<commit_message>
perpindahan slide BladelessFan, perbaikan kata-kata pada slide history..
</commit_message>
<xml_diff>
--- a/log book.docx
+++ b/log book.docx
@@ -1,6 +1,6 @@
 
 <file path=word/document.xml><?xml version="1.0" encoding="utf-8"?>
-<w:document xmlns:ve="http://schemas.openxmlformats.org/markup-compatibility/2006" xmlns:o="urn:schemas-microsoft-com:office:office" xmlns:r="http://schemas.openxmlformats.org/officeDocument/2006/relationships" xmlns:m="http://schemas.openxmlformats.org/officeDocument/2006/math" xmlns:v="urn:schemas-microsoft-com:vml" xmlns:wp="http://schemas.openxmlformats.org/drawingml/2006/wordprocessingDrawing" xmlns:w10="urn:schemas-microsoft-com:office:word" xmlns:w="http://schemas.openxmlformats.org/wordprocessingml/2006/main" xmlns:wne="http://schemas.microsoft.com/office/word/2006/wordml">
+<w:document xmlns:wpc="http://schemas.microsoft.com/office/word/2010/wordprocessingCanvas" xmlns:mc="http://schemas.openxmlformats.org/markup-compatibility/2006" xmlns:o="urn:schemas-microsoft-com:office:office" xmlns:r="http://schemas.openxmlformats.org/officeDocument/2006/relationships" xmlns:m="http://schemas.openxmlformats.org/officeDocument/2006/math" xmlns:v="urn:schemas-microsoft-com:vml" xmlns:wp14="http://schemas.microsoft.com/office/word/2010/wordprocessingDrawing" xmlns:wp="http://schemas.openxmlformats.org/drawingml/2006/wordprocessingDrawing" xmlns:w10="urn:schemas-microsoft-com:office:word" xmlns:w="http://schemas.openxmlformats.org/wordprocessingml/2006/main" xmlns:w14="http://schemas.microsoft.com/office/word/2010/wordml" xmlns:wpg="http://schemas.microsoft.com/office/word/2010/wordprocessingGroup" xmlns:wpi="http://schemas.microsoft.com/office/word/2010/wordprocessingInk" xmlns:wne="http://schemas.microsoft.com/office/word/2006/wordml" xmlns:wps="http://schemas.microsoft.com/office/word/2010/wordprocessingShape" mc:Ignorable="w14 wp14">
   <w:body>
     <w:p>
       <w:pPr>
@@ -3491,6 +3491,2038 @@
           <w:rFonts w:ascii="Verdana" w:eastAsia="Times New Roman" w:hAnsi="Verdana" w:cs="Courier New"/>
         </w:rPr>
       </w:pPr>
+    </w:p>
+    <w:p>
+      <w:pPr>
+        <w:tabs>
+          <w:tab w:val="left" w:pos="916"/>
+          <w:tab w:val="left" w:pos="1832"/>
+          <w:tab w:val="left" w:pos="2748"/>
+          <w:tab w:val="left" w:pos="3664"/>
+          <w:tab w:val="left" w:pos="4580"/>
+          <w:tab w:val="left" w:pos="5496"/>
+          <w:tab w:val="left" w:pos="6412"/>
+          <w:tab w:val="left" w:pos="7328"/>
+          <w:tab w:val="left" w:pos="8244"/>
+          <w:tab w:val="left" w:pos="9160"/>
+          <w:tab w:val="left" w:pos="10076"/>
+          <w:tab w:val="left" w:pos="10992"/>
+          <w:tab w:val="left" w:pos="11908"/>
+          <w:tab w:val="left" w:pos="12824"/>
+          <w:tab w:val="left" w:pos="13740"/>
+          <w:tab w:val="left" w:pos="14656"/>
+        </w:tabs>
+        <w:spacing w:after="0" w:line="240" w:lineRule="auto"/>
+        <w:rPr>
+          <w:rFonts w:ascii="Verdana" w:eastAsia="Times New Roman" w:hAnsi="Verdana" w:cs="Courier New"/>
+        </w:rPr>
+      </w:pPr>
+      <w:r>
+        <w:rPr>
+          <w:rFonts w:ascii="Verdana" w:eastAsia="Times New Roman" w:hAnsi="Verdana" w:cs="Courier New"/>
+        </w:rPr>
+        <w:t>Luis Tono :</w:t>
+      </w:r>
+    </w:p>
+    <w:p>
+      <w:pPr>
+        <w:tabs>
+          <w:tab w:val="left" w:pos="916"/>
+          <w:tab w:val="left" w:pos="1832"/>
+          <w:tab w:val="left" w:pos="2748"/>
+          <w:tab w:val="left" w:pos="3664"/>
+          <w:tab w:val="left" w:pos="4580"/>
+          <w:tab w:val="left" w:pos="5496"/>
+          <w:tab w:val="left" w:pos="6412"/>
+          <w:tab w:val="left" w:pos="7328"/>
+          <w:tab w:val="left" w:pos="8244"/>
+          <w:tab w:val="left" w:pos="9160"/>
+          <w:tab w:val="left" w:pos="10076"/>
+          <w:tab w:val="left" w:pos="10992"/>
+          <w:tab w:val="left" w:pos="11908"/>
+          <w:tab w:val="left" w:pos="12824"/>
+          <w:tab w:val="left" w:pos="13740"/>
+          <w:tab w:val="left" w:pos="14656"/>
+        </w:tabs>
+        <w:spacing w:after="0" w:line="240" w:lineRule="auto"/>
+        <w:rPr>
+          <w:rFonts w:ascii="Verdana" w:eastAsia="Times New Roman" w:hAnsi="Verdana" w:cs="Courier New"/>
+        </w:rPr>
+      </w:pPr>
+      <w:r>
+        <w:rPr>
+          <w:rFonts w:ascii="Verdana" w:eastAsia="Times New Roman" w:hAnsi="Verdana" w:cs="Courier New"/>
+        </w:rPr>
+        <w:t>1.</w:t>
+      </w:r>
+      <w:r>
+        <w:rPr>
+          <w:rFonts w:ascii="Verdana" w:eastAsia="Times New Roman" w:hAnsi="Verdana" w:cs="Courier New"/>
+        </w:rPr>
+        <w:t xml:space="preserve"> </w:t>
+      </w:r>
+      <w:r>
+        <w:rPr>
+          <w:rFonts w:ascii="Verdana" w:eastAsia="Times New Roman" w:hAnsi="Verdana" w:cs="Courier New"/>
+        </w:rPr>
+        <w:t>Semalam saya, mengubah title hello world menjadi Bladeless Fan.</w:t>
+      </w:r>
+    </w:p>
+    <w:p>
+      <w:pPr>
+        <w:tabs>
+          <w:tab w:val="left" w:pos="916"/>
+          <w:tab w:val="left" w:pos="1832"/>
+          <w:tab w:val="left" w:pos="2748"/>
+          <w:tab w:val="left" w:pos="3664"/>
+          <w:tab w:val="left" w:pos="4580"/>
+          <w:tab w:val="left" w:pos="5496"/>
+          <w:tab w:val="left" w:pos="6412"/>
+          <w:tab w:val="left" w:pos="7328"/>
+          <w:tab w:val="left" w:pos="8244"/>
+          <w:tab w:val="left" w:pos="9160"/>
+          <w:tab w:val="left" w:pos="10076"/>
+          <w:tab w:val="left" w:pos="10992"/>
+          <w:tab w:val="left" w:pos="11908"/>
+          <w:tab w:val="left" w:pos="12824"/>
+          <w:tab w:val="left" w:pos="13740"/>
+          <w:tab w:val="left" w:pos="14656"/>
+        </w:tabs>
+        <w:spacing w:after="0" w:line="240" w:lineRule="auto"/>
+        <w:rPr>
+          <w:rFonts w:ascii="Verdana" w:eastAsia="Times New Roman" w:hAnsi="Verdana" w:cs="Courier New"/>
+        </w:rPr>
+      </w:pPr>
+      <w:r>
+        <w:rPr>
+          <w:rFonts w:ascii="Verdana" w:eastAsia="Times New Roman" w:hAnsi="Verdana" w:cs="Courier New"/>
+        </w:rPr>
+        <w:t xml:space="preserve">2. Hari ini saya, </w:t>
+      </w:r>
+      <w:r>
+        <w:rPr>
+          <w:rFonts w:ascii="Verdana" w:eastAsia="Times New Roman" w:hAnsi="Verdana" w:cs="Courier New"/>
+        </w:rPr>
+        <w:t>memberitahukan bahwa perlu “npm install” dan “bower install” sebelum grunt server untuk pertama kali.</w:t>
+      </w:r>
+    </w:p>
+    <w:p>
+      <w:pPr>
+        <w:tabs>
+          <w:tab w:val="left" w:pos="916"/>
+          <w:tab w:val="left" w:pos="1832"/>
+          <w:tab w:val="left" w:pos="2748"/>
+          <w:tab w:val="left" w:pos="3664"/>
+          <w:tab w:val="left" w:pos="4580"/>
+          <w:tab w:val="left" w:pos="5496"/>
+          <w:tab w:val="left" w:pos="6412"/>
+          <w:tab w:val="left" w:pos="7328"/>
+          <w:tab w:val="left" w:pos="8244"/>
+          <w:tab w:val="left" w:pos="9160"/>
+          <w:tab w:val="left" w:pos="10076"/>
+          <w:tab w:val="left" w:pos="10992"/>
+          <w:tab w:val="left" w:pos="11908"/>
+          <w:tab w:val="left" w:pos="12824"/>
+          <w:tab w:val="left" w:pos="13740"/>
+          <w:tab w:val="left" w:pos="14656"/>
+        </w:tabs>
+        <w:spacing w:after="0" w:line="240" w:lineRule="auto"/>
+        <w:rPr>
+          <w:rFonts w:ascii="Verdana" w:eastAsia="Times New Roman" w:hAnsi="Verdana" w:cs="Courier New"/>
+        </w:rPr>
+      </w:pPr>
+      <w:r>
+        <w:rPr>
+          <w:rFonts w:ascii="Verdana" w:eastAsia="Times New Roman" w:hAnsi="Verdana" w:cs="Courier New"/>
+        </w:rPr>
+        <w:t xml:space="preserve">3. Saya ada kendala </w:t>
+      </w:r>
+    </w:p>
+    <w:p>
+      <w:pPr>
+        <w:tabs>
+          <w:tab w:val="left" w:pos="916"/>
+          <w:tab w:val="left" w:pos="1832"/>
+          <w:tab w:val="left" w:pos="2748"/>
+          <w:tab w:val="left" w:pos="3664"/>
+          <w:tab w:val="left" w:pos="4580"/>
+          <w:tab w:val="left" w:pos="5496"/>
+          <w:tab w:val="left" w:pos="6412"/>
+          <w:tab w:val="left" w:pos="7328"/>
+          <w:tab w:val="left" w:pos="8244"/>
+          <w:tab w:val="left" w:pos="9160"/>
+          <w:tab w:val="left" w:pos="10076"/>
+          <w:tab w:val="left" w:pos="10992"/>
+          <w:tab w:val="left" w:pos="11908"/>
+          <w:tab w:val="left" w:pos="12824"/>
+          <w:tab w:val="left" w:pos="13740"/>
+          <w:tab w:val="left" w:pos="14656"/>
+        </w:tabs>
+        <w:spacing w:after="0" w:line="240" w:lineRule="auto"/>
+        <w:rPr>
+          <w:rFonts w:ascii="Verdana" w:eastAsia="Times New Roman" w:hAnsi="Verdana" w:cs="Courier New"/>
+        </w:rPr>
+      </w:pPr>
+    </w:p>
+    <w:p>
+      <w:pPr>
+        <w:tabs>
+          <w:tab w:val="left" w:pos="916"/>
+          <w:tab w:val="left" w:pos="1832"/>
+          <w:tab w:val="left" w:pos="2748"/>
+          <w:tab w:val="left" w:pos="3664"/>
+          <w:tab w:val="left" w:pos="4580"/>
+          <w:tab w:val="left" w:pos="5496"/>
+          <w:tab w:val="left" w:pos="6412"/>
+          <w:tab w:val="left" w:pos="7328"/>
+          <w:tab w:val="left" w:pos="8244"/>
+          <w:tab w:val="left" w:pos="9160"/>
+          <w:tab w:val="left" w:pos="10076"/>
+          <w:tab w:val="left" w:pos="10992"/>
+          <w:tab w:val="left" w:pos="11908"/>
+          <w:tab w:val="left" w:pos="12824"/>
+          <w:tab w:val="left" w:pos="13740"/>
+          <w:tab w:val="left" w:pos="14656"/>
+        </w:tabs>
+        <w:spacing w:after="0" w:line="240" w:lineRule="auto"/>
+        <w:rPr>
+          <w:rFonts w:ascii="Verdana" w:eastAsia="Times New Roman" w:hAnsi="Verdana" w:cs="Courier New"/>
+        </w:rPr>
+      </w:pPr>
+      <w:r>
+        <w:rPr>
+          <w:rFonts w:ascii="Verdana" w:eastAsia="Times New Roman" w:hAnsi="Verdana" w:cs="Courier New"/>
+        </w:rPr>
+        <w:t>Jimmy Susilo :</w:t>
+      </w:r>
+    </w:p>
+    <w:p>
+      <w:pPr>
+        <w:tabs>
+          <w:tab w:val="left" w:pos="916"/>
+          <w:tab w:val="left" w:pos="1832"/>
+          <w:tab w:val="left" w:pos="2748"/>
+          <w:tab w:val="left" w:pos="3664"/>
+          <w:tab w:val="left" w:pos="4580"/>
+          <w:tab w:val="left" w:pos="5496"/>
+          <w:tab w:val="left" w:pos="6412"/>
+          <w:tab w:val="left" w:pos="7328"/>
+          <w:tab w:val="left" w:pos="8244"/>
+          <w:tab w:val="left" w:pos="9160"/>
+          <w:tab w:val="left" w:pos="10076"/>
+          <w:tab w:val="left" w:pos="10992"/>
+          <w:tab w:val="left" w:pos="11908"/>
+          <w:tab w:val="left" w:pos="12824"/>
+          <w:tab w:val="left" w:pos="13740"/>
+          <w:tab w:val="left" w:pos="14656"/>
+        </w:tabs>
+        <w:spacing w:after="0" w:line="240" w:lineRule="auto"/>
+        <w:rPr>
+          <w:rFonts w:ascii="Verdana" w:eastAsia="Times New Roman" w:hAnsi="Verdana" w:cs="Courier New"/>
+        </w:rPr>
+      </w:pPr>
+      <w:r>
+        <w:rPr>
+          <w:rFonts w:ascii="Verdana" w:eastAsia="Times New Roman" w:hAnsi="Verdana" w:cs="Courier New"/>
+        </w:rPr>
+        <w:t>1.</w:t>
+      </w:r>
+      <w:r>
+        <w:rPr>
+          <w:rFonts w:ascii="Verdana" w:eastAsia="Times New Roman" w:hAnsi="Verdana" w:cs="Courier New"/>
+        </w:rPr>
+        <w:t xml:space="preserve"> </w:t>
+      </w:r>
+      <w:r>
+        <w:rPr>
+          <w:rFonts w:ascii="Verdana" w:eastAsia="Times New Roman" w:hAnsi="Verdana" w:cs="Courier New"/>
+        </w:rPr>
+        <w:t>Semalam saya, mencari informasi tambahan.</w:t>
+      </w:r>
+    </w:p>
+    <w:p>
+      <w:pPr>
+        <w:tabs>
+          <w:tab w:val="left" w:pos="916"/>
+          <w:tab w:val="left" w:pos="1832"/>
+          <w:tab w:val="left" w:pos="2748"/>
+          <w:tab w:val="left" w:pos="3664"/>
+          <w:tab w:val="left" w:pos="4580"/>
+          <w:tab w:val="left" w:pos="5496"/>
+          <w:tab w:val="left" w:pos="6412"/>
+          <w:tab w:val="left" w:pos="7328"/>
+          <w:tab w:val="left" w:pos="8244"/>
+          <w:tab w:val="left" w:pos="9160"/>
+          <w:tab w:val="left" w:pos="10076"/>
+          <w:tab w:val="left" w:pos="10992"/>
+          <w:tab w:val="left" w:pos="11908"/>
+          <w:tab w:val="left" w:pos="12824"/>
+          <w:tab w:val="left" w:pos="13740"/>
+          <w:tab w:val="left" w:pos="14656"/>
+        </w:tabs>
+        <w:spacing w:after="0" w:line="240" w:lineRule="auto"/>
+        <w:rPr>
+          <w:rFonts w:ascii="Verdana" w:eastAsia="Times New Roman" w:hAnsi="Verdana" w:cs="Courier New"/>
+        </w:rPr>
+      </w:pPr>
+      <w:r>
+        <w:rPr>
+          <w:rFonts w:ascii="Verdana" w:eastAsia="Times New Roman" w:hAnsi="Verdana" w:cs="Courier New"/>
+        </w:rPr>
+        <w:t>2. Hari ini saya, melakukan instalasi source tree.</w:t>
+      </w:r>
+    </w:p>
+    <w:p>
+      <w:pPr>
+        <w:tabs>
+          <w:tab w:val="left" w:pos="916"/>
+          <w:tab w:val="left" w:pos="1832"/>
+          <w:tab w:val="left" w:pos="2748"/>
+          <w:tab w:val="left" w:pos="3664"/>
+          <w:tab w:val="left" w:pos="4580"/>
+          <w:tab w:val="left" w:pos="5496"/>
+          <w:tab w:val="left" w:pos="6412"/>
+          <w:tab w:val="left" w:pos="7328"/>
+          <w:tab w:val="left" w:pos="8244"/>
+          <w:tab w:val="left" w:pos="9160"/>
+          <w:tab w:val="left" w:pos="10076"/>
+          <w:tab w:val="left" w:pos="10992"/>
+          <w:tab w:val="left" w:pos="11908"/>
+          <w:tab w:val="left" w:pos="12824"/>
+          <w:tab w:val="left" w:pos="13740"/>
+          <w:tab w:val="left" w:pos="14656"/>
+        </w:tabs>
+        <w:spacing w:after="0" w:line="240" w:lineRule="auto"/>
+        <w:rPr>
+          <w:rFonts w:ascii="Verdana" w:eastAsia="Times New Roman" w:hAnsi="Verdana" w:cs="Courier New"/>
+        </w:rPr>
+      </w:pPr>
+      <w:r>
+        <w:rPr>
+          <w:rFonts w:ascii="Verdana" w:eastAsia="Times New Roman" w:hAnsi="Verdana" w:cs="Courier New"/>
+        </w:rPr>
+        <w:t xml:space="preserve">3. Saya ada kendala </w:t>
+      </w:r>
+      <w:r>
+        <w:rPr>
+          <w:rFonts w:ascii="Verdana" w:eastAsia="Times New Roman" w:hAnsi="Verdana" w:cs="Courier New"/>
+        </w:rPr>
+        <w:t>berupa koneksi internet pada instalasi source tree sehingga tidak bisa melakukan penginstalan.</w:t>
+      </w:r>
+    </w:p>
+    <w:p>
+      <w:pPr>
+        <w:rPr>
+          <w:rFonts w:ascii="Verdana" w:hAnsi="Verdana"/>
+        </w:rPr>
+      </w:pPr>
+    </w:p>
+    <w:p>
+      <w:pPr>
+        <w:tabs>
+          <w:tab w:val="left" w:pos="916"/>
+          <w:tab w:val="left" w:pos="1832"/>
+          <w:tab w:val="left" w:pos="2748"/>
+          <w:tab w:val="left" w:pos="3664"/>
+          <w:tab w:val="left" w:pos="4580"/>
+          <w:tab w:val="left" w:pos="5496"/>
+          <w:tab w:val="left" w:pos="6412"/>
+          <w:tab w:val="left" w:pos="7328"/>
+          <w:tab w:val="left" w:pos="8244"/>
+          <w:tab w:val="left" w:pos="9160"/>
+          <w:tab w:val="left" w:pos="10076"/>
+          <w:tab w:val="left" w:pos="10992"/>
+          <w:tab w:val="left" w:pos="11908"/>
+          <w:tab w:val="left" w:pos="12824"/>
+          <w:tab w:val="left" w:pos="13740"/>
+          <w:tab w:val="left" w:pos="14656"/>
+        </w:tabs>
+        <w:spacing w:after="0" w:line="240" w:lineRule="auto"/>
+        <w:rPr>
+          <w:rFonts w:ascii="Verdana" w:eastAsia="Times New Roman" w:hAnsi="Verdana" w:cs="Courier New"/>
+        </w:rPr>
+      </w:pPr>
+      <w:r>
+        <w:rPr>
+          <w:rFonts w:ascii="Verdana" w:eastAsia="Times New Roman" w:hAnsi="Verdana" w:cs="Courier New"/>
+        </w:rPr>
+        <w:t>30</w:t>
+      </w:r>
+      <w:r>
+        <w:rPr>
+          <w:rFonts w:ascii="Verdana" w:eastAsia="Times New Roman" w:hAnsi="Verdana" w:cs="Courier New"/>
+        </w:rPr>
+        <w:t xml:space="preserve">/5 </w:t>
+      </w:r>
+    </w:p>
+    <w:p>
+      <w:pPr>
+        <w:tabs>
+          <w:tab w:val="left" w:pos="916"/>
+          <w:tab w:val="left" w:pos="1832"/>
+          <w:tab w:val="left" w:pos="2748"/>
+          <w:tab w:val="left" w:pos="3664"/>
+          <w:tab w:val="left" w:pos="4580"/>
+          <w:tab w:val="left" w:pos="5496"/>
+          <w:tab w:val="left" w:pos="6412"/>
+          <w:tab w:val="left" w:pos="7328"/>
+          <w:tab w:val="left" w:pos="8244"/>
+          <w:tab w:val="left" w:pos="9160"/>
+          <w:tab w:val="left" w:pos="10076"/>
+          <w:tab w:val="left" w:pos="10992"/>
+          <w:tab w:val="left" w:pos="11908"/>
+          <w:tab w:val="left" w:pos="12824"/>
+          <w:tab w:val="left" w:pos="13740"/>
+          <w:tab w:val="left" w:pos="14656"/>
+        </w:tabs>
+        <w:spacing w:after="0" w:line="240" w:lineRule="auto"/>
+        <w:rPr>
+          <w:rFonts w:ascii="Verdana" w:eastAsia="Times New Roman" w:hAnsi="Verdana" w:cs="Courier New"/>
+        </w:rPr>
+      </w:pPr>
+      <w:r>
+        <w:rPr>
+          <w:rFonts w:ascii="Verdana" w:eastAsia="Times New Roman" w:hAnsi="Verdana" w:cs="Courier New"/>
+        </w:rPr>
+        <w:t>Daily Scrum</w:t>
+      </w:r>
+    </w:p>
+    <w:p>
+      <w:pPr>
+        <w:tabs>
+          <w:tab w:val="left" w:pos="916"/>
+          <w:tab w:val="left" w:pos="1832"/>
+          <w:tab w:val="left" w:pos="2748"/>
+          <w:tab w:val="left" w:pos="3664"/>
+          <w:tab w:val="left" w:pos="4580"/>
+          <w:tab w:val="left" w:pos="5496"/>
+          <w:tab w:val="left" w:pos="6412"/>
+          <w:tab w:val="left" w:pos="7328"/>
+          <w:tab w:val="left" w:pos="8244"/>
+          <w:tab w:val="left" w:pos="9160"/>
+          <w:tab w:val="left" w:pos="10076"/>
+          <w:tab w:val="left" w:pos="10992"/>
+          <w:tab w:val="left" w:pos="11908"/>
+          <w:tab w:val="left" w:pos="12824"/>
+          <w:tab w:val="left" w:pos="13740"/>
+          <w:tab w:val="left" w:pos="14656"/>
+        </w:tabs>
+        <w:spacing w:after="0" w:line="240" w:lineRule="auto"/>
+        <w:rPr>
+          <w:rFonts w:ascii="Verdana" w:eastAsia="Times New Roman" w:hAnsi="Verdana" w:cs="Courier New"/>
+        </w:rPr>
+      </w:pPr>
+      <w:r>
+        <w:rPr>
+          <w:rFonts w:ascii="Verdana" w:eastAsia="Times New Roman" w:hAnsi="Verdana" w:cs="Courier New"/>
+        </w:rPr>
+        <w:t>Rudy Chandra :</w:t>
+      </w:r>
+    </w:p>
+    <w:p>
+      <w:pPr>
+        <w:tabs>
+          <w:tab w:val="left" w:pos="916"/>
+          <w:tab w:val="left" w:pos="1832"/>
+          <w:tab w:val="left" w:pos="2748"/>
+          <w:tab w:val="left" w:pos="3664"/>
+          <w:tab w:val="left" w:pos="4580"/>
+          <w:tab w:val="left" w:pos="5496"/>
+          <w:tab w:val="left" w:pos="6412"/>
+          <w:tab w:val="left" w:pos="7328"/>
+          <w:tab w:val="left" w:pos="8244"/>
+          <w:tab w:val="left" w:pos="9160"/>
+          <w:tab w:val="left" w:pos="10076"/>
+          <w:tab w:val="left" w:pos="10992"/>
+          <w:tab w:val="left" w:pos="11908"/>
+          <w:tab w:val="left" w:pos="12824"/>
+          <w:tab w:val="left" w:pos="13740"/>
+          <w:tab w:val="left" w:pos="14656"/>
+        </w:tabs>
+        <w:spacing w:after="0" w:line="240" w:lineRule="auto"/>
+        <w:rPr>
+          <w:rFonts w:ascii="Verdana" w:eastAsia="Times New Roman" w:hAnsi="Verdana" w:cs="Courier New"/>
+        </w:rPr>
+      </w:pPr>
+      <w:r>
+        <w:rPr>
+          <w:rFonts w:ascii="Verdana" w:eastAsia="Times New Roman" w:hAnsi="Verdana" w:cs="Courier New"/>
+        </w:rPr>
+        <w:t>1. Semalam saya kesulitan dalam hasil bespoke yang ditargetkan.</w:t>
+      </w:r>
+    </w:p>
+    <w:p>
+      <w:pPr>
+        <w:tabs>
+          <w:tab w:val="left" w:pos="916"/>
+          <w:tab w:val="left" w:pos="1832"/>
+          <w:tab w:val="left" w:pos="2748"/>
+          <w:tab w:val="left" w:pos="3664"/>
+          <w:tab w:val="left" w:pos="4580"/>
+          <w:tab w:val="left" w:pos="5496"/>
+          <w:tab w:val="left" w:pos="6412"/>
+          <w:tab w:val="left" w:pos="7328"/>
+          <w:tab w:val="left" w:pos="8244"/>
+          <w:tab w:val="left" w:pos="9160"/>
+          <w:tab w:val="left" w:pos="10076"/>
+          <w:tab w:val="left" w:pos="10992"/>
+          <w:tab w:val="left" w:pos="11908"/>
+          <w:tab w:val="left" w:pos="12824"/>
+          <w:tab w:val="left" w:pos="13740"/>
+          <w:tab w:val="left" w:pos="14656"/>
+        </w:tabs>
+        <w:spacing w:after="0" w:line="240" w:lineRule="auto"/>
+        <w:rPr>
+          <w:rFonts w:ascii="Verdana" w:eastAsia="Times New Roman" w:hAnsi="Verdana" w:cs="Courier New"/>
+        </w:rPr>
+      </w:pPr>
+      <w:r>
+        <w:rPr>
+          <w:rFonts w:ascii="Verdana" w:eastAsia="Times New Roman" w:hAnsi="Verdana" w:cs="Courier New"/>
+        </w:rPr>
+        <w:t xml:space="preserve">2. Hari ini saya, </w:t>
+      </w:r>
+      <w:r>
+        <w:rPr>
+          <w:rFonts w:ascii="Verdana" w:eastAsia="Times New Roman" w:hAnsi="Verdana" w:cs="Courier New"/>
+        </w:rPr>
+        <w:t>mendapatkan solusi untuk pengeditan bespoke dan mengejar ketertinggalan slide halaman utama yang seharusnya dikerjakan kemarin.</w:t>
+      </w:r>
+    </w:p>
+    <w:p>
+      <w:pPr>
+        <w:tabs>
+          <w:tab w:val="left" w:pos="916"/>
+          <w:tab w:val="left" w:pos="1832"/>
+          <w:tab w:val="left" w:pos="2748"/>
+          <w:tab w:val="left" w:pos="3664"/>
+          <w:tab w:val="left" w:pos="4580"/>
+          <w:tab w:val="left" w:pos="5496"/>
+          <w:tab w:val="left" w:pos="6412"/>
+          <w:tab w:val="left" w:pos="7328"/>
+          <w:tab w:val="left" w:pos="8244"/>
+          <w:tab w:val="left" w:pos="9160"/>
+          <w:tab w:val="left" w:pos="10076"/>
+          <w:tab w:val="left" w:pos="10992"/>
+          <w:tab w:val="left" w:pos="11908"/>
+          <w:tab w:val="left" w:pos="12824"/>
+          <w:tab w:val="left" w:pos="13740"/>
+          <w:tab w:val="left" w:pos="14656"/>
+        </w:tabs>
+        <w:spacing w:after="0" w:line="240" w:lineRule="auto"/>
+        <w:rPr>
+          <w:rFonts w:ascii="Verdana" w:eastAsia="Times New Roman" w:hAnsi="Verdana" w:cs="Courier New"/>
+        </w:rPr>
+      </w:pPr>
+      <w:r>
+        <w:rPr>
+          <w:rFonts w:ascii="Verdana" w:eastAsia="Times New Roman" w:hAnsi="Verdana" w:cs="Courier New"/>
+        </w:rPr>
+        <w:t>3. Saya sedikit ada kendala dalam bahasa</w:t>
+      </w:r>
+      <w:r>
+        <w:rPr>
+          <w:rFonts w:ascii="Verdana" w:eastAsia="Times New Roman" w:hAnsi="Verdana" w:cs="Courier New"/>
+        </w:rPr>
+        <w:t xml:space="preserve"> jade, tapi itu bisa dipelajari dalam waktu singkat.</w:t>
+      </w:r>
+    </w:p>
+    <w:p>
+      <w:pPr>
+        <w:tabs>
+          <w:tab w:val="left" w:pos="916"/>
+          <w:tab w:val="left" w:pos="1832"/>
+          <w:tab w:val="left" w:pos="2748"/>
+          <w:tab w:val="left" w:pos="3664"/>
+          <w:tab w:val="left" w:pos="4580"/>
+          <w:tab w:val="left" w:pos="5496"/>
+          <w:tab w:val="left" w:pos="6412"/>
+          <w:tab w:val="left" w:pos="7328"/>
+          <w:tab w:val="left" w:pos="8244"/>
+          <w:tab w:val="left" w:pos="9160"/>
+          <w:tab w:val="left" w:pos="10076"/>
+          <w:tab w:val="left" w:pos="10992"/>
+          <w:tab w:val="left" w:pos="11908"/>
+          <w:tab w:val="left" w:pos="12824"/>
+          <w:tab w:val="left" w:pos="13740"/>
+          <w:tab w:val="left" w:pos="14656"/>
+        </w:tabs>
+        <w:spacing w:after="0" w:line="240" w:lineRule="auto"/>
+        <w:rPr>
+          <w:rFonts w:ascii="Verdana" w:eastAsia="Times New Roman" w:hAnsi="Verdana" w:cs="Courier New"/>
+        </w:rPr>
+      </w:pPr>
+    </w:p>
+    <w:p>
+      <w:pPr>
+        <w:tabs>
+          <w:tab w:val="left" w:pos="916"/>
+          <w:tab w:val="left" w:pos="1832"/>
+          <w:tab w:val="left" w:pos="2748"/>
+          <w:tab w:val="left" w:pos="3664"/>
+          <w:tab w:val="left" w:pos="4580"/>
+          <w:tab w:val="left" w:pos="5496"/>
+          <w:tab w:val="left" w:pos="6412"/>
+          <w:tab w:val="left" w:pos="7328"/>
+          <w:tab w:val="left" w:pos="8244"/>
+          <w:tab w:val="left" w:pos="9160"/>
+          <w:tab w:val="left" w:pos="10076"/>
+          <w:tab w:val="left" w:pos="10992"/>
+          <w:tab w:val="left" w:pos="11908"/>
+          <w:tab w:val="left" w:pos="12824"/>
+          <w:tab w:val="left" w:pos="13740"/>
+          <w:tab w:val="left" w:pos="14656"/>
+        </w:tabs>
+        <w:spacing w:after="0" w:line="240" w:lineRule="auto"/>
+        <w:rPr>
+          <w:rFonts w:ascii="Verdana" w:eastAsia="Times New Roman" w:hAnsi="Verdana" w:cs="Courier New"/>
+        </w:rPr>
+      </w:pPr>
+      <w:r>
+        <w:rPr>
+          <w:rFonts w:ascii="Verdana" w:eastAsia="Times New Roman" w:hAnsi="Verdana" w:cs="Courier New"/>
+        </w:rPr>
+        <w:t>Ricky :</w:t>
+      </w:r>
+    </w:p>
+    <w:p>
+      <w:pPr>
+        <w:tabs>
+          <w:tab w:val="left" w:pos="916"/>
+          <w:tab w:val="left" w:pos="1832"/>
+          <w:tab w:val="left" w:pos="2748"/>
+          <w:tab w:val="left" w:pos="3664"/>
+          <w:tab w:val="left" w:pos="4580"/>
+          <w:tab w:val="left" w:pos="5496"/>
+          <w:tab w:val="left" w:pos="6412"/>
+          <w:tab w:val="left" w:pos="7328"/>
+          <w:tab w:val="left" w:pos="8244"/>
+          <w:tab w:val="left" w:pos="9160"/>
+          <w:tab w:val="left" w:pos="10076"/>
+          <w:tab w:val="left" w:pos="10992"/>
+          <w:tab w:val="left" w:pos="11908"/>
+          <w:tab w:val="left" w:pos="12824"/>
+          <w:tab w:val="left" w:pos="13740"/>
+          <w:tab w:val="left" w:pos="14656"/>
+        </w:tabs>
+        <w:spacing w:after="0" w:line="240" w:lineRule="auto"/>
+        <w:rPr>
+          <w:rFonts w:ascii="Verdana" w:eastAsia="Times New Roman" w:hAnsi="Verdana" w:cs="Courier New"/>
+        </w:rPr>
+      </w:pPr>
+      <w:r>
+        <w:rPr>
+          <w:rFonts w:ascii="Verdana" w:eastAsia="Times New Roman" w:hAnsi="Verdana" w:cs="Courier New"/>
+        </w:rPr>
+        <w:t>1.</w:t>
+      </w:r>
+      <w:r>
+        <w:rPr>
+          <w:rFonts w:ascii="Verdana" w:eastAsia="Times New Roman" w:hAnsi="Verdana" w:cs="Courier New"/>
+        </w:rPr>
+        <w:t xml:space="preserve"> </w:t>
+      </w:r>
+      <w:r>
+        <w:rPr>
+          <w:rFonts w:ascii="Verdana" w:eastAsia="Times New Roman" w:hAnsi="Verdana" w:cs="Courier New"/>
+        </w:rPr>
+        <w:t>Semalam saya, mengubah title namun tidak bisa push.</w:t>
+      </w:r>
+    </w:p>
+    <w:p>
+      <w:pPr>
+        <w:tabs>
+          <w:tab w:val="left" w:pos="916"/>
+          <w:tab w:val="left" w:pos="1832"/>
+          <w:tab w:val="left" w:pos="2748"/>
+          <w:tab w:val="left" w:pos="3664"/>
+          <w:tab w:val="left" w:pos="4580"/>
+          <w:tab w:val="left" w:pos="5496"/>
+          <w:tab w:val="left" w:pos="6412"/>
+          <w:tab w:val="left" w:pos="7328"/>
+          <w:tab w:val="left" w:pos="8244"/>
+          <w:tab w:val="left" w:pos="9160"/>
+          <w:tab w:val="left" w:pos="10076"/>
+          <w:tab w:val="left" w:pos="10992"/>
+          <w:tab w:val="left" w:pos="11908"/>
+          <w:tab w:val="left" w:pos="12824"/>
+          <w:tab w:val="left" w:pos="13740"/>
+          <w:tab w:val="left" w:pos="14656"/>
+        </w:tabs>
+        <w:spacing w:after="0" w:line="240" w:lineRule="auto"/>
+        <w:rPr>
+          <w:rFonts w:ascii="Verdana" w:eastAsia="Times New Roman" w:hAnsi="Verdana" w:cs="Courier New"/>
+        </w:rPr>
+      </w:pPr>
+      <w:r>
+        <w:rPr>
+          <w:rFonts w:ascii="Verdana" w:eastAsia="Times New Roman" w:hAnsi="Verdana" w:cs="Courier New"/>
+        </w:rPr>
+        <w:t xml:space="preserve">2. Hari ini saya, </w:t>
+      </w:r>
+      <w:r>
+        <w:rPr>
+          <w:rFonts w:ascii="Verdana" w:eastAsia="Times New Roman" w:hAnsi="Verdana" w:cs="Courier New"/>
+        </w:rPr>
+        <w:t>mengupdate slide history, tambahkan gambar pada slide tersebut.</w:t>
+      </w:r>
+    </w:p>
+    <w:p>
+      <w:pPr>
+        <w:tabs>
+          <w:tab w:val="left" w:pos="916"/>
+          <w:tab w:val="left" w:pos="1832"/>
+          <w:tab w:val="left" w:pos="2748"/>
+          <w:tab w:val="left" w:pos="3664"/>
+          <w:tab w:val="left" w:pos="4580"/>
+          <w:tab w:val="left" w:pos="5496"/>
+          <w:tab w:val="left" w:pos="6412"/>
+          <w:tab w:val="left" w:pos="7328"/>
+          <w:tab w:val="left" w:pos="8244"/>
+          <w:tab w:val="left" w:pos="9160"/>
+          <w:tab w:val="left" w:pos="10076"/>
+          <w:tab w:val="left" w:pos="10992"/>
+          <w:tab w:val="left" w:pos="11908"/>
+          <w:tab w:val="left" w:pos="12824"/>
+          <w:tab w:val="left" w:pos="13740"/>
+          <w:tab w:val="left" w:pos="14656"/>
+        </w:tabs>
+        <w:spacing w:after="0" w:line="240" w:lineRule="auto"/>
+        <w:rPr>
+          <w:rFonts w:ascii="Verdana" w:eastAsia="Times New Roman" w:hAnsi="Verdana" w:cs="Courier New"/>
+        </w:rPr>
+      </w:pPr>
+      <w:r>
+        <w:rPr>
+          <w:rFonts w:ascii="Verdana" w:eastAsia="Times New Roman" w:hAnsi="Verdana" w:cs="Courier New"/>
+        </w:rPr>
+        <w:t xml:space="preserve">3. Saya ada kendala </w:t>
+      </w:r>
+      <w:r>
+        <w:rPr>
+          <w:rFonts w:ascii="Verdana" w:eastAsia="Times New Roman" w:hAnsi="Verdana" w:cs="Courier New"/>
+        </w:rPr>
+        <w:t>dalam bahasa jade.</w:t>
+      </w:r>
+    </w:p>
+    <w:p>
+      <w:pPr>
+        <w:tabs>
+          <w:tab w:val="left" w:pos="916"/>
+          <w:tab w:val="left" w:pos="1832"/>
+          <w:tab w:val="left" w:pos="2748"/>
+          <w:tab w:val="left" w:pos="3664"/>
+          <w:tab w:val="left" w:pos="4580"/>
+          <w:tab w:val="left" w:pos="5496"/>
+          <w:tab w:val="left" w:pos="6412"/>
+          <w:tab w:val="left" w:pos="7328"/>
+          <w:tab w:val="left" w:pos="8244"/>
+          <w:tab w:val="left" w:pos="9160"/>
+          <w:tab w:val="left" w:pos="10076"/>
+          <w:tab w:val="left" w:pos="10992"/>
+          <w:tab w:val="left" w:pos="11908"/>
+          <w:tab w:val="left" w:pos="12824"/>
+          <w:tab w:val="left" w:pos="13740"/>
+          <w:tab w:val="left" w:pos="14656"/>
+        </w:tabs>
+        <w:spacing w:after="0" w:line="240" w:lineRule="auto"/>
+        <w:rPr>
+          <w:rFonts w:ascii="Verdana" w:eastAsia="Times New Roman" w:hAnsi="Verdana" w:cs="Courier New"/>
+        </w:rPr>
+      </w:pPr>
+    </w:p>
+    <w:p>
+      <w:pPr>
+        <w:tabs>
+          <w:tab w:val="left" w:pos="916"/>
+          <w:tab w:val="left" w:pos="1832"/>
+          <w:tab w:val="left" w:pos="2748"/>
+          <w:tab w:val="left" w:pos="3664"/>
+          <w:tab w:val="left" w:pos="4580"/>
+          <w:tab w:val="left" w:pos="5496"/>
+          <w:tab w:val="left" w:pos="6412"/>
+          <w:tab w:val="left" w:pos="7328"/>
+          <w:tab w:val="left" w:pos="8244"/>
+          <w:tab w:val="left" w:pos="9160"/>
+          <w:tab w:val="left" w:pos="10076"/>
+          <w:tab w:val="left" w:pos="10992"/>
+          <w:tab w:val="left" w:pos="11908"/>
+          <w:tab w:val="left" w:pos="12824"/>
+          <w:tab w:val="left" w:pos="13740"/>
+          <w:tab w:val="left" w:pos="14656"/>
+        </w:tabs>
+        <w:spacing w:after="0" w:line="240" w:lineRule="auto"/>
+        <w:rPr>
+          <w:rFonts w:ascii="Verdana" w:eastAsia="Times New Roman" w:hAnsi="Verdana" w:cs="Courier New"/>
+        </w:rPr>
+      </w:pPr>
+      <w:r>
+        <w:rPr>
+          <w:rFonts w:ascii="Verdana" w:eastAsia="Times New Roman" w:hAnsi="Verdana" w:cs="Courier New"/>
+        </w:rPr>
+        <w:t>Luis Tono :</w:t>
+      </w:r>
+    </w:p>
+    <w:p>
+      <w:pPr>
+        <w:tabs>
+          <w:tab w:val="left" w:pos="916"/>
+          <w:tab w:val="left" w:pos="1832"/>
+          <w:tab w:val="left" w:pos="2748"/>
+          <w:tab w:val="left" w:pos="3664"/>
+          <w:tab w:val="left" w:pos="4580"/>
+          <w:tab w:val="left" w:pos="5496"/>
+          <w:tab w:val="left" w:pos="6412"/>
+          <w:tab w:val="left" w:pos="7328"/>
+          <w:tab w:val="left" w:pos="8244"/>
+          <w:tab w:val="left" w:pos="9160"/>
+          <w:tab w:val="left" w:pos="10076"/>
+          <w:tab w:val="left" w:pos="10992"/>
+          <w:tab w:val="left" w:pos="11908"/>
+          <w:tab w:val="left" w:pos="12824"/>
+          <w:tab w:val="left" w:pos="13740"/>
+          <w:tab w:val="left" w:pos="14656"/>
+        </w:tabs>
+        <w:spacing w:after="0" w:line="240" w:lineRule="auto"/>
+        <w:rPr>
+          <w:rFonts w:ascii="Verdana" w:eastAsia="Times New Roman" w:hAnsi="Verdana" w:cs="Courier New"/>
+        </w:rPr>
+      </w:pPr>
+      <w:r>
+        <w:rPr>
+          <w:rFonts w:ascii="Verdana" w:eastAsia="Times New Roman" w:hAnsi="Verdana" w:cs="Courier New"/>
+        </w:rPr>
+        <w:t>1. Semalam saya, membantu teman untuk grunt server.</w:t>
+      </w:r>
+    </w:p>
+    <w:p>
+      <w:pPr>
+        <w:tabs>
+          <w:tab w:val="left" w:pos="916"/>
+          <w:tab w:val="left" w:pos="1832"/>
+          <w:tab w:val="left" w:pos="2748"/>
+          <w:tab w:val="left" w:pos="3664"/>
+          <w:tab w:val="left" w:pos="4580"/>
+          <w:tab w:val="left" w:pos="5496"/>
+          <w:tab w:val="left" w:pos="6412"/>
+          <w:tab w:val="left" w:pos="7328"/>
+          <w:tab w:val="left" w:pos="8244"/>
+          <w:tab w:val="left" w:pos="9160"/>
+          <w:tab w:val="left" w:pos="10076"/>
+          <w:tab w:val="left" w:pos="10992"/>
+          <w:tab w:val="left" w:pos="11908"/>
+          <w:tab w:val="left" w:pos="12824"/>
+          <w:tab w:val="left" w:pos="13740"/>
+          <w:tab w:val="left" w:pos="14656"/>
+        </w:tabs>
+        <w:spacing w:after="0" w:line="240" w:lineRule="auto"/>
+        <w:rPr>
+          <w:rFonts w:ascii="Verdana" w:eastAsia="Times New Roman" w:hAnsi="Verdana" w:cs="Courier New"/>
+        </w:rPr>
+      </w:pPr>
+      <w:r>
+        <w:rPr>
+          <w:rFonts w:ascii="Verdana" w:eastAsia="Times New Roman" w:hAnsi="Verdana" w:cs="Courier New"/>
+        </w:rPr>
+        <w:t>2. Hari ini saya, merangkum latar belakang.</w:t>
+      </w:r>
+    </w:p>
+    <w:p>
+      <w:pPr>
+        <w:tabs>
+          <w:tab w:val="left" w:pos="916"/>
+          <w:tab w:val="left" w:pos="1832"/>
+          <w:tab w:val="left" w:pos="2748"/>
+          <w:tab w:val="left" w:pos="3664"/>
+          <w:tab w:val="left" w:pos="4580"/>
+          <w:tab w:val="left" w:pos="5496"/>
+          <w:tab w:val="left" w:pos="6412"/>
+          <w:tab w:val="left" w:pos="7328"/>
+          <w:tab w:val="left" w:pos="8244"/>
+          <w:tab w:val="left" w:pos="9160"/>
+          <w:tab w:val="left" w:pos="10076"/>
+          <w:tab w:val="left" w:pos="10992"/>
+          <w:tab w:val="left" w:pos="11908"/>
+          <w:tab w:val="left" w:pos="12824"/>
+          <w:tab w:val="left" w:pos="13740"/>
+          <w:tab w:val="left" w:pos="14656"/>
+        </w:tabs>
+        <w:spacing w:after="0" w:line="240" w:lineRule="auto"/>
+        <w:rPr>
+          <w:rFonts w:ascii="Verdana" w:eastAsia="Times New Roman" w:hAnsi="Verdana" w:cs="Courier New"/>
+        </w:rPr>
+      </w:pPr>
+      <w:r>
+        <w:rPr>
+          <w:rFonts w:ascii="Verdana" w:eastAsia="Times New Roman" w:hAnsi="Verdana" w:cs="Courier New"/>
+        </w:rPr>
+        <w:t>3. Saya ada kendala yaitu tidak bisa push ke repository.</w:t>
+      </w:r>
+    </w:p>
+    <w:p>
+      <w:pPr>
+        <w:tabs>
+          <w:tab w:val="left" w:pos="916"/>
+          <w:tab w:val="left" w:pos="1832"/>
+          <w:tab w:val="left" w:pos="2748"/>
+          <w:tab w:val="left" w:pos="3664"/>
+          <w:tab w:val="left" w:pos="4580"/>
+          <w:tab w:val="left" w:pos="5496"/>
+          <w:tab w:val="left" w:pos="6412"/>
+          <w:tab w:val="left" w:pos="7328"/>
+          <w:tab w:val="left" w:pos="8244"/>
+          <w:tab w:val="left" w:pos="9160"/>
+          <w:tab w:val="left" w:pos="10076"/>
+          <w:tab w:val="left" w:pos="10992"/>
+          <w:tab w:val="left" w:pos="11908"/>
+          <w:tab w:val="left" w:pos="12824"/>
+          <w:tab w:val="left" w:pos="13740"/>
+          <w:tab w:val="left" w:pos="14656"/>
+        </w:tabs>
+        <w:spacing w:after="0" w:line="240" w:lineRule="auto"/>
+        <w:rPr>
+          <w:rFonts w:ascii="Verdana" w:eastAsia="Times New Roman" w:hAnsi="Verdana" w:cs="Courier New"/>
+        </w:rPr>
+      </w:pPr>
+    </w:p>
+    <w:p>
+      <w:pPr>
+        <w:tabs>
+          <w:tab w:val="left" w:pos="916"/>
+          <w:tab w:val="left" w:pos="1832"/>
+          <w:tab w:val="left" w:pos="2748"/>
+          <w:tab w:val="left" w:pos="3664"/>
+          <w:tab w:val="left" w:pos="4580"/>
+          <w:tab w:val="left" w:pos="5496"/>
+          <w:tab w:val="left" w:pos="6412"/>
+          <w:tab w:val="left" w:pos="7328"/>
+          <w:tab w:val="left" w:pos="8244"/>
+          <w:tab w:val="left" w:pos="9160"/>
+          <w:tab w:val="left" w:pos="10076"/>
+          <w:tab w:val="left" w:pos="10992"/>
+          <w:tab w:val="left" w:pos="11908"/>
+          <w:tab w:val="left" w:pos="12824"/>
+          <w:tab w:val="left" w:pos="13740"/>
+          <w:tab w:val="left" w:pos="14656"/>
+        </w:tabs>
+        <w:spacing w:after="0" w:line="240" w:lineRule="auto"/>
+        <w:rPr>
+          <w:rFonts w:ascii="Verdana" w:eastAsia="Times New Roman" w:hAnsi="Verdana" w:cs="Courier New"/>
+        </w:rPr>
+      </w:pPr>
+      <w:r>
+        <w:rPr>
+          <w:rFonts w:ascii="Verdana" w:eastAsia="Times New Roman" w:hAnsi="Verdana" w:cs="Courier New"/>
+        </w:rPr>
+        <w:lastRenderedPageBreak/>
+        <w:t>Jimmy Susilo :</w:t>
+      </w:r>
+    </w:p>
+    <w:p>
+      <w:pPr>
+        <w:tabs>
+          <w:tab w:val="left" w:pos="916"/>
+          <w:tab w:val="left" w:pos="1832"/>
+          <w:tab w:val="left" w:pos="2748"/>
+          <w:tab w:val="left" w:pos="3664"/>
+          <w:tab w:val="left" w:pos="4580"/>
+          <w:tab w:val="left" w:pos="5496"/>
+          <w:tab w:val="left" w:pos="6412"/>
+          <w:tab w:val="left" w:pos="7328"/>
+          <w:tab w:val="left" w:pos="8244"/>
+          <w:tab w:val="left" w:pos="9160"/>
+          <w:tab w:val="left" w:pos="10076"/>
+          <w:tab w:val="left" w:pos="10992"/>
+          <w:tab w:val="left" w:pos="11908"/>
+          <w:tab w:val="left" w:pos="12824"/>
+          <w:tab w:val="left" w:pos="13740"/>
+          <w:tab w:val="left" w:pos="14656"/>
+        </w:tabs>
+        <w:spacing w:after="0" w:line="240" w:lineRule="auto"/>
+        <w:rPr>
+          <w:rFonts w:ascii="Verdana" w:eastAsia="Times New Roman" w:hAnsi="Verdana" w:cs="Courier New"/>
+        </w:rPr>
+      </w:pPr>
+      <w:r>
+        <w:rPr>
+          <w:rFonts w:ascii="Verdana" w:eastAsia="Times New Roman" w:hAnsi="Verdana" w:cs="Courier New"/>
+        </w:rPr>
+        <w:t>1.</w:t>
+      </w:r>
+      <w:r>
+        <w:rPr>
+          <w:rFonts w:ascii="Verdana" w:eastAsia="Times New Roman" w:hAnsi="Verdana" w:cs="Courier New"/>
+        </w:rPr>
+        <w:t xml:space="preserve"> </w:t>
+      </w:r>
+      <w:r>
+        <w:rPr>
+          <w:rFonts w:ascii="Verdana" w:eastAsia="Times New Roman" w:hAnsi="Verdana" w:cs="Courier New"/>
+        </w:rPr>
+        <w:t>Semalam saya, kesulitan dalam menginstal source tree.</w:t>
+      </w:r>
+    </w:p>
+    <w:p>
+      <w:pPr>
+        <w:tabs>
+          <w:tab w:val="left" w:pos="916"/>
+          <w:tab w:val="left" w:pos="1832"/>
+          <w:tab w:val="left" w:pos="2748"/>
+          <w:tab w:val="left" w:pos="3664"/>
+          <w:tab w:val="left" w:pos="4580"/>
+          <w:tab w:val="left" w:pos="5496"/>
+          <w:tab w:val="left" w:pos="6412"/>
+          <w:tab w:val="left" w:pos="7328"/>
+          <w:tab w:val="left" w:pos="8244"/>
+          <w:tab w:val="left" w:pos="9160"/>
+          <w:tab w:val="left" w:pos="10076"/>
+          <w:tab w:val="left" w:pos="10992"/>
+          <w:tab w:val="left" w:pos="11908"/>
+          <w:tab w:val="left" w:pos="12824"/>
+          <w:tab w:val="left" w:pos="13740"/>
+          <w:tab w:val="left" w:pos="14656"/>
+        </w:tabs>
+        <w:spacing w:after="0" w:line="240" w:lineRule="auto"/>
+        <w:rPr>
+          <w:rFonts w:ascii="Verdana" w:eastAsia="Times New Roman" w:hAnsi="Verdana" w:cs="Courier New"/>
+        </w:rPr>
+      </w:pPr>
+      <w:r>
+        <w:rPr>
+          <w:rFonts w:ascii="Verdana" w:eastAsia="Times New Roman" w:hAnsi="Verdana" w:cs="Courier New"/>
+        </w:rPr>
+        <w:t xml:space="preserve">2. Hari ini saya, </w:t>
+      </w:r>
+      <w:r>
+        <w:rPr>
+          <w:rFonts w:ascii="Verdana" w:eastAsia="Times New Roman" w:hAnsi="Verdana" w:cs="Courier New"/>
+        </w:rPr>
+        <w:t>baru sempat melakukan penginstallan source tree, dan melakukan test commit.</w:t>
+      </w:r>
+    </w:p>
+    <w:p>
+      <w:pPr>
+        <w:tabs>
+          <w:tab w:val="left" w:pos="916"/>
+          <w:tab w:val="left" w:pos="1832"/>
+          <w:tab w:val="left" w:pos="2748"/>
+          <w:tab w:val="left" w:pos="3664"/>
+          <w:tab w:val="left" w:pos="4580"/>
+          <w:tab w:val="left" w:pos="5496"/>
+          <w:tab w:val="left" w:pos="6412"/>
+          <w:tab w:val="left" w:pos="7328"/>
+          <w:tab w:val="left" w:pos="8244"/>
+          <w:tab w:val="left" w:pos="9160"/>
+          <w:tab w:val="left" w:pos="10076"/>
+          <w:tab w:val="left" w:pos="10992"/>
+          <w:tab w:val="left" w:pos="11908"/>
+          <w:tab w:val="left" w:pos="12824"/>
+          <w:tab w:val="left" w:pos="13740"/>
+          <w:tab w:val="left" w:pos="14656"/>
+        </w:tabs>
+        <w:spacing w:after="0" w:line="240" w:lineRule="auto"/>
+        <w:rPr>
+          <w:rFonts w:ascii="Verdana" w:eastAsia="Times New Roman" w:hAnsi="Verdana" w:cs="Courier New"/>
+        </w:rPr>
+      </w:pPr>
+      <w:r>
+        <w:rPr>
+          <w:rFonts w:ascii="Verdana" w:eastAsia="Times New Roman" w:hAnsi="Verdana" w:cs="Courier New"/>
+        </w:rPr>
+        <w:t>3. Saya tidak ada kendala.</w:t>
+      </w:r>
+    </w:p>
+    <w:p>
+      <w:pPr>
+        <w:rPr>
+          <w:rFonts w:ascii="Verdana" w:hAnsi="Verdana"/>
+        </w:rPr>
+      </w:pPr>
+    </w:p>
+    <w:p>
+      <w:pPr>
+        <w:tabs>
+          <w:tab w:val="left" w:pos="916"/>
+          <w:tab w:val="left" w:pos="1832"/>
+          <w:tab w:val="left" w:pos="2748"/>
+          <w:tab w:val="left" w:pos="3664"/>
+          <w:tab w:val="left" w:pos="4580"/>
+          <w:tab w:val="left" w:pos="5496"/>
+          <w:tab w:val="left" w:pos="6412"/>
+          <w:tab w:val="left" w:pos="7328"/>
+          <w:tab w:val="left" w:pos="8244"/>
+          <w:tab w:val="left" w:pos="9160"/>
+          <w:tab w:val="left" w:pos="10076"/>
+          <w:tab w:val="left" w:pos="10992"/>
+          <w:tab w:val="left" w:pos="11908"/>
+          <w:tab w:val="left" w:pos="12824"/>
+          <w:tab w:val="left" w:pos="13740"/>
+          <w:tab w:val="left" w:pos="14656"/>
+        </w:tabs>
+        <w:spacing w:after="0" w:line="240" w:lineRule="auto"/>
+        <w:rPr>
+          <w:rFonts w:ascii="Verdana" w:eastAsia="Times New Roman" w:hAnsi="Verdana" w:cs="Courier New"/>
+        </w:rPr>
+      </w:pPr>
+      <w:r>
+        <w:rPr>
+          <w:rFonts w:ascii="Verdana" w:eastAsia="Times New Roman" w:hAnsi="Verdana" w:cs="Courier New"/>
+        </w:rPr>
+        <w:t>31</w:t>
+      </w:r>
+      <w:r>
+        <w:rPr>
+          <w:rFonts w:ascii="Verdana" w:eastAsia="Times New Roman" w:hAnsi="Verdana" w:cs="Courier New"/>
+        </w:rPr>
+        <w:t xml:space="preserve">/5 </w:t>
+      </w:r>
+    </w:p>
+    <w:p>
+      <w:pPr>
+        <w:tabs>
+          <w:tab w:val="left" w:pos="916"/>
+          <w:tab w:val="left" w:pos="1832"/>
+          <w:tab w:val="left" w:pos="2748"/>
+          <w:tab w:val="left" w:pos="3664"/>
+          <w:tab w:val="left" w:pos="4580"/>
+          <w:tab w:val="left" w:pos="5496"/>
+          <w:tab w:val="left" w:pos="6412"/>
+          <w:tab w:val="left" w:pos="7328"/>
+          <w:tab w:val="left" w:pos="8244"/>
+          <w:tab w:val="left" w:pos="9160"/>
+          <w:tab w:val="left" w:pos="10076"/>
+          <w:tab w:val="left" w:pos="10992"/>
+          <w:tab w:val="left" w:pos="11908"/>
+          <w:tab w:val="left" w:pos="12824"/>
+          <w:tab w:val="left" w:pos="13740"/>
+          <w:tab w:val="left" w:pos="14656"/>
+        </w:tabs>
+        <w:spacing w:after="0" w:line="240" w:lineRule="auto"/>
+        <w:rPr>
+          <w:rFonts w:ascii="Verdana" w:eastAsia="Times New Roman" w:hAnsi="Verdana" w:cs="Courier New"/>
+        </w:rPr>
+      </w:pPr>
+      <w:r>
+        <w:rPr>
+          <w:rFonts w:ascii="Verdana" w:eastAsia="Times New Roman" w:hAnsi="Verdana" w:cs="Courier New"/>
+        </w:rPr>
+        <w:t>Daily Scrum</w:t>
+      </w:r>
+    </w:p>
+    <w:p>
+      <w:pPr>
+        <w:tabs>
+          <w:tab w:val="left" w:pos="916"/>
+          <w:tab w:val="left" w:pos="1832"/>
+          <w:tab w:val="left" w:pos="2748"/>
+          <w:tab w:val="left" w:pos="3664"/>
+          <w:tab w:val="left" w:pos="4580"/>
+          <w:tab w:val="left" w:pos="5496"/>
+          <w:tab w:val="left" w:pos="6412"/>
+          <w:tab w:val="left" w:pos="7328"/>
+          <w:tab w:val="left" w:pos="8244"/>
+          <w:tab w:val="left" w:pos="9160"/>
+          <w:tab w:val="left" w:pos="10076"/>
+          <w:tab w:val="left" w:pos="10992"/>
+          <w:tab w:val="left" w:pos="11908"/>
+          <w:tab w:val="left" w:pos="12824"/>
+          <w:tab w:val="left" w:pos="13740"/>
+          <w:tab w:val="left" w:pos="14656"/>
+        </w:tabs>
+        <w:spacing w:after="0" w:line="240" w:lineRule="auto"/>
+        <w:rPr>
+          <w:rFonts w:ascii="Verdana" w:eastAsia="Times New Roman" w:hAnsi="Verdana" w:cs="Courier New"/>
+        </w:rPr>
+      </w:pPr>
+      <w:r>
+        <w:rPr>
+          <w:rFonts w:ascii="Verdana" w:eastAsia="Times New Roman" w:hAnsi="Verdana" w:cs="Courier New"/>
+        </w:rPr>
+        <w:t>Rudy Chandra :</w:t>
+      </w:r>
+    </w:p>
+    <w:p>
+      <w:pPr>
+        <w:tabs>
+          <w:tab w:val="left" w:pos="916"/>
+          <w:tab w:val="left" w:pos="1832"/>
+          <w:tab w:val="left" w:pos="2748"/>
+          <w:tab w:val="left" w:pos="3664"/>
+          <w:tab w:val="left" w:pos="4580"/>
+          <w:tab w:val="left" w:pos="5496"/>
+          <w:tab w:val="left" w:pos="6412"/>
+          <w:tab w:val="left" w:pos="7328"/>
+          <w:tab w:val="left" w:pos="8244"/>
+          <w:tab w:val="left" w:pos="9160"/>
+          <w:tab w:val="left" w:pos="10076"/>
+          <w:tab w:val="left" w:pos="10992"/>
+          <w:tab w:val="left" w:pos="11908"/>
+          <w:tab w:val="left" w:pos="12824"/>
+          <w:tab w:val="left" w:pos="13740"/>
+          <w:tab w:val="left" w:pos="14656"/>
+        </w:tabs>
+        <w:spacing w:after="0" w:line="240" w:lineRule="auto"/>
+        <w:rPr>
+          <w:rFonts w:ascii="Verdana" w:eastAsia="Times New Roman" w:hAnsi="Verdana" w:cs="Courier New"/>
+        </w:rPr>
+      </w:pPr>
+      <w:r>
+        <w:rPr>
+          <w:rFonts w:ascii="Verdana" w:eastAsia="Times New Roman" w:hAnsi="Verdana" w:cs="Courier New"/>
+        </w:rPr>
+        <w:t>1. Semalam saya, mengerjakan halaman utama.</w:t>
+      </w:r>
+    </w:p>
+    <w:p>
+      <w:pPr>
+        <w:tabs>
+          <w:tab w:val="left" w:pos="916"/>
+          <w:tab w:val="left" w:pos="1832"/>
+          <w:tab w:val="left" w:pos="2748"/>
+          <w:tab w:val="left" w:pos="3664"/>
+          <w:tab w:val="left" w:pos="4580"/>
+          <w:tab w:val="left" w:pos="5496"/>
+          <w:tab w:val="left" w:pos="6412"/>
+          <w:tab w:val="left" w:pos="7328"/>
+          <w:tab w:val="left" w:pos="8244"/>
+          <w:tab w:val="left" w:pos="9160"/>
+          <w:tab w:val="left" w:pos="10076"/>
+          <w:tab w:val="left" w:pos="10992"/>
+          <w:tab w:val="left" w:pos="11908"/>
+          <w:tab w:val="left" w:pos="12824"/>
+          <w:tab w:val="left" w:pos="13740"/>
+          <w:tab w:val="left" w:pos="14656"/>
+        </w:tabs>
+        <w:spacing w:after="0" w:line="240" w:lineRule="auto"/>
+        <w:rPr>
+          <w:rFonts w:ascii="Verdana" w:eastAsia="Times New Roman" w:hAnsi="Verdana" w:cs="Courier New"/>
+        </w:rPr>
+      </w:pPr>
+      <w:r>
+        <w:rPr>
+          <w:rFonts w:ascii="Verdana" w:eastAsia="Times New Roman" w:hAnsi="Verdana" w:cs="Courier New"/>
+        </w:rPr>
+        <w:t xml:space="preserve">2. Hari ini saya, </w:t>
+      </w:r>
+      <w:r>
+        <w:rPr>
+          <w:rFonts w:ascii="Verdana" w:eastAsia="Times New Roman" w:hAnsi="Verdana" w:cs="Courier New"/>
+        </w:rPr>
+        <w:t>memperbaiki tampilan slide history.</w:t>
+      </w:r>
+    </w:p>
+    <w:p>
+      <w:pPr>
+        <w:tabs>
+          <w:tab w:val="left" w:pos="916"/>
+          <w:tab w:val="left" w:pos="1832"/>
+          <w:tab w:val="left" w:pos="2748"/>
+          <w:tab w:val="left" w:pos="3664"/>
+          <w:tab w:val="left" w:pos="4580"/>
+          <w:tab w:val="left" w:pos="5496"/>
+          <w:tab w:val="left" w:pos="6412"/>
+          <w:tab w:val="left" w:pos="7328"/>
+          <w:tab w:val="left" w:pos="8244"/>
+          <w:tab w:val="left" w:pos="9160"/>
+          <w:tab w:val="left" w:pos="10076"/>
+          <w:tab w:val="left" w:pos="10992"/>
+          <w:tab w:val="left" w:pos="11908"/>
+          <w:tab w:val="left" w:pos="12824"/>
+          <w:tab w:val="left" w:pos="13740"/>
+          <w:tab w:val="left" w:pos="14656"/>
+        </w:tabs>
+        <w:spacing w:after="0" w:line="240" w:lineRule="auto"/>
+        <w:rPr>
+          <w:rFonts w:ascii="Verdana" w:eastAsia="Times New Roman" w:hAnsi="Verdana" w:cs="Courier New"/>
+        </w:rPr>
+      </w:pPr>
+      <w:r>
+        <w:rPr>
+          <w:rFonts w:ascii="Verdana" w:eastAsia="Times New Roman" w:hAnsi="Verdana" w:cs="Courier New"/>
+        </w:rPr>
+        <w:t>3. Saya tidak ada kendala.</w:t>
+      </w:r>
+    </w:p>
+    <w:p>
+      <w:pPr>
+        <w:tabs>
+          <w:tab w:val="left" w:pos="916"/>
+          <w:tab w:val="left" w:pos="1832"/>
+          <w:tab w:val="left" w:pos="2748"/>
+          <w:tab w:val="left" w:pos="3664"/>
+          <w:tab w:val="left" w:pos="4580"/>
+          <w:tab w:val="left" w:pos="5496"/>
+          <w:tab w:val="left" w:pos="6412"/>
+          <w:tab w:val="left" w:pos="7328"/>
+          <w:tab w:val="left" w:pos="8244"/>
+          <w:tab w:val="left" w:pos="9160"/>
+          <w:tab w:val="left" w:pos="10076"/>
+          <w:tab w:val="left" w:pos="10992"/>
+          <w:tab w:val="left" w:pos="11908"/>
+          <w:tab w:val="left" w:pos="12824"/>
+          <w:tab w:val="left" w:pos="13740"/>
+          <w:tab w:val="left" w:pos="14656"/>
+        </w:tabs>
+        <w:spacing w:after="0" w:line="240" w:lineRule="auto"/>
+        <w:rPr>
+          <w:rFonts w:ascii="Verdana" w:eastAsia="Times New Roman" w:hAnsi="Verdana" w:cs="Courier New"/>
+        </w:rPr>
+      </w:pPr>
+    </w:p>
+    <w:p>
+      <w:pPr>
+        <w:tabs>
+          <w:tab w:val="left" w:pos="916"/>
+          <w:tab w:val="left" w:pos="1832"/>
+          <w:tab w:val="left" w:pos="2748"/>
+          <w:tab w:val="left" w:pos="3664"/>
+          <w:tab w:val="left" w:pos="4580"/>
+          <w:tab w:val="left" w:pos="5496"/>
+          <w:tab w:val="left" w:pos="6412"/>
+          <w:tab w:val="left" w:pos="7328"/>
+          <w:tab w:val="left" w:pos="8244"/>
+          <w:tab w:val="left" w:pos="9160"/>
+          <w:tab w:val="left" w:pos="10076"/>
+          <w:tab w:val="left" w:pos="10992"/>
+          <w:tab w:val="left" w:pos="11908"/>
+          <w:tab w:val="left" w:pos="12824"/>
+          <w:tab w:val="left" w:pos="13740"/>
+          <w:tab w:val="left" w:pos="14656"/>
+        </w:tabs>
+        <w:spacing w:after="0" w:line="240" w:lineRule="auto"/>
+        <w:rPr>
+          <w:rFonts w:ascii="Verdana" w:eastAsia="Times New Roman" w:hAnsi="Verdana" w:cs="Courier New"/>
+        </w:rPr>
+      </w:pPr>
+      <w:r>
+        <w:rPr>
+          <w:rFonts w:ascii="Verdana" w:eastAsia="Times New Roman" w:hAnsi="Verdana" w:cs="Courier New"/>
+        </w:rPr>
+        <w:t>Ricky :</w:t>
+      </w:r>
+    </w:p>
+    <w:p>
+      <w:pPr>
+        <w:tabs>
+          <w:tab w:val="left" w:pos="916"/>
+          <w:tab w:val="left" w:pos="1832"/>
+          <w:tab w:val="left" w:pos="2748"/>
+          <w:tab w:val="left" w:pos="3664"/>
+          <w:tab w:val="left" w:pos="4580"/>
+          <w:tab w:val="left" w:pos="5496"/>
+          <w:tab w:val="left" w:pos="6412"/>
+          <w:tab w:val="left" w:pos="7328"/>
+          <w:tab w:val="left" w:pos="8244"/>
+          <w:tab w:val="left" w:pos="9160"/>
+          <w:tab w:val="left" w:pos="10076"/>
+          <w:tab w:val="left" w:pos="10992"/>
+          <w:tab w:val="left" w:pos="11908"/>
+          <w:tab w:val="left" w:pos="12824"/>
+          <w:tab w:val="left" w:pos="13740"/>
+          <w:tab w:val="left" w:pos="14656"/>
+        </w:tabs>
+        <w:spacing w:after="0" w:line="240" w:lineRule="auto"/>
+        <w:rPr>
+          <w:rFonts w:ascii="Verdana" w:eastAsia="Times New Roman" w:hAnsi="Verdana" w:cs="Courier New"/>
+        </w:rPr>
+      </w:pPr>
+      <w:r>
+        <w:rPr>
+          <w:rFonts w:ascii="Verdana" w:eastAsia="Times New Roman" w:hAnsi="Verdana" w:cs="Courier New"/>
+        </w:rPr>
+        <w:t>1.</w:t>
+      </w:r>
+      <w:r>
+        <w:rPr>
+          <w:rFonts w:ascii="Verdana" w:eastAsia="Times New Roman" w:hAnsi="Verdana" w:cs="Courier New"/>
+        </w:rPr>
+        <w:t xml:space="preserve"> </w:t>
+      </w:r>
+      <w:r>
+        <w:rPr>
+          <w:rFonts w:ascii="Verdana" w:eastAsia="Times New Roman" w:hAnsi="Verdana" w:cs="Courier New"/>
+        </w:rPr>
+        <w:t>Semalam saya, mengupdate slide history.</w:t>
+      </w:r>
+    </w:p>
+    <w:p>
+      <w:pPr>
+        <w:tabs>
+          <w:tab w:val="left" w:pos="916"/>
+          <w:tab w:val="left" w:pos="1832"/>
+          <w:tab w:val="left" w:pos="2748"/>
+          <w:tab w:val="left" w:pos="3664"/>
+          <w:tab w:val="left" w:pos="4580"/>
+          <w:tab w:val="left" w:pos="5496"/>
+          <w:tab w:val="left" w:pos="6412"/>
+          <w:tab w:val="left" w:pos="7328"/>
+          <w:tab w:val="left" w:pos="8244"/>
+          <w:tab w:val="left" w:pos="9160"/>
+          <w:tab w:val="left" w:pos="10076"/>
+          <w:tab w:val="left" w:pos="10992"/>
+          <w:tab w:val="left" w:pos="11908"/>
+          <w:tab w:val="left" w:pos="12824"/>
+          <w:tab w:val="left" w:pos="13740"/>
+          <w:tab w:val="left" w:pos="14656"/>
+        </w:tabs>
+        <w:spacing w:after="0" w:line="240" w:lineRule="auto"/>
+        <w:rPr>
+          <w:rFonts w:ascii="Verdana" w:eastAsia="Times New Roman" w:hAnsi="Verdana" w:cs="Courier New"/>
+        </w:rPr>
+      </w:pPr>
+      <w:r>
+        <w:rPr>
+          <w:rFonts w:ascii="Verdana" w:eastAsia="Times New Roman" w:hAnsi="Verdana" w:cs="Courier New"/>
+        </w:rPr>
+        <w:t xml:space="preserve">2. Hari ini saya, </w:t>
+      </w:r>
+      <w:r>
+        <w:rPr>
+          <w:rFonts w:ascii="Verdana" w:eastAsia="Times New Roman" w:hAnsi="Verdana" w:cs="Courier New"/>
+        </w:rPr>
+        <w:t>menyisipkan gambar di slide history.</w:t>
+      </w:r>
+    </w:p>
+    <w:p>
+      <w:pPr>
+        <w:tabs>
+          <w:tab w:val="left" w:pos="916"/>
+          <w:tab w:val="left" w:pos="1832"/>
+          <w:tab w:val="left" w:pos="2748"/>
+          <w:tab w:val="left" w:pos="3664"/>
+          <w:tab w:val="left" w:pos="4580"/>
+          <w:tab w:val="left" w:pos="5496"/>
+          <w:tab w:val="left" w:pos="6412"/>
+          <w:tab w:val="left" w:pos="7328"/>
+          <w:tab w:val="left" w:pos="8244"/>
+          <w:tab w:val="left" w:pos="9160"/>
+          <w:tab w:val="left" w:pos="10076"/>
+          <w:tab w:val="left" w:pos="10992"/>
+          <w:tab w:val="left" w:pos="11908"/>
+          <w:tab w:val="left" w:pos="12824"/>
+          <w:tab w:val="left" w:pos="13740"/>
+          <w:tab w:val="left" w:pos="14656"/>
+        </w:tabs>
+        <w:spacing w:after="0" w:line="240" w:lineRule="auto"/>
+        <w:rPr>
+          <w:rFonts w:ascii="Verdana" w:eastAsia="Times New Roman" w:hAnsi="Verdana" w:cs="Courier New"/>
+        </w:rPr>
+      </w:pPr>
+      <w:r>
+        <w:rPr>
+          <w:rFonts w:ascii="Verdana" w:eastAsia="Times New Roman" w:hAnsi="Verdana" w:cs="Courier New"/>
+        </w:rPr>
+        <w:t xml:space="preserve">3. Saya ada kendala </w:t>
+      </w:r>
+      <w:r>
+        <w:rPr>
+          <w:rFonts w:ascii="Verdana" w:eastAsia="Times New Roman" w:hAnsi="Verdana" w:cs="Courier New"/>
+        </w:rPr>
+        <w:t>dalam melakukan branch dan merge sehingga tidak melakukan branch.</w:t>
+      </w:r>
+    </w:p>
+    <w:p>
+      <w:pPr>
+        <w:tabs>
+          <w:tab w:val="left" w:pos="916"/>
+          <w:tab w:val="left" w:pos="1832"/>
+          <w:tab w:val="left" w:pos="2748"/>
+          <w:tab w:val="left" w:pos="3664"/>
+          <w:tab w:val="left" w:pos="4580"/>
+          <w:tab w:val="left" w:pos="5496"/>
+          <w:tab w:val="left" w:pos="6412"/>
+          <w:tab w:val="left" w:pos="7328"/>
+          <w:tab w:val="left" w:pos="8244"/>
+          <w:tab w:val="left" w:pos="9160"/>
+          <w:tab w:val="left" w:pos="10076"/>
+          <w:tab w:val="left" w:pos="10992"/>
+          <w:tab w:val="left" w:pos="11908"/>
+          <w:tab w:val="left" w:pos="12824"/>
+          <w:tab w:val="left" w:pos="13740"/>
+          <w:tab w:val="left" w:pos="14656"/>
+        </w:tabs>
+        <w:spacing w:after="0" w:line="240" w:lineRule="auto"/>
+        <w:rPr>
+          <w:rFonts w:ascii="Verdana" w:eastAsia="Times New Roman" w:hAnsi="Verdana" w:cs="Courier New"/>
+        </w:rPr>
+      </w:pPr>
+    </w:p>
+    <w:p>
+      <w:pPr>
+        <w:tabs>
+          <w:tab w:val="left" w:pos="916"/>
+          <w:tab w:val="left" w:pos="1832"/>
+          <w:tab w:val="left" w:pos="2748"/>
+          <w:tab w:val="left" w:pos="3664"/>
+          <w:tab w:val="left" w:pos="4580"/>
+          <w:tab w:val="left" w:pos="5496"/>
+          <w:tab w:val="left" w:pos="6412"/>
+          <w:tab w:val="left" w:pos="7328"/>
+          <w:tab w:val="left" w:pos="8244"/>
+          <w:tab w:val="left" w:pos="9160"/>
+          <w:tab w:val="left" w:pos="10076"/>
+          <w:tab w:val="left" w:pos="10992"/>
+          <w:tab w:val="left" w:pos="11908"/>
+          <w:tab w:val="left" w:pos="12824"/>
+          <w:tab w:val="left" w:pos="13740"/>
+          <w:tab w:val="left" w:pos="14656"/>
+        </w:tabs>
+        <w:spacing w:after="0" w:line="240" w:lineRule="auto"/>
+        <w:rPr>
+          <w:rFonts w:ascii="Verdana" w:eastAsia="Times New Roman" w:hAnsi="Verdana" w:cs="Courier New"/>
+        </w:rPr>
+      </w:pPr>
+      <w:r>
+        <w:rPr>
+          <w:rFonts w:ascii="Verdana" w:eastAsia="Times New Roman" w:hAnsi="Verdana" w:cs="Courier New"/>
+        </w:rPr>
+        <w:t>Luis Tono :</w:t>
+      </w:r>
+    </w:p>
+    <w:p>
+      <w:pPr>
+        <w:tabs>
+          <w:tab w:val="left" w:pos="916"/>
+          <w:tab w:val="left" w:pos="1832"/>
+          <w:tab w:val="left" w:pos="2748"/>
+          <w:tab w:val="left" w:pos="3664"/>
+          <w:tab w:val="left" w:pos="4580"/>
+          <w:tab w:val="left" w:pos="5496"/>
+          <w:tab w:val="left" w:pos="6412"/>
+          <w:tab w:val="left" w:pos="7328"/>
+          <w:tab w:val="left" w:pos="8244"/>
+          <w:tab w:val="left" w:pos="9160"/>
+          <w:tab w:val="left" w:pos="10076"/>
+          <w:tab w:val="left" w:pos="10992"/>
+          <w:tab w:val="left" w:pos="11908"/>
+          <w:tab w:val="left" w:pos="12824"/>
+          <w:tab w:val="left" w:pos="13740"/>
+          <w:tab w:val="left" w:pos="14656"/>
+        </w:tabs>
+        <w:spacing w:after="0" w:line="240" w:lineRule="auto"/>
+        <w:rPr>
+          <w:rFonts w:ascii="Verdana" w:eastAsia="Times New Roman" w:hAnsi="Verdana" w:cs="Courier New"/>
+        </w:rPr>
+      </w:pPr>
+      <w:r>
+        <w:rPr>
+          <w:rFonts w:ascii="Verdana" w:eastAsia="Times New Roman" w:hAnsi="Verdana" w:cs="Courier New"/>
+        </w:rPr>
+        <w:t>1.</w:t>
+      </w:r>
+      <w:r>
+        <w:rPr>
+          <w:rFonts w:ascii="Verdana" w:eastAsia="Times New Roman" w:hAnsi="Verdana" w:cs="Courier New"/>
+        </w:rPr>
+        <w:t xml:space="preserve"> </w:t>
+      </w:r>
+      <w:r>
+        <w:rPr>
+          <w:rFonts w:ascii="Verdana" w:eastAsia="Times New Roman" w:hAnsi="Verdana" w:cs="Courier New"/>
+        </w:rPr>
+        <w:t>Semalam saya kesulitan push karena koneksi internet yang kurang baik.</w:t>
+      </w:r>
+    </w:p>
+    <w:p>
+      <w:pPr>
+        <w:tabs>
+          <w:tab w:val="left" w:pos="916"/>
+          <w:tab w:val="left" w:pos="1832"/>
+          <w:tab w:val="left" w:pos="2748"/>
+          <w:tab w:val="left" w:pos="3664"/>
+          <w:tab w:val="left" w:pos="4580"/>
+          <w:tab w:val="left" w:pos="5496"/>
+          <w:tab w:val="left" w:pos="6412"/>
+          <w:tab w:val="left" w:pos="7328"/>
+          <w:tab w:val="left" w:pos="8244"/>
+          <w:tab w:val="left" w:pos="9160"/>
+          <w:tab w:val="left" w:pos="10076"/>
+          <w:tab w:val="left" w:pos="10992"/>
+          <w:tab w:val="left" w:pos="11908"/>
+          <w:tab w:val="left" w:pos="12824"/>
+          <w:tab w:val="left" w:pos="13740"/>
+          <w:tab w:val="left" w:pos="14656"/>
+        </w:tabs>
+        <w:spacing w:after="0" w:line="240" w:lineRule="auto"/>
+        <w:rPr>
+          <w:rFonts w:ascii="Verdana" w:eastAsia="Times New Roman" w:hAnsi="Verdana" w:cs="Courier New"/>
+        </w:rPr>
+      </w:pPr>
+      <w:r>
+        <w:rPr>
+          <w:rFonts w:ascii="Verdana" w:eastAsia="Times New Roman" w:hAnsi="Verdana" w:cs="Courier New"/>
+        </w:rPr>
+        <w:t xml:space="preserve">2. Hari ini saya, </w:t>
+      </w:r>
+      <w:r>
+        <w:rPr>
+          <w:rFonts w:ascii="Verdana" w:eastAsia="Times New Roman" w:hAnsi="Verdana" w:cs="Courier New"/>
+        </w:rPr>
+        <w:t>menambah isi dalam slide latar belakang dan berhasil push.</w:t>
+      </w:r>
+    </w:p>
+    <w:p>
+      <w:pPr>
+        <w:tabs>
+          <w:tab w:val="left" w:pos="916"/>
+          <w:tab w:val="left" w:pos="1832"/>
+          <w:tab w:val="left" w:pos="2748"/>
+          <w:tab w:val="left" w:pos="3664"/>
+          <w:tab w:val="left" w:pos="4580"/>
+          <w:tab w:val="left" w:pos="5496"/>
+          <w:tab w:val="left" w:pos="6412"/>
+          <w:tab w:val="left" w:pos="7328"/>
+          <w:tab w:val="left" w:pos="8244"/>
+          <w:tab w:val="left" w:pos="9160"/>
+          <w:tab w:val="left" w:pos="10076"/>
+          <w:tab w:val="left" w:pos="10992"/>
+          <w:tab w:val="left" w:pos="11908"/>
+          <w:tab w:val="left" w:pos="12824"/>
+          <w:tab w:val="left" w:pos="13740"/>
+          <w:tab w:val="left" w:pos="14656"/>
+        </w:tabs>
+        <w:spacing w:after="0" w:line="240" w:lineRule="auto"/>
+        <w:rPr>
+          <w:rFonts w:ascii="Verdana" w:eastAsia="Times New Roman" w:hAnsi="Verdana" w:cs="Courier New"/>
+        </w:rPr>
+      </w:pPr>
+      <w:r>
+        <w:rPr>
+          <w:rFonts w:ascii="Verdana" w:eastAsia="Times New Roman" w:hAnsi="Verdana" w:cs="Courier New"/>
+        </w:rPr>
+        <w:t xml:space="preserve">3. Saya </w:t>
+      </w:r>
+      <w:r>
+        <w:rPr>
+          <w:rFonts w:ascii="Verdana" w:eastAsia="Times New Roman" w:hAnsi="Verdana" w:cs="Courier New"/>
+        </w:rPr>
+        <w:t xml:space="preserve">tidak </w:t>
+      </w:r>
+      <w:r>
+        <w:rPr>
+          <w:rFonts w:ascii="Verdana" w:eastAsia="Times New Roman" w:hAnsi="Verdana" w:cs="Courier New"/>
+        </w:rPr>
+        <w:t>ada kendala</w:t>
+      </w:r>
+      <w:r>
+        <w:rPr>
+          <w:rFonts w:ascii="Verdana" w:eastAsia="Times New Roman" w:hAnsi="Verdana" w:cs="Courier New"/>
+        </w:rPr>
+        <w:t>.</w:t>
+      </w:r>
+      <w:r>
+        <w:rPr>
+          <w:rFonts w:ascii="Verdana" w:eastAsia="Times New Roman" w:hAnsi="Verdana" w:cs="Courier New"/>
+        </w:rPr>
+        <w:t xml:space="preserve"> </w:t>
+      </w:r>
+    </w:p>
+    <w:p>
+      <w:pPr>
+        <w:tabs>
+          <w:tab w:val="left" w:pos="916"/>
+          <w:tab w:val="left" w:pos="1832"/>
+          <w:tab w:val="left" w:pos="2748"/>
+          <w:tab w:val="left" w:pos="3664"/>
+          <w:tab w:val="left" w:pos="4580"/>
+          <w:tab w:val="left" w:pos="5496"/>
+          <w:tab w:val="left" w:pos="6412"/>
+          <w:tab w:val="left" w:pos="7328"/>
+          <w:tab w:val="left" w:pos="8244"/>
+          <w:tab w:val="left" w:pos="9160"/>
+          <w:tab w:val="left" w:pos="10076"/>
+          <w:tab w:val="left" w:pos="10992"/>
+          <w:tab w:val="left" w:pos="11908"/>
+          <w:tab w:val="left" w:pos="12824"/>
+          <w:tab w:val="left" w:pos="13740"/>
+          <w:tab w:val="left" w:pos="14656"/>
+        </w:tabs>
+        <w:spacing w:after="0" w:line="240" w:lineRule="auto"/>
+        <w:rPr>
+          <w:rFonts w:ascii="Verdana" w:eastAsia="Times New Roman" w:hAnsi="Verdana" w:cs="Courier New"/>
+        </w:rPr>
+      </w:pPr>
+    </w:p>
+    <w:p>
+      <w:pPr>
+        <w:tabs>
+          <w:tab w:val="left" w:pos="916"/>
+          <w:tab w:val="left" w:pos="1832"/>
+          <w:tab w:val="left" w:pos="2748"/>
+          <w:tab w:val="left" w:pos="3664"/>
+          <w:tab w:val="left" w:pos="4580"/>
+          <w:tab w:val="left" w:pos="5496"/>
+          <w:tab w:val="left" w:pos="6412"/>
+          <w:tab w:val="left" w:pos="7328"/>
+          <w:tab w:val="left" w:pos="8244"/>
+          <w:tab w:val="left" w:pos="9160"/>
+          <w:tab w:val="left" w:pos="10076"/>
+          <w:tab w:val="left" w:pos="10992"/>
+          <w:tab w:val="left" w:pos="11908"/>
+          <w:tab w:val="left" w:pos="12824"/>
+          <w:tab w:val="left" w:pos="13740"/>
+          <w:tab w:val="left" w:pos="14656"/>
+        </w:tabs>
+        <w:spacing w:after="0" w:line="240" w:lineRule="auto"/>
+        <w:rPr>
+          <w:rFonts w:ascii="Verdana" w:eastAsia="Times New Roman" w:hAnsi="Verdana" w:cs="Courier New"/>
+        </w:rPr>
+      </w:pPr>
+      <w:r>
+        <w:rPr>
+          <w:rFonts w:ascii="Verdana" w:eastAsia="Times New Roman" w:hAnsi="Verdana" w:cs="Courier New"/>
+        </w:rPr>
+        <w:t>Jimmy Susilo :</w:t>
+      </w:r>
+    </w:p>
+    <w:p>
+      <w:pPr>
+        <w:tabs>
+          <w:tab w:val="left" w:pos="916"/>
+          <w:tab w:val="left" w:pos="1832"/>
+          <w:tab w:val="left" w:pos="2748"/>
+          <w:tab w:val="left" w:pos="3664"/>
+          <w:tab w:val="left" w:pos="4580"/>
+          <w:tab w:val="left" w:pos="5496"/>
+          <w:tab w:val="left" w:pos="6412"/>
+          <w:tab w:val="left" w:pos="7328"/>
+          <w:tab w:val="left" w:pos="8244"/>
+          <w:tab w:val="left" w:pos="9160"/>
+          <w:tab w:val="left" w:pos="10076"/>
+          <w:tab w:val="left" w:pos="10992"/>
+          <w:tab w:val="left" w:pos="11908"/>
+          <w:tab w:val="left" w:pos="12824"/>
+          <w:tab w:val="left" w:pos="13740"/>
+          <w:tab w:val="left" w:pos="14656"/>
+        </w:tabs>
+        <w:spacing w:after="0" w:line="240" w:lineRule="auto"/>
+        <w:rPr>
+          <w:rFonts w:ascii="Verdana" w:eastAsia="Times New Roman" w:hAnsi="Verdana" w:cs="Courier New"/>
+        </w:rPr>
+      </w:pPr>
+      <w:r>
+        <w:rPr>
+          <w:rFonts w:ascii="Verdana" w:eastAsia="Times New Roman" w:hAnsi="Verdana" w:cs="Courier New"/>
+        </w:rPr>
+        <w:t>1.</w:t>
+      </w:r>
+      <w:r>
+        <w:rPr>
+          <w:rFonts w:ascii="Verdana" w:eastAsia="Times New Roman" w:hAnsi="Verdana" w:cs="Courier New"/>
+        </w:rPr>
+        <w:t xml:space="preserve"> </w:t>
+      </w:r>
+      <w:r>
+        <w:rPr>
+          <w:rFonts w:ascii="Verdana" w:eastAsia="Times New Roman" w:hAnsi="Verdana" w:cs="Courier New"/>
+        </w:rPr>
+        <w:t>Semalam saya berhasil untuk push dengan menggunakan source tree.</w:t>
+      </w:r>
+    </w:p>
+    <w:p>
+      <w:pPr>
+        <w:tabs>
+          <w:tab w:val="left" w:pos="916"/>
+          <w:tab w:val="left" w:pos="1832"/>
+          <w:tab w:val="left" w:pos="2748"/>
+          <w:tab w:val="left" w:pos="3664"/>
+          <w:tab w:val="left" w:pos="4580"/>
+          <w:tab w:val="left" w:pos="5496"/>
+          <w:tab w:val="left" w:pos="6412"/>
+          <w:tab w:val="left" w:pos="7328"/>
+          <w:tab w:val="left" w:pos="8244"/>
+          <w:tab w:val="left" w:pos="9160"/>
+          <w:tab w:val="left" w:pos="10076"/>
+          <w:tab w:val="left" w:pos="10992"/>
+          <w:tab w:val="left" w:pos="11908"/>
+          <w:tab w:val="left" w:pos="12824"/>
+          <w:tab w:val="left" w:pos="13740"/>
+          <w:tab w:val="left" w:pos="14656"/>
+        </w:tabs>
+        <w:spacing w:after="0" w:line="240" w:lineRule="auto"/>
+        <w:rPr>
+          <w:rFonts w:ascii="Verdana" w:eastAsia="Times New Roman" w:hAnsi="Verdana" w:cs="Courier New"/>
+        </w:rPr>
+      </w:pPr>
+      <w:r>
+        <w:rPr>
+          <w:rFonts w:ascii="Verdana" w:eastAsia="Times New Roman" w:hAnsi="Verdana" w:cs="Courier New"/>
+        </w:rPr>
+        <w:t xml:space="preserve">2. Hari ini saya, </w:t>
+      </w:r>
+      <w:r>
+        <w:rPr>
+          <w:rFonts w:ascii="Verdana" w:eastAsia="Times New Roman" w:hAnsi="Verdana" w:cs="Courier New"/>
+        </w:rPr>
+        <w:t>melakukan pengisian history.</w:t>
+      </w:r>
+    </w:p>
+    <w:p>
+      <w:pPr>
+        <w:tabs>
+          <w:tab w:val="left" w:pos="916"/>
+          <w:tab w:val="left" w:pos="1832"/>
+          <w:tab w:val="left" w:pos="2748"/>
+          <w:tab w:val="left" w:pos="3664"/>
+          <w:tab w:val="left" w:pos="4580"/>
+          <w:tab w:val="left" w:pos="5496"/>
+          <w:tab w:val="left" w:pos="6412"/>
+          <w:tab w:val="left" w:pos="7328"/>
+          <w:tab w:val="left" w:pos="8244"/>
+          <w:tab w:val="left" w:pos="9160"/>
+          <w:tab w:val="left" w:pos="10076"/>
+          <w:tab w:val="left" w:pos="10992"/>
+          <w:tab w:val="left" w:pos="11908"/>
+          <w:tab w:val="left" w:pos="12824"/>
+          <w:tab w:val="left" w:pos="13740"/>
+          <w:tab w:val="left" w:pos="14656"/>
+        </w:tabs>
+        <w:spacing w:after="0" w:line="240" w:lineRule="auto"/>
+        <w:rPr>
+          <w:rFonts w:ascii="Verdana" w:eastAsia="Times New Roman" w:hAnsi="Verdana" w:cs="Courier New"/>
+        </w:rPr>
+      </w:pPr>
+      <w:r>
+        <w:rPr>
+          <w:rFonts w:ascii="Verdana" w:eastAsia="Times New Roman" w:hAnsi="Verdana" w:cs="Courier New"/>
+        </w:rPr>
+        <w:t xml:space="preserve">3. Saya </w:t>
+      </w:r>
+      <w:r>
+        <w:rPr>
+          <w:rFonts w:ascii="Verdana" w:eastAsia="Times New Roman" w:hAnsi="Verdana" w:cs="Courier New"/>
+        </w:rPr>
+        <w:t xml:space="preserve">tidak </w:t>
+      </w:r>
+      <w:r>
+        <w:rPr>
+          <w:rFonts w:ascii="Verdana" w:eastAsia="Times New Roman" w:hAnsi="Verdana" w:cs="Courier New"/>
+        </w:rPr>
+        <w:t>ada kendala</w:t>
+      </w:r>
+      <w:r>
+        <w:rPr>
+          <w:rFonts w:ascii="Verdana" w:eastAsia="Times New Roman" w:hAnsi="Verdana" w:cs="Courier New"/>
+        </w:rPr>
+        <w:t>.</w:t>
+      </w:r>
+      <w:r>
+        <w:rPr>
+          <w:rFonts w:ascii="Verdana" w:eastAsia="Times New Roman" w:hAnsi="Verdana" w:cs="Courier New"/>
+        </w:rPr>
+        <w:t xml:space="preserve"> </w:t>
+      </w:r>
+    </w:p>
+    <w:p>
+      <w:pPr>
+        <w:rPr>
+          <w:rFonts w:ascii="Verdana" w:hAnsi="Verdana"/>
+        </w:rPr>
+      </w:pPr>
+    </w:p>
+    <w:p>
+      <w:pPr>
+        <w:tabs>
+          <w:tab w:val="left" w:pos="916"/>
+          <w:tab w:val="left" w:pos="1832"/>
+          <w:tab w:val="left" w:pos="2748"/>
+          <w:tab w:val="left" w:pos="3664"/>
+          <w:tab w:val="left" w:pos="4580"/>
+          <w:tab w:val="left" w:pos="5496"/>
+          <w:tab w:val="left" w:pos="6412"/>
+          <w:tab w:val="left" w:pos="7328"/>
+          <w:tab w:val="left" w:pos="8244"/>
+          <w:tab w:val="left" w:pos="9160"/>
+          <w:tab w:val="left" w:pos="10076"/>
+          <w:tab w:val="left" w:pos="10992"/>
+          <w:tab w:val="left" w:pos="11908"/>
+          <w:tab w:val="left" w:pos="12824"/>
+          <w:tab w:val="left" w:pos="13740"/>
+          <w:tab w:val="left" w:pos="14656"/>
+        </w:tabs>
+        <w:spacing w:after="0" w:line="240" w:lineRule="auto"/>
+        <w:rPr>
+          <w:rFonts w:ascii="Verdana" w:eastAsia="Times New Roman" w:hAnsi="Verdana" w:cs="Courier New"/>
+        </w:rPr>
+      </w:pPr>
+      <w:r>
+        <w:rPr>
+          <w:rFonts w:ascii="Verdana" w:eastAsia="Times New Roman" w:hAnsi="Verdana" w:cs="Courier New"/>
+        </w:rPr>
+        <w:t>1/6</w:t>
+      </w:r>
+      <w:r>
+        <w:rPr>
+          <w:rFonts w:ascii="Verdana" w:eastAsia="Times New Roman" w:hAnsi="Verdana" w:cs="Courier New"/>
+        </w:rPr>
+        <w:t xml:space="preserve"> </w:t>
+      </w:r>
+    </w:p>
+    <w:p>
+      <w:pPr>
+        <w:tabs>
+          <w:tab w:val="left" w:pos="916"/>
+          <w:tab w:val="left" w:pos="1832"/>
+          <w:tab w:val="left" w:pos="2748"/>
+          <w:tab w:val="left" w:pos="3664"/>
+          <w:tab w:val="left" w:pos="4580"/>
+          <w:tab w:val="left" w:pos="5496"/>
+          <w:tab w:val="left" w:pos="6412"/>
+          <w:tab w:val="left" w:pos="7328"/>
+          <w:tab w:val="left" w:pos="8244"/>
+          <w:tab w:val="left" w:pos="9160"/>
+          <w:tab w:val="left" w:pos="10076"/>
+          <w:tab w:val="left" w:pos="10992"/>
+          <w:tab w:val="left" w:pos="11908"/>
+          <w:tab w:val="left" w:pos="12824"/>
+          <w:tab w:val="left" w:pos="13740"/>
+          <w:tab w:val="left" w:pos="14656"/>
+        </w:tabs>
+        <w:spacing w:after="0" w:line="240" w:lineRule="auto"/>
+        <w:rPr>
+          <w:rFonts w:ascii="Verdana" w:eastAsia="Times New Roman" w:hAnsi="Verdana" w:cs="Courier New"/>
+        </w:rPr>
+      </w:pPr>
+      <w:r>
+        <w:rPr>
+          <w:rFonts w:ascii="Verdana" w:eastAsia="Times New Roman" w:hAnsi="Verdana" w:cs="Courier New"/>
+        </w:rPr>
+        <w:t>Daily Scrum</w:t>
+      </w:r>
+    </w:p>
+    <w:p>
+      <w:pPr>
+        <w:tabs>
+          <w:tab w:val="left" w:pos="916"/>
+          <w:tab w:val="left" w:pos="1832"/>
+          <w:tab w:val="left" w:pos="2748"/>
+          <w:tab w:val="left" w:pos="3664"/>
+          <w:tab w:val="left" w:pos="4580"/>
+          <w:tab w:val="left" w:pos="5496"/>
+          <w:tab w:val="left" w:pos="6412"/>
+          <w:tab w:val="left" w:pos="7328"/>
+          <w:tab w:val="left" w:pos="8244"/>
+          <w:tab w:val="left" w:pos="9160"/>
+          <w:tab w:val="left" w:pos="10076"/>
+          <w:tab w:val="left" w:pos="10992"/>
+          <w:tab w:val="left" w:pos="11908"/>
+          <w:tab w:val="left" w:pos="12824"/>
+          <w:tab w:val="left" w:pos="13740"/>
+          <w:tab w:val="left" w:pos="14656"/>
+        </w:tabs>
+        <w:spacing w:after="0" w:line="240" w:lineRule="auto"/>
+        <w:rPr>
+          <w:rFonts w:ascii="Verdana" w:eastAsia="Times New Roman" w:hAnsi="Verdana" w:cs="Courier New"/>
+        </w:rPr>
+      </w:pPr>
+      <w:r>
+        <w:rPr>
+          <w:rFonts w:ascii="Verdana" w:eastAsia="Times New Roman" w:hAnsi="Verdana" w:cs="Courier New"/>
+        </w:rPr>
+        <w:t>Rudy Chandra :</w:t>
+      </w:r>
+    </w:p>
+    <w:p>
+      <w:pPr>
+        <w:tabs>
+          <w:tab w:val="left" w:pos="916"/>
+          <w:tab w:val="left" w:pos="1832"/>
+          <w:tab w:val="left" w:pos="2748"/>
+          <w:tab w:val="left" w:pos="3664"/>
+          <w:tab w:val="left" w:pos="4580"/>
+          <w:tab w:val="left" w:pos="5496"/>
+          <w:tab w:val="left" w:pos="6412"/>
+          <w:tab w:val="left" w:pos="7328"/>
+          <w:tab w:val="left" w:pos="8244"/>
+          <w:tab w:val="left" w:pos="9160"/>
+          <w:tab w:val="left" w:pos="10076"/>
+          <w:tab w:val="left" w:pos="10992"/>
+          <w:tab w:val="left" w:pos="11908"/>
+          <w:tab w:val="left" w:pos="12824"/>
+          <w:tab w:val="left" w:pos="13740"/>
+          <w:tab w:val="left" w:pos="14656"/>
+        </w:tabs>
+        <w:spacing w:after="0" w:line="240" w:lineRule="auto"/>
+        <w:rPr>
+          <w:rFonts w:ascii="Verdana" w:eastAsia="Times New Roman" w:hAnsi="Verdana" w:cs="Courier New"/>
+        </w:rPr>
+      </w:pPr>
+      <w:r>
+        <w:rPr>
+          <w:rFonts w:ascii="Verdana" w:eastAsia="Times New Roman" w:hAnsi="Verdana" w:cs="Courier New"/>
+        </w:rPr>
+        <w:t>1. Semalam saya, memperbaiki tampilan slide history yang dikerjakan teman.</w:t>
+      </w:r>
+    </w:p>
+    <w:p>
+      <w:pPr>
+        <w:tabs>
+          <w:tab w:val="left" w:pos="916"/>
+          <w:tab w:val="left" w:pos="1832"/>
+          <w:tab w:val="left" w:pos="2748"/>
+          <w:tab w:val="left" w:pos="3664"/>
+          <w:tab w:val="left" w:pos="4580"/>
+          <w:tab w:val="left" w:pos="5496"/>
+          <w:tab w:val="left" w:pos="6412"/>
+          <w:tab w:val="left" w:pos="7328"/>
+          <w:tab w:val="left" w:pos="8244"/>
+          <w:tab w:val="left" w:pos="9160"/>
+          <w:tab w:val="left" w:pos="10076"/>
+          <w:tab w:val="left" w:pos="10992"/>
+          <w:tab w:val="left" w:pos="11908"/>
+          <w:tab w:val="left" w:pos="12824"/>
+          <w:tab w:val="left" w:pos="13740"/>
+          <w:tab w:val="left" w:pos="14656"/>
+        </w:tabs>
+        <w:spacing w:after="0" w:line="240" w:lineRule="auto"/>
+        <w:rPr>
+          <w:rFonts w:ascii="Verdana" w:eastAsia="Times New Roman" w:hAnsi="Verdana" w:cs="Courier New"/>
+        </w:rPr>
+      </w:pPr>
+      <w:r>
+        <w:rPr>
+          <w:rFonts w:ascii="Verdana" w:eastAsia="Times New Roman" w:hAnsi="Verdana" w:cs="Courier New"/>
+        </w:rPr>
+        <w:t xml:space="preserve">2. Hari ini saya, </w:t>
+      </w:r>
+      <w:r>
+        <w:rPr>
+          <w:rFonts w:ascii="Verdana" w:eastAsia="Times New Roman" w:hAnsi="Verdana" w:cs="Courier New"/>
+        </w:rPr>
+        <w:t>memeriksa hasil kerja teman, dan melakukan perbaikan slide.</w:t>
+      </w:r>
+    </w:p>
+    <w:p>
+      <w:pPr>
+        <w:tabs>
+          <w:tab w:val="left" w:pos="916"/>
+          <w:tab w:val="left" w:pos="1832"/>
+          <w:tab w:val="left" w:pos="2748"/>
+          <w:tab w:val="left" w:pos="3664"/>
+          <w:tab w:val="left" w:pos="4580"/>
+          <w:tab w:val="left" w:pos="5496"/>
+          <w:tab w:val="left" w:pos="6412"/>
+          <w:tab w:val="left" w:pos="7328"/>
+          <w:tab w:val="left" w:pos="8244"/>
+          <w:tab w:val="left" w:pos="9160"/>
+          <w:tab w:val="left" w:pos="10076"/>
+          <w:tab w:val="left" w:pos="10992"/>
+          <w:tab w:val="left" w:pos="11908"/>
+          <w:tab w:val="left" w:pos="12824"/>
+          <w:tab w:val="left" w:pos="13740"/>
+          <w:tab w:val="left" w:pos="14656"/>
+        </w:tabs>
+        <w:spacing w:after="0" w:line="240" w:lineRule="auto"/>
+        <w:rPr>
+          <w:rFonts w:ascii="Verdana" w:eastAsia="Times New Roman" w:hAnsi="Verdana" w:cs="Courier New"/>
+        </w:rPr>
+      </w:pPr>
+      <w:r>
+        <w:rPr>
+          <w:rFonts w:ascii="Verdana" w:eastAsia="Times New Roman" w:hAnsi="Verdana" w:cs="Courier New"/>
+        </w:rPr>
+        <w:t>3. Saya belum menemukan kendala hari ini.</w:t>
+      </w:r>
       <w:bookmarkStart w:id="0" w:name="_GoBack"/>
       <w:bookmarkEnd w:id="0"/>
     </w:p>
@@ -3519,6 +5551,204 @@
           <w:rFonts w:ascii="Verdana" w:eastAsia="Times New Roman" w:hAnsi="Verdana" w:cs="Courier New"/>
         </w:rPr>
       </w:pPr>
+    </w:p>
+    <w:p>
+      <w:pPr>
+        <w:tabs>
+          <w:tab w:val="left" w:pos="916"/>
+          <w:tab w:val="left" w:pos="1832"/>
+          <w:tab w:val="left" w:pos="2748"/>
+          <w:tab w:val="left" w:pos="3664"/>
+          <w:tab w:val="left" w:pos="4580"/>
+          <w:tab w:val="left" w:pos="5496"/>
+          <w:tab w:val="left" w:pos="6412"/>
+          <w:tab w:val="left" w:pos="7328"/>
+          <w:tab w:val="left" w:pos="8244"/>
+          <w:tab w:val="left" w:pos="9160"/>
+          <w:tab w:val="left" w:pos="10076"/>
+          <w:tab w:val="left" w:pos="10992"/>
+          <w:tab w:val="left" w:pos="11908"/>
+          <w:tab w:val="left" w:pos="12824"/>
+          <w:tab w:val="left" w:pos="13740"/>
+          <w:tab w:val="left" w:pos="14656"/>
+        </w:tabs>
+        <w:spacing w:after="0" w:line="240" w:lineRule="auto"/>
+        <w:rPr>
+          <w:rFonts w:ascii="Verdana" w:eastAsia="Times New Roman" w:hAnsi="Verdana" w:cs="Courier New"/>
+        </w:rPr>
+      </w:pPr>
+      <w:r>
+        <w:rPr>
+          <w:rFonts w:ascii="Verdana" w:eastAsia="Times New Roman" w:hAnsi="Verdana" w:cs="Courier New"/>
+        </w:rPr>
+        <w:t>Ricky :</w:t>
+      </w:r>
+    </w:p>
+    <w:p>
+      <w:pPr>
+        <w:tabs>
+          <w:tab w:val="left" w:pos="916"/>
+          <w:tab w:val="left" w:pos="1832"/>
+          <w:tab w:val="left" w:pos="2748"/>
+          <w:tab w:val="left" w:pos="3664"/>
+          <w:tab w:val="left" w:pos="4580"/>
+          <w:tab w:val="left" w:pos="5496"/>
+          <w:tab w:val="left" w:pos="6412"/>
+          <w:tab w:val="left" w:pos="7328"/>
+          <w:tab w:val="left" w:pos="8244"/>
+          <w:tab w:val="left" w:pos="9160"/>
+          <w:tab w:val="left" w:pos="10076"/>
+          <w:tab w:val="left" w:pos="10992"/>
+          <w:tab w:val="left" w:pos="11908"/>
+          <w:tab w:val="left" w:pos="12824"/>
+          <w:tab w:val="left" w:pos="13740"/>
+          <w:tab w:val="left" w:pos="14656"/>
+        </w:tabs>
+        <w:spacing w:after="0" w:line="240" w:lineRule="auto"/>
+        <w:rPr>
+          <w:rFonts w:ascii="Verdana" w:eastAsia="Times New Roman" w:hAnsi="Verdana" w:cs="Courier New"/>
+        </w:rPr>
+      </w:pPr>
+      <w:r>
+        <w:rPr>
+          <w:rFonts w:ascii="Verdana" w:eastAsia="Times New Roman" w:hAnsi="Verdana" w:cs="Courier New"/>
+        </w:rPr>
+        <w:t>1.</w:t>
+      </w:r>
+      <w:r>
+        <w:rPr>
+          <w:rFonts w:ascii="Verdana" w:eastAsia="Times New Roman" w:hAnsi="Verdana" w:cs="Courier New"/>
+        </w:rPr>
+        <w:t xml:space="preserve"> </w:t>
+      </w:r>
+      <w:r>
+        <w:rPr>
+          <w:rFonts w:ascii="Verdana" w:eastAsia="Times New Roman" w:hAnsi="Verdana" w:cs="Courier New"/>
+        </w:rPr>
+        <w:t>Semalam saya, menyisipkan gambar di slide history.</w:t>
+      </w:r>
+    </w:p>
+    <w:p>
+      <w:pPr>
+        <w:tabs>
+          <w:tab w:val="left" w:pos="916"/>
+          <w:tab w:val="left" w:pos="1832"/>
+          <w:tab w:val="left" w:pos="2748"/>
+          <w:tab w:val="left" w:pos="3664"/>
+          <w:tab w:val="left" w:pos="4580"/>
+          <w:tab w:val="left" w:pos="5496"/>
+          <w:tab w:val="left" w:pos="6412"/>
+          <w:tab w:val="left" w:pos="7328"/>
+          <w:tab w:val="left" w:pos="8244"/>
+          <w:tab w:val="left" w:pos="9160"/>
+          <w:tab w:val="left" w:pos="10076"/>
+          <w:tab w:val="left" w:pos="10992"/>
+          <w:tab w:val="left" w:pos="11908"/>
+          <w:tab w:val="left" w:pos="12824"/>
+          <w:tab w:val="left" w:pos="13740"/>
+          <w:tab w:val="left" w:pos="14656"/>
+        </w:tabs>
+        <w:spacing w:after="0" w:line="240" w:lineRule="auto"/>
+        <w:rPr>
+          <w:rFonts w:ascii="Verdana" w:eastAsia="Times New Roman" w:hAnsi="Verdana" w:cs="Courier New"/>
+        </w:rPr>
+      </w:pPr>
+      <w:r>
+        <w:rPr>
+          <w:rFonts w:ascii="Verdana" w:eastAsia="Times New Roman" w:hAnsi="Verdana" w:cs="Courier New"/>
+        </w:rPr>
+        <w:t xml:space="preserve">2. Hari ini saya, </w:t>
+      </w:r>
+      <w:r>
+        <w:rPr>
+          <w:rFonts w:ascii="Verdana" w:eastAsia="Times New Roman" w:hAnsi="Verdana" w:cs="Courier New"/>
+        </w:rPr>
+        <w:t>mengupdate log book dan burndown chart.</w:t>
+      </w:r>
+    </w:p>
+    <w:p>
+      <w:pPr>
+        <w:tabs>
+          <w:tab w:val="left" w:pos="916"/>
+          <w:tab w:val="left" w:pos="1832"/>
+          <w:tab w:val="left" w:pos="2748"/>
+          <w:tab w:val="left" w:pos="3664"/>
+          <w:tab w:val="left" w:pos="4580"/>
+          <w:tab w:val="left" w:pos="5496"/>
+          <w:tab w:val="left" w:pos="6412"/>
+          <w:tab w:val="left" w:pos="7328"/>
+          <w:tab w:val="left" w:pos="8244"/>
+          <w:tab w:val="left" w:pos="9160"/>
+          <w:tab w:val="left" w:pos="10076"/>
+          <w:tab w:val="left" w:pos="10992"/>
+          <w:tab w:val="left" w:pos="11908"/>
+          <w:tab w:val="left" w:pos="12824"/>
+          <w:tab w:val="left" w:pos="13740"/>
+          <w:tab w:val="left" w:pos="14656"/>
+        </w:tabs>
+        <w:spacing w:after="0" w:line="240" w:lineRule="auto"/>
+        <w:rPr>
+          <w:rFonts w:ascii="Verdana" w:eastAsia="Times New Roman" w:hAnsi="Verdana" w:cs="Courier New"/>
+        </w:rPr>
+      </w:pPr>
+      <w:r>
+        <w:rPr>
+          <w:rFonts w:ascii="Verdana" w:eastAsia="Times New Roman" w:hAnsi="Verdana" w:cs="Courier New"/>
+        </w:rPr>
+        <w:t xml:space="preserve">3. Saya ada kendala </w:t>
+      </w:r>
+    </w:p>
+    <w:p>
+      <w:pPr>
+        <w:tabs>
+          <w:tab w:val="left" w:pos="916"/>
+          <w:tab w:val="left" w:pos="1832"/>
+          <w:tab w:val="left" w:pos="2748"/>
+          <w:tab w:val="left" w:pos="3664"/>
+          <w:tab w:val="left" w:pos="4580"/>
+          <w:tab w:val="left" w:pos="5496"/>
+          <w:tab w:val="left" w:pos="6412"/>
+          <w:tab w:val="left" w:pos="7328"/>
+          <w:tab w:val="left" w:pos="8244"/>
+          <w:tab w:val="left" w:pos="9160"/>
+          <w:tab w:val="left" w:pos="10076"/>
+          <w:tab w:val="left" w:pos="10992"/>
+          <w:tab w:val="left" w:pos="11908"/>
+          <w:tab w:val="left" w:pos="12824"/>
+          <w:tab w:val="left" w:pos="13740"/>
+          <w:tab w:val="left" w:pos="14656"/>
+        </w:tabs>
+        <w:spacing w:after="0" w:line="240" w:lineRule="auto"/>
+        <w:rPr>
+          <w:rFonts w:ascii="Verdana" w:eastAsia="Times New Roman" w:hAnsi="Verdana" w:cs="Courier New"/>
+        </w:rPr>
+      </w:pPr>
+    </w:p>
+    <w:p>
+      <w:pPr>
+        <w:tabs>
+          <w:tab w:val="left" w:pos="916"/>
+          <w:tab w:val="left" w:pos="1832"/>
+          <w:tab w:val="left" w:pos="2748"/>
+          <w:tab w:val="left" w:pos="3664"/>
+          <w:tab w:val="left" w:pos="4580"/>
+          <w:tab w:val="left" w:pos="5496"/>
+          <w:tab w:val="left" w:pos="6412"/>
+          <w:tab w:val="left" w:pos="7328"/>
+          <w:tab w:val="left" w:pos="8244"/>
+          <w:tab w:val="left" w:pos="9160"/>
+          <w:tab w:val="left" w:pos="10076"/>
+          <w:tab w:val="left" w:pos="10992"/>
+          <w:tab w:val="left" w:pos="11908"/>
+          <w:tab w:val="left" w:pos="12824"/>
+          <w:tab w:val="left" w:pos="13740"/>
+          <w:tab w:val="left" w:pos="14656"/>
+        </w:tabs>
+        <w:spacing w:after="0" w:line="240" w:lineRule="auto"/>
+        <w:rPr>
+          <w:rFonts w:ascii="Verdana" w:eastAsia="Times New Roman" w:hAnsi="Verdana" w:cs="Courier New"/>
+        </w:rPr>
+      </w:pPr>
       <w:r>
         <w:rPr>
           <w:rFonts w:ascii="Verdana" w:eastAsia="Times New Roman" w:hAnsi="Verdana" w:cs="Courier New"/>
@@ -3567,7 +5797,7 @@
         <w:rPr>
           <w:rFonts w:ascii="Verdana" w:eastAsia="Times New Roman" w:hAnsi="Verdana" w:cs="Courier New"/>
         </w:rPr>
-        <w:t>Semalam saya, mengubah title hello world menjadi Bladeless Fan.</w:t>
+        <w:t xml:space="preserve">Semalam saya.. </w:t>
       </w:r>
     </w:p>
     <w:p>
@@ -3601,12 +5831,6 @@
         </w:rPr>
         <w:t xml:space="preserve">2. Hari ini saya, </w:t>
       </w:r>
-      <w:r>
-        <w:rPr>
-          <w:rFonts w:ascii="Verdana" w:eastAsia="Times New Roman" w:hAnsi="Verdana" w:cs="Courier New"/>
-        </w:rPr>
-        <w:t>memberitahukan bahwa perlu “npm install” dan “bower install” sebelum grunt server untuk pertama kali.</w:t>
-      </w:r>
     </w:p>
     <w:p>
       <w:pPr>
@@ -3638,727 +5862,6 @@
           <w:rFonts w:ascii="Verdana" w:eastAsia="Times New Roman" w:hAnsi="Verdana" w:cs="Courier New"/>
         </w:rPr>
         <w:t xml:space="preserve">3. Saya ada kendala </w:t>
-      </w:r>
-    </w:p>
-    <w:p>
-      <w:pPr>
-        <w:tabs>
-          <w:tab w:val="left" w:pos="916"/>
-          <w:tab w:val="left" w:pos="1832"/>
-          <w:tab w:val="left" w:pos="2748"/>
-          <w:tab w:val="left" w:pos="3664"/>
-          <w:tab w:val="left" w:pos="4580"/>
-          <w:tab w:val="left" w:pos="5496"/>
-          <w:tab w:val="left" w:pos="6412"/>
-          <w:tab w:val="left" w:pos="7328"/>
-          <w:tab w:val="left" w:pos="8244"/>
-          <w:tab w:val="left" w:pos="9160"/>
-          <w:tab w:val="left" w:pos="10076"/>
-          <w:tab w:val="left" w:pos="10992"/>
-          <w:tab w:val="left" w:pos="11908"/>
-          <w:tab w:val="left" w:pos="12824"/>
-          <w:tab w:val="left" w:pos="13740"/>
-          <w:tab w:val="left" w:pos="14656"/>
-        </w:tabs>
-        <w:spacing w:after="0" w:line="240" w:lineRule="auto"/>
-        <w:rPr>
-          <w:rFonts w:ascii="Verdana" w:eastAsia="Times New Roman" w:hAnsi="Verdana" w:cs="Courier New"/>
-        </w:rPr>
-      </w:pPr>
-    </w:p>
-    <w:p>
-      <w:pPr>
-        <w:tabs>
-          <w:tab w:val="left" w:pos="916"/>
-          <w:tab w:val="left" w:pos="1832"/>
-          <w:tab w:val="left" w:pos="2748"/>
-          <w:tab w:val="left" w:pos="3664"/>
-          <w:tab w:val="left" w:pos="4580"/>
-          <w:tab w:val="left" w:pos="5496"/>
-          <w:tab w:val="left" w:pos="6412"/>
-          <w:tab w:val="left" w:pos="7328"/>
-          <w:tab w:val="left" w:pos="8244"/>
-          <w:tab w:val="left" w:pos="9160"/>
-          <w:tab w:val="left" w:pos="10076"/>
-          <w:tab w:val="left" w:pos="10992"/>
-          <w:tab w:val="left" w:pos="11908"/>
-          <w:tab w:val="left" w:pos="12824"/>
-          <w:tab w:val="left" w:pos="13740"/>
-          <w:tab w:val="left" w:pos="14656"/>
-        </w:tabs>
-        <w:spacing w:after="0" w:line="240" w:lineRule="auto"/>
-        <w:rPr>
-          <w:rFonts w:ascii="Verdana" w:eastAsia="Times New Roman" w:hAnsi="Verdana" w:cs="Courier New"/>
-        </w:rPr>
-      </w:pPr>
-      <w:r>
-        <w:rPr>
-          <w:rFonts w:ascii="Verdana" w:eastAsia="Times New Roman" w:hAnsi="Verdana" w:cs="Courier New"/>
-        </w:rPr>
-        <w:t>Jimmy Susilo :</w:t>
-      </w:r>
-    </w:p>
-    <w:p>
-      <w:pPr>
-        <w:tabs>
-          <w:tab w:val="left" w:pos="916"/>
-          <w:tab w:val="left" w:pos="1832"/>
-          <w:tab w:val="left" w:pos="2748"/>
-          <w:tab w:val="left" w:pos="3664"/>
-          <w:tab w:val="left" w:pos="4580"/>
-          <w:tab w:val="left" w:pos="5496"/>
-          <w:tab w:val="left" w:pos="6412"/>
-          <w:tab w:val="left" w:pos="7328"/>
-          <w:tab w:val="left" w:pos="8244"/>
-          <w:tab w:val="left" w:pos="9160"/>
-          <w:tab w:val="left" w:pos="10076"/>
-          <w:tab w:val="left" w:pos="10992"/>
-          <w:tab w:val="left" w:pos="11908"/>
-          <w:tab w:val="left" w:pos="12824"/>
-          <w:tab w:val="left" w:pos="13740"/>
-          <w:tab w:val="left" w:pos="14656"/>
-        </w:tabs>
-        <w:spacing w:after="0" w:line="240" w:lineRule="auto"/>
-        <w:rPr>
-          <w:rFonts w:ascii="Verdana" w:eastAsia="Times New Roman" w:hAnsi="Verdana" w:cs="Courier New"/>
-        </w:rPr>
-      </w:pPr>
-      <w:r>
-        <w:rPr>
-          <w:rFonts w:ascii="Verdana" w:eastAsia="Times New Roman" w:hAnsi="Verdana" w:cs="Courier New"/>
-        </w:rPr>
-        <w:t>1.</w:t>
-      </w:r>
-      <w:r>
-        <w:rPr>
-          <w:rFonts w:ascii="Verdana" w:eastAsia="Times New Roman" w:hAnsi="Verdana" w:cs="Courier New"/>
-        </w:rPr>
-        <w:t xml:space="preserve"> </w:t>
-      </w:r>
-      <w:r>
-        <w:rPr>
-          <w:rFonts w:ascii="Verdana" w:eastAsia="Times New Roman" w:hAnsi="Verdana" w:cs="Courier New"/>
-        </w:rPr>
-        <w:t>Semalam saya, mencari informasi tambahan.</w:t>
-      </w:r>
-    </w:p>
-    <w:p>
-      <w:pPr>
-        <w:tabs>
-          <w:tab w:val="left" w:pos="916"/>
-          <w:tab w:val="left" w:pos="1832"/>
-          <w:tab w:val="left" w:pos="2748"/>
-          <w:tab w:val="left" w:pos="3664"/>
-          <w:tab w:val="left" w:pos="4580"/>
-          <w:tab w:val="left" w:pos="5496"/>
-          <w:tab w:val="left" w:pos="6412"/>
-          <w:tab w:val="left" w:pos="7328"/>
-          <w:tab w:val="left" w:pos="8244"/>
-          <w:tab w:val="left" w:pos="9160"/>
-          <w:tab w:val="left" w:pos="10076"/>
-          <w:tab w:val="left" w:pos="10992"/>
-          <w:tab w:val="left" w:pos="11908"/>
-          <w:tab w:val="left" w:pos="12824"/>
-          <w:tab w:val="left" w:pos="13740"/>
-          <w:tab w:val="left" w:pos="14656"/>
-        </w:tabs>
-        <w:spacing w:after="0" w:line="240" w:lineRule="auto"/>
-        <w:rPr>
-          <w:rFonts w:ascii="Verdana" w:eastAsia="Times New Roman" w:hAnsi="Verdana" w:cs="Courier New"/>
-        </w:rPr>
-      </w:pPr>
-      <w:r>
-        <w:rPr>
-          <w:rFonts w:ascii="Verdana" w:eastAsia="Times New Roman" w:hAnsi="Verdana" w:cs="Courier New"/>
-        </w:rPr>
-        <w:t>2. Hari ini saya, melakukan instalasi source tree.</w:t>
-      </w:r>
-    </w:p>
-    <w:p>
-      <w:pPr>
-        <w:tabs>
-          <w:tab w:val="left" w:pos="916"/>
-          <w:tab w:val="left" w:pos="1832"/>
-          <w:tab w:val="left" w:pos="2748"/>
-          <w:tab w:val="left" w:pos="3664"/>
-          <w:tab w:val="left" w:pos="4580"/>
-          <w:tab w:val="left" w:pos="5496"/>
-          <w:tab w:val="left" w:pos="6412"/>
-          <w:tab w:val="left" w:pos="7328"/>
-          <w:tab w:val="left" w:pos="8244"/>
-          <w:tab w:val="left" w:pos="9160"/>
-          <w:tab w:val="left" w:pos="10076"/>
-          <w:tab w:val="left" w:pos="10992"/>
-          <w:tab w:val="left" w:pos="11908"/>
-          <w:tab w:val="left" w:pos="12824"/>
-          <w:tab w:val="left" w:pos="13740"/>
-          <w:tab w:val="left" w:pos="14656"/>
-        </w:tabs>
-        <w:spacing w:after="0" w:line="240" w:lineRule="auto"/>
-        <w:rPr>
-          <w:rFonts w:ascii="Verdana" w:eastAsia="Times New Roman" w:hAnsi="Verdana" w:cs="Courier New"/>
-        </w:rPr>
-      </w:pPr>
-      <w:r>
-        <w:rPr>
-          <w:rFonts w:ascii="Verdana" w:eastAsia="Times New Roman" w:hAnsi="Verdana" w:cs="Courier New"/>
-        </w:rPr>
-        <w:t xml:space="preserve">3. Saya ada kendala </w:t>
-      </w:r>
-      <w:r>
-        <w:rPr>
-          <w:rFonts w:ascii="Verdana" w:eastAsia="Times New Roman" w:hAnsi="Verdana" w:cs="Courier New"/>
-        </w:rPr>
-        <w:t>berupa koneksi internet pada instalasi source tree sehingga tidak bisa melakukan penginstalan.</w:t>
-      </w:r>
-    </w:p>
-    <w:p>
-      <w:pPr>
-        <w:rPr>
-          <w:rFonts w:ascii="Verdana" w:hAnsi="Verdana"/>
-        </w:rPr>
-      </w:pPr>
-    </w:p>
-    <w:p>
-      <w:pPr>
-        <w:tabs>
-          <w:tab w:val="left" w:pos="916"/>
-          <w:tab w:val="left" w:pos="1832"/>
-          <w:tab w:val="left" w:pos="2748"/>
-          <w:tab w:val="left" w:pos="3664"/>
-          <w:tab w:val="left" w:pos="4580"/>
-          <w:tab w:val="left" w:pos="5496"/>
-          <w:tab w:val="left" w:pos="6412"/>
-          <w:tab w:val="left" w:pos="7328"/>
-          <w:tab w:val="left" w:pos="8244"/>
-          <w:tab w:val="left" w:pos="9160"/>
-          <w:tab w:val="left" w:pos="10076"/>
-          <w:tab w:val="left" w:pos="10992"/>
-          <w:tab w:val="left" w:pos="11908"/>
-          <w:tab w:val="left" w:pos="12824"/>
-          <w:tab w:val="left" w:pos="13740"/>
-          <w:tab w:val="left" w:pos="14656"/>
-        </w:tabs>
-        <w:spacing w:after="0" w:line="240" w:lineRule="auto"/>
-        <w:rPr>
-          <w:rFonts w:ascii="Verdana" w:eastAsia="Times New Roman" w:hAnsi="Verdana" w:cs="Courier New"/>
-        </w:rPr>
-      </w:pPr>
-      <w:r>
-        <w:rPr>
-          <w:rFonts w:ascii="Verdana" w:eastAsia="Times New Roman" w:hAnsi="Verdana" w:cs="Courier New"/>
-        </w:rPr>
-        <w:t>30</w:t>
-      </w:r>
-      <w:r>
-        <w:rPr>
-          <w:rFonts w:ascii="Verdana" w:eastAsia="Times New Roman" w:hAnsi="Verdana" w:cs="Courier New"/>
-        </w:rPr>
-        <w:t xml:space="preserve">/5 </w:t>
-      </w:r>
-    </w:p>
-    <w:p>
-      <w:pPr>
-        <w:tabs>
-          <w:tab w:val="left" w:pos="916"/>
-          <w:tab w:val="left" w:pos="1832"/>
-          <w:tab w:val="left" w:pos="2748"/>
-          <w:tab w:val="left" w:pos="3664"/>
-          <w:tab w:val="left" w:pos="4580"/>
-          <w:tab w:val="left" w:pos="5496"/>
-          <w:tab w:val="left" w:pos="6412"/>
-          <w:tab w:val="left" w:pos="7328"/>
-          <w:tab w:val="left" w:pos="8244"/>
-          <w:tab w:val="left" w:pos="9160"/>
-          <w:tab w:val="left" w:pos="10076"/>
-          <w:tab w:val="left" w:pos="10992"/>
-          <w:tab w:val="left" w:pos="11908"/>
-          <w:tab w:val="left" w:pos="12824"/>
-          <w:tab w:val="left" w:pos="13740"/>
-          <w:tab w:val="left" w:pos="14656"/>
-        </w:tabs>
-        <w:spacing w:after="0" w:line="240" w:lineRule="auto"/>
-        <w:rPr>
-          <w:rFonts w:ascii="Verdana" w:eastAsia="Times New Roman" w:hAnsi="Verdana" w:cs="Courier New"/>
-        </w:rPr>
-      </w:pPr>
-      <w:r>
-        <w:rPr>
-          <w:rFonts w:ascii="Verdana" w:eastAsia="Times New Roman" w:hAnsi="Verdana" w:cs="Courier New"/>
-        </w:rPr>
-        <w:t>Daily Scrum</w:t>
-      </w:r>
-    </w:p>
-    <w:p>
-      <w:pPr>
-        <w:tabs>
-          <w:tab w:val="left" w:pos="916"/>
-          <w:tab w:val="left" w:pos="1832"/>
-          <w:tab w:val="left" w:pos="2748"/>
-          <w:tab w:val="left" w:pos="3664"/>
-          <w:tab w:val="left" w:pos="4580"/>
-          <w:tab w:val="left" w:pos="5496"/>
-          <w:tab w:val="left" w:pos="6412"/>
-          <w:tab w:val="left" w:pos="7328"/>
-          <w:tab w:val="left" w:pos="8244"/>
-          <w:tab w:val="left" w:pos="9160"/>
-          <w:tab w:val="left" w:pos="10076"/>
-          <w:tab w:val="left" w:pos="10992"/>
-          <w:tab w:val="left" w:pos="11908"/>
-          <w:tab w:val="left" w:pos="12824"/>
-          <w:tab w:val="left" w:pos="13740"/>
-          <w:tab w:val="left" w:pos="14656"/>
-        </w:tabs>
-        <w:spacing w:after="0" w:line="240" w:lineRule="auto"/>
-        <w:rPr>
-          <w:rFonts w:ascii="Verdana" w:eastAsia="Times New Roman" w:hAnsi="Verdana" w:cs="Courier New"/>
-        </w:rPr>
-      </w:pPr>
-      <w:r>
-        <w:rPr>
-          <w:rFonts w:ascii="Verdana" w:eastAsia="Times New Roman" w:hAnsi="Verdana" w:cs="Courier New"/>
-        </w:rPr>
-        <w:t>Rudy Chandra :</w:t>
-      </w:r>
-    </w:p>
-    <w:p>
-      <w:pPr>
-        <w:tabs>
-          <w:tab w:val="left" w:pos="916"/>
-          <w:tab w:val="left" w:pos="1832"/>
-          <w:tab w:val="left" w:pos="2748"/>
-          <w:tab w:val="left" w:pos="3664"/>
-          <w:tab w:val="left" w:pos="4580"/>
-          <w:tab w:val="left" w:pos="5496"/>
-          <w:tab w:val="left" w:pos="6412"/>
-          <w:tab w:val="left" w:pos="7328"/>
-          <w:tab w:val="left" w:pos="8244"/>
-          <w:tab w:val="left" w:pos="9160"/>
-          <w:tab w:val="left" w:pos="10076"/>
-          <w:tab w:val="left" w:pos="10992"/>
-          <w:tab w:val="left" w:pos="11908"/>
-          <w:tab w:val="left" w:pos="12824"/>
-          <w:tab w:val="left" w:pos="13740"/>
-          <w:tab w:val="left" w:pos="14656"/>
-        </w:tabs>
-        <w:spacing w:after="0" w:line="240" w:lineRule="auto"/>
-        <w:rPr>
-          <w:rFonts w:ascii="Verdana" w:eastAsia="Times New Roman" w:hAnsi="Verdana" w:cs="Courier New"/>
-        </w:rPr>
-      </w:pPr>
-      <w:r>
-        <w:rPr>
-          <w:rFonts w:ascii="Verdana" w:eastAsia="Times New Roman" w:hAnsi="Verdana" w:cs="Courier New"/>
-        </w:rPr>
-        <w:t>1. Semalam saya kesulitan dalam hasil bespoke yang ditargetkan.</w:t>
-      </w:r>
-    </w:p>
-    <w:p>
-      <w:pPr>
-        <w:tabs>
-          <w:tab w:val="left" w:pos="916"/>
-          <w:tab w:val="left" w:pos="1832"/>
-          <w:tab w:val="left" w:pos="2748"/>
-          <w:tab w:val="left" w:pos="3664"/>
-          <w:tab w:val="left" w:pos="4580"/>
-          <w:tab w:val="left" w:pos="5496"/>
-          <w:tab w:val="left" w:pos="6412"/>
-          <w:tab w:val="left" w:pos="7328"/>
-          <w:tab w:val="left" w:pos="8244"/>
-          <w:tab w:val="left" w:pos="9160"/>
-          <w:tab w:val="left" w:pos="10076"/>
-          <w:tab w:val="left" w:pos="10992"/>
-          <w:tab w:val="left" w:pos="11908"/>
-          <w:tab w:val="left" w:pos="12824"/>
-          <w:tab w:val="left" w:pos="13740"/>
-          <w:tab w:val="left" w:pos="14656"/>
-        </w:tabs>
-        <w:spacing w:after="0" w:line="240" w:lineRule="auto"/>
-        <w:rPr>
-          <w:rFonts w:ascii="Verdana" w:eastAsia="Times New Roman" w:hAnsi="Verdana" w:cs="Courier New"/>
-        </w:rPr>
-      </w:pPr>
-      <w:r>
-        <w:rPr>
-          <w:rFonts w:ascii="Verdana" w:eastAsia="Times New Roman" w:hAnsi="Verdana" w:cs="Courier New"/>
-        </w:rPr>
-        <w:t xml:space="preserve">2. Hari ini saya, </w:t>
-      </w:r>
-      <w:r>
-        <w:rPr>
-          <w:rFonts w:ascii="Verdana" w:eastAsia="Times New Roman" w:hAnsi="Verdana" w:cs="Courier New"/>
-        </w:rPr>
-        <w:t>mendapatkan solusi untuk pengeditan bespoke dan mengejar ketertinggalan slide halaman utama yang seharusnya dikerjakan kemarin.</w:t>
-      </w:r>
-    </w:p>
-    <w:p>
-      <w:pPr>
-        <w:tabs>
-          <w:tab w:val="left" w:pos="916"/>
-          <w:tab w:val="left" w:pos="1832"/>
-          <w:tab w:val="left" w:pos="2748"/>
-          <w:tab w:val="left" w:pos="3664"/>
-          <w:tab w:val="left" w:pos="4580"/>
-          <w:tab w:val="left" w:pos="5496"/>
-          <w:tab w:val="left" w:pos="6412"/>
-          <w:tab w:val="left" w:pos="7328"/>
-          <w:tab w:val="left" w:pos="8244"/>
-          <w:tab w:val="left" w:pos="9160"/>
-          <w:tab w:val="left" w:pos="10076"/>
-          <w:tab w:val="left" w:pos="10992"/>
-          <w:tab w:val="left" w:pos="11908"/>
-          <w:tab w:val="left" w:pos="12824"/>
-          <w:tab w:val="left" w:pos="13740"/>
-          <w:tab w:val="left" w:pos="14656"/>
-        </w:tabs>
-        <w:spacing w:after="0" w:line="240" w:lineRule="auto"/>
-        <w:rPr>
-          <w:rFonts w:ascii="Verdana" w:eastAsia="Times New Roman" w:hAnsi="Verdana" w:cs="Courier New"/>
-        </w:rPr>
-      </w:pPr>
-      <w:r>
-        <w:rPr>
-          <w:rFonts w:ascii="Verdana" w:eastAsia="Times New Roman" w:hAnsi="Verdana" w:cs="Courier New"/>
-        </w:rPr>
-        <w:t>3. Saya sedikit ada kendala dalam bahasa</w:t>
-      </w:r>
-      <w:r>
-        <w:rPr>
-          <w:rFonts w:ascii="Verdana" w:eastAsia="Times New Roman" w:hAnsi="Verdana" w:cs="Courier New"/>
-        </w:rPr>
-        <w:t xml:space="preserve"> jade, tapi itu bisa dipelajari dalam waktu singkat.</w:t>
-      </w:r>
-    </w:p>
-    <w:p>
-      <w:pPr>
-        <w:tabs>
-          <w:tab w:val="left" w:pos="916"/>
-          <w:tab w:val="left" w:pos="1832"/>
-          <w:tab w:val="left" w:pos="2748"/>
-          <w:tab w:val="left" w:pos="3664"/>
-          <w:tab w:val="left" w:pos="4580"/>
-          <w:tab w:val="left" w:pos="5496"/>
-          <w:tab w:val="left" w:pos="6412"/>
-          <w:tab w:val="left" w:pos="7328"/>
-          <w:tab w:val="left" w:pos="8244"/>
-          <w:tab w:val="left" w:pos="9160"/>
-          <w:tab w:val="left" w:pos="10076"/>
-          <w:tab w:val="left" w:pos="10992"/>
-          <w:tab w:val="left" w:pos="11908"/>
-          <w:tab w:val="left" w:pos="12824"/>
-          <w:tab w:val="left" w:pos="13740"/>
-          <w:tab w:val="left" w:pos="14656"/>
-        </w:tabs>
-        <w:spacing w:after="0" w:line="240" w:lineRule="auto"/>
-        <w:rPr>
-          <w:rFonts w:ascii="Verdana" w:eastAsia="Times New Roman" w:hAnsi="Verdana" w:cs="Courier New"/>
-        </w:rPr>
-      </w:pPr>
-    </w:p>
-    <w:p>
-      <w:pPr>
-        <w:tabs>
-          <w:tab w:val="left" w:pos="916"/>
-          <w:tab w:val="left" w:pos="1832"/>
-          <w:tab w:val="left" w:pos="2748"/>
-          <w:tab w:val="left" w:pos="3664"/>
-          <w:tab w:val="left" w:pos="4580"/>
-          <w:tab w:val="left" w:pos="5496"/>
-          <w:tab w:val="left" w:pos="6412"/>
-          <w:tab w:val="left" w:pos="7328"/>
-          <w:tab w:val="left" w:pos="8244"/>
-          <w:tab w:val="left" w:pos="9160"/>
-          <w:tab w:val="left" w:pos="10076"/>
-          <w:tab w:val="left" w:pos="10992"/>
-          <w:tab w:val="left" w:pos="11908"/>
-          <w:tab w:val="left" w:pos="12824"/>
-          <w:tab w:val="left" w:pos="13740"/>
-          <w:tab w:val="left" w:pos="14656"/>
-        </w:tabs>
-        <w:spacing w:after="0" w:line="240" w:lineRule="auto"/>
-        <w:rPr>
-          <w:rFonts w:ascii="Verdana" w:eastAsia="Times New Roman" w:hAnsi="Verdana" w:cs="Courier New"/>
-        </w:rPr>
-      </w:pPr>
-      <w:r>
-        <w:rPr>
-          <w:rFonts w:ascii="Verdana" w:eastAsia="Times New Roman" w:hAnsi="Verdana" w:cs="Courier New"/>
-        </w:rPr>
-        <w:t>Ricky :</w:t>
-      </w:r>
-    </w:p>
-    <w:p>
-      <w:pPr>
-        <w:tabs>
-          <w:tab w:val="left" w:pos="916"/>
-          <w:tab w:val="left" w:pos="1832"/>
-          <w:tab w:val="left" w:pos="2748"/>
-          <w:tab w:val="left" w:pos="3664"/>
-          <w:tab w:val="left" w:pos="4580"/>
-          <w:tab w:val="left" w:pos="5496"/>
-          <w:tab w:val="left" w:pos="6412"/>
-          <w:tab w:val="left" w:pos="7328"/>
-          <w:tab w:val="left" w:pos="8244"/>
-          <w:tab w:val="left" w:pos="9160"/>
-          <w:tab w:val="left" w:pos="10076"/>
-          <w:tab w:val="left" w:pos="10992"/>
-          <w:tab w:val="left" w:pos="11908"/>
-          <w:tab w:val="left" w:pos="12824"/>
-          <w:tab w:val="left" w:pos="13740"/>
-          <w:tab w:val="left" w:pos="14656"/>
-        </w:tabs>
-        <w:spacing w:after="0" w:line="240" w:lineRule="auto"/>
-        <w:rPr>
-          <w:rFonts w:ascii="Verdana" w:eastAsia="Times New Roman" w:hAnsi="Verdana" w:cs="Courier New"/>
-        </w:rPr>
-      </w:pPr>
-      <w:r>
-        <w:rPr>
-          <w:rFonts w:ascii="Verdana" w:eastAsia="Times New Roman" w:hAnsi="Verdana" w:cs="Courier New"/>
-        </w:rPr>
-        <w:t>1.</w:t>
-      </w:r>
-      <w:r>
-        <w:rPr>
-          <w:rFonts w:ascii="Verdana" w:eastAsia="Times New Roman" w:hAnsi="Verdana" w:cs="Courier New"/>
-        </w:rPr>
-        <w:t xml:space="preserve"> </w:t>
-      </w:r>
-      <w:r>
-        <w:rPr>
-          <w:rFonts w:ascii="Verdana" w:eastAsia="Times New Roman" w:hAnsi="Verdana" w:cs="Courier New"/>
-        </w:rPr>
-        <w:t>Semalam saya, mengubah title namun tidak bisa push.</w:t>
-      </w:r>
-    </w:p>
-    <w:p>
-      <w:pPr>
-        <w:tabs>
-          <w:tab w:val="left" w:pos="916"/>
-          <w:tab w:val="left" w:pos="1832"/>
-          <w:tab w:val="left" w:pos="2748"/>
-          <w:tab w:val="left" w:pos="3664"/>
-          <w:tab w:val="left" w:pos="4580"/>
-          <w:tab w:val="left" w:pos="5496"/>
-          <w:tab w:val="left" w:pos="6412"/>
-          <w:tab w:val="left" w:pos="7328"/>
-          <w:tab w:val="left" w:pos="8244"/>
-          <w:tab w:val="left" w:pos="9160"/>
-          <w:tab w:val="left" w:pos="10076"/>
-          <w:tab w:val="left" w:pos="10992"/>
-          <w:tab w:val="left" w:pos="11908"/>
-          <w:tab w:val="left" w:pos="12824"/>
-          <w:tab w:val="left" w:pos="13740"/>
-          <w:tab w:val="left" w:pos="14656"/>
-        </w:tabs>
-        <w:spacing w:after="0" w:line="240" w:lineRule="auto"/>
-        <w:rPr>
-          <w:rFonts w:ascii="Verdana" w:eastAsia="Times New Roman" w:hAnsi="Verdana" w:cs="Courier New"/>
-        </w:rPr>
-      </w:pPr>
-      <w:r>
-        <w:rPr>
-          <w:rFonts w:ascii="Verdana" w:eastAsia="Times New Roman" w:hAnsi="Verdana" w:cs="Courier New"/>
-        </w:rPr>
-        <w:t xml:space="preserve">2. Hari ini saya, </w:t>
-      </w:r>
-      <w:r>
-        <w:rPr>
-          <w:rFonts w:ascii="Verdana" w:eastAsia="Times New Roman" w:hAnsi="Verdana" w:cs="Courier New"/>
-        </w:rPr>
-        <w:t>mengupdate slide history, tambahkan gambar pada slide tersebut.</w:t>
-      </w:r>
-    </w:p>
-    <w:p>
-      <w:pPr>
-        <w:tabs>
-          <w:tab w:val="left" w:pos="916"/>
-          <w:tab w:val="left" w:pos="1832"/>
-          <w:tab w:val="left" w:pos="2748"/>
-          <w:tab w:val="left" w:pos="3664"/>
-          <w:tab w:val="left" w:pos="4580"/>
-          <w:tab w:val="left" w:pos="5496"/>
-          <w:tab w:val="left" w:pos="6412"/>
-          <w:tab w:val="left" w:pos="7328"/>
-          <w:tab w:val="left" w:pos="8244"/>
-          <w:tab w:val="left" w:pos="9160"/>
-          <w:tab w:val="left" w:pos="10076"/>
-          <w:tab w:val="left" w:pos="10992"/>
-          <w:tab w:val="left" w:pos="11908"/>
-          <w:tab w:val="left" w:pos="12824"/>
-          <w:tab w:val="left" w:pos="13740"/>
-          <w:tab w:val="left" w:pos="14656"/>
-        </w:tabs>
-        <w:spacing w:after="0" w:line="240" w:lineRule="auto"/>
-        <w:rPr>
-          <w:rFonts w:ascii="Verdana" w:eastAsia="Times New Roman" w:hAnsi="Verdana" w:cs="Courier New"/>
-        </w:rPr>
-      </w:pPr>
-      <w:r>
-        <w:rPr>
-          <w:rFonts w:ascii="Verdana" w:eastAsia="Times New Roman" w:hAnsi="Verdana" w:cs="Courier New"/>
-        </w:rPr>
-        <w:t xml:space="preserve">3. Saya ada kendala </w:t>
-      </w:r>
-      <w:r>
-        <w:rPr>
-          <w:rFonts w:ascii="Verdana" w:eastAsia="Times New Roman" w:hAnsi="Verdana" w:cs="Courier New"/>
-        </w:rPr>
-        <w:t>dalam bahasa jade.</w:t>
-      </w:r>
-    </w:p>
-    <w:p>
-      <w:pPr>
-        <w:tabs>
-          <w:tab w:val="left" w:pos="916"/>
-          <w:tab w:val="left" w:pos="1832"/>
-          <w:tab w:val="left" w:pos="2748"/>
-          <w:tab w:val="left" w:pos="3664"/>
-          <w:tab w:val="left" w:pos="4580"/>
-          <w:tab w:val="left" w:pos="5496"/>
-          <w:tab w:val="left" w:pos="6412"/>
-          <w:tab w:val="left" w:pos="7328"/>
-          <w:tab w:val="left" w:pos="8244"/>
-          <w:tab w:val="left" w:pos="9160"/>
-          <w:tab w:val="left" w:pos="10076"/>
-          <w:tab w:val="left" w:pos="10992"/>
-          <w:tab w:val="left" w:pos="11908"/>
-          <w:tab w:val="left" w:pos="12824"/>
-          <w:tab w:val="left" w:pos="13740"/>
-          <w:tab w:val="left" w:pos="14656"/>
-        </w:tabs>
-        <w:spacing w:after="0" w:line="240" w:lineRule="auto"/>
-        <w:rPr>
-          <w:rFonts w:ascii="Verdana" w:eastAsia="Times New Roman" w:hAnsi="Verdana" w:cs="Courier New"/>
-        </w:rPr>
-      </w:pPr>
-    </w:p>
-    <w:p>
-      <w:pPr>
-        <w:tabs>
-          <w:tab w:val="left" w:pos="916"/>
-          <w:tab w:val="left" w:pos="1832"/>
-          <w:tab w:val="left" w:pos="2748"/>
-          <w:tab w:val="left" w:pos="3664"/>
-          <w:tab w:val="left" w:pos="4580"/>
-          <w:tab w:val="left" w:pos="5496"/>
-          <w:tab w:val="left" w:pos="6412"/>
-          <w:tab w:val="left" w:pos="7328"/>
-          <w:tab w:val="left" w:pos="8244"/>
-          <w:tab w:val="left" w:pos="9160"/>
-          <w:tab w:val="left" w:pos="10076"/>
-          <w:tab w:val="left" w:pos="10992"/>
-          <w:tab w:val="left" w:pos="11908"/>
-          <w:tab w:val="left" w:pos="12824"/>
-          <w:tab w:val="left" w:pos="13740"/>
-          <w:tab w:val="left" w:pos="14656"/>
-        </w:tabs>
-        <w:spacing w:after="0" w:line="240" w:lineRule="auto"/>
-        <w:rPr>
-          <w:rFonts w:ascii="Verdana" w:eastAsia="Times New Roman" w:hAnsi="Verdana" w:cs="Courier New"/>
-        </w:rPr>
-      </w:pPr>
-      <w:r>
-        <w:rPr>
-          <w:rFonts w:ascii="Verdana" w:eastAsia="Times New Roman" w:hAnsi="Verdana" w:cs="Courier New"/>
-        </w:rPr>
-        <w:t>Luis Tono :</w:t>
-      </w:r>
-    </w:p>
-    <w:p>
-      <w:pPr>
-        <w:tabs>
-          <w:tab w:val="left" w:pos="916"/>
-          <w:tab w:val="left" w:pos="1832"/>
-          <w:tab w:val="left" w:pos="2748"/>
-          <w:tab w:val="left" w:pos="3664"/>
-          <w:tab w:val="left" w:pos="4580"/>
-          <w:tab w:val="left" w:pos="5496"/>
-          <w:tab w:val="left" w:pos="6412"/>
-          <w:tab w:val="left" w:pos="7328"/>
-          <w:tab w:val="left" w:pos="8244"/>
-          <w:tab w:val="left" w:pos="9160"/>
-          <w:tab w:val="left" w:pos="10076"/>
-          <w:tab w:val="left" w:pos="10992"/>
-          <w:tab w:val="left" w:pos="11908"/>
-          <w:tab w:val="left" w:pos="12824"/>
-          <w:tab w:val="left" w:pos="13740"/>
-          <w:tab w:val="left" w:pos="14656"/>
-        </w:tabs>
-        <w:spacing w:after="0" w:line="240" w:lineRule="auto"/>
-        <w:rPr>
-          <w:rFonts w:ascii="Verdana" w:eastAsia="Times New Roman" w:hAnsi="Verdana" w:cs="Courier New"/>
-        </w:rPr>
-      </w:pPr>
-      <w:r>
-        <w:rPr>
-          <w:rFonts w:ascii="Verdana" w:eastAsia="Times New Roman" w:hAnsi="Verdana" w:cs="Courier New"/>
-        </w:rPr>
-        <w:t>1. Semalam saya, membantu teman untuk grunt server.</w:t>
-      </w:r>
-    </w:p>
-    <w:p>
-      <w:pPr>
-        <w:tabs>
-          <w:tab w:val="left" w:pos="916"/>
-          <w:tab w:val="left" w:pos="1832"/>
-          <w:tab w:val="left" w:pos="2748"/>
-          <w:tab w:val="left" w:pos="3664"/>
-          <w:tab w:val="left" w:pos="4580"/>
-          <w:tab w:val="left" w:pos="5496"/>
-          <w:tab w:val="left" w:pos="6412"/>
-          <w:tab w:val="left" w:pos="7328"/>
-          <w:tab w:val="left" w:pos="8244"/>
-          <w:tab w:val="left" w:pos="9160"/>
-          <w:tab w:val="left" w:pos="10076"/>
-          <w:tab w:val="left" w:pos="10992"/>
-          <w:tab w:val="left" w:pos="11908"/>
-          <w:tab w:val="left" w:pos="12824"/>
-          <w:tab w:val="left" w:pos="13740"/>
-          <w:tab w:val="left" w:pos="14656"/>
-        </w:tabs>
-        <w:spacing w:after="0" w:line="240" w:lineRule="auto"/>
-        <w:rPr>
-          <w:rFonts w:ascii="Verdana" w:eastAsia="Times New Roman" w:hAnsi="Verdana" w:cs="Courier New"/>
-        </w:rPr>
-      </w:pPr>
-      <w:r>
-        <w:rPr>
-          <w:rFonts w:ascii="Verdana" w:eastAsia="Times New Roman" w:hAnsi="Verdana" w:cs="Courier New"/>
-        </w:rPr>
-        <w:t>2. Hari ini saya, merangkum latar belakang.</w:t>
-      </w:r>
-    </w:p>
-    <w:p>
-      <w:pPr>
-        <w:tabs>
-          <w:tab w:val="left" w:pos="916"/>
-          <w:tab w:val="left" w:pos="1832"/>
-          <w:tab w:val="left" w:pos="2748"/>
-          <w:tab w:val="left" w:pos="3664"/>
-          <w:tab w:val="left" w:pos="4580"/>
-          <w:tab w:val="left" w:pos="5496"/>
-          <w:tab w:val="left" w:pos="6412"/>
-          <w:tab w:val="left" w:pos="7328"/>
-          <w:tab w:val="left" w:pos="8244"/>
-          <w:tab w:val="left" w:pos="9160"/>
-          <w:tab w:val="left" w:pos="10076"/>
-          <w:tab w:val="left" w:pos="10992"/>
-          <w:tab w:val="left" w:pos="11908"/>
-          <w:tab w:val="left" w:pos="12824"/>
-          <w:tab w:val="left" w:pos="13740"/>
-          <w:tab w:val="left" w:pos="14656"/>
-        </w:tabs>
-        <w:spacing w:after="0" w:line="240" w:lineRule="auto"/>
-        <w:rPr>
-          <w:rFonts w:ascii="Verdana" w:eastAsia="Times New Roman" w:hAnsi="Verdana" w:cs="Courier New"/>
-        </w:rPr>
-      </w:pPr>
-      <w:r>
-        <w:rPr>
-          <w:rFonts w:ascii="Verdana" w:eastAsia="Times New Roman" w:hAnsi="Verdana" w:cs="Courier New"/>
-        </w:rPr>
-        <w:t>3. Saya ada kendala yaitu tidak bisa push ke repository.</w:t>
       </w:r>
     </w:p>
     <w:p>
@@ -4461,7 +5964,7 @@
         <w:rPr>
           <w:rFonts w:ascii="Verdana" w:eastAsia="Times New Roman" w:hAnsi="Verdana" w:cs="Courier New"/>
         </w:rPr>
-        <w:t>Semalam saya, kesulitan dalam menginstal source tree.</w:t>
+        <w:t>Semalam saya, melakukan pengisian slide history.</w:t>
       </w:r>
     </w:p>
     <w:p>
@@ -4499,39 +6002,39 @@
         <w:rPr>
           <w:rFonts w:ascii="Verdana" w:eastAsia="Times New Roman" w:hAnsi="Verdana" w:cs="Courier New"/>
         </w:rPr>
-        <w:t>baru sempat melakukan penginstallan source tree, dan melakukan test commit.</w:t>
-      </w:r>
-    </w:p>
-    <w:p>
-      <w:pPr>
-        <w:tabs>
-          <w:tab w:val="left" w:pos="916"/>
-          <w:tab w:val="left" w:pos="1832"/>
-          <w:tab w:val="left" w:pos="2748"/>
-          <w:tab w:val="left" w:pos="3664"/>
-          <w:tab w:val="left" w:pos="4580"/>
-          <w:tab w:val="left" w:pos="5496"/>
-          <w:tab w:val="left" w:pos="6412"/>
-          <w:tab w:val="left" w:pos="7328"/>
-          <w:tab w:val="left" w:pos="8244"/>
-          <w:tab w:val="left" w:pos="9160"/>
-          <w:tab w:val="left" w:pos="10076"/>
-          <w:tab w:val="left" w:pos="10992"/>
-          <w:tab w:val="left" w:pos="11908"/>
-          <w:tab w:val="left" w:pos="12824"/>
-          <w:tab w:val="left" w:pos="13740"/>
-          <w:tab w:val="left" w:pos="14656"/>
-        </w:tabs>
-        <w:spacing w:after="0" w:line="240" w:lineRule="auto"/>
-        <w:rPr>
-          <w:rFonts w:ascii="Verdana" w:eastAsia="Times New Roman" w:hAnsi="Verdana" w:cs="Courier New"/>
-        </w:rPr>
-      </w:pPr>
-      <w:r>
-        <w:rPr>
-          <w:rFonts w:ascii="Verdana" w:eastAsia="Times New Roman" w:hAnsi="Verdana" w:cs="Courier New"/>
-        </w:rPr>
-        <w:t>3. Saya tidak ada kendala.</w:t>
+        <w:t>melakukan penambahan section slide history.</w:t>
+      </w:r>
+    </w:p>
+    <w:p>
+      <w:pPr>
+        <w:tabs>
+          <w:tab w:val="left" w:pos="916"/>
+          <w:tab w:val="left" w:pos="1832"/>
+          <w:tab w:val="left" w:pos="2748"/>
+          <w:tab w:val="left" w:pos="3664"/>
+          <w:tab w:val="left" w:pos="4580"/>
+          <w:tab w:val="left" w:pos="5496"/>
+          <w:tab w:val="left" w:pos="6412"/>
+          <w:tab w:val="left" w:pos="7328"/>
+          <w:tab w:val="left" w:pos="8244"/>
+          <w:tab w:val="left" w:pos="9160"/>
+          <w:tab w:val="left" w:pos="10076"/>
+          <w:tab w:val="left" w:pos="10992"/>
+          <w:tab w:val="left" w:pos="11908"/>
+          <w:tab w:val="left" w:pos="12824"/>
+          <w:tab w:val="left" w:pos="13740"/>
+          <w:tab w:val="left" w:pos="14656"/>
+        </w:tabs>
+        <w:spacing w:after="0" w:line="240" w:lineRule="auto"/>
+        <w:rPr>
+          <w:rFonts w:ascii="Verdana" w:eastAsia="Times New Roman" w:hAnsi="Verdana" w:cs="Courier New"/>
+        </w:rPr>
+      </w:pPr>
+      <w:r>
+        <w:rPr>
+          <w:rFonts w:ascii="Verdana" w:eastAsia="Times New Roman" w:hAnsi="Verdana" w:cs="Courier New"/>
+        </w:rPr>
+        <w:t xml:space="preserve">3. Saya ada kendala </w:t>
       </w:r>
     </w:p>
     <w:p>
@@ -4543,40 +6046,47 @@
     </w:p>
     <w:p>
       <w:pPr>
-        <w:tabs>
-          <w:tab w:val="left" w:pos="916"/>
-          <w:tab w:val="left" w:pos="1832"/>
-          <w:tab w:val="left" w:pos="2748"/>
-          <w:tab w:val="left" w:pos="3664"/>
-          <w:tab w:val="left" w:pos="4580"/>
-          <w:tab w:val="left" w:pos="5496"/>
-          <w:tab w:val="left" w:pos="6412"/>
-          <w:tab w:val="left" w:pos="7328"/>
-          <w:tab w:val="left" w:pos="8244"/>
-          <w:tab w:val="left" w:pos="9160"/>
-          <w:tab w:val="left" w:pos="10076"/>
-          <w:tab w:val="left" w:pos="10992"/>
-          <w:tab w:val="left" w:pos="11908"/>
-          <w:tab w:val="left" w:pos="12824"/>
-          <w:tab w:val="left" w:pos="13740"/>
-          <w:tab w:val="left" w:pos="14656"/>
-        </w:tabs>
-        <w:spacing w:after="0" w:line="240" w:lineRule="auto"/>
-        <w:rPr>
-          <w:rFonts w:ascii="Verdana" w:eastAsia="Times New Roman" w:hAnsi="Verdana" w:cs="Courier New"/>
-        </w:rPr>
-      </w:pPr>
-      <w:r>
-        <w:rPr>
-          <w:rFonts w:ascii="Verdana" w:eastAsia="Times New Roman" w:hAnsi="Verdana" w:cs="Courier New"/>
-        </w:rPr>
-        <w:t>31</w:t>
-      </w:r>
-      <w:r>
-        <w:rPr>
-          <w:rFonts w:ascii="Verdana" w:eastAsia="Times New Roman" w:hAnsi="Verdana" w:cs="Courier New"/>
-        </w:rPr>
-        <w:t xml:space="preserve">/5 </w:t>
+        <w:rPr>
+          <w:rFonts w:ascii="Verdana" w:hAnsi="Verdana"/>
+        </w:rPr>
+      </w:pPr>
+    </w:p>
+    <w:p>
+      <w:pPr>
+        <w:tabs>
+          <w:tab w:val="left" w:pos="916"/>
+          <w:tab w:val="left" w:pos="1832"/>
+          <w:tab w:val="left" w:pos="2748"/>
+          <w:tab w:val="left" w:pos="3664"/>
+          <w:tab w:val="left" w:pos="4580"/>
+          <w:tab w:val="left" w:pos="5496"/>
+          <w:tab w:val="left" w:pos="6412"/>
+          <w:tab w:val="left" w:pos="7328"/>
+          <w:tab w:val="left" w:pos="8244"/>
+          <w:tab w:val="left" w:pos="9160"/>
+          <w:tab w:val="left" w:pos="10076"/>
+          <w:tab w:val="left" w:pos="10992"/>
+          <w:tab w:val="left" w:pos="11908"/>
+          <w:tab w:val="left" w:pos="12824"/>
+          <w:tab w:val="left" w:pos="13740"/>
+          <w:tab w:val="left" w:pos="14656"/>
+        </w:tabs>
+        <w:spacing w:after="0" w:line="240" w:lineRule="auto"/>
+        <w:rPr>
+          <w:rFonts w:ascii="Verdana" w:eastAsia="Times New Roman" w:hAnsi="Verdana" w:cs="Courier New"/>
+        </w:rPr>
+      </w:pPr>
+      <w:r>
+        <w:rPr>
+          <w:rFonts w:ascii="Verdana" w:eastAsia="Times New Roman" w:hAnsi="Verdana" w:cs="Courier New"/>
+        </w:rPr>
+        <w:t>2/6</w:t>
+      </w:r>
+      <w:r>
+        <w:rPr>
+          <w:rFonts w:ascii="Verdana" w:eastAsia="Times New Roman" w:hAnsi="Verdana" w:cs="Courier New"/>
+        </w:rPr>
+        <w:t xml:space="preserve"> </w:t>
       </w:r>
     </w:p>
     <w:p>
@@ -4672,1530 +6182,14 @@
         <w:rPr>
           <w:rFonts w:ascii="Verdana" w:eastAsia="Times New Roman" w:hAnsi="Verdana" w:cs="Courier New"/>
         </w:rPr>
-        <w:t>1. Semalam saya, mengerjakan halaman utama.</w:t>
-      </w:r>
-    </w:p>
-    <w:p>
-      <w:pPr>
-        <w:tabs>
-          <w:tab w:val="left" w:pos="916"/>
-          <w:tab w:val="left" w:pos="1832"/>
-          <w:tab w:val="left" w:pos="2748"/>
-          <w:tab w:val="left" w:pos="3664"/>
-          <w:tab w:val="left" w:pos="4580"/>
-          <w:tab w:val="left" w:pos="5496"/>
-          <w:tab w:val="left" w:pos="6412"/>
-          <w:tab w:val="left" w:pos="7328"/>
-          <w:tab w:val="left" w:pos="8244"/>
-          <w:tab w:val="left" w:pos="9160"/>
-          <w:tab w:val="left" w:pos="10076"/>
-          <w:tab w:val="left" w:pos="10992"/>
-          <w:tab w:val="left" w:pos="11908"/>
-          <w:tab w:val="left" w:pos="12824"/>
-          <w:tab w:val="left" w:pos="13740"/>
-          <w:tab w:val="left" w:pos="14656"/>
-        </w:tabs>
-        <w:spacing w:after="0" w:line="240" w:lineRule="auto"/>
-        <w:rPr>
-          <w:rFonts w:ascii="Verdana" w:eastAsia="Times New Roman" w:hAnsi="Verdana" w:cs="Courier New"/>
-        </w:rPr>
-      </w:pPr>
-      <w:r>
-        <w:rPr>
-          <w:rFonts w:ascii="Verdana" w:eastAsia="Times New Roman" w:hAnsi="Verdana" w:cs="Courier New"/>
-        </w:rPr>
-        <w:t xml:space="preserve">2. Hari ini saya, </w:t>
-      </w:r>
-      <w:r>
-        <w:rPr>
-          <w:rFonts w:ascii="Verdana" w:eastAsia="Times New Roman" w:hAnsi="Verdana" w:cs="Courier New"/>
-        </w:rPr>
-        <w:t>memperbaiki tampilan slide history.</w:t>
-      </w:r>
-    </w:p>
-    <w:p>
-      <w:pPr>
-        <w:tabs>
-          <w:tab w:val="left" w:pos="916"/>
-          <w:tab w:val="left" w:pos="1832"/>
-          <w:tab w:val="left" w:pos="2748"/>
-          <w:tab w:val="left" w:pos="3664"/>
-          <w:tab w:val="left" w:pos="4580"/>
-          <w:tab w:val="left" w:pos="5496"/>
-          <w:tab w:val="left" w:pos="6412"/>
-          <w:tab w:val="left" w:pos="7328"/>
-          <w:tab w:val="left" w:pos="8244"/>
-          <w:tab w:val="left" w:pos="9160"/>
-          <w:tab w:val="left" w:pos="10076"/>
-          <w:tab w:val="left" w:pos="10992"/>
-          <w:tab w:val="left" w:pos="11908"/>
-          <w:tab w:val="left" w:pos="12824"/>
-          <w:tab w:val="left" w:pos="13740"/>
-          <w:tab w:val="left" w:pos="14656"/>
-        </w:tabs>
-        <w:spacing w:after="0" w:line="240" w:lineRule="auto"/>
-        <w:rPr>
-          <w:rFonts w:ascii="Verdana" w:eastAsia="Times New Roman" w:hAnsi="Verdana" w:cs="Courier New"/>
-        </w:rPr>
-      </w:pPr>
-      <w:r>
-        <w:rPr>
-          <w:rFonts w:ascii="Verdana" w:eastAsia="Times New Roman" w:hAnsi="Verdana" w:cs="Courier New"/>
-        </w:rPr>
-        <w:t>3. Saya tidak ada kendala.</w:t>
-      </w:r>
-    </w:p>
-    <w:p>
-      <w:pPr>
-        <w:tabs>
-          <w:tab w:val="left" w:pos="916"/>
-          <w:tab w:val="left" w:pos="1832"/>
-          <w:tab w:val="left" w:pos="2748"/>
-          <w:tab w:val="left" w:pos="3664"/>
-          <w:tab w:val="left" w:pos="4580"/>
-          <w:tab w:val="left" w:pos="5496"/>
-          <w:tab w:val="left" w:pos="6412"/>
-          <w:tab w:val="left" w:pos="7328"/>
-          <w:tab w:val="left" w:pos="8244"/>
-          <w:tab w:val="left" w:pos="9160"/>
-          <w:tab w:val="left" w:pos="10076"/>
-          <w:tab w:val="left" w:pos="10992"/>
-          <w:tab w:val="left" w:pos="11908"/>
-          <w:tab w:val="left" w:pos="12824"/>
-          <w:tab w:val="left" w:pos="13740"/>
-          <w:tab w:val="left" w:pos="14656"/>
-        </w:tabs>
-        <w:spacing w:after="0" w:line="240" w:lineRule="auto"/>
-        <w:rPr>
-          <w:rFonts w:ascii="Verdana" w:eastAsia="Times New Roman" w:hAnsi="Verdana" w:cs="Courier New"/>
-        </w:rPr>
-      </w:pPr>
-    </w:p>
-    <w:p>
-      <w:pPr>
-        <w:tabs>
-          <w:tab w:val="left" w:pos="916"/>
-          <w:tab w:val="left" w:pos="1832"/>
-          <w:tab w:val="left" w:pos="2748"/>
-          <w:tab w:val="left" w:pos="3664"/>
-          <w:tab w:val="left" w:pos="4580"/>
-          <w:tab w:val="left" w:pos="5496"/>
-          <w:tab w:val="left" w:pos="6412"/>
-          <w:tab w:val="left" w:pos="7328"/>
-          <w:tab w:val="left" w:pos="8244"/>
-          <w:tab w:val="left" w:pos="9160"/>
-          <w:tab w:val="left" w:pos="10076"/>
-          <w:tab w:val="left" w:pos="10992"/>
-          <w:tab w:val="left" w:pos="11908"/>
-          <w:tab w:val="left" w:pos="12824"/>
-          <w:tab w:val="left" w:pos="13740"/>
-          <w:tab w:val="left" w:pos="14656"/>
-        </w:tabs>
-        <w:spacing w:after="0" w:line="240" w:lineRule="auto"/>
-        <w:rPr>
-          <w:rFonts w:ascii="Verdana" w:eastAsia="Times New Roman" w:hAnsi="Verdana" w:cs="Courier New"/>
-        </w:rPr>
-      </w:pPr>
-      <w:r>
-        <w:rPr>
-          <w:rFonts w:ascii="Verdana" w:eastAsia="Times New Roman" w:hAnsi="Verdana" w:cs="Courier New"/>
-        </w:rPr>
-        <w:t>Ricky :</w:t>
-      </w:r>
-    </w:p>
-    <w:p>
-      <w:pPr>
-        <w:tabs>
-          <w:tab w:val="left" w:pos="916"/>
-          <w:tab w:val="left" w:pos="1832"/>
-          <w:tab w:val="left" w:pos="2748"/>
-          <w:tab w:val="left" w:pos="3664"/>
-          <w:tab w:val="left" w:pos="4580"/>
-          <w:tab w:val="left" w:pos="5496"/>
-          <w:tab w:val="left" w:pos="6412"/>
-          <w:tab w:val="left" w:pos="7328"/>
-          <w:tab w:val="left" w:pos="8244"/>
-          <w:tab w:val="left" w:pos="9160"/>
-          <w:tab w:val="left" w:pos="10076"/>
-          <w:tab w:val="left" w:pos="10992"/>
-          <w:tab w:val="left" w:pos="11908"/>
-          <w:tab w:val="left" w:pos="12824"/>
-          <w:tab w:val="left" w:pos="13740"/>
-          <w:tab w:val="left" w:pos="14656"/>
-        </w:tabs>
-        <w:spacing w:after="0" w:line="240" w:lineRule="auto"/>
-        <w:rPr>
-          <w:rFonts w:ascii="Verdana" w:eastAsia="Times New Roman" w:hAnsi="Verdana" w:cs="Courier New"/>
-        </w:rPr>
-      </w:pPr>
-      <w:r>
-        <w:rPr>
-          <w:rFonts w:ascii="Verdana" w:eastAsia="Times New Roman" w:hAnsi="Verdana" w:cs="Courier New"/>
-        </w:rPr>
-        <w:t>1.</w:t>
-      </w:r>
-      <w:r>
-        <w:rPr>
-          <w:rFonts w:ascii="Verdana" w:eastAsia="Times New Roman" w:hAnsi="Verdana" w:cs="Courier New"/>
-        </w:rPr>
-        <w:t xml:space="preserve"> </w:t>
-      </w:r>
-      <w:r>
-        <w:rPr>
-          <w:rFonts w:ascii="Verdana" w:eastAsia="Times New Roman" w:hAnsi="Verdana" w:cs="Courier New"/>
-        </w:rPr>
-        <w:t>Semalam saya, mengupdate slide history.</w:t>
-      </w:r>
-    </w:p>
-    <w:p>
-      <w:pPr>
-        <w:tabs>
-          <w:tab w:val="left" w:pos="916"/>
-          <w:tab w:val="left" w:pos="1832"/>
-          <w:tab w:val="left" w:pos="2748"/>
-          <w:tab w:val="left" w:pos="3664"/>
-          <w:tab w:val="left" w:pos="4580"/>
-          <w:tab w:val="left" w:pos="5496"/>
-          <w:tab w:val="left" w:pos="6412"/>
-          <w:tab w:val="left" w:pos="7328"/>
-          <w:tab w:val="left" w:pos="8244"/>
-          <w:tab w:val="left" w:pos="9160"/>
-          <w:tab w:val="left" w:pos="10076"/>
-          <w:tab w:val="left" w:pos="10992"/>
-          <w:tab w:val="left" w:pos="11908"/>
-          <w:tab w:val="left" w:pos="12824"/>
-          <w:tab w:val="left" w:pos="13740"/>
-          <w:tab w:val="left" w:pos="14656"/>
-        </w:tabs>
-        <w:spacing w:after="0" w:line="240" w:lineRule="auto"/>
-        <w:rPr>
-          <w:rFonts w:ascii="Verdana" w:eastAsia="Times New Roman" w:hAnsi="Verdana" w:cs="Courier New"/>
-        </w:rPr>
-      </w:pPr>
-      <w:r>
-        <w:rPr>
-          <w:rFonts w:ascii="Verdana" w:eastAsia="Times New Roman" w:hAnsi="Verdana" w:cs="Courier New"/>
-        </w:rPr>
-        <w:t xml:space="preserve">2. Hari ini saya, </w:t>
-      </w:r>
-      <w:r>
-        <w:rPr>
-          <w:rFonts w:ascii="Verdana" w:eastAsia="Times New Roman" w:hAnsi="Verdana" w:cs="Courier New"/>
-        </w:rPr>
-        <w:t>menyisipkan gambar di slide history.</w:t>
-      </w:r>
-    </w:p>
-    <w:p>
-      <w:pPr>
-        <w:tabs>
-          <w:tab w:val="left" w:pos="916"/>
-          <w:tab w:val="left" w:pos="1832"/>
-          <w:tab w:val="left" w:pos="2748"/>
-          <w:tab w:val="left" w:pos="3664"/>
-          <w:tab w:val="left" w:pos="4580"/>
-          <w:tab w:val="left" w:pos="5496"/>
-          <w:tab w:val="left" w:pos="6412"/>
-          <w:tab w:val="left" w:pos="7328"/>
-          <w:tab w:val="left" w:pos="8244"/>
-          <w:tab w:val="left" w:pos="9160"/>
-          <w:tab w:val="left" w:pos="10076"/>
-          <w:tab w:val="left" w:pos="10992"/>
-          <w:tab w:val="left" w:pos="11908"/>
-          <w:tab w:val="left" w:pos="12824"/>
-          <w:tab w:val="left" w:pos="13740"/>
-          <w:tab w:val="left" w:pos="14656"/>
-        </w:tabs>
-        <w:spacing w:after="0" w:line="240" w:lineRule="auto"/>
-        <w:rPr>
-          <w:rFonts w:ascii="Verdana" w:eastAsia="Times New Roman" w:hAnsi="Verdana" w:cs="Courier New"/>
-        </w:rPr>
-      </w:pPr>
-      <w:r>
-        <w:rPr>
-          <w:rFonts w:ascii="Verdana" w:eastAsia="Times New Roman" w:hAnsi="Verdana" w:cs="Courier New"/>
-        </w:rPr>
-        <w:t xml:space="preserve">3. Saya ada kendala </w:t>
-      </w:r>
-      <w:r>
-        <w:rPr>
-          <w:rFonts w:ascii="Verdana" w:eastAsia="Times New Roman" w:hAnsi="Verdana" w:cs="Courier New"/>
-        </w:rPr>
-        <w:t>dalam melakukan branch dan merge sehingga tidak melakukan branch.</w:t>
-      </w:r>
-    </w:p>
-    <w:p>
-      <w:pPr>
-        <w:tabs>
-          <w:tab w:val="left" w:pos="916"/>
-          <w:tab w:val="left" w:pos="1832"/>
-          <w:tab w:val="left" w:pos="2748"/>
-          <w:tab w:val="left" w:pos="3664"/>
-          <w:tab w:val="left" w:pos="4580"/>
-          <w:tab w:val="left" w:pos="5496"/>
-          <w:tab w:val="left" w:pos="6412"/>
-          <w:tab w:val="left" w:pos="7328"/>
-          <w:tab w:val="left" w:pos="8244"/>
-          <w:tab w:val="left" w:pos="9160"/>
-          <w:tab w:val="left" w:pos="10076"/>
-          <w:tab w:val="left" w:pos="10992"/>
-          <w:tab w:val="left" w:pos="11908"/>
-          <w:tab w:val="left" w:pos="12824"/>
-          <w:tab w:val="left" w:pos="13740"/>
-          <w:tab w:val="left" w:pos="14656"/>
-        </w:tabs>
-        <w:spacing w:after="0" w:line="240" w:lineRule="auto"/>
-        <w:rPr>
-          <w:rFonts w:ascii="Verdana" w:eastAsia="Times New Roman" w:hAnsi="Verdana" w:cs="Courier New"/>
-        </w:rPr>
-      </w:pPr>
-    </w:p>
-    <w:p>
-      <w:pPr>
-        <w:tabs>
-          <w:tab w:val="left" w:pos="916"/>
-          <w:tab w:val="left" w:pos="1832"/>
-          <w:tab w:val="left" w:pos="2748"/>
-          <w:tab w:val="left" w:pos="3664"/>
-          <w:tab w:val="left" w:pos="4580"/>
-          <w:tab w:val="left" w:pos="5496"/>
-          <w:tab w:val="left" w:pos="6412"/>
-          <w:tab w:val="left" w:pos="7328"/>
-          <w:tab w:val="left" w:pos="8244"/>
-          <w:tab w:val="left" w:pos="9160"/>
-          <w:tab w:val="left" w:pos="10076"/>
-          <w:tab w:val="left" w:pos="10992"/>
-          <w:tab w:val="left" w:pos="11908"/>
-          <w:tab w:val="left" w:pos="12824"/>
-          <w:tab w:val="left" w:pos="13740"/>
-          <w:tab w:val="left" w:pos="14656"/>
-        </w:tabs>
-        <w:spacing w:after="0" w:line="240" w:lineRule="auto"/>
-        <w:rPr>
-          <w:rFonts w:ascii="Verdana" w:eastAsia="Times New Roman" w:hAnsi="Verdana" w:cs="Courier New"/>
-        </w:rPr>
-      </w:pPr>
-      <w:r>
-        <w:rPr>
-          <w:rFonts w:ascii="Verdana" w:eastAsia="Times New Roman" w:hAnsi="Verdana" w:cs="Courier New"/>
-        </w:rPr>
-        <w:t>Luis Tono :</w:t>
-      </w:r>
-    </w:p>
-    <w:p>
-      <w:pPr>
-        <w:tabs>
-          <w:tab w:val="left" w:pos="916"/>
-          <w:tab w:val="left" w:pos="1832"/>
-          <w:tab w:val="left" w:pos="2748"/>
-          <w:tab w:val="left" w:pos="3664"/>
-          <w:tab w:val="left" w:pos="4580"/>
-          <w:tab w:val="left" w:pos="5496"/>
-          <w:tab w:val="left" w:pos="6412"/>
-          <w:tab w:val="left" w:pos="7328"/>
-          <w:tab w:val="left" w:pos="8244"/>
-          <w:tab w:val="left" w:pos="9160"/>
-          <w:tab w:val="left" w:pos="10076"/>
-          <w:tab w:val="left" w:pos="10992"/>
-          <w:tab w:val="left" w:pos="11908"/>
-          <w:tab w:val="left" w:pos="12824"/>
-          <w:tab w:val="left" w:pos="13740"/>
-          <w:tab w:val="left" w:pos="14656"/>
-        </w:tabs>
-        <w:spacing w:after="0" w:line="240" w:lineRule="auto"/>
-        <w:rPr>
-          <w:rFonts w:ascii="Verdana" w:eastAsia="Times New Roman" w:hAnsi="Verdana" w:cs="Courier New"/>
-        </w:rPr>
-      </w:pPr>
-      <w:r>
-        <w:rPr>
-          <w:rFonts w:ascii="Verdana" w:eastAsia="Times New Roman" w:hAnsi="Verdana" w:cs="Courier New"/>
-        </w:rPr>
-        <w:t>1.</w:t>
-      </w:r>
-      <w:r>
-        <w:rPr>
-          <w:rFonts w:ascii="Verdana" w:eastAsia="Times New Roman" w:hAnsi="Verdana" w:cs="Courier New"/>
-        </w:rPr>
-        <w:t xml:space="preserve"> </w:t>
-      </w:r>
-      <w:r>
-        <w:rPr>
-          <w:rFonts w:ascii="Verdana" w:eastAsia="Times New Roman" w:hAnsi="Verdana" w:cs="Courier New"/>
-        </w:rPr>
-        <w:t>Semalam saya kesulitan push karena koneksi internet yang kurang baik.</w:t>
-      </w:r>
-    </w:p>
-    <w:p>
-      <w:pPr>
-        <w:tabs>
-          <w:tab w:val="left" w:pos="916"/>
-          <w:tab w:val="left" w:pos="1832"/>
-          <w:tab w:val="left" w:pos="2748"/>
-          <w:tab w:val="left" w:pos="3664"/>
-          <w:tab w:val="left" w:pos="4580"/>
-          <w:tab w:val="left" w:pos="5496"/>
-          <w:tab w:val="left" w:pos="6412"/>
-          <w:tab w:val="left" w:pos="7328"/>
-          <w:tab w:val="left" w:pos="8244"/>
-          <w:tab w:val="left" w:pos="9160"/>
-          <w:tab w:val="left" w:pos="10076"/>
-          <w:tab w:val="left" w:pos="10992"/>
-          <w:tab w:val="left" w:pos="11908"/>
-          <w:tab w:val="left" w:pos="12824"/>
-          <w:tab w:val="left" w:pos="13740"/>
-          <w:tab w:val="left" w:pos="14656"/>
-        </w:tabs>
-        <w:spacing w:after="0" w:line="240" w:lineRule="auto"/>
-        <w:rPr>
-          <w:rFonts w:ascii="Verdana" w:eastAsia="Times New Roman" w:hAnsi="Verdana" w:cs="Courier New"/>
-        </w:rPr>
-      </w:pPr>
-      <w:r>
-        <w:rPr>
-          <w:rFonts w:ascii="Verdana" w:eastAsia="Times New Roman" w:hAnsi="Verdana" w:cs="Courier New"/>
-        </w:rPr>
-        <w:t xml:space="preserve">2. Hari ini saya, </w:t>
-      </w:r>
-      <w:r>
-        <w:rPr>
-          <w:rFonts w:ascii="Verdana" w:eastAsia="Times New Roman" w:hAnsi="Verdana" w:cs="Courier New"/>
-        </w:rPr>
-        <w:t>menambah isi dalam slide latar belakang dan berhasil push.</w:t>
-      </w:r>
-    </w:p>
-    <w:p>
-      <w:pPr>
-        <w:tabs>
-          <w:tab w:val="left" w:pos="916"/>
-          <w:tab w:val="left" w:pos="1832"/>
-          <w:tab w:val="left" w:pos="2748"/>
-          <w:tab w:val="left" w:pos="3664"/>
-          <w:tab w:val="left" w:pos="4580"/>
-          <w:tab w:val="left" w:pos="5496"/>
-          <w:tab w:val="left" w:pos="6412"/>
-          <w:tab w:val="left" w:pos="7328"/>
-          <w:tab w:val="left" w:pos="8244"/>
-          <w:tab w:val="left" w:pos="9160"/>
-          <w:tab w:val="left" w:pos="10076"/>
-          <w:tab w:val="left" w:pos="10992"/>
-          <w:tab w:val="left" w:pos="11908"/>
-          <w:tab w:val="left" w:pos="12824"/>
-          <w:tab w:val="left" w:pos="13740"/>
-          <w:tab w:val="left" w:pos="14656"/>
-        </w:tabs>
-        <w:spacing w:after="0" w:line="240" w:lineRule="auto"/>
-        <w:rPr>
-          <w:rFonts w:ascii="Verdana" w:eastAsia="Times New Roman" w:hAnsi="Verdana" w:cs="Courier New"/>
-        </w:rPr>
-      </w:pPr>
-      <w:r>
-        <w:rPr>
-          <w:rFonts w:ascii="Verdana" w:eastAsia="Times New Roman" w:hAnsi="Verdana" w:cs="Courier New"/>
-        </w:rPr>
-        <w:t xml:space="preserve">3. Saya </w:t>
-      </w:r>
-      <w:r>
-        <w:rPr>
-          <w:rFonts w:ascii="Verdana" w:eastAsia="Times New Roman" w:hAnsi="Verdana" w:cs="Courier New"/>
-        </w:rPr>
-        <w:t xml:space="preserve">tidak </w:t>
-      </w:r>
-      <w:r>
-        <w:rPr>
-          <w:rFonts w:ascii="Verdana" w:eastAsia="Times New Roman" w:hAnsi="Verdana" w:cs="Courier New"/>
-        </w:rPr>
-        <w:t>ada kendala</w:t>
-      </w:r>
-      <w:r>
-        <w:rPr>
-          <w:rFonts w:ascii="Verdana" w:eastAsia="Times New Roman" w:hAnsi="Verdana" w:cs="Courier New"/>
-        </w:rPr>
-        <w:t>.</w:t>
-      </w:r>
-      <w:r>
-        <w:rPr>
-          <w:rFonts w:ascii="Verdana" w:eastAsia="Times New Roman" w:hAnsi="Verdana" w:cs="Courier New"/>
-        </w:rPr>
-        <w:t xml:space="preserve"> </w:t>
-      </w:r>
-    </w:p>
-    <w:p>
-      <w:pPr>
-        <w:tabs>
-          <w:tab w:val="left" w:pos="916"/>
-          <w:tab w:val="left" w:pos="1832"/>
-          <w:tab w:val="left" w:pos="2748"/>
-          <w:tab w:val="left" w:pos="3664"/>
-          <w:tab w:val="left" w:pos="4580"/>
-          <w:tab w:val="left" w:pos="5496"/>
-          <w:tab w:val="left" w:pos="6412"/>
-          <w:tab w:val="left" w:pos="7328"/>
-          <w:tab w:val="left" w:pos="8244"/>
-          <w:tab w:val="left" w:pos="9160"/>
-          <w:tab w:val="left" w:pos="10076"/>
-          <w:tab w:val="left" w:pos="10992"/>
-          <w:tab w:val="left" w:pos="11908"/>
-          <w:tab w:val="left" w:pos="12824"/>
-          <w:tab w:val="left" w:pos="13740"/>
-          <w:tab w:val="left" w:pos="14656"/>
-        </w:tabs>
-        <w:spacing w:after="0" w:line="240" w:lineRule="auto"/>
-        <w:rPr>
-          <w:rFonts w:ascii="Verdana" w:eastAsia="Times New Roman" w:hAnsi="Verdana" w:cs="Courier New"/>
-        </w:rPr>
-      </w:pPr>
-    </w:p>
-    <w:p>
-      <w:pPr>
-        <w:tabs>
-          <w:tab w:val="left" w:pos="916"/>
-          <w:tab w:val="left" w:pos="1832"/>
-          <w:tab w:val="left" w:pos="2748"/>
-          <w:tab w:val="left" w:pos="3664"/>
-          <w:tab w:val="left" w:pos="4580"/>
-          <w:tab w:val="left" w:pos="5496"/>
-          <w:tab w:val="left" w:pos="6412"/>
-          <w:tab w:val="left" w:pos="7328"/>
-          <w:tab w:val="left" w:pos="8244"/>
-          <w:tab w:val="left" w:pos="9160"/>
-          <w:tab w:val="left" w:pos="10076"/>
-          <w:tab w:val="left" w:pos="10992"/>
-          <w:tab w:val="left" w:pos="11908"/>
-          <w:tab w:val="left" w:pos="12824"/>
-          <w:tab w:val="left" w:pos="13740"/>
-          <w:tab w:val="left" w:pos="14656"/>
-        </w:tabs>
-        <w:spacing w:after="0" w:line="240" w:lineRule="auto"/>
-        <w:rPr>
-          <w:rFonts w:ascii="Verdana" w:eastAsia="Times New Roman" w:hAnsi="Verdana" w:cs="Courier New"/>
-        </w:rPr>
-      </w:pPr>
-      <w:r>
-        <w:rPr>
-          <w:rFonts w:ascii="Verdana" w:eastAsia="Times New Roman" w:hAnsi="Verdana" w:cs="Courier New"/>
-        </w:rPr>
-        <w:t>Jimmy Susilo :</w:t>
-      </w:r>
-    </w:p>
-    <w:p>
-      <w:pPr>
-        <w:tabs>
-          <w:tab w:val="left" w:pos="916"/>
-          <w:tab w:val="left" w:pos="1832"/>
-          <w:tab w:val="left" w:pos="2748"/>
-          <w:tab w:val="left" w:pos="3664"/>
-          <w:tab w:val="left" w:pos="4580"/>
-          <w:tab w:val="left" w:pos="5496"/>
-          <w:tab w:val="left" w:pos="6412"/>
-          <w:tab w:val="left" w:pos="7328"/>
-          <w:tab w:val="left" w:pos="8244"/>
-          <w:tab w:val="left" w:pos="9160"/>
-          <w:tab w:val="left" w:pos="10076"/>
-          <w:tab w:val="left" w:pos="10992"/>
-          <w:tab w:val="left" w:pos="11908"/>
-          <w:tab w:val="left" w:pos="12824"/>
-          <w:tab w:val="left" w:pos="13740"/>
-          <w:tab w:val="left" w:pos="14656"/>
-        </w:tabs>
-        <w:spacing w:after="0" w:line="240" w:lineRule="auto"/>
-        <w:rPr>
-          <w:rFonts w:ascii="Verdana" w:eastAsia="Times New Roman" w:hAnsi="Verdana" w:cs="Courier New"/>
-        </w:rPr>
-      </w:pPr>
-      <w:r>
-        <w:rPr>
-          <w:rFonts w:ascii="Verdana" w:eastAsia="Times New Roman" w:hAnsi="Verdana" w:cs="Courier New"/>
-        </w:rPr>
-        <w:t>1.</w:t>
-      </w:r>
-      <w:r>
-        <w:rPr>
-          <w:rFonts w:ascii="Verdana" w:eastAsia="Times New Roman" w:hAnsi="Verdana" w:cs="Courier New"/>
-        </w:rPr>
-        <w:t xml:space="preserve"> </w:t>
-      </w:r>
-      <w:r>
-        <w:rPr>
-          <w:rFonts w:ascii="Verdana" w:eastAsia="Times New Roman" w:hAnsi="Verdana" w:cs="Courier New"/>
-        </w:rPr>
-        <w:t>Semalam saya berhasil untuk push dengan menggunakan source tree.</w:t>
-      </w:r>
-    </w:p>
-    <w:p>
-      <w:pPr>
-        <w:tabs>
-          <w:tab w:val="left" w:pos="916"/>
-          <w:tab w:val="left" w:pos="1832"/>
-          <w:tab w:val="left" w:pos="2748"/>
-          <w:tab w:val="left" w:pos="3664"/>
-          <w:tab w:val="left" w:pos="4580"/>
-          <w:tab w:val="left" w:pos="5496"/>
-          <w:tab w:val="left" w:pos="6412"/>
-          <w:tab w:val="left" w:pos="7328"/>
-          <w:tab w:val="left" w:pos="8244"/>
-          <w:tab w:val="left" w:pos="9160"/>
-          <w:tab w:val="left" w:pos="10076"/>
-          <w:tab w:val="left" w:pos="10992"/>
-          <w:tab w:val="left" w:pos="11908"/>
-          <w:tab w:val="left" w:pos="12824"/>
-          <w:tab w:val="left" w:pos="13740"/>
-          <w:tab w:val="left" w:pos="14656"/>
-        </w:tabs>
-        <w:spacing w:after="0" w:line="240" w:lineRule="auto"/>
-        <w:rPr>
-          <w:rFonts w:ascii="Verdana" w:eastAsia="Times New Roman" w:hAnsi="Verdana" w:cs="Courier New"/>
-        </w:rPr>
-      </w:pPr>
-      <w:r>
-        <w:rPr>
-          <w:rFonts w:ascii="Verdana" w:eastAsia="Times New Roman" w:hAnsi="Verdana" w:cs="Courier New"/>
-        </w:rPr>
-        <w:t xml:space="preserve">2. Hari ini saya, </w:t>
-      </w:r>
-      <w:r>
-        <w:rPr>
-          <w:rFonts w:ascii="Verdana" w:eastAsia="Times New Roman" w:hAnsi="Verdana" w:cs="Courier New"/>
-        </w:rPr>
-        <w:t>melakukan pengisian history.</w:t>
-      </w:r>
-    </w:p>
-    <w:p>
-      <w:pPr>
-        <w:tabs>
-          <w:tab w:val="left" w:pos="916"/>
-          <w:tab w:val="left" w:pos="1832"/>
-          <w:tab w:val="left" w:pos="2748"/>
-          <w:tab w:val="left" w:pos="3664"/>
-          <w:tab w:val="left" w:pos="4580"/>
-          <w:tab w:val="left" w:pos="5496"/>
-          <w:tab w:val="left" w:pos="6412"/>
-          <w:tab w:val="left" w:pos="7328"/>
-          <w:tab w:val="left" w:pos="8244"/>
-          <w:tab w:val="left" w:pos="9160"/>
-          <w:tab w:val="left" w:pos="10076"/>
-          <w:tab w:val="left" w:pos="10992"/>
-          <w:tab w:val="left" w:pos="11908"/>
-          <w:tab w:val="left" w:pos="12824"/>
-          <w:tab w:val="left" w:pos="13740"/>
-          <w:tab w:val="left" w:pos="14656"/>
-        </w:tabs>
-        <w:spacing w:after="0" w:line="240" w:lineRule="auto"/>
-        <w:rPr>
-          <w:rFonts w:ascii="Verdana" w:eastAsia="Times New Roman" w:hAnsi="Verdana" w:cs="Courier New"/>
-        </w:rPr>
-      </w:pPr>
-      <w:r>
-        <w:rPr>
-          <w:rFonts w:ascii="Verdana" w:eastAsia="Times New Roman" w:hAnsi="Verdana" w:cs="Courier New"/>
-        </w:rPr>
-        <w:t xml:space="preserve">3. Saya </w:t>
-      </w:r>
-      <w:r>
-        <w:rPr>
-          <w:rFonts w:ascii="Verdana" w:eastAsia="Times New Roman" w:hAnsi="Verdana" w:cs="Courier New"/>
-        </w:rPr>
-        <w:t xml:space="preserve">tidak </w:t>
-      </w:r>
-      <w:r>
-        <w:rPr>
-          <w:rFonts w:ascii="Verdana" w:eastAsia="Times New Roman" w:hAnsi="Verdana" w:cs="Courier New"/>
-        </w:rPr>
-        <w:t>ada kendala</w:t>
-      </w:r>
-      <w:r>
-        <w:rPr>
-          <w:rFonts w:ascii="Verdana" w:eastAsia="Times New Roman" w:hAnsi="Verdana" w:cs="Courier New"/>
-        </w:rPr>
-        <w:t>.</w:t>
-      </w:r>
-      <w:r>
-        <w:rPr>
-          <w:rFonts w:ascii="Verdana" w:eastAsia="Times New Roman" w:hAnsi="Verdana" w:cs="Courier New"/>
-        </w:rPr>
-        <w:t xml:space="preserve"> </w:t>
-      </w:r>
-    </w:p>
-    <w:p>
-      <w:pPr>
-        <w:rPr>
-          <w:rFonts w:ascii="Verdana" w:hAnsi="Verdana"/>
-        </w:rPr>
-      </w:pPr>
-    </w:p>
-    <w:p>
-      <w:pPr>
-        <w:tabs>
-          <w:tab w:val="left" w:pos="916"/>
-          <w:tab w:val="left" w:pos="1832"/>
-          <w:tab w:val="left" w:pos="2748"/>
-          <w:tab w:val="left" w:pos="3664"/>
-          <w:tab w:val="left" w:pos="4580"/>
-          <w:tab w:val="left" w:pos="5496"/>
-          <w:tab w:val="left" w:pos="6412"/>
-          <w:tab w:val="left" w:pos="7328"/>
-          <w:tab w:val="left" w:pos="8244"/>
-          <w:tab w:val="left" w:pos="9160"/>
-          <w:tab w:val="left" w:pos="10076"/>
-          <w:tab w:val="left" w:pos="10992"/>
-          <w:tab w:val="left" w:pos="11908"/>
-          <w:tab w:val="left" w:pos="12824"/>
-          <w:tab w:val="left" w:pos="13740"/>
-          <w:tab w:val="left" w:pos="14656"/>
-        </w:tabs>
-        <w:spacing w:after="0" w:line="240" w:lineRule="auto"/>
-        <w:rPr>
-          <w:rFonts w:ascii="Verdana" w:eastAsia="Times New Roman" w:hAnsi="Verdana" w:cs="Courier New"/>
-        </w:rPr>
-      </w:pPr>
-      <w:r>
-        <w:rPr>
-          <w:rFonts w:ascii="Verdana" w:eastAsia="Times New Roman" w:hAnsi="Verdana" w:cs="Courier New"/>
-        </w:rPr>
-        <w:t>1/6</w:t>
-      </w:r>
-      <w:r>
-        <w:rPr>
-          <w:rFonts w:ascii="Verdana" w:eastAsia="Times New Roman" w:hAnsi="Verdana" w:cs="Courier New"/>
-        </w:rPr>
-        <w:t xml:space="preserve"> </w:t>
-      </w:r>
-    </w:p>
-    <w:p>
-      <w:pPr>
-        <w:tabs>
-          <w:tab w:val="left" w:pos="916"/>
-          <w:tab w:val="left" w:pos="1832"/>
-          <w:tab w:val="left" w:pos="2748"/>
-          <w:tab w:val="left" w:pos="3664"/>
-          <w:tab w:val="left" w:pos="4580"/>
-          <w:tab w:val="left" w:pos="5496"/>
-          <w:tab w:val="left" w:pos="6412"/>
-          <w:tab w:val="left" w:pos="7328"/>
-          <w:tab w:val="left" w:pos="8244"/>
-          <w:tab w:val="left" w:pos="9160"/>
-          <w:tab w:val="left" w:pos="10076"/>
-          <w:tab w:val="left" w:pos="10992"/>
-          <w:tab w:val="left" w:pos="11908"/>
-          <w:tab w:val="left" w:pos="12824"/>
-          <w:tab w:val="left" w:pos="13740"/>
-          <w:tab w:val="left" w:pos="14656"/>
-        </w:tabs>
-        <w:spacing w:after="0" w:line="240" w:lineRule="auto"/>
-        <w:rPr>
-          <w:rFonts w:ascii="Verdana" w:eastAsia="Times New Roman" w:hAnsi="Verdana" w:cs="Courier New"/>
-        </w:rPr>
-      </w:pPr>
-      <w:r>
-        <w:rPr>
-          <w:rFonts w:ascii="Verdana" w:eastAsia="Times New Roman" w:hAnsi="Verdana" w:cs="Courier New"/>
-        </w:rPr>
-        <w:t>Daily Scrum</w:t>
-      </w:r>
-    </w:p>
-    <w:p>
-      <w:pPr>
-        <w:tabs>
-          <w:tab w:val="left" w:pos="916"/>
-          <w:tab w:val="left" w:pos="1832"/>
-          <w:tab w:val="left" w:pos="2748"/>
-          <w:tab w:val="left" w:pos="3664"/>
-          <w:tab w:val="left" w:pos="4580"/>
-          <w:tab w:val="left" w:pos="5496"/>
-          <w:tab w:val="left" w:pos="6412"/>
-          <w:tab w:val="left" w:pos="7328"/>
-          <w:tab w:val="left" w:pos="8244"/>
-          <w:tab w:val="left" w:pos="9160"/>
-          <w:tab w:val="left" w:pos="10076"/>
-          <w:tab w:val="left" w:pos="10992"/>
-          <w:tab w:val="left" w:pos="11908"/>
-          <w:tab w:val="left" w:pos="12824"/>
-          <w:tab w:val="left" w:pos="13740"/>
-          <w:tab w:val="left" w:pos="14656"/>
-        </w:tabs>
-        <w:spacing w:after="0" w:line="240" w:lineRule="auto"/>
-        <w:rPr>
-          <w:rFonts w:ascii="Verdana" w:eastAsia="Times New Roman" w:hAnsi="Verdana" w:cs="Courier New"/>
-        </w:rPr>
-      </w:pPr>
-      <w:r>
-        <w:rPr>
-          <w:rFonts w:ascii="Verdana" w:eastAsia="Times New Roman" w:hAnsi="Verdana" w:cs="Courier New"/>
-        </w:rPr>
-        <w:t>Rudy Chandra :</w:t>
-      </w:r>
-    </w:p>
-    <w:p>
-      <w:pPr>
-        <w:tabs>
-          <w:tab w:val="left" w:pos="916"/>
-          <w:tab w:val="left" w:pos="1832"/>
-          <w:tab w:val="left" w:pos="2748"/>
-          <w:tab w:val="left" w:pos="3664"/>
-          <w:tab w:val="left" w:pos="4580"/>
-          <w:tab w:val="left" w:pos="5496"/>
-          <w:tab w:val="left" w:pos="6412"/>
-          <w:tab w:val="left" w:pos="7328"/>
-          <w:tab w:val="left" w:pos="8244"/>
-          <w:tab w:val="left" w:pos="9160"/>
-          <w:tab w:val="left" w:pos="10076"/>
-          <w:tab w:val="left" w:pos="10992"/>
-          <w:tab w:val="left" w:pos="11908"/>
-          <w:tab w:val="left" w:pos="12824"/>
-          <w:tab w:val="left" w:pos="13740"/>
-          <w:tab w:val="left" w:pos="14656"/>
-        </w:tabs>
-        <w:spacing w:after="0" w:line="240" w:lineRule="auto"/>
-        <w:rPr>
-          <w:rFonts w:ascii="Verdana" w:eastAsia="Times New Roman" w:hAnsi="Verdana" w:cs="Courier New"/>
-        </w:rPr>
-      </w:pPr>
-      <w:r>
-        <w:rPr>
-          <w:rFonts w:ascii="Verdana" w:eastAsia="Times New Roman" w:hAnsi="Verdana" w:cs="Courier New"/>
-        </w:rPr>
         <w:t xml:space="preserve">1. Semalam saya.. </w:t>
       </w:r>
     </w:p>
     <w:p>
       <w:pPr>
-        <w:tabs>
-          <w:tab w:val="left" w:pos="916"/>
-          <w:tab w:val="left" w:pos="1832"/>
-          <w:tab w:val="left" w:pos="2748"/>
-          <w:tab w:val="left" w:pos="3664"/>
-          <w:tab w:val="left" w:pos="4580"/>
-          <w:tab w:val="left" w:pos="5496"/>
-          <w:tab w:val="left" w:pos="6412"/>
-          <w:tab w:val="left" w:pos="7328"/>
-          <w:tab w:val="left" w:pos="8244"/>
-          <w:tab w:val="left" w:pos="9160"/>
-          <w:tab w:val="left" w:pos="10076"/>
-          <w:tab w:val="left" w:pos="10992"/>
-          <w:tab w:val="left" w:pos="11908"/>
-          <w:tab w:val="left" w:pos="12824"/>
-          <w:tab w:val="left" w:pos="13740"/>
-          <w:tab w:val="left" w:pos="14656"/>
-        </w:tabs>
-        <w:spacing w:after="0" w:line="240" w:lineRule="auto"/>
-        <w:rPr>
-          <w:rFonts w:ascii="Verdana" w:eastAsia="Times New Roman" w:hAnsi="Verdana" w:cs="Courier New"/>
-        </w:rPr>
-      </w:pPr>
-      <w:r>
-        <w:rPr>
-          <w:rFonts w:ascii="Verdana" w:eastAsia="Times New Roman" w:hAnsi="Verdana" w:cs="Courier New"/>
-        </w:rPr>
-        <w:t xml:space="preserve">2. Hari ini saya, </w:t>
-      </w:r>
-    </w:p>
-    <w:p>
-      <w:pPr>
-        <w:tabs>
-          <w:tab w:val="left" w:pos="916"/>
-          <w:tab w:val="left" w:pos="1832"/>
-          <w:tab w:val="left" w:pos="2748"/>
-          <w:tab w:val="left" w:pos="3664"/>
-          <w:tab w:val="left" w:pos="4580"/>
-          <w:tab w:val="left" w:pos="5496"/>
-          <w:tab w:val="left" w:pos="6412"/>
-          <w:tab w:val="left" w:pos="7328"/>
-          <w:tab w:val="left" w:pos="8244"/>
-          <w:tab w:val="left" w:pos="9160"/>
-          <w:tab w:val="left" w:pos="10076"/>
-          <w:tab w:val="left" w:pos="10992"/>
-          <w:tab w:val="left" w:pos="11908"/>
-          <w:tab w:val="left" w:pos="12824"/>
-          <w:tab w:val="left" w:pos="13740"/>
-          <w:tab w:val="left" w:pos="14656"/>
-        </w:tabs>
-        <w:spacing w:after="0" w:line="240" w:lineRule="auto"/>
-        <w:rPr>
-          <w:rFonts w:ascii="Verdana" w:eastAsia="Times New Roman" w:hAnsi="Verdana" w:cs="Courier New"/>
-        </w:rPr>
-      </w:pPr>
-      <w:r>
-        <w:rPr>
-          <w:rFonts w:ascii="Verdana" w:eastAsia="Times New Roman" w:hAnsi="Verdana" w:cs="Courier New"/>
-        </w:rPr>
-        <w:t>3. Saya ada kendala di..</w:t>
-      </w:r>
-    </w:p>
-    <w:p>
-      <w:pPr>
-        <w:tabs>
-          <w:tab w:val="left" w:pos="916"/>
-          <w:tab w:val="left" w:pos="1832"/>
-          <w:tab w:val="left" w:pos="2748"/>
-          <w:tab w:val="left" w:pos="3664"/>
-          <w:tab w:val="left" w:pos="4580"/>
-          <w:tab w:val="left" w:pos="5496"/>
-          <w:tab w:val="left" w:pos="6412"/>
-          <w:tab w:val="left" w:pos="7328"/>
-          <w:tab w:val="left" w:pos="8244"/>
-          <w:tab w:val="left" w:pos="9160"/>
-          <w:tab w:val="left" w:pos="10076"/>
-          <w:tab w:val="left" w:pos="10992"/>
-          <w:tab w:val="left" w:pos="11908"/>
-          <w:tab w:val="left" w:pos="12824"/>
-          <w:tab w:val="left" w:pos="13740"/>
-          <w:tab w:val="left" w:pos="14656"/>
-        </w:tabs>
-        <w:spacing w:after="0" w:line="240" w:lineRule="auto"/>
-        <w:rPr>
-          <w:rFonts w:ascii="Verdana" w:eastAsia="Times New Roman" w:hAnsi="Verdana" w:cs="Courier New"/>
-        </w:rPr>
-      </w:pPr>
-    </w:p>
-    <w:p>
-      <w:pPr>
-        <w:tabs>
-          <w:tab w:val="left" w:pos="916"/>
-          <w:tab w:val="left" w:pos="1832"/>
-          <w:tab w:val="left" w:pos="2748"/>
-          <w:tab w:val="left" w:pos="3664"/>
-          <w:tab w:val="left" w:pos="4580"/>
-          <w:tab w:val="left" w:pos="5496"/>
-          <w:tab w:val="left" w:pos="6412"/>
-          <w:tab w:val="left" w:pos="7328"/>
-          <w:tab w:val="left" w:pos="8244"/>
-          <w:tab w:val="left" w:pos="9160"/>
-          <w:tab w:val="left" w:pos="10076"/>
-          <w:tab w:val="left" w:pos="10992"/>
-          <w:tab w:val="left" w:pos="11908"/>
-          <w:tab w:val="left" w:pos="12824"/>
-          <w:tab w:val="left" w:pos="13740"/>
-          <w:tab w:val="left" w:pos="14656"/>
-        </w:tabs>
-        <w:spacing w:after="0" w:line="240" w:lineRule="auto"/>
-        <w:rPr>
-          <w:rFonts w:ascii="Verdana" w:eastAsia="Times New Roman" w:hAnsi="Verdana" w:cs="Courier New"/>
-        </w:rPr>
-      </w:pPr>
-      <w:r>
-        <w:rPr>
-          <w:rFonts w:ascii="Verdana" w:eastAsia="Times New Roman" w:hAnsi="Verdana" w:cs="Courier New"/>
-        </w:rPr>
-        <w:t>Ricky :</w:t>
-      </w:r>
-    </w:p>
-    <w:p>
-      <w:pPr>
-        <w:tabs>
-          <w:tab w:val="left" w:pos="916"/>
-          <w:tab w:val="left" w:pos="1832"/>
-          <w:tab w:val="left" w:pos="2748"/>
-          <w:tab w:val="left" w:pos="3664"/>
-          <w:tab w:val="left" w:pos="4580"/>
-          <w:tab w:val="left" w:pos="5496"/>
-          <w:tab w:val="left" w:pos="6412"/>
-          <w:tab w:val="left" w:pos="7328"/>
-          <w:tab w:val="left" w:pos="8244"/>
-          <w:tab w:val="left" w:pos="9160"/>
-          <w:tab w:val="left" w:pos="10076"/>
-          <w:tab w:val="left" w:pos="10992"/>
-          <w:tab w:val="left" w:pos="11908"/>
-          <w:tab w:val="left" w:pos="12824"/>
-          <w:tab w:val="left" w:pos="13740"/>
-          <w:tab w:val="left" w:pos="14656"/>
-        </w:tabs>
-        <w:spacing w:after="0" w:line="240" w:lineRule="auto"/>
-        <w:rPr>
-          <w:rFonts w:ascii="Verdana" w:eastAsia="Times New Roman" w:hAnsi="Verdana" w:cs="Courier New"/>
-        </w:rPr>
-      </w:pPr>
-      <w:r>
-        <w:rPr>
-          <w:rFonts w:ascii="Verdana" w:eastAsia="Times New Roman" w:hAnsi="Verdana" w:cs="Courier New"/>
-        </w:rPr>
-        <w:t>1.</w:t>
-      </w:r>
-      <w:r>
-        <w:rPr>
-          <w:rFonts w:ascii="Verdana" w:eastAsia="Times New Roman" w:hAnsi="Verdana" w:cs="Courier New"/>
-        </w:rPr>
-        <w:t xml:space="preserve"> </w:t>
-      </w:r>
-      <w:r>
-        <w:rPr>
-          <w:rFonts w:ascii="Verdana" w:eastAsia="Times New Roman" w:hAnsi="Verdana" w:cs="Courier New"/>
-        </w:rPr>
-        <w:t xml:space="preserve">Semalam saya.. </w:t>
-      </w:r>
-    </w:p>
-    <w:p>
-      <w:pPr>
-        <w:tabs>
-          <w:tab w:val="left" w:pos="916"/>
-          <w:tab w:val="left" w:pos="1832"/>
-          <w:tab w:val="left" w:pos="2748"/>
-          <w:tab w:val="left" w:pos="3664"/>
-          <w:tab w:val="left" w:pos="4580"/>
-          <w:tab w:val="left" w:pos="5496"/>
-          <w:tab w:val="left" w:pos="6412"/>
-          <w:tab w:val="left" w:pos="7328"/>
-          <w:tab w:val="left" w:pos="8244"/>
-          <w:tab w:val="left" w:pos="9160"/>
-          <w:tab w:val="left" w:pos="10076"/>
-          <w:tab w:val="left" w:pos="10992"/>
-          <w:tab w:val="left" w:pos="11908"/>
-          <w:tab w:val="left" w:pos="12824"/>
-          <w:tab w:val="left" w:pos="13740"/>
-          <w:tab w:val="left" w:pos="14656"/>
-        </w:tabs>
-        <w:spacing w:after="0" w:line="240" w:lineRule="auto"/>
-        <w:rPr>
-          <w:rFonts w:ascii="Verdana" w:eastAsia="Times New Roman" w:hAnsi="Verdana" w:cs="Courier New"/>
-        </w:rPr>
-      </w:pPr>
-      <w:r>
-        <w:rPr>
-          <w:rFonts w:ascii="Verdana" w:eastAsia="Times New Roman" w:hAnsi="Verdana" w:cs="Courier New"/>
-        </w:rPr>
-        <w:t xml:space="preserve">2. Hari ini saya, </w:t>
-      </w:r>
-    </w:p>
-    <w:p>
-      <w:pPr>
-        <w:tabs>
-          <w:tab w:val="left" w:pos="916"/>
-          <w:tab w:val="left" w:pos="1832"/>
-          <w:tab w:val="left" w:pos="2748"/>
-          <w:tab w:val="left" w:pos="3664"/>
-          <w:tab w:val="left" w:pos="4580"/>
-          <w:tab w:val="left" w:pos="5496"/>
-          <w:tab w:val="left" w:pos="6412"/>
-          <w:tab w:val="left" w:pos="7328"/>
-          <w:tab w:val="left" w:pos="8244"/>
-          <w:tab w:val="left" w:pos="9160"/>
-          <w:tab w:val="left" w:pos="10076"/>
-          <w:tab w:val="left" w:pos="10992"/>
-          <w:tab w:val="left" w:pos="11908"/>
-          <w:tab w:val="left" w:pos="12824"/>
-          <w:tab w:val="left" w:pos="13740"/>
-          <w:tab w:val="left" w:pos="14656"/>
-        </w:tabs>
-        <w:spacing w:after="0" w:line="240" w:lineRule="auto"/>
-        <w:rPr>
-          <w:rFonts w:ascii="Verdana" w:eastAsia="Times New Roman" w:hAnsi="Verdana" w:cs="Courier New"/>
-        </w:rPr>
-      </w:pPr>
-      <w:r>
-        <w:rPr>
-          <w:rFonts w:ascii="Verdana" w:eastAsia="Times New Roman" w:hAnsi="Verdana" w:cs="Courier New"/>
-        </w:rPr>
-        <w:t xml:space="preserve">3. Saya ada kendala </w:t>
-      </w:r>
-    </w:p>
-    <w:p>
-      <w:pPr>
-        <w:tabs>
-          <w:tab w:val="left" w:pos="916"/>
-          <w:tab w:val="left" w:pos="1832"/>
-          <w:tab w:val="left" w:pos="2748"/>
-          <w:tab w:val="left" w:pos="3664"/>
-          <w:tab w:val="left" w:pos="4580"/>
-          <w:tab w:val="left" w:pos="5496"/>
-          <w:tab w:val="left" w:pos="6412"/>
-          <w:tab w:val="left" w:pos="7328"/>
-          <w:tab w:val="left" w:pos="8244"/>
-          <w:tab w:val="left" w:pos="9160"/>
-          <w:tab w:val="left" w:pos="10076"/>
-          <w:tab w:val="left" w:pos="10992"/>
-          <w:tab w:val="left" w:pos="11908"/>
-          <w:tab w:val="left" w:pos="12824"/>
-          <w:tab w:val="left" w:pos="13740"/>
-          <w:tab w:val="left" w:pos="14656"/>
-        </w:tabs>
-        <w:spacing w:after="0" w:line="240" w:lineRule="auto"/>
-        <w:rPr>
-          <w:rFonts w:ascii="Verdana" w:eastAsia="Times New Roman" w:hAnsi="Verdana" w:cs="Courier New"/>
-        </w:rPr>
-      </w:pPr>
-    </w:p>
-    <w:p>
-      <w:pPr>
-        <w:tabs>
-          <w:tab w:val="left" w:pos="916"/>
-          <w:tab w:val="left" w:pos="1832"/>
-          <w:tab w:val="left" w:pos="2748"/>
-          <w:tab w:val="left" w:pos="3664"/>
-          <w:tab w:val="left" w:pos="4580"/>
-          <w:tab w:val="left" w:pos="5496"/>
-          <w:tab w:val="left" w:pos="6412"/>
-          <w:tab w:val="left" w:pos="7328"/>
-          <w:tab w:val="left" w:pos="8244"/>
-          <w:tab w:val="left" w:pos="9160"/>
-          <w:tab w:val="left" w:pos="10076"/>
-          <w:tab w:val="left" w:pos="10992"/>
-          <w:tab w:val="left" w:pos="11908"/>
-          <w:tab w:val="left" w:pos="12824"/>
-          <w:tab w:val="left" w:pos="13740"/>
-          <w:tab w:val="left" w:pos="14656"/>
-        </w:tabs>
-        <w:spacing w:after="0" w:line="240" w:lineRule="auto"/>
-        <w:rPr>
-          <w:rFonts w:ascii="Verdana" w:eastAsia="Times New Roman" w:hAnsi="Verdana" w:cs="Courier New"/>
-        </w:rPr>
-      </w:pPr>
-      <w:r>
-        <w:rPr>
-          <w:rFonts w:ascii="Verdana" w:eastAsia="Times New Roman" w:hAnsi="Verdana" w:cs="Courier New"/>
-        </w:rPr>
-        <w:t>Luis Tono :</w:t>
-      </w:r>
-    </w:p>
-    <w:p>
-      <w:pPr>
-        <w:tabs>
-          <w:tab w:val="left" w:pos="916"/>
-          <w:tab w:val="left" w:pos="1832"/>
-          <w:tab w:val="left" w:pos="2748"/>
-          <w:tab w:val="left" w:pos="3664"/>
-          <w:tab w:val="left" w:pos="4580"/>
-          <w:tab w:val="left" w:pos="5496"/>
-          <w:tab w:val="left" w:pos="6412"/>
-          <w:tab w:val="left" w:pos="7328"/>
-          <w:tab w:val="left" w:pos="8244"/>
-          <w:tab w:val="left" w:pos="9160"/>
-          <w:tab w:val="left" w:pos="10076"/>
-          <w:tab w:val="left" w:pos="10992"/>
-          <w:tab w:val="left" w:pos="11908"/>
-          <w:tab w:val="left" w:pos="12824"/>
-          <w:tab w:val="left" w:pos="13740"/>
-          <w:tab w:val="left" w:pos="14656"/>
-        </w:tabs>
-        <w:spacing w:after="0" w:line="240" w:lineRule="auto"/>
-        <w:rPr>
-          <w:rFonts w:ascii="Verdana" w:eastAsia="Times New Roman" w:hAnsi="Verdana" w:cs="Courier New"/>
-        </w:rPr>
-      </w:pPr>
-      <w:r>
-        <w:rPr>
-          <w:rFonts w:ascii="Verdana" w:eastAsia="Times New Roman" w:hAnsi="Verdana" w:cs="Courier New"/>
-        </w:rPr>
-        <w:t>1.</w:t>
-      </w:r>
-      <w:r>
-        <w:rPr>
-          <w:rFonts w:ascii="Verdana" w:eastAsia="Times New Roman" w:hAnsi="Verdana" w:cs="Courier New"/>
-        </w:rPr>
-        <w:t xml:space="preserve"> </w:t>
-      </w:r>
-      <w:r>
-        <w:rPr>
-          <w:rFonts w:ascii="Verdana" w:eastAsia="Times New Roman" w:hAnsi="Verdana" w:cs="Courier New"/>
-        </w:rPr>
-        <w:t xml:space="preserve">Semalam saya.. </w:t>
-      </w:r>
-    </w:p>
-    <w:p>
-      <w:pPr>
-        <w:tabs>
-          <w:tab w:val="left" w:pos="916"/>
-          <w:tab w:val="left" w:pos="1832"/>
-          <w:tab w:val="left" w:pos="2748"/>
-          <w:tab w:val="left" w:pos="3664"/>
-          <w:tab w:val="left" w:pos="4580"/>
-          <w:tab w:val="left" w:pos="5496"/>
-          <w:tab w:val="left" w:pos="6412"/>
-          <w:tab w:val="left" w:pos="7328"/>
-          <w:tab w:val="left" w:pos="8244"/>
-          <w:tab w:val="left" w:pos="9160"/>
-          <w:tab w:val="left" w:pos="10076"/>
-          <w:tab w:val="left" w:pos="10992"/>
-          <w:tab w:val="left" w:pos="11908"/>
-          <w:tab w:val="left" w:pos="12824"/>
-          <w:tab w:val="left" w:pos="13740"/>
-          <w:tab w:val="left" w:pos="14656"/>
-        </w:tabs>
-        <w:spacing w:after="0" w:line="240" w:lineRule="auto"/>
-        <w:rPr>
-          <w:rFonts w:ascii="Verdana" w:eastAsia="Times New Roman" w:hAnsi="Verdana" w:cs="Courier New"/>
-        </w:rPr>
-      </w:pPr>
-      <w:r>
-        <w:rPr>
-          <w:rFonts w:ascii="Verdana" w:eastAsia="Times New Roman" w:hAnsi="Verdana" w:cs="Courier New"/>
-        </w:rPr>
-        <w:t xml:space="preserve">2. Hari ini saya, </w:t>
-      </w:r>
-    </w:p>
-    <w:p>
-      <w:pPr>
-        <w:tabs>
-          <w:tab w:val="left" w:pos="916"/>
-          <w:tab w:val="left" w:pos="1832"/>
-          <w:tab w:val="left" w:pos="2748"/>
-          <w:tab w:val="left" w:pos="3664"/>
-          <w:tab w:val="left" w:pos="4580"/>
-          <w:tab w:val="left" w:pos="5496"/>
-          <w:tab w:val="left" w:pos="6412"/>
-          <w:tab w:val="left" w:pos="7328"/>
-          <w:tab w:val="left" w:pos="8244"/>
-          <w:tab w:val="left" w:pos="9160"/>
-          <w:tab w:val="left" w:pos="10076"/>
-          <w:tab w:val="left" w:pos="10992"/>
-          <w:tab w:val="left" w:pos="11908"/>
-          <w:tab w:val="left" w:pos="12824"/>
-          <w:tab w:val="left" w:pos="13740"/>
-          <w:tab w:val="left" w:pos="14656"/>
-        </w:tabs>
-        <w:spacing w:after="0" w:line="240" w:lineRule="auto"/>
-        <w:rPr>
-          <w:rFonts w:ascii="Verdana" w:eastAsia="Times New Roman" w:hAnsi="Verdana" w:cs="Courier New"/>
-        </w:rPr>
-      </w:pPr>
-      <w:r>
-        <w:rPr>
-          <w:rFonts w:ascii="Verdana" w:eastAsia="Times New Roman" w:hAnsi="Verdana" w:cs="Courier New"/>
-        </w:rPr>
-        <w:t xml:space="preserve">3. Saya ada kendala </w:t>
-      </w:r>
-    </w:p>
-    <w:p>
-      <w:pPr>
-        <w:tabs>
-          <w:tab w:val="left" w:pos="916"/>
-          <w:tab w:val="left" w:pos="1832"/>
-          <w:tab w:val="left" w:pos="2748"/>
-          <w:tab w:val="left" w:pos="3664"/>
-          <w:tab w:val="left" w:pos="4580"/>
-          <w:tab w:val="left" w:pos="5496"/>
-          <w:tab w:val="left" w:pos="6412"/>
-          <w:tab w:val="left" w:pos="7328"/>
-          <w:tab w:val="left" w:pos="8244"/>
-          <w:tab w:val="left" w:pos="9160"/>
-          <w:tab w:val="left" w:pos="10076"/>
-          <w:tab w:val="left" w:pos="10992"/>
-          <w:tab w:val="left" w:pos="11908"/>
-          <w:tab w:val="left" w:pos="12824"/>
-          <w:tab w:val="left" w:pos="13740"/>
-          <w:tab w:val="left" w:pos="14656"/>
-        </w:tabs>
-        <w:spacing w:after="0" w:line="240" w:lineRule="auto"/>
-        <w:rPr>
-          <w:rFonts w:ascii="Verdana" w:eastAsia="Times New Roman" w:hAnsi="Verdana" w:cs="Courier New"/>
-        </w:rPr>
-      </w:pPr>
-    </w:p>
-    <w:p>
-      <w:pPr>
-        <w:tabs>
-          <w:tab w:val="left" w:pos="916"/>
-          <w:tab w:val="left" w:pos="1832"/>
-          <w:tab w:val="left" w:pos="2748"/>
-          <w:tab w:val="left" w:pos="3664"/>
-          <w:tab w:val="left" w:pos="4580"/>
-          <w:tab w:val="left" w:pos="5496"/>
-          <w:tab w:val="left" w:pos="6412"/>
-          <w:tab w:val="left" w:pos="7328"/>
-          <w:tab w:val="left" w:pos="8244"/>
-          <w:tab w:val="left" w:pos="9160"/>
-          <w:tab w:val="left" w:pos="10076"/>
-          <w:tab w:val="left" w:pos="10992"/>
-          <w:tab w:val="left" w:pos="11908"/>
-          <w:tab w:val="left" w:pos="12824"/>
-          <w:tab w:val="left" w:pos="13740"/>
-          <w:tab w:val="left" w:pos="14656"/>
-        </w:tabs>
-        <w:spacing w:after="0" w:line="240" w:lineRule="auto"/>
-        <w:rPr>
-          <w:rFonts w:ascii="Verdana" w:eastAsia="Times New Roman" w:hAnsi="Verdana" w:cs="Courier New"/>
-        </w:rPr>
-      </w:pPr>
-      <w:r>
-        <w:rPr>
-          <w:rFonts w:ascii="Verdana" w:eastAsia="Times New Roman" w:hAnsi="Verdana" w:cs="Courier New"/>
-        </w:rPr>
-        <w:lastRenderedPageBreak/>
-        <w:t>Jimmy Susilo :</w:t>
-      </w:r>
-    </w:p>
-    <w:p>
-      <w:pPr>
-        <w:tabs>
-          <w:tab w:val="left" w:pos="916"/>
-          <w:tab w:val="left" w:pos="1832"/>
-          <w:tab w:val="left" w:pos="2748"/>
-          <w:tab w:val="left" w:pos="3664"/>
-          <w:tab w:val="left" w:pos="4580"/>
-          <w:tab w:val="left" w:pos="5496"/>
-          <w:tab w:val="left" w:pos="6412"/>
-          <w:tab w:val="left" w:pos="7328"/>
-          <w:tab w:val="left" w:pos="8244"/>
-          <w:tab w:val="left" w:pos="9160"/>
-          <w:tab w:val="left" w:pos="10076"/>
-          <w:tab w:val="left" w:pos="10992"/>
-          <w:tab w:val="left" w:pos="11908"/>
-          <w:tab w:val="left" w:pos="12824"/>
-          <w:tab w:val="left" w:pos="13740"/>
-          <w:tab w:val="left" w:pos="14656"/>
-        </w:tabs>
-        <w:spacing w:after="0" w:line="240" w:lineRule="auto"/>
-        <w:rPr>
-          <w:rFonts w:ascii="Verdana" w:eastAsia="Times New Roman" w:hAnsi="Verdana" w:cs="Courier New"/>
-        </w:rPr>
-      </w:pPr>
-      <w:r>
-        <w:rPr>
-          <w:rFonts w:ascii="Verdana" w:eastAsia="Times New Roman" w:hAnsi="Verdana" w:cs="Courier New"/>
-        </w:rPr>
-        <w:t>1.</w:t>
-      </w:r>
-      <w:r>
-        <w:rPr>
-          <w:rFonts w:ascii="Verdana" w:eastAsia="Times New Roman" w:hAnsi="Verdana" w:cs="Courier New"/>
-        </w:rPr>
-        <w:t xml:space="preserve"> </w:t>
-      </w:r>
-      <w:r>
-        <w:rPr>
-          <w:rFonts w:ascii="Verdana" w:eastAsia="Times New Roman" w:hAnsi="Verdana" w:cs="Courier New"/>
-        </w:rPr>
-        <w:t xml:space="preserve">Semalam saya.. </w:t>
-      </w:r>
-    </w:p>
-    <w:p>
-      <w:pPr>
-        <w:tabs>
-          <w:tab w:val="left" w:pos="916"/>
-          <w:tab w:val="left" w:pos="1832"/>
-          <w:tab w:val="left" w:pos="2748"/>
-          <w:tab w:val="left" w:pos="3664"/>
-          <w:tab w:val="left" w:pos="4580"/>
-          <w:tab w:val="left" w:pos="5496"/>
-          <w:tab w:val="left" w:pos="6412"/>
-          <w:tab w:val="left" w:pos="7328"/>
-          <w:tab w:val="left" w:pos="8244"/>
-          <w:tab w:val="left" w:pos="9160"/>
-          <w:tab w:val="left" w:pos="10076"/>
-          <w:tab w:val="left" w:pos="10992"/>
-          <w:tab w:val="left" w:pos="11908"/>
-          <w:tab w:val="left" w:pos="12824"/>
-          <w:tab w:val="left" w:pos="13740"/>
-          <w:tab w:val="left" w:pos="14656"/>
-        </w:tabs>
-        <w:spacing w:after="0" w:line="240" w:lineRule="auto"/>
-        <w:rPr>
-          <w:rFonts w:ascii="Verdana" w:eastAsia="Times New Roman" w:hAnsi="Verdana" w:cs="Courier New"/>
-        </w:rPr>
-      </w:pPr>
-      <w:r>
-        <w:rPr>
-          <w:rFonts w:ascii="Verdana" w:eastAsia="Times New Roman" w:hAnsi="Verdana" w:cs="Courier New"/>
-        </w:rPr>
-        <w:t xml:space="preserve">2. Hari ini saya, </w:t>
-      </w:r>
-    </w:p>
-    <w:p>
-      <w:pPr>
-        <w:tabs>
-          <w:tab w:val="left" w:pos="916"/>
-          <w:tab w:val="left" w:pos="1832"/>
-          <w:tab w:val="left" w:pos="2748"/>
-          <w:tab w:val="left" w:pos="3664"/>
-          <w:tab w:val="left" w:pos="4580"/>
-          <w:tab w:val="left" w:pos="5496"/>
-          <w:tab w:val="left" w:pos="6412"/>
-          <w:tab w:val="left" w:pos="7328"/>
-          <w:tab w:val="left" w:pos="8244"/>
-          <w:tab w:val="left" w:pos="9160"/>
-          <w:tab w:val="left" w:pos="10076"/>
-          <w:tab w:val="left" w:pos="10992"/>
-          <w:tab w:val="left" w:pos="11908"/>
-          <w:tab w:val="left" w:pos="12824"/>
-          <w:tab w:val="left" w:pos="13740"/>
-          <w:tab w:val="left" w:pos="14656"/>
-        </w:tabs>
-        <w:spacing w:after="0" w:line="240" w:lineRule="auto"/>
-        <w:rPr>
-          <w:rFonts w:ascii="Verdana" w:eastAsia="Times New Roman" w:hAnsi="Verdana" w:cs="Courier New"/>
-        </w:rPr>
-      </w:pPr>
-      <w:r>
-        <w:rPr>
-          <w:rFonts w:ascii="Verdana" w:eastAsia="Times New Roman" w:hAnsi="Verdana" w:cs="Courier New"/>
-        </w:rPr>
-        <w:t xml:space="preserve">3. Saya ada kendala </w:t>
-      </w:r>
-    </w:p>
-    <w:p>
-      <w:pPr>
-        <w:rPr>
-          <w:rFonts w:ascii="Verdana" w:hAnsi="Verdana"/>
-        </w:rPr>
-      </w:pPr>
-    </w:p>
-    <w:p>
-      <w:pPr>
-        <w:rPr>
-          <w:rFonts w:ascii="Verdana" w:hAnsi="Verdana"/>
-        </w:rPr>
-      </w:pPr>
-    </w:p>
-    <w:p>
-      <w:pPr>
-        <w:tabs>
-          <w:tab w:val="left" w:pos="916"/>
-          <w:tab w:val="left" w:pos="1832"/>
-          <w:tab w:val="left" w:pos="2748"/>
-          <w:tab w:val="left" w:pos="3664"/>
-          <w:tab w:val="left" w:pos="4580"/>
-          <w:tab w:val="left" w:pos="5496"/>
-          <w:tab w:val="left" w:pos="6412"/>
-          <w:tab w:val="left" w:pos="7328"/>
-          <w:tab w:val="left" w:pos="8244"/>
-          <w:tab w:val="left" w:pos="9160"/>
-          <w:tab w:val="left" w:pos="10076"/>
-          <w:tab w:val="left" w:pos="10992"/>
-          <w:tab w:val="left" w:pos="11908"/>
-          <w:tab w:val="left" w:pos="12824"/>
-          <w:tab w:val="left" w:pos="13740"/>
-          <w:tab w:val="left" w:pos="14656"/>
-        </w:tabs>
-        <w:spacing w:after="0" w:line="240" w:lineRule="auto"/>
-        <w:rPr>
-          <w:rFonts w:ascii="Verdana" w:eastAsia="Times New Roman" w:hAnsi="Verdana" w:cs="Courier New"/>
-        </w:rPr>
-      </w:pPr>
-      <w:r>
-        <w:rPr>
-          <w:rFonts w:ascii="Verdana" w:eastAsia="Times New Roman" w:hAnsi="Verdana" w:cs="Courier New"/>
-        </w:rPr>
-        <w:t>2/6</w:t>
-      </w:r>
-      <w:r>
-        <w:rPr>
-          <w:rFonts w:ascii="Verdana" w:eastAsia="Times New Roman" w:hAnsi="Verdana" w:cs="Courier New"/>
-        </w:rPr>
-        <w:t xml:space="preserve"> </w:t>
-      </w:r>
-    </w:p>
-    <w:p>
-      <w:pPr>
-        <w:tabs>
-          <w:tab w:val="left" w:pos="916"/>
-          <w:tab w:val="left" w:pos="1832"/>
-          <w:tab w:val="left" w:pos="2748"/>
-          <w:tab w:val="left" w:pos="3664"/>
-          <w:tab w:val="left" w:pos="4580"/>
-          <w:tab w:val="left" w:pos="5496"/>
-          <w:tab w:val="left" w:pos="6412"/>
-          <w:tab w:val="left" w:pos="7328"/>
-          <w:tab w:val="left" w:pos="8244"/>
-          <w:tab w:val="left" w:pos="9160"/>
-          <w:tab w:val="left" w:pos="10076"/>
-          <w:tab w:val="left" w:pos="10992"/>
-          <w:tab w:val="left" w:pos="11908"/>
-          <w:tab w:val="left" w:pos="12824"/>
-          <w:tab w:val="left" w:pos="13740"/>
-          <w:tab w:val="left" w:pos="14656"/>
-        </w:tabs>
-        <w:spacing w:after="0" w:line="240" w:lineRule="auto"/>
-        <w:rPr>
-          <w:rFonts w:ascii="Verdana" w:eastAsia="Times New Roman" w:hAnsi="Verdana" w:cs="Courier New"/>
-        </w:rPr>
-      </w:pPr>
-      <w:r>
-        <w:rPr>
-          <w:rFonts w:ascii="Verdana" w:eastAsia="Times New Roman" w:hAnsi="Verdana" w:cs="Courier New"/>
-        </w:rPr>
-        <w:t>Daily Scrum</w:t>
-      </w:r>
-    </w:p>
-    <w:p>
-      <w:pPr>
-        <w:tabs>
-          <w:tab w:val="left" w:pos="916"/>
-          <w:tab w:val="left" w:pos="1832"/>
-          <w:tab w:val="left" w:pos="2748"/>
-          <w:tab w:val="left" w:pos="3664"/>
-          <w:tab w:val="left" w:pos="4580"/>
-          <w:tab w:val="left" w:pos="5496"/>
-          <w:tab w:val="left" w:pos="6412"/>
-          <w:tab w:val="left" w:pos="7328"/>
-          <w:tab w:val="left" w:pos="8244"/>
-          <w:tab w:val="left" w:pos="9160"/>
-          <w:tab w:val="left" w:pos="10076"/>
-          <w:tab w:val="left" w:pos="10992"/>
-          <w:tab w:val="left" w:pos="11908"/>
-          <w:tab w:val="left" w:pos="12824"/>
-          <w:tab w:val="left" w:pos="13740"/>
-          <w:tab w:val="left" w:pos="14656"/>
-        </w:tabs>
-        <w:spacing w:after="0" w:line="240" w:lineRule="auto"/>
-        <w:rPr>
-          <w:rFonts w:ascii="Verdana" w:eastAsia="Times New Roman" w:hAnsi="Verdana" w:cs="Courier New"/>
-        </w:rPr>
-      </w:pPr>
-      <w:r>
-        <w:rPr>
-          <w:rFonts w:ascii="Verdana" w:eastAsia="Times New Roman" w:hAnsi="Verdana" w:cs="Courier New"/>
-        </w:rPr>
-        <w:t>Rudy Chandra :</w:t>
-      </w:r>
-    </w:p>
-    <w:p>
-      <w:pPr>
-        <w:tabs>
-          <w:tab w:val="left" w:pos="916"/>
-          <w:tab w:val="left" w:pos="1832"/>
-          <w:tab w:val="left" w:pos="2748"/>
-          <w:tab w:val="left" w:pos="3664"/>
-          <w:tab w:val="left" w:pos="4580"/>
-          <w:tab w:val="left" w:pos="5496"/>
-          <w:tab w:val="left" w:pos="6412"/>
-          <w:tab w:val="left" w:pos="7328"/>
-          <w:tab w:val="left" w:pos="8244"/>
-          <w:tab w:val="left" w:pos="9160"/>
-          <w:tab w:val="left" w:pos="10076"/>
-          <w:tab w:val="left" w:pos="10992"/>
-          <w:tab w:val="left" w:pos="11908"/>
-          <w:tab w:val="left" w:pos="12824"/>
-          <w:tab w:val="left" w:pos="13740"/>
-          <w:tab w:val="left" w:pos="14656"/>
-        </w:tabs>
-        <w:spacing w:after="0" w:line="240" w:lineRule="auto"/>
-        <w:rPr>
-          <w:rFonts w:ascii="Verdana" w:eastAsia="Times New Roman" w:hAnsi="Verdana" w:cs="Courier New"/>
-        </w:rPr>
-      </w:pPr>
-      <w:r>
-        <w:rPr>
-          <w:rFonts w:ascii="Verdana" w:eastAsia="Times New Roman" w:hAnsi="Verdana" w:cs="Courier New"/>
-        </w:rPr>
-        <w:t xml:space="preserve">1. Semalam saya.. </w:t>
-      </w:r>
-    </w:p>
-    <w:p>
-      <w:pPr>
-        <w:tabs>
-          <w:tab w:val="left" w:pos="916"/>
-          <w:tab w:val="left" w:pos="1832"/>
-          <w:tab w:val="left" w:pos="2748"/>
-          <w:tab w:val="left" w:pos="3664"/>
-          <w:tab w:val="left" w:pos="4580"/>
-          <w:tab w:val="left" w:pos="5496"/>
-          <w:tab w:val="left" w:pos="6412"/>
-          <w:tab w:val="left" w:pos="7328"/>
-          <w:tab w:val="left" w:pos="8244"/>
-          <w:tab w:val="left" w:pos="9160"/>
-          <w:tab w:val="left" w:pos="10076"/>
-          <w:tab w:val="left" w:pos="10992"/>
-          <w:tab w:val="left" w:pos="11908"/>
-          <w:tab w:val="left" w:pos="12824"/>
-          <w:tab w:val="left" w:pos="13740"/>
-          <w:tab w:val="left" w:pos="14656"/>
-        </w:tabs>
-        <w:spacing w:after="0" w:line="240" w:lineRule="auto"/>
-        <w:rPr>
-          <w:rFonts w:ascii="Verdana" w:eastAsia="Times New Roman" w:hAnsi="Verdana" w:cs="Courier New"/>
-        </w:rPr>
-      </w:pPr>
-      <w:r>
-        <w:rPr>
-          <w:rFonts w:ascii="Verdana" w:eastAsia="Times New Roman" w:hAnsi="Verdana" w:cs="Courier New"/>
-        </w:rPr>
+        <w:pStyle w:val="NoSpacing"/>
+      </w:pPr>
+      <w:r>
         <w:t xml:space="preserve">2. Hari ini saya, </w:t>
       </w:r>
     </w:p>
@@ -10285,7 +10279,7 @@
 </file>
 
 <file path=word/styles.xml><?xml version="1.0" encoding="utf-8"?>
-<w:styles xmlns:r="http://schemas.openxmlformats.org/officeDocument/2006/relationships" xmlns:w="http://schemas.openxmlformats.org/wordprocessingml/2006/main">
+<w:styles xmlns:mc="http://schemas.openxmlformats.org/markup-compatibility/2006" xmlns:r="http://schemas.openxmlformats.org/officeDocument/2006/relationships" xmlns:w="http://schemas.openxmlformats.org/wordprocessingml/2006/main" xmlns:w14="http://schemas.microsoft.com/office/word/2010/wordml" mc:Ignorable="w14">
   <w:docDefaults>
     <w:rPrDefault>
       <w:rPr>
@@ -10456,7 +10450,6 @@
     <w:uiPriority w:val="99"/>
     <w:semiHidden/>
     <w:unhideWhenUsed/>
-    <w:qFormat/>
     <w:tblPr>
       <w:tblInd w:w="0" w:type="dxa"/>
       <w:tblCellMar>
@@ -10520,6 +10513,15 @@
       <w:sz w:val="20"/>
       <w:szCs w:val="20"/>
     </w:rPr>
+  </w:style>
+  <w:style w:type="paragraph" w:styleId="NoSpacing">
+    <w:name w:val="No Spacing"/>
+    <w:uiPriority w:val="1"/>
+    <w:qFormat/>
+    <w:rsid w:val="00127532"/>
+    <w:pPr>
+      <w:spacing w:after="0" w:line="240" w:lineRule="auto"/>
+    </w:pPr>
   </w:style>
 </w:styles>
 </file>

</xml_diff>

<commit_message>
Update Log Book, menambah isi slide keuntungan Bladeless Fan
</commit_message>
<xml_diff>
--- a/log book.docx
+++ b/log book.docx
@@ -1,6 +1,6 @@
 
 <file path=word/document.xml><?xml version="1.0" encoding="utf-8"?>
-<w:document xmlns:wpc="http://schemas.microsoft.com/office/word/2010/wordprocessingCanvas" xmlns:mc="http://schemas.openxmlformats.org/markup-compatibility/2006" xmlns:o="urn:schemas-microsoft-com:office:office" xmlns:r="http://schemas.openxmlformats.org/officeDocument/2006/relationships" xmlns:m="http://schemas.openxmlformats.org/officeDocument/2006/math" xmlns:v="urn:schemas-microsoft-com:vml" xmlns:wp14="http://schemas.microsoft.com/office/word/2010/wordprocessingDrawing" xmlns:wp="http://schemas.openxmlformats.org/drawingml/2006/wordprocessingDrawing" xmlns:w10="urn:schemas-microsoft-com:office:word" xmlns:w="http://schemas.openxmlformats.org/wordprocessingml/2006/main" xmlns:w14="http://schemas.microsoft.com/office/word/2010/wordml" xmlns:wpg="http://schemas.microsoft.com/office/word/2010/wordprocessingGroup" xmlns:wpi="http://schemas.microsoft.com/office/word/2010/wordprocessingInk" xmlns:wne="http://schemas.microsoft.com/office/word/2006/wordml" xmlns:wps="http://schemas.microsoft.com/office/word/2010/wordprocessingShape" mc:Ignorable="w14 wp14">
+<w:document xmlns:ve="http://schemas.openxmlformats.org/markup-compatibility/2006" xmlns:o="urn:schemas-microsoft-com:office:office" xmlns:r="http://schemas.openxmlformats.org/officeDocument/2006/relationships" xmlns:m="http://schemas.openxmlformats.org/officeDocument/2006/math" xmlns:v="urn:schemas-microsoft-com:vml" xmlns:wp="http://schemas.openxmlformats.org/drawingml/2006/wordprocessingDrawing" xmlns:w10="urn:schemas-microsoft-com:office:word" xmlns:w="http://schemas.openxmlformats.org/wordprocessingml/2006/main" xmlns:wne="http://schemas.microsoft.com/office/word/2006/wordml">
   <w:body>
     <w:p>
       <w:pPr>
@@ -134,12 +134,6 @@
         <w:rPr>
           <w:rFonts w:ascii="Verdana" w:eastAsia="Times New Roman" w:hAnsi="Verdana" w:cs="Courier New"/>
         </w:rPr>
-        <w:t xml:space="preserve"> </w:t>
-      </w:r>
-      <w:r>
-        <w:rPr>
-          <w:rFonts w:ascii="Verdana" w:eastAsia="Times New Roman" w:hAnsi="Verdana" w:cs="Courier New"/>
-        </w:rPr>
         <w:tab/>
       </w:r>
       <w:r>
@@ -185,12 +179,6 @@
         <w:rPr>
           <w:rFonts w:ascii="Verdana" w:eastAsia="Times New Roman" w:hAnsi="Verdana" w:cs="Courier New"/>
         </w:rPr>
-        <w:t xml:space="preserve"> </w:t>
-      </w:r>
-      <w:r>
-        <w:rPr>
-          <w:rFonts w:ascii="Verdana" w:eastAsia="Times New Roman" w:hAnsi="Verdana" w:cs="Courier New"/>
-        </w:rPr>
         <w:tab/>
       </w:r>
       <w:r>
@@ -248,12 +236,6 @@
         <w:rPr>
           <w:rFonts w:ascii="Verdana" w:eastAsia="Times New Roman" w:hAnsi="Verdana" w:cs="Courier New"/>
         </w:rPr>
-        <w:t xml:space="preserve"> </w:t>
-      </w:r>
-      <w:r>
-        <w:rPr>
-          <w:rFonts w:ascii="Verdana" w:eastAsia="Times New Roman" w:hAnsi="Verdana" w:cs="Courier New"/>
-        </w:rPr>
         <w:tab/>
       </w:r>
       <w:r>
@@ -311,12 +293,6 @@
         <w:rPr>
           <w:rFonts w:ascii="Verdana" w:eastAsia="Times New Roman" w:hAnsi="Verdana" w:cs="Courier New"/>
         </w:rPr>
-        <w:t xml:space="preserve"> </w:t>
-      </w:r>
-      <w:r>
-        <w:rPr>
-          <w:rFonts w:ascii="Verdana" w:eastAsia="Times New Roman" w:hAnsi="Verdana" w:cs="Courier New"/>
-        </w:rPr>
         <w:tab/>
       </w:r>
       <w:r>
@@ -369,12 +345,6 @@
           <w:rFonts w:ascii="Verdana" w:eastAsia="Times New Roman" w:hAnsi="Verdana" w:cs="Courier New"/>
         </w:rPr>
         <w:t>Anggota 1</w:t>
-      </w:r>
-      <w:r>
-        <w:rPr>
-          <w:rFonts w:ascii="Verdana" w:eastAsia="Times New Roman" w:hAnsi="Verdana" w:cs="Courier New"/>
-        </w:rPr>
-        <w:t xml:space="preserve"> </w:t>
       </w:r>
       <w:r>
         <w:rPr>
@@ -432,12 +402,6 @@
         <w:rPr>
           <w:rFonts w:ascii="Verdana" w:eastAsia="Times New Roman" w:hAnsi="Verdana" w:cs="Courier New"/>
         </w:rPr>
-        <w:t xml:space="preserve"> </w:t>
-      </w:r>
-      <w:r>
-        <w:rPr>
-          <w:rFonts w:ascii="Verdana" w:eastAsia="Times New Roman" w:hAnsi="Verdana" w:cs="Courier New"/>
-        </w:rPr>
         <w:tab/>
       </w:r>
       <w:r>
@@ -490,12 +454,6 @@
         <w:rPr>
           <w:rFonts w:ascii="Verdana" w:eastAsia="Times New Roman" w:hAnsi="Verdana" w:cs="Courier New"/>
         </w:rPr>
-        <w:t xml:space="preserve"> </w:t>
-      </w:r>
-      <w:r>
-        <w:rPr>
-          <w:rFonts w:ascii="Verdana" w:eastAsia="Times New Roman" w:hAnsi="Verdana" w:cs="Courier New"/>
-        </w:rPr>
         <w:tab/>
       </w:r>
       <w:r>
@@ -542,12 +500,6 @@
           <w:rFonts w:ascii="Verdana" w:eastAsia="Times New Roman" w:hAnsi="Verdana" w:cs="Courier New"/>
         </w:rPr>
         <w:t>Anggota 2</w:t>
-      </w:r>
-      <w:r>
-        <w:rPr>
-          <w:rFonts w:ascii="Verdana" w:eastAsia="Times New Roman" w:hAnsi="Verdana" w:cs="Courier New"/>
-        </w:rPr>
-        <w:t xml:space="preserve"> </w:t>
       </w:r>
       <w:r>
         <w:rPr>
@@ -605,12 +557,6 @@
         <w:rPr>
           <w:rFonts w:ascii="Verdana" w:eastAsia="Times New Roman" w:hAnsi="Verdana" w:cs="Courier New"/>
         </w:rPr>
-        <w:t xml:space="preserve"> </w:t>
-      </w:r>
-      <w:r>
-        <w:rPr>
-          <w:rFonts w:ascii="Verdana" w:eastAsia="Times New Roman" w:hAnsi="Verdana" w:cs="Courier New"/>
-        </w:rPr>
         <w:tab/>
       </w:r>
       <w:r>
@@ -663,12 +609,6 @@
         <w:rPr>
           <w:rFonts w:ascii="Verdana" w:eastAsia="Times New Roman" w:hAnsi="Verdana" w:cs="Courier New"/>
         </w:rPr>
-        <w:t xml:space="preserve"> </w:t>
-      </w:r>
-      <w:r>
-        <w:rPr>
-          <w:rFonts w:ascii="Verdana" w:eastAsia="Times New Roman" w:hAnsi="Verdana" w:cs="Courier New"/>
-        </w:rPr>
         <w:tab/>
       </w:r>
       <w:r>
@@ -721,12 +661,6 @@
           <w:rFonts w:ascii="Verdana" w:eastAsia="Times New Roman" w:hAnsi="Verdana" w:cs="Courier New"/>
         </w:rPr>
         <w:t>Anggota 3</w:t>
-      </w:r>
-      <w:r>
-        <w:rPr>
-          <w:rFonts w:ascii="Verdana" w:eastAsia="Times New Roman" w:hAnsi="Verdana" w:cs="Courier New"/>
-        </w:rPr>
-        <w:t xml:space="preserve"> </w:t>
       </w:r>
       <w:r>
         <w:rPr>
@@ -784,12 +718,6 @@
         <w:rPr>
           <w:rFonts w:ascii="Verdana" w:eastAsia="Times New Roman" w:hAnsi="Verdana" w:cs="Courier New"/>
         </w:rPr>
-        <w:t xml:space="preserve"> </w:t>
-      </w:r>
-      <w:r>
-        <w:rPr>
-          <w:rFonts w:ascii="Verdana" w:eastAsia="Times New Roman" w:hAnsi="Verdana" w:cs="Courier New"/>
-        </w:rPr>
         <w:tab/>
       </w:r>
       <w:r>
@@ -842,12 +770,6 @@
         <w:rPr>
           <w:rFonts w:ascii="Verdana" w:eastAsia="Times New Roman" w:hAnsi="Verdana" w:cs="Courier New"/>
         </w:rPr>
-        <w:t xml:space="preserve"> </w:t>
-      </w:r>
-      <w:r>
-        <w:rPr>
-          <w:rFonts w:ascii="Verdana" w:eastAsia="Times New Roman" w:hAnsi="Verdana" w:cs="Courier New"/>
-        </w:rPr>
         <w:tab/>
       </w:r>
       <w:r>
@@ -894,12 +816,6 @@
           <w:rFonts w:ascii="Verdana" w:eastAsia="Times New Roman" w:hAnsi="Verdana" w:cs="Courier New"/>
         </w:rPr>
         <w:t>Anggota 4</w:t>
-      </w:r>
-      <w:r>
-        <w:rPr>
-          <w:rFonts w:ascii="Verdana" w:eastAsia="Times New Roman" w:hAnsi="Verdana" w:cs="Courier New"/>
-        </w:rPr>
-        <w:t xml:space="preserve"> </w:t>
       </w:r>
       <w:r>
         <w:rPr>
@@ -957,12 +873,6 @@
         <w:rPr>
           <w:rFonts w:ascii="Verdana" w:eastAsia="Times New Roman" w:hAnsi="Verdana" w:cs="Courier New"/>
         </w:rPr>
-        <w:t xml:space="preserve"> </w:t>
-      </w:r>
-      <w:r>
-        <w:rPr>
-          <w:rFonts w:ascii="Verdana" w:eastAsia="Times New Roman" w:hAnsi="Verdana" w:cs="Courier New"/>
-        </w:rPr>
         <w:tab/>
       </w:r>
       <w:r>
@@ -1015,12 +925,6 @@
         <w:rPr>
           <w:rFonts w:ascii="Verdana" w:eastAsia="Times New Roman" w:hAnsi="Verdana" w:cs="Courier New"/>
         </w:rPr>
-        <w:t xml:space="preserve"> </w:t>
-      </w:r>
-      <w:r>
-        <w:rPr>
-          <w:rFonts w:ascii="Verdana" w:eastAsia="Times New Roman" w:hAnsi="Verdana" w:cs="Courier New"/>
-        </w:rPr>
         <w:tab/>
       </w:r>
       <w:r>
@@ -1320,12 +1224,6 @@
           <w:rFonts w:ascii="Verdana" w:eastAsia="Times New Roman" w:hAnsi="Verdana" w:cs="Courier New"/>
         </w:rPr>
         <w:t xml:space="preserve"> :</w:t>
-      </w:r>
-      <w:r>
-        <w:rPr>
-          <w:rFonts w:ascii="Verdana" w:eastAsia="Times New Roman" w:hAnsi="Verdana" w:cs="Courier New"/>
-        </w:rPr>
-        <w:t xml:space="preserve"> </w:t>
       </w:r>
       <w:r>
         <w:rPr>
@@ -7146,324 +7044,354 @@
         </w:rPr>
         <w:t>.</w:t>
       </w:r>
+    </w:p>
+    <w:p>
+      <w:pPr>
+        <w:tabs>
+          <w:tab w:val="left" w:pos="916"/>
+          <w:tab w:val="left" w:pos="1832"/>
+          <w:tab w:val="left" w:pos="2748"/>
+          <w:tab w:val="left" w:pos="3664"/>
+          <w:tab w:val="left" w:pos="4580"/>
+          <w:tab w:val="left" w:pos="5496"/>
+          <w:tab w:val="left" w:pos="6412"/>
+          <w:tab w:val="left" w:pos="7328"/>
+          <w:tab w:val="left" w:pos="8244"/>
+          <w:tab w:val="left" w:pos="9160"/>
+          <w:tab w:val="left" w:pos="10076"/>
+          <w:tab w:val="left" w:pos="10992"/>
+          <w:tab w:val="left" w:pos="11908"/>
+          <w:tab w:val="left" w:pos="12824"/>
+          <w:tab w:val="left" w:pos="13740"/>
+          <w:tab w:val="left" w:pos="14656"/>
+        </w:tabs>
+        <w:spacing w:after="0" w:line="240" w:lineRule="auto"/>
+        <w:rPr>
+          <w:rFonts w:ascii="Verdana" w:eastAsia="Times New Roman" w:hAnsi="Verdana" w:cs="Courier New"/>
+          <w:b/>
+        </w:rPr>
+      </w:pPr>
+    </w:p>
+    <w:p>
+      <w:pPr>
+        <w:tabs>
+          <w:tab w:val="left" w:pos="916"/>
+          <w:tab w:val="left" w:pos="1832"/>
+          <w:tab w:val="left" w:pos="2748"/>
+          <w:tab w:val="left" w:pos="3664"/>
+          <w:tab w:val="left" w:pos="4580"/>
+          <w:tab w:val="left" w:pos="5496"/>
+          <w:tab w:val="left" w:pos="6412"/>
+          <w:tab w:val="left" w:pos="7328"/>
+          <w:tab w:val="left" w:pos="8244"/>
+          <w:tab w:val="left" w:pos="9160"/>
+          <w:tab w:val="left" w:pos="10076"/>
+          <w:tab w:val="left" w:pos="10992"/>
+          <w:tab w:val="left" w:pos="11908"/>
+          <w:tab w:val="left" w:pos="12824"/>
+          <w:tab w:val="left" w:pos="13740"/>
+          <w:tab w:val="left" w:pos="14656"/>
+        </w:tabs>
+        <w:spacing w:after="0" w:line="240" w:lineRule="auto"/>
+        <w:rPr>
+          <w:rFonts w:ascii="Verdana" w:eastAsia="Times New Roman" w:hAnsi="Verdana" w:cs="Courier New"/>
+          <w:b/>
+        </w:rPr>
+      </w:pPr>
+      <w:r>
+        <w:rPr>
+          <w:rFonts w:ascii="Verdana" w:eastAsia="Times New Roman" w:hAnsi="Verdana" w:cs="Courier New"/>
+          <w:b/>
+        </w:rPr>
+        <w:t>Luis Tono :</w:t>
+      </w:r>
+    </w:p>
+    <w:p>
+      <w:pPr>
+        <w:tabs>
+          <w:tab w:val="left" w:pos="916"/>
+          <w:tab w:val="left" w:pos="1832"/>
+          <w:tab w:val="left" w:pos="2748"/>
+          <w:tab w:val="left" w:pos="3664"/>
+          <w:tab w:val="left" w:pos="4580"/>
+          <w:tab w:val="left" w:pos="5496"/>
+          <w:tab w:val="left" w:pos="6412"/>
+          <w:tab w:val="left" w:pos="7328"/>
+          <w:tab w:val="left" w:pos="8244"/>
+          <w:tab w:val="left" w:pos="9160"/>
+          <w:tab w:val="left" w:pos="10076"/>
+          <w:tab w:val="left" w:pos="10992"/>
+          <w:tab w:val="left" w:pos="11908"/>
+          <w:tab w:val="left" w:pos="12824"/>
+          <w:tab w:val="left" w:pos="13740"/>
+          <w:tab w:val="left" w:pos="14656"/>
+        </w:tabs>
+        <w:spacing w:after="0" w:line="240" w:lineRule="auto"/>
+        <w:rPr>
+          <w:rFonts w:ascii="Verdana" w:eastAsia="Times New Roman" w:hAnsi="Verdana" w:cs="Courier New"/>
+        </w:rPr>
+      </w:pPr>
+      <w:r>
+        <w:rPr>
+          <w:rFonts w:ascii="Verdana" w:eastAsia="Times New Roman" w:hAnsi="Verdana" w:cs="Courier New"/>
+        </w:rPr>
+        <w:t>1.Semalam saya..</w:t>
+      </w:r>
+    </w:p>
+    <w:p>
+      <w:pPr>
+        <w:tabs>
+          <w:tab w:val="left" w:pos="916"/>
+          <w:tab w:val="left" w:pos="1832"/>
+          <w:tab w:val="left" w:pos="2748"/>
+          <w:tab w:val="left" w:pos="3664"/>
+          <w:tab w:val="left" w:pos="4580"/>
+          <w:tab w:val="left" w:pos="5496"/>
+          <w:tab w:val="left" w:pos="6412"/>
+          <w:tab w:val="left" w:pos="7328"/>
+          <w:tab w:val="left" w:pos="8244"/>
+          <w:tab w:val="left" w:pos="9160"/>
+          <w:tab w:val="left" w:pos="10076"/>
+          <w:tab w:val="left" w:pos="10992"/>
+          <w:tab w:val="left" w:pos="11908"/>
+          <w:tab w:val="left" w:pos="12824"/>
+          <w:tab w:val="left" w:pos="13740"/>
+          <w:tab w:val="left" w:pos="14656"/>
+        </w:tabs>
+        <w:spacing w:after="0" w:line="240" w:lineRule="auto"/>
+        <w:rPr>
+          <w:rFonts w:ascii="Verdana" w:eastAsia="Times New Roman" w:hAnsi="Verdana" w:cs="Courier New"/>
+        </w:rPr>
+      </w:pPr>
+      <w:r>
+        <w:rPr>
+          <w:rFonts w:ascii="Verdana" w:eastAsia="Times New Roman" w:hAnsi="Verdana" w:cs="Courier New"/>
+        </w:rPr>
+        <w:t xml:space="preserve">2. Hari ini saya, </w:t>
+      </w:r>
+    </w:p>
+    <w:p>
+      <w:pPr>
+        <w:tabs>
+          <w:tab w:val="left" w:pos="916"/>
+          <w:tab w:val="left" w:pos="1832"/>
+          <w:tab w:val="left" w:pos="2748"/>
+          <w:tab w:val="left" w:pos="3664"/>
+          <w:tab w:val="left" w:pos="4580"/>
+          <w:tab w:val="left" w:pos="5496"/>
+          <w:tab w:val="left" w:pos="6412"/>
+          <w:tab w:val="left" w:pos="7328"/>
+          <w:tab w:val="left" w:pos="8244"/>
+          <w:tab w:val="left" w:pos="9160"/>
+          <w:tab w:val="left" w:pos="10076"/>
+          <w:tab w:val="left" w:pos="10992"/>
+          <w:tab w:val="left" w:pos="11908"/>
+          <w:tab w:val="left" w:pos="12824"/>
+          <w:tab w:val="left" w:pos="13740"/>
+          <w:tab w:val="left" w:pos="14656"/>
+        </w:tabs>
+        <w:spacing w:after="0" w:line="240" w:lineRule="auto"/>
+        <w:rPr>
+          <w:rFonts w:ascii="Verdana" w:eastAsia="Times New Roman" w:hAnsi="Verdana" w:cs="Courier New"/>
+        </w:rPr>
+      </w:pPr>
+      <w:r>
+        <w:rPr>
+          <w:rFonts w:ascii="Verdana" w:eastAsia="Times New Roman" w:hAnsi="Verdana" w:cs="Courier New"/>
+        </w:rPr>
+        <w:t xml:space="preserve">3. Saya ada kendala </w:t>
+      </w:r>
+    </w:p>
+    <w:p>
+      <w:pPr>
+        <w:tabs>
+          <w:tab w:val="left" w:pos="916"/>
+          <w:tab w:val="left" w:pos="1832"/>
+          <w:tab w:val="left" w:pos="2748"/>
+          <w:tab w:val="left" w:pos="3664"/>
+          <w:tab w:val="left" w:pos="4580"/>
+          <w:tab w:val="left" w:pos="5496"/>
+          <w:tab w:val="left" w:pos="6412"/>
+          <w:tab w:val="left" w:pos="7328"/>
+          <w:tab w:val="left" w:pos="8244"/>
+          <w:tab w:val="left" w:pos="9160"/>
+          <w:tab w:val="left" w:pos="10076"/>
+          <w:tab w:val="left" w:pos="10992"/>
+          <w:tab w:val="left" w:pos="11908"/>
+          <w:tab w:val="left" w:pos="12824"/>
+          <w:tab w:val="left" w:pos="13740"/>
+          <w:tab w:val="left" w:pos="14656"/>
+        </w:tabs>
+        <w:spacing w:after="0" w:line="240" w:lineRule="auto"/>
+        <w:rPr>
+          <w:rFonts w:ascii="Verdana" w:eastAsia="Times New Roman" w:hAnsi="Verdana" w:cs="Courier New"/>
+        </w:rPr>
+      </w:pPr>
+    </w:p>
+    <w:p>
+      <w:pPr>
+        <w:tabs>
+          <w:tab w:val="left" w:pos="916"/>
+          <w:tab w:val="left" w:pos="1832"/>
+          <w:tab w:val="left" w:pos="2748"/>
+          <w:tab w:val="left" w:pos="3664"/>
+          <w:tab w:val="left" w:pos="4580"/>
+          <w:tab w:val="left" w:pos="5496"/>
+          <w:tab w:val="left" w:pos="6412"/>
+          <w:tab w:val="left" w:pos="7328"/>
+          <w:tab w:val="left" w:pos="8244"/>
+          <w:tab w:val="left" w:pos="9160"/>
+          <w:tab w:val="left" w:pos="10076"/>
+          <w:tab w:val="left" w:pos="10992"/>
+          <w:tab w:val="left" w:pos="11908"/>
+          <w:tab w:val="left" w:pos="12824"/>
+          <w:tab w:val="left" w:pos="13740"/>
+          <w:tab w:val="left" w:pos="14656"/>
+        </w:tabs>
+        <w:spacing w:after="0" w:line="240" w:lineRule="auto"/>
+        <w:rPr>
+          <w:rFonts w:ascii="Verdana" w:eastAsia="Times New Roman" w:hAnsi="Verdana" w:cs="Courier New"/>
+          <w:b/>
+        </w:rPr>
+      </w:pPr>
+      <w:r>
+        <w:rPr>
+          <w:rFonts w:ascii="Verdana" w:eastAsia="Times New Roman" w:hAnsi="Verdana" w:cs="Courier New"/>
+          <w:b/>
+        </w:rPr>
+        <w:t>Jimmy Susilo :</w:t>
+      </w:r>
+    </w:p>
+    <w:p>
+      <w:pPr>
+        <w:tabs>
+          <w:tab w:val="left" w:pos="916"/>
+          <w:tab w:val="left" w:pos="1832"/>
+          <w:tab w:val="left" w:pos="2748"/>
+          <w:tab w:val="left" w:pos="3664"/>
+          <w:tab w:val="left" w:pos="4580"/>
+          <w:tab w:val="left" w:pos="5496"/>
+          <w:tab w:val="left" w:pos="6412"/>
+          <w:tab w:val="left" w:pos="7328"/>
+          <w:tab w:val="left" w:pos="8244"/>
+          <w:tab w:val="left" w:pos="9160"/>
+          <w:tab w:val="left" w:pos="10076"/>
+          <w:tab w:val="left" w:pos="10992"/>
+          <w:tab w:val="left" w:pos="11908"/>
+          <w:tab w:val="left" w:pos="12824"/>
+          <w:tab w:val="left" w:pos="13740"/>
+          <w:tab w:val="left" w:pos="14656"/>
+        </w:tabs>
+        <w:spacing w:after="0" w:line="240" w:lineRule="auto"/>
+        <w:rPr>
+          <w:rFonts w:ascii="Verdana" w:eastAsia="Times New Roman" w:hAnsi="Verdana" w:cs="Courier New"/>
+        </w:rPr>
+      </w:pPr>
+      <w:r>
+        <w:rPr>
+          <w:rFonts w:ascii="Verdana" w:eastAsia="Times New Roman" w:hAnsi="Verdana" w:cs="Courier New"/>
+        </w:rPr>
+        <w:t>1.Semalam saya</w:t>
+      </w:r>
+      <w:r>
+        <w:rPr>
+          <w:rFonts w:ascii="Verdana" w:eastAsia="Times New Roman" w:hAnsi="Verdana" w:cs="Courier New"/>
+        </w:rPr>
+        <w:t xml:space="preserve">, </w:t>
+      </w:r>
       <w:r>
         <w:rPr>
           <w:rFonts w:ascii="Verdana" w:eastAsia="Times New Roman" w:hAnsi="Verdana" w:cs="Courier New"/>
         </w:rPr>
         <w:t xml:space="preserve"> </w:t>
       </w:r>
-    </w:p>
-    <w:p>
-      <w:pPr>
-        <w:tabs>
-          <w:tab w:val="left" w:pos="916"/>
-          <w:tab w:val="left" w:pos="1832"/>
-          <w:tab w:val="left" w:pos="2748"/>
-          <w:tab w:val="left" w:pos="3664"/>
-          <w:tab w:val="left" w:pos="4580"/>
-          <w:tab w:val="left" w:pos="5496"/>
-          <w:tab w:val="left" w:pos="6412"/>
-          <w:tab w:val="left" w:pos="7328"/>
-          <w:tab w:val="left" w:pos="8244"/>
-          <w:tab w:val="left" w:pos="9160"/>
-          <w:tab w:val="left" w:pos="10076"/>
-          <w:tab w:val="left" w:pos="10992"/>
-          <w:tab w:val="left" w:pos="11908"/>
-          <w:tab w:val="left" w:pos="12824"/>
-          <w:tab w:val="left" w:pos="13740"/>
-          <w:tab w:val="left" w:pos="14656"/>
-        </w:tabs>
-        <w:spacing w:after="0" w:line="240" w:lineRule="auto"/>
-        <w:rPr>
-          <w:rFonts w:ascii="Verdana" w:eastAsia="Times New Roman" w:hAnsi="Verdana" w:cs="Courier New"/>
-          <w:b/>
-        </w:rPr>
-      </w:pPr>
-    </w:p>
-    <w:p>
-      <w:pPr>
-        <w:tabs>
-          <w:tab w:val="left" w:pos="916"/>
-          <w:tab w:val="left" w:pos="1832"/>
-          <w:tab w:val="left" w:pos="2748"/>
-          <w:tab w:val="left" w:pos="3664"/>
-          <w:tab w:val="left" w:pos="4580"/>
-          <w:tab w:val="left" w:pos="5496"/>
-          <w:tab w:val="left" w:pos="6412"/>
-          <w:tab w:val="left" w:pos="7328"/>
-          <w:tab w:val="left" w:pos="8244"/>
-          <w:tab w:val="left" w:pos="9160"/>
-          <w:tab w:val="left" w:pos="10076"/>
-          <w:tab w:val="left" w:pos="10992"/>
-          <w:tab w:val="left" w:pos="11908"/>
-          <w:tab w:val="left" w:pos="12824"/>
-          <w:tab w:val="left" w:pos="13740"/>
-          <w:tab w:val="left" w:pos="14656"/>
-        </w:tabs>
-        <w:spacing w:after="0" w:line="240" w:lineRule="auto"/>
-        <w:rPr>
-          <w:rFonts w:ascii="Verdana" w:eastAsia="Times New Roman" w:hAnsi="Verdana" w:cs="Courier New"/>
-          <w:b/>
-        </w:rPr>
-      </w:pPr>
-      <w:r>
-        <w:rPr>
-          <w:rFonts w:ascii="Verdana" w:eastAsia="Times New Roman" w:hAnsi="Verdana" w:cs="Courier New"/>
-          <w:b/>
-        </w:rPr>
-        <w:t>Luis Tono :</w:t>
-      </w:r>
-    </w:p>
-    <w:p>
-      <w:pPr>
-        <w:tabs>
-          <w:tab w:val="left" w:pos="916"/>
-          <w:tab w:val="left" w:pos="1832"/>
-          <w:tab w:val="left" w:pos="2748"/>
-          <w:tab w:val="left" w:pos="3664"/>
-          <w:tab w:val="left" w:pos="4580"/>
-          <w:tab w:val="left" w:pos="5496"/>
-          <w:tab w:val="left" w:pos="6412"/>
-          <w:tab w:val="left" w:pos="7328"/>
-          <w:tab w:val="left" w:pos="8244"/>
-          <w:tab w:val="left" w:pos="9160"/>
-          <w:tab w:val="left" w:pos="10076"/>
-          <w:tab w:val="left" w:pos="10992"/>
-          <w:tab w:val="left" w:pos="11908"/>
-          <w:tab w:val="left" w:pos="12824"/>
-          <w:tab w:val="left" w:pos="13740"/>
-          <w:tab w:val="left" w:pos="14656"/>
-        </w:tabs>
-        <w:spacing w:after="0" w:line="240" w:lineRule="auto"/>
-        <w:rPr>
-          <w:rFonts w:ascii="Verdana" w:eastAsia="Times New Roman" w:hAnsi="Verdana" w:cs="Courier New"/>
-        </w:rPr>
-      </w:pPr>
-      <w:r>
-        <w:rPr>
-          <w:rFonts w:ascii="Verdana" w:eastAsia="Times New Roman" w:hAnsi="Verdana" w:cs="Courier New"/>
-        </w:rPr>
-        <w:t>1.Semalam saya..</w:t>
-      </w:r>
-    </w:p>
-    <w:p>
-      <w:pPr>
-        <w:tabs>
-          <w:tab w:val="left" w:pos="916"/>
-          <w:tab w:val="left" w:pos="1832"/>
-          <w:tab w:val="left" w:pos="2748"/>
-          <w:tab w:val="left" w:pos="3664"/>
-          <w:tab w:val="left" w:pos="4580"/>
-          <w:tab w:val="left" w:pos="5496"/>
-          <w:tab w:val="left" w:pos="6412"/>
-          <w:tab w:val="left" w:pos="7328"/>
-          <w:tab w:val="left" w:pos="8244"/>
-          <w:tab w:val="left" w:pos="9160"/>
-          <w:tab w:val="left" w:pos="10076"/>
-          <w:tab w:val="left" w:pos="10992"/>
-          <w:tab w:val="left" w:pos="11908"/>
-          <w:tab w:val="left" w:pos="12824"/>
-          <w:tab w:val="left" w:pos="13740"/>
-          <w:tab w:val="left" w:pos="14656"/>
-        </w:tabs>
-        <w:spacing w:after="0" w:line="240" w:lineRule="auto"/>
-        <w:rPr>
-          <w:rFonts w:ascii="Verdana" w:eastAsia="Times New Roman" w:hAnsi="Verdana" w:cs="Courier New"/>
-        </w:rPr>
-      </w:pPr>
-      <w:r>
-        <w:rPr>
-          <w:rFonts w:ascii="Verdana" w:eastAsia="Times New Roman" w:hAnsi="Verdana" w:cs="Courier New"/>
-        </w:rPr>
-        <w:t xml:space="preserve">2. Hari ini saya, </w:t>
-      </w:r>
-    </w:p>
-    <w:p>
-      <w:pPr>
-        <w:tabs>
-          <w:tab w:val="left" w:pos="916"/>
-          <w:tab w:val="left" w:pos="1832"/>
-          <w:tab w:val="left" w:pos="2748"/>
-          <w:tab w:val="left" w:pos="3664"/>
-          <w:tab w:val="left" w:pos="4580"/>
-          <w:tab w:val="left" w:pos="5496"/>
-          <w:tab w:val="left" w:pos="6412"/>
-          <w:tab w:val="left" w:pos="7328"/>
-          <w:tab w:val="left" w:pos="8244"/>
-          <w:tab w:val="left" w:pos="9160"/>
-          <w:tab w:val="left" w:pos="10076"/>
-          <w:tab w:val="left" w:pos="10992"/>
-          <w:tab w:val="left" w:pos="11908"/>
-          <w:tab w:val="left" w:pos="12824"/>
-          <w:tab w:val="left" w:pos="13740"/>
-          <w:tab w:val="left" w:pos="14656"/>
-        </w:tabs>
-        <w:spacing w:after="0" w:line="240" w:lineRule="auto"/>
-        <w:rPr>
-          <w:rFonts w:ascii="Verdana" w:eastAsia="Times New Roman" w:hAnsi="Verdana" w:cs="Courier New"/>
-        </w:rPr>
-      </w:pPr>
-      <w:r>
-        <w:rPr>
-          <w:rFonts w:ascii="Verdana" w:eastAsia="Times New Roman" w:hAnsi="Verdana" w:cs="Courier New"/>
-        </w:rPr>
-        <w:t xml:space="preserve">3. Saya ada kendala </w:t>
-      </w:r>
-    </w:p>
-    <w:p>
-      <w:pPr>
-        <w:tabs>
-          <w:tab w:val="left" w:pos="916"/>
-          <w:tab w:val="left" w:pos="1832"/>
-          <w:tab w:val="left" w:pos="2748"/>
-          <w:tab w:val="left" w:pos="3664"/>
-          <w:tab w:val="left" w:pos="4580"/>
-          <w:tab w:val="left" w:pos="5496"/>
-          <w:tab w:val="left" w:pos="6412"/>
-          <w:tab w:val="left" w:pos="7328"/>
-          <w:tab w:val="left" w:pos="8244"/>
-          <w:tab w:val="left" w:pos="9160"/>
-          <w:tab w:val="left" w:pos="10076"/>
-          <w:tab w:val="left" w:pos="10992"/>
-          <w:tab w:val="left" w:pos="11908"/>
-          <w:tab w:val="left" w:pos="12824"/>
-          <w:tab w:val="left" w:pos="13740"/>
-          <w:tab w:val="left" w:pos="14656"/>
-        </w:tabs>
-        <w:spacing w:after="0" w:line="240" w:lineRule="auto"/>
-        <w:rPr>
-          <w:rFonts w:ascii="Verdana" w:eastAsia="Times New Roman" w:hAnsi="Verdana" w:cs="Courier New"/>
-        </w:rPr>
-      </w:pPr>
-    </w:p>
-    <w:p>
-      <w:pPr>
-        <w:tabs>
-          <w:tab w:val="left" w:pos="916"/>
-          <w:tab w:val="left" w:pos="1832"/>
-          <w:tab w:val="left" w:pos="2748"/>
-          <w:tab w:val="left" w:pos="3664"/>
-          <w:tab w:val="left" w:pos="4580"/>
-          <w:tab w:val="left" w:pos="5496"/>
-          <w:tab w:val="left" w:pos="6412"/>
-          <w:tab w:val="left" w:pos="7328"/>
-          <w:tab w:val="left" w:pos="8244"/>
-          <w:tab w:val="left" w:pos="9160"/>
-          <w:tab w:val="left" w:pos="10076"/>
-          <w:tab w:val="left" w:pos="10992"/>
-          <w:tab w:val="left" w:pos="11908"/>
-          <w:tab w:val="left" w:pos="12824"/>
-          <w:tab w:val="left" w:pos="13740"/>
-          <w:tab w:val="left" w:pos="14656"/>
-        </w:tabs>
-        <w:spacing w:after="0" w:line="240" w:lineRule="auto"/>
-        <w:rPr>
-          <w:rFonts w:ascii="Verdana" w:eastAsia="Times New Roman" w:hAnsi="Verdana" w:cs="Courier New"/>
-          <w:b/>
-        </w:rPr>
-      </w:pPr>
-      <w:r>
-        <w:rPr>
-          <w:rFonts w:ascii="Verdana" w:eastAsia="Times New Roman" w:hAnsi="Verdana" w:cs="Courier New"/>
-          <w:b/>
-        </w:rPr>
-        <w:t>Jimmy Susilo :</w:t>
-      </w:r>
-    </w:p>
-    <w:p>
-      <w:pPr>
-        <w:tabs>
-          <w:tab w:val="left" w:pos="916"/>
-          <w:tab w:val="left" w:pos="1832"/>
-          <w:tab w:val="left" w:pos="2748"/>
-          <w:tab w:val="left" w:pos="3664"/>
-          <w:tab w:val="left" w:pos="4580"/>
-          <w:tab w:val="left" w:pos="5496"/>
-          <w:tab w:val="left" w:pos="6412"/>
-          <w:tab w:val="left" w:pos="7328"/>
-          <w:tab w:val="left" w:pos="8244"/>
-          <w:tab w:val="left" w:pos="9160"/>
-          <w:tab w:val="left" w:pos="10076"/>
-          <w:tab w:val="left" w:pos="10992"/>
-          <w:tab w:val="left" w:pos="11908"/>
-          <w:tab w:val="left" w:pos="12824"/>
-          <w:tab w:val="left" w:pos="13740"/>
-          <w:tab w:val="left" w:pos="14656"/>
-        </w:tabs>
-        <w:spacing w:after="0" w:line="240" w:lineRule="auto"/>
-        <w:rPr>
-          <w:rFonts w:ascii="Verdana" w:eastAsia="Times New Roman" w:hAnsi="Verdana" w:cs="Courier New"/>
-        </w:rPr>
-      </w:pPr>
-      <w:r>
-        <w:rPr>
-          <w:rFonts w:ascii="Verdana" w:eastAsia="Times New Roman" w:hAnsi="Verdana" w:cs="Courier New"/>
-        </w:rPr>
-        <w:t xml:space="preserve">1.Semalam saya.. </w:t>
-      </w:r>
-    </w:p>
-    <w:p>
-      <w:pPr>
-        <w:tabs>
-          <w:tab w:val="left" w:pos="916"/>
-          <w:tab w:val="left" w:pos="1832"/>
-          <w:tab w:val="left" w:pos="2748"/>
-          <w:tab w:val="left" w:pos="3664"/>
-          <w:tab w:val="left" w:pos="4580"/>
-          <w:tab w:val="left" w:pos="5496"/>
-          <w:tab w:val="left" w:pos="6412"/>
-          <w:tab w:val="left" w:pos="7328"/>
-          <w:tab w:val="left" w:pos="8244"/>
-          <w:tab w:val="left" w:pos="9160"/>
-          <w:tab w:val="left" w:pos="10076"/>
-          <w:tab w:val="left" w:pos="10992"/>
-          <w:tab w:val="left" w:pos="11908"/>
-          <w:tab w:val="left" w:pos="12824"/>
-          <w:tab w:val="left" w:pos="13740"/>
-          <w:tab w:val="left" w:pos="14656"/>
-        </w:tabs>
-        <w:spacing w:after="0" w:line="240" w:lineRule="auto"/>
-        <w:rPr>
-          <w:rFonts w:ascii="Verdana" w:eastAsia="Times New Roman" w:hAnsi="Verdana" w:cs="Courier New"/>
-        </w:rPr>
-      </w:pPr>
-      <w:r>
-        <w:rPr>
-          <w:rFonts w:ascii="Verdana" w:eastAsia="Times New Roman" w:hAnsi="Verdana" w:cs="Courier New"/>
-        </w:rPr>
-        <w:t xml:space="preserve">2. Hari ini saya, </w:t>
-      </w:r>
-    </w:p>
-    <w:p>
-      <w:pPr>
-        <w:tabs>
-          <w:tab w:val="left" w:pos="916"/>
-          <w:tab w:val="left" w:pos="1832"/>
-          <w:tab w:val="left" w:pos="2748"/>
-          <w:tab w:val="left" w:pos="3664"/>
-          <w:tab w:val="left" w:pos="4580"/>
-          <w:tab w:val="left" w:pos="5496"/>
-          <w:tab w:val="left" w:pos="6412"/>
-          <w:tab w:val="left" w:pos="7328"/>
-          <w:tab w:val="left" w:pos="8244"/>
-          <w:tab w:val="left" w:pos="9160"/>
-          <w:tab w:val="left" w:pos="10076"/>
-          <w:tab w:val="left" w:pos="10992"/>
-          <w:tab w:val="left" w:pos="11908"/>
-          <w:tab w:val="left" w:pos="12824"/>
-          <w:tab w:val="left" w:pos="13740"/>
-          <w:tab w:val="left" w:pos="14656"/>
-        </w:tabs>
-        <w:spacing w:after="0" w:line="240" w:lineRule="auto"/>
-        <w:rPr>
-          <w:rFonts w:ascii="Verdana" w:eastAsia="Times New Roman" w:hAnsi="Verdana" w:cs="Courier New"/>
-        </w:rPr>
-      </w:pPr>
-      <w:r>
-        <w:rPr>
-          <w:rFonts w:ascii="Verdana" w:eastAsia="Times New Roman" w:hAnsi="Verdana" w:cs="Courier New"/>
-        </w:rPr>
-        <w:t xml:space="preserve">3. Saya ada kendala </w:t>
+      <w:r>
+        <w:rPr>
+          <w:rFonts w:ascii="Verdana" w:eastAsia="Times New Roman" w:hAnsi="Verdana" w:cs="Courier New"/>
+        </w:rPr>
+        <w:t>melakukan penambahan section slide history.</w:t>
+      </w:r>
+    </w:p>
+    <w:p>
+      <w:pPr>
+        <w:tabs>
+          <w:tab w:val="left" w:pos="916"/>
+          <w:tab w:val="left" w:pos="1832"/>
+          <w:tab w:val="left" w:pos="2748"/>
+          <w:tab w:val="left" w:pos="3664"/>
+          <w:tab w:val="left" w:pos="4580"/>
+          <w:tab w:val="left" w:pos="5496"/>
+          <w:tab w:val="left" w:pos="6412"/>
+          <w:tab w:val="left" w:pos="7328"/>
+          <w:tab w:val="left" w:pos="8244"/>
+          <w:tab w:val="left" w:pos="9160"/>
+          <w:tab w:val="left" w:pos="10076"/>
+          <w:tab w:val="left" w:pos="10992"/>
+          <w:tab w:val="left" w:pos="11908"/>
+          <w:tab w:val="left" w:pos="12824"/>
+          <w:tab w:val="left" w:pos="13740"/>
+          <w:tab w:val="left" w:pos="14656"/>
+        </w:tabs>
+        <w:spacing w:after="0" w:line="240" w:lineRule="auto"/>
+        <w:rPr>
+          <w:rFonts w:ascii="Verdana" w:eastAsia="Times New Roman" w:hAnsi="Verdana" w:cs="Courier New"/>
+        </w:rPr>
+      </w:pPr>
+      <w:r>
+        <w:rPr>
+          <w:rFonts w:ascii="Verdana" w:eastAsia="Times New Roman" w:hAnsi="Verdana" w:cs="Courier New"/>
+        </w:rPr>
+        <w:t>2. Hari ini saya</w:t>
+      </w:r>
+      <w:r>
+        <w:rPr>
+          <w:rFonts w:ascii="Verdana" w:eastAsia="Times New Roman" w:hAnsi="Verdana" w:cs="Courier New"/>
+        </w:rPr>
+        <w:t xml:space="preserve"> </w:t>
+      </w:r>
+      <w:r>
+        <w:rPr>
+          <w:rFonts w:ascii="Verdana" w:eastAsia="Times New Roman" w:hAnsi="Verdana" w:cs="Courier New"/>
+        </w:rPr>
+        <w:t>tidak sempat mengedit back log dan commit.</w:t>
+      </w:r>
+    </w:p>
+    <w:p>
+      <w:pPr>
+        <w:tabs>
+          <w:tab w:val="left" w:pos="916"/>
+          <w:tab w:val="left" w:pos="1832"/>
+          <w:tab w:val="left" w:pos="2748"/>
+          <w:tab w:val="left" w:pos="3664"/>
+          <w:tab w:val="left" w:pos="4580"/>
+          <w:tab w:val="left" w:pos="5496"/>
+          <w:tab w:val="left" w:pos="6412"/>
+          <w:tab w:val="left" w:pos="7328"/>
+          <w:tab w:val="left" w:pos="8244"/>
+          <w:tab w:val="left" w:pos="9160"/>
+          <w:tab w:val="left" w:pos="10076"/>
+          <w:tab w:val="left" w:pos="10992"/>
+          <w:tab w:val="left" w:pos="11908"/>
+          <w:tab w:val="left" w:pos="12824"/>
+          <w:tab w:val="left" w:pos="13740"/>
+          <w:tab w:val="left" w:pos="14656"/>
+        </w:tabs>
+        <w:spacing w:after="0" w:line="240" w:lineRule="auto"/>
+        <w:rPr>
+          <w:rFonts w:ascii="Verdana" w:eastAsia="Times New Roman" w:hAnsi="Verdana" w:cs="Courier New"/>
+        </w:rPr>
+      </w:pPr>
+      <w:r>
+        <w:rPr>
+          <w:rFonts w:ascii="Verdana" w:eastAsia="Times New Roman" w:hAnsi="Verdana" w:cs="Courier New"/>
+        </w:rPr>
+        <w:t xml:space="preserve">3. Saya </w:t>
+      </w:r>
+      <w:r>
+        <w:rPr>
+          <w:rFonts w:ascii="Verdana" w:eastAsia="Times New Roman" w:hAnsi="Verdana" w:cs="Courier New"/>
+        </w:rPr>
+        <w:t>ada kendala karena tidak ada koneksi internet.</w:t>
       </w:r>
     </w:p>
     <w:p>
@@ -8148,6 +8076,480 @@
         <w:rPr>
           <w:rFonts w:ascii="Verdana" w:eastAsia="Times New Roman" w:hAnsi="Verdana" w:cs="Courier New"/>
         </w:rPr>
+        <w:t>1.Semalam saya tidak bisa mengedit back log dan commit karena tidak ada koneksi internet</w:t>
+      </w:r>
+    </w:p>
+    <w:p>
+      <w:pPr>
+        <w:tabs>
+          <w:tab w:val="left" w:pos="916"/>
+          <w:tab w:val="left" w:pos="1832"/>
+          <w:tab w:val="left" w:pos="2748"/>
+          <w:tab w:val="left" w:pos="3664"/>
+          <w:tab w:val="left" w:pos="4580"/>
+          <w:tab w:val="left" w:pos="5496"/>
+          <w:tab w:val="left" w:pos="6412"/>
+          <w:tab w:val="left" w:pos="7328"/>
+          <w:tab w:val="left" w:pos="8244"/>
+          <w:tab w:val="left" w:pos="9160"/>
+          <w:tab w:val="left" w:pos="10076"/>
+          <w:tab w:val="left" w:pos="10992"/>
+          <w:tab w:val="left" w:pos="11908"/>
+          <w:tab w:val="left" w:pos="12824"/>
+          <w:tab w:val="left" w:pos="13740"/>
+          <w:tab w:val="left" w:pos="14656"/>
+        </w:tabs>
+        <w:spacing w:after="0" w:line="240" w:lineRule="auto"/>
+        <w:rPr>
+          <w:rFonts w:ascii="Verdana" w:eastAsia="Times New Roman" w:hAnsi="Verdana" w:cs="Courier New"/>
+        </w:rPr>
+      </w:pPr>
+      <w:r>
+        <w:rPr>
+          <w:rFonts w:ascii="Verdana" w:eastAsia="Times New Roman" w:hAnsi="Verdana" w:cs="Courier New"/>
+        </w:rPr>
+        <w:t>2. Hari ini saya</w:t>
+      </w:r>
+      <w:r>
+        <w:rPr>
+          <w:rFonts w:ascii="Verdana" w:eastAsia="Times New Roman" w:hAnsi="Verdana" w:cs="Courier New"/>
+        </w:rPr>
+        <w:t xml:space="preserve"> </w:t>
+      </w:r>
+      <w:r>
+        <w:rPr>
+          <w:rFonts w:ascii="Verdana" w:eastAsia="Times New Roman" w:hAnsi="Verdana" w:cs="Courier New"/>
+        </w:rPr>
+        <w:t>menambah isi slide "Keuntungan Bladeless Fan"</w:t>
+      </w:r>
+    </w:p>
+    <w:p>
+      <w:pPr>
+        <w:tabs>
+          <w:tab w:val="left" w:pos="916"/>
+          <w:tab w:val="left" w:pos="1832"/>
+          <w:tab w:val="left" w:pos="2748"/>
+          <w:tab w:val="left" w:pos="3664"/>
+          <w:tab w:val="left" w:pos="4580"/>
+          <w:tab w:val="left" w:pos="5496"/>
+          <w:tab w:val="left" w:pos="6412"/>
+          <w:tab w:val="left" w:pos="7328"/>
+          <w:tab w:val="left" w:pos="8244"/>
+          <w:tab w:val="left" w:pos="9160"/>
+          <w:tab w:val="left" w:pos="10076"/>
+          <w:tab w:val="left" w:pos="10992"/>
+          <w:tab w:val="left" w:pos="11908"/>
+          <w:tab w:val="left" w:pos="12824"/>
+          <w:tab w:val="left" w:pos="13740"/>
+          <w:tab w:val="left" w:pos="14656"/>
+        </w:tabs>
+        <w:spacing w:after="0" w:line="240" w:lineRule="auto"/>
+        <w:rPr>
+          <w:rFonts w:ascii="Verdana" w:eastAsia="Times New Roman" w:hAnsi="Verdana" w:cs="Courier New"/>
+        </w:rPr>
+      </w:pPr>
+      <w:r>
+        <w:rPr>
+          <w:rFonts w:ascii="Verdana" w:eastAsia="Times New Roman" w:hAnsi="Verdana" w:cs="Courier New"/>
+        </w:rPr>
+        <w:t xml:space="preserve">3. Saya </w:t>
+      </w:r>
+      <w:r>
+        <w:rPr>
+          <w:rFonts w:ascii="Verdana" w:eastAsia="Times New Roman" w:hAnsi="Verdana" w:cs="Courier New"/>
+        </w:rPr>
+        <w:t xml:space="preserve">tidak </w:t>
+      </w:r>
+      <w:r>
+        <w:rPr>
+          <w:rFonts w:ascii="Verdana" w:eastAsia="Times New Roman" w:hAnsi="Verdana" w:cs="Courier New"/>
+        </w:rPr>
+        <w:t>ada kendala</w:t>
+      </w:r>
+      <w:r>
+        <w:rPr>
+          <w:rFonts w:ascii="Verdana" w:eastAsia="Times New Roman" w:hAnsi="Verdana" w:cs="Courier New"/>
+        </w:rPr>
+        <w:t>.</w:t>
+      </w:r>
+    </w:p>
+    <w:p>
+      <w:pPr>
+        <w:rPr>
+          <w:rFonts w:ascii="Verdana" w:hAnsi="Verdana"/>
+        </w:rPr>
+      </w:pPr>
+    </w:p>
+    <w:p>
+      <w:pPr>
+        <w:rPr>
+          <w:rFonts w:ascii="Verdana" w:hAnsi="Verdana"/>
+        </w:rPr>
+      </w:pPr>
+    </w:p>
+    <w:p>
+      <w:pPr>
+        <w:tabs>
+          <w:tab w:val="left" w:pos="916"/>
+          <w:tab w:val="left" w:pos="1832"/>
+          <w:tab w:val="left" w:pos="2748"/>
+          <w:tab w:val="left" w:pos="3664"/>
+          <w:tab w:val="left" w:pos="4580"/>
+          <w:tab w:val="left" w:pos="5496"/>
+          <w:tab w:val="left" w:pos="6412"/>
+          <w:tab w:val="left" w:pos="7328"/>
+          <w:tab w:val="left" w:pos="8244"/>
+          <w:tab w:val="left" w:pos="9160"/>
+          <w:tab w:val="left" w:pos="10076"/>
+          <w:tab w:val="left" w:pos="10992"/>
+          <w:tab w:val="left" w:pos="11908"/>
+          <w:tab w:val="left" w:pos="12824"/>
+          <w:tab w:val="left" w:pos="13740"/>
+          <w:tab w:val="left" w:pos="14656"/>
+        </w:tabs>
+        <w:spacing w:after="0" w:line="240" w:lineRule="auto"/>
+        <w:jc w:val="center"/>
+        <w:rPr>
+          <w:rFonts w:ascii="Verdana" w:eastAsia="Times New Roman" w:hAnsi="Verdana" w:cs="Courier New"/>
+          <w:b/>
+          <w:sz w:val="26"/>
+        </w:rPr>
+      </w:pPr>
+      <w:r>
+        <w:rPr>
+          <w:rFonts w:ascii="Verdana" w:eastAsia="Times New Roman" w:hAnsi="Verdana" w:cs="Courier New"/>
+          <w:b/>
+          <w:sz w:val="26"/>
+        </w:rPr>
+        <w:t>4</w:t>
+      </w:r>
+      <w:r>
+        <w:rPr>
+          <w:rFonts w:ascii="Verdana" w:eastAsia="Times New Roman" w:hAnsi="Verdana" w:cs="Courier New"/>
+          <w:b/>
+          <w:sz w:val="26"/>
+        </w:rPr>
+        <w:t>/</w:t>
+      </w:r>
+      <w:r>
+        <w:rPr>
+          <w:rFonts w:ascii="Verdana" w:eastAsia="Times New Roman" w:hAnsi="Verdana" w:cs="Courier New"/>
+          <w:b/>
+          <w:sz w:val="26"/>
+        </w:rPr>
+        <w:t>6</w:t>
+      </w:r>
+    </w:p>
+    <w:p>
+      <w:pPr>
+        <w:tabs>
+          <w:tab w:val="left" w:pos="916"/>
+          <w:tab w:val="left" w:pos="1832"/>
+          <w:tab w:val="left" w:pos="2748"/>
+          <w:tab w:val="left" w:pos="3664"/>
+          <w:tab w:val="left" w:pos="4580"/>
+          <w:tab w:val="left" w:pos="5496"/>
+          <w:tab w:val="left" w:pos="6412"/>
+          <w:tab w:val="left" w:pos="7328"/>
+          <w:tab w:val="left" w:pos="8244"/>
+          <w:tab w:val="left" w:pos="9160"/>
+          <w:tab w:val="left" w:pos="10076"/>
+          <w:tab w:val="left" w:pos="10992"/>
+          <w:tab w:val="left" w:pos="11908"/>
+          <w:tab w:val="left" w:pos="12824"/>
+          <w:tab w:val="left" w:pos="13740"/>
+          <w:tab w:val="left" w:pos="14656"/>
+        </w:tabs>
+        <w:spacing w:after="0" w:line="240" w:lineRule="auto"/>
+        <w:jc w:val="center"/>
+        <w:rPr>
+          <w:rFonts w:ascii="Verdana" w:eastAsia="Times New Roman" w:hAnsi="Verdana" w:cs="Courier New"/>
+          <w:b/>
+          <w:sz w:val="26"/>
+        </w:rPr>
+      </w:pPr>
+      <w:r>
+        <w:rPr>
+          <w:rFonts w:ascii="Verdana" w:eastAsia="Times New Roman" w:hAnsi="Verdana" w:cs="Courier New"/>
+          <w:b/>
+          <w:sz w:val="26"/>
+        </w:rPr>
+        <w:t xml:space="preserve">Daily Scrum </w:t>
+      </w:r>
+    </w:p>
+    <w:p>
+      <w:pPr>
+        <w:tabs>
+          <w:tab w:val="left" w:pos="916"/>
+          <w:tab w:val="left" w:pos="1832"/>
+          <w:tab w:val="left" w:pos="2748"/>
+          <w:tab w:val="left" w:pos="3664"/>
+          <w:tab w:val="left" w:pos="4580"/>
+          <w:tab w:val="left" w:pos="5496"/>
+          <w:tab w:val="left" w:pos="6412"/>
+          <w:tab w:val="left" w:pos="7328"/>
+          <w:tab w:val="left" w:pos="8244"/>
+          <w:tab w:val="left" w:pos="9160"/>
+          <w:tab w:val="left" w:pos="10076"/>
+          <w:tab w:val="left" w:pos="10992"/>
+          <w:tab w:val="left" w:pos="11908"/>
+          <w:tab w:val="left" w:pos="12824"/>
+          <w:tab w:val="left" w:pos="13740"/>
+          <w:tab w:val="left" w:pos="14656"/>
+        </w:tabs>
+        <w:spacing w:after="0" w:line="240" w:lineRule="auto"/>
+        <w:jc w:val="center"/>
+        <w:rPr>
+          <w:rFonts w:ascii="Verdana" w:eastAsia="Times New Roman" w:hAnsi="Verdana" w:cs="Courier New"/>
+          <w:b/>
+          <w:sz w:val="26"/>
+        </w:rPr>
+      </w:pPr>
+      <w:r>
+        <w:rPr>
+          <w:rFonts w:ascii="Verdana" w:eastAsia="Times New Roman" w:hAnsi="Verdana" w:cs="Courier New"/>
+          <w:b/>
+          <w:sz w:val="26"/>
+        </w:rPr>
+        <w:t xml:space="preserve">(Scrum Master : </w:t>
+      </w:r>
+      <w:r>
+        <w:rPr>
+          <w:rFonts w:ascii="Verdana" w:eastAsia="Times New Roman" w:hAnsi="Verdana" w:cs="Courier New"/>
+          <w:b/>
+          <w:sz w:val="26"/>
+        </w:rPr>
+        <w:t>Luis Tono</w:t>
+      </w:r>
+      <w:r>
+        <w:rPr>
+          <w:rFonts w:ascii="Verdana" w:eastAsia="Times New Roman" w:hAnsi="Verdana" w:cs="Courier New"/>
+          <w:b/>
+          <w:sz w:val="26"/>
+        </w:rPr>
+        <w:t>)</w:t>
+      </w:r>
+    </w:p>
+    <w:p>
+      <w:pPr>
+        <w:tabs>
+          <w:tab w:val="left" w:pos="916"/>
+          <w:tab w:val="left" w:pos="1832"/>
+          <w:tab w:val="left" w:pos="2748"/>
+          <w:tab w:val="left" w:pos="3664"/>
+          <w:tab w:val="left" w:pos="4580"/>
+          <w:tab w:val="left" w:pos="5496"/>
+          <w:tab w:val="left" w:pos="6412"/>
+          <w:tab w:val="left" w:pos="7328"/>
+          <w:tab w:val="left" w:pos="8244"/>
+          <w:tab w:val="left" w:pos="9160"/>
+          <w:tab w:val="left" w:pos="10076"/>
+          <w:tab w:val="left" w:pos="10992"/>
+          <w:tab w:val="left" w:pos="11908"/>
+          <w:tab w:val="left" w:pos="12824"/>
+          <w:tab w:val="left" w:pos="13740"/>
+          <w:tab w:val="left" w:pos="14656"/>
+        </w:tabs>
+        <w:spacing w:after="0" w:line="240" w:lineRule="auto"/>
+        <w:rPr>
+          <w:rFonts w:ascii="Verdana" w:eastAsia="Times New Roman" w:hAnsi="Verdana" w:cs="Courier New"/>
+          <w:b/>
+        </w:rPr>
+      </w:pPr>
+      <w:r>
+        <w:rPr>
+          <w:rFonts w:ascii="Verdana" w:eastAsia="Times New Roman" w:hAnsi="Verdana" w:cs="Courier New"/>
+          <w:b/>
+        </w:rPr>
+        <w:t>Rudy Chandra :</w:t>
+      </w:r>
+    </w:p>
+    <w:p>
+      <w:pPr>
+        <w:tabs>
+          <w:tab w:val="left" w:pos="916"/>
+          <w:tab w:val="left" w:pos="1832"/>
+          <w:tab w:val="left" w:pos="2748"/>
+          <w:tab w:val="left" w:pos="3664"/>
+          <w:tab w:val="left" w:pos="4580"/>
+          <w:tab w:val="left" w:pos="5496"/>
+          <w:tab w:val="left" w:pos="6412"/>
+          <w:tab w:val="left" w:pos="7328"/>
+          <w:tab w:val="left" w:pos="8244"/>
+          <w:tab w:val="left" w:pos="9160"/>
+          <w:tab w:val="left" w:pos="10076"/>
+          <w:tab w:val="left" w:pos="10992"/>
+          <w:tab w:val="left" w:pos="11908"/>
+          <w:tab w:val="left" w:pos="12824"/>
+          <w:tab w:val="left" w:pos="13740"/>
+          <w:tab w:val="left" w:pos="14656"/>
+        </w:tabs>
+        <w:spacing w:after="0" w:line="240" w:lineRule="auto"/>
+        <w:rPr>
+          <w:rFonts w:ascii="Verdana" w:eastAsia="Times New Roman" w:hAnsi="Verdana" w:cs="Courier New"/>
+        </w:rPr>
+      </w:pPr>
+      <w:r>
+        <w:rPr>
+          <w:rFonts w:ascii="Verdana" w:eastAsia="Times New Roman" w:hAnsi="Verdana" w:cs="Courier New"/>
+        </w:rPr>
+        <w:t xml:space="preserve">1. Semalam saya.. </w:t>
+      </w:r>
+    </w:p>
+    <w:p>
+      <w:pPr>
+        <w:tabs>
+          <w:tab w:val="left" w:pos="916"/>
+          <w:tab w:val="left" w:pos="1832"/>
+          <w:tab w:val="left" w:pos="2748"/>
+          <w:tab w:val="left" w:pos="3664"/>
+          <w:tab w:val="left" w:pos="4580"/>
+          <w:tab w:val="left" w:pos="5496"/>
+          <w:tab w:val="left" w:pos="6412"/>
+          <w:tab w:val="left" w:pos="7328"/>
+          <w:tab w:val="left" w:pos="8244"/>
+          <w:tab w:val="left" w:pos="9160"/>
+          <w:tab w:val="left" w:pos="10076"/>
+          <w:tab w:val="left" w:pos="10992"/>
+          <w:tab w:val="left" w:pos="11908"/>
+          <w:tab w:val="left" w:pos="12824"/>
+          <w:tab w:val="left" w:pos="13740"/>
+          <w:tab w:val="left" w:pos="14656"/>
+        </w:tabs>
+        <w:spacing w:after="0" w:line="240" w:lineRule="auto"/>
+        <w:rPr>
+          <w:rFonts w:ascii="Verdana" w:eastAsia="Times New Roman" w:hAnsi="Verdana" w:cs="Courier New"/>
+        </w:rPr>
+      </w:pPr>
+      <w:r>
+        <w:rPr>
+          <w:rFonts w:ascii="Verdana" w:eastAsia="Times New Roman" w:hAnsi="Verdana" w:cs="Courier New"/>
+        </w:rPr>
+        <w:t xml:space="preserve">2. Hari ini saya, </w:t>
+      </w:r>
+    </w:p>
+    <w:p>
+      <w:pPr>
+        <w:tabs>
+          <w:tab w:val="left" w:pos="916"/>
+          <w:tab w:val="left" w:pos="1832"/>
+          <w:tab w:val="left" w:pos="2748"/>
+          <w:tab w:val="left" w:pos="3664"/>
+          <w:tab w:val="left" w:pos="4580"/>
+          <w:tab w:val="left" w:pos="5496"/>
+          <w:tab w:val="left" w:pos="6412"/>
+          <w:tab w:val="left" w:pos="7328"/>
+          <w:tab w:val="left" w:pos="8244"/>
+          <w:tab w:val="left" w:pos="9160"/>
+          <w:tab w:val="left" w:pos="10076"/>
+          <w:tab w:val="left" w:pos="10992"/>
+          <w:tab w:val="left" w:pos="11908"/>
+          <w:tab w:val="left" w:pos="12824"/>
+          <w:tab w:val="left" w:pos="13740"/>
+          <w:tab w:val="left" w:pos="14656"/>
+        </w:tabs>
+        <w:spacing w:after="0" w:line="240" w:lineRule="auto"/>
+        <w:rPr>
+          <w:rFonts w:ascii="Verdana" w:eastAsia="Times New Roman" w:hAnsi="Verdana" w:cs="Courier New"/>
+        </w:rPr>
+      </w:pPr>
+      <w:r>
+        <w:rPr>
+          <w:rFonts w:ascii="Verdana" w:eastAsia="Times New Roman" w:hAnsi="Verdana" w:cs="Courier New"/>
+        </w:rPr>
+        <w:t>3. Saya ada kendala di..</w:t>
+      </w:r>
+    </w:p>
+    <w:p>
+      <w:pPr>
+        <w:tabs>
+          <w:tab w:val="left" w:pos="916"/>
+          <w:tab w:val="left" w:pos="1832"/>
+          <w:tab w:val="left" w:pos="2748"/>
+          <w:tab w:val="left" w:pos="3664"/>
+          <w:tab w:val="left" w:pos="4580"/>
+          <w:tab w:val="left" w:pos="5496"/>
+          <w:tab w:val="left" w:pos="6412"/>
+          <w:tab w:val="left" w:pos="7328"/>
+          <w:tab w:val="left" w:pos="8244"/>
+          <w:tab w:val="left" w:pos="9160"/>
+          <w:tab w:val="left" w:pos="10076"/>
+          <w:tab w:val="left" w:pos="10992"/>
+          <w:tab w:val="left" w:pos="11908"/>
+          <w:tab w:val="left" w:pos="12824"/>
+          <w:tab w:val="left" w:pos="13740"/>
+          <w:tab w:val="left" w:pos="14656"/>
+        </w:tabs>
+        <w:spacing w:after="0" w:line="240" w:lineRule="auto"/>
+        <w:rPr>
+          <w:rFonts w:ascii="Verdana" w:eastAsia="Times New Roman" w:hAnsi="Verdana" w:cs="Courier New"/>
+          <w:b/>
+        </w:rPr>
+      </w:pPr>
+    </w:p>
+    <w:p>
+      <w:pPr>
+        <w:tabs>
+          <w:tab w:val="left" w:pos="916"/>
+          <w:tab w:val="left" w:pos="1832"/>
+          <w:tab w:val="left" w:pos="2748"/>
+          <w:tab w:val="left" w:pos="3664"/>
+          <w:tab w:val="left" w:pos="4580"/>
+          <w:tab w:val="left" w:pos="5496"/>
+          <w:tab w:val="left" w:pos="6412"/>
+          <w:tab w:val="left" w:pos="7328"/>
+          <w:tab w:val="left" w:pos="8244"/>
+          <w:tab w:val="left" w:pos="9160"/>
+          <w:tab w:val="left" w:pos="10076"/>
+          <w:tab w:val="left" w:pos="10992"/>
+          <w:tab w:val="left" w:pos="11908"/>
+          <w:tab w:val="left" w:pos="12824"/>
+          <w:tab w:val="left" w:pos="13740"/>
+          <w:tab w:val="left" w:pos="14656"/>
+        </w:tabs>
+        <w:spacing w:after="0" w:line="240" w:lineRule="auto"/>
+        <w:rPr>
+          <w:rFonts w:ascii="Verdana" w:eastAsia="Times New Roman" w:hAnsi="Verdana" w:cs="Courier New"/>
+          <w:b/>
+        </w:rPr>
+      </w:pPr>
+      <w:r>
+        <w:rPr>
+          <w:rFonts w:ascii="Verdana" w:eastAsia="Times New Roman" w:hAnsi="Verdana" w:cs="Courier New"/>
+          <w:b/>
+        </w:rPr>
+        <w:t>Ricky :</w:t>
+      </w:r>
+    </w:p>
+    <w:p>
+      <w:pPr>
+        <w:tabs>
+          <w:tab w:val="left" w:pos="916"/>
+          <w:tab w:val="left" w:pos="1832"/>
+          <w:tab w:val="left" w:pos="2748"/>
+          <w:tab w:val="left" w:pos="3664"/>
+          <w:tab w:val="left" w:pos="4580"/>
+          <w:tab w:val="left" w:pos="5496"/>
+          <w:tab w:val="left" w:pos="6412"/>
+          <w:tab w:val="left" w:pos="7328"/>
+          <w:tab w:val="left" w:pos="8244"/>
+          <w:tab w:val="left" w:pos="9160"/>
+          <w:tab w:val="left" w:pos="10076"/>
+          <w:tab w:val="left" w:pos="10992"/>
+          <w:tab w:val="left" w:pos="11908"/>
+          <w:tab w:val="left" w:pos="12824"/>
+          <w:tab w:val="left" w:pos="13740"/>
+          <w:tab w:val="left" w:pos="14656"/>
+        </w:tabs>
+        <w:spacing w:after="0" w:line="240" w:lineRule="auto"/>
+        <w:rPr>
+          <w:rFonts w:ascii="Verdana" w:eastAsia="Times New Roman" w:hAnsi="Verdana" w:cs="Courier New"/>
+        </w:rPr>
+      </w:pPr>
+      <w:r>
+        <w:rPr>
+          <w:rFonts w:ascii="Verdana" w:eastAsia="Times New Roman" w:hAnsi="Verdana" w:cs="Courier New"/>
+        </w:rPr>
         <w:t xml:space="preserve">1.Semalam saya.. </w:t>
       </w:r>
     </w:p>
@@ -8217,6 +8619,319 @@
     </w:p>
     <w:p>
       <w:pPr>
+        <w:tabs>
+          <w:tab w:val="left" w:pos="916"/>
+          <w:tab w:val="left" w:pos="1832"/>
+          <w:tab w:val="left" w:pos="2748"/>
+          <w:tab w:val="left" w:pos="3664"/>
+          <w:tab w:val="left" w:pos="4580"/>
+          <w:tab w:val="left" w:pos="5496"/>
+          <w:tab w:val="left" w:pos="6412"/>
+          <w:tab w:val="left" w:pos="7328"/>
+          <w:tab w:val="left" w:pos="8244"/>
+          <w:tab w:val="left" w:pos="9160"/>
+          <w:tab w:val="left" w:pos="10076"/>
+          <w:tab w:val="left" w:pos="10992"/>
+          <w:tab w:val="left" w:pos="11908"/>
+          <w:tab w:val="left" w:pos="12824"/>
+          <w:tab w:val="left" w:pos="13740"/>
+          <w:tab w:val="left" w:pos="14656"/>
+        </w:tabs>
+        <w:spacing w:after="0" w:line="240" w:lineRule="auto"/>
+        <w:rPr>
+          <w:rFonts w:ascii="Verdana" w:eastAsia="Times New Roman" w:hAnsi="Verdana" w:cs="Courier New"/>
+        </w:rPr>
+      </w:pPr>
+    </w:p>
+    <w:p>
+      <w:pPr>
+        <w:tabs>
+          <w:tab w:val="left" w:pos="916"/>
+          <w:tab w:val="left" w:pos="1832"/>
+          <w:tab w:val="left" w:pos="2748"/>
+          <w:tab w:val="left" w:pos="3664"/>
+          <w:tab w:val="left" w:pos="4580"/>
+          <w:tab w:val="left" w:pos="5496"/>
+          <w:tab w:val="left" w:pos="6412"/>
+          <w:tab w:val="left" w:pos="7328"/>
+          <w:tab w:val="left" w:pos="8244"/>
+          <w:tab w:val="left" w:pos="9160"/>
+          <w:tab w:val="left" w:pos="10076"/>
+          <w:tab w:val="left" w:pos="10992"/>
+          <w:tab w:val="left" w:pos="11908"/>
+          <w:tab w:val="left" w:pos="12824"/>
+          <w:tab w:val="left" w:pos="13740"/>
+          <w:tab w:val="left" w:pos="14656"/>
+        </w:tabs>
+        <w:spacing w:after="0" w:line="240" w:lineRule="auto"/>
+        <w:rPr>
+          <w:rFonts w:ascii="Verdana" w:eastAsia="Times New Roman" w:hAnsi="Verdana" w:cs="Courier New"/>
+          <w:b/>
+        </w:rPr>
+      </w:pPr>
+      <w:r>
+        <w:rPr>
+          <w:rFonts w:ascii="Verdana" w:eastAsia="Times New Roman" w:hAnsi="Verdana" w:cs="Courier New"/>
+          <w:b/>
+        </w:rPr>
+        <w:t>Luis Tono :</w:t>
+      </w:r>
+    </w:p>
+    <w:p>
+      <w:pPr>
+        <w:tabs>
+          <w:tab w:val="left" w:pos="916"/>
+          <w:tab w:val="left" w:pos="1832"/>
+          <w:tab w:val="left" w:pos="2748"/>
+          <w:tab w:val="left" w:pos="3664"/>
+          <w:tab w:val="left" w:pos="4580"/>
+          <w:tab w:val="left" w:pos="5496"/>
+          <w:tab w:val="left" w:pos="6412"/>
+          <w:tab w:val="left" w:pos="7328"/>
+          <w:tab w:val="left" w:pos="8244"/>
+          <w:tab w:val="left" w:pos="9160"/>
+          <w:tab w:val="left" w:pos="10076"/>
+          <w:tab w:val="left" w:pos="10992"/>
+          <w:tab w:val="left" w:pos="11908"/>
+          <w:tab w:val="left" w:pos="12824"/>
+          <w:tab w:val="left" w:pos="13740"/>
+          <w:tab w:val="left" w:pos="14656"/>
+        </w:tabs>
+        <w:spacing w:after="0" w:line="240" w:lineRule="auto"/>
+        <w:rPr>
+          <w:rFonts w:ascii="Verdana" w:eastAsia="Times New Roman" w:hAnsi="Verdana" w:cs="Courier New"/>
+        </w:rPr>
+      </w:pPr>
+      <w:r>
+        <w:rPr>
+          <w:rFonts w:ascii="Verdana" w:eastAsia="Times New Roman" w:hAnsi="Verdana" w:cs="Courier New"/>
+        </w:rPr>
+        <w:t xml:space="preserve">1.Semalam saya.. </w:t>
+      </w:r>
+    </w:p>
+    <w:p>
+      <w:pPr>
+        <w:tabs>
+          <w:tab w:val="left" w:pos="916"/>
+          <w:tab w:val="left" w:pos="1832"/>
+          <w:tab w:val="left" w:pos="2748"/>
+          <w:tab w:val="left" w:pos="3664"/>
+          <w:tab w:val="left" w:pos="4580"/>
+          <w:tab w:val="left" w:pos="5496"/>
+          <w:tab w:val="left" w:pos="6412"/>
+          <w:tab w:val="left" w:pos="7328"/>
+          <w:tab w:val="left" w:pos="8244"/>
+          <w:tab w:val="left" w:pos="9160"/>
+          <w:tab w:val="left" w:pos="10076"/>
+          <w:tab w:val="left" w:pos="10992"/>
+          <w:tab w:val="left" w:pos="11908"/>
+          <w:tab w:val="left" w:pos="12824"/>
+          <w:tab w:val="left" w:pos="13740"/>
+          <w:tab w:val="left" w:pos="14656"/>
+        </w:tabs>
+        <w:spacing w:after="0" w:line="240" w:lineRule="auto"/>
+        <w:rPr>
+          <w:rFonts w:ascii="Verdana" w:eastAsia="Times New Roman" w:hAnsi="Verdana" w:cs="Courier New"/>
+        </w:rPr>
+      </w:pPr>
+      <w:r>
+        <w:rPr>
+          <w:rFonts w:ascii="Verdana" w:eastAsia="Times New Roman" w:hAnsi="Verdana" w:cs="Courier New"/>
+        </w:rPr>
+        <w:t xml:space="preserve">2. Hari ini saya, </w:t>
+      </w:r>
+    </w:p>
+    <w:p>
+      <w:pPr>
+        <w:tabs>
+          <w:tab w:val="left" w:pos="916"/>
+          <w:tab w:val="left" w:pos="1832"/>
+          <w:tab w:val="left" w:pos="2748"/>
+          <w:tab w:val="left" w:pos="3664"/>
+          <w:tab w:val="left" w:pos="4580"/>
+          <w:tab w:val="left" w:pos="5496"/>
+          <w:tab w:val="left" w:pos="6412"/>
+          <w:tab w:val="left" w:pos="7328"/>
+          <w:tab w:val="left" w:pos="8244"/>
+          <w:tab w:val="left" w:pos="9160"/>
+          <w:tab w:val="left" w:pos="10076"/>
+          <w:tab w:val="left" w:pos="10992"/>
+          <w:tab w:val="left" w:pos="11908"/>
+          <w:tab w:val="left" w:pos="12824"/>
+          <w:tab w:val="left" w:pos="13740"/>
+          <w:tab w:val="left" w:pos="14656"/>
+        </w:tabs>
+        <w:spacing w:after="0" w:line="240" w:lineRule="auto"/>
+        <w:rPr>
+          <w:rFonts w:ascii="Verdana" w:eastAsia="Times New Roman" w:hAnsi="Verdana" w:cs="Courier New"/>
+        </w:rPr>
+      </w:pPr>
+      <w:r>
+        <w:rPr>
+          <w:rFonts w:ascii="Verdana" w:eastAsia="Times New Roman" w:hAnsi="Verdana" w:cs="Courier New"/>
+        </w:rPr>
+        <w:t xml:space="preserve">3. Saya ada kendala </w:t>
+      </w:r>
+    </w:p>
+    <w:p>
+      <w:pPr>
+        <w:tabs>
+          <w:tab w:val="left" w:pos="916"/>
+          <w:tab w:val="left" w:pos="1832"/>
+          <w:tab w:val="left" w:pos="2748"/>
+          <w:tab w:val="left" w:pos="3664"/>
+          <w:tab w:val="left" w:pos="4580"/>
+          <w:tab w:val="left" w:pos="5496"/>
+          <w:tab w:val="left" w:pos="6412"/>
+          <w:tab w:val="left" w:pos="7328"/>
+          <w:tab w:val="left" w:pos="8244"/>
+          <w:tab w:val="left" w:pos="9160"/>
+          <w:tab w:val="left" w:pos="10076"/>
+          <w:tab w:val="left" w:pos="10992"/>
+          <w:tab w:val="left" w:pos="11908"/>
+          <w:tab w:val="left" w:pos="12824"/>
+          <w:tab w:val="left" w:pos="13740"/>
+          <w:tab w:val="left" w:pos="14656"/>
+        </w:tabs>
+        <w:spacing w:after="0" w:line="240" w:lineRule="auto"/>
+        <w:rPr>
+          <w:rFonts w:ascii="Verdana" w:eastAsia="Times New Roman" w:hAnsi="Verdana" w:cs="Courier New"/>
+        </w:rPr>
+      </w:pPr>
+    </w:p>
+    <w:p>
+      <w:pPr>
+        <w:tabs>
+          <w:tab w:val="left" w:pos="916"/>
+          <w:tab w:val="left" w:pos="1832"/>
+          <w:tab w:val="left" w:pos="2748"/>
+          <w:tab w:val="left" w:pos="3664"/>
+          <w:tab w:val="left" w:pos="4580"/>
+          <w:tab w:val="left" w:pos="5496"/>
+          <w:tab w:val="left" w:pos="6412"/>
+          <w:tab w:val="left" w:pos="7328"/>
+          <w:tab w:val="left" w:pos="8244"/>
+          <w:tab w:val="left" w:pos="9160"/>
+          <w:tab w:val="left" w:pos="10076"/>
+          <w:tab w:val="left" w:pos="10992"/>
+          <w:tab w:val="left" w:pos="11908"/>
+          <w:tab w:val="left" w:pos="12824"/>
+          <w:tab w:val="left" w:pos="13740"/>
+          <w:tab w:val="left" w:pos="14656"/>
+        </w:tabs>
+        <w:spacing w:after="0" w:line="240" w:lineRule="auto"/>
+        <w:rPr>
+          <w:rFonts w:ascii="Verdana" w:eastAsia="Times New Roman" w:hAnsi="Verdana" w:cs="Courier New"/>
+          <w:b/>
+        </w:rPr>
+      </w:pPr>
+      <w:r>
+        <w:rPr>
+          <w:rFonts w:ascii="Verdana" w:eastAsia="Times New Roman" w:hAnsi="Verdana" w:cs="Courier New"/>
+          <w:b/>
+        </w:rPr>
+        <w:t>Jimmy Susilo :</w:t>
+      </w:r>
+    </w:p>
+    <w:p>
+      <w:pPr>
+        <w:tabs>
+          <w:tab w:val="left" w:pos="916"/>
+          <w:tab w:val="left" w:pos="1832"/>
+          <w:tab w:val="left" w:pos="2748"/>
+          <w:tab w:val="left" w:pos="3664"/>
+          <w:tab w:val="left" w:pos="4580"/>
+          <w:tab w:val="left" w:pos="5496"/>
+          <w:tab w:val="left" w:pos="6412"/>
+          <w:tab w:val="left" w:pos="7328"/>
+          <w:tab w:val="left" w:pos="8244"/>
+          <w:tab w:val="left" w:pos="9160"/>
+          <w:tab w:val="left" w:pos="10076"/>
+          <w:tab w:val="left" w:pos="10992"/>
+          <w:tab w:val="left" w:pos="11908"/>
+          <w:tab w:val="left" w:pos="12824"/>
+          <w:tab w:val="left" w:pos="13740"/>
+          <w:tab w:val="left" w:pos="14656"/>
+        </w:tabs>
+        <w:spacing w:after="0" w:line="240" w:lineRule="auto"/>
+        <w:rPr>
+          <w:rFonts w:ascii="Verdana" w:eastAsia="Times New Roman" w:hAnsi="Verdana" w:cs="Courier New"/>
+        </w:rPr>
+      </w:pPr>
+      <w:r>
+        <w:rPr>
+          <w:rFonts w:ascii="Verdana" w:eastAsia="Times New Roman" w:hAnsi="Verdana" w:cs="Courier New"/>
+        </w:rPr>
+        <w:t xml:space="preserve">1.Semalam saya.. </w:t>
+      </w:r>
+    </w:p>
+    <w:p>
+      <w:pPr>
+        <w:tabs>
+          <w:tab w:val="left" w:pos="916"/>
+          <w:tab w:val="left" w:pos="1832"/>
+          <w:tab w:val="left" w:pos="2748"/>
+          <w:tab w:val="left" w:pos="3664"/>
+          <w:tab w:val="left" w:pos="4580"/>
+          <w:tab w:val="left" w:pos="5496"/>
+          <w:tab w:val="left" w:pos="6412"/>
+          <w:tab w:val="left" w:pos="7328"/>
+          <w:tab w:val="left" w:pos="8244"/>
+          <w:tab w:val="left" w:pos="9160"/>
+          <w:tab w:val="left" w:pos="10076"/>
+          <w:tab w:val="left" w:pos="10992"/>
+          <w:tab w:val="left" w:pos="11908"/>
+          <w:tab w:val="left" w:pos="12824"/>
+          <w:tab w:val="left" w:pos="13740"/>
+          <w:tab w:val="left" w:pos="14656"/>
+        </w:tabs>
+        <w:spacing w:after="0" w:line="240" w:lineRule="auto"/>
+        <w:rPr>
+          <w:rFonts w:ascii="Verdana" w:eastAsia="Times New Roman" w:hAnsi="Verdana" w:cs="Courier New"/>
+        </w:rPr>
+      </w:pPr>
+      <w:r>
+        <w:rPr>
+          <w:rFonts w:ascii="Verdana" w:eastAsia="Times New Roman" w:hAnsi="Verdana" w:cs="Courier New"/>
+        </w:rPr>
+        <w:lastRenderedPageBreak/>
+        <w:t xml:space="preserve">2. Hari ini saya, </w:t>
+      </w:r>
+    </w:p>
+    <w:p>
+      <w:pPr>
+        <w:tabs>
+          <w:tab w:val="left" w:pos="916"/>
+          <w:tab w:val="left" w:pos="1832"/>
+          <w:tab w:val="left" w:pos="2748"/>
+          <w:tab w:val="left" w:pos="3664"/>
+          <w:tab w:val="left" w:pos="4580"/>
+          <w:tab w:val="left" w:pos="5496"/>
+          <w:tab w:val="left" w:pos="6412"/>
+          <w:tab w:val="left" w:pos="7328"/>
+          <w:tab w:val="left" w:pos="8244"/>
+          <w:tab w:val="left" w:pos="9160"/>
+          <w:tab w:val="left" w:pos="10076"/>
+          <w:tab w:val="left" w:pos="10992"/>
+          <w:tab w:val="left" w:pos="11908"/>
+          <w:tab w:val="left" w:pos="12824"/>
+          <w:tab w:val="left" w:pos="13740"/>
+          <w:tab w:val="left" w:pos="14656"/>
+        </w:tabs>
+        <w:spacing w:after="0" w:line="240" w:lineRule="auto"/>
+        <w:rPr>
+          <w:rFonts w:ascii="Verdana" w:eastAsia="Times New Roman" w:hAnsi="Verdana" w:cs="Courier New"/>
+        </w:rPr>
+      </w:pPr>
+      <w:r>
+        <w:rPr>
+          <w:rFonts w:ascii="Verdana" w:eastAsia="Times New Roman" w:hAnsi="Verdana" w:cs="Courier New"/>
+        </w:rPr>
+        <w:t xml:space="preserve">3. Saya ada kendala </w:t>
+      </w:r>
+    </w:p>
+    <w:p>
+      <w:pPr>
         <w:rPr>
           <w:rFonts w:ascii="Verdana" w:hAnsi="Verdana"/>
         </w:rPr>
@@ -8263,7 +8978,7 @@
           <w:b/>
           <w:sz w:val="26"/>
         </w:rPr>
-        <w:t>4</w:t>
+        <w:t>5</w:t>
       </w:r>
       <w:r>
         <w:rPr>
@@ -8361,7 +9076,7 @@
           <w:b/>
           <w:sz w:val="26"/>
         </w:rPr>
-        <w:t>Luis Tono</w:t>
+        <w:t>Jimmy Susilo</w:t>
       </w:r>
       <w:r>
         <w:rPr>
@@ -8525,7 +9240,6 @@
         <w:spacing w:after="0" w:line="240" w:lineRule="auto"/>
         <w:rPr>
           <w:rFonts w:ascii="Verdana" w:eastAsia="Times New Roman" w:hAnsi="Verdana" w:cs="Courier New"/>
-          <w:b/>
         </w:rPr>
       </w:pPr>
     </w:p>
@@ -8968,7 +9682,6 @@
         <w:rPr>
           <w:rFonts w:ascii="Verdana" w:eastAsia="Times New Roman" w:hAnsi="Verdana" w:cs="Courier New"/>
         </w:rPr>
-        <w:lastRenderedPageBreak/>
         <w:t xml:space="preserve">3. Saya ada kendala </w:t>
       </w:r>
     </w:p>
@@ -8981,13 +9694,6 @@
     </w:p>
     <w:p>
       <w:pPr>
-        <w:rPr>
-          <w:rFonts w:ascii="Verdana" w:hAnsi="Verdana"/>
-        </w:rPr>
-      </w:pPr>
-    </w:p>
-    <w:p>
-      <w:pPr>
         <w:tabs>
           <w:tab w:val="left" w:pos="916"/>
           <w:tab w:val="left" w:pos="1832"/>
@@ -9020,7 +9726,7 @@
           <w:b/>
           <w:sz w:val="26"/>
         </w:rPr>
-        <w:t>5</w:t>
+        <w:t>6</w:t>
       </w:r>
       <w:r>
         <w:rPr>
@@ -9628,755 +10334,6 @@
           <w:rFonts w:ascii="Verdana" w:eastAsia="Times New Roman" w:hAnsi="Verdana" w:cs="Courier New"/>
           <w:b/>
         </w:rPr>
-        <w:t>Jimmy Susilo :</w:t>
-      </w:r>
-    </w:p>
-    <w:p>
-      <w:pPr>
-        <w:tabs>
-          <w:tab w:val="left" w:pos="916"/>
-          <w:tab w:val="left" w:pos="1832"/>
-          <w:tab w:val="left" w:pos="2748"/>
-          <w:tab w:val="left" w:pos="3664"/>
-          <w:tab w:val="left" w:pos="4580"/>
-          <w:tab w:val="left" w:pos="5496"/>
-          <w:tab w:val="left" w:pos="6412"/>
-          <w:tab w:val="left" w:pos="7328"/>
-          <w:tab w:val="left" w:pos="8244"/>
-          <w:tab w:val="left" w:pos="9160"/>
-          <w:tab w:val="left" w:pos="10076"/>
-          <w:tab w:val="left" w:pos="10992"/>
-          <w:tab w:val="left" w:pos="11908"/>
-          <w:tab w:val="left" w:pos="12824"/>
-          <w:tab w:val="left" w:pos="13740"/>
-          <w:tab w:val="left" w:pos="14656"/>
-        </w:tabs>
-        <w:spacing w:after="0" w:line="240" w:lineRule="auto"/>
-        <w:rPr>
-          <w:rFonts w:ascii="Verdana" w:eastAsia="Times New Roman" w:hAnsi="Verdana" w:cs="Courier New"/>
-        </w:rPr>
-      </w:pPr>
-      <w:r>
-        <w:rPr>
-          <w:rFonts w:ascii="Verdana" w:eastAsia="Times New Roman" w:hAnsi="Verdana" w:cs="Courier New"/>
-        </w:rPr>
-        <w:t xml:space="preserve">1.Semalam saya.. </w:t>
-      </w:r>
-    </w:p>
-    <w:p>
-      <w:pPr>
-        <w:tabs>
-          <w:tab w:val="left" w:pos="916"/>
-          <w:tab w:val="left" w:pos="1832"/>
-          <w:tab w:val="left" w:pos="2748"/>
-          <w:tab w:val="left" w:pos="3664"/>
-          <w:tab w:val="left" w:pos="4580"/>
-          <w:tab w:val="left" w:pos="5496"/>
-          <w:tab w:val="left" w:pos="6412"/>
-          <w:tab w:val="left" w:pos="7328"/>
-          <w:tab w:val="left" w:pos="8244"/>
-          <w:tab w:val="left" w:pos="9160"/>
-          <w:tab w:val="left" w:pos="10076"/>
-          <w:tab w:val="left" w:pos="10992"/>
-          <w:tab w:val="left" w:pos="11908"/>
-          <w:tab w:val="left" w:pos="12824"/>
-          <w:tab w:val="left" w:pos="13740"/>
-          <w:tab w:val="left" w:pos="14656"/>
-        </w:tabs>
-        <w:spacing w:after="0" w:line="240" w:lineRule="auto"/>
-        <w:rPr>
-          <w:rFonts w:ascii="Verdana" w:eastAsia="Times New Roman" w:hAnsi="Verdana" w:cs="Courier New"/>
-        </w:rPr>
-      </w:pPr>
-      <w:r>
-        <w:rPr>
-          <w:rFonts w:ascii="Verdana" w:eastAsia="Times New Roman" w:hAnsi="Verdana" w:cs="Courier New"/>
-        </w:rPr>
-        <w:t xml:space="preserve">2. Hari ini saya, </w:t>
-      </w:r>
-    </w:p>
-    <w:p>
-      <w:pPr>
-        <w:tabs>
-          <w:tab w:val="left" w:pos="916"/>
-          <w:tab w:val="left" w:pos="1832"/>
-          <w:tab w:val="left" w:pos="2748"/>
-          <w:tab w:val="left" w:pos="3664"/>
-          <w:tab w:val="left" w:pos="4580"/>
-          <w:tab w:val="left" w:pos="5496"/>
-          <w:tab w:val="left" w:pos="6412"/>
-          <w:tab w:val="left" w:pos="7328"/>
-          <w:tab w:val="left" w:pos="8244"/>
-          <w:tab w:val="left" w:pos="9160"/>
-          <w:tab w:val="left" w:pos="10076"/>
-          <w:tab w:val="left" w:pos="10992"/>
-          <w:tab w:val="left" w:pos="11908"/>
-          <w:tab w:val="left" w:pos="12824"/>
-          <w:tab w:val="left" w:pos="13740"/>
-          <w:tab w:val="left" w:pos="14656"/>
-        </w:tabs>
-        <w:spacing w:after="0" w:line="240" w:lineRule="auto"/>
-        <w:rPr>
-          <w:rFonts w:ascii="Verdana" w:eastAsia="Times New Roman" w:hAnsi="Verdana" w:cs="Courier New"/>
-        </w:rPr>
-      </w:pPr>
-      <w:r>
-        <w:rPr>
-          <w:rFonts w:ascii="Verdana" w:eastAsia="Times New Roman" w:hAnsi="Verdana" w:cs="Courier New"/>
-        </w:rPr>
-        <w:t xml:space="preserve">3. Saya ada kendala </w:t>
-      </w:r>
-    </w:p>
-    <w:p>
-      <w:pPr>
-        <w:rPr>
-          <w:rFonts w:ascii="Verdana" w:hAnsi="Verdana"/>
-        </w:rPr>
-      </w:pPr>
-    </w:p>
-    <w:p>
-      <w:pPr>
-        <w:tabs>
-          <w:tab w:val="left" w:pos="916"/>
-          <w:tab w:val="left" w:pos="1832"/>
-          <w:tab w:val="left" w:pos="2748"/>
-          <w:tab w:val="left" w:pos="3664"/>
-          <w:tab w:val="left" w:pos="4580"/>
-          <w:tab w:val="left" w:pos="5496"/>
-          <w:tab w:val="left" w:pos="6412"/>
-          <w:tab w:val="left" w:pos="7328"/>
-          <w:tab w:val="left" w:pos="8244"/>
-          <w:tab w:val="left" w:pos="9160"/>
-          <w:tab w:val="left" w:pos="10076"/>
-          <w:tab w:val="left" w:pos="10992"/>
-          <w:tab w:val="left" w:pos="11908"/>
-          <w:tab w:val="left" w:pos="12824"/>
-          <w:tab w:val="left" w:pos="13740"/>
-          <w:tab w:val="left" w:pos="14656"/>
-        </w:tabs>
-        <w:spacing w:after="0" w:line="240" w:lineRule="auto"/>
-        <w:jc w:val="center"/>
-        <w:rPr>
-          <w:rFonts w:ascii="Verdana" w:eastAsia="Times New Roman" w:hAnsi="Verdana" w:cs="Courier New"/>
-          <w:b/>
-          <w:sz w:val="26"/>
-        </w:rPr>
-      </w:pPr>
-      <w:r>
-        <w:rPr>
-          <w:rFonts w:ascii="Verdana" w:eastAsia="Times New Roman" w:hAnsi="Verdana" w:cs="Courier New"/>
-          <w:b/>
-          <w:sz w:val="26"/>
-        </w:rPr>
-        <w:t>6</w:t>
-      </w:r>
-      <w:r>
-        <w:rPr>
-          <w:rFonts w:ascii="Verdana" w:eastAsia="Times New Roman" w:hAnsi="Verdana" w:cs="Courier New"/>
-          <w:b/>
-          <w:sz w:val="26"/>
-        </w:rPr>
-        <w:t>/</w:t>
-      </w:r>
-      <w:r>
-        <w:rPr>
-          <w:rFonts w:ascii="Verdana" w:eastAsia="Times New Roman" w:hAnsi="Verdana" w:cs="Courier New"/>
-          <w:b/>
-          <w:sz w:val="26"/>
-        </w:rPr>
-        <w:t>6</w:t>
-      </w:r>
-    </w:p>
-    <w:p>
-      <w:pPr>
-        <w:tabs>
-          <w:tab w:val="left" w:pos="916"/>
-          <w:tab w:val="left" w:pos="1832"/>
-          <w:tab w:val="left" w:pos="2748"/>
-          <w:tab w:val="left" w:pos="3664"/>
-          <w:tab w:val="left" w:pos="4580"/>
-          <w:tab w:val="left" w:pos="5496"/>
-          <w:tab w:val="left" w:pos="6412"/>
-          <w:tab w:val="left" w:pos="7328"/>
-          <w:tab w:val="left" w:pos="8244"/>
-          <w:tab w:val="left" w:pos="9160"/>
-          <w:tab w:val="left" w:pos="10076"/>
-          <w:tab w:val="left" w:pos="10992"/>
-          <w:tab w:val="left" w:pos="11908"/>
-          <w:tab w:val="left" w:pos="12824"/>
-          <w:tab w:val="left" w:pos="13740"/>
-          <w:tab w:val="left" w:pos="14656"/>
-        </w:tabs>
-        <w:spacing w:after="0" w:line="240" w:lineRule="auto"/>
-        <w:jc w:val="center"/>
-        <w:rPr>
-          <w:rFonts w:ascii="Verdana" w:eastAsia="Times New Roman" w:hAnsi="Verdana" w:cs="Courier New"/>
-          <w:b/>
-          <w:sz w:val="26"/>
-        </w:rPr>
-      </w:pPr>
-      <w:r>
-        <w:rPr>
-          <w:rFonts w:ascii="Verdana" w:eastAsia="Times New Roman" w:hAnsi="Verdana" w:cs="Courier New"/>
-          <w:b/>
-          <w:sz w:val="26"/>
-        </w:rPr>
-        <w:t xml:space="preserve">Daily Scrum </w:t>
-      </w:r>
-    </w:p>
-    <w:p>
-      <w:pPr>
-        <w:tabs>
-          <w:tab w:val="left" w:pos="916"/>
-          <w:tab w:val="left" w:pos="1832"/>
-          <w:tab w:val="left" w:pos="2748"/>
-          <w:tab w:val="left" w:pos="3664"/>
-          <w:tab w:val="left" w:pos="4580"/>
-          <w:tab w:val="left" w:pos="5496"/>
-          <w:tab w:val="left" w:pos="6412"/>
-          <w:tab w:val="left" w:pos="7328"/>
-          <w:tab w:val="left" w:pos="8244"/>
-          <w:tab w:val="left" w:pos="9160"/>
-          <w:tab w:val="left" w:pos="10076"/>
-          <w:tab w:val="left" w:pos="10992"/>
-          <w:tab w:val="left" w:pos="11908"/>
-          <w:tab w:val="left" w:pos="12824"/>
-          <w:tab w:val="left" w:pos="13740"/>
-          <w:tab w:val="left" w:pos="14656"/>
-        </w:tabs>
-        <w:spacing w:after="0" w:line="240" w:lineRule="auto"/>
-        <w:jc w:val="center"/>
-        <w:rPr>
-          <w:rFonts w:ascii="Verdana" w:eastAsia="Times New Roman" w:hAnsi="Verdana" w:cs="Courier New"/>
-          <w:b/>
-          <w:sz w:val="26"/>
-        </w:rPr>
-      </w:pPr>
-      <w:r>
-        <w:rPr>
-          <w:rFonts w:ascii="Verdana" w:eastAsia="Times New Roman" w:hAnsi="Verdana" w:cs="Courier New"/>
-          <w:b/>
-          <w:sz w:val="26"/>
-        </w:rPr>
-        <w:t xml:space="preserve">(Scrum Master : </w:t>
-      </w:r>
-      <w:r>
-        <w:rPr>
-          <w:rFonts w:ascii="Verdana" w:eastAsia="Times New Roman" w:hAnsi="Verdana" w:cs="Courier New"/>
-          <w:b/>
-          <w:sz w:val="26"/>
-        </w:rPr>
-        <w:t>Jimmy Susilo</w:t>
-      </w:r>
-      <w:r>
-        <w:rPr>
-          <w:rFonts w:ascii="Verdana" w:eastAsia="Times New Roman" w:hAnsi="Verdana" w:cs="Courier New"/>
-          <w:b/>
-          <w:sz w:val="26"/>
-        </w:rPr>
-        <w:t>)</w:t>
-      </w:r>
-    </w:p>
-    <w:p>
-      <w:pPr>
-        <w:tabs>
-          <w:tab w:val="left" w:pos="916"/>
-          <w:tab w:val="left" w:pos="1832"/>
-          <w:tab w:val="left" w:pos="2748"/>
-          <w:tab w:val="left" w:pos="3664"/>
-          <w:tab w:val="left" w:pos="4580"/>
-          <w:tab w:val="left" w:pos="5496"/>
-          <w:tab w:val="left" w:pos="6412"/>
-          <w:tab w:val="left" w:pos="7328"/>
-          <w:tab w:val="left" w:pos="8244"/>
-          <w:tab w:val="left" w:pos="9160"/>
-          <w:tab w:val="left" w:pos="10076"/>
-          <w:tab w:val="left" w:pos="10992"/>
-          <w:tab w:val="left" w:pos="11908"/>
-          <w:tab w:val="left" w:pos="12824"/>
-          <w:tab w:val="left" w:pos="13740"/>
-          <w:tab w:val="left" w:pos="14656"/>
-        </w:tabs>
-        <w:spacing w:after="0" w:line="240" w:lineRule="auto"/>
-        <w:rPr>
-          <w:rFonts w:ascii="Verdana" w:eastAsia="Times New Roman" w:hAnsi="Verdana" w:cs="Courier New"/>
-          <w:b/>
-        </w:rPr>
-      </w:pPr>
-      <w:r>
-        <w:rPr>
-          <w:rFonts w:ascii="Verdana" w:eastAsia="Times New Roman" w:hAnsi="Verdana" w:cs="Courier New"/>
-          <w:b/>
-        </w:rPr>
-        <w:t>Rudy Chandra :</w:t>
-      </w:r>
-    </w:p>
-    <w:p>
-      <w:pPr>
-        <w:tabs>
-          <w:tab w:val="left" w:pos="916"/>
-          <w:tab w:val="left" w:pos="1832"/>
-          <w:tab w:val="left" w:pos="2748"/>
-          <w:tab w:val="left" w:pos="3664"/>
-          <w:tab w:val="left" w:pos="4580"/>
-          <w:tab w:val="left" w:pos="5496"/>
-          <w:tab w:val="left" w:pos="6412"/>
-          <w:tab w:val="left" w:pos="7328"/>
-          <w:tab w:val="left" w:pos="8244"/>
-          <w:tab w:val="left" w:pos="9160"/>
-          <w:tab w:val="left" w:pos="10076"/>
-          <w:tab w:val="left" w:pos="10992"/>
-          <w:tab w:val="left" w:pos="11908"/>
-          <w:tab w:val="left" w:pos="12824"/>
-          <w:tab w:val="left" w:pos="13740"/>
-          <w:tab w:val="left" w:pos="14656"/>
-        </w:tabs>
-        <w:spacing w:after="0" w:line="240" w:lineRule="auto"/>
-        <w:rPr>
-          <w:rFonts w:ascii="Verdana" w:eastAsia="Times New Roman" w:hAnsi="Verdana" w:cs="Courier New"/>
-        </w:rPr>
-      </w:pPr>
-      <w:r>
-        <w:rPr>
-          <w:rFonts w:ascii="Verdana" w:eastAsia="Times New Roman" w:hAnsi="Verdana" w:cs="Courier New"/>
-        </w:rPr>
-        <w:t xml:space="preserve">1. Semalam saya.. </w:t>
-      </w:r>
-    </w:p>
-    <w:p>
-      <w:pPr>
-        <w:tabs>
-          <w:tab w:val="left" w:pos="916"/>
-          <w:tab w:val="left" w:pos="1832"/>
-          <w:tab w:val="left" w:pos="2748"/>
-          <w:tab w:val="left" w:pos="3664"/>
-          <w:tab w:val="left" w:pos="4580"/>
-          <w:tab w:val="left" w:pos="5496"/>
-          <w:tab w:val="left" w:pos="6412"/>
-          <w:tab w:val="left" w:pos="7328"/>
-          <w:tab w:val="left" w:pos="8244"/>
-          <w:tab w:val="left" w:pos="9160"/>
-          <w:tab w:val="left" w:pos="10076"/>
-          <w:tab w:val="left" w:pos="10992"/>
-          <w:tab w:val="left" w:pos="11908"/>
-          <w:tab w:val="left" w:pos="12824"/>
-          <w:tab w:val="left" w:pos="13740"/>
-          <w:tab w:val="left" w:pos="14656"/>
-        </w:tabs>
-        <w:spacing w:after="0" w:line="240" w:lineRule="auto"/>
-        <w:rPr>
-          <w:rFonts w:ascii="Verdana" w:eastAsia="Times New Roman" w:hAnsi="Verdana" w:cs="Courier New"/>
-        </w:rPr>
-      </w:pPr>
-      <w:r>
-        <w:rPr>
-          <w:rFonts w:ascii="Verdana" w:eastAsia="Times New Roman" w:hAnsi="Verdana" w:cs="Courier New"/>
-        </w:rPr>
-        <w:t xml:space="preserve">2. Hari ini saya, </w:t>
-      </w:r>
-    </w:p>
-    <w:p>
-      <w:pPr>
-        <w:tabs>
-          <w:tab w:val="left" w:pos="916"/>
-          <w:tab w:val="left" w:pos="1832"/>
-          <w:tab w:val="left" w:pos="2748"/>
-          <w:tab w:val="left" w:pos="3664"/>
-          <w:tab w:val="left" w:pos="4580"/>
-          <w:tab w:val="left" w:pos="5496"/>
-          <w:tab w:val="left" w:pos="6412"/>
-          <w:tab w:val="left" w:pos="7328"/>
-          <w:tab w:val="left" w:pos="8244"/>
-          <w:tab w:val="left" w:pos="9160"/>
-          <w:tab w:val="left" w:pos="10076"/>
-          <w:tab w:val="left" w:pos="10992"/>
-          <w:tab w:val="left" w:pos="11908"/>
-          <w:tab w:val="left" w:pos="12824"/>
-          <w:tab w:val="left" w:pos="13740"/>
-          <w:tab w:val="left" w:pos="14656"/>
-        </w:tabs>
-        <w:spacing w:after="0" w:line="240" w:lineRule="auto"/>
-        <w:rPr>
-          <w:rFonts w:ascii="Verdana" w:eastAsia="Times New Roman" w:hAnsi="Verdana" w:cs="Courier New"/>
-        </w:rPr>
-      </w:pPr>
-      <w:r>
-        <w:rPr>
-          <w:rFonts w:ascii="Verdana" w:eastAsia="Times New Roman" w:hAnsi="Verdana" w:cs="Courier New"/>
-        </w:rPr>
-        <w:t>3. Saya ada kendala di..</w:t>
-      </w:r>
-    </w:p>
-    <w:p>
-      <w:pPr>
-        <w:tabs>
-          <w:tab w:val="left" w:pos="916"/>
-          <w:tab w:val="left" w:pos="1832"/>
-          <w:tab w:val="left" w:pos="2748"/>
-          <w:tab w:val="left" w:pos="3664"/>
-          <w:tab w:val="left" w:pos="4580"/>
-          <w:tab w:val="left" w:pos="5496"/>
-          <w:tab w:val="left" w:pos="6412"/>
-          <w:tab w:val="left" w:pos="7328"/>
-          <w:tab w:val="left" w:pos="8244"/>
-          <w:tab w:val="left" w:pos="9160"/>
-          <w:tab w:val="left" w:pos="10076"/>
-          <w:tab w:val="left" w:pos="10992"/>
-          <w:tab w:val="left" w:pos="11908"/>
-          <w:tab w:val="left" w:pos="12824"/>
-          <w:tab w:val="left" w:pos="13740"/>
-          <w:tab w:val="left" w:pos="14656"/>
-        </w:tabs>
-        <w:spacing w:after="0" w:line="240" w:lineRule="auto"/>
-        <w:rPr>
-          <w:rFonts w:ascii="Verdana" w:eastAsia="Times New Roman" w:hAnsi="Verdana" w:cs="Courier New"/>
-        </w:rPr>
-      </w:pPr>
-    </w:p>
-    <w:p>
-      <w:pPr>
-        <w:tabs>
-          <w:tab w:val="left" w:pos="916"/>
-          <w:tab w:val="left" w:pos="1832"/>
-          <w:tab w:val="left" w:pos="2748"/>
-          <w:tab w:val="left" w:pos="3664"/>
-          <w:tab w:val="left" w:pos="4580"/>
-          <w:tab w:val="left" w:pos="5496"/>
-          <w:tab w:val="left" w:pos="6412"/>
-          <w:tab w:val="left" w:pos="7328"/>
-          <w:tab w:val="left" w:pos="8244"/>
-          <w:tab w:val="left" w:pos="9160"/>
-          <w:tab w:val="left" w:pos="10076"/>
-          <w:tab w:val="left" w:pos="10992"/>
-          <w:tab w:val="left" w:pos="11908"/>
-          <w:tab w:val="left" w:pos="12824"/>
-          <w:tab w:val="left" w:pos="13740"/>
-          <w:tab w:val="left" w:pos="14656"/>
-        </w:tabs>
-        <w:spacing w:after="0" w:line="240" w:lineRule="auto"/>
-        <w:rPr>
-          <w:rFonts w:ascii="Verdana" w:eastAsia="Times New Roman" w:hAnsi="Verdana" w:cs="Courier New"/>
-          <w:b/>
-        </w:rPr>
-      </w:pPr>
-      <w:r>
-        <w:rPr>
-          <w:rFonts w:ascii="Verdana" w:eastAsia="Times New Roman" w:hAnsi="Verdana" w:cs="Courier New"/>
-          <w:b/>
-        </w:rPr>
-        <w:t>Ricky :</w:t>
-      </w:r>
-    </w:p>
-    <w:p>
-      <w:pPr>
-        <w:tabs>
-          <w:tab w:val="left" w:pos="916"/>
-          <w:tab w:val="left" w:pos="1832"/>
-          <w:tab w:val="left" w:pos="2748"/>
-          <w:tab w:val="left" w:pos="3664"/>
-          <w:tab w:val="left" w:pos="4580"/>
-          <w:tab w:val="left" w:pos="5496"/>
-          <w:tab w:val="left" w:pos="6412"/>
-          <w:tab w:val="left" w:pos="7328"/>
-          <w:tab w:val="left" w:pos="8244"/>
-          <w:tab w:val="left" w:pos="9160"/>
-          <w:tab w:val="left" w:pos="10076"/>
-          <w:tab w:val="left" w:pos="10992"/>
-          <w:tab w:val="left" w:pos="11908"/>
-          <w:tab w:val="left" w:pos="12824"/>
-          <w:tab w:val="left" w:pos="13740"/>
-          <w:tab w:val="left" w:pos="14656"/>
-        </w:tabs>
-        <w:spacing w:after="0" w:line="240" w:lineRule="auto"/>
-        <w:rPr>
-          <w:rFonts w:ascii="Verdana" w:eastAsia="Times New Roman" w:hAnsi="Verdana" w:cs="Courier New"/>
-        </w:rPr>
-      </w:pPr>
-      <w:r>
-        <w:rPr>
-          <w:rFonts w:ascii="Verdana" w:eastAsia="Times New Roman" w:hAnsi="Verdana" w:cs="Courier New"/>
-        </w:rPr>
-        <w:t xml:space="preserve">1.Semalam saya.. </w:t>
-      </w:r>
-    </w:p>
-    <w:p>
-      <w:pPr>
-        <w:tabs>
-          <w:tab w:val="left" w:pos="916"/>
-          <w:tab w:val="left" w:pos="1832"/>
-          <w:tab w:val="left" w:pos="2748"/>
-          <w:tab w:val="left" w:pos="3664"/>
-          <w:tab w:val="left" w:pos="4580"/>
-          <w:tab w:val="left" w:pos="5496"/>
-          <w:tab w:val="left" w:pos="6412"/>
-          <w:tab w:val="left" w:pos="7328"/>
-          <w:tab w:val="left" w:pos="8244"/>
-          <w:tab w:val="left" w:pos="9160"/>
-          <w:tab w:val="left" w:pos="10076"/>
-          <w:tab w:val="left" w:pos="10992"/>
-          <w:tab w:val="left" w:pos="11908"/>
-          <w:tab w:val="left" w:pos="12824"/>
-          <w:tab w:val="left" w:pos="13740"/>
-          <w:tab w:val="left" w:pos="14656"/>
-        </w:tabs>
-        <w:spacing w:after="0" w:line="240" w:lineRule="auto"/>
-        <w:rPr>
-          <w:rFonts w:ascii="Verdana" w:eastAsia="Times New Roman" w:hAnsi="Verdana" w:cs="Courier New"/>
-        </w:rPr>
-      </w:pPr>
-      <w:r>
-        <w:rPr>
-          <w:rFonts w:ascii="Verdana" w:eastAsia="Times New Roman" w:hAnsi="Verdana" w:cs="Courier New"/>
-        </w:rPr>
-        <w:t xml:space="preserve">2. Hari ini saya, </w:t>
-      </w:r>
-    </w:p>
-    <w:p>
-      <w:pPr>
-        <w:tabs>
-          <w:tab w:val="left" w:pos="916"/>
-          <w:tab w:val="left" w:pos="1832"/>
-          <w:tab w:val="left" w:pos="2748"/>
-          <w:tab w:val="left" w:pos="3664"/>
-          <w:tab w:val="left" w:pos="4580"/>
-          <w:tab w:val="left" w:pos="5496"/>
-          <w:tab w:val="left" w:pos="6412"/>
-          <w:tab w:val="left" w:pos="7328"/>
-          <w:tab w:val="left" w:pos="8244"/>
-          <w:tab w:val="left" w:pos="9160"/>
-          <w:tab w:val="left" w:pos="10076"/>
-          <w:tab w:val="left" w:pos="10992"/>
-          <w:tab w:val="left" w:pos="11908"/>
-          <w:tab w:val="left" w:pos="12824"/>
-          <w:tab w:val="left" w:pos="13740"/>
-          <w:tab w:val="left" w:pos="14656"/>
-        </w:tabs>
-        <w:spacing w:after="0" w:line="240" w:lineRule="auto"/>
-        <w:rPr>
-          <w:rFonts w:ascii="Verdana" w:eastAsia="Times New Roman" w:hAnsi="Verdana" w:cs="Courier New"/>
-        </w:rPr>
-      </w:pPr>
-      <w:r>
-        <w:rPr>
-          <w:rFonts w:ascii="Verdana" w:eastAsia="Times New Roman" w:hAnsi="Verdana" w:cs="Courier New"/>
-        </w:rPr>
-        <w:t xml:space="preserve">3. Saya ada kendala </w:t>
-      </w:r>
-    </w:p>
-    <w:p>
-      <w:pPr>
-        <w:tabs>
-          <w:tab w:val="left" w:pos="916"/>
-          <w:tab w:val="left" w:pos="1832"/>
-          <w:tab w:val="left" w:pos="2748"/>
-          <w:tab w:val="left" w:pos="3664"/>
-          <w:tab w:val="left" w:pos="4580"/>
-          <w:tab w:val="left" w:pos="5496"/>
-          <w:tab w:val="left" w:pos="6412"/>
-          <w:tab w:val="left" w:pos="7328"/>
-          <w:tab w:val="left" w:pos="8244"/>
-          <w:tab w:val="left" w:pos="9160"/>
-          <w:tab w:val="left" w:pos="10076"/>
-          <w:tab w:val="left" w:pos="10992"/>
-          <w:tab w:val="left" w:pos="11908"/>
-          <w:tab w:val="left" w:pos="12824"/>
-          <w:tab w:val="left" w:pos="13740"/>
-          <w:tab w:val="left" w:pos="14656"/>
-        </w:tabs>
-        <w:spacing w:after="0" w:line="240" w:lineRule="auto"/>
-        <w:rPr>
-          <w:rFonts w:ascii="Verdana" w:eastAsia="Times New Roman" w:hAnsi="Verdana" w:cs="Courier New"/>
-        </w:rPr>
-      </w:pPr>
-    </w:p>
-    <w:p>
-      <w:pPr>
-        <w:tabs>
-          <w:tab w:val="left" w:pos="916"/>
-          <w:tab w:val="left" w:pos="1832"/>
-          <w:tab w:val="left" w:pos="2748"/>
-          <w:tab w:val="left" w:pos="3664"/>
-          <w:tab w:val="left" w:pos="4580"/>
-          <w:tab w:val="left" w:pos="5496"/>
-          <w:tab w:val="left" w:pos="6412"/>
-          <w:tab w:val="left" w:pos="7328"/>
-          <w:tab w:val="left" w:pos="8244"/>
-          <w:tab w:val="left" w:pos="9160"/>
-          <w:tab w:val="left" w:pos="10076"/>
-          <w:tab w:val="left" w:pos="10992"/>
-          <w:tab w:val="left" w:pos="11908"/>
-          <w:tab w:val="left" w:pos="12824"/>
-          <w:tab w:val="left" w:pos="13740"/>
-          <w:tab w:val="left" w:pos="14656"/>
-        </w:tabs>
-        <w:spacing w:after="0" w:line="240" w:lineRule="auto"/>
-        <w:rPr>
-          <w:rFonts w:ascii="Verdana" w:eastAsia="Times New Roman" w:hAnsi="Verdana" w:cs="Courier New"/>
-          <w:b/>
-        </w:rPr>
-      </w:pPr>
-      <w:r>
-        <w:rPr>
-          <w:rFonts w:ascii="Verdana" w:eastAsia="Times New Roman" w:hAnsi="Verdana" w:cs="Courier New"/>
-          <w:b/>
-        </w:rPr>
-        <w:t>Luis Tono :</w:t>
-      </w:r>
-    </w:p>
-    <w:p>
-      <w:pPr>
-        <w:tabs>
-          <w:tab w:val="left" w:pos="916"/>
-          <w:tab w:val="left" w:pos="1832"/>
-          <w:tab w:val="left" w:pos="2748"/>
-          <w:tab w:val="left" w:pos="3664"/>
-          <w:tab w:val="left" w:pos="4580"/>
-          <w:tab w:val="left" w:pos="5496"/>
-          <w:tab w:val="left" w:pos="6412"/>
-          <w:tab w:val="left" w:pos="7328"/>
-          <w:tab w:val="left" w:pos="8244"/>
-          <w:tab w:val="left" w:pos="9160"/>
-          <w:tab w:val="left" w:pos="10076"/>
-          <w:tab w:val="left" w:pos="10992"/>
-          <w:tab w:val="left" w:pos="11908"/>
-          <w:tab w:val="left" w:pos="12824"/>
-          <w:tab w:val="left" w:pos="13740"/>
-          <w:tab w:val="left" w:pos="14656"/>
-        </w:tabs>
-        <w:spacing w:after="0" w:line="240" w:lineRule="auto"/>
-        <w:rPr>
-          <w:rFonts w:ascii="Verdana" w:eastAsia="Times New Roman" w:hAnsi="Verdana" w:cs="Courier New"/>
-        </w:rPr>
-      </w:pPr>
-      <w:r>
-        <w:rPr>
-          <w:rFonts w:ascii="Verdana" w:eastAsia="Times New Roman" w:hAnsi="Verdana" w:cs="Courier New"/>
-        </w:rPr>
-        <w:t xml:space="preserve">1.Semalam saya.. </w:t>
-      </w:r>
-    </w:p>
-    <w:p>
-      <w:pPr>
-        <w:tabs>
-          <w:tab w:val="left" w:pos="916"/>
-          <w:tab w:val="left" w:pos="1832"/>
-          <w:tab w:val="left" w:pos="2748"/>
-          <w:tab w:val="left" w:pos="3664"/>
-          <w:tab w:val="left" w:pos="4580"/>
-          <w:tab w:val="left" w:pos="5496"/>
-          <w:tab w:val="left" w:pos="6412"/>
-          <w:tab w:val="left" w:pos="7328"/>
-          <w:tab w:val="left" w:pos="8244"/>
-          <w:tab w:val="left" w:pos="9160"/>
-          <w:tab w:val="left" w:pos="10076"/>
-          <w:tab w:val="left" w:pos="10992"/>
-          <w:tab w:val="left" w:pos="11908"/>
-          <w:tab w:val="left" w:pos="12824"/>
-          <w:tab w:val="left" w:pos="13740"/>
-          <w:tab w:val="left" w:pos="14656"/>
-        </w:tabs>
-        <w:spacing w:after="0" w:line="240" w:lineRule="auto"/>
-        <w:rPr>
-          <w:rFonts w:ascii="Verdana" w:eastAsia="Times New Roman" w:hAnsi="Verdana" w:cs="Courier New"/>
-        </w:rPr>
-      </w:pPr>
-      <w:r>
-        <w:rPr>
-          <w:rFonts w:ascii="Verdana" w:eastAsia="Times New Roman" w:hAnsi="Verdana" w:cs="Courier New"/>
-        </w:rPr>
-        <w:t xml:space="preserve">2. Hari ini saya, </w:t>
-      </w:r>
-    </w:p>
-    <w:p>
-      <w:pPr>
-        <w:tabs>
-          <w:tab w:val="left" w:pos="916"/>
-          <w:tab w:val="left" w:pos="1832"/>
-          <w:tab w:val="left" w:pos="2748"/>
-          <w:tab w:val="left" w:pos="3664"/>
-          <w:tab w:val="left" w:pos="4580"/>
-          <w:tab w:val="left" w:pos="5496"/>
-          <w:tab w:val="left" w:pos="6412"/>
-          <w:tab w:val="left" w:pos="7328"/>
-          <w:tab w:val="left" w:pos="8244"/>
-          <w:tab w:val="left" w:pos="9160"/>
-          <w:tab w:val="left" w:pos="10076"/>
-          <w:tab w:val="left" w:pos="10992"/>
-          <w:tab w:val="left" w:pos="11908"/>
-          <w:tab w:val="left" w:pos="12824"/>
-          <w:tab w:val="left" w:pos="13740"/>
-          <w:tab w:val="left" w:pos="14656"/>
-        </w:tabs>
-        <w:spacing w:after="0" w:line="240" w:lineRule="auto"/>
-        <w:rPr>
-          <w:rFonts w:ascii="Verdana" w:eastAsia="Times New Roman" w:hAnsi="Verdana" w:cs="Courier New"/>
-        </w:rPr>
-      </w:pPr>
-      <w:r>
-        <w:rPr>
-          <w:rFonts w:ascii="Verdana" w:eastAsia="Times New Roman" w:hAnsi="Verdana" w:cs="Courier New"/>
-        </w:rPr>
-        <w:t xml:space="preserve">3. Saya ada kendala </w:t>
-      </w:r>
-    </w:p>
-    <w:p>
-      <w:pPr>
-        <w:tabs>
-          <w:tab w:val="left" w:pos="916"/>
-          <w:tab w:val="left" w:pos="1832"/>
-          <w:tab w:val="left" w:pos="2748"/>
-          <w:tab w:val="left" w:pos="3664"/>
-          <w:tab w:val="left" w:pos="4580"/>
-          <w:tab w:val="left" w:pos="5496"/>
-          <w:tab w:val="left" w:pos="6412"/>
-          <w:tab w:val="left" w:pos="7328"/>
-          <w:tab w:val="left" w:pos="8244"/>
-          <w:tab w:val="left" w:pos="9160"/>
-          <w:tab w:val="left" w:pos="10076"/>
-          <w:tab w:val="left" w:pos="10992"/>
-          <w:tab w:val="left" w:pos="11908"/>
-          <w:tab w:val="left" w:pos="12824"/>
-          <w:tab w:val="left" w:pos="13740"/>
-          <w:tab w:val="left" w:pos="14656"/>
-        </w:tabs>
-        <w:spacing w:after="0" w:line="240" w:lineRule="auto"/>
-        <w:rPr>
-          <w:rFonts w:ascii="Verdana" w:eastAsia="Times New Roman" w:hAnsi="Verdana" w:cs="Courier New"/>
-        </w:rPr>
-      </w:pPr>
-    </w:p>
-    <w:p>
-      <w:pPr>
-        <w:tabs>
-          <w:tab w:val="left" w:pos="916"/>
-          <w:tab w:val="left" w:pos="1832"/>
-          <w:tab w:val="left" w:pos="2748"/>
-          <w:tab w:val="left" w:pos="3664"/>
-          <w:tab w:val="left" w:pos="4580"/>
-          <w:tab w:val="left" w:pos="5496"/>
-          <w:tab w:val="left" w:pos="6412"/>
-          <w:tab w:val="left" w:pos="7328"/>
-          <w:tab w:val="left" w:pos="8244"/>
-          <w:tab w:val="left" w:pos="9160"/>
-          <w:tab w:val="left" w:pos="10076"/>
-          <w:tab w:val="left" w:pos="10992"/>
-          <w:tab w:val="left" w:pos="11908"/>
-          <w:tab w:val="left" w:pos="12824"/>
-          <w:tab w:val="left" w:pos="13740"/>
-          <w:tab w:val="left" w:pos="14656"/>
-        </w:tabs>
-        <w:spacing w:after="0" w:line="240" w:lineRule="auto"/>
-        <w:rPr>
-          <w:rFonts w:ascii="Verdana" w:eastAsia="Times New Roman" w:hAnsi="Verdana" w:cs="Courier New"/>
-          <w:b/>
-        </w:rPr>
-      </w:pPr>
-      <w:r>
-        <w:rPr>
-          <w:rFonts w:ascii="Verdana" w:eastAsia="Times New Roman" w:hAnsi="Verdana" w:cs="Courier New"/>
-          <w:b/>
-        </w:rPr>
-        <w:lastRenderedPageBreak/>
         <w:t>Jimmy Susilo :</w:t>
       </w:r>
     </w:p>
@@ -11242,7 +11199,7 @@
 </file>
 
 <file path=word/styles.xml><?xml version="1.0" encoding="utf-8"?>
-<w:styles xmlns:mc="http://schemas.openxmlformats.org/markup-compatibility/2006" xmlns:r="http://schemas.openxmlformats.org/officeDocument/2006/relationships" xmlns:w="http://schemas.openxmlformats.org/wordprocessingml/2006/main" xmlns:w14="http://schemas.microsoft.com/office/word/2010/wordml" mc:Ignorable="w14">
+<w:styles xmlns:r="http://schemas.openxmlformats.org/officeDocument/2006/relationships" xmlns:w="http://schemas.openxmlformats.org/wordprocessingml/2006/main">
   <w:docDefaults>
     <w:rPrDefault>
       <w:rPr>
@@ -11413,6 +11370,7 @@
     <w:uiPriority w:val="99"/>
     <w:semiHidden/>
     <w:unhideWhenUsed/>
+    <w:qFormat/>
     <w:tblPr>
       <w:tblInd w:w="0" w:type="dxa"/>
       <w:tblCellMar>

</xml_diff>

<commit_message>
Penambahan slide Cara Kerja dan update daily scrum
</commit_message>
<xml_diff>
--- a/log book.docx
+++ b/log book.docx
@@ -7764,71 +7764,77 @@
         <w:rPr>
           <w:rFonts w:ascii="Verdana" w:eastAsia="Times New Roman" w:hAnsi="Verdana" w:cs="Courier New"/>
         </w:rPr>
-        <w:t xml:space="preserve">1.Semalam saya.. </w:t>
-      </w:r>
-    </w:p>
-    <w:p>
-      <w:pPr>
-        <w:tabs>
-          <w:tab w:val="left" w:pos="916"/>
-          <w:tab w:val="left" w:pos="1832"/>
-          <w:tab w:val="left" w:pos="2748"/>
-          <w:tab w:val="left" w:pos="3664"/>
-          <w:tab w:val="left" w:pos="4580"/>
-          <w:tab w:val="left" w:pos="5496"/>
-          <w:tab w:val="left" w:pos="6412"/>
-          <w:tab w:val="left" w:pos="7328"/>
-          <w:tab w:val="left" w:pos="8244"/>
-          <w:tab w:val="left" w:pos="9160"/>
-          <w:tab w:val="left" w:pos="10076"/>
-          <w:tab w:val="left" w:pos="10992"/>
-          <w:tab w:val="left" w:pos="11908"/>
-          <w:tab w:val="left" w:pos="12824"/>
-          <w:tab w:val="left" w:pos="13740"/>
-          <w:tab w:val="left" w:pos="14656"/>
-        </w:tabs>
-        <w:spacing w:after="0" w:line="240" w:lineRule="auto"/>
-        <w:rPr>
-          <w:rFonts w:ascii="Verdana" w:eastAsia="Times New Roman" w:hAnsi="Verdana" w:cs="Courier New"/>
-        </w:rPr>
-      </w:pPr>
-      <w:r>
-        <w:rPr>
-          <w:rFonts w:ascii="Verdana" w:eastAsia="Times New Roman" w:hAnsi="Verdana" w:cs="Courier New"/>
-        </w:rPr>
-        <w:t xml:space="preserve">2. Hari ini saya, </w:t>
-      </w:r>
-    </w:p>
-    <w:p>
-      <w:pPr>
-        <w:tabs>
-          <w:tab w:val="left" w:pos="916"/>
-          <w:tab w:val="left" w:pos="1832"/>
-          <w:tab w:val="left" w:pos="2748"/>
-          <w:tab w:val="left" w:pos="3664"/>
-          <w:tab w:val="left" w:pos="4580"/>
-          <w:tab w:val="left" w:pos="5496"/>
-          <w:tab w:val="left" w:pos="6412"/>
-          <w:tab w:val="left" w:pos="7328"/>
-          <w:tab w:val="left" w:pos="8244"/>
-          <w:tab w:val="left" w:pos="9160"/>
-          <w:tab w:val="left" w:pos="10076"/>
-          <w:tab w:val="left" w:pos="10992"/>
-          <w:tab w:val="left" w:pos="11908"/>
-          <w:tab w:val="left" w:pos="12824"/>
-          <w:tab w:val="left" w:pos="13740"/>
-          <w:tab w:val="left" w:pos="14656"/>
-        </w:tabs>
-        <w:spacing w:after="0" w:line="240" w:lineRule="auto"/>
-        <w:rPr>
-          <w:rFonts w:ascii="Verdana" w:eastAsia="Times New Roman" w:hAnsi="Verdana" w:cs="Courier New"/>
-        </w:rPr>
-      </w:pPr>
-      <w:r>
-        <w:rPr>
-          <w:rFonts w:ascii="Verdana" w:eastAsia="Times New Roman" w:hAnsi="Verdana" w:cs="Courier New"/>
-        </w:rPr>
-        <w:t xml:space="preserve">3. Saya ada kendala </w:t>
+        <w:t>1.Semalam saya upload gambar cara kerja.</w:t>
+      </w:r>
+    </w:p>
+    <w:p>
+      <w:pPr>
+        <w:tabs>
+          <w:tab w:val="left" w:pos="916"/>
+          <w:tab w:val="left" w:pos="1832"/>
+          <w:tab w:val="left" w:pos="2748"/>
+          <w:tab w:val="left" w:pos="3664"/>
+          <w:tab w:val="left" w:pos="4580"/>
+          <w:tab w:val="left" w:pos="5496"/>
+          <w:tab w:val="left" w:pos="6412"/>
+          <w:tab w:val="left" w:pos="7328"/>
+          <w:tab w:val="left" w:pos="8244"/>
+          <w:tab w:val="left" w:pos="9160"/>
+          <w:tab w:val="left" w:pos="10076"/>
+          <w:tab w:val="left" w:pos="10992"/>
+          <w:tab w:val="left" w:pos="11908"/>
+          <w:tab w:val="left" w:pos="12824"/>
+          <w:tab w:val="left" w:pos="13740"/>
+          <w:tab w:val="left" w:pos="14656"/>
+        </w:tabs>
+        <w:spacing w:after="0" w:line="240" w:lineRule="auto"/>
+        <w:rPr>
+          <w:rFonts w:ascii="Verdana" w:eastAsia="Times New Roman" w:hAnsi="Verdana" w:cs="Courier New"/>
+        </w:rPr>
+      </w:pPr>
+      <w:r>
+        <w:rPr>
+          <w:rFonts w:ascii="Verdana" w:eastAsia="Times New Roman" w:hAnsi="Verdana" w:cs="Courier New"/>
+        </w:rPr>
+        <w:t>2. Hari ini saya mengupdate detail cara kerja.</w:t>
+      </w:r>
+    </w:p>
+    <w:p>
+      <w:pPr>
+        <w:tabs>
+          <w:tab w:val="left" w:pos="916"/>
+          <w:tab w:val="left" w:pos="1832"/>
+          <w:tab w:val="left" w:pos="2748"/>
+          <w:tab w:val="left" w:pos="3664"/>
+          <w:tab w:val="left" w:pos="4580"/>
+          <w:tab w:val="left" w:pos="5496"/>
+          <w:tab w:val="left" w:pos="6412"/>
+          <w:tab w:val="left" w:pos="7328"/>
+          <w:tab w:val="left" w:pos="8244"/>
+          <w:tab w:val="left" w:pos="9160"/>
+          <w:tab w:val="left" w:pos="10076"/>
+          <w:tab w:val="left" w:pos="10992"/>
+          <w:tab w:val="left" w:pos="11908"/>
+          <w:tab w:val="left" w:pos="12824"/>
+          <w:tab w:val="left" w:pos="13740"/>
+          <w:tab w:val="left" w:pos="14656"/>
+        </w:tabs>
+        <w:spacing w:after="0" w:line="240" w:lineRule="auto"/>
+        <w:rPr>
+          <w:rFonts w:ascii="Verdana" w:eastAsia="Times New Roman" w:hAnsi="Verdana" w:cs="Courier New"/>
+        </w:rPr>
+      </w:pPr>
+      <w:r>
+        <w:rPr>
+          <w:rFonts w:ascii="Verdana" w:eastAsia="Times New Roman" w:hAnsi="Verdana" w:cs="Courier New"/>
+        </w:rPr>
+        <w:t xml:space="preserve">3. Saya </w:t>
+      </w:r>
+      <w:r>
+        <w:rPr>
+          <w:rFonts w:ascii="Verdana" w:eastAsia="Times New Roman" w:hAnsi="Verdana" w:cs="Courier New"/>
+        </w:rPr>
+        <w:t>tidak ada kendala.</w:t>
       </w:r>
     </w:p>
     <w:p>

</xml_diff>

<commit_message>
Update Log Book dan Menambah Isi Slide Keuntungan Bladeless Fan
</commit_message>
<xml_diff>
--- a/log book.docx
+++ b/log book.docx
@@ -1,6 +1,6 @@
 
 <file path=word/document.xml><?xml version="1.0" encoding="utf-8"?>
-<w:document xmlns:wpc="http://schemas.microsoft.com/office/word/2010/wordprocessingCanvas" xmlns:mc="http://schemas.openxmlformats.org/markup-compatibility/2006" xmlns:o="urn:schemas-microsoft-com:office:office" xmlns:r="http://schemas.openxmlformats.org/officeDocument/2006/relationships" xmlns:m="http://schemas.openxmlformats.org/officeDocument/2006/math" xmlns:v="urn:schemas-microsoft-com:vml" xmlns:wp14="http://schemas.microsoft.com/office/word/2010/wordprocessingDrawing" xmlns:wp="http://schemas.openxmlformats.org/drawingml/2006/wordprocessingDrawing" xmlns:w10="urn:schemas-microsoft-com:office:word" xmlns:w="http://schemas.openxmlformats.org/wordprocessingml/2006/main" xmlns:w14="http://schemas.microsoft.com/office/word/2010/wordml" xmlns:w15="http://schemas.microsoft.com/office/word/2012/wordml" xmlns:wpg="http://schemas.microsoft.com/office/word/2010/wordprocessingGroup" xmlns:wpi="http://schemas.microsoft.com/office/word/2010/wordprocessingInk" xmlns:wne="http://schemas.microsoft.com/office/word/2006/wordml" xmlns:wps="http://schemas.microsoft.com/office/word/2010/wordprocessingShape" mc:Ignorable="w14 w15 wp14">
+<w:document xmlns:ve="http://schemas.openxmlformats.org/markup-compatibility/2006" xmlns:o="urn:schemas-microsoft-com:office:office" xmlns:r="http://schemas.openxmlformats.org/officeDocument/2006/relationships" xmlns:m="http://schemas.openxmlformats.org/officeDocument/2006/math" xmlns:v="urn:schemas-microsoft-com:vml" xmlns:wp="http://schemas.openxmlformats.org/drawingml/2006/wordprocessingDrawing" xmlns:w10="urn:schemas-microsoft-com:office:word" xmlns:w="http://schemas.openxmlformats.org/wordprocessingml/2006/main" xmlns:wne="http://schemas.microsoft.com/office/word/2006/wordml">
   <w:body>
     <w:p>
       <w:pPr>
@@ -7313,19 +7313,7 @@
         <w:rPr>
           <w:rFonts w:ascii="Verdana" w:eastAsia="Times New Roman" w:hAnsi="Verdana" w:cs="Courier New"/>
         </w:rPr>
-        <w:t xml:space="preserve">, </w:t>
-      </w:r>
-      <w:r>
-        <w:rPr>
-          <w:rFonts w:ascii="Verdana" w:eastAsia="Times New Roman" w:hAnsi="Verdana" w:cs="Courier New"/>
-        </w:rPr>
-        <w:t xml:space="preserve"> </w:t>
-      </w:r>
-      <w:r>
-        <w:rPr>
-          <w:rFonts w:ascii="Verdana" w:eastAsia="Times New Roman" w:hAnsi="Verdana" w:cs="Courier New"/>
-        </w:rPr>
-        <w:t>melakukan penambahan section slide history.</w:t>
+        <w:t>, melakukan penambahan section slide history.</w:t>
       </w:r>
     </w:p>
     <w:p>
@@ -7358,12 +7346,6 @@
           <w:rFonts w:ascii="Verdana" w:eastAsia="Times New Roman" w:hAnsi="Verdana" w:cs="Courier New"/>
         </w:rPr>
         <w:t>2. Hari ini saya</w:t>
-      </w:r>
-      <w:r>
-        <w:rPr>
-          <w:rFonts w:ascii="Verdana" w:eastAsia="Times New Roman" w:hAnsi="Verdana" w:cs="Courier New"/>
-        </w:rPr>
-        <w:t xml:space="preserve"> </w:t>
       </w:r>
       <w:r>
         <w:rPr>
@@ -8904,7 +8886,13 @@
         <w:rPr>
           <w:rFonts w:ascii="Verdana" w:eastAsia="Times New Roman" w:hAnsi="Verdana" w:cs="Courier New"/>
         </w:rPr>
-        <w:t xml:space="preserve">1.Semalam saya.. </w:t>
+        <w:t>1.Semalam saya</w:t>
+      </w:r>
+      <w:r>
+        <w:rPr>
+          <w:rFonts w:ascii="Verdana" w:eastAsia="Times New Roman" w:hAnsi="Verdana" w:cs="Courier New"/>
+        </w:rPr>
+        <w:t xml:space="preserve"> menambah isi slide "Keuntungan Bladeless Fan"</w:t>
       </w:r>
     </w:p>
     <w:p>
@@ -8938,37 +8926,55 @@
         </w:rPr>
         <w:t xml:space="preserve">2. Hari ini saya, </w:t>
       </w:r>
-    </w:p>
-    <w:p>
-      <w:pPr>
-        <w:tabs>
-          <w:tab w:val="left" w:pos="916"/>
-          <w:tab w:val="left" w:pos="1832"/>
-          <w:tab w:val="left" w:pos="2748"/>
-          <w:tab w:val="left" w:pos="3664"/>
-          <w:tab w:val="left" w:pos="4580"/>
-          <w:tab w:val="left" w:pos="5496"/>
-          <w:tab w:val="left" w:pos="6412"/>
-          <w:tab w:val="left" w:pos="7328"/>
-          <w:tab w:val="left" w:pos="8244"/>
-          <w:tab w:val="left" w:pos="9160"/>
-          <w:tab w:val="left" w:pos="10076"/>
-          <w:tab w:val="left" w:pos="10992"/>
-          <w:tab w:val="left" w:pos="11908"/>
-          <w:tab w:val="left" w:pos="12824"/>
-          <w:tab w:val="left" w:pos="13740"/>
-          <w:tab w:val="left" w:pos="14656"/>
-        </w:tabs>
-        <w:spacing w:after="0" w:line="240" w:lineRule="auto"/>
-        <w:rPr>
-          <w:rFonts w:ascii="Verdana" w:eastAsia="Times New Roman" w:hAnsi="Verdana" w:cs="Courier New"/>
-        </w:rPr>
-      </w:pPr>
-      <w:r>
-        <w:rPr>
-          <w:rFonts w:ascii="Verdana" w:eastAsia="Times New Roman" w:hAnsi="Verdana" w:cs="Courier New"/>
-        </w:rPr>
-        <w:t xml:space="preserve">3. Saya ada kendala </w:t>
+      <w:r>
+        <w:rPr>
+          <w:rFonts w:ascii="Verdana" w:eastAsia="Times New Roman" w:hAnsi="Verdana" w:cs="Courier New"/>
+        </w:rPr>
+        <w:t>mengedit back log dan menambah isi slide Keuntungan Bladeless Fan</w:t>
+      </w:r>
+    </w:p>
+    <w:p>
+      <w:pPr>
+        <w:tabs>
+          <w:tab w:val="left" w:pos="916"/>
+          <w:tab w:val="left" w:pos="1832"/>
+          <w:tab w:val="left" w:pos="2748"/>
+          <w:tab w:val="left" w:pos="3664"/>
+          <w:tab w:val="left" w:pos="4580"/>
+          <w:tab w:val="left" w:pos="5496"/>
+          <w:tab w:val="left" w:pos="6412"/>
+          <w:tab w:val="left" w:pos="7328"/>
+          <w:tab w:val="left" w:pos="8244"/>
+          <w:tab w:val="left" w:pos="9160"/>
+          <w:tab w:val="left" w:pos="10076"/>
+          <w:tab w:val="left" w:pos="10992"/>
+          <w:tab w:val="left" w:pos="11908"/>
+          <w:tab w:val="left" w:pos="12824"/>
+          <w:tab w:val="left" w:pos="13740"/>
+          <w:tab w:val="left" w:pos="14656"/>
+        </w:tabs>
+        <w:spacing w:after="0" w:line="240" w:lineRule="auto"/>
+        <w:rPr>
+          <w:rFonts w:ascii="Verdana" w:eastAsia="Times New Roman" w:hAnsi="Verdana" w:cs="Courier New"/>
+        </w:rPr>
+      </w:pPr>
+      <w:r>
+        <w:rPr>
+          <w:rFonts w:ascii="Verdana" w:eastAsia="Times New Roman" w:hAnsi="Verdana" w:cs="Courier New"/>
+        </w:rPr>
+        <w:t xml:space="preserve">3. Saya </w:t>
+      </w:r>
+      <w:r>
+        <w:rPr>
+          <w:rFonts w:ascii="Verdana" w:eastAsia="Times New Roman" w:hAnsi="Verdana" w:cs="Courier New"/>
+        </w:rPr>
+        <w:t xml:space="preserve">tidak </w:t>
+      </w:r>
+      <w:r>
+        <w:rPr>
+          <w:rFonts w:ascii="Verdana" w:eastAsia="Times New Roman" w:hAnsi="Verdana" w:cs="Courier New"/>
+        </w:rPr>
+        <w:t xml:space="preserve">ada kendala </w:t>
       </w:r>
     </w:p>
     <w:p>
@@ -11241,7 +11247,7 @@
 </file>
 
 <file path=word/styles.xml><?xml version="1.0" encoding="utf-8"?>
-<w:styles xmlns:mc="http://schemas.openxmlformats.org/markup-compatibility/2006" xmlns:r="http://schemas.openxmlformats.org/officeDocument/2006/relationships" xmlns:w="http://schemas.openxmlformats.org/wordprocessingml/2006/main" xmlns:w14="http://schemas.microsoft.com/office/word/2010/wordml" xmlns:w15="http://schemas.microsoft.com/office/word/2012/wordml" mc:Ignorable="w14 w15">
+<w:styles xmlns:r="http://schemas.openxmlformats.org/officeDocument/2006/relationships" xmlns:w="http://schemas.openxmlformats.org/wordprocessingml/2006/main">
   <w:docDefaults>
     <w:rPrDefault>
       <w:rPr>
@@ -11257,378 +11263,144 @@
       </w:pPr>
     </w:pPrDefault>
   </w:docDefaults>
-  <w:latentStyles w:defLockedState="0" w:defUIPriority="99" w:defSemiHidden="0" w:defUnhideWhenUsed="0" w:defQFormat="0" w:count="371">
-    <w:lsdException w:name="Normal" w:uiPriority="0" w:qFormat="1"/>
-    <w:lsdException w:name="heading 1" w:uiPriority="9" w:qFormat="1"/>
-    <w:lsdException w:name="heading 2" w:semiHidden="1" w:uiPriority="9" w:unhideWhenUsed="1" w:qFormat="1"/>
-    <w:lsdException w:name="heading 3" w:semiHidden="1" w:uiPriority="9" w:unhideWhenUsed="1" w:qFormat="1"/>
-    <w:lsdException w:name="heading 4" w:semiHidden="1" w:uiPriority="9" w:unhideWhenUsed="1" w:qFormat="1"/>
-    <w:lsdException w:name="heading 5" w:semiHidden="1" w:uiPriority="9" w:unhideWhenUsed="1" w:qFormat="1"/>
-    <w:lsdException w:name="heading 6" w:semiHidden="1" w:uiPriority="9" w:unhideWhenUsed="1" w:qFormat="1"/>
-    <w:lsdException w:name="heading 7" w:semiHidden="1" w:uiPriority="9" w:unhideWhenUsed="1" w:qFormat="1"/>
-    <w:lsdException w:name="heading 8" w:semiHidden="1" w:uiPriority="9" w:unhideWhenUsed="1" w:qFormat="1"/>
-    <w:lsdException w:name="heading 9" w:semiHidden="1" w:uiPriority="9" w:unhideWhenUsed="1" w:qFormat="1"/>
-    <w:lsdException w:name="index 1" w:semiHidden="1" w:unhideWhenUsed="1"/>
-    <w:lsdException w:name="index 2" w:semiHidden="1" w:unhideWhenUsed="1"/>
-    <w:lsdException w:name="index 3" w:semiHidden="1" w:unhideWhenUsed="1"/>
-    <w:lsdException w:name="index 4" w:semiHidden="1" w:unhideWhenUsed="1"/>
-    <w:lsdException w:name="index 5" w:semiHidden="1" w:unhideWhenUsed="1"/>
-    <w:lsdException w:name="index 6" w:semiHidden="1" w:unhideWhenUsed="1"/>
-    <w:lsdException w:name="index 7" w:semiHidden="1" w:unhideWhenUsed="1"/>
-    <w:lsdException w:name="index 8" w:semiHidden="1" w:unhideWhenUsed="1"/>
-    <w:lsdException w:name="index 9" w:semiHidden="1" w:unhideWhenUsed="1"/>
-    <w:lsdException w:name="toc 1" w:semiHidden="1" w:uiPriority="39" w:unhideWhenUsed="1"/>
-    <w:lsdException w:name="toc 2" w:semiHidden="1" w:uiPriority="39" w:unhideWhenUsed="1"/>
-    <w:lsdException w:name="toc 3" w:semiHidden="1" w:uiPriority="39" w:unhideWhenUsed="1"/>
-    <w:lsdException w:name="toc 4" w:semiHidden="1" w:uiPriority="39" w:unhideWhenUsed="1"/>
-    <w:lsdException w:name="toc 5" w:semiHidden="1" w:uiPriority="39" w:unhideWhenUsed="1"/>
-    <w:lsdException w:name="toc 6" w:semiHidden="1" w:uiPriority="39" w:unhideWhenUsed="1"/>
-    <w:lsdException w:name="toc 7" w:semiHidden="1" w:uiPriority="39" w:unhideWhenUsed="1"/>
-    <w:lsdException w:name="toc 8" w:semiHidden="1" w:uiPriority="39" w:unhideWhenUsed="1"/>
-    <w:lsdException w:name="toc 9" w:semiHidden="1" w:uiPriority="39" w:unhideWhenUsed="1"/>
-    <w:lsdException w:name="Normal Indent" w:semiHidden="1" w:unhideWhenUsed="1"/>
-    <w:lsdException w:name="footnote text" w:semiHidden="1" w:unhideWhenUsed="1"/>
-    <w:lsdException w:name="annotation text" w:semiHidden="1" w:unhideWhenUsed="1"/>
-    <w:lsdException w:name="header" w:semiHidden="1" w:unhideWhenUsed="1"/>
-    <w:lsdException w:name="footer" w:semiHidden="1" w:unhideWhenUsed="1"/>
-    <w:lsdException w:name="index heading" w:semiHidden="1" w:unhideWhenUsed="1"/>
-    <w:lsdException w:name="caption" w:semiHidden="1" w:uiPriority="35" w:unhideWhenUsed="1" w:qFormat="1"/>
-    <w:lsdException w:name="table of figures" w:semiHidden="1" w:unhideWhenUsed="1"/>
-    <w:lsdException w:name="envelope address" w:semiHidden="1" w:unhideWhenUsed="1"/>
-    <w:lsdException w:name="envelope return" w:semiHidden="1" w:unhideWhenUsed="1"/>
-    <w:lsdException w:name="footnote reference" w:semiHidden="1" w:unhideWhenUsed="1"/>
-    <w:lsdException w:name="annotation reference" w:semiHidden="1" w:unhideWhenUsed="1"/>
-    <w:lsdException w:name="line number" w:semiHidden="1" w:unhideWhenUsed="1"/>
-    <w:lsdException w:name="page number" w:semiHidden="1" w:unhideWhenUsed="1"/>
-    <w:lsdException w:name="endnote reference" w:semiHidden="1" w:unhideWhenUsed="1"/>
-    <w:lsdException w:name="endnote text" w:semiHidden="1" w:unhideWhenUsed="1"/>
-    <w:lsdException w:name="table of authorities" w:semiHidden="1" w:unhideWhenUsed="1"/>
-    <w:lsdException w:name="macro" w:semiHidden="1" w:unhideWhenUsed="1"/>
-    <w:lsdException w:name="toa heading" w:semiHidden="1" w:unhideWhenUsed="1"/>
-    <w:lsdException w:name="List" w:semiHidden="1" w:unhideWhenUsed="1"/>
-    <w:lsdException w:name="List Bullet" w:semiHidden="1" w:unhideWhenUsed="1"/>
-    <w:lsdException w:name="List Number" w:semiHidden="1" w:unhideWhenUsed="1"/>
-    <w:lsdException w:name="List 2" w:semiHidden="1" w:unhideWhenUsed="1"/>
-    <w:lsdException w:name="List 3" w:semiHidden="1" w:unhideWhenUsed="1"/>
-    <w:lsdException w:name="List 4" w:semiHidden="1" w:unhideWhenUsed="1"/>
-    <w:lsdException w:name="List 5" w:semiHidden="1" w:unhideWhenUsed="1"/>
-    <w:lsdException w:name="List Bullet 2" w:semiHidden="1" w:unhideWhenUsed="1"/>
-    <w:lsdException w:name="List Bullet 3" w:semiHidden="1" w:unhideWhenUsed="1"/>
-    <w:lsdException w:name="List Bullet 4" w:semiHidden="1" w:unhideWhenUsed="1"/>
-    <w:lsdException w:name="List Bullet 5" w:semiHidden="1" w:unhideWhenUsed="1"/>
-    <w:lsdException w:name="List Number 2" w:semiHidden="1" w:unhideWhenUsed="1"/>
-    <w:lsdException w:name="List Number 3" w:semiHidden="1" w:unhideWhenUsed="1"/>
-    <w:lsdException w:name="List Number 4" w:semiHidden="1" w:unhideWhenUsed="1"/>
-    <w:lsdException w:name="List Number 5" w:semiHidden="1" w:unhideWhenUsed="1"/>
-    <w:lsdException w:name="Title" w:uiPriority="10" w:qFormat="1"/>
-    <w:lsdException w:name="Closing" w:semiHidden="1" w:unhideWhenUsed="1"/>
-    <w:lsdException w:name="Signature" w:semiHidden="1" w:unhideWhenUsed="1"/>
-    <w:lsdException w:name="Default Paragraph Font" w:semiHidden="1" w:uiPriority="1" w:unhideWhenUsed="1"/>
-    <w:lsdException w:name="Body Text" w:semiHidden="1" w:unhideWhenUsed="1"/>
-    <w:lsdException w:name="Body Text Indent" w:semiHidden="1" w:unhideWhenUsed="1"/>
-    <w:lsdException w:name="List Continue" w:semiHidden="1" w:unhideWhenUsed="1"/>
-    <w:lsdException w:name="List Continue 2" w:semiHidden="1" w:unhideWhenUsed="1"/>
-    <w:lsdException w:name="List Continue 3" w:semiHidden="1" w:unhideWhenUsed="1"/>
-    <w:lsdException w:name="List Continue 4" w:semiHidden="1" w:unhideWhenUsed="1"/>
-    <w:lsdException w:name="List Continue 5" w:semiHidden="1" w:unhideWhenUsed="1"/>
-    <w:lsdException w:name="Message Header" w:semiHidden="1" w:unhideWhenUsed="1"/>
-    <w:lsdException w:name="Subtitle" w:uiPriority="11" w:qFormat="1"/>
-    <w:lsdException w:name="Salutation" w:semiHidden="1" w:unhideWhenUsed="1"/>
-    <w:lsdException w:name="Date" w:semiHidden="1" w:unhideWhenUsed="1"/>
-    <w:lsdException w:name="Body Text First Indent" w:semiHidden="1" w:unhideWhenUsed="1"/>
-    <w:lsdException w:name="Body Text First Indent 2" w:semiHidden="1" w:unhideWhenUsed="1"/>
-    <w:lsdException w:name="Note Heading" w:semiHidden="1" w:unhideWhenUsed="1"/>
-    <w:lsdException w:name="Body Text 2" w:semiHidden="1" w:unhideWhenUsed="1"/>
-    <w:lsdException w:name="Body Text 3" w:semiHidden="1" w:unhideWhenUsed="1"/>
-    <w:lsdException w:name="Body Text Indent 2" w:semiHidden="1" w:unhideWhenUsed="1"/>
-    <w:lsdException w:name="Body Text Indent 3" w:semiHidden="1" w:unhideWhenUsed="1"/>
-    <w:lsdException w:name="Block Text" w:semiHidden="1" w:unhideWhenUsed="1"/>
-    <w:lsdException w:name="Hyperlink" w:semiHidden="1" w:unhideWhenUsed="1"/>
-    <w:lsdException w:name="FollowedHyperlink" w:semiHidden="1" w:unhideWhenUsed="1"/>
-    <w:lsdException w:name="Strong" w:uiPriority="22" w:qFormat="1"/>
-    <w:lsdException w:name="Emphasis" w:uiPriority="20" w:qFormat="1"/>
-    <w:lsdException w:name="Document Map" w:semiHidden="1" w:unhideWhenUsed="1"/>
-    <w:lsdException w:name="Plain Text" w:semiHidden="1" w:unhideWhenUsed="1"/>
-    <w:lsdException w:name="E-mail Signature" w:semiHidden="1" w:unhideWhenUsed="1"/>
-    <w:lsdException w:name="HTML Top of Form" w:semiHidden="1" w:unhideWhenUsed="1"/>
-    <w:lsdException w:name="HTML Bottom of Form" w:semiHidden="1" w:unhideWhenUsed="1"/>
-    <w:lsdException w:name="Normal (Web)" w:semiHidden="1" w:unhideWhenUsed="1"/>
-    <w:lsdException w:name="HTML Acronym" w:semiHidden="1" w:unhideWhenUsed="1"/>
-    <w:lsdException w:name="HTML Address" w:semiHidden="1" w:unhideWhenUsed="1"/>
-    <w:lsdException w:name="HTML Cite" w:semiHidden="1" w:unhideWhenUsed="1"/>
-    <w:lsdException w:name="HTML Code" w:semiHidden="1" w:unhideWhenUsed="1"/>
-    <w:lsdException w:name="HTML Definition" w:semiHidden="1" w:unhideWhenUsed="1"/>
-    <w:lsdException w:name="HTML Keyboard" w:semiHidden="1" w:unhideWhenUsed="1"/>
-    <w:lsdException w:name="HTML Preformatted" w:semiHidden="1" w:unhideWhenUsed="1"/>
-    <w:lsdException w:name="HTML Sample" w:semiHidden="1" w:unhideWhenUsed="1"/>
-    <w:lsdException w:name="HTML Typewriter" w:semiHidden="1" w:unhideWhenUsed="1"/>
-    <w:lsdException w:name="HTML Variable" w:semiHidden="1" w:unhideWhenUsed="1"/>
-    <w:lsdException w:name="Normal Table" w:semiHidden="1" w:unhideWhenUsed="1"/>
-    <w:lsdException w:name="annotation subject" w:semiHidden="1" w:unhideWhenUsed="1"/>
-    <w:lsdException w:name="No List" w:semiHidden="1" w:unhideWhenUsed="1"/>
-    <w:lsdException w:name="Outline List 1" w:semiHidden="1" w:unhideWhenUsed="1"/>
-    <w:lsdException w:name="Outline List 2" w:semiHidden="1" w:unhideWhenUsed="1"/>
-    <w:lsdException w:name="Outline List 3" w:semiHidden="1" w:unhideWhenUsed="1"/>
-    <w:lsdException w:name="Table Simple 1" w:semiHidden="1" w:unhideWhenUsed="1"/>
-    <w:lsdException w:name="Table Simple 2" w:semiHidden="1" w:unhideWhenUsed="1"/>
-    <w:lsdException w:name="Table Simple 3" w:semiHidden="1" w:unhideWhenUsed="1"/>
-    <w:lsdException w:name="Table Classic 1" w:semiHidden="1" w:unhideWhenUsed="1"/>
-    <w:lsdException w:name="Table Classic 2" w:semiHidden="1" w:unhideWhenUsed="1"/>
-    <w:lsdException w:name="Table Classic 3" w:semiHidden="1" w:unhideWhenUsed="1"/>
-    <w:lsdException w:name="Table Classic 4" w:semiHidden="1" w:unhideWhenUsed="1"/>
-    <w:lsdException w:name="Table Colorful 1" w:semiHidden="1" w:unhideWhenUsed="1"/>
-    <w:lsdException w:name="Table Colorful 2" w:semiHidden="1" w:unhideWhenUsed="1"/>
-    <w:lsdException w:name="Table Colorful 3" w:semiHidden="1" w:unhideWhenUsed="1"/>
-    <w:lsdException w:name="Table Columns 1" w:semiHidden="1" w:unhideWhenUsed="1"/>
-    <w:lsdException w:name="Table Columns 2" w:semiHidden="1" w:unhideWhenUsed="1"/>
-    <w:lsdException w:name="Table Columns 3" w:semiHidden="1" w:unhideWhenUsed="1"/>
-    <w:lsdException w:name="Table Columns 4" w:semiHidden="1" w:unhideWhenUsed="1"/>
-    <w:lsdException w:name="Table Columns 5" w:semiHidden="1" w:unhideWhenUsed="1"/>
-    <w:lsdException w:name="Table Grid 1" w:semiHidden="1" w:unhideWhenUsed="1"/>
-    <w:lsdException w:name="Table Grid 2" w:semiHidden="1" w:unhideWhenUsed="1"/>
-    <w:lsdException w:name="Table Grid 3" w:semiHidden="1" w:unhideWhenUsed="1"/>
-    <w:lsdException w:name="Table Grid 4" w:semiHidden="1" w:unhideWhenUsed="1"/>
-    <w:lsdException w:name="Table Grid 5" w:semiHidden="1" w:unhideWhenUsed="1"/>
-    <w:lsdException w:name="Table Grid 6" w:semiHidden="1" w:unhideWhenUsed="1"/>
-    <w:lsdException w:name="Table Grid 7" w:semiHidden="1" w:unhideWhenUsed="1"/>
-    <w:lsdException w:name="Table Grid 8" w:semiHidden="1" w:unhideWhenUsed="1"/>
-    <w:lsdException w:name="Table List 1" w:semiHidden="1" w:unhideWhenUsed="1"/>
-    <w:lsdException w:name="Table List 2" w:semiHidden="1" w:unhideWhenUsed="1"/>
-    <w:lsdException w:name="Table List 3" w:semiHidden="1" w:unhideWhenUsed="1"/>
-    <w:lsdException w:name="Table List 4" w:semiHidden="1" w:unhideWhenUsed="1"/>
-    <w:lsdException w:name="Table List 5" w:semiHidden="1" w:unhideWhenUsed="1"/>
-    <w:lsdException w:name="Table List 6" w:semiHidden="1" w:unhideWhenUsed="1"/>
-    <w:lsdException w:name="Table List 7" w:semiHidden="1" w:unhideWhenUsed="1"/>
-    <w:lsdException w:name="Table List 8" w:semiHidden="1" w:unhideWhenUsed="1"/>
-    <w:lsdException w:name="Table 3D effects 1" w:semiHidden="1" w:unhideWhenUsed="1"/>
-    <w:lsdException w:name="Table 3D effects 2" w:semiHidden="1" w:unhideWhenUsed="1"/>
-    <w:lsdException w:name="Table 3D effects 3" w:semiHidden="1" w:unhideWhenUsed="1"/>
-    <w:lsdException w:name="Table Contemporary" w:semiHidden="1" w:unhideWhenUsed="1"/>
-    <w:lsdException w:name="Table Elegant" w:semiHidden="1" w:unhideWhenUsed="1"/>
-    <w:lsdException w:name="Table Professional" w:semiHidden="1" w:unhideWhenUsed="1"/>
-    <w:lsdException w:name="Table Subtle 1" w:semiHidden="1" w:unhideWhenUsed="1"/>
-    <w:lsdException w:name="Table Subtle 2" w:semiHidden="1" w:unhideWhenUsed="1"/>
-    <w:lsdException w:name="Table Web 1" w:semiHidden="1" w:unhideWhenUsed="1"/>
-    <w:lsdException w:name="Table Web 2" w:semiHidden="1" w:unhideWhenUsed="1"/>
-    <w:lsdException w:name="Table Web 3" w:semiHidden="1" w:unhideWhenUsed="1"/>
-    <w:lsdException w:name="Balloon Text" w:semiHidden="1" w:unhideWhenUsed="1"/>
-    <w:lsdException w:name="Table Grid" w:uiPriority="59"/>
-    <w:lsdException w:name="Table Theme" w:semiHidden="1" w:unhideWhenUsed="1"/>
-    <w:lsdException w:name="Placeholder Text" w:semiHidden="1"/>
-    <w:lsdException w:name="No Spacing" w:uiPriority="1" w:qFormat="1"/>
-    <w:lsdException w:name="Light Shading" w:uiPriority="60"/>
-    <w:lsdException w:name="Light List" w:uiPriority="61"/>
-    <w:lsdException w:name="Light Grid" w:uiPriority="62"/>
-    <w:lsdException w:name="Medium Shading 1" w:uiPriority="63"/>
-    <w:lsdException w:name="Medium Shading 2" w:uiPriority="64"/>
-    <w:lsdException w:name="Medium List 1" w:uiPriority="65"/>
-    <w:lsdException w:name="Medium List 2" w:uiPriority="66"/>
-    <w:lsdException w:name="Medium Grid 1" w:uiPriority="67"/>
-    <w:lsdException w:name="Medium Grid 2" w:uiPriority="68"/>
-    <w:lsdException w:name="Medium Grid 3" w:uiPriority="69"/>
-    <w:lsdException w:name="Dark List" w:uiPriority="70"/>
-    <w:lsdException w:name="Colorful Shading" w:uiPriority="71"/>
-    <w:lsdException w:name="Colorful List" w:uiPriority="72"/>
-    <w:lsdException w:name="Colorful Grid" w:uiPriority="73"/>
-    <w:lsdException w:name="Light Shading Accent 1" w:uiPriority="60"/>
-    <w:lsdException w:name="Light List Accent 1" w:uiPriority="61"/>
-    <w:lsdException w:name="Light Grid Accent 1" w:uiPriority="62"/>
-    <w:lsdException w:name="Medium Shading 1 Accent 1" w:uiPriority="63"/>
-    <w:lsdException w:name="Medium Shading 2 Accent 1" w:uiPriority="64"/>
-    <w:lsdException w:name="Medium List 1 Accent 1" w:uiPriority="65"/>
-    <w:lsdException w:name="Revision" w:semiHidden="1"/>
-    <w:lsdException w:name="List Paragraph" w:uiPriority="34" w:qFormat="1"/>
-    <w:lsdException w:name="Quote" w:uiPriority="29" w:qFormat="1"/>
-    <w:lsdException w:name="Intense Quote" w:uiPriority="30" w:qFormat="1"/>
-    <w:lsdException w:name="Medium List 2 Accent 1" w:uiPriority="66"/>
-    <w:lsdException w:name="Medium Grid 1 Accent 1" w:uiPriority="67"/>
-    <w:lsdException w:name="Medium Grid 2 Accent 1" w:uiPriority="68"/>
-    <w:lsdException w:name="Medium Grid 3 Accent 1" w:uiPriority="69"/>
-    <w:lsdException w:name="Dark List Accent 1" w:uiPriority="70"/>
-    <w:lsdException w:name="Colorful Shading Accent 1" w:uiPriority="71"/>
-    <w:lsdException w:name="Colorful List Accent 1" w:uiPriority="72"/>
-    <w:lsdException w:name="Colorful Grid Accent 1" w:uiPriority="73"/>
-    <w:lsdException w:name="Light Shading Accent 2" w:uiPriority="60"/>
-    <w:lsdException w:name="Light List Accent 2" w:uiPriority="61"/>
-    <w:lsdException w:name="Light Grid Accent 2" w:uiPriority="62"/>
-    <w:lsdException w:name="Medium Shading 1 Accent 2" w:uiPriority="63"/>
-    <w:lsdException w:name="Medium Shading 2 Accent 2" w:uiPriority="64"/>
-    <w:lsdException w:name="Medium List 1 Accent 2" w:uiPriority="65"/>
-    <w:lsdException w:name="Medium List 2 Accent 2" w:uiPriority="66"/>
-    <w:lsdException w:name="Medium Grid 1 Accent 2" w:uiPriority="67"/>
-    <w:lsdException w:name="Medium Grid 2 Accent 2" w:uiPriority="68"/>
-    <w:lsdException w:name="Medium Grid 3 Accent 2" w:uiPriority="69"/>
-    <w:lsdException w:name="Dark List Accent 2" w:uiPriority="70"/>
-    <w:lsdException w:name="Colorful Shading Accent 2" w:uiPriority="71"/>
-    <w:lsdException w:name="Colorful List Accent 2" w:uiPriority="72"/>
-    <w:lsdException w:name="Colorful Grid Accent 2" w:uiPriority="73"/>
-    <w:lsdException w:name="Light Shading Accent 3" w:uiPriority="60"/>
-    <w:lsdException w:name="Light List Accent 3" w:uiPriority="61"/>
-    <w:lsdException w:name="Light Grid Accent 3" w:uiPriority="62"/>
-    <w:lsdException w:name="Medium Shading 1 Accent 3" w:uiPriority="63"/>
-    <w:lsdException w:name="Medium Shading 2 Accent 3" w:uiPriority="64"/>
-    <w:lsdException w:name="Medium List 1 Accent 3" w:uiPriority="65"/>
-    <w:lsdException w:name="Medium List 2 Accent 3" w:uiPriority="66"/>
-    <w:lsdException w:name="Medium Grid 1 Accent 3" w:uiPriority="67"/>
-    <w:lsdException w:name="Medium Grid 2 Accent 3" w:uiPriority="68"/>
-    <w:lsdException w:name="Medium Grid 3 Accent 3" w:uiPriority="69"/>
-    <w:lsdException w:name="Dark List Accent 3" w:uiPriority="70"/>
-    <w:lsdException w:name="Colorful Shading Accent 3" w:uiPriority="71"/>
-    <w:lsdException w:name="Colorful List Accent 3" w:uiPriority="72"/>
-    <w:lsdException w:name="Colorful Grid Accent 3" w:uiPriority="73"/>
-    <w:lsdException w:name="Light Shading Accent 4" w:uiPriority="60"/>
-    <w:lsdException w:name="Light List Accent 4" w:uiPriority="61"/>
-    <w:lsdException w:name="Light Grid Accent 4" w:uiPriority="62"/>
-    <w:lsdException w:name="Medium Shading 1 Accent 4" w:uiPriority="63"/>
-    <w:lsdException w:name="Medium Shading 2 Accent 4" w:uiPriority="64"/>
-    <w:lsdException w:name="Medium List 1 Accent 4" w:uiPriority="65"/>
-    <w:lsdException w:name="Medium List 2 Accent 4" w:uiPriority="66"/>
-    <w:lsdException w:name="Medium Grid 1 Accent 4" w:uiPriority="67"/>
-    <w:lsdException w:name="Medium Grid 2 Accent 4" w:uiPriority="68"/>
-    <w:lsdException w:name="Medium Grid 3 Accent 4" w:uiPriority="69"/>
-    <w:lsdException w:name="Dark List Accent 4" w:uiPriority="70"/>
-    <w:lsdException w:name="Colorful Shading Accent 4" w:uiPriority="71"/>
-    <w:lsdException w:name="Colorful List Accent 4" w:uiPriority="72"/>
-    <w:lsdException w:name="Colorful Grid Accent 4" w:uiPriority="73"/>
-    <w:lsdException w:name="Light Shading Accent 5" w:uiPriority="60"/>
-    <w:lsdException w:name="Light List Accent 5" w:uiPriority="61"/>
-    <w:lsdException w:name="Light Grid Accent 5" w:uiPriority="62"/>
-    <w:lsdException w:name="Medium Shading 1 Accent 5" w:uiPriority="63"/>
-    <w:lsdException w:name="Medium Shading 2 Accent 5" w:uiPriority="64"/>
-    <w:lsdException w:name="Medium List 1 Accent 5" w:uiPriority="65"/>
-    <w:lsdException w:name="Medium List 2 Accent 5" w:uiPriority="66"/>
-    <w:lsdException w:name="Medium Grid 1 Accent 5" w:uiPriority="67"/>
-    <w:lsdException w:name="Medium Grid 2 Accent 5" w:uiPriority="68"/>
-    <w:lsdException w:name="Medium Grid 3 Accent 5" w:uiPriority="69"/>
-    <w:lsdException w:name="Dark List Accent 5" w:uiPriority="70"/>
-    <w:lsdException w:name="Colorful Shading Accent 5" w:uiPriority="71"/>
-    <w:lsdException w:name="Colorful List Accent 5" w:uiPriority="72"/>
-    <w:lsdException w:name="Colorful Grid Accent 5" w:uiPriority="73"/>
-    <w:lsdException w:name="Light Shading Accent 6" w:uiPriority="60"/>
-    <w:lsdException w:name="Light List Accent 6" w:uiPriority="61"/>
-    <w:lsdException w:name="Light Grid Accent 6" w:uiPriority="62"/>
-    <w:lsdException w:name="Medium Shading 1 Accent 6" w:uiPriority="63"/>
-    <w:lsdException w:name="Medium Shading 2 Accent 6" w:uiPriority="64"/>
-    <w:lsdException w:name="Medium List 1 Accent 6" w:uiPriority="65"/>
-    <w:lsdException w:name="Medium List 2 Accent 6" w:uiPriority="66"/>
-    <w:lsdException w:name="Medium Grid 1 Accent 6" w:uiPriority="67"/>
-    <w:lsdException w:name="Medium Grid 2 Accent 6" w:uiPriority="68"/>
-    <w:lsdException w:name="Medium Grid 3 Accent 6" w:uiPriority="69"/>
-    <w:lsdException w:name="Dark List Accent 6" w:uiPriority="70"/>
-    <w:lsdException w:name="Colorful Shading Accent 6" w:uiPriority="71"/>
-    <w:lsdException w:name="Colorful List Accent 6" w:uiPriority="72"/>
-    <w:lsdException w:name="Colorful Grid Accent 6" w:uiPriority="73"/>
-    <w:lsdException w:name="Subtle Emphasis" w:uiPriority="19" w:qFormat="1"/>
-    <w:lsdException w:name="Intense Emphasis" w:uiPriority="21" w:qFormat="1"/>
-    <w:lsdException w:name="Subtle Reference" w:uiPriority="31" w:qFormat="1"/>
-    <w:lsdException w:name="Intense Reference" w:uiPriority="32" w:qFormat="1"/>
-    <w:lsdException w:name="Book Title" w:uiPriority="33" w:qFormat="1"/>
-    <w:lsdException w:name="Bibliography" w:semiHidden="1" w:uiPriority="37" w:unhideWhenUsed="1"/>
-    <w:lsdException w:name="TOC Heading" w:semiHidden="1" w:uiPriority="39" w:unhideWhenUsed="1" w:qFormat="1"/>
-    <w:lsdException w:name="Plain Table 1" w:uiPriority="41"/>
-    <w:lsdException w:name="Plain Table 2" w:uiPriority="42"/>
-    <w:lsdException w:name="Plain Table 3" w:uiPriority="43"/>
-    <w:lsdException w:name="Plain Table 4" w:uiPriority="44"/>
-    <w:lsdException w:name="Plain Table 5" w:uiPriority="45"/>
-    <w:lsdException w:name="Grid Table Light" w:uiPriority="40"/>
-    <w:lsdException w:name="Grid Table 1 Light" w:uiPriority="46"/>
-    <w:lsdException w:name="Grid Table 2" w:uiPriority="47"/>
-    <w:lsdException w:name="Grid Table 3" w:uiPriority="48"/>
-    <w:lsdException w:name="Grid Table 4" w:uiPriority="49"/>
-    <w:lsdException w:name="Grid Table 5 Dark" w:uiPriority="50"/>
-    <w:lsdException w:name="Grid Table 6 Colorful" w:uiPriority="51"/>
-    <w:lsdException w:name="Grid Table 7 Colorful" w:uiPriority="52"/>
-    <w:lsdException w:name="Grid Table 1 Light Accent 1" w:uiPriority="46"/>
-    <w:lsdException w:name="Grid Table 2 Accent 1" w:uiPriority="47"/>
-    <w:lsdException w:name="Grid Table 3 Accent 1" w:uiPriority="48"/>
-    <w:lsdException w:name="Grid Table 4 Accent 1" w:uiPriority="49"/>
-    <w:lsdException w:name="Grid Table 5 Dark Accent 1" w:uiPriority="50"/>
-    <w:lsdException w:name="Grid Table 6 Colorful Accent 1" w:uiPriority="51"/>
-    <w:lsdException w:name="Grid Table 7 Colorful Accent 1" w:uiPriority="52"/>
-    <w:lsdException w:name="Grid Table 1 Light Accent 2" w:uiPriority="46"/>
-    <w:lsdException w:name="Grid Table 2 Accent 2" w:uiPriority="47"/>
-    <w:lsdException w:name="Grid Table 3 Accent 2" w:uiPriority="48"/>
-    <w:lsdException w:name="Grid Table 4 Accent 2" w:uiPriority="49"/>
-    <w:lsdException w:name="Grid Table 5 Dark Accent 2" w:uiPriority="50"/>
-    <w:lsdException w:name="Grid Table 6 Colorful Accent 2" w:uiPriority="51"/>
-    <w:lsdException w:name="Grid Table 7 Colorful Accent 2" w:uiPriority="52"/>
-    <w:lsdException w:name="Grid Table 1 Light Accent 3" w:uiPriority="46"/>
-    <w:lsdException w:name="Grid Table 2 Accent 3" w:uiPriority="47"/>
-    <w:lsdException w:name="Grid Table 3 Accent 3" w:uiPriority="48"/>
-    <w:lsdException w:name="Grid Table 4 Accent 3" w:uiPriority="49"/>
-    <w:lsdException w:name="Grid Table 5 Dark Accent 3" w:uiPriority="50"/>
-    <w:lsdException w:name="Grid Table 6 Colorful Accent 3" w:uiPriority="51"/>
-    <w:lsdException w:name="Grid Table 7 Colorful Accent 3" w:uiPriority="52"/>
-    <w:lsdException w:name="Grid Table 1 Light Accent 4" w:uiPriority="46"/>
-    <w:lsdException w:name="Grid Table 2 Accent 4" w:uiPriority="47"/>
-    <w:lsdException w:name="Grid Table 3 Accent 4" w:uiPriority="48"/>
-    <w:lsdException w:name="Grid Table 4 Accent 4" w:uiPriority="49"/>
-    <w:lsdException w:name="Grid Table 5 Dark Accent 4" w:uiPriority="50"/>
-    <w:lsdException w:name="Grid Table 6 Colorful Accent 4" w:uiPriority="51"/>
-    <w:lsdException w:name="Grid Table 7 Colorful Accent 4" w:uiPriority="52"/>
-    <w:lsdException w:name="Grid Table 1 Light Accent 5" w:uiPriority="46"/>
-    <w:lsdException w:name="Grid Table 2 Accent 5" w:uiPriority="47"/>
-    <w:lsdException w:name="Grid Table 3 Accent 5" w:uiPriority="48"/>
-    <w:lsdException w:name="Grid Table 4 Accent 5" w:uiPriority="49"/>
-    <w:lsdException w:name="Grid Table 5 Dark Accent 5" w:uiPriority="50"/>
-    <w:lsdException w:name="Grid Table 6 Colorful Accent 5" w:uiPriority="51"/>
-    <w:lsdException w:name="Grid Table 7 Colorful Accent 5" w:uiPriority="52"/>
-    <w:lsdException w:name="Grid Table 1 Light Accent 6" w:uiPriority="46"/>
-    <w:lsdException w:name="Grid Table 2 Accent 6" w:uiPriority="47"/>
-    <w:lsdException w:name="Grid Table 3 Accent 6" w:uiPriority="48"/>
-    <w:lsdException w:name="Grid Table 4 Accent 6" w:uiPriority="49"/>
-    <w:lsdException w:name="Grid Table 5 Dark Accent 6" w:uiPriority="50"/>
-    <w:lsdException w:name="Grid Table 6 Colorful Accent 6" w:uiPriority="51"/>
-    <w:lsdException w:name="Grid Table 7 Colorful Accent 6" w:uiPriority="52"/>
-    <w:lsdException w:name="List Table 1 Light" w:uiPriority="46"/>
-    <w:lsdException w:name="List Table 2" w:uiPriority="47"/>
-    <w:lsdException w:name="List Table 3" w:uiPriority="48"/>
-    <w:lsdException w:name="List Table 4" w:uiPriority="49"/>
-    <w:lsdException w:name="List Table 5 Dark" w:uiPriority="50"/>
-    <w:lsdException w:name="List Table 6 Colorful" w:uiPriority="51"/>
-    <w:lsdException w:name="List Table 7 Colorful" w:uiPriority="52"/>
-    <w:lsdException w:name="List Table 1 Light Accent 1" w:uiPriority="46"/>
-    <w:lsdException w:name="List Table 2 Accent 1" w:uiPriority="47"/>
-    <w:lsdException w:name="List Table 3 Accent 1" w:uiPriority="48"/>
-    <w:lsdException w:name="List Table 4 Accent 1" w:uiPriority="49"/>
-    <w:lsdException w:name="List Table 5 Dark Accent 1" w:uiPriority="50"/>
-    <w:lsdException w:name="List Table 6 Colorful Accent 1" w:uiPriority="51"/>
-    <w:lsdException w:name="List Table 7 Colorful Accent 1" w:uiPriority="52"/>
-    <w:lsdException w:name="List Table 1 Light Accent 2" w:uiPriority="46"/>
-    <w:lsdException w:name="List Table 2 Accent 2" w:uiPriority="47"/>
-    <w:lsdException w:name="List Table 3 Accent 2" w:uiPriority="48"/>
-    <w:lsdException w:name="List Table 4 Accent 2" w:uiPriority="49"/>
-    <w:lsdException w:name="List Table 5 Dark Accent 2" w:uiPriority="50"/>
-    <w:lsdException w:name="List Table 6 Colorful Accent 2" w:uiPriority="51"/>
-    <w:lsdException w:name="List Table 7 Colorful Accent 2" w:uiPriority="52"/>
-    <w:lsdException w:name="List Table 1 Light Accent 3" w:uiPriority="46"/>
-    <w:lsdException w:name="List Table 2 Accent 3" w:uiPriority="47"/>
-    <w:lsdException w:name="List Table 3 Accent 3" w:uiPriority="48"/>
-    <w:lsdException w:name="List Table 4 Accent 3" w:uiPriority="49"/>
-    <w:lsdException w:name="List Table 5 Dark Accent 3" w:uiPriority="50"/>
-    <w:lsdException w:name="List Table 6 Colorful Accent 3" w:uiPriority="51"/>
-    <w:lsdException w:name="List Table 7 Colorful Accent 3" w:uiPriority="52"/>
-    <w:lsdException w:name="List Table 1 Light Accent 4" w:uiPriority="46"/>
-    <w:lsdException w:name="List Table 2 Accent 4" w:uiPriority="47"/>
-    <w:lsdException w:name="List Table 3 Accent 4" w:uiPriority="48"/>
-    <w:lsdException w:name="List Table 4 Accent 4" w:uiPriority="49"/>
-    <w:lsdException w:name="List Table 5 Dark Accent 4" w:uiPriority="50"/>
-    <w:lsdException w:name="List Table 6 Colorful Accent 4" w:uiPriority="51"/>
-    <w:lsdException w:name="List Table 7 Colorful Accent 4" w:uiPriority="52"/>
-    <w:lsdException w:name="List Table 1 Light Accent 5" w:uiPriority="46"/>
-    <w:lsdException w:name="List Table 2 Accent 5" w:uiPriority="47"/>
-    <w:lsdException w:name="List Table 3 Accent 5" w:uiPriority="48"/>
-    <w:lsdException w:name="List Table 4 Accent 5" w:uiPriority="49"/>
-    <w:lsdException w:name="List Table 5 Dark Accent 5" w:uiPriority="50"/>
-    <w:lsdException w:name="List Table 6 Colorful Accent 5" w:uiPriority="51"/>
-    <w:lsdException w:name="List Table 7 Colorful Accent 5" w:uiPriority="52"/>
-    <w:lsdException w:name="List Table 1 Light Accent 6" w:uiPriority="46"/>
-    <w:lsdException w:name="List Table 2 Accent 6" w:uiPriority="47"/>
-    <w:lsdException w:name="List Table 3 Accent 6" w:uiPriority="48"/>
-    <w:lsdException w:name="List Table 4 Accent 6" w:uiPriority="49"/>
-    <w:lsdException w:name="List Table 5 Dark Accent 6" w:uiPriority="50"/>
-    <w:lsdException w:name="List Table 6 Colorful Accent 6" w:uiPriority="51"/>
-    <w:lsdException w:name="List Table 7 Colorful Accent 6" w:uiPriority="52"/>
+  <w:latentStyles w:defLockedState="0" w:defUIPriority="99" w:defSemiHidden="1" w:defUnhideWhenUsed="1" w:defQFormat="0" w:count="267">
+    <w:lsdException w:name="Normal" w:semiHidden="0" w:uiPriority="0" w:unhideWhenUsed="0" w:qFormat="1"/>
+    <w:lsdException w:name="heading 1" w:semiHidden="0" w:uiPriority="9" w:unhideWhenUsed="0" w:qFormat="1"/>
+    <w:lsdException w:name="heading 2" w:uiPriority="9" w:qFormat="1"/>
+    <w:lsdException w:name="heading 3" w:uiPriority="9" w:qFormat="1"/>
+    <w:lsdException w:name="heading 4" w:uiPriority="9" w:qFormat="1"/>
+    <w:lsdException w:name="heading 5" w:uiPriority="9" w:qFormat="1"/>
+    <w:lsdException w:name="heading 6" w:uiPriority="9" w:qFormat="1"/>
+    <w:lsdException w:name="heading 7" w:uiPriority="9" w:qFormat="1"/>
+    <w:lsdException w:name="heading 8" w:uiPriority="9" w:qFormat="1"/>
+    <w:lsdException w:name="heading 9" w:uiPriority="9" w:qFormat="1"/>
+    <w:lsdException w:name="toc 1" w:uiPriority="39"/>
+    <w:lsdException w:name="toc 2" w:uiPriority="39"/>
+    <w:lsdException w:name="toc 3" w:uiPriority="39"/>
+    <w:lsdException w:name="toc 4" w:uiPriority="39"/>
+    <w:lsdException w:name="toc 5" w:uiPriority="39"/>
+    <w:lsdException w:name="toc 6" w:uiPriority="39"/>
+    <w:lsdException w:name="toc 7" w:uiPriority="39"/>
+    <w:lsdException w:name="toc 8" w:uiPriority="39"/>
+    <w:lsdException w:name="toc 9" w:uiPriority="39"/>
+    <w:lsdException w:name="caption" w:uiPriority="35" w:qFormat="1"/>
+    <w:lsdException w:name="Title" w:semiHidden="0" w:uiPriority="10" w:unhideWhenUsed="0" w:qFormat="1"/>
+    <w:lsdException w:name="Default Paragraph Font" w:uiPriority="1"/>
+    <w:lsdException w:name="Subtitle" w:semiHidden="0" w:uiPriority="11" w:unhideWhenUsed="0" w:qFormat="1"/>
+    <w:lsdException w:name="Strong" w:semiHidden="0" w:uiPriority="22" w:unhideWhenUsed="0" w:qFormat="1"/>
+    <w:lsdException w:name="Emphasis" w:semiHidden="0" w:uiPriority="20" w:unhideWhenUsed="0" w:qFormat="1"/>
+    <w:lsdException w:name="Table Grid" w:semiHidden="0" w:uiPriority="59" w:unhideWhenUsed="0"/>
+    <w:lsdException w:name="Placeholder Text" w:unhideWhenUsed="0"/>
+    <w:lsdException w:name="No Spacing" w:semiHidden="0" w:uiPriority="1" w:unhideWhenUsed="0" w:qFormat="1"/>
+    <w:lsdException w:name="Light Shading" w:semiHidden="0" w:uiPriority="60" w:unhideWhenUsed="0"/>
+    <w:lsdException w:name="Light List" w:semiHidden="0" w:uiPriority="61" w:unhideWhenUsed="0"/>
+    <w:lsdException w:name="Light Grid" w:semiHidden="0" w:uiPriority="62" w:unhideWhenUsed="0"/>
+    <w:lsdException w:name="Medium Shading 1" w:semiHidden="0" w:uiPriority="63" w:unhideWhenUsed="0"/>
+    <w:lsdException w:name="Medium Shading 2" w:semiHidden="0" w:uiPriority="64" w:unhideWhenUsed="0"/>
+    <w:lsdException w:name="Medium List 1" w:semiHidden="0" w:uiPriority="65" w:unhideWhenUsed="0"/>
+    <w:lsdException w:name="Medium List 2" w:semiHidden="0" w:uiPriority="66" w:unhideWhenUsed="0"/>
+    <w:lsdException w:name="Medium Grid 1" w:semiHidden="0" w:uiPriority="67" w:unhideWhenUsed="0"/>
+    <w:lsdException w:name="Medium Grid 2" w:semiHidden="0" w:uiPriority="68" w:unhideWhenUsed="0"/>
+    <w:lsdException w:name="Medium Grid 3" w:semiHidden="0" w:uiPriority="69" w:unhideWhenUsed="0"/>
+    <w:lsdException w:name="Dark List" w:semiHidden="0" w:uiPriority="70" w:unhideWhenUsed="0"/>
+    <w:lsdException w:name="Colorful Shading" w:semiHidden="0" w:uiPriority="71" w:unhideWhenUsed="0"/>
+    <w:lsdException w:name="Colorful List" w:semiHidden="0" w:uiPriority="72" w:unhideWhenUsed="0"/>
+    <w:lsdException w:name="Colorful Grid" w:semiHidden="0" w:uiPriority="73" w:unhideWhenUsed="0"/>
+    <w:lsdException w:name="Light Shading Accent 1" w:semiHidden="0" w:uiPriority="60" w:unhideWhenUsed="0"/>
+    <w:lsdException w:name="Light List Accent 1" w:semiHidden="0" w:uiPriority="61" w:unhideWhenUsed="0"/>
+    <w:lsdException w:name="Light Grid Accent 1" w:semiHidden="0" w:uiPriority="62" w:unhideWhenUsed="0"/>
+    <w:lsdException w:name="Medium Shading 1 Accent 1" w:semiHidden="0" w:uiPriority="63" w:unhideWhenUsed="0"/>
+    <w:lsdException w:name="Medium Shading 2 Accent 1" w:semiHidden="0" w:uiPriority="64" w:unhideWhenUsed="0"/>
+    <w:lsdException w:name="Medium List 1 Accent 1" w:semiHidden="0" w:uiPriority="65" w:unhideWhenUsed="0"/>
+    <w:lsdException w:name="Revision" w:unhideWhenUsed="0"/>
+    <w:lsdException w:name="List Paragraph" w:semiHidden="0" w:uiPriority="34" w:unhideWhenUsed="0" w:qFormat="1"/>
+    <w:lsdException w:name="Quote" w:semiHidden="0" w:uiPriority="29" w:unhideWhenUsed="0" w:qFormat="1"/>
+    <w:lsdException w:name="Intense Quote" w:semiHidden="0" w:uiPriority="30" w:unhideWhenUsed="0" w:qFormat="1"/>
+    <w:lsdException w:name="Medium List 2 Accent 1" w:semiHidden="0" w:uiPriority="66" w:unhideWhenUsed="0"/>
+    <w:lsdException w:name="Medium Grid 1 Accent 1" w:semiHidden="0" w:uiPriority="67" w:unhideWhenUsed="0"/>
+    <w:lsdException w:name="Medium Grid 2 Accent 1" w:semiHidden="0" w:uiPriority="68" w:unhideWhenUsed="0"/>
+    <w:lsdException w:name="Medium Grid 3 Accent 1" w:semiHidden="0" w:uiPriority="69" w:unhideWhenUsed="0"/>
+    <w:lsdException w:name="Dark List Accent 1" w:semiHidden="0" w:uiPriority="70" w:unhideWhenUsed="0"/>
+    <w:lsdException w:name="Colorful Shading Accent 1" w:semiHidden="0" w:uiPriority="71" w:unhideWhenUsed="0"/>
+    <w:lsdException w:name="Colorful List Accent 1" w:semiHidden="0" w:uiPriority="72" w:unhideWhenUsed="0"/>
+    <w:lsdException w:name="Colorful Grid Accent 1" w:semiHidden="0" w:uiPriority="73" w:unhideWhenUsed="0"/>
+    <w:lsdException w:name="Light Shading Accent 2" w:semiHidden="0" w:uiPriority="60" w:unhideWhenUsed="0"/>
+    <w:lsdException w:name="Light List Accent 2" w:semiHidden="0" w:uiPriority="61" w:unhideWhenUsed="0"/>
+    <w:lsdException w:name="Light Grid Accent 2" w:semiHidden="0" w:uiPriority="62" w:unhideWhenUsed="0"/>
+    <w:lsdException w:name="Medium Shading 1 Accent 2" w:semiHidden="0" w:uiPriority="63" w:unhideWhenUsed="0"/>
+    <w:lsdException w:name="Medium Shading 2 Accent 2" w:semiHidden="0" w:uiPriority="64" w:unhideWhenUsed="0"/>
+    <w:lsdException w:name="Medium List 1 Accent 2" w:semiHidden="0" w:uiPriority="65" w:unhideWhenUsed="0"/>
+    <w:lsdException w:name="Medium List 2 Accent 2" w:semiHidden="0" w:uiPriority="66" w:unhideWhenUsed="0"/>
+    <w:lsdException w:name="Medium Grid 1 Accent 2" w:semiHidden="0" w:uiPriority="67" w:unhideWhenUsed="0"/>
+    <w:lsdException w:name="Medium Grid 2 Accent 2" w:semiHidden="0" w:uiPriority="68" w:unhideWhenUsed="0"/>
+    <w:lsdException w:name="Medium Grid 3 Accent 2" w:semiHidden="0" w:uiPriority="69" w:unhideWhenUsed="0"/>
+    <w:lsdException w:name="Dark List Accent 2" w:semiHidden="0" w:uiPriority="70" w:unhideWhenUsed="0"/>
+    <w:lsdException w:name="Colorful Shading Accent 2" w:semiHidden="0" w:uiPriority="71" w:unhideWhenUsed="0"/>
+    <w:lsdException w:name="Colorful List Accent 2" w:semiHidden="0" w:uiPriority="72" w:unhideWhenUsed="0"/>
+    <w:lsdException w:name="Colorful Grid Accent 2" w:semiHidden="0" w:uiPriority="73" w:unhideWhenUsed="0"/>
+    <w:lsdException w:name="Light Shading Accent 3" w:semiHidden="0" w:uiPriority="60" w:unhideWhenUsed="0"/>
+    <w:lsdException w:name="Light List Accent 3" w:semiHidden="0" w:uiPriority="61" w:unhideWhenUsed="0"/>
+    <w:lsdException w:name="Light Grid Accent 3" w:semiHidden="0" w:uiPriority="62" w:unhideWhenUsed="0"/>
+    <w:lsdException w:name="Medium Shading 1 Accent 3" w:semiHidden="0" w:uiPriority="63" w:unhideWhenUsed="0"/>
+    <w:lsdException w:name="Medium Shading 2 Accent 3" w:semiHidden="0" w:uiPriority="64" w:unhideWhenUsed="0"/>
+    <w:lsdException w:name="Medium List 1 Accent 3" w:semiHidden="0" w:uiPriority="65" w:unhideWhenUsed="0"/>
+    <w:lsdException w:name="Medium List 2 Accent 3" w:semiHidden="0" w:uiPriority="66" w:unhideWhenUsed="0"/>
+    <w:lsdException w:name="Medium Grid 1 Accent 3" w:semiHidden="0" w:uiPriority="67" w:unhideWhenUsed="0"/>
+    <w:lsdException w:name="Medium Grid 2 Accent 3" w:semiHidden="0" w:uiPriority="68" w:unhideWhenUsed="0"/>
+    <w:lsdException w:name="Medium Grid 3 Accent 3" w:semiHidden="0" w:uiPriority="69" w:unhideWhenUsed="0"/>
+    <w:lsdException w:name="Dark List Accent 3" w:semiHidden="0" w:uiPriority="70" w:unhideWhenUsed="0"/>
+    <w:lsdException w:name="Colorful Shading Accent 3" w:semiHidden="0" w:uiPriority="71" w:unhideWhenUsed="0"/>
+    <w:lsdException w:name="Colorful List Accent 3" w:semiHidden="0" w:uiPriority="72" w:unhideWhenUsed="0"/>
+    <w:lsdException w:name="Colorful Grid Accent 3" w:semiHidden="0" w:uiPriority="73" w:unhideWhenUsed="0"/>
+    <w:lsdException w:name="Light Shading Accent 4" w:semiHidden="0" w:uiPriority="60" w:unhideWhenUsed="0"/>
+    <w:lsdException w:name="Light List Accent 4" w:semiHidden="0" w:uiPriority="61" w:unhideWhenUsed="0"/>
+    <w:lsdException w:name="Light Grid Accent 4" w:semiHidden="0" w:uiPriority="62" w:unhideWhenUsed="0"/>
+    <w:lsdException w:name="Medium Shading 1 Accent 4" w:semiHidden="0" w:uiPriority="63" w:unhideWhenUsed="0"/>
+    <w:lsdException w:name="Medium Shading 2 Accent 4" w:semiHidden="0" w:uiPriority="64" w:unhideWhenUsed="0"/>
+    <w:lsdException w:name="Medium List 1 Accent 4" w:semiHidden="0" w:uiPriority="65" w:unhideWhenUsed="0"/>
+    <w:lsdException w:name="Medium List 2 Accent 4" w:semiHidden="0" w:uiPriority="66" w:unhideWhenUsed="0"/>
+    <w:lsdException w:name="Medium Grid 1 Accent 4" w:semiHidden="0" w:uiPriority="67" w:unhideWhenUsed="0"/>
+    <w:lsdException w:name="Medium Grid 2 Accent 4" w:semiHidden="0" w:uiPriority="68" w:unhideWhenUsed="0"/>
+    <w:lsdException w:name="Medium Grid 3 Accent 4" w:semiHidden="0" w:uiPriority="69" w:unhideWhenUsed="0"/>
+    <w:lsdException w:name="Dark List Accent 4" w:semiHidden="0" w:uiPriority="70" w:unhideWhenUsed="0"/>
+    <w:lsdException w:name="Colorful Shading Accent 4" w:semiHidden="0" w:uiPriority="71" w:unhideWhenUsed="0"/>
+    <w:lsdException w:name="Colorful List Accent 4" w:semiHidden="0" w:uiPriority="72" w:unhideWhenUsed="0"/>
+    <w:lsdException w:name="Colorful Grid Accent 4" w:semiHidden="0" w:uiPriority="73" w:unhideWhenUsed="0"/>
+    <w:lsdException w:name="Light Shading Accent 5" w:semiHidden="0" w:uiPriority="60" w:unhideWhenUsed="0"/>
+    <w:lsdException w:name="Light List Accent 5" w:semiHidden="0" w:uiPriority="61" w:unhideWhenUsed="0"/>
+    <w:lsdException w:name="Light Grid Accent 5" w:semiHidden="0" w:uiPriority="62" w:unhideWhenUsed="0"/>
+    <w:lsdException w:name="Medium Shading 1 Accent 5" w:semiHidden="0" w:uiPriority="63" w:unhideWhenUsed="0"/>
+    <w:lsdException w:name="Medium Shading 2 Accent 5" w:semiHidden="0" w:uiPriority="64" w:unhideWhenUsed="0"/>
+    <w:lsdException w:name="Medium List 1 Accent 5" w:semiHidden="0" w:uiPriority="65" w:unhideWhenUsed="0"/>
+    <w:lsdException w:name="Medium List 2 Accent 5" w:semiHidden="0" w:uiPriority="66" w:unhideWhenUsed="0"/>
+    <w:lsdException w:name="Medium Grid 1 Accent 5" w:semiHidden="0" w:uiPriority="67" w:unhideWhenUsed="0"/>
+    <w:lsdException w:name="Medium Grid 2 Accent 5" w:semiHidden="0" w:uiPriority="68" w:unhideWhenUsed="0"/>
+    <w:lsdException w:name="Medium Grid 3 Accent 5" w:semiHidden="0" w:uiPriority="69" w:unhideWhenUsed="0"/>
+    <w:lsdException w:name="Dark List Accent 5" w:semiHidden="0" w:uiPriority="70" w:unhideWhenUsed="0"/>
+    <w:lsdException w:name="Colorful Shading Accent 5" w:semiHidden="0" w:uiPriority="71" w:unhideWhenUsed="0"/>
+    <w:lsdException w:name="Colorful List Accent 5" w:semiHidden="0" w:uiPriority="72" w:unhideWhenUsed="0"/>
+    <w:lsdException w:name="Colorful Grid Accent 5" w:semiHidden="0" w:uiPriority="73" w:unhideWhenUsed="0"/>
+    <w:lsdException w:name="Light Shading Accent 6" w:semiHidden="0" w:uiPriority="60" w:unhideWhenUsed="0"/>
+    <w:lsdException w:name="Light List Accent 6" w:semiHidden="0" w:uiPriority="61" w:unhideWhenUsed="0"/>
+    <w:lsdException w:name="Light Grid Accent 6" w:semiHidden="0" w:uiPriority="62" w:unhideWhenUsed="0"/>
+    <w:lsdException w:name="Medium Shading 1 Accent 6" w:semiHidden="0" w:uiPriority="63" w:unhideWhenUsed="0"/>
+    <w:lsdException w:name="Medium Shading 2 Accent 6" w:semiHidden="0" w:uiPriority="64" w:unhideWhenUsed="0"/>
+    <w:lsdException w:name="Medium List 1 Accent 6" w:semiHidden="0" w:uiPriority="65" w:unhideWhenUsed="0"/>
+    <w:lsdException w:name="Medium List 2 Accent 6" w:semiHidden="0" w:uiPriority="66" w:unhideWhenUsed="0"/>
+    <w:lsdException w:name="Medium Grid 1 Accent 6" w:semiHidden="0" w:uiPriority="67" w:unhideWhenUsed="0"/>
+    <w:lsdException w:name="Medium Grid 2 Accent 6" w:semiHidden="0" w:uiPriority="68" w:unhideWhenUsed="0"/>
+    <w:lsdException w:name="Medium Grid 3 Accent 6" w:semiHidden="0" w:uiPriority="69" w:unhideWhenUsed="0"/>
+    <w:lsdException w:name="Dark List Accent 6" w:semiHidden="0" w:uiPriority="70" w:unhideWhenUsed="0"/>
+    <w:lsdException w:name="Colorful Shading Accent 6" w:semiHidden="0" w:uiPriority="71" w:unhideWhenUsed="0"/>
+    <w:lsdException w:name="Colorful List Accent 6" w:semiHidden="0" w:uiPriority="72" w:unhideWhenUsed="0"/>
+    <w:lsdException w:name="Colorful Grid Accent 6" w:semiHidden="0" w:uiPriority="73" w:unhideWhenUsed="0"/>
+    <w:lsdException w:name="Subtle Emphasis" w:semiHidden="0" w:uiPriority="19" w:unhideWhenUsed="0" w:qFormat="1"/>
+    <w:lsdException w:name="Intense Emphasis" w:semiHidden="0" w:uiPriority="21" w:unhideWhenUsed="0" w:qFormat="1"/>
+    <w:lsdException w:name="Subtle Reference" w:semiHidden="0" w:uiPriority="31" w:unhideWhenUsed="0" w:qFormat="1"/>
+    <w:lsdException w:name="Intense Reference" w:semiHidden="0" w:uiPriority="32" w:unhideWhenUsed="0" w:qFormat="1"/>
+    <w:lsdException w:name="Book Title" w:semiHidden="0" w:uiPriority="33" w:unhideWhenUsed="0" w:qFormat="1"/>
+    <w:lsdException w:name="Bibliography" w:uiPriority="37"/>
+    <w:lsdException w:name="TOC Heading" w:uiPriority="39" w:qFormat="1"/>
   </w:latentStyles>
   <w:style w:type="paragraph" w:default="1" w:styleId="Normal">
     <w:name w:val="Normal"/>
@@ -11646,6 +11418,7 @@
     <w:uiPriority w:val="99"/>
     <w:semiHidden/>
     <w:unhideWhenUsed/>
+    <w:qFormat/>
     <w:tblPr>
       <w:tblInd w:w="0" w:type="dxa"/>
       <w:tblCellMar>

</xml_diff>

<commit_message>
Tambah slide Hasil Angin beserta gambar. Log book update
</commit_message>
<xml_diff>
--- a/log book.docx
+++ b/log book.docx
@@ -8573,7 +8573,7 @@
         <w:rPr>
           <w:rFonts w:ascii="Verdana" w:eastAsia="Times New Roman" w:hAnsi="Verdana" w:cs="Courier New"/>
         </w:rPr>
-        <w:t xml:space="preserve">1.Semalam saya.. </w:t>
+        <w:t>1.Semalam saya meupdate detail cara kerja.</w:t>
       </w:r>
     </w:p>
     <w:p>
@@ -8607,37 +8607,67 @@
         </w:rPr>
         <w:t xml:space="preserve">2. Hari ini saya, </w:t>
       </w:r>
-    </w:p>
-    <w:p>
-      <w:pPr>
-        <w:tabs>
-          <w:tab w:val="left" w:pos="916"/>
-          <w:tab w:val="left" w:pos="1832"/>
-          <w:tab w:val="left" w:pos="2748"/>
-          <w:tab w:val="left" w:pos="3664"/>
-          <w:tab w:val="left" w:pos="4580"/>
-          <w:tab w:val="left" w:pos="5496"/>
-          <w:tab w:val="left" w:pos="6412"/>
-          <w:tab w:val="left" w:pos="7328"/>
-          <w:tab w:val="left" w:pos="8244"/>
-          <w:tab w:val="left" w:pos="9160"/>
-          <w:tab w:val="left" w:pos="10076"/>
-          <w:tab w:val="left" w:pos="10992"/>
-          <w:tab w:val="left" w:pos="11908"/>
-          <w:tab w:val="left" w:pos="12824"/>
-          <w:tab w:val="left" w:pos="13740"/>
-          <w:tab w:val="left" w:pos="14656"/>
-        </w:tabs>
-        <w:spacing w:after="0" w:line="240" w:lineRule="auto"/>
-        <w:rPr>
-          <w:rFonts w:ascii="Verdana" w:eastAsia="Times New Roman" w:hAnsi="Verdana" w:cs="Courier New"/>
-        </w:rPr>
-      </w:pPr>
-      <w:r>
-        <w:rPr>
-          <w:rFonts w:ascii="Verdana" w:eastAsia="Times New Roman" w:hAnsi="Verdana" w:cs="Courier New"/>
-        </w:rPr>
-        <w:t xml:space="preserve">3. Saya ada kendala </w:t>
+      <w:r>
+        <w:rPr>
+          <w:rFonts w:ascii="Verdana" w:eastAsia="Times New Roman" w:hAnsi="Verdana" w:cs="Courier New"/>
+        </w:rPr>
+        <w:t>menambah slide hasil angin dari bladeless fan.</w:t>
+      </w:r>
+    </w:p>
+    <w:p>
+      <w:pPr>
+        <w:tabs>
+          <w:tab w:val="left" w:pos="916"/>
+          <w:tab w:val="left" w:pos="1832"/>
+          <w:tab w:val="left" w:pos="2748"/>
+          <w:tab w:val="left" w:pos="3664"/>
+          <w:tab w:val="left" w:pos="4580"/>
+          <w:tab w:val="left" w:pos="5496"/>
+          <w:tab w:val="left" w:pos="6412"/>
+          <w:tab w:val="left" w:pos="7328"/>
+          <w:tab w:val="left" w:pos="8244"/>
+          <w:tab w:val="left" w:pos="9160"/>
+          <w:tab w:val="left" w:pos="10076"/>
+          <w:tab w:val="left" w:pos="10992"/>
+          <w:tab w:val="left" w:pos="11908"/>
+          <w:tab w:val="left" w:pos="12824"/>
+          <w:tab w:val="left" w:pos="13740"/>
+          <w:tab w:val="left" w:pos="14656"/>
+        </w:tabs>
+        <w:spacing w:after="0" w:line="240" w:lineRule="auto"/>
+        <w:rPr>
+          <w:rFonts w:ascii="Verdana" w:eastAsia="Times New Roman" w:hAnsi="Verdana" w:cs="Courier New"/>
+        </w:rPr>
+      </w:pPr>
+      <w:r>
+        <w:rPr>
+          <w:rFonts w:ascii="Verdana" w:eastAsia="Times New Roman" w:hAnsi="Verdana" w:cs="Courier New"/>
+        </w:rPr>
+        <w:t xml:space="preserve">3. Saya </w:t>
+      </w:r>
+      <w:r>
+        <w:rPr>
+          <w:rFonts w:ascii="Verdana" w:eastAsia="Times New Roman" w:hAnsi="Verdana" w:cs="Courier New"/>
+        </w:rPr>
+        <w:t xml:space="preserve">tidak </w:t>
+      </w:r>
+      <w:r>
+        <w:rPr>
+          <w:rFonts w:ascii="Verdana" w:eastAsia="Times New Roman" w:hAnsi="Verdana" w:cs="Courier New"/>
+        </w:rPr>
+        <w:t>ada kendala</w:t>
+      </w:r>
+      <w:r>
+        <w:rPr>
+          <w:rFonts w:ascii="Verdana" w:eastAsia="Times New Roman" w:hAnsi="Verdana" w:cs="Courier New"/>
+        </w:rPr>
+        <w:t>.</w:t>
+      </w:r>
+      <w:r>
+        <w:rPr>
+          <w:rFonts w:ascii="Verdana" w:eastAsia="Times New Roman" w:hAnsi="Verdana" w:cs="Courier New"/>
+        </w:rPr>
+        <w:t xml:space="preserve"> </w:t>
       </w:r>
     </w:p>
     <w:p>

</xml_diff>

<commit_message>
penambahan isi slide caraKerja BladelessFan, pengisian log book
</commit_message>
<xml_diff>
--- a/log book.docx
+++ b/log book.docx
@@ -1,6 +1,6 @@
 
 <file path=word/document.xml><?xml version="1.0" encoding="utf-8"?>
-<w:document xmlns:ve="http://schemas.openxmlformats.org/markup-compatibility/2006" xmlns:o="urn:schemas-microsoft-com:office:office" xmlns:r="http://schemas.openxmlformats.org/officeDocument/2006/relationships" xmlns:m="http://schemas.openxmlformats.org/officeDocument/2006/math" xmlns:v="urn:schemas-microsoft-com:vml" xmlns:wp="http://schemas.openxmlformats.org/drawingml/2006/wordprocessingDrawing" xmlns:w10="urn:schemas-microsoft-com:office:word" xmlns:w="http://schemas.openxmlformats.org/wordprocessingml/2006/main" xmlns:wne="http://schemas.microsoft.com/office/word/2006/wordml">
+<w:document xmlns:wpc="http://schemas.microsoft.com/office/word/2010/wordprocessingCanvas" xmlns:mc="http://schemas.openxmlformats.org/markup-compatibility/2006" xmlns:o="urn:schemas-microsoft-com:office:office" xmlns:r="http://schemas.openxmlformats.org/officeDocument/2006/relationships" xmlns:m="http://schemas.openxmlformats.org/officeDocument/2006/math" xmlns:v="urn:schemas-microsoft-com:vml" xmlns:wp14="http://schemas.microsoft.com/office/word/2010/wordprocessingDrawing" xmlns:wp="http://schemas.openxmlformats.org/drawingml/2006/wordprocessingDrawing" xmlns:w10="urn:schemas-microsoft-com:office:word" xmlns:w="http://schemas.openxmlformats.org/wordprocessingml/2006/main" xmlns:w14="http://schemas.microsoft.com/office/word/2010/wordml" xmlns:wpg="http://schemas.microsoft.com/office/word/2010/wordprocessingGroup" xmlns:wpi="http://schemas.microsoft.com/office/word/2010/wordprocessingInk" xmlns:wne="http://schemas.microsoft.com/office/word/2006/wordml" xmlns:wps="http://schemas.microsoft.com/office/word/2010/wordprocessingShape" mc:Ignorable="w14 wp14">
   <w:body>
     <w:p>
       <w:pPr>
@@ -8448,869 +8448,893 @@
         </w:rPr>
         <w:t>memcoba pengeditan efek transisi slide.</w:t>
       </w:r>
+    </w:p>
+    <w:p>
+      <w:pPr>
+        <w:tabs>
+          <w:tab w:val="left" w:pos="916"/>
+          <w:tab w:val="left" w:pos="1832"/>
+          <w:tab w:val="left" w:pos="2748"/>
+          <w:tab w:val="left" w:pos="3664"/>
+          <w:tab w:val="left" w:pos="4580"/>
+          <w:tab w:val="left" w:pos="5496"/>
+          <w:tab w:val="left" w:pos="6412"/>
+          <w:tab w:val="left" w:pos="7328"/>
+          <w:tab w:val="left" w:pos="8244"/>
+          <w:tab w:val="left" w:pos="9160"/>
+          <w:tab w:val="left" w:pos="10076"/>
+          <w:tab w:val="left" w:pos="10992"/>
+          <w:tab w:val="left" w:pos="11908"/>
+          <w:tab w:val="left" w:pos="12824"/>
+          <w:tab w:val="left" w:pos="13740"/>
+          <w:tab w:val="left" w:pos="14656"/>
+        </w:tabs>
+        <w:spacing w:after="0" w:line="240" w:lineRule="auto"/>
+        <w:rPr>
+          <w:rFonts w:ascii="Verdana" w:eastAsia="Times New Roman" w:hAnsi="Verdana" w:cs="Courier New"/>
+        </w:rPr>
+      </w:pPr>
+      <w:r>
+        <w:rPr>
+          <w:rFonts w:ascii="Verdana" w:eastAsia="Times New Roman" w:hAnsi="Verdana" w:cs="Courier New"/>
+        </w:rPr>
+        <w:t xml:space="preserve">3. </w:t>
+      </w:r>
+      <w:r>
+        <w:rPr>
+          <w:rFonts w:ascii="Verdana" w:eastAsia="Times New Roman" w:hAnsi="Verdana" w:cs="Courier New"/>
+        </w:rPr>
+        <w:t>Saya ada kendala di pemberian efek transisi ini.</w:t>
+      </w:r>
+    </w:p>
+    <w:p>
+      <w:pPr>
+        <w:tabs>
+          <w:tab w:val="left" w:pos="916"/>
+          <w:tab w:val="left" w:pos="1832"/>
+          <w:tab w:val="left" w:pos="2748"/>
+          <w:tab w:val="left" w:pos="3664"/>
+          <w:tab w:val="left" w:pos="4580"/>
+          <w:tab w:val="left" w:pos="5496"/>
+          <w:tab w:val="left" w:pos="6412"/>
+          <w:tab w:val="left" w:pos="7328"/>
+          <w:tab w:val="left" w:pos="8244"/>
+          <w:tab w:val="left" w:pos="9160"/>
+          <w:tab w:val="left" w:pos="10076"/>
+          <w:tab w:val="left" w:pos="10992"/>
+          <w:tab w:val="left" w:pos="11908"/>
+          <w:tab w:val="left" w:pos="12824"/>
+          <w:tab w:val="left" w:pos="13740"/>
+          <w:tab w:val="left" w:pos="14656"/>
+        </w:tabs>
+        <w:spacing w:after="0" w:line="240" w:lineRule="auto"/>
+        <w:rPr>
+          <w:rFonts w:ascii="Verdana" w:eastAsia="Times New Roman" w:hAnsi="Verdana" w:cs="Courier New"/>
+          <w:b/>
+        </w:rPr>
+      </w:pPr>
+    </w:p>
+    <w:p>
+      <w:pPr>
+        <w:tabs>
+          <w:tab w:val="left" w:pos="916"/>
+          <w:tab w:val="left" w:pos="1832"/>
+          <w:tab w:val="left" w:pos="2748"/>
+          <w:tab w:val="left" w:pos="3664"/>
+          <w:tab w:val="left" w:pos="4580"/>
+          <w:tab w:val="left" w:pos="5496"/>
+          <w:tab w:val="left" w:pos="6412"/>
+          <w:tab w:val="left" w:pos="7328"/>
+          <w:tab w:val="left" w:pos="8244"/>
+          <w:tab w:val="left" w:pos="9160"/>
+          <w:tab w:val="left" w:pos="10076"/>
+          <w:tab w:val="left" w:pos="10992"/>
+          <w:tab w:val="left" w:pos="11908"/>
+          <w:tab w:val="left" w:pos="12824"/>
+          <w:tab w:val="left" w:pos="13740"/>
+          <w:tab w:val="left" w:pos="14656"/>
+        </w:tabs>
+        <w:spacing w:after="0" w:line="240" w:lineRule="auto"/>
+        <w:rPr>
+          <w:rFonts w:ascii="Verdana" w:eastAsia="Times New Roman" w:hAnsi="Verdana" w:cs="Courier New"/>
+          <w:b/>
+        </w:rPr>
+      </w:pPr>
+      <w:r>
+        <w:rPr>
+          <w:rFonts w:ascii="Verdana" w:eastAsia="Times New Roman" w:hAnsi="Verdana" w:cs="Courier New"/>
+          <w:b/>
+        </w:rPr>
+        <w:t>Ricky :</w:t>
+      </w:r>
+    </w:p>
+    <w:p>
+      <w:pPr>
+        <w:tabs>
+          <w:tab w:val="left" w:pos="916"/>
+          <w:tab w:val="left" w:pos="1832"/>
+          <w:tab w:val="left" w:pos="2748"/>
+          <w:tab w:val="left" w:pos="3664"/>
+          <w:tab w:val="left" w:pos="4580"/>
+          <w:tab w:val="left" w:pos="5496"/>
+          <w:tab w:val="left" w:pos="6412"/>
+          <w:tab w:val="left" w:pos="7328"/>
+          <w:tab w:val="left" w:pos="8244"/>
+          <w:tab w:val="left" w:pos="9160"/>
+          <w:tab w:val="left" w:pos="10076"/>
+          <w:tab w:val="left" w:pos="10992"/>
+          <w:tab w:val="left" w:pos="11908"/>
+          <w:tab w:val="left" w:pos="12824"/>
+          <w:tab w:val="left" w:pos="13740"/>
+          <w:tab w:val="left" w:pos="14656"/>
+        </w:tabs>
+        <w:spacing w:after="0" w:line="240" w:lineRule="auto"/>
+        <w:rPr>
+          <w:rFonts w:ascii="Verdana" w:eastAsia="Times New Roman" w:hAnsi="Verdana" w:cs="Courier New"/>
+        </w:rPr>
+      </w:pPr>
+      <w:r>
+        <w:rPr>
+          <w:rFonts w:ascii="Verdana" w:eastAsia="Times New Roman" w:hAnsi="Verdana" w:cs="Courier New"/>
+        </w:rPr>
+        <w:t>1.Semalam saya meupdate detail cara kerja.</w:t>
+      </w:r>
+    </w:p>
+    <w:p>
+      <w:pPr>
+        <w:tabs>
+          <w:tab w:val="left" w:pos="916"/>
+          <w:tab w:val="left" w:pos="1832"/>
+          <w:tab w:val="left" w:pos="2748"/>
+          <w:tab w:val="left" w:pos="3664"/>
+          <w:tab w:val="left" w:pos="4580"/>
+          <w:tab w:val="left" w:pos="5496"/>
+          <w:tab w:val="left" w:pos="6412"/>
+          <w:tab w:val="left" w:pos="7328"/>
+          <w:tab w:val="left" w:pos="8244"/>
+          <w:tab w:val="left" w:pos="9160"/>
+          <w:tab w:val="left" w:pos="10076"/>
+          <w:tab w:val="left" w:pos="10992"/>
+          <w:tab w:val="left" w:pos="11908"/>
+          <w:tab w:val="left" w:pos="12824"/>
+          <w:tab w:val="left" w:pos="13740"/>
+          <w:tab w:val="left" w:pos="14656"/>
+        </w:tabs>
+        <w:spacing w:after="0" w:line="240" w:lineRule="auto"/>
+        <w:rPr>
+          <w:rFonts w:ascii="Verdana" w:eastAsia="Times New Roman" w:hAnsi="Verdana" w:cs="Courier New"/>
+        </w:rPr>
+      </w:pPr>
+      <w:r>
+        <w:rPr>
+          <w:rFonts w:ascii="Verdana" w:eastAsia="Times New Roman" w:hAnsi="Verdana" w:cs="Courier New"/>
+        </w:rPr>
+        <w:t xml:space="preserve">2. Hari ini saya, </w:t>
+      </w:r>
+      <w:r>
+        <w:rPr>
+          <w:rFonts w:ascii="Verdana" w:eastAsia="Times New Roman" w:hAnsi="Verdana" w:cs="Courier New"/>
+        </w:rPr>
+        <w:t>menambah slide hasil angin dari bladeless fan.</w:t>
+      </w:r>
+    </w:p>
+    <w:p>
+      <w:pPr>
+        <w:tabs>
+          <w:tab w:val="left" w:pos="916"/>
+          <w:tab w:val="left" w:pos="1832"/>
+          <w:tab w:val="left" w:pos="2748"/>
+          <w:tab w:val="left" w:pos="3664"/>
+          <w:tab w:val="left" w:pos="4580"/>
+          <w:tab w:val="left" w:pos="5496"/>
+          <w:tab w:val="left" w:pos="6412"/>
+          <w:tab w:val="left" w:pos="7328"/>
+          <w:tab w:val="left" w:pos="8244"/>
+          <w:tab w:val="left" w:pos="9160"/>
+          <w:tab w:val="left" w:pos="10076"/>
+          <w:tab w:val="left" w:pos="10992"/>
+          <w:tab w:val="left" w:pos="11908"/>
+          <w:tab w:val="left" w:pos="12824"/>
+          <w:tab w:val="left" w:pos="13740"/>
+          <w:tab w:val="left" w:pos="14656"/>
+        </w:tabs>
+        <w:spacing w:after="0" w:line="240" w:lineRule="auto"/>
+        <w:rPr>
+          <w:rFonts w:ascii="Verdana" w:eastAsia="Times New Roman" w:hAnsi="Verdana" w:cs="Courier New"/>
+        </w:rPr>
+      </w:pPr>
+      <w:r>
+        <w:rPr>
+          <w:rFonts w:ascii="Verdana" w:eastAsia="Times New Roman" w:hAnsi="Verdana" w:cs="Courier New"/>
+        </w:rPr>
+        <w:t xml:space="preserve">3. Saya </w:t>
+      </w:r>
+      <w:r>
+        <w:rPr>
+          <w:rFonts w:ascii="Verdana" w:eastAsia="Times New Roman" w:hAnsi="Verdana" w:cs="Courier New"/>
+        </w:rPr>
+        <w:t xml:space="preserve">tidak </w:t>
+      </w:r>
+      <w:r>
+        <w:rPr>
+          <w:rFonts w:ascii="Verdana" w:eastAsia="Times New Roman" w:hAnsi="Verdana" w:cs="Courier New"/>
+        </w:rPr>
+        <w:t>ada kendala</w:t>
+      </w:r>
+      <w:r>
+        <w:rPr>
+          <w:rFonts w:ascii="Verdana" w:eastAsia="Times New Roman" w:hAnsi="Verdana" w:cs="Courier New"/>
+        </w:rPr>
+        <w:t>.</w:t>
+      </w:r>
+    </w:p>
+    <w:p>
+      <w:pPr>
+        <w:tabs>
+          <w:tab w:val="left" w:pos="916"/>
+          <w:tab w:val="left" w:pos="1832"/>
+          <w:tab w:val="left" w:pos="2748"/>
+          <w:tab w:val="left" w:pos="3664"/>
+          <w:tab w:val="left" w:pos="4580"/>
+          <w:tab w:val="left" w:pos="5496"/>
+          <w:tab w:val="left" w:pos="6412"/>
+          <w:tab w:val="left" w:pos="7328"/>
+          <w:tab w:val="left" w:pos="8244"/>
+          <w:tab w:val="left" w:pos="9160"/>
+          <w:tab w:val="left" w:pos="10076"/>
+          <w:tab w:val="left" w:pos="10992"/>
+          <w:tab w:val="left" w:pos="11908"/>
+          <w:tab w:val="left" w:pos="12824"/>
+          <w:tab w:val="left" w:pos="13740"/>
+          <w:tab w:val="left" w:pos="14656"/>
+        </w:tabs>
+        <w:spacing w:after="0" w:line="240" w:lineRule="auto"/>
+        <w:rPr>
+          <w:rFonts w:ascii="Verdana" w:eastAsia="Times New Roman" w:hAnsi="Verdana" w:cs="Courier New"/>
+        </w:rPr>
+      </w:pPr>
+    </w:p>
+    <w:p>
+      <w:pPr>
+        <w:tabs>
+          <w:tab w:val="left" w:pos="916"/>
+          <w:tab w:val="left" w:pos="1832"/>
+          <w:tab w:val="left" w:pos="2748"/>
+          <w:tab w:val="left" w:pos="3664"/>
+          <w:tab w:val="left" w:pos="4580"/>
+          <w:tab w:val="left" w:pos="5496"/>
+          <w:tab w:val="left" w:pos="6412"/>
+          <w:tab w:val="left" w:pos="7328"/>
+          <w:tab w:val="left" w:pos="8244"/>
+          <w:tab w:val="left" w:pos="9160"/>
+          <w:tab w:val="left" w:pos="10076"/>
+          <w:tab w:val="left" w:pos="10992"/>
+          <w:tab w:val="left" w:pos="11908"/>
+          <w:tab w:val="left" w:pos="12824"/>
+          <w:tab w:val="left" w:pos="13740"/>
+          <w:tab w:val="left" w:pos="14656"/>
+        </w:tabs>
+        <w:spacing w:after="0" w:line="240" w:lineRule="auto"/>
+        <w:rPr>
+          <w:rFonts w:ascii="Verdana" w:eastAsia="Times New Roman" w:hAnsi="Verdana" w:cs="Courier New"/>
+          <w:b/>
+        </w:rPr>
+      </w:pPr>
+      <w:r>
+        <w:rPr>
+          <w:rFonts w:ascii="Verdana" w:eastAsia="Times New Roman" w:hAnsi="Verdana" w:cs="Courier New"/>
+          <w:b/>
+        </w:rPr>
+        <w:t>Luis Tono :</w:t>
+      </w:r>
+    </w:p>
+    <w:p>
+      <w:pPr>
+        <w:tabs>
+          <w:tab w:val="left" w:pos="916"/>
+          <w:tab w:val="left" w:pos="1832"/>
+          <w:tab w:val="left" w:pos="2748"/>
+          <w:tab w:val="left" w:pos="3664"/>
+          <w:tab w:val="left" w:pos="4580"/>
+          <w:tab w:val="left" w:pos="5496"/>
+          <w:tab w:val="left" w:pos="6412"/>
+          <w:tab w:val="left" w:pos="7328"/>
+          <w:tab w:val="left" w:pos="8244"/>
+          <w:tab w:val="left" w:pos="9160"/>
+          <w:tab w:val="left" w:pos="10076"/>
+          <w:tab w:val="left" w:pos="10992"/>
+          <w:tab w:val="left" w:pos="11908"/>
+          <w:tab w:val="left" w:pos="12824"/>
+          <w:tab w:val="left" w:pos="13740"/>
+          <w:tab w:val="left" w:pos="14656"/>
+        </w:tabs>
+        <w:spacing w:after="0" w:line="240" w:lineRule="auto"/>
+        <w:rPr>
+          <w:rFonts w:ascii="Verdana" w:eastAsia="Times New Roman" w:hAnsi="Verdana" w:cs="Courier New"/>
+        </w:rPr>
+      </w:pPr>
+      <w:r>
+        <w:rPr>
+          <w:rFonts w:ascii="Verdana" w:eastAsia="Times New Roman" w:hAnsi="Verdana" w:cs="Courier New"/>
+        </w:rPr>
+        <w:t>1.Semalam saya membuat desain latar belakang dan mengisi log book</w:t>
+      </w:r>
+    </w:p>
+    <w:p>
+      <w:pPr>
+        <w:tabs>
+          <w:tab w:val="left" w:pos="916"/>
+          <w:tab w:val="left" w:pos="1832"/>
+          <w:tab w:val="left" w:pos="2748"/>
+          <w:tab w:val="left" w:pos="3664"/>
+          <w:tab w:val="left" w:pos="4580"/>
+          <w:tab w:val="left" w:pos="5496"/>
+          <w:tab w:val="left" w:pos="6412"/>
+          <w:tab w:val="left" w:pos="7328"/>
+          <w:tab w:val="left" w:pos="8244"/>
+          <w:tab w:val="left" w:pos="9160"/>
+          <w:tab w:val="left" w:pos="10076"/>
+          <w:tab w:val="left" w:pos="10992"/>
+          <w:tab w:val="left" w:pos="11908"/>
+          <w:tab w:val="left" w:pos="12824"/>
+          <w:tab w:val="left" w:pos="13740"/>
+          <w:tab w:val="left" w:pos="14656"/>
+        </w:tabs>
+        <w:spacing w:after="0" w:line="240" w:lineRule="auto"/>
+        <w:rPr>
+          <w:rFonts w:ascii="Verdana" w:eastAsia="Times New Roman" w:hAnsi="Verdana" w:cs="Courier New"/>
+        </w:rPr>
+      </w:pPr>
+      <w:r>
+        <w:rPr>
+          <w:rFonts w:ascii="Verdana" w:eastAsia="Times New Roman" w:hAnsi="Verdana" w:cs="Courier New"/>
+        </w:rPr>
+        <w:lastRenderedPageBreak/>
+        <w:t xml:space="preserve">2. Hari ini saya, </w:t>
+      </w:r>
+      <w:r>
+        <w:rPr>
+          <w:rFonts w:ascii="Verdana" w:eastAsia="Times New Roman" w:hAnsi="Verdana" w:cs="Courier New"/>
+        </w:rPr>
+        <w:t>mengupdate burndown chart dan log book.</w:t>
+      </w:r>
+    </w:p>
+    <w:p>
+      <w:pPr>
+        <w:tabs>
+          <w:tab w:val="left" w:pos="916"/>
+          <w:tab w:val="left" w:pos="1832"/>
+          <w:tab w:val="left" w:pos="2748"/>
+          <w:tab w:val="left" w:pos="3664"/>
+          <w:tab w:val="left" w:pos="4580"/>
+          <w:tab w:val="left" w:pos="5496"/>
+          <w:tab w:val="left" w:pos="6412"/>
+          <w:tab w:val="left" w:pos="7328"/>
+          <w:tab w:val="left" w:pos="8244"/>
+          <w:tab w:val="left" w:pos="9160"/>
+          <w:tab w:val="left" w:pos="10076"/>
+          <w:tab w:val="left" w:pos="10992"/>
+          <w:tab w:val="left" w:pos="11908"/>
+          <w:tab w:val="left" w:pos="12824"/>
+          <w:tab w:val="left" w:pos="13740"/>
+          <w:tab w:val="left" w:pos="14656"/>
+        </w:tabs>
+        <w:spacing w:after="0" w:line="240" w:lineRule="auto"/>
+        <w:rPr>
+          <w:rFonts w:ascii="Verdana" w:eastAsia="Times New Roman" w:hAnsi="Verdana" w:cs="Courier New"/>
+        </w:rPr>
+      </w:pPr>
+      <w:r>
+        <w:rPr>
+          <w:rFonts w:ascii="Verdana" w:eastAsia="Times New Roman" w:hAnsi="Verdana" w:cs="Courier New"/>
+        </w:rPr>
+        <w:t xml:space="preserve">3. Saya </w:t>
+      </w:r>
+      <w:r>
+        <w:rPr>
+          <w:rFonts w:ascii="Verdana" w:eastAsia="Times New Roman" w:hAnsi="Verdana" w:cs="Courier New"/>
+        </w:rPr>
+        <w:t xml:space="preserve">belum </w:t>
+      </w:r>
+      <w:r>
+        <w:rPr>
+          <w:rFonts w:ascii="Verdana" w:eastAsia="Times New Roman" w:hAnsi="Verdana" w:cs="Courier New"/>
+        </w:rPr>
+        <w:t xml:space="preserve">ada kendala </w:t>
+      </w:r>
+    </w:p>
+    <w:p>
+      <w:pPr>
+        <w:tabs>
+          <w:tab w:val="left" w:pos="916"/>
+          <w:tab w:val="left" w:pos="1832"/>
+          <w:tab w:val="left" w:pos="2748"/>
+          <w:tab w:val="left" w:pos="3664"/>
+          <w:tab w:val="left" w:pos="4580"/>
+          <w:tab w:val="left" w:pos="5496"/>
+          <w:tab w:val="left" w:pos="6412"/>
+          <w:tab w:val="left" w:pos="7328"/>
+          <w:tab w:val="left" w:pos="8244"/>
+          <w:tab w:val="left" w:pos="9160"/>
+          <w:tab w:val="left" w:pos="10076"/>
+          <w:tab w:val="left" w:pos="10992"/>
+          <w:tab w:val="left" w:pos="11908"/>
+          <w:tab w:val="left" w:pos="12824"/>
+          <w:tab w:val="left" w:pos="13740"/>
+          <w:tab w:val="left" w:pos="14656"/>
+        </w:tabs>
+        <w:spacing w:after="0" w:line="240" w:lineRule="auto"/>
+        <w:rPr>
+          <w:rFonts w:ascii="Verdana" w:eastAsia="Times New Roman" w:hAnsi="Verdana" w:cs="Courier New"/>
+        </w:rPr>
+      </w:pPr>
+    </w:p>
+    <w:p>
+      <w:pPr>
+        <w:tabs>
+          <w:tab w:val="left" w:pos="916"/>
+          <w:tab w:val="left" w:pos="1832"/>
+          <w:tab w:val="left" w:pos="2748"/>
+          <w:tab w:val="left" w:pos="3664"/>
+          <w:tab w:val="left" w:pos="4580"/>
+          <w:tab w:val="left" w:pos="5496"/>
+          <w:tab w:val="left" w:pos="6412"/>
+          <w:tab w:val="left" w:pos="7328"/>
+          <w:tab w:val="left" w:pos="8244"/>
+          <w:tab w:val="left" w:pos="9160"/>
+          <w:tab w:val="left" w:pos="10076"/>
+          <w:tab w:val="left" w:pos="10992"/>
+          <w:tab w:val="left" w:pos="11908"/>
+          <w:tab w:val="left" w:pos="12824"/>
+          <w:tab w:val="left" w:pos="13740"/>
+          <w:tab w:val="left" w:pos="14656"/>
+        </w:tabs>
+        <w:spacing w:after="0" w:line="240" w:lineRule="auto"/>
+        <w:rPr>
+          <w:rFonts w:ascii="Verdana" w:eastAsia="Times New Roman" w:hAnsi="Verdana" w:cs="Courier New"/>
+          <w:b/>
+        </w:rPr>
+      </w:pPr>
+      <w:r>
+        <w:rPr>
+          <w:rFonts w:ascii="Verdana" w:eastAsia="Times New Roman" w:hAnsi="Verdana" w:cs="Courier New"/>
+          <w:b/>
+        </w:rPr>
+        <w:t>Jimmy Susilo :</w:t>
+      </w:r>
+    </w:p>
+    <w:p>
+      <w:pPr>
+        <w:tabs>
+          <w:tab w:val="left" w:pos="916"/>
+          <w:tab w:val="left" w:pos="1832"/>
+          <w:tab w:val="left" w:pos="2748"/>
+          <w:tab w:val="left" w:pos="3664"/>
+          <w:tab w:val="left" w:pos="4580"/>
+          <w:tab w:val="left" w:pos="5496"/>
+          <w:tab w:val="left" w:pos="6412"/>
+          <w:tab w:val="left" w:pos="7328"/>
+          <w:tab w:val="left" w:pos="8244"/>
+          <w:tab w:val="left" w:pos="9160"/>
+          <w:tab w:val="left" w:pos="10076"/>
+          <w:tab w:val="left" w:pos="10992"/>
+          <w:tab w:val="left" w:pos="11908"/>
+          <w:tab w:val="left" w:pos="12824"/>
+          <w:tab w:val="left" w:pos="13740"/>
+          <w:tab w:val="left" w:pos="14656"/>
+        </w:tabs>
+        <w:spacing w:after="0" w:line="240" w:lineRule="auto"/>
+        <w:rPr>
+          <w:rFonts w:ascii="Verdana" w:eastAsia="Times New Roman" w:hAnsi="Verdana" w:cs="Courier New"/>
+        </w:rPr>
+      </w:pPr>
+      <w:r>
+        <w:rPr>
+          <w:rFonts w:ascii="Verdana" w:eastAsia="Times New Roman" w:hAnsi="Verdana" w:cs="Courier New"/>
+        </w:rPr>
+        <w:t>1.Semalam saya</w:t>
+      </w:r>
+      <w:r>
+        <w:rPr>
+          <w:rFonts w:ascii="Verdana" w:eastAsia="Times New Roman" w:hAnsi="Verdana" w:cs="Courier New"/>
+        </w:rPr>
+        <w:t xml:space="preserve"> menambah isi slide "Keuntungan Bladeless Fan"</w:t>
+      </w:r>
+    </w:p>
+    <w:p>
+      <w:pPr>
+        <w:tabs>
+          <w:tab w:val="left" w:pos="916"/>
+          <w:tab w:val="left" w:pos="1832"/>
+          <w:tab w:val="left" w:pos="2748"/>
+          <w:tab w:val="left" w:pos="3664"/>
+          <w:tab w:val="left" w:pos="4580"/>
+          <w:tab w:val="left" w:pos="5496"/>
+          <w:tab w:val="left" w:pos="6412"/>
+          <w:tab w:val="left" w:pos="7328"/>
+          <w:tab w:val="left" w:pos="8244"/>
+          <w:tab w:val="left" w:pos="9160"/>
+          <w:tab w:val="left" w:pos="10076"/>
+          <w:tab w:val="left" w:pos="10992"/>
+          <w:tab w:val="left" w:pos="11908"/>
+          <w:tab w:val="left" w:pos="12824"/>
+          <w:tab w:val="left" w:pos="13740"/>
+          <w:tab w:val="left" w:pos="14656"/>
+        </w:tabs>
+        <w:spacing w:after="0" w:line="240" w:lineRule="auto"/>
+        <w:rPr>
+          <w:rFonts w:ascii="Verdana" w:eastAsia="Times New Roman" w:hAnsi="Verdana" w:cs="Courier New"/>
+        </w:rPr>
+      </w:pPr>
+      <w:r>
+        <w:rPr>
+          <w:rFonts w:ascii="Verdana" w:eastAsia="Times New Roman" w:hAnsi="Verdana" w:cs="Courier New"/>
+        </w:rPr>
+        <w:t xml:space="preserve">2. Hari ini saya, </w:t>
+      </w:r>
+      <w:r>
+        <w:rPr>
+          <w:rFonts w:ascii="Verdana" w:eastAsia="Times New Roman" w:hAnsi="Verdana" w:cs="Courier New"/>
+        </w:rPr>
+        <w:t>mengedit back log dan menambah isi slide Keuntungan Bladeless Fan</w:t>
+      </w:r>
+    </w:p>
+    <w:p>
+      <w:pPr>
+        <w:tabs>
+          <w:tab w:val="left" w:pos="916"/>
+          <w:tab w:val="left" w:pos="1832"/>
+          <w:tab w:val="left" w:pos="2748"/>
+          <w:tab w:val="left" w:pos="3664"/>
+          <w:tab w:val="left" w:pos="4580"/>
+          <w:tab w:val="left" w:pos="5496"/>
+          <w:tab w:val="left" w:pos="6412"/>
+          <w:tab w:val="left" w:pos="7328"/>
+          <w:tab w:val="left" w:pos="8244"/>
+          <w:tab w:val="left" w:pos="9160"/>
+          <w:tab w:val="left" w:pos="10076"/>
+          <w:tab w:val="left" w:pos="10992"/>
+          <w:tab w:val="left" w:pos="11908"/>
+          <w:tab w:val="left" w:pos="12824"/>
+          <w:tab w:val="left" w:pos="13740"/>
+          <w:tab w:val="left" w:pos="14656"/>
+        </w:tabs>
+        <w:spacing w:after="0" w:line="240" w:lineRule="auto"/>
+        <w:rPr>
+          <w:rFonts w:ascii="Verdana" w:eastAsia="Times New Roman" w:hAnsi="Verdana" w:cs="Courier New"/>
+        </w:rPr>
+      </w:pPr>
+      <w:r>
+        <w:rPr>
+          <w:rFonts w:ascii="Verdana" w:eastAsia="Times New Roman" w:hAnsi="Verdana" w:cs="Courier New"/>
+        </w:rPr>
+        <w:t xml:space="preserve">3. Saya </w:t>
+      </w:r>
+      <w:r>
+        <w:rPr>
+          <w:rFonts w:ascii="Verdana" w:eastAsia="Times New Roman" w:hAnsi="Verdana" w:cs="Courier New"/>
+        </w:rPr>
+        <w:t xml:space="preserve">tidak </w:t>
+      </w:r>
+      <w:r>
+        <w:rPr>
+          <w:rFonts w:ascii="Verdana" w:eastAsia="Times New Roman" w:hAnsi="Verdana" w:cs="Courier New"/>
+        </w:rPr>
+        <w:t xml:space="preserve">ada kendala </w:t>
+      </w:r>
+    </w:p>
+    <w:p>
+      <w:pPr>
+        <w:rPr>
+          <w:rFonts w:ascii="Verdana" w:hAnsi="Verdana"/>
+        </w:rPr>
+      </w:pPr>
+    </w:p>
+    <w:p>
+      <w:pPr>
+        <w:rPr>
+          <w:rFonts w:ascii="Verdana" w:hAnsi="Verdana"/>
+        </w:rPr>
+      </w:pPr>
+    </w:p>
+    <w:p>
+      <w:pPr>
+        <w:tabs>
+          <w:tab w:val="left" w:pos="916"/>
+          <w:tab w:val="left" w:pos="1832"/>
+          <w:tab w:val="left" w:pos="2748"/>
+          <w:tab w:val="left" w:pos="3664"/>
+          <w:tab w:val="left" w:pos="4580"/>
+          <w:tab w:val="left" w:pos="5496"/>
+          <w:tab w:val="left" w:pos="6412"/>
+          <w:tab w:val="left" w:pos="7328"/>
+          <w:tab w:val="left" w:pos="8244"/>
+          <w:tab w:val="left" w:pos="9160"/>
+          <w:tab w:val="left" w:pos="10076"/>
+          <w:tab w:val="left" w:pos="10992"/>
+          <w:tab w:val="left" w:pos="11908"/>
+          <w:tab w:val="left" w:pos="12824"/>
+          <w:tab w:val="left" w:pos="13740"/>
+          <w:tab w:val="left" w:pos="14656"/>
+        </w:tabs>
+        <w:spacing w:after="0" w:line="240" w:lineRule="auto"/>
+        <w:jc w:val="center"/>
+        <w:rPr>
+          <w:rFonts w:ascii="Verdana" w:eastAsia="Times New Roman" w:hAnsi="Verdana" w:cs="Courier New"/>
+          <w:b/>
+          <w:sz w:val="26"/>
+        </w:rPr>
+      </w:pPr>
+      <w:r>
+        <w:rPr>
+          <w:rFonts w:ascii="Verdana" w:eastAsia="Times New Roman" w:hAnsi="Verdana" w:cs="Courier New"/>
+          <w:b/>
+          <w:sz w:val="26"/>
+        </w:rPr>
+        <w:t>5</w:t>
+      </w:r>
+      <w:r>
+        <w:rPr>
+          <w:rFonts w:ascii="Verdana" w:eastAsia="Times New Roman" w:hAnsi="Verdana" w:cs="Courier New"/>
+          <w:b/>
+          <w:sz w:val="26"/>
+        </w:rPr>
+        <w:t>/</w:t>
+      </w:r>
+      <w:r>
+        <w:rPr>
+          <w:rFonts w:ascii="Verdana" w:eastAsia="Times New Roman" w:hAnsi="Verdana" w:cs="Courier New"/>
+          <w:b/>
+          <w:sz w:val="26"/>
+        </w:rPr>
+        <w:t>6</w:t>
+      </w:r>
+    </w:p>
+    <w:p>
+      <w:pPr>
+        <w:tabs>
+          <w:tab w:val="left" w:pos="916"/>
+          <w:tab w:val="left" w:pos="1832"/>
+          <w:tab w:val="left" w:pos="2748"/>
+          <w:tab w:val="left" w:pos="3664"/>
+          <w:tab w:val="left" w:pos="4580"/>
+          <w:tab w:val="left" w:pos="5496"/>
+          <w:tab w:val="left" w:pos="6412"/>
+          <w:tab w:val="left" w:pos="7328"/>
+          <w:tab w:val="left" w:pos="8244"/>
+          <w:tab w:val="left" w:pos="9160"/>
+          <w:tab w:val="left" w:pos="10076"/>
+          <w:tab w:val="left" w:pos="10992"/>
+          <w:tab w:val="left" w:pos="11908"/>
+          <w:tab w:val="left" w:pos="12824"/>
+          <w:tab w:val="left" w:pos="13740"/>
+          <w:tab w:val="left" w:pos="14656"/>
+        </w:tabs>
+        <w:spacing w:after="0" w:line="240" w:lineRule="auto"/>
+        <w:jc w:val="center"/>
+        <w:rPr>
+          <w:rFonts w:ascii="Verdana" w:eastAsia="Times New Roman" w:hAnsi="Verdana" w:cs="Courier New"/>
+          <w:b/>
+          <w:sz w:val="26"/>
+        </w:rPr>
+      </w:pPr>
+      <w:r>
+        <w:rPr>
+          <w:rFonts w:ascii="Verdana" w:eastAsia="Times New Roman" w:hAnsi="Verdana" w:cs="Courier New"/>
+          <w:b/>
+          <w:sz w:val="26"/>
+        </w:rPr>
+        <w:t xml:space="preserve">Daily Scrum </w:t>
+      </w:r>
+    </w:p>
+    <w:p>
+      <w:pPr>
+        <w:tabs>
+          <w:tab w:val="left" w:pos="916"/>
+          <w:tab w:val="left" w:pos="1832"/>
+          <w:tab w:val="left" w:pos="2748"/>
+          <w:tab w:val="left" w:pos="3664"/>
+          <w:tab w:val="left" w:pos="4580"/>
+          <w:tab w:val="left" w:pos="5496"/>
+          <w:tab w:val="left" w:pos="6412"/>
+          <w:tab w:val="left" w:pos="7328"/>
+          <w:tab w:val="left" w:pos="8244"/>
+          <w:tab w:val="left" w:pos="9160"/>
+          <w:tab w:val="left" w:pos="10076"/>
+          <w:tab w:val="left" w:pos="10992"/>
+          <w:tab w:val="left" w:pos="11908"/>
+          <w:tab w:val="left" w:pos="12824"/>
+          <w:tab w:val="left" w:pos="13740"/>
+          <w:tab w:val="left" w:pos="14656"/>
+        </w:tabs>
+        <w:spacing w:after="0" w:line="240" w:lineRule="auto"/>
+        <w:jc w:val="center"/>
+        <w:rPr>
+          <w:rFonts w:ascii="Verdana" w:eastAsia="Times New Roman" w:hAnsi="Verdana" w:cs="Courier New"/>
+          <w:b/>
+          <w:sz w:val="26"/>
+        </w:rPr>
+      </w:pPr>
+      <w:r>
+        <w:rPr>
+          <w:rFonts w:ascii="Verdana" w:eastAsia="Times New Roman" w:hAnsi="Verdana" w:cs="Courier New"/>
+          <w:b/>
+          <w:sz w:val="26"/>
+        </w:rPr>
+        <w:t xml:space="preserve">(Scrum Master : </w:t>
+      </w:r>
+      <w:r>
+        <w:rPr>
+          <w:rFonts w:ascii="Verdana" w:eastAsia="Times New Roman" w:hAnsi="Verdana" w:cs="Courier New"/>
+          <w:b/>
+          <w:sz w:val="26"/>
+        </w:rPr>
+        <w:t>Jimmy Susilo</w:t>
+      </w:r>
+      <w:r>
+        <w:rPr>
+          <w:rFonts w:ascii="Verdana" w:eastAsia="Times New Roman" w:hAnsi="Verdana" w:cs="Courier New"/>
+          <w:b/>
+          <w:sz w:val="26"/>
+        </w:rPr>
+        <w:t>)</w:t>
+      </w:r>
+    </w:p>
+    <w:p>
+      <w:pPr>
+        <w:tabs>
+          <w:tab w:val="left" w:pos="916"/>
+          <w:tab w:val="left" w:pos="1832"/>
+          <w:tab w:val="left" w:pos="2748"/>
+          <w:tab w:val="left" w:pos="3664"/>
+          <w:tab w:val="left" w:pos="4580"/>
+          <w:tab w:val="left" w:pos="5496"/>
+          <w:tab w:val="left" w:pos="6412"/>
+          <w:tab w:val="left" w:pos="7328"/>
+          <w:tab w:val="left" w:pos="8244"/>
+          <w:tab w:val="left" w:pos="9160"/>
+          <w:tab w:val="left" w:pos="10076"/>
+          <w:tab w:val="left" w:pos="10992"/>
+          <w:tab w:val="left" w:pos="11908"/>
+          <w:tab w:val="left" w:pos="12824"/>
+          <w:tab w:val="left" w:pos="13740"/>
+          <w:tab w:val="left" w:pos="14656"/>
+        </w:tabs>
+        <w:spacing w:after="0" w:line="240" w:lineRule="auto"/>
+        <w:rPr>
+          <w:rFonts w:ascii="Verdana" w:eastAsia="Times New Roman" w:hAnsi="Verdana" w:cs="Courier New"/>
+          <w:b/>
+        </w:rPr>
+      </w:pPr>
+      <w:r>
+        <w:rPr>
+          <w:rFonts w:ascii="Verdana" w:eastAsia="Times New Roman" w:hAnsi="Verdana" w:cs="Courier New"/>
+          <w:b/>
+        </w:rPr>
+        <w:t>Rudy Chandra :</w:t>
+      </w:r>
+    </w:p>
+    <w:p>
+      <w:pPr>
+        <w:tabs>
+          <w:tab w:val="left" w:pos="916"/>
+          <w:tab w:val="left" w:pos="1832"/>
+          <w:tab w:val="left" w:pos="2748"/>
+          <w:tab w:val="left" w:pos="3664"/>
+          <w:tab w:val="left" w:pos="4580"/>
+          <w:tab w:val="left" w:pos="5496"/>
+          <w:tab w:val="left" w:pos="6412"/>
+          <w:tab w:val="left" w:pos="7328"/>
+          <w:tab w:val="left" w:pos="8244"/>
+          <w:tab w:val="left" w:pos="9160"/>
+          <w:tab w:val="left" w:pos="10076"/>
+          <w:tab w:val="left" w:pos="10992"/>
+          <w:tab w:val="left" w:pos="11908"/>
+          <w:tab w:val="left" w:pos="12824"/>
+          <w:tab w:val="left" w:pos="13740"/>
+          <w:tab w:val="left" w:pos="14656"/>
+        </w:tabs>
+        <w:spacing w:after="0" w:line="240" w:lineRule="auto"/>
+        <w:rPr>
+          <w:rFonts w:ascii="Verdana" w:eastAsia="Times New Roman" w:hAnsi="Verdana" w:cs="Courier New"/>
+        </w:rPr>
+      </w:pPr>
+      <w:r>
+        <w:rPr>
+          <w:rFonts w:ascii="Verdana" w:eastAsia="Times New Roman" w:hAnsi="Verdana" w:cs="Courier New"/>
+        </w:rPr>
+        <w:t>1. Semalam saya</w:t>
+      </w:r>
+      <w:r>
+        <w:rPr>
+          <w:rFonts w:ascii="Verdana" w:eastAsia="Times New Roman" w:hAnsi="Verdana" w:cs="Courier New"/>
+        </w:rPr>
+        <w:t>,</w:t>
+      </w:r>
+      <w:r>
+        <w:rPr>
+          <w:rFonts w:ascii="Verdana" w:eastAsia="Times New Roman" w:hAnsi="Verdana" w:cs="Courier New"/>
+        </w:rPr>
+        <w:t xml:space="preserve"> </w:t>
+      </w:r>
+      <w:r>
+        <w:rPr>
+          <w:rFonts w:ascii="Verdana" w:eastAsia="Times New Roman" w:hAnsi="Verdana" w:cs="Courier New"/>
+        </w:rPr>
+        <w:t>memcoba pengeditan efek transisi slide.</w:t>
+      </w:r>
+    </w:p>
+    <w:p>
+      <w:pPr>
+        <w:tabs>
+          <w:tab w:val="left" w:pos="916"/>
+          <w:tab w:val="left" w:pos="1832"/>
+          <w:tab w:val="left" w:pos="2748"/>
+          <w:tab w:val="left" w:pos="3664"/>
+          <w:tab w:val="left" w:pos="4580"/>
+          <w:tab w:val="left" w:pos="5496"/>
+          <w:tab w:val="left" w:pos="6412"/>
+          <w:tab w:val="left" w:pos="7328"/>
+          <w:tab w:val="left" w:pos="8244"/>
+          <w:tab w:val="left" w:pos="9160"/>
+          <w:tab w:val="left" w:pos="10076"/>
+          <w:tab w:val="left" w:pos="10992"/>
+          <w:tab w:val="left" w:pos="11908"/>
+          <w:tab w:val="left" w:pos="12824"/>
+          <w:tab w:val="left" w:pos="13740"/>
+          <w:tab w:val="left" w:pos="14656"/>
+        </w:tabs>
+        <w:spacing w:after="0" w:line="240" w:lineRule="auto"/>
+        <w:rPr>
+          <w:rFonts w:ascii="Verdana" w:eastAsia="Times New Roman" w:hAnsi="Verdana" w:cs="Courier New"/>
+        </w:rPr>
+      </w:pPr>
+      <w:r>
+        <w:rPr>
+          <w:rFonts w:ascii="Verdana" w:eastAsia="Times New Roman" w:hAnsi="Verdana" w:cs="Courier New"/>
+        </w:rPr>
+        <w:t xml:space="preserve">2. Hari ini saya, </w:t>
+      </w:r>
+      <w:r>
+        <w:rPr>
+          <w:rFonts w:ascii="Verdana" w:eastAsia="Times New Roman" w:hAnsi="Verdana" w:cs="Courier New"/>
+        </w:rPr>
+        <w:t>menambahkan isi slide cara kerja bladeless fan.</w:t>
+      </w:r>
+    </w:p>
+    <w:p>
+      <w:pPr>
+        <w:tabs>
+          <w:tab w:val="left" w:pos="916"/>
+          <w:tab w:val="left" w:pos="1832"/>
+          <w:tab w:val="left" w:pos="2748"/>
+          <w:tab w:val="left" w:pos="3664"/>
+          <w:tab w:val="left" w:pos="4580"/>
+          <w:tab w:val="left" w:pos="5496"/>
+          <w:tab w:val="left" w:pos="6412"/>
+          <w:tab w:val="left" w:pos="7328"/>
+          <w:tab w:val="left" w:pos="8244"/>
+          <w:tab w:val="left" w:pos="9160"/>
+          <w:tab w:val="left" w:pos="10076"/>
+          <w:tab w:val="left" w:pos="10992"/>
+          <w:tab w:val="left" w:pos="11908"/>
+          <w:tab w:val="left" w:pos="12824"/>
+          <w:tab w:val="left" w:pos="13740"/>
+          <w:tab w:val="left" w:pos="14656"/>
+        </w:tabs>
+        <w:spacing w:after="0" w:line="240" w:lineRule="auto"/>
+        <w:rPr>
+          <w:rFonts w:ascii="Verdana" w:eastAsia="Times New Roman" w:hAnsi="Verdana" w:cs="Courier New"/>
+        </w:rPr>
+      </w:pPr>
+      <w:r>
+        <w:rPr>
+          <w:rFonts w:ascii="Verdana" w:eastAsia="Times New Roman" w:hAnsi="Verdana" w:cs="Courier New"/>
+        </w:rPr>
+        <w:t>3. Saya ada kendala di pemberian efek slide.</w:t>
+      </w:r>
       <w:bookmarkStart w:id="0" w:name="_GoBack"/>
       <w:bookmarkEnd w:id="0"/>
-    </w:p>
-    <w:p>
-      <w:pPr>
-        <w:tabs>
-          <w:tab w:val="left" w:pos="916"/>
-          <w:tab w:val="left" w:pos="1832"/>
-          <w:tab w:val="left" w:pos="2748"/>
-          <w:tab w:val="left" w:pos="3664"/>
-          <w:tab w:val="left" w:pos="4580"/>
-          <w:tab w:val="left" w:pos="5496"/>
-          <w:tab w:val="left" w:pos="6412"/>
-          <w:tab w:val="left" w:pos="7328"/>
-          <w:tab w:val="left" w:pos="8244"/>
-          <w:tab w:val="left" w:pos="9160"/>
-          <w:tab w:val="left" w:pos="10076"/>
-          <w:tab w:val="left" w:pos="10992"/>
-          <w:tab w:val="left" w:pos="11908"/>
-          <w:tab w:val="left" w:pos="12824"/>
-          <w:tab w:val="left" w:pos="13740"/>
-          <w:tab w:val="left" w:pos="14656"/>
-        </w:tabs>
-        <w:spacing w:after="0" w:line="240" w:lineRule="auto"/>
-        <w:rPr>
-          <w:rFonts w:ascii="Verdana" w:eastAsia="Times New Roman" w:hAnsi="Verdana" w:cs="Courier New"/>
-        </w:rPr>
-      </w:pPr>
-      <w:r>
-        <w:rPr>
-          <w:rFonts w:ascii="Verdana" w:eastAsia="Times New Roman" w:hAnsi="Verdana" w:cs="Courier New"/>
-        </w:rPr>
-        <w:t xml:space="preserve">3. </w:t>
-      </w:r>
-      <w:r>
-        <w:rPr>
-          <w:rFonts w:ascii="Verdana" w:eastAsia="Times New Roman" w:hAnsi="Verdana" w:cs="Courier New"/>
-        </w:rPr>
-        <w:t>Saya ada kendala di pemberian efek transisi ini.</w:t>
-      </w:r>
-    </w:p>
-    <w:p>
-      <w:pPr>
-        <w:tabs>
-          <w:tab w:val="left" w:pos="916"/>
-          <w:tab w:val="left" w:pos="1832"/>
-          <w:tab w:val="left" w:pos="2748"/>
-          <w:tab w:val="left" w:pos="3664"/>
-          <w:tab w:val="left" w:pos="4580"/>
-          <w:tab w:val="left" w:pos="5496"/>
-          <w:tab w:val="left" w:pos="6412"/>
-          <w:tab w:val="left" w:pos="7328"/>
-          <w:tab w:val="left" w:pos="8244"/>
-          <w:tab w:val="left" w:pos="9160"/>
-          <w:tab w:val="left" w:pos="10076"/>
-          <w:tab w:val="left" w:pos="10992"/>
-          <w:tab w:val="left" w:pos="11908"/>
-          <w:tab w:val="left" w:pos="12824"/>
-          <w:tab w:val="left" w:pos="13740"/>
-          <w:tab w:val="left" w:pos="14656"/>
-        </w:tabs>
-        <w:spacing w:after="0" w:line="240" w:lineRule="auto"/>
-        <w:rPr>
-          <w:rFonts w:ascii="Verdana" w:eastAsia="Times New Roman" w:hAnsi="Verdana" w:cs="Courier New"/>
-          <w:b/>
-        </w:rPr>
-      </w:pPr>
-    </w:p>
-    <w:p>
-      <w:pPr>
-        <w:tabs>
-          <w:tab w:val="left" w:pos="916"/>
-          <w:tab w:val="left" w:pos="1832"/>
-          <w:tab w:val="left" w:pos="2748"/>
-          <w:tab w:val="left" w:pos="3664"/>
-          <w:tab w:val="left" w:pos="4580"/>
-          <w:tab w:val="left" w:pos="5496"/>
-          <w:tab w:val="left" w:pos="6412"/>
-          <w:tab w:val="left" w:pos="7328"/>
-          <w:tab w:val="left" w:pos="8244"/>
-          <w:tab w:val="left" w:pos="9160"/>
-          <w:tab w:val="left" w:pos="10076"/>
-          <w:tab w:val="left" w:pos="10992"/>
-          <w:tab w:val="left" w:pos="11908"/>
-          <w:tab w:val="left" w:pos="12824"/>
-          <w:tab w:val="left" w:pos="13740"/>
-          <w:tab w:val="left" w:pos="14656"/>
-        </w:tabs>
-        <w:spacing w:after="0" w:line="240" w:lineRule="auto"/>
-        <w:rPr>
-          <w:rFonts w:ascii="Verdana" w:eastAsia="Times New Roman" w:hAnsi="Verdana" w:cs="Courier New"/>
-          <w:b/>
-        </w:rPr>
-      </w:pPr>
-      <w:r>
-        <w:rPr>
-          <w:rFonts w:ascii="Verdana" w:eastAsia="Times New Roman" w:hAnsi="Verdana" w:cs="Courier New"/>
-          <w:b/>
-        </w:rPr>
-        <w:t>Ricky :</w:t>
-      </w:r>
-    </w:p>
-    <w:p>
-      <w:pPr>
-        <w:tabs>
-          <w:tab w:val="left" w:pos="916"/>
-          <w:tab w:val="left" w:pos="1832"/>
-          <w:tab w:val="left" w:pos="2748"/>
-          <w:tab w:val="left" w:pos="3664"/>
-          <w:tab w:val="left" w:pos="4580"/>
-          <w:tab w:val="left" w:pos="5496"/>
-          <w:tab w:val="left" w:pos="6412"/>
-          <w:tab w:val="left" w:pos="7328"/>
-          <w:tab w:val="left" w:pos="8244"/>
-          <w:tab w:val="left" w:pos="9160"/>
-          <w:tab w:val="left" w:pos="10076"/>
-          <w:tab w:val="left" w:pos="10992"/>
-          <w:tab w:val="left" w:pos="11908"/>
-          <w:tab w:val="left" w:pos="12824"/>
-          <w:tab w:val="left" w:pos="13740"/>
-          <w:tab w:val="left" w:pos="14656"/>
-        </w:tabs>
-        <w:spacing w:after="0" w:line="240" w:lineRule="auto"/>
-        <w:rPr>
-          <w:rFonts w:ascii="Verdana" w:eastAsia="Times New Roman" w:hAnsi="Verdana" w:cs="Courier New"/>
-        </w:rPr>
-      </w:pPr>
-      <w:r>
-        <w:rPr>
-          <w:rFonts w:ascii="Verdana" w:eastAsia="Times New Roman" w:hAnsi="Verdana" w:cs="Courier New"/>
-        </w:rPr>
-        <w:t>1.Semalam saya meupdate detail cara kerja.</w:t>
-      </w:r>
-    </w:p>
-    <w:p>
-      <w:pPr>
-        <w:tabs>
-          <w:tab w:val="left" w:pos="916"/>
-          <w:tab w:val="left" w:pos="1832"/>
-          <w:tab w:val="left" w:pos="2748"/>
-          <w:tab w:val="left" w:pos="3664"/>
-          <w:tab w:val="left" w:pos="4580"/>
-          <w:tab w:val="left" w:pos="5496"/>
-          <w:tab w:val="left" w:pos="6412"/>
-          <w:tab w:val="left" w:pos="7328"/>
-          <w:tab w:val="left" w:pos="8244"/>
-          <w:tab w:val="left" w:pos="9160"/>
-          <w:tab w:val="left" w:pos="10076"/>
-          <w:tab w:val="left" w:pos="10992"/>
-          <w:tab w:val="left" w:pos="11908"/>
-          <w:tab w:val="left" w:pos="12824"/>
-          <w:tab w:val="left" w:pos="13740"/>
-          <w:tab w:val="left" w:pos="14656"/>
-        </w:tabs>
-        <w:spacing w:after="0" w:line="240" w:lineRule="auto"/>
-        <w:rPr>
-          <w:rFonts w:ascii="Verdana" w:eastAsia="Times New Roman" w:hAnsi="Verdana" w:cs="Courier New"/>
-        </w:rPr>
-      </w:pPr>
-      <w:r>
-        <w:rPr>
-          <w:rFonts w:ascii="Verdana" w:eastAsia="Times New Roman" w:hAnsi="Verdana" w:cs="Courier New"/>
-        </w:rPr>
-        <w:t xml:space="preserve">2. Hari ini saya, </w:t>
-      </w:r>
-      <w:r>
-        <w:rPr>
-          <w:rFonts w:ascii="Verdana" w:eastAsia="Times New Roman" w:hAnsi="Verdana" w:cs="Courier New"/>
-        </w:rPr>
-        <w:t>menambah slide hasil angin dari bladeless fan.</w:t>
-      </w:r>
-    </w:p>
-    <w:p>
-      <w:pPr>
-        <w:tabs>
-          <w:tab w:val="left" w:pos="916"/>
-          <w:tab w:val="left" w:pos="1832"/>
-          <w:tab w:val="left" w:pos="2748"/>
-          <w:tab w:val="left" w:pos="3664"/>
-          <w:tab w:val="left" w:pos="4580"/>
-          <w:tab w:val="left" w:pos="5496"/>
-          <w:tab w:val="left" w:pos="6412"/>
-          <w:tab w:val="left" w:pos="7328"/>
-          <w:tab w:val="left" w:pos="8244"/>
-          <w:tab w:val="left" w:pos="9160"/>
-          <w:tab w:val="left" w:pos="10076"/>
-          <w:tab w:val="left" w:pos="10992"/>
-          <w:tab w:val="left" w:pos="11908"/>
-          <w:tab w:val="left" w:pos="12824"/>
-          <w:tab w:val="left" w:pos="13740"/>
-          <w:tab w:val="left" w:pos="14656"/>
-        </w:tabs>
-        <w:spacing w:after="0" w:line="240" w:lineRule="auto"/>
-        <w:rPr>
-          <w:rFonts w:ascii="Verdana" w:eastAsia="Times New Roman" w:hAnsi="Verdana" w:cs="Courier New"/>
-        </w:rPr>
-      </w:pPr>
-      <w:r>
-        <w:rPr>
-          <w:rFonts w:ascii="Verdana" w:eastAsia="Times New Roman" w:hAnsi="Verdana" w:cs="Courier New"/>
-        </w:rPr>
-        <w:t xml:space="preserve">3. Saya </w:t>
-      </w:r>
-      <w:r>
-        <w:rPr>
-          <w:rFonts w:ascii="Verdana" w:eastAsia="Times New Roman" w:hAnsi="Verdana" w:cs="Courier New"/>
-        </w:rPr>
-        <w:t xml:space="preserve">tidak </w:t>
-      </w:r>
-      <w:r>
-        <w:rPr>
-          <w:rFonts w:ascii="Verdana" w:eastAsia="Times New Roman" w:hAnsi="Verdana" w:cs="Courier New"/>
-        </w:rPr>
-        <w:t>ada kendala</w:t>
-      </w:r>
-      <w:r>
-        <w:rPr>
-          <w:rFonts w:ascii="Verdana" w:eastAsia="Times New Roman" w:hAnsi="Verdana" w:cs="Courier New"/>
-        </w:rPr>
-        <w:t>.</w:t>
-      </w:r>
-    </w:p>
-    <w:p>
-      <w:pPr>
-        <w:tabs>
-          <w:tab w:val="left" w:pos="916"/>
-          <w:tab w:val="left" w:pos="1832"/>
-          <w:tab w:val="left" w:pos="2748"/>
-          <w:tab w:val="left" w:pos="3664"/>
-          <w:tab w:val="left" w:pos="4580"/>
-          <w:tab w:val="left" w:pos="5496"/>
-          <w:tab w:val="left" w:pos="6412"/>
-          <w:tab w:val="left" w:pos="7328"/>
-          <w:tab w:val="left" w:pos="8244"/>
-          <w:tab w:val="left" w:pos="9160"/>
-          <w:tab w:val="left" w:pos="10076"/>
-          <w:tab w:val="left" w:pos="10992"/>
-          <w:tab w:val="left" w:pos="11908"/>
-          <w:tab w:val="left" w:pos="12824"/>
-          <w:tab w:val="left" w:pos="13740"/>
-          <w:tab w:val="left" w:pos="14656"/>
-        </w:tabs>
-        <w:spacing w:after="0" w:line="240" w:lineRule="auto"/>
-        <w:rPr>
-          <w:rFonts w:ascii="Verdana" w:eastAsia="Times New Roman" w:hAnsi="Verdana" w:cs="Courier New"/>
-        </w:rPr>
-      </w:pPr>
-    </w:p>
-    <w:p>
-      <w:pPr>
-        <w:tabs>
-          <w:tab w:val="left" w:pos="916"/>
-          <w:tab w:val="left" w:pos="1832"/>
-          <w:tab w:val="left" w:pos="2748"/>
-          <w:tab w:val="left" w:pos="3664"/>
-          <w:tab w:val="left" w:pos="4580"/>
-          <w:tab w:val="left" w:pos="5496"/>
-          <w:tab w:val="left" w:pos="6412"/>
-          <w:tab w:val="left" w:pos="7328"/>
-          <w:tab w:val="left" w:pos="8244"/>
-          <w:tab w:val="left" w:pos="9160"/>
-          <w:tab w:val="left" w:pos="10076"/>
-          <w:tab w:val="left" w:pos="10992"/>
-          <w:tab w:val="left" w:pos="11908"/>
-          <w:tab w:val="left" w:pos="12824"/>
-          <w:tab w:val="left" w:pos="13740"/>
-          <w:tab w:val="left" w:pos="14656"/>
-        </w:tabs>
-        <w:spacing w:after="0" w:line="240" w:lineRule="auto"/>
-        <w:rPr>
-          <w:rFonts w:ascii="Verdana" w:eastAsia="Times New Roman" w:hAnsi="Verdana" w:cs="Courier New"/>
-          <w:b/>
-        </w:rPr>
-      </w:pPr>
-      <w:r>
-        <w:rPr>
-          <w:rFonts w:ascii="Verdana" w:eastAsia="Times New Roman" w:hAnsi="Verdana" w:cs="Courier New"/>
-          <w:b/>
-        </w:rPr>
-        <w:t>Luis Tono :</w:t>
-      </w:r>
-    </w:p>
-    <w:p>
-      <w:pPr>
-        <w:tabs>
-          <w:tab w:val="left" w:pos="916"/>
-          <w:tab w:val="left" w:pos="1832"/>
-          <w:tab w:val="left" w:pos="2748"/>
-          <w:tab w:val="left" w:pos="3664"/>
-          <w:tab w:val="left" w:pos="4580"/>
-          <w:tab w:val="left" w:pos="5496"/>
-          <w:tab w:val="left" w:pos="6412"/>
-          <w:tab w:val="left" w:pos="7328"/>
-          <w:tab w:val="left" w:pos="8244"/>
-          <w:tab w:val="left" w:pos="9160"/>
-          <w:tab w:val="left" w:pos="10076"/>
-          <w:tab w:val="left" w:pos="10992"/>
-          <w:tab w:val="left" w:pos="11908"/>
-          <w:tab w:val="left" w:pos="12824"/>
-          <w:tab w:val="left" w:pos="13740"/>
-          <w:tab w:val="left" w:pos="14656"/>
-        </w:tabs>
-        <w:spacing w:after="0" w:line="240" w:lineRule="auto"/>
-        <w:rPr>
-          <w:rFonts w:ascii="Verdana" w:eastAsia="Times New Roman" w:hAnsi="Verdana" w:cs="Courier New"/>
-        </w:rPr>
-      </w:pPr>
-      <w:r>
-        <w:rPr>
-          <w:rFonts w:ascii="Verdana" w:eastAsia="Times New Roman" w:hAnsi="Verdana" w:cs="Courier New"/>
-        </w:rPr>
-        <w:t>1.Semalam saya membuat desain latar belakang dan mengisi log book</w:t>
-      </w:r>
-    </w:p>
-    <w:p>
-      <w:pPr>
-        <w:tabs>
-          <w:tab w:val="left" w:pos="916"/>
-          <w:tab w:val="left" w:pos="1832"/>
-          <w:tab w:val="left" w:pos="2748"/>
-          <w:tab w:val="left" w:pos="3664"/>
-          <w:tab w:val="left" w:pos="4580"/>
-          <w:tab w:val="left" w:pos="5496"/>
-          <w:tab w:val="left" w:pos="6412"/>
-          <w:tab w:val="left" w:pos="7328"/>
-          <w:tab w:val="left" w:pos="8244"/>
-          <w:tab w:val="left" w:pos="9160"/>
-          <w:tab w:val="left" w:pos="10076"/>
-          <w:tab w:val="left" w:pos="10992"/>
-          <w:tab w:val="left" w:pos="11908"/>
-          <w:tab w:val="left" w:pos="12824"/>
-          <w:tab w:val="left" w:pos="13740"/>
-          <w:tab w:val="left" w:pos="14656"/>
-        </w:tabs>
-        <w:spacing w:after="0" w:line="240" w:lineRule="auto"/>
-        <w:rPr>
-          <w:rFonts w:ascii="Verdana" w:eastAsia="Times New Roman" w:hAnsi="Verdana" w:cs="Courier New"/>
-        </w:rPr>
-      </w:pPr>
-      <w:r>
-        <w:rPr>
-          <w:rFonts w:ascii="Verdana" w:eastAsia="Times New Roman" w:hAnsi="Verdana" w:cs="Courier New"/>
-        </w:rPr>
-        <w:lastRenderedPageBreak/>
-        <w:t xml:space="preserve">2. Hari ini saya, </w:t>
-      </w:r>
-      <w:r>
-        <w:rPr>
-          <w:rFonts w:ascii="Verdana" w:eastAsia="Times New Roman" w:hAnsi="Verdana" w:cs="Courier New"/>
-        </w:rPr>
-        <w:t>mengupdate burndown chart dan log book.</w:t>
-      </w:r>
-    </w:p>
-    <w:p>
-      <w:pPr>
-        <w:tabs>
-          <w:tab w:val="left" w:pos="916"/>
-          <w:tab w:val="left" w:pos="1832"/>
-          <w:tab w:val="left" w:pos="2748"/>
-          <w:tab w:val="left" w:pos="3664"/>
-          <w:tab w:val="left" w:pos="4580"/>
-          <w:tab w:val="left" w:pos="5496"/>
-          <w:tab w:val="left" w:pos="6412"/>
-          <w:tab w:val="left" w:pos="7328"/>
-          <w:tab w:val="left" w:pos="8244"/>
-          <w:tab w:val="left" w:pos="9160"/>
-          <w:tab w:val="left" w:pos="10076"/>
-          <w:tab w:val="left" w:pos="10992"/>
-          <w:tab w:val="left" w:pos="11908"/>
-          <w:tab w:val="left" w:pos="12824"/>
-          <w:tab w:val="left" w:pos="13740"/>
-          <w:tab w:val="left" w:pos="14656"/>
-        </w:tabs>
-        <w:spacing w:after="0" w:line="240" w:lineRule="auto"/>
-        <w:rPr>
-          <w:rFonts w:ascii="Verdana" w:eastAsia="Times New Roman" w:hAnsi="Verdana" w:cs="Courier New"/>
-        </w:rPr>
-      </w:pPr>
-      <w:r>
-        <w:rPr>
-          <w:rFonts w:ascii="Verdana" w:eastAsia="Times New Roman" w:hAnsi="Verdana" w:cs="Courier New"/>
-        </w:rPr>
-        <w:t xml:space="preserve">3. Saya </w:t>
-      </w:r>
-      <w:r>
-        <w:rPr>
-          <w:rFonts w:ascii="Verdana" w:eastAsia="Times New Roman" w:hAnsi="Verdana" w:cs="Courier New"/>
-        </w:rPr>
-        <w:t xml:space="preserve">belum </w:t>
-      </w:r>
-      <w:r>
-        <w:rPr>
-          <w:rFonts w:ascii="Verdana" w:eastAsia="Times New Roman" w:hAnsi="Verdana" w:cs="Courier New"/>
-        </w:rPr>
-        <w:t xml:space="preserve">ada kendala </w:t>
-      </w:r>
-    </w:p>
-    <w:p>
-      <w:pPr>
-        <w:tabs>
-          <w:tab w:val="left" w:pos="916"/>
-          <w:tab w:val="left" w:pos="1832"/>
-          <w:tab w:val="left" w:pos="2748"/>
-          <w:tab w:val="left" w:pos="3664"/>
-          <w:tab w:val="left" w:pos="4580"/>
-          <w:tab w:val="left" w:pos="5496"/>
-          <w:tab w:val="left" w:pos="6412"/>
-          <w:tab w:val="left" w:pos="7328"/>
-          <w:tab w:val="left" w:pos="8244"/>
-          <w:tab w:val="left" w:pos="9160"/>
-          <w:tab w:val="left" w:pos="10076"/>
-          <w:tab w:val="left" w:pos="10992"/>
-          <w:tab w:val="left" w:pos="11908"/>
-          <w:tab w:val="left" w:pos="12824"/>
-          <w:tab w:val="left" w:pos="13740"/>
-          <w:tab w:val="left" w:pos="14656"/>
-        </w:tabs>
-        <w:spacing w:after="0" w:line="240" w:lineRule="auto"/>
-        <w:rPr>
-          <w:rFonts w:ascii="Verdana" w:eastAsia="Times New Roman" w:hAnsi="Verdana" w:cs="Courier New"/>
-        </w:rPr>
-      </w:pPr>
-    </w:p>
-    <w:p>
-      <w:pPr>
-        <w:tabs>
-          <w:tab w:val="left" w:pos="916"/>
-          <w:tab w:val="left" w:pos="1832"/>
-          <w:tab w:val="left" w:pos="2748"/>
-          <w:tab w:val="left" w:pos="3664"/>
-          <w:tab w:val="left" w:pos="4580"/>
-          <w:tab w:val="left" w:pos="5496"/>
-          <w:tab w:val="left" w:pos="6412"/>
-          <w:tab w:val="left" w:pos="7328"/>
-          <w:tab w:val="left" w:pos="8244"/>
-          <w:tab w:val="left" w:pos="9160"/>
-          <w:tab w:val="left" w:pos="10076"/>
-          <w:tab w:val="left" w:pos="10992"/>
-          <w:tab w:val="left" w:pos="11908"/>
-          <w:tab w:val="left" w:pos="12824"/>
-          <w:tab w:val="left" w:pos="13740"/>
-          <w:tab w:val="left" w:pos="14656"/>
-        </w:tabs>
-        <w:spacing w:after="0" w:line="240" w:lineRule="auto"/>
-        <w:rPr>
-          <w:rFonts w:ascii="Verdana" w:eastAsia="Times New Roman" w:hAnsi="Verdana" w:cs="Courier New"/>
-          <w:b/>
-        </w:rPr>
-      </w:pPr>
-      <w:r>
-        <w:rPr>
-          <w:rFonts w:ascii="Verdana" w:eastAsia="Times New Roman" w:hAnsi="Verdana" w:cs="Courier New"/>
-          <w:b/>
-        </w:rPr>
-        <w:t>Jimmy Susilo :</w:t>
-      </w:r>
-    </w:p>
-    <w:p>
-      <w:pPr>
-        <w:tabs>
-          <w:tab w:val="left" w:pos="916"/>
-          <w:tab w:val="left" w:pos="1832"/>
-          <w:tab w:val="left" w:pos="2748"/>
-          <w:tab w:val="left" w:pos="3664"/>
-          <w:tab w:val="left" w:pos="4580"/>
-          <w:tab w:val="left" w:pos="5496"/>
-          <w:tab w:val="left" w:pos="6412"/>
-          <w:tab w:val="left" w:pos="7328"/>
-          <w:tab w:val="left" w:pos="8244"/>
-          <w:tab w:val="left" w:pos="9160"/>
-          <w:tab w:val="left" w:pos="10076"/>
-          <w:tab w:val="left" w:pos="10992"/>
-          <w:tab w:val="left" w:pos="11908"/>
-          <w:tab w:val="left" w:pos="12824"/>
-          <w:tab w:val="left" w:pos="13740"/>
-          <w:tab w:val="left" w:pos="14656"/>
-        </w:tabs>
-        <w:spacing w:after="0" w:line="240" w:lineRule="auto"/>
-        <w:rPr>
-          <w:rFonts w:ascii="Verdana" w:eastAsia="Times New Roman" w:hAnsi="Verdana" w:cs="Courier New"/>
-        </w:rPr>
-      </w:pPr>
-      <w:r>
-        <w:rPr>
-          <w:rFonts w:ascii="Verdana" w:eastAsia="Times New Roman" w:hAnsi="Verdana" w:cs="Courier New"/>
-        </w:rPr>
-        <w:t>1.Semalam saya</w:t>
-      </w:r>
-      <w:r>
-        <w:rPr>
-          <w:rFonts w:ascii="Verdana" w:eastAsia="Times New Roman" w:hAnsi="Verdana" w:cs="Courier New"/>
-        </w:rPr>
-        <w:t xml:space="preserve"> menambah isi slide "Keuntungan Bladeless Fan"</w:t>
-      </w:r>
-    </w:p>
-    <w:p>
-      <w:pPr>
-        <w:tabs>
-          <w:tab w:val="left" w:pos="916"/>
-          <w:tab w:val="left" w:pos="1832"/>
-          <w:tab w:val="left" w:pos="2748"/>
-          <w:tab w:val="left" w:pos="3664"/>
-          <w:tab w:val="left" w:pos="4580"/>
-          <w:tab w:val="left" w:pos="5496"/>
-          <w:tab w:val="left" w:pos="6412"/>
-          <w:tab w:val="left" w:pos="7328"/>
-          <w:tab w:val="left" w:pos="8244"/>
-          <w:tab w:val="left" w:pos="9160"/>
-          <w:tab w:val="left" w:pos="10076"/>
-          <w:tab w:val="left" w:pos="10992"/>
-          <w:tab w:val="left" w:pos="11908"/>
-          <w:tab w:val="left" w:pos="12824"/>
-          <w:tab w:val="left" w:pos="13740"/>
-          <w:tab w:val="left" w:pos="14656"/>
-        </w:tabs>
-        <w:spacing w:after="0" w:line="240" w:lineRule="auto"/>
-        <w:rPr>
-          <w:rFonts w:ascii="Verdana" w:eastAsia="Times New Roman" w:hAnsi="Verdana" w:cs="Courier New"/>
-        </w:rPr>
-      </w:pPr>
-      <w:r>
-        <w:rPr>
-          <w:rFonts w:ascii="Verdana" w:eastAsia="Times New Roman" w:hAnsi="Verdana" w:cs="Courier New"/>
-        </w:rPr>
-        <w:t xml:space="preserve">2. Hari ini saya, </w:t>
-      </w:r>
-      <w:r>
-        <w:rPr>
-          <w:rFonts w:ascii="Verdana" w:eastAsia="Times New Roman" w:hAnsi="Verdana" w:cs="Courier New"/>
-        </w:rPr>
-        <w:t>mengedit back log dan menambah isi slide Keuntungan Bladeless Fan</w:t>
-      </w:r>
-    </w:p>
-    <w:p>
-      <w:pPr>
-        <w:tabs>
-          <w:tab w:val="left" w:pos="916"/>
-          <w:tab w:val="left" w:pos="1832"/>
-          <w:tab w:val="left" w:pos="2748"/>
-          <w:tab w:val="left" w:pos="3664"/>
-          <w:tab w:val="left" w:pos="4580"/>
-          <w:tab w:val="left" w:pos="5496"/>
-          <w:tab w:val="left" w:pos="6412"/>
-          <w:tab w:val="left" w:pos="7328"/>
-          <w:tab w:val="left" w:pos="8244"/>
-          <w:tab w:val="left" w:pos="9160"/>
-          <w:tab w:val="left" w:pos="10076"/>
-          <w:tab w:val="left" w:pos="10992"/>
-          <w:tab w:val="left" w:pos="11908"/>
-          <w:tab w:val="left" w:pos="12824"/>
-          <w:tab w:val="left" w:pos="13740"/>
-          <w:tab w:val="left" w:pos="14656"/>
-        </w:tabs>
-        <w:spacing w:after="0" w:line="240" w:lineRule="auto"/>
-        <w:rPr>
-          <w:rFonts w:ascii="Verdana" w:eastAsia="Times New Roman" w:hAnsi="Verdana" w:cs="Courier New"/>
-        </w:rPr>
-      </w:pPr>
-      <w:r>
-        <w:rPr>
-          <w:rFonts w:ascii="Verdana" w:eastAsia="Times New Roman" w:hAnsi="Verdana" w:cs="Courier New"/>
-        </w:rPr>
-        <w:t xml:space="preserve">3. Saya </w:t>
-      </w:r>
-      <w:r>
-        <w:rPr>
-          <w:rFonts w:ascii="Verdana" w:eastAsia="Times New Roman" w:hAnsi="Verdana" w:cs="Courier New"/>
-        </w:rPr>
-        <w:t xml:space="preserve">tidak </w:t>
-      </w:r>
-      <w:r>
-        <w:rPr>
-          <w:rFonts w:ascii="Verdana" w:eastAsia="Times New Roman" w:hAnsi="Verdana" w:cs="Courier New"/>
-        </w:rPr>
-        <w:t xml:space="preserve">ada kendala </w:t>
-      </w:r>
-    </w:p>
-    <w:p>
-      <w:pPr>
-        <w:rPr>
-          <w:rFonts w:ascii="Verdana" w:hAnsi="Verdana"/>
-        </w:rPr>
-      </w:pPr>
-    </w:p>
-    <w:p>
-      <w:pPr>
-        <w:rPr>
-          <w:rFonts w:ascii="Verdana" w:hAnsi="Verdana"/>
-        </w:rPr>
-      </w:pPr>
-    </w:p>
-    <w:p>
-      <w:pPr>
-        <w:tabs>
-          <w:tab w:val="left" w:pos="916"/>
-          <w:tab w:val="left" w:pos="1832"/>
-          <w:tab w:val="left" w:pos="2748"/>
-          <w:tab w:val="left" w:pos="3664"/>
-          <w:tab w:val="left" w:pos="4580"/>
-          <w:tab w:val="left" w:pos="5496"/>
-          <w:tab w:val="left" w:pos="6412"/>
-          <w:tab w:val="left" w:pos="7328"/>
-          <w:tab w:val="left" w:pos="8244"/>
-          <w:tab w:val="left" w:pos="9160"/>
-          <w:tab w:val="left" w:pos="10076"/>
-          <w:tab w:val="left" w:pos="10992"/>
-          <w:tab w:val="left" w:pos="11908"/>
-          <w:tab w:val="left" w:pos="12824"/>
-          <w:tab w:val="left" w:pos="13740"/>
-          <w:tab w:val="left" w:pos="14656"/>
-        </w:tabs>
-        <w:spacing w:after="0" w:line="240" w:lineRule="auto"/>
-        <w:jc w:val="center"/>
-        <w:rPr>
-          <w:rFonts w:ascii="Verdana" w:eastAsia="Times New Roman" w:hAnsi="Verdana" w:cs="Courier New"/>
-          <w:b/>
-          <w:sz w:val="26"/>
-        </w:rPr>
-      </w:pPr>
-      <w:r>
-        <w:rPr>
-          <w:rFonts w:ascii="Verdana" w:eastAsia="Times New Roman" w:hAnsi="Verdana" w:cs="Courier New"/>
-          <w:b/>
-          <w:sz w:val="26"/>
-        </w:rPr>
-        <w:t>5</w:t>
-      </w:r>
-      <w:r>
-        <w:rPr>
-          <w:rFonts w:ascii="Verdana" w:eastAsia="Times New Roman" w:hAnsi="Verdana" w:cs="Courier New"/>
-          <w:b/>
-          <w:sz w:val="26"/>
-        </w:rPr>
-        <w:t>/</w:t>
-      </w:r>
-      <w:r>
-        <w:rPr>
-          <w:rFonts w:ascii="Verdana" w:eastAsia="Times New Roman" w:hAnsi="Verdana" w:cs="Courier New"/>
-          <w:b/>
-          <w:sz w:val="26"/>
-        </w:rPr>
-        <w:t>6</w:t>
-      </w:r>
-    </w:p>
-    <w:p>
-      <w:pPr>
-        <w:tabs>
-          <w:tab w:val="left" w:pos="916"/>
-          <w:tab w:val="left" w:pos="1832"/>
-          <w:tab w:val="left" w:pos="2748"/>
-          <w:tab w:val="left" w:pos="3664"/>
-          <w:tab w:val="left" w:pos="4580"/>
-          <w:tab w:val="left" w:pos="5496"/>
-          <w:tab w:val="left" w:pos="6412"/>
-          <w:tab w:val="left" w:pos="7328"/>
-          <w:tab w:val="left" w:pos="8244"/>
-          <w:tab w:val="left" w:pos="9160"/>
-          <w:tab w:val="left" w:pos="10076"/>
-          <w:tab w:val="left" w:pos="10992"/>
-          <w:tab w:val="left" w:pos="11908"/>
-          <w:tab w:val="left" w:pos="12824"/>
-          <w:tab w:val="left" w:pos="13740"/>
-          <w:tab w:val="left" w:pos="14656"/>
-        </w:tabs>
-        <w:spacing w:after="0" w:line="240" w:lineRule="auto"/>
-        <w:jc w:val="center"/>
-        <w:rPr>
-          <w:rFonts w:ascii="Verdana" w:eastAsia="Times New Roman" w:hAnsi="Verdana" w:cs="Courier New"/>
-          <w:b/>
-          <w:sz w:val="26"/>
-        </w:rPr>
-      </w:pPr>
-      <w:r>
-        <w:rPr>
-          <w:rFonts w:ascii="Verdana" w:eastAsia="Times New Roman" w:hAnsi="Verdana" w:cs="Courier New"/>
-          <w:b/>
-          <w:sz w:val="26"/>
-        </w:rPr>
-        <w:t xml:space="preserve">Daily Scrum </w:t>
-      </w:r>
-    </w:p>
-    <w:p>
-      <w:pPr>
-        <w:tabs>
-          <w:tab w:val="left" w:pos="916"/>
-          <w:tab w:val="left" w:pos="1832"/>
-          <w:tab w:val="left" w:pos="2748"/>
-          <w:tab w:val="left" w:pos="3664"/>
-          <w:tab w:val="left" w:pos="4580"/>
-          <w:tab w:val="left" w:pos="5496"/>
-          <w:tab w:val="left" w:pos="6412"/>
-          <w:tab w:val="left" w:pos="7328"/>
-          <w:tab w:val="left" w:pos="8244"/>
-          <w:tab w:val="left" w:pos="9160"/>
-          <w:tab w:val="left" w:pos="10076"/>
-          <w:tab w:val="left" w:pos="10992"/>
-          <w:tab w:val="left" w:pos="11908"/>
-          <w:tab w:val="left" w:pos="12824"/>
-          <w:tab w:val="left" w:pos="13740"/>
-          <w:tab w:val="left" w:pos="14656"/>
-        </w:tabs>
-        <w:spacing w:after="0" w:line="240" w:lineRule="auto"/>
-        <w:jc w:val="center"/>
-        <w:rPr>
-          <w:rFonts w:ascii="Verdana" w:eastAsia="Times New Roman" w:hAnsi="Verdana" w:cs="Courier New"/>
-          <w:b/>
-          <w:sz w:val="26"/>
-        </w:rPr>
-      </w:pPr>
-      <w:r>
-        <w:rPr>
-          <w:rFonts w:ascii="Verdana" w:eastAsia="Times New Roman" w:hAnsi="Verdana" w:cs="Courier New"/>
-          <w:b/>
-          <w:sz w:val="26"/>
-        </w:rPr>
-        <w:t xml:space="preserve">(Scrum Master : </w:t>
-      </w:r>
-      <w:r>
-        <w:rPr>
-          <w:rFonts w:ascii="Verdana" w:eastAsia="Times New Roman" w:hAnsi="Verdana" w:cs="Courier New"/>
-          <w:b/>
-          <w:sz w:val="26"/>
-        </w:rPr>
-        <w:t>Jimmy Susilo</w:t>
-      </w:r>
-      <w:r>
-        <w:rPr>
-          <w:rFonts w:ascii="Verdana" w:eastAsia="Times New Roman" w:hAnsi="Verdana" w:cs="Courier New"/>
-          <w:b/>
-          <w:sz w:val="26"/>
-        </w:rPr>
-        <w:t>)</w:t>
-      </w:r>
-    </w:p>
-    <w:p>
-      <w:pPr>
-        <w:tabs>
-          <w:tab w:val="left" w:pos="916"/>
-          <w:tab w:val="left" w:pos="1832"/>
-          <w:tab w:val="left" w:pos="2748"/>
-          <w:tab w:val="left" w:pos="3664"/>
-          <w:tab w:val="left" w:pos="4580"/>
-          <w:tab w:val="left" w:pos="5496"/>
-          <w:tab w:val="left" w:pos="6412"/>
-          <w:tab w:val="left" w:pos="7328"/>
-          <w:tab w:val="left" w:pos="8244"/>
-          <w:tab w:val="left" w:pos="9160"/>
-          <w:tab w:val="left" w:pos="10076"/>
-          <w:tab w:val="left" w:pos="10992"/>
-          <w:tab w:val="left" w:pos="11908"/>
-          <w:tab w:val="left" w:pos="12824"/>
-          <w:tab w:val="left" w:pos="13740"/>
-          <w:tab w:val="left" w:pos="14656"/>
-        </w:tabs>
-        <w:spacing w:after="0" w:line="240" w:lineRule="auto"/>
-        <w:rPr>
-          <w:rFonts w:ascii="Verdana" w:eastAsia="Times New Roman" w:hAnsi="Verdana" w:cs="Courier New"/>
-          <w:b/>
-        </w:rPr>
-      </w:pPr>
-      <w:r>
-        <w:rPr>
-          <w:rFonts w:ascii="Verdana" w:eastAsia="Times New Roman" w:hAnsi="Verdana" w:cs="Courier New"/>
-          <w:b/>
-        </w:rPr>
-        <w:t>Rudy Chandra :</w:t>
-      </w:r>
-    </w:p>
-    <w:p>
-      <w:pPr>
-        <w:tabs>
-          <w:tab w:val="left" w:pos="916"/>
-          <w:tab w:val="left" w:pos="1832"/>
-          <w:tab w:val="left" w:pos="2748"/>
-          <w:tab w:val="left" w:pos="3664"/>
-          <w:tab w:val="left" w:pos="4580"/>
-          <w:tab w:val="left" w:pos="5496"/>
-          <w:tab w:val="left" w:pos="6412"/>
-          <w:tab w:val="left" w:pos="7328"/>
-          <w:tab w:val="left" w:pos="8244"/>
-          <w:tab w:val="left" w:pos="9160"/>
-          <w:tab w:val="left" w:pos="10076"/>
-          <w:tab w:val="left" w:pos="10992"/>
-          <w:tab w:val="left" w:pos="11908"/>
-          <w:tab w:val="left" w:pos="12824"/>
-          <w:tab w:val="left" w:pos="13740"/>
-          <w:tab w:val="left" w:pos="14656"/>
-        </w:tabs>
-        <w:spacing w:after="0" w:line="240" w:lineRule="auto"/>
-        <w:rPr>
-          <w:rFonts w:ascii="Verdana" w:eastAsia="Times New Roman" w:hAnsi="Verdana" w:cs="Courier New"/>
-        </w:rPr>
-      </w:pPr>
-      <w:r>
-        <w:rPr>
-          <w:rFonts w:ascii="Verdana" w:eastAsia="Times New Roman" w:hAnsi="Verdana" w:cs="Courier New"/>
-        </w:rPr>
-        <w:t xml:space="preserve">1. Semalam saya.. </w:t>
-      </w:r>
-    </w:p>
-    <w:p>
-      <w:pPr>
-        <w:tabs>
-          <w:tab w:val="left" w:pos="916"/>
-          <w:tab w:val="left" w:pos="1832"/>
-          <w:tab w:val="left" w:pos="2748"/>
-          <w:tab w:val="left" w:pos="3664"/>
-          <w:tab w:val="left" w:pos="4580"/>
-          <w:tab w:val="left" w:pos="5496"/>
-          <w:tab w:val="left" w:pos="6412"/>
-          <w:tab w:val="left" w:pos="7328"/>
-          <w:tab w:val="left" w:pos="8244"/>
-          <w:tab w:val="left" w:pos="9160"/>
-          <w:tab w:val="left" w:pos="10076"/>
-          <w:tab w:val="left" w:pos="10992"/>
-          <w:tab w:val="left" w:pos="11908"/>
-          <w:tab w:val="left" w:pos="12824"/>
-          <w:tab w:val="left" w:pos="13740"/>
-          <w:tab w:val="left" w:pos="14656"/>
-        </w:tabs>
-        <w:spacing w:after="0" w:line="240" w:lineRule="auto"/>
-        <w:rPr>
-          <w:rFonts w:ascii="Verdana" w:eastAsia="Times New Roman" w:hAnsi="Verdana" w:cs="Courier New"/>
-        </w:rPr>
-      </w:pPr>
-      <w:r>
-        <w:rPr>
-          <w:rFonts w:ascii="Verdana" w:eastAsia="Times New Roman" w:hAnsi="Verdana" w:cs="Courier New"/>
-        </w:rPr>
-        <w:t xml:space="preserve">2. Hari ini saya, </w:t>
-      </w:r>
-    </w:p>
-    <w:p>
-      <w:pPr>
-        <w:tabs>
-          <w:tab w:val="left" w:pos="916"/>
-          <w:tab w:val="left" w:pos="1832"/>
-          <w:tab w:val="left" w:pos="2748"/>
-          <w:tab w:val="left" w:pos="3664"/>
-          <w:tab w:val="left" w:pos="4580"/>
-          <w:tab w:val="left" w:pos="5496"/>
-          <w:tab w:val="left" w:pos="6412"/>
-          <w:tab w:val="left" w:pos="7328"/>
-          <w:tab w:val="left" w:pos="8244"/>
-          <w:tab w:val="left" w:pos="9160"/>
-          <w:tab w:val="left" w:pos="10076"/>
-          <w:tab w:val="left" w:pos="10992"/>
-          <w:tab w:val="left" w:pos="11908"/>
-          <w:tab w:val="left" w:pos="12824"/>
-          <w:tab w:val="left" w:pos="13740"/>
-          <w:tab w:val="left" w:pos="14656"/>
-        </w:tabs>
-        <w:spacing w:after="0" w:line="240" w:lineRule="auto"/>
-        <w:rPr>
-          <w:rFonts w:ascii="Verdana" w:eastAsia="Times New Roman" w:hAnsi="Verdana" w:cs="Courier New"/>
-        </w:rPr>
-      </w:pPr>
-      <w:r>
-        <w:rPr>
-          <w:rFonts w:ascii="Verdana" w:eastAsia="Times New Roman" w:hAnsi="Verdana" w:cs="Courier New"/>
-        </w:rPr>
-        <w:t>3. Saya ada kendala di..</w:t>
-      </w:r>
     </w:p>
     <w:p>
       <w:pPr>
@@ -11355,7 +11379,7 @@
 </file>
 
 <file path=word/styles.xml><?xml version="1.0" encoding="utf-8"?>
-<w:styles xmlns:r="http://schemas.openxmlformats.org/officeDocument/2006/relationships" xmlns:w="http://schemas.openxmlformats.org/wordprocessingml/2006/main">
+<w:styles xmlns:mc="http://schemas.openxmlformats.org/markup-compatibility/2006" xmlns:r="http://schemas.openxmlformats.org/officeDocument/2006/relationships" xmlns:w="http://schemas.openxmlformats.org/wordprocessingml/2006/main" xmlns:w14="http://schemas.microsoft.com/office/word/2010/wordml" mc:Ignorable="w14">
   <w:docDefaults>
     <w:rPrDefault>
       <w:rPr>
@@ -11526,7 +11550,6 @@
     <w:uiPriority w:val="99"/>
     <w:semiHidden/>
     <w:unhideWhenUsed/>
-    <w:qFormat/>
     <w:tblPr>
       <w:tblInd w:w="0" w:type="dxa"/>
       <w:tblCellMar>

</xml_diff>

<commit_message>
Penambahan info latar belakang dan update log book
</commit_message>
<xml_diff>
--- a/log book.docx
+++ b/log book.docx
@@ -1,6 +1,6 @@
 
 <file path=word/document.xml><?xml version="1.0" encoding="utf-8"?>
-<w:document xmlns:wpc="http://schemas.microsoft.com/office/word/2010/wordprocessingCanvas" xmlns:mc="http://schemas.openxmlformats.org/markup-compatibility/2006" xmlns:o="urn:schemas-microsoft-com:office:office" xmlns:r="http://schemas.openxmlformats.org/officeDocument/2006/relationships" xmlns:m="http://schemas.openxmlformats.org/officeDocument/2006/math" xmlns:v="urn:schemas-microsoft-com:vml" xmlns:wp14="http://schemas.microsoft.com/office/word/2010/wordprocessingDrawing" xmlns:wp="http://schemas.openxmlformats.org/drawingml/2006/wordprocessingDrawing" xmlns:w10="urn:schemas-microsoft-com:office:word" xmlns:w="http://schemas.openxmlformats.org/wordprocessingml/2006/main" xmlns:w14="http://schemas.microsoft.com/office/word/2010/wordml" xmlns:wpg="http://schemas.microsoft.com/office/word/2010/wordprocessingGroup" xmlns:wpi="http://schemas.microsoft.com/office/word/2010/wordprocessingInk" xmlns:wne="http://schemas.microsoft.com/office/word/2006/wordml" xmlns:wps="http://schemas.microsoft.com/office/word/2010/wordprocessingShape" mc:Ignorable="w14 wp14">
+<w:document xmlns:wpc="http://schemas.microsoft.com/office/word/2010/wordprocessingCanvas" xmlns:mc="http://schemas.openxmlformats.org/markup-compatibility/2006" xmlns:o="urn:schemas-microsoft-com:office:office" xmlns:r="http://schemas.openxmlformats.org/officeDocument/2006/relationships" xmlns:m="http://schemas.openxmlformats.org/officeDocument/2006/math" xmlns:v="urn:schemas-microsoft-com:vml" xmlns:wp14="http://schemas.microsoft.com/office/word/2010/wordprocessingDrawing" xmlns:wp="http://schemas.openxmlformats.org/drawingml/2006/wordprocessingDrawing" xmlns:w10="urn:schemas-microsoft-com:office:word" xmlns:w="http://schemas.openxmlformats.org/wordprocessingml/2006/main" xmlns:w14="http://schemas.microsoft.com/office/word/2010/wordml" xmlns:w15="http://schemas.microsoft.com/office/word/2012/wordml" xmlns:wpg="http://schemas.microsoft.com/office/word/2010/wordprocessingGroup" xmlns:wpi="http://schemas.microsoft.com/office/word/2010/wordprocessingInk" xmlns:wne="http://schemas.microsoft.com/office/word/2006/wordml" xmlns:wps="http://schemas.microsoft.com/office/word/2010/wordprocessingShape" mc:Ignorable="w14 w15 wp14">
   <w:body>
     <w:p>
       <w:pPr>
@@ -9333,344 +9333,356 @@
         </w:rPr>
         <w:t>3. Saya ada kendala di pemberian efek slide.</w:t>
       </w:r>
+    </w:p>
+    <w:p>
+      <w:pPr>
+        <w:tabs>
+          <w:tab w:val="left" w:pos="916"/>
+          <w:tab w:val="left" w:pos="1832"/>
+          <w:tab w:val="left" w:pos="2748"/>
+          <w:tab w:val="left" w:pos="3664"/>
+          <w:tab w:val="left" w:pos="4580"/>
+          <w:tab w:val="left" w:pos="5496"/>
+          <w:tab w:val="left" w:pos="6412"/>
+          <w:tab w:val="left" w:pos="7328"/>
+          <w:tab w:val="left" w:pos="8244"/>
+          <w:tab w:val="left" w:pos="9160"/>
+          <w:tab w:val="left" w:pos="10076"/>
+          <w:tab w:val="left" w:pos="10992"/>
+          <w:tab w:val="left" w:pos="11908"/>
+          <w:tab w:val="left" w:pos="12824"/>
+          <w:tab w:val="left" w:pos="13740"/>
+          <w:tab w:val="left" w:pos="14656"/>
+        </w:tabs>
+        <w:spacing w:after="0" w:line="240" w:lineRule="auto"/>
+        <w:rPr>
+          <w:rFonts w:ascii="Verdana" w:eastAsia="Times New Roman" w:hAnsi="Verdana" w:cs="Courier New"/>
+        </w:rPr>
+      </w:pPr>
+    </w:p>
+    <w:p>
+      <w:pPr>
+        <w:tabs>
+          <w:tab w:val="left" w:pos="916"/>
+          <w:tab w:val="left" w:pos="1832"/>
+          <w:tab w:val="left" w:pos="2748"/>
+          <w:tab w:val="left" w:pos="3664"/>
+          <w:tab w:val="left" w:pos="4580"/>
+          <w:tab w:val="left" w:pos="5496"/>
+          <w:tab w:val="left" w:pos="6412"/>
+          <w:tab w:val="left" w:pos="7328"/>
+          <w:tab w:val="left" w:pos="8244"/>
+          <w:tab w:val="left" w:pos="9160"/>
+          <w:tab w:val="left" w:pos="10076"/>
+          <w:tab w:val="left" w:pos="10992"/>
+          <w:tab w:val="left" w:pos="11908"/>
+          <w:tab w:val="left" w:pos="12824"/>
+          <w:tab w:val="left" w:pos="13740"/>
+          <w:tab w:val="left" w:pos="14656"/>
+        </w:tabs>
+        <w:spacing w:after="0" w:line="240" w:lineRule="auto"/>
+        <w:rPr>
+          <w:rFonts w:ascii="Verdana" w:eastAsia="Times New Roman" w:hAnsi="Verdana" w:cs="Courier New"/>
+          <w:b/>
+        </w:rPr>
+      </w:pPr>
+      <w:r>
+        <w:rPr>
+          <w:rFonts w:ascii="Verdana" w:eastAsia="Times New Roman" w:hAnsi="Verdana" w:cs="Courier New"/>
+          <w:b/>
+        </w:rPr>
+        <w:t>Ricky :</w:t>
+      </w:r>
+    </w:p>
+    <w:p>
+      <w:pPr>
+        <w:tabs>
+          <w:tab w:val="left" w:pos="916"/>
+          <w:tab w:val="left" w:pos="1832"/>
+          <w:tab w:val="left" w:pos="2748"/>
+          <w:tab w:val="left" w:pos="3664"/>
+          <w:tab w:val="left" w:pos="4580"/>
+          <w:tab w:val="left" w:pos="5496"/>
+          <w:tab w:val="left" w:pos="6412"/>
+          <w:tab w:val="left" w:pos="7328"/>
+          <w:tab w:val="left" w:pos="8244"/>
+          <w:tab w:val="left" w:pos="9160"/>
+          <w:tab w:val="left" w:pos="10076"/>
+          <w:tab w:val="left" w:pos="10992"/>
+          <w:tab w:val="left" w:pos="11908"/>
+          <w:tab w:val="left" w:pos="12824"/>
+          <w:tab w:val="left" w:pos="13740"/>
+          <w:tab w:val="left" w:pos="14656"/>
+        </w:tabs>
+        <w:spacing w:after="0" w:line="240" w:lineRule="auto"/>
+        <w:rPr>
+          <w:rFonts w:ascii="Verdana" w:eastAsia="Times New Roman" w:hAnsi="Verdana" w:cs="Courier New"/>
+        </w:rPr>
+      </w:pPr>
+      <w:r>
+        <w:rPr>
+          <w:rFonts w:ascii="Verdana" w:eastAsia="Times New Roman" w:hAnsi="Verdana" w:cs="Courier New"/>
+        </w:rPr>
+        <w:t>1.Semalam saya menyelesaikan section cara kerja.</w:t>
+      </w:r>
+    </w:p>
+    <w:p>
+      <w:pPr>
+        <w:tabs>
+          <w:tab w:val="left" w:pos="916"/>
+          <w:tab w:val="left" w:pos="1832"/>
+          <w:tab w:val="left" w:pos="2748"/>
+          <w:tab w:val="left" w:pos="3664"/>
+          <w:tab w:val="left" w:pos="4580"/>
+          <w:tab w:val="left" w:pos="5496"/>
+          <w:tab w:val="left" w:pos="6412"/>
+          <w:tab w:val="left" w:pos="7328"/>
+          <w:tab w:val="left" w:pos="8244"/>
+          <w:tab w:val="left" w:pos="9160"/>
+          <w:tab w:val="left" w:pos="10076"/>
+          <w:tab w:val="left" w:pos="10992"/>
+          <w:tab w:val="left" w:pos="11908"/>
+          <w:tab w:val="left" w:pos="12824"/>
+          <w:tab w:val="left" w:pos="13740"/>
+          <w:tab w:val="left" w:pos="14656"/>
+        </w:tabs>
+        <w:spacing w:after="0" w:line="240" w:lineRule="auto"/>
+        <w:rPr>
+          <w:rFonts w:ascii="Verdana" w:eastAsia="Times New Roman" w:hAnsi="Verdana" w:cs="Courier New"/>
+        </w:rPr>
+      </w:pPr>
+      <w:r>
+        <w:rPr>
+          <w:rFonts w:ascii="Verdana" w:eastAsia="Times New Roman" w:hAnsi="Verdana" w:cs="Courier New"/>
+        </w:rPr>
+        <w:t>2. Hari ini saya mengatur peletakkan slide.</w:t>
+      </w:r>
+    </w:p>
+    <w:p>
+      <w:pPr>
+        <w:tabs>
+          <w:tab w:val="left" w:pos="916"/>
+          <w:tab w:val="left" w:pos="1832"/>
+          <w:tab w:val="left" w:pos="2748"/>
+          <w:tab w:val="left" w:pos="3664"/>
+          <w:tab w:val="left" w:pos="4580"/>
+          <w:tab w:val="left" w:pos="5496"/>
+          <w:tab w:val="left" w:pos="6412"/>
+          <w:tab w:val="left" w:pos="7328"/>
+          <w:tab w:val="left" w:pos="8244"/>
+          <w:tab w:val="left" w:pos="9160"/>
+          <w:tab w:val="left" w:pos="10076"/>
+          <w:tab w:val="left" w:pos="10992"/>
+          <w:tab w:val="left" w:pos="11908"/>
+          <w:tab w:val="left" w:pos="12824"/>
+          <w:tab w:val="left" w:pos="13740"/>
+          <w:tab w:val="left" w:pos="14656"/>
+        </w:tabs>
+        <w:spacing w:after="0" w:line="240" w:lineRule="auto"/>
+        <w:rPr>
+          <w:rFonts w:ascii="Verdana" w:eastAsia="Times New Roman" w:hAnsi="Verdana" w:cs="Courier New"/>
+        </w:rPr>
+      </w:pPr>
+      <w:r>
+        <w:rPr>
+          <w:rFonts w:ascii="Verdana" w:eastAsia="Times New Roman" w:hAnsi="Verdana" w:cs="Courier New"/>
+        </w:rPr>
+        <w:t xml:space="preserve">3. Saya </w:t>
+      </w:r>
+      <w:r>
+        <w:rPr>
+          <w:rFonts w:ascii="Verdana" w:eastAsia="Times New Roman" w:hAnsi="Verdana" w:cs="Courier New"/>
+        </w:rPr>
+        <w:t xml:space="preserve">tidak </w:t>
+      </w:r>
+      <w:r>
+        <w:rPr>
+          <w:rFonts w:ascii="Verdana" w:eastAsia="Times New Roman" w:hAnsi="Verdana" w:cs="Courier New"/>
+        </w:rPr>
+        <w:t>ada kendala</w:t>
+      </w:r>
+      <w:r>
+        <w:rPr>
+          <w:rFonts w:ascii="Verdana" w:eastAsia="Times New Roman" w:hAnsi="Verdana" w:cs="Courier New"/>
+        </w:rPr>
+        <w:t>.</w:t>
+      </w:r>
+      <w:r>
+        <w:rPr>
+          <w:rFonts w:ascii="Verdana" w:eastAsia="Times New Roman" w:hAnsi="Verdana" w:cs="Courier New"/>
+        </w:rPr>
+        <w:t xml:space="preserve"> </w:t>
+      </w:r>
+    </w:p>
+    <w:p>
+      <w:pPr>
+        <w:tabs>
+          <w:tab w:val="left" w:pos="916"/>
+          <w:tab w:val="left" w:pos="1832"/>
+          <w:tab w:val="left" w:pos="2748"/>
+          <w:tab w:val="left" w:pos="3664"/>
+          <w:tab w:val="left" w:pos="4580"/>
+          <w:tab w:val="left" w:pos="5496"/>
+          <w:tab w:val="left" w:pos="6412"/>
+          <w:tab w:val="left" w:pos="7328"/>
+          <w:tab w:val="left" w:pos="8244"/>
+          <w:tab w:val="left" w:pos="9160"/>
+          <w:tab w:val="left" w:pos="10076"/>
+          <w:tab w:val="left" w:pos="10992"/>
+          <w:tab w:val="left" w:pos="11908"/>
+          <w:tab w:val="left" w:pos="12824"/>
+          <w:tab w:val="left" w:pos="13740"/>
+          <w:tab w:val="left" w:pos="14656"/>
+        </w:tabs>
+        <w:spacing w:after="0" w:line="240" w:lineRule="auto"/>
+        <w:rPr>
+          <w:rFonts w:ascii="Verdana" w:eastAsia="Times New Roman" w:hAnsi="Verdana" w:cs="Courier New"/>
+        </w:rPr>
+      </w:pPr>
+    </w:p>
+    <w:p>
+      <w:pPr>
+        <w:tabs>
+          <w:tab w:val="left" w:pos="916"/>
+          <w:tab w:val="left" w:pos="1832"/>
+          <w:tab w:val="left" w:pos="2748"/>
+          <w:tab w:val="left" w:pos="3664"/>
+          <w:tab w:val="left" w:pos="4580"/>
+          <w:tab w:val="left" w:pos="5496"/>
+          <w:tab w:val="left" w:pos="6412"/>
+          <w:tab w:val="left" w:pos="7328"/>
+          <w:tab w:val="left" w:pos="8244"/>
+          <w:tab w:val="left" w:pos="9160"/>
+          <w:tab w:val="left" w:pos="10076"/>
+          <w:tab w:val="left" w:pos="10992"/>
+          <w:tab w:val="left" w:pos="11908"/>
+          <w:tab w:val="left" w:pos="12824"/>
+          <w:tab w:val="left" w:pos="13740"/>
+          <w:tab w:val="left" w:pos="14656"/>
+        </w:tabs>
+        <w:spacing w:after="0" w:line="240" w:lineRule="auto"/>
+        <w:rPr>
+          <w:rFonts w:ascii="Verdana" w:eastAsia="Times New Roman" w:hAnsi="Verdana" w:cs="Courier New"/>
+          <w:b/>
+        </w:rPr>
+      </w:pPr>
+      <w:r>
+        <w:rPr>
+          <w:rFonts w:ascii="Verdana" w:eastAsia="Times New Roman" w:hAnsi="Verdana" w:cs="Courier New"/>
+          <w:b/>
+        </w:rPr>
+        <w:t>Luis Tono :</w:t>
+      </w:r>
+    </w:p>
+    <w:p>
+      <w:pPr>
+        <w:tabs>
+          <w:tab w:val="left" w:pos="916"/>
+          <w:tab w:val="left" w:pos="1832"/>
+          <w:tab w:val="left" w:pos="2748"/>
+          <w:tab w:val="left" w:pos="3664"/>
+          <w:tab w:val="left" w:pos="4580"/>
+          <w:tab w:val="left" w:pos="5496"/>
+          <w:tab w:val="left" w:pos="6412"/>
+          <w:tab w:val="left" w:pos="7328"/>
+          <w:tab w:val="left" w:pos="8244"/>
+          <w:tab w:val="left" w:pos="9160"/>
+          <w:tab w:val="left" w:pos="10076"/>
+          <w:tab w:val="left" w:pos="10992"/>
+          <w:tab w:val="left" w:pos="11908"/>
+          <w:tab w:val="left" w:pos="12824"/>
+          <w:tab w:val="left" w:pos="13740"/>
+          <w:tab w:val="left" w:pos="14656"/>
+        </w:tabs>
+        <w:spacing w:after="0" w:line="240" w:lineRule="auto"/>
+        <w:rPr>
+          <w:rFonts w:ascii="Verdana" w:eastAsia="Times New Roman" w:hAnsi="Verdana" w:cs="Courier New"/>
+        </w:rPr>
+      </w:pPr>
+      <w:r>
+        <w:rPr>
+          <w:rFonts w:ascii="Verdana" w:eastAsia="Times New Roman" w:hAnsi="Verdana" w:cs="Courier New"/>
+        </w:rPr>
+        <w:t>1.Semalam saya menyelesaikan burndown chart pada sprint ketiga.</w:t>
+      </w:r>
+    </w:p>
+    <w:p>
+      <w:pPr>
+        <w:tabs>
+          <w:tab w:val="left" w:pos="916"/>
+          <w:tab w:val="left" w:pos="1832"/>
+          <w:tab w:val="left" w:pos="2748"/>
+          <w:tab w:val="left" w:pos="3664"/>
+          <w:tab w:val="left" w:pos="4580"/>
+          <w:tab w:val="left" w:pos="5496"/>
+          <w:tab w:val="left" w:pos="6412"/>
+          <w:tab w:val="left" w:pos="7328"/>
+          <w:tab w:val="left" w:pos="8244"/>
+          <w:tab w:val="left" w:pos="9160"/>
+          <w:tab w:val="left" w:pos="10076"/>
+          <w:tab w:val="left" w:pos="10992"/>
+          <w:tab w:val="left" w:pos="11908"/>
+          <w:tab w:val="left" w:pos="12824"/>
+          <w:tab w:val="left" w:pos="13740"/>
+          <w:tab w:val="left" w:pos="14656"/>
+        </w:tabs>
+        <w:spacing w:after="0" w:line="240" w:lineRule="auto"/>
+        <w:rPr>
+          <w:rFonts w:ascii="Verdana" w:eastAsia="Times New Roman" w:hAnsi="Verdana" w:cs="Courier New"/>
+        </w:rPr>
+      </w:pPr>
+      <w:r>
+        <w:rPr>
+          <w:rFonts w:ascii="Verdana" w:eastAsia="Times New Roman" w:hAnsi="Verdana" w:cs="Courier New"/>
+        </w:rPr>
+        <w:t xml:space="preserve">2. Hari ini saya, </w:t>
+      </w:r>
+      <w:r>
+        <w:rPr>
+          <w:rFonts w:ascii="Verdana" w:eastAsia="Times New Roman" w:hAnsi="Verdana" w:cs="Courier New"/>
+        </w:rPr>
+        <w:t>menambahkan info latar belakang.</w:t>
+      </w:r>
+    </w:p>
+    <w:p>
+      <w:pPr>
+        <w:tabs>
+          <w:tab w:val="left" w:pos="916"/>
+          <w:tab w:val="left" w:pos="1832"/>
+          <w:tab w:val="left" w:pos="2748"/>
+          <w:tab w:val="left" w:pos="3664"/>
+          <w:tab w:val="left" w:pos="4580"/>
+          <w:tab w:val="left" w:pos="5496"/>
+          <w:tab w:val="left" w:pos="6412"/>
+          <w:tab w:val="left" w:pos="7328"/>
+          <w:tab w:val="left" w:pos="8244"/>
+          <w:tab w:val="left" w:pos="9160"/>
+          <w:tab w:val="left" w:pos="10076"/>
+          <w:tab w:val="left" w:pos="10992"/>
+          <w:tab w:val="left" w:pos="11908"/>
+          <w:tab w:val="left" w:pos="12824"/>
+          <w:tab w:val="left" w:pos="13740"/>
+          <w:tab w:val="left" w:pos="14656"/>
+        </w:tabs>
+        <w:spacing w:after="0" w:line="240" w:lineRule="auto"/>
+        <w:rPr>
+          <w:rFonts w:ascii="Verdana" w:eastAsia="Times New Roman" w:hAnsi="Verdana" w:cs="Courier New"/>
+        </w:rPr>
+      </w:pPr>
+      <w:r>
+        <w:rPr>
+          <w:rFonts w:ascii="Verdana" w:eastAsia="Times New Roman" w:hAnsi="Verdana" w:cs="Courier New"/>
+        </w:rPr>
+        <w:t xml:space="preserve">3. Saya </w:t>
+      </w:r>
+      <w:r>
+        <w:rPr>
+          <w:rFonts w:ascii="Verdana" w:eastAsia="Times New Roman" w:hAnsi="Verdana" w:cs="Courier New"/>
+        </w:rPr>
+        <w:t>tidak ada kendala.</w:t>
+      </w:r>
       <w:bookmarkStart w:id="0" w:name="_GoBack"/>
       <w:bookmarkEnd w:id="0"/>
-    </w:p>
-    <w:p>
-      <w:pPr>
-        <w:tabs>
-          <w:tab w:val="left" w:pos="916"/>
-          <w:tab w:val="left" w:pos="1832"/>
-          <w:tab w:val="left" w:pos="2748"/>
-          <w:tab w:val="left" w:pos="3664"/>
-          <w:tab w:val="left" w:pos="4580"/>
-          <w:tab w:val="left" w:pos="5496"/>
-          <w:tab w:val="left" w:pos="6412"/>
-          <w:tab w:val="left" w:pos="7328"/>
-          <w:tab w:val="left" w:pos="8244"/>
-          <w:tab w:val="left" w:pos="9160"/>
-          <w:tab w:val="left" w:pos="10076"/>
-          <w:tab w:val="left" w:pos="10992"/>
-          <w:tab w:val="left" w:pos="11908"/>
-          <w:tab w:val="left" w:pos="12824"/>
-          <w:tab w:val="left" w:pos="13740"/>
-          <w:tab w:val="left" w:pos="14656"/>
-        </w:tabs>
-        <w:spacing w:after="0" w:line="240" w:lineRule="auto"/>
-        <w:rPr>
-          <w:rFonts w:ascii="Verdana" w:eastAsia="Times New Roman" w:hAnsi="Verdana" w:cs="Courier New"/>
-        </w:rPr>
-      </w:pPr>
-    </w:p>
-    <w:p>
-      <w:pPr>
-        <w:tabs>
-          <w:tab w:val="left" w:pos="916"/>
-          <w:tab w:val="left" w:pos="1832"/>
-          <w:tab w:val="left" w:pos="2748"/>
-          <w:tab w:val="left" w:pos="3664"/>
-          <w:tab w:val="left" w:pos="4580"/>
-          <w:tab w:val="left" w:pos="5496"/>
-          <w:tab w:val="left" w:pos="6412"/>
-          <w:tab w:val="left" w:pos="7328"/>
-          <w:tab w:val="left" w:pos="8244"/>
-          <w:tab w:val="left" w:pos="9160"/>
-          <w:tab w:val="left" w:pos="10076"/>
-          <w:tab w:val="left" w:pos="10992"/>
-          <w:tab w:val="left" w:pos="11908"/>
-          <w:tab w:val="left" w:pos="12824"/>
-          <w:tab w:val="left" w:pos="13740"/>
-          <w:tab w:val="left" w:pos="14656"/>
-        </w:tabs>
-        <w:spacing w:after="0" w:line="240" w:lineRule="auto"/>
-        <w:rPr>
-          <w:rFonts w:ascii="Verdana" w:eastAsia="Times New Roman" w:hAnsi="Verdana" w:cs="Courier New"/>
-          <w:b/>
-        </w:rPr>
-      </w:pPr>
-      <w:r>
-        <w:rPr>
-          <w:rFonts w:ascii="Verdana" w:eastAsia="Times New Roman" w:hAnsi="Verdana" w:cs="Courier New"/>
-          <w:b/>
-        </w:rPr>
-        <w:t>Ricky :</w:t>
-      </w:r>
-    </w:p>
-    <w:p>
-      <w:pPr>
-        <w:tabs>
-          <w:tab w:val="left" w:pos="916"/>
-          <w:tab w:val="left" w:pos="1832"/>
-          <w:tab w:val="left" w:pos="2748"/>
-          <w:tab w:val="left" w:pos="3664"/>
-          <w:tab w:val="left" w:pos="4580"/>
-          <w:tab w:val="left" w:pos="5496"/>
-          <w:tab w:val="left" w:pos="6412"/>
-          <w:tab w:val="left" w:pos="7328"/>
-          <w:tab w:val="left" w:pos="8244"/>
-          <w:tab w:val="left" w:pos="9160"/>
-          <w:tab w:val="left" w:pos="10076"/>
-          <w:tab w:val="left" w:pos="10992"/>
-          <w:tab w:val="left" w:pos="11908"/>
-          <w:tab w:val="left" w:pos="12824"/>
-          <w:tab w:val="left" w:pos="13740"/>
-          <w:tab w:val="left" w:pos="14656"/>
-        </w:tabs>
-        <w:spacing w:after="0" w:line="240" w:lineRule="auto"/>
-        <w:rPr>
-          <w:rFonts w:ascii="Verdana" w:eastAsia="Times New Roman" w:hAnsi="Verdana" w:cs="Courier New"/>
-        </w:rPr>
-      </w:pPr>
-      <w:r>
-        <w:rPr>
-          <w:rFonts w:ascii="Verdana" w:eastAsia="Times New Roman" w:hAnsi="Verdana" w:cs="Courier New"/>
-        </w:rPr>
-        <w:t>1.Semalam saya menyelesaikan section cara kerja.</w:t>
-      </w:r>
-    </w:p>
-    <w:p>
-      <w:pPr>
-        <w:tabs>
-          <w:tab w:val="left" w:pos="916"/>
-          <w:tab w:val="left" w:pos="1832"/>
-          <w:tab w:val="left" w:pos="2748"/>
-          <w:tab w:val="left" w:pos="3664"/>
-          <w:tab w:val="left" w:pos="4580"/>
-          <w:tab w:val="left" w:pos="5496"/>
-          <w:tab w:val="left" w:pos="6412"/>
-          <w:tab w:val="left" w:pos="7328"/>
-          <w:tab w:val="left" w:pos="8244"/>
-          <w:tab w:val="left" w:pos="9160"/>
-          <w:tab w:val="left" w:pos="10076"/>
-          <w:tab w:val="left" w:pos="10992"/>
-          <w:tab w:val="left" w:pos="11908"/>
-          <w:tab w:val="left" w:pos="12824"/>
-          <w:tab w:val="left" w:pos="13740"/>
-          <w:tab w:val="left" w:pos="14656"/>
-        </w:tabs>
-        <w:spacing w:after="0" w:line="240" w:lineRule="auto"/>
-        <w:rPr>
-          <w:rFonts w:ascii="Verdana" w:eastAsia="Times New Roman" w:hAnsi="Verdana" w:cs="Courier New"/>
-        </w:rPr>
-      </w:pPr>
-      <w:r>
-        <w:rPr>
-          <w:rFonts w:ascii="Verdana" w:eastAsia="Times New Roman" w:hAnsi="Verdana" w:cs="Courier New"/>
-        </w:rPr>
-        <w:t>2. Hari ini saya mengatur peletakkan slide.</w:t>
-      </w:r>
-    </w:p>
-    <w:p>
-      <w:pPr>
-        <w:tabs>
-          <w:tab w:val="left" w:pos="916"/>
-          <w:tab w:val="left" w:pos="1832"/>
-          <w:tab w:val="left" w:pos="2748"/>
-          <w:tab w:val="left" w:pos="3664"/>
-          <w:tab w:val="left" w:pos="4580"/>
-          <w:tab w:val="left" w:pos="5496"/>
-          <w:tab w:val="left" w:pos="6412"/>
-          <w:tab w:val="left" w:pos="7328"/>
-          <w:tab w:val="left" w:pos="8244"/>
-          <w:tab w:val="left" w:pos="9160"/>
-          <w:tab w:val="left" w:pos="10076"/>
-          <w:tab w:val="left" w:pos="10992"/>
-          <w:tab w:val="left" w:pos="11908"/>
-          <w:tab w:val="left" w:pos="12824"/>
-          <w:tab w:val="left" w:pos="13740"/>
-          <w:tab w:val="left" w:pos="14656"/>
-        </w:tabs>
-        <w:spacing w:after="0" w:line="240" w:lineRule="auto"/>
-        <w:rPr>
-          <w:rFonts w:ascii="Verdana" w:eastAsia="Times New Roman" w:hAnsi="Verdana" w:cs="Courier New"/>
-        </w:rPr>
-      </w:pPr>
-      <w:r>
-        <w:rPr>
-          <w:rFonts w:ascii="Verdana" w:eastAsia="Times New Roman" w:hAnsi="Verdana" w:cs="Courier New"/>
-        </w:rPr>
-        <w:t xml:space="preserve">3. Saya </w:t>
-      </w:r>
-      <w:r>
-        <w:rPr>
-          <w:rFonts w:ascii="Verdana" w:eastAsia="Times New Roman" w:hAnsi="Verdana" w:cs="Courier New"/>
-        </w:rPr>
-        <w:t xml:space="preserve">tidak </w:t>
-      </w:r>
-      <w:r>
-        <w:rPr>
-          <w:rFonts w:ascii="Verdana" w:eastAsia="Times New Roman" w:hAnsi="Verdana" w:cs="Courier New"/>
-        </w:rPr>
-        <w:t>ada kendala</w:t>
-      </w:r>
-      <w:r>
-        <w:rPr>
-          <w:rFonts w:ascii="Verdana" w:eastAsia="Times New Roman" w:hAnsi="Verdana" w:cs="Courier New"/>
-        </w:rPr>
-        <w:t>.</w:t>
-      </w:r>
-      <w:r>
-        <w:rPr>
-          <w:rFonts w:ascii="Verdana" w:eastAsia="Times New Roman" w:hAnsi="Verdana" w:cs="Courier New"/>
-        </w:rPr>
-        <w:t xml:space="preserve"> </w:t>
-      </w:r>
-    </w:p>
-    <w:p>
-      <w:pPr>
-        <w:tabs>
-          <w:tab w:val="left" w:pos="916"/>
-          <w:tab w:val="left" w:pos="1832"/>
-          <w:tab w:val="left" w:pos="2748"/>
-          <w:tab w:val="left" w:pos="3664"/>
-          <w:tab w:val="left" w:pos="4580"/>
-          <w:tab w:val="left" w:pos="5496"/>
-          <w:tab w:val="left" w:pos="6412"/>
-          <w:tab w:val="left" w:pos="7328"/>
-          <w:tab w:val="left" w:pos="8244"/>
-          <w:tab w:val="left" w:pos="9160"/>
-          <w:tab w:val="left" w:pos="10076"/>
-          <w:tab w:val="left" w:pos="10992"/>
-          <w:tab w:val="left" w:pos="11908"/>
-          <w:tab w:val="left" w:pos="12824"/>
-          <w:tab w:val="left" w:pos="13740"/>
-          <w:tab w:val="left" w:pos="14656"/>
-        </w:tabs>
-        <w:spacing w:after="0" w:line="240" w:lineRule="auto"/>
-        <w:rPr>
-          <w:rFonts w:ascii="Verdana" w:eastAsia="Times New Roman" w:hAnsi="Verdana" w:cs="Courier New"/>
-        </w:rPr>
-      </w:pPr>
-    </w:p>
-    <w:p>
-      <w:pPr>
-        <w:tabs>
-          <w:tab w:val="left" w:pos="916"/>
-          <w:tab w:val="left" w:pos="1832"/>
-          <w:tab w:val="left" w:pos="2748"/>
-          <w:tab w:val="left" w:pos="3664"/>
-          <w:tab w:val="left" w:pos="4580"/>
-          <w:tab w:val="left" w:pos="5496"/>
-          <w:tab w:val="left" w:pos="6412"/>
-          <w:tab w:val="left" w:pos="7328"/>
-          <w:tab w:val="left" w:pos="8244"/>
-          <w:tab w:val="left" w:pos="9160"/>
-          <w:tab w:val="left" w:pos="10076"/>
-          <w:tab w:val="left" w:pos="10992"/>
-          <w:tab w:val="left" w:pos="11908"/>
-          <w:tab w:val="left" w:pos="12824"/>
-          <w:tab w:val="left" w:pos="13740"/>
-          <w:tab w:val="left" w:pos="14656"/>
-        </w:tabs>
-        <w:spacing w:after="0" w:line="240" w:lineRule="auto"/>
-        <w:rPr>
-          <w:rFonts w:ascii="Verdana" w:eastAsia="Times New Roman" w:hAnsi="Verdana" w:cs="Courier New"/>
-          <w:b/>
-        </w:rPr>
-      </w:pPr>
-      <w:r>
-        <w:rPr>
-          <w:rFonts w:ascii="Verdana" w:eastAsia="Times New Roman" w:hAnsi="Verdana" w:cs="Courier New"/>
-          <w:b/>
-        </w:rPr>
-        <w:t>Luis Tono :</w:t>
-      </w:r>
-    </w:p>
-    <w:p>
-      <w:pPr>
-        <w:tabs>
-          <w:tab w:val="left" w:pos="916"/>
-          <w:tab w:val="left" w:pos="1832"/>
-          <w:tab w:val="left" w:pos="2748"/>
-          <w:tab w:val="left" w:pos="3664"/>
-          <w:tab w:val="left" w:pos="4580"/>
-          <w:tab w:val="left" w:pos="5496"/>
-          <w:tab w:val="left" w:pos="6412"/>
-          <w:tab w:val="left" w:pos="7328"/>
-          <w:tab w:val="left" w:pos="8244"/>
-          <w:tab w:val="left" w:pos="9160"/>
-          <w:tab w:val="left" w:pos="10076"/>
-          <w:tab w:val="left" w:pos="10992"/>
-          <w:tab w:val="left" w:pos="11908"/>
-          <w:tab w:val="left" w:pos="12824"/>
-          <w:tab w:val="left" w:pos="13740"/>
-          <w:tab w:val="left" w:pos="14656"/>
-        </w:tabs>
-        <w:spacing w:after="0" w:line="240" w:lineRule="auto"/>
-        <w:rPr>
-          <w:rFonts w:ascii="Verdana" w:eastAsia="Times New Roman" w:hAnsi="Verdana" w:cs="Courier New"/>
-        </w:rPr>
-      </w:pPr>
-      <w:r>
-        <w:rPr>
-          <w:rFonts w:ascii="Verdana" w:eastAsia="Times New Roman" w:hAnsi="Verdana" w:cs="Courier New"/>
-        </w:rPr>
-        <w:t xml:space="preserve">1.Semalam saya.. </w:t>
-      </w:r>
-    </w:p>
-    <w:p>
-      <w:pPr>
-        <w:tabs>
-          <w:tab w:val="left" w:pos="916"/>
-          <w:tab w:val="left" w:pos="1832"/>
-          <w:tab w:val="left" w:pos="2748"/>
-          <w:tab w:val="left" w:pos="3664"/>
-          <w:tab w:val="left" w:pos="4580"/>
-          <w:tab w:val="left" w:pos="5496"/>
-          <w:tab w:val="left" w:pos="6412"/>
-          <w:tab w:val="left" w:pos="7328"/>
-          <w:tab w:val="left" w:pos="8244"/>
-          <w:tab w:val="left" w:pos="9160"/>
-          <w:tab w:val="left" w:pos="10076"/>
-          <w:tab w:val="left" w:pos="10992"/>
-          <w:tab w:val="left" w:pos="11908"/>
-          <w:tab w:val="left" w:pos="12824"/>
-          <w:tab w:val="left" w:pos="13740"/>
-          <w:tab w:val="left" w:pos="14656"/>
-        </w:tabs>
-        <w:spacing w:after="0" w:line="240" w:lineRule="auto"/>
-        <w:rPr>
-          <w:rFonts w:ascii="Verdana" w:eastAsia="Times New Roman" w:hAnsi="Verdana" w:cs="Courier New"/>
-        </w:rPr>
-      </w:pPr>
-      <w:r>
-        <w:rPr>
-          <w:rFonts w:ascii="Verdana" w:eastAsia="Times New Roman" w:hAnsi="Verdana" w:cs="Courier New"/>
-        </w:rPr>
-        <w:t xml:space="preserve">2. Hari ini saya, </w:t>
-      </w:r>
-    </w:p>
-    <w:p>
-      <w:pPr>
-        <w:tabs>
-          <w:tab w:val="left" w:pos="916"/>
-          <w:tab w:val="left" w:pos="1832"/>
-          <w:tab w:val="left" w:pos="2748"/>
-          <w:tab w:val="left" w:pos="3664"/>
-          <w:tab w:val="left" w:pos="4580"/>
-          <w:tab w:val="left" w:pos="5496"/>
-          <w:tab w:val="left" w:pos="6412"/>
-          <w:tab w:val="left" w:pos="7328"/>
-          <w:tab w:val="left" w:pos="8244"/>
-          <w:tab w:val="left" w:pos="9160"/>
-          <w:tab w:val="left" w:pos="10076"/>
-          <w:tab w:val="left" w:pos="10992"/>
-          <w:tab w:val="left" w:pos="11908"/>
-          <w:tab w:val="left" w:pos="12824"/>
-          <w:tab w:val="left" w:pos="13740"/>
-          <w:tab w:val="left" w:pos="14656"/>
-        </w:tabs>
-        <w:spacing w:after="0" w:line="240" w:lineRule="auto"/>
-        <w:rPr>
-          <w:rFonts w:ascii="Verdana" w:eastAsia="Times New Roman" w:hAnsi="Verdana" w:cs="Courier New"/>
-        </w:rPr>
-      </w:pPr>
-      <w:r>
-        <w:rPr>
-          <w:rFonts w:ascii="Verdana" w:eastAsia="Times New Roman" w:hAnsi="Verdana" w:cs="Courier New"/>
-        </w:rPr>
-        <w:t xml:space="preserve">3. Saya ada kendala </w:t>
-      </w:r>
     </w:p>
     <w:p>
       <w:pPr>
@@ -11379,7 +11391,7 @@
 </file>
 
 <file path=word/styles.xml><?xml version="1.0" encoding="utf-8"?>
-<w:styles xmlns:mc="http://schemas.openxmlformats.org/markup-compatibility/2006" xmlns:r="http://schemas.openxmlformats.org/officeDocument/2006/relationships" xmlns:w="http://schemas.openxmlformats.org/wordprocessingml/2006/main" xmlns:w14="http://schemas.microsoft.com/office/word/2010/wordml" mc:Ignorable="w14">
+<w:styles xmlns:mc="http://schemas.openxmlformats.org/markup-compatibility/2006" xmlns:r="http://schemas.openxmlformats.org/officeDocument/2006/relationships" xmlns:w="http://schemas.openxmlformats.org/wordprocessingml/2006/main" xmlns:w14="http://schemas.microsoft.com/office/word/2010/wordml" xmlns:w15="http://schemas.microsoft.com/office/word/2012/wordml" mc:Ignorable="w14 w15">
   <w:docDefaults>
     <w:rPrDefault>
       <w:rPr>
@@ -11395,144 +11407,378 @@
       </w:pPr>
     </w:pPrDefault>
   </w:docDefaults>
-  <w:latentStyles w:defLockedState="0" w:defUIPriority="99" w:defSemiHidden="1" w:defUnhideWhenUsed="1" w:defQFormat="0" w:count="267">
-    <w:lsdException w:name="Normal" w:semiHidden="0" w:uiPriority="0" w:unhideWhenUsed="0" w:qFormat="1"/>
-    <w:lsdException w:name="heading 1" w:semiHidden="0" w:uiPriority="9" w:unhideWhenUsed="0" w:qFormat="1"/>
-    <w:lsdException w:name="heading 2" w:uiPriority="9" w:qFormat="1"/>
-    <w:lsdException w:name="heading 3" w:uiPriority="9" w:qFormat="1"/>
-    <w:lsdException w:name="heading 4" w:uiPriority="9" w:qFormat="1"/>
-    <w:lsdException w:name="heading 5" w:uiPriority="9" w:qFormat="1"/>
-    <w:lsdException w:name="heading 6" w:uiPriority="9" w:qFormat="1"/>
-    <w:lsdException w:name="heading 7" w:uiPriority="9" w:qFormat="1"/>
-    <w:lsdException w:name="heading 8" w:uiPriority="9" w:qFormat="1"/>
-    <w:lsdException w:name="heading 9" w:uiPriority="9" w:qFormat="1"/>
-    <w:lsdException w:name="toc 1" w:uiPriority="39"/>
-    <w:lsdException w:name="toc 2" w:uiPriority="39"/>
-    <w:lsdException w:name="toc 3" w:uiPriority="39"/>
-    <w:lsdException w:name="toc 4" w:uiPriority="39"/>
-    <w:lsdException w:name="toc 5" w:uiPriority="39"/>
-    <w:lsdException w:name="toc 6" w:uiPriority="39"/>
-    <w:lsdException w:name="toc 7" w:uiPriority="39"/>
-    <w:lsdException w:name="toc 8" w:uiPriority="39"/>
-    <w:lsdException w:name="toc 9" w:uiPriority="39"/>
-    <w:lsdException w:name="caption" w:uiPriority="35" w:qFormat="1"/>
-    <w:lsdException w:name="Title" w:semiHidden="0" w:uiPriority="10" w:unhideWhenUsed="0" w:qFormat="1"/>
-    <w:lsdException w:name="Default Paragraph Font" w:uiPriority="1"/>
-    <w:lsdException w:name="Subtitle" w:semiHidden="0" w:uiPriority="11" w:unhideWhenUsed="0" w:qFormat="1"/>
-    <w:lsdException w:name="Strong" w:semiHidden="0" w:uiPriority="22" w:unhideWhenUsed="0" w:qFormat="1"/>
-    <w:lsdException w:name="Emphasis" w:semiHidden="0" w:uiPriority="20" w:unhideWhenUsed="0" w:qFormat="1"/>
-    <w:lsdException w:name="Table Grid" w:semiHidden="0" w:uiPriority="59" w:unhideWhenUsed="0"/>
-    <w:lsdException w:name="Placeholder Text" w:unhideWhenUsed="0"/>
-    <w:lsdException w:name="No Spacing" w:semiHidden="0" w:uiPriority="1" w:unhideWhenUsed="0" w:qFormat="1"/>
-    <w:lsdException w:name="Light Shading" w:semiHidden="0" w:uiPriority="60" w:unhideWhenUsed="0"/>
-    <w:lsdException w:name="Light List" w:semiHidden="0" w:uiPriority="61" w:unhideWhenUsed="0"/>
-    <w:lsdException w:name="Light Grid" w:semiHidden="0" w:uiPriority="62" w:unhideWhenUsed="0"/>
-    <w:lsdException w:name="Medium Shading 1" w:semiHidden="0" w:uiPriority="63" w:unhideWhenUsed="0"/>
-    <w:lsdException w:name="Medium Shading 2" w:semiHidden="0" w:uiPriority="64" w:unhideWhenUsed="0"/>
-    <w:lsdException w:name="Medium List 1" w:semiHidden="0" w:uiPriority="65" w:unhideWhenUsed="0"/>
-    <w:lsdException w:name="Medium List 2" w:semiHidden="0" w:uiPriority="66" w:unhideWhenUsed="0"/>
-    <w:lsdException w:name="Medium Grid 1" w:semiHidden="0" w:uiPriority="67" w:unhideWhenUsed="0"/>
-    <w:lsdException w:name="Medium Grid 2" w:semiHidden="0" w:uiPriority="68" w:unhideWhenUsed="0"/>
-    <w:lsdException w:name="Medium Grid 3" w:semiHidden="0" w:uiPriority="69" w:unhideWhenUsed="0"/>
-    <w:lsdException w:name="Dark List" w:semiHidden="0" w:uiPriority="70" w:unhideWhenUsed="0"/>
-    <w:lsdException w:name="Colorful Shading" w:semiHidden="0" w:uiPriority="71" w:unhideWhenUsed="0"/>
-    <w:lsdException w:name="Colorful List" w:semiHidden="0" w:uiPriority="72" w:unhideWhenUsed="0"/>
-    <w:lsdException w:name="Colorful Grid" w:semiHidden="0" w:uiPriority="73" w:unhideWhenUsed="0"/>
-    <w:lsdException w:name="Light Shading Accent 1" w:semiHidden="0" w:uiPriority="60" w:unhideWhenUsed="0"/>
-    <w:lsdException w:name="Light List Accent 1" w:semiHidden="0" w:uiPriority="61" w:unhideWhenUsed="0"/>
-    <w:lsdException w:name="Light Grid Accent 1" w:semiHidden="0" w:uiPriority="62" w:unhideWhenUsed="0"/>
-    <w:lsdException w:name="Medium Shading 1 Accent 1" w:semiHidden="0" w:uiPriority="63" w:unhideWhenUsed="0"/>
-    <w:lsdException w:name="Medium Shading 2 Accent 1" w:semiHidden="0" w:uiPriority="64" w:unhideWhenUsed="0"/>
-    <w:lsdException w:name="Medium List 1 Accent 1" w:semiHidden="0" w:uiPriority="65" w:unhideWhenUsed="0"/>
-    <w:lsdException w:name="Revision" w:unhideWhenUsed="0"/>
-    <w:lsdException w:name="List Paragraph" w:semiHidden="0" w:uiPriority="34" w:unhideWhenUsed="0" w:qFormat="1"/>
-    <w:lsdException w:name="Quote" w:semiHidden="0" w:uiPriority="29" w:unhideWhenUsed="0" w:qFormat="1"/>
-    <w:lsdException w:name="Intense Quote" w:semiHidden="0" w:uiPriority="30" w:unhideWhenUsed="0" w:qFormat="1"/>
-    <w:lsdException w:name="Medium List 2 Accent 1" w:semiHidden="0" w:uiPriority="66" w:unhideWhenUsed="0"/>
-    <w:lsdException w:name="Medium Grid 1 Accent 1" w:semiHidden="0" w:uiPriority="67" w:unhideWhenUsed="0"/>
-    <w:lsdException w:name="Medium Grid 2 Accent 1" w:semiHidden="0" w:uiPriority="68" w:unhideWhenUsed="0"/>
-    <w:lsdException w:name="Medium Grid 3 Accent 1" w:semiHidden="0" w:uiPriority="69" w:unhideWhenUsed="0"/>
-    <w:lsdException w:name="Dark List Accent 1" w:semiHidden="0" w:uiPriority="70" w:unhideWhenUsed="0"/>
-    <w:lsdException w:name="Colorful Shading Accent 1" w:semiHidden="0" w:uiPriority="71" w:unhideWhenUsed="0"/>
-    <w:lsdException w:name="Colorful List Accent 1" w:semiHidden="0" w:uiPriority="72" w:unhideWhenUsed="0"/>
-    <w:lsdException w:name="Colorful Grid Accent 1" w:semiHidden="0" w:uiPriority="73" w:unhideWhenUsed="0"/>
-    <w:lsdException w:name="Light Shading Accent 2" w:semiHidden="0" w:uiPriority="60" w:unhideWhenUsed="0"/>
-    <w:lsdException w:name="Light List Accent 2" w:semiHidden="0" w:uiPriority="61" w:unhideWhenUsed="0"/>
-    <w:lsdException w:name="Light Grid Accent 2" w:semiHidden="0" w:uiPriority="62" w:unhideWhenUsed="0"/>
-    <w:lsdException w:name="Medium Shading 1 Accent 2" w:semiHidden="0" w:uiPriority="63" w:unhideWhenUsed="0"/>
-    <w:lsdException w:name="Medium Shading 2 Accent 2" w:semiHidden="0" w:uiPriority="64" w:unhideWhenUsed="0"/>
-    <w:lsdException w:name="Medium List 1 Accent 2" w:semiHidden="0" w:uiPriority="65" w:unhideWhenUsed="0"/>
-    <w:lsdException w:name="Medium List 2 Accent 2" w:semiHidden="0" w:uiPriority="66" w:unhideWhenUsed="0"/>
-    <w:lsdException w:name="Medium Grid 1 Accent 2" w:semiHidden="0" w:uiPriority="67" w:unhideWhenUsed="0"/>
-    <w:lsdException w:name="Medium Grid 2 Accent 2" w:semiHidden="0" w:uiPriority="68" w:unhideWhenUsed="0"/>
-    <w:lsdException w:name="Medium Grid 3 Accent 2" w:semiHidden="0" w:uiPriority="69" w:unhideWhenUsed="0"/>
-    <w:lsdException w:name="Dark List Accent 2" w:semiHidden="0" w:uiPriority="70" w:unhideWhenUsed="0"/>
-    <w:lsdException w:name="Colorful Shading Accent 2" w:semiHidden="0" w:uiPriority="71" w:unhideWhenUsed="0"/>
-    <w:lsdException w:name="Colorful List Accent 2" w:semiHidden="0" w:uiPriority="72" w:unhideWhenUsed="0"/>
-    <w:lsdException w:name="Colorful Grid Accent 2" w:semiHidden="0" w:uiPriority="73" w:unhideWhenUsed="0"/>
-    <w:lsdException w:name="Light Shading Accent 3" w:semiHidden="0" w:uiPriority="60" w:unhideWhenUsed="0"/>
-    <w:lsdException w:name="Light List Accent 3" w:semiHidden="0" w:uiPriority="61" w:unhideWhenUsed="0"/>
-    <w:lsdException w:name="Light Grid Accent 3" w:semiHidden="0" w:uiPriority="62" w:unhideWhenUsed="0"/>
-    <w:lsdException w:name="Medium Shading 1 Accent 3" w:semiHidden="0" w:uiPriority="63" w:unhideWhenUsed="0"/>
-    <w:lsdException w:name="Medium Shading 2 Accent 3" w:semiHidden="0" w:uiPriority="64" w:unhideWhenUsed="0"/>
-    <w:lsdException w:name="Medium List 1 Accent 3" w:semiHidden="0" w:uiPriority="65" w:unhideWhenUsed="0"/>
-    <w:lsdException w:name="Medium List 2 Accent 3" w:semiHidden="0" w:uiPriority="66" w:unhideWhenUsed="0"/>
-    <w:lsdException w:name="Medium Grid 1 Accent 3" w:semiHidden="0" w:uiPriority="67" w:unhideWhenUsed="0"/>
-    <w:lsdException w:name="Medium Grid 2 Accent 3" w:semiHidden="0" w:uiPriority="68" w:unhideWhenUsed="0"/>
-    <w:lsdException w:name="Medium Grid 3 Accent 3" w:semiHidden="0" w:uiPriority="69" w:unhideWhenUsed="0"/>
-    <w:lsdException w:name="Dark List Accent 3" w:semiHidden="0" w:uiPriority="70" w:unhideWhenUsed="0"/>
-    <w:lsdException w:name="Colorful Shading Accent 3" w:semiHidden="0" w:uiPriority="71" w:unhideWhenUsed="0"/>
-    <w:lsdException w:name="Colorful List Accent 3" w:semiHidden="0" w:uiPriority="72" w:unhideWhenUsed="0"/>
-    <w:lsdException w:name="Colorful Grid Accent 3" w:semiHidden="0" w:uiPriority="73" w:unhideWhenUsed="0"/>
-    <w:lsdException w:name="Light Shading Accent 4" w:semiHidden="0" w:uiPriority="60" w:unhideWhenUsed="0"/>
-    <w:lsdException w:name="Light List Accent 4" w:semiHidden="0" w:uiPriority="61" w:unhideWhenUsed="0"/>
-    <w:lsdException w:name="Light Grid Accent 4" w:semiHidden="0" w:uiPriority="62" w:unhideWhenUsed="0"/>
-    <w:lsdException w:name="Medium Shading 1 Accent 4" w:semiHidden="0" w:uiPriority="63" w:unhideWhenUsed="0"/>
-    <w:lsdException w:name="Medium Shading 2 Accent 4" w:semiHidden="0" w:uiPriority="64" w:unhideWhenUsed="0"/>
-    <w:lsdException w:name="Medium List 1 Accent 4" w:semiHidden="0" w:uiPriority="65" w:unhideWhenUsed="0"/>
-    <w:lsdException w:name="Medium List 2 Accent 4" w:semiHidden="0" w:uiPriority="66" w:unhideWhenUsed="0"/>
-    <w:lsdException w:name="Medium Grid 1 Accent 4" w:semiHidden="0" w:uiPriority="67" w:unhideWhenUsed="0"/>
-    <w:lsdException w:name="Medium Grid 2 Accent 4" w:semiHidden="0" w:uiPriority="68" w:unhideWhenUsed="0"/>
-    <w:lsdException w:name="Medium Grid 3 Accent 4" w:semiHidden="0" w:uiPriority="69" w:unhideWhenUsed="0"/>
-    <w:lsdException w:name="Dark List Accent 4" w:semiHidden="0" w:uiPriority="70" w:unhideWhenUsed="0"/>
-    <w:lsdException w:name="Colorful Shading Accent 4" w:semiHidden="0" w:uiPriority="71" w:unhideWhenUsed="0"/>
-    <w:lsdException w:name="Colorful List Accent 4" w:semiHidden="0" w:uiPriority="72" w:unhideWhenUsed="0"/>
-    <w:lsdException w:name="Colorful Grid Accent 4" w:semiHidden="0" w:uiPriority="73" w:unhideWhenUsed="0"/>
-    <w:lsdException w:name="Light Shading Accent 5" w:semiHidden="0" w:uiPriority="60" w:unhideWhenUsed="0"/>
-    <w:lsdException w:name="Light List Accent 5" w:semiHidden="0" w:uiPriority="61" w:unhideWhenUsed="0"/>
-    <w:lsdException w:name="Light Grid Accent 5" w:semiHidden="0" w:uiPriority="62" w:unhideWhenUsed="0"/>
-    <w:lsdException w:name="Medium Shading 1 Accent 5" w:semiHidden="0" w:uiPriority="63" w:unhideWhenUsed="0"/>
-    <w:lsdException w:name="Medium Shading 2 Accent 5" w:semiHidden="0" w:uiPriority="64" w:unhideWhenUsed="0"/>
-    <w:lsdException w:name="Medium List 1 Accent 5" w:semiHidden="0" w:uiPriority="65" w:unhideWhenUsed="0"/>
-    <w:lsdException w:name="Medium List 2 Accent 5" w:semiHidden="0" w:uiPriority="66" w:unhideWhenUsed="0"/>
-    <w:lsdException w:name="Medium Grid 1 Accent 5" w:semiHidden="0" w:uiPriority="67" w:unhideWhenUsed="0"/>
-    <w:lsdException w:name="Medium Grid 2 Accent 5" w:semiHidden="0" w:uiPriority="68" w:unhideWhenUsed="0"/>
-    <w:lsdException w:name="Medium Grid 3 Accent 5" w:semiHidden="0" w:uiPriority="69" w:unhideWhenUsed="0"/>
-    <w:lsdException w:name="Dark List Accent 5" w:semiHidden="0" w:uiPriority="70" w:unhideWhenUsed="0"/>
-    <w:lsdException w:name="Colorful Shading Accent 5" w:semiHidden="0" w:uiPriority="71" w:unhideWhenUsed="0"/>
-    <w:lsdException w:name="Colorful List Accent 5" w:semiHidden="0" w:uiPriority="72" w:unhideWhenUsed="0"/>
-    <w:lsdException w:name="Colorful Grid Accent 5" w:semiHidden="0" w:uiPriority="73" w:unhideWhenUsed="0"/>
-    <w:lsdException w:name="Light Shading Accent 6" w:semiHidden="0" w:uiPriority="60" w:unhideWhenUsed="0"/>
-    <w:lsdException w:name="Light List Accent 6" w:semiHidden="0" w:uiPriority="61" w:unhideWhenUsed="0"/>
-    <w:lsdException w:name="Light Grid Accent 6" w:semiHidden="0" w:uiPriority="62" w:unhideWhenUsed="0"/>
-    <w:lsdException w:name="Medium Shading 1 Accent 6" w:semiHidden="0" w:uiPriority="63" w:unhideWhenUsed="0"/>
-    <w:lsdException w:name="Medium Shading 2 Accent 6" w:semiHidden="0" w:uiPriority="64" w:unhideWhenUsed="0"/>
-    <w:lsdException w:name="Medium List 1 Accent 6" w:semiHidden="0" w:uiPriority="65" w:unhideWhenUsed="0"/>
-    <w:lsdException w:name="Medium List 2 Accent 6" w:semiHidden="0" w:uiPriority="66" w:unhideWhenUsed="0"/>
-    <w:lsdException w:name="Medium Grid 1 Accent 6" w:semiHidden="0" w:uiPriority="67" w:unhideWhenUsed="0"/>
-    <w:lsdException w:name="Medium Grid 2 Accent 6" w:semiHidden="0" w:uiPriority="68" w:unhideWhenUsed="0"/>
-    <w:lsdException w:name="Medium Grid 3 Accent 6" w:semiHidden="0" w:uiPriority="69" w:unhideWhenUsed="0"/>
-    <w:lsdException w:name="Dark List Accent 6" w:semiHidden="0" w:uiPriority="70" w:unhideWhenUsed="0"/>
-    <w:lsdException w:name="Colorful Shading Accent 6" w:semiHidden="0" w:uiPriority="71" w:unhideWhenUsed="0"/>
-    <w:lsdException w:name="Colorful List Accent 6" w:semiHidden="0" w:uiPriority="72" w:unhideWhenUsed="0"/>
-    <w:lsdException w:name="Colorful Grid Accent 6" w:semiHidden="0" w:uiPriority="73" w:unhideWhenUsed="0"/>
-    <w:lsdException w:name="Subtle Emphasis" w:semiHidden="0" w:uiPriority="19" w:unhideWhenUsed="0" w:qFormat="1"/>
-    <w:lsdException w:name="Intense Emphasis" w:semiHidden="0" w:uiPriority="21" w:unhideWhenUsed="0" w:qFormat="1"/>
-    <w:lsdException w:name="Subtle Reference" w:semiHidden="0" w:uiPriority="31" w:unhideWhenUsed="0" w:qFormat="1"/>
-    <w:lsdException w:name="Intense Reference" w:semiHidden="0" w:uiPriority="32" w:unhideWhenUsed="0" w:qFormat="1"/>
-    <w:lsdException w:name="Book Title" w:semiHidden="0" w:uiPriority="33" w:unhideWhenUsed="0" w:qFormat="1"/>
-    <w:lsdException w:name="Bibliography" w:uiPriority="37"/>
-    <w:lsdException w:name="TOC Heading" w:uiPriority="39" w:qFormat="1"/>
+  <w:latentStyles w:defLockedState="0" w:defUIPriority="99" w:defSemiHidden="0" w:defUnhideWhenUsed="0" w:defQFormat="0" w:count="371">
+    <w:lsdException w:name="Normal" w:uiPriority="0" w:qFormat="1"/>
+    <w:lsdException w:name="heading 1" w:uiPriority="9" w:qFormat="1"/>
+    <w:lsdException w:name="heading 2" w:semiHidden="1" w:uiPriority="9" w:unhideWhenUsed="1" w:qFormat="1"/>
+    <w:lsdException w:name="heading 3" w:semiHidden="1" w:uiPriority="9" w:unhideWhenUsed="1" w:qFormat="1"/>
+    <w:lsdException w:name="heading 4" w:semiHidden="1" w:uiPriority="9" w:unhideWhenUsed="1" w:qFormat="1"/>
+    <w:lsdException w:name="heading 5" w:semiHidden="1" w:uiPriority="9" w:unhideWhenUsed="1" w:qFormat="1"/>
+    <w:lsdException w:name="heading 6" w:semiHidden="1" w:uiPriority="9" w:unhideWhenUsed="1" w:qFormat="1"/>
+    <w:lsdException w:name="heading 7" w:semiHidden="1" w:uiPriority="9" w:unhideWhenUsed="1" w:qFormat="1"/>
+    <w:lsdException w:name="heading 8" w:semiHidden="1" w:uiPriority="9" w:unhideWhenUsed="1" w:qFormat="1"/>
+    <w:lsdException w:name="heading 9" w:semiHidden="1" w:uiPriority="9" w:unhideWhenUsed="1" w:qFormat="1"/>
+    <w:lsdException w:name="index 1" w:semiHidden="1" w:unhideWhenUsed="1"/>
+    <w:lsdException w:name="index 2" w:semiHidden="1" w:unhideWhenUsed="1"/>
+    <w:lsdException w:name="index 3" w:semiHidden="1" w:unhideWhenUsed="1"/>
+    <w:lsdException w:name="index 4" w:semiHidden="1" w:unhideWhenUsed="1"/>
+    <w:lsdException w:name="index 5" w:semiHidden="1" w:unhideWhenUsed="1"/>
+    <w:lsdException w:name="index 6" w:semiHidden="1" w:unhideWhenUsed="1"/>
+    <w:lsdException w:name="index 7" w:semiHidden="1" w:unhideWhenUsed="1"/>
+    <w:lsdException w:name="index 8" w:semiHidden="1" w:unhideWhenUsed="1"/>
+    <w:lsdException w:name="index 9" w:semiHidden="1" w:unhideWhenUsed="1"/>
+    <w:lsdException w:name="toc 1" w:semiHidden="1" w:uiPriority="39" w:unhideWhenUsed="1"/>
+    <w:lsdException w:name="toc 2" w:semiHidden="1" w:uiPriority="39" w:unhideWhenUsed="1"/>
+    <w:lsdException w:name="toc 3" w:semiHidden="1" w:uiPriority="39" w:unhideWhenUsed="1"/>
+    <w:lsdException w:name="toc 4" w:semiHidden="1" w:uiPriority="39" w:unhideWhenUsed="1"/>
+    <w:lsdException w:name="toc 5" w:semiHidden="1" w:uiPriority="39" w:unhideWhenUsed="1"/>
+    <w:lsdException w:name="toc 6" w:semiHidden="1" w:uiPriority="39" w:unhideWhenUsed="1"/>
+    <w:lsdException w:name="toc 7" w:semiHidden="1" w:uiPriority="39" w:unhideWhenUsed="1"/>
+    <w:lsdException w:name="toc 8" w:semiHidden="1" w:uiPriority="39" w:unhideWhenUsed="1"/>
+    <w:lsdException w:name="toc 9" w:semiHidden="1" w:uiPriority="39" w:unhideWhenUsed="1"/>
+    <w:lsdException w:name="Normal Indent" w:semiHidden="1" w:unhideWhenUsed="1"/>
+    <w:lsdException w:name="footnote text" w:semiHidden="1" w:unhideWhenUsed="1"/>
+    <w:lsdException w:name="annotation text" w:semiHidden="1" w:unhideWhenUsed="1"/>
+    <w:lsdException w:name="header" w:semiHidden="1" w:unhideWhenUsed="1"/>
+    <w:lsdException w:name="footer" w:semiHidden="1" w:unhideWhenUsed="1"/>
+    <w:lsdException w:name="index heading" w:semiHidden="1" w:unhideWhenUsed="1"/>
+    <w:lsdException w:name="caption" w:semiHidden="1" w:uiPriority="35" w:unhideWhenUsed="1" w:qFormat="1"/>
+    <w:lsdException w:name="table of figures" w:semiHidden="1" w:unhideWhenUsed="1"/>
+    <w:lsdException w:name="envelope address" w:semiHidden="1" w:unhideWhenUsed="1"/>
+    <w:lsdException w:name="envelope return" w:semiHidden="1" w:unhideWhenUsed="1"/>
+    <w:lsdException w:name="footnote reference" w:semiHidden="1" w:unhideWhenUsed="1"/>
+    <w:lsdException w:name="annotation reference" w:semiHidden="1" w:unhideWhenUsed="1"/>
+    <w:lsdException w:name="line number" w:semiHidden="1" w:unhideWhenUsed="1"/>
+    <w:lsdException w:name="page number" w:semiHidden="1" w:unhideWhenUsed="1"/>
+    <w:lsdException w:name="endnote reference" w:semiHidden="1" w:unhideWhenUsed="1"/>
+    <w:lsdException w:name="endnote text" w:semiHidden="1" w:unhideWhenUsed="1"/>
+    <w:lsdException w:name="table of authorities" w:semiHidden="1" w:unhideWhenUsed="1"/>
+    <w:lsdException w:name="macro" w:semiHidden="1" w:unhideWhenUsed="1"/>
+    <w:lsdException w:name="toa heading" w:semiHidden="1" w:unhideWhenUsed="1"/>
+    <w:lsdException w:name="List" w:semiHidden="1" w:unhideWhenUsed="1"/>
+    <w:lsdException w:name="List Bullet" w:semiHidden="1" w:unhideWhenUsed="1"/>
+    <w:lsdException w:name="List Number" w:semiHidden="1" w:unhideWhenUsed="1"/>
+    <w:lsdException w:name="List 2" w:semiHidden="1" w:unhideWhenUsed="1"/>
+    <w:lsdException w:name="List 3" w:semiHidden="1" w:unhideWhenUsed="1"/>
+    <w:lsdException w:name="List 4" w:semiHidden="1" w:unhideWhenUsed="1"/>
+    <w:lsdException w:name="List 5" w:semiHidden="1" w:unhideWhenUsed="1"/>
+    <w:lsdException w:name="List Bullet 2" w:semiHidden="1" w:unhideWhenUsed="1"/>
+    <w:lsdException w:name="List Bullet 3" w:semiHidden="1" w:unhideWhenUsed="1"/>
+    <w:lsdException w:name="List Bullet 4" w:semiHidden="1" w:unhideWhenUsed="1"/>
+    <w:lsdException w:name="List Bullet 5" w:semiHidden="1" w:unhideWhenUsed="1"/>
+    <w:lsdException w:name="List Number 2" w:semiHidden="1" w:unhideWhenUsed="1"/>
+    <w:lsdException w:name="List Number 3" w:semiHidden="1" w:unhideWhenUsed="1"/>
+    <w:lsdException w:name="List Number 4" w:semiHidden="1" w:unhideWhenUsed="1"/>
+    <w:lsdException w:name="List Number 5" w:semiHidden="1" w:unhideWhenUsed="1"/>
+    <w:lsdException w:name="Title" w:uiPriority="10" w:qFormat="1"/>
+    <w:lsdException w:name="Closing" w:semiHidden="1" w:unhideWhenUsed="1"/>
+    <w:lsdException w:name="Signature" w:semiHidden="1" w:unhideWhenUsed="1"/>
+    <w:lsdException w:name="Default Paragraph Font" w:semiHidden="1" w:uiPriority="1" w:unhideWhenUsed="1"/>
+    <w:lsdException w:name="Body Text" w:semiHidden="1" w:unhideWhenUsed="1"/>
+    <w:lsdException w:name="Body Text Indent" w:semiHidden="1" w:unhideWhenUsed="1"/>
+    <w:lsdException w:name="List Continue" w:semiHidden="1" w:unhideWhenUsed="1"/>
+    <w:lsdException w:name="List Continue 2" w:semiHidden="1" w:unhideWhenUsed="1"/>
+    <w:lsdException w:name="List Continue 3" w:semiHidden="1" w:unhideWhenUsed="1"/>
+    <w:lsdException w:name="List Continue 4" w:semiHidden="1" w:unhideWhenUsed="1"/>
+    <w:lsdException w:name="List Continue 5" w:semiHidden="1" w:unhideWhenUsed="1"/>
+    <w:lsdException w:name="Message Header" w:semiHidden="1" w:unhideWhenUsed="1"/>
+    <w:lsdException w:name="Subtitle" w:uiPriority="11" w:qFormat="1"/>
+    <w:lsdException w:name="Salutation" w:semiHidden="1" w:unhideWhenUsed="1"/>
+    <w:lsdException w:name="Date" w:semiHidden="1" w:unhideWhenUsed="1"/>
+    <w:lsdException w:name="Body Text First Indent" w:semiHidden="1" w:unhideWhenUsed="1"/>
+    <w:lsdException w:name="Body Text First Indent 2" w:semiHidden="1" w:unhideWhenUsed="1"/>
+    <w:lsdException w:name="Note Heading" w:semiHidden="1" w:unhideWhenUsed="1"/>
+    <w:lsdException w:name="Body Text 2" w:semiHidden="1" w:unhideWhenUsed="1"/>
+    <w:lsdException w:name="Body Text 3" w:semiHidden="1" w:unhideWhenUsed="1"/>
+    <w:lsdException w:name="Body Text Indent 2" w:semiHidden="1" w:unhideWhenUsed="1"/>
+    <w:lsdException w:name="Body Text Indent 3" w:semiHidden="1" w:unhideWhenUsed="1"/>
+    <w:lsdException w:name="Block Text" w:semiHidden="1" w:unhideWhenUsed="1"/>
+    <w:lsdException w:name="Hyperlink" w:semiHidden="1" w:unhideWhenUsed="1"/>
+    <w:lsdException w:name="FollowedHyperlink" w:semiHidden="1" w:unhideWhenUsed="1"/>
+    <w:lsdException w:name="Strong" w:uiPriority="22" w:qFormat="1"/>
+    <w:lsdException w:name="Emphasis" w:uiPriority="20" w:qFormat="1"/>
+    <w:lsdException w:name="Document Map" w:semiHidden="1" w:unhideWhenUsed="1"/>
+    <w:lsdException w:name="Plain Text" w:semiHidden="1" w:unhideWhenUsed="1"/>
+    <w:lsdException w:name="E-mail Signature" w:semiHidden="1" w:unhideWhenUsed="1"/>
+    <w:lsdException w:name="HTML Top of Form" w:semiHidden="1" w:unhideWhenUsed="1"/>
+    <w:lsdException w:name="HTML Bottom of Form" w:semiHidden="1" w:unhideWhenUsed="1"/>
+    <w:lsdException w:name="Normal (Web)" w:semiHidden="1" w:unhideWhenUsed="1"/>
+    <w:lsdException w:name="HTML Acronym" w:semiHidden="1" w:unhideWhenUsed="1"/>
+    <w:lsdException w:name="HTML Address" w:semiHidden="1" w:unhideWhenUsed="1"/>
+    <w:lsdException w:name="HTML Cite" w:semiHidden="1" w:unhideWhenUsed="1"/>
+    <w:lsdException w:name="HTML Code" w:semiHidden="1" w:unhideWhenUsed="1"/>
+    <w:lsdException w:name="HTML Definition" w:semiHidden="1" w:unhideWhenUsed="1"/>
+    <w:lsdException w:name="HTML Keyboard" w:semiHidden="1" w:unhideWhenUsed="1"/>
+    <w:lsdException w:name="HTML Preformatted" w:semiHidden="1" w:unhideWhenUsed="1"/>
+    <w:lsdException w:name="HTML Sample" w:semiHidden="1" w:unhideWhenUsed="1"/>
+    <w:lsdException w:name="HTML Typewriter" w:semiHidden="1" w:unhideWhenUsed="1"/>
+    <w:lsdException w:name="HTML Variable" w:semiHidden="1" w:unhideWhenUsed="1"/>
+    <w:lsdException w:name="Normal Table" w:semiHidden="1" w:unhideWhenUsed="1"/>
+    <w:lsdException w:name="annotation subject" w:semiHidden="1" w:unhideWhenUsed="1"/>
+    <w:lsdException w:name="No List" w:semiHidden="1" w:unhideWhenUsed="1"/>
+    <w:lsdException w:name="Outline List 1" w:semiHidden="1" w:unhideWhenUsed="1"/>
+    <w:lsdException w:name="Outline List 2" w:semiHidden="1" w:unhideWhenUsed="1"/>
+    <w:lsdException w:name="Outline List 3" w:semiHidden="1" w:unhideWhenUsed="1"/>
+    <w:lsdException w:name="Table Simple 1" w:semiHidden="1" w:unhideWhenUsed="1"/>
+    <w:lsdException w:name="Table Simple 2" w:semiHidden="1" w:unhideWhenUsed="1"/>
+    <w:lsdException w:name="Table Simple 3" w:semiHidden="1" w:unhideWhenUsed="1"/>
+    <w:lsdException w:name="Table Classic 1" w:semiHidden="1" w:unhideWhenUsed="1"/>
+    <w:lsdException w:name="Table Classic 2" w:semiHidden="1" w:unhideWhenUsed="1"/>
+    <w:lsdException w:name="Table Classic 3" w:semiHidden="1" w:unhideWhenUsed="1"/>
+    <w:lsdException w:name="Table Classic 4" w:semiHidden="1" w:unhideWhenUsed="1"/>
+    <w:lsdException w:name="Table Colorful 1" w:semiHidden="1" w:unhideWhenUsed="1"/>
+    <w:lsdException w:name="Table Colorful 2" w:semiHidden="1" w:unhideWhenUsed="1"/>
+    <w:lsdException w:name="Table Colorful 3" w:semiHidden="1" w:unhideWhenUsed="1"/>
+    <w:lsdException w:name="Table Columns 1" w:semiHidden="1" w:unhideWhenUsed="1"/>
+    <w:lsdException w:name="Table Columns 2" w:semiHidden="1" w:unhideWhenUsed="1"/>
+    <w:lsdException w:name="Table Columns 3" w:semiHidden="1" w:unhideWhenUsed="1"/>
+    <w:lsdException w:name="Table Columns 4" w:semiHidden="1" w:unhideWhenUsed="1"/>
+    <w:lsdException w:name="Table Columns 5" w:semiHidden="1" w:unhideWhenUsed="1"/>
+    <w:lsdException w:name="Table Grid 1" w:semiHidden="1" w:unhideWhenUsed="1"/>
+    <w:lsdException w:name="Table Grid 2" w:semiHidden="1" w:unhideWhenUsed="1"/>
+    <w:lsdException w:name="Table Grid 3" w:semiHidden="1" w:unhideWhenUsed="1"/>
+    <w:lsdException w:name="Table Grid 4" w:semiHidden="1" w:unhideWhenUsed="1"/>
+    <w:lsdException w:name="Table Grid 5" w:semiHidden="1" w:unhideWhenUsed="1"/>
+    <w:lsdException w:name="Table Grid 6" w:semiHidden="1" w:unhideWhenUsed="1"/>
+    <w:lsdException w:name="Table Grid 7" w:semiHidden="1" w:unhideWhenUsed="1"/>
+    <w:lsdException w:name="Table Grid 8" w:semiHidden="1" w:unhideWhenUsed="1"/>
+    <w:lsdException w:name="Table List 1" w:semiHidden="1" w:unhideWhenUsed="1"/>
+    <w:lsdException w:name="Table List 2" w:semiHidden="1" w:unhideWhenUsed="1"/>
+    <w:lsdException w:name="Table List 3" w:semiHidden="1" w:unhideWhenUsed="1"/>
+    <w:lsdException w:name="Table List 4" w:semiHidden="1" w:unhideWhenUsed="1"/>
+    <w:lsdException w:name="Table List 5" w:semiHidden="1" w:unhideWhenUsed="1"/>
+    <w:lsdException w:name="Table List 6" w:semiHidden="1" w:unhideWhenUsed="1"/>
+    <w:lsdException w:name="Table List 7" w:semiHidden="1" w:unhideWhenUsed="1"/>
+    <w:lsdException w:name="Table List 8" w:semiHidden="1" w:unhideWhenUsed="1"/>
+    <w:lsdException w:name="Table 3D effects 1" w:semiHidden="1" w:unhideWhenUsed="1"/>
+    <w:lsdException w:name="Table 3D effects 2" w:semiHidden="1" w:unhideWhenUsed="1"/>
+    <w:lsdException w:name="Table 3D effects 3" w:semiHidden="1" w:unhideWhenUsed="1"/>
+    <w:lsdException w:name="Table Contemporary" w:semiHidden="1" w:unhideWhenUsed="1"/>
+    <w:lsdException w:name="Table Elegant" w:semiHidden="1" w:unhideWhenUsed="1"/>
+    <w:lsdException w:name="Table Professional" w:semiHidden="1" w:unhideWhenUsed="1"/>
+    <w:lsdException w:name="Table Subtle 1" w:semiHidden="1" w:unhideWhenUsed="1"/>
+    <w:lsdException w:name="Table Subtle 2" w:semiHidden="1" w:unhideWhenUsed="1"/>
+    <w:lsdException w:name="Table Web 1" w:semiHidden="1" w:unhideWhenUsed="1"/>
+    <w:lsdException w:name="Table Web 2" w:semiHidden="1" w:unhideWhenUsed="1"/>
+    <w:lsdException w:name="Table Web 3" w:semiHidden="1" w:unhideWhenUsed="1"/>
+    <w:lsdException w:name="Balloon Text" w:semiHidden="1" w:unhideWhenUsed="1"/>
+    <w:lsdException w:name="Table Grid" w:uiPriority="59"/>
+    <w:lsdException w:name="Table Theme" w:semiHidden="1" w:unhideWhenUsed="1"/>
+    <w:lsdException w:name="Placeholder Text" w:semiHidden="1"/>
+    <w:lsdException w:name="No Spacing" w:uiPriority="1" w:qFormat="1"/>
+    <w:lsdException w:name="Light Shading" w:uiPriority="60"/>
+    <w:lsdException w:name="Light List" w:uiPriority="61"/>
+    <w:lsdException w:name="Light Grid" w:uiPriority="62"/>
+    <w:lsdException w:name="Medium Shading 1" w:uiPriority="63"/>
+    <w:lsdException w:name="Medium Shading 2" w:uiPriority="64"/>
+    <w:lsdException w:name="Medium List 1" w:uiPriority="65"/>
+    <w:lsdException w:name="Medium List 2" w:uiPriority="66"/>
+    <w:lsdException w:name="Medium Grid 1" w:uiPriority="67"/>
+    <w:lsdException w:name="Medium Grid 2" w:uiPriority="68"/>
+    <w:lsdException w:name="Medium Grid 3" w:uiPriority="69"/>
+    <w:lsdException w:name="Dark List" w:uiPriority="70"/>
+    <w:lsdException w:name="Colorful Shading" w:uiPriority="71"/>
+    <w:lsdException w:name="Colorful List" w:uiPriority="72"/>
+    <w:lsdException w:name="Colorful Grid" w:uiPriority="73"/>
+    <w:lsdException w:name="Light Shading Accent 1" w:uiPriority="60"/>
+    <w:lsdException w:name="Light List Accent 1" w:uiPriority="61"/>
+    <w:lsdException w:name="Light Grid Accent 1" w:uiPriority="62"/>
+    <w:lsdException w:name="Medium Shading 1 Accent 1" w:uiPriority="63"/>
+    <w:lsdException w:name="Medium Shading 2 Accent 1" w:uiPriority="64"/>
+    <w:lsdException w:name="Medium List 1 Accent 1" w:uiPriority="65"/>
+    <w:lsdException w:name="Revision" w:semiHidden="1"/>
+    <w:lsdException w:name="List Paragraph" w:uiPriority="34" w:qFormat="1"/>
+    <w:lsdException w:name="Quote" w:uiPriority="29" w:qFormat="1"/>
+    <w:lsdException w:name="Intense Quote" w:uiPriority="30" w:qFormat="1"/>
+    <w:lsdException w:name="Medium List 2 Accent 1" w:uiPriority="66"/>
+    <w:lsdException w:name="Medium Grid 1 Accent 1" w:uiPriority="67"/>
+    <w:lsdException w:name="Medium Grid 2 Accent 1" w:uiPriority="68"/>
+    <w:lsdException w:name="Medium Grid 3 Accent 1" w:uiPriority="69"/>
+    <w:lsdException w:name="Dark List Accent 1" w:uiPriority="70"/>
+    <w:lsdException w:name="Colorful Shading Accent 1" w:uiPriority="71"/>
+    <w:lsdException w:name="Colorful List Accent 1" w:uiPriority="72"/>
+    <w:lsdException w:name="Colorful Grid Accent 1" w:uiPriority="73"/>
+    <w:lsdException w:name="Light Shading Accent 2" w:uiPriority="60"/>
+    <w:lsdException w:name="Light List Accent 2" w:uiPriority="61"/>
+    <w:lsdException w:name="Light Grid Accent 2" w:uiPriority="62"/>
+    <w:lsdException w:name="Medium Shading 1 Accent 2" w:uiPriority="63"/>
+    <w:lsdException w:name="Medium Shading 2 Accent 2" w:uiPriority="64"/>
+    <w:lsdException w:name="Medium List 1 Accent 2" w:uiPriority="65"/>
+    <w:lsdException w:name="Medium List 2 Accent 2" w:uiPriority="66"/>
+    <w:lsdException w:name="Medium Grid 1 Accent 2" w:uiPriority="67"/>
+    <w:lsdException w:name="Medium Grid 2 Accent 2" w:uiPriority="68"/>
+    <w:lsdException w:name="Medium Grid 3 Accent 2" w:uiPriority="69"/>
+    <w:lsdException w:name="Dark List Accent 2" w:uiPriority="70"/>
+    <w:lsdException w:name="Colorful Shading Accent 2" w:uiPriority="71"/>
+    <w:lsdException w:name="Colorful List Accent 2" w:uiPriority="72"/>
+    <w:lsdException w:name="Colorful Grid Accent 2" w:uiPriority="73"/>
+    <w:lsdException w:name="Light Shading Accent 3" w:uiPriority="60"/>
+    <w:lsdException w:name="Light List Accent 3" w:uiPriority="61"/>
+    <w:lsdException w:name="Light Grid Accent 3" w:uiPriority="62"/>
+    <w:lsdException w:name="Medium Shading 1 Accent 3" w:uiPriority="63"/>
+    <w:lsdException w:name="Medium Shading 2 Accent 3" w:uiPriority="64"/>
+    <w:lsdException w:name="Medium List 1 Accent 3" w:uiPriority="65"/>
+    <w:lsdException w:name="Medium List 2 Accent 3" w:uiPriority="66"/>
+    <w:lsdException w:name="Medium Grid 1 Accent 3" w:uiPriority="67"/>
+    <w:lsdException w:name="Medium Grid 2 Accent 3" w:uiPriority="68"/>
+    <w:lsdException w:name="Medium Grid 3 Accent 3" w:uiPriority="69"/>
+    <w:lsdException w:name="Dark List Accent 3" w:uiPriority="70"/>
+    <w:lsdException w:name="Colorful Shading Accent 3" w:uiPriority="71"/>
+    <w:lsdException w:name="Colorful List Accent 3" w:uiPriority="72"/>
+    <w:lsdException w:name="Colorful Grid Accent 3" w:uiPriority="73"/>
+    <w:lsdException w:name="Light Shading Accent 4" w:uiPriority="60"/>
+    <w:lsdException w:name="Light List Accent 4" w:uiPriority="61"/>
+    <w:lsdException w:name="Light Grid Accent 4" w:uiPriority="62"/>
+    <w:lsdException w:name="Medium Shading 1 Accent 4" w:uiPriority="63"/>
+    <w:lsdException w:name="Medium Shading 2 Accent 4" w:uiPriority="64"/>
+    <w:lsdException w:name="Medium List 1 Accent 4" w:uiPriority="65"/>
+    <w:lsdException w:name="Medium List 2 Accent 4" w:uiPriority="66"/>
+    <w:lsdException w:name="Medium Grid 1 Accent 4" w:uiPriority="67"/>
+    <w:lsdException w:name="Medium Grid 2 Accent 4" w:uiPriority="68"/>
+    <w:lsdException w:name="Medium Grid 3 Accent 4" w:uiPriority="69"/>
+    <w:lsdException w:name="Dark List Accent 4" w:uiPriority="70"/>
+    <w:lsdException w:name="Colorful Shading Accent 4" w:uiPriority="71"/>
+    <w:lsdException w:name="Colorful List Accent 4" w:uiPriority="72"/>
+    <w:lsdException w:name="Colorful Grid Accent 4" w:uiPriority="73"/>
+    <w:lsdException w:name="Light Shading Accent 5" w:uiPriority="60"/>
+    <w:lsdException w:name="Light List Accent 5" w:uiPriority="61"/>
+    <w:lsdException w:name="Light Grid Accent 5" w:uiPriority="62"/>
+    <w:lsdException w:name="Medium Shading 1 Accent 5" w:uiPriority="63"/>
+    <w:lsdException w:name="Medium Shading 2 Accent 5" w:uiPriority="64"/>
+    <w:lsdException w:name="Medium List 1 Accent 5" w:uiPriority="65"/>
+    <w:lsdException w:name="Medium List 2 Accent 5" w:uiPriority="66"/>
+    <w:lsdException w:name="Medium Grid 1 Accent 5" w:uiPriority="67"/>
+    <w:lsdException w:name="Medium Grid 2 Accent 5" w:uiPriority="68"/>
+    <w:lsdException w:name="Medium Grid 3 Accent 5" w:uiPriority="69"/>
+    <w:lsdException w:name="Dark List Accent 5" w:uiPriority="70"/>
+    <w:lsdException w:name="Colorful Shading Accent 5" w:uiPriority="71"/>
+    <w:lsdException w:name="Colorful List Accent 5" w:uiPriority="72"/>
+    <w:lsdException w:name="Colorful Grid Accent 5" w:uiPriority="73"/>
+    <w:lsdException w:name="Light Shading Accent 6" w:uiPriority="60"/>
+    <w:lsdException w:name="Light List Accent 6" w:uiPriority="61"/>
+    <w:lsdException w:name="Light Grid Accent 6" w:uiPriority="62"/>
+    <w:lsdException w:name="Medium Shading 1 Accent 6" w:uiPriority="63"/>
+    <w:lsdException w:name="Medium Shading 2 Accent 6" w:uiPriority="64"/>
+    <w:lsdException w:name="Medium List 1 Accent 6" w:uiPriority="65"/>
+    <w:lsdException w:name="Medium List 2 Accent 6" w:uiPriority="66"/>
+    <w:lsdException w:name="Medium Grid 1 Accent 6" w:uiPriority="67"/>
+    <w:lsdException w:name="Medium Grid 2 Accent 6" w:uiPriority="68"/>
+    <w:lsdException w:name="Medium Grid 3 Accent 6" w:uiPriority="69"/>
+    <w:lsdException w:name="Dark List Accent 6" w:uiPriority="70"/>
+    <w:lsdException w:name="Colorful Shading Accent 6" w:uiPriority="71"/>
+    <w:lsdException w:name="Colorful List Accent 6" w:uiPriority="72"/>
+    <w:lsdException w:name="Colorful Grid Accent 6" w:uiPriority="73"/>
+    <w:lsdException w:name="Subtle Emphasis" w:uiPriority="19" w:qFormat="1"/>
+    <w:lsdException w:name="Intense Emphasis" w:uiPriority="21" w:qFormat="1"/>
+    <w:lsdException w:name="Subtle Reference" w:uiPriority="31" w:qFormat="1"/>
+    <w:lsdException w:name="Intense Reference" w:uiPriority="32" w:qFormat="1"/>
+    <w:lsdException w:name="Book Title" w:uiPriority="33" w:qFormat="1"/>
+    <w:lsdException w:name="Bibliography" w:semiHidden="1" w:uiPriority="37" w:unhideWhenUsed="1"/>
+    <w:lsdException w:name="TOC Heading" w:semiHidden="1" w:uiPriority="39" w:unhideWhenUsed="1" w:qFormat="1"/>
+    <w:lsdException w:name="Plain Table 1" w:uiPriority="41"/>
+    <w:lsdException w:name="Plain Table 2" w:uiPriority="42"/>
+    <w:lsdException w:name="Plain Table 3" w:uiPriority="43"/>
+    <w:lsdException w:name="Plain Table 4" w:uiPriority="44"/>
+    <w:lsdException w:name="Plain Table 5" w:uiPriority="45"/>
+    <w:lsdException w:name="Grid Table Light" w:uiPriority="40"/>
+    <w:lsdException w:name="Grid Table 1 Light" w:uiPriority="46"/>
+    <w:lsdException w:name="Grid Table 2" w:uiPriority="47"/>
+    <w:lsdException w:name="Grid Table 3" w:uiPriority="48"/>
+    <w:lsdException w:name="Grid Table 4" w:uiPriority="49"/>
+    <w:lsdException w:name="Grid Table 5 Dark" w:uiPriority="50"/>
+    <w:lsdException w:name="Grid Table 6 Colorful" w:uiPriority="51"/>
+    <w:lsdException w:name="Grid Table 7 Colorful" w:uiPriority="52"/>
+    <w:lsdException w:name="Grid Table 1 Light Accent 1" w:uiPriority="46"/>
+    <w:lsdException w:name="Grid Table 2 Accent 1" w:uiPriority="47"/>
+    <w:lsdException w:name="Grid Table 3 Accent 1" w:uiPriority="48"/>
+    <w:lsdException w:name="Grid Table 4 Accent 1" w:uiPriority="49"/>
+    <w:lsdException w:name="Grid Table 5 Dark Accent 1" w:uiPriority="50"/>
+    <w:lsdException w:name="Grid Table 6 Colorful Accent 1" w:uiPriority="51"/>
+    <w:lsdException w:name="Grid Table 7 Colorful Accent 1" w:uiPriority="52"/>
+    <w:lsdException w:name="Grid Table 1 Light Accent 2" w:uiPriority="46"/>
+    <w:lsdException w:name="Grid Table 2 Accent 2" w:uiPriority="47"/>
+    <w:lsdException w:name="Grid Table 3 Accent 2" w:uiPriority="48"/>
+    <w:lsdException w:name="Grid Table 4 Accent 2" w:uiPriority="49"/>
+    <w:lsdException w:name="Grid Table 5 Dark Accent 2" w:uiPriority="50"/>
+    <w:lsdException w:name="Grid Table 6 Colorful Accent 2" w:uiPriority="51"/>
+    <w:lsdException w:name="Grid Table 7 Colorful Accent 2" w:uiPriority="52"/>
+    <w:lsdException w:name="Grid Table 1 Light Accent 3" w:uiPriority="46"/>
+    <w:lsdException w:name="Grid Table 2 Accent 3" w:uiPriority="47"/>
+    <w:lsdException w:name="Grid Table 3 Accent 3" w:uiPriority="48"/>
+    <w:lsdException w:name="Grid Table 4 Accent 3" w:uiPriority="49"/>
+    <w:lsdException w:name="Grid Table 5 Dark Accent 3" w:uiPriority="50"/>
+    <w:lsdException w:name="Grid Table 6 Colorful Accent 3" w:uiPriority="51"/>
+    <w:lsdException w:name="Grid Table 7 Colorful Accent 3" w:uiPriority="52"/>
+    <w:lsdException w:name="Grid Table 1 Light Accent 4" w:uiPriority="46"/>
+    <w:lsdException w:name="Grid Table 2 Accent 4" w:uiPriority="47"/>
+    <w:lsdException w:name="Grid Table 3 Accent 4" w:uiPriority="48"/>
+    <w:lsdException w:name="Grid Table 4 Accent 4" w:uiPriority="49"/>
+    <w:lsdException w:name="Grid Table 5 Dark Accent 4" w:uiPriority="50"/>
+    <w:lsdException w:name="Grid Table 6 Colorful Accent 4" w:uiPriority="51"/>
+    <w:lsdException w:name="Grid Table 7 Colorful Accent 4" w:uiPriority="52"/>
+    <w:lsdException w:name="Grid Table 1 Light Accent 5" w:uiPriority="46"/>
+    <w:lsdException w:name="Grid Table 2 Accent 5" w:uiPriority="47"/>
+    <w:lsdException w:name="Grid Table 3 Accent 5" w:uiPriority="48"/>
+    <w:lsdException w:name="Grid Table 4 Accent 5" w:uiPriority="49"/>
+    <w:lsdException w:name="Grid Table 5 Dark Accent 5" w:uiPriority="50"/>
+    <w:lsdException w:name="Grid Table 6 Colorful Accent 5" w:uiPriority="51"/>
+    <w:lsdException w:name="Grid Table 7 Colorful Accent 5" w:uiPriority="52"/>
+    <w:lsdException w:name="Grid Table 1 Light Accent 6" w:uiPriority="46"/>
+    <w:lsdException w:name="Grid Table 2 Accent 6" w:uiPriority="47"/>
+    <w:lsdException w:name="Grid Table 3 Accent 6" w:uiPriority="48"/>
+    <w:lsdException w:name="Grid Table 4 Accent 6" w:uiPriority="49"/>
+    <w:lsdException w:name="Grid Table 5 Dark Accent 6" w:uiPriority="50"/>
+    <w:lsdException w:name="Grid Table 6 Colorful Accent 6" w:uiPriority="51"/>
+    <w:lsdException w:name="Grid Table 7 Colorful Accent 6" w:uiPriority="52"/>
+    <w:lsdException w:name="List Table 1 Light" w:uiPriority="46"/>
+    <w:lsdException w:name="List Table 2" w:uiPriority="47"/>
+    <w:lsdException w:name="List Table 3" w:uiPriority="48"/>
+    <w:lsdException w:name="List Table 4" w:uiPriority="49"/>
+    <w:lsdException w:name="List Table 5 Dark" w:uiPriority="50"/>
+    <w:lsdException w:name="List Table 6 Colorful" w:uiPriority="51"/>
+    <w:lsdException w:name="List Table 7 Colorful" w:uiPriority="52"/>
+    <w:lsdException w:name="List Table 1 Light Accent 1" w:uiPriority="46"/>
+    <w:lsdException w:name="List Table 2 Accent 1" w:uiPriority="47"/>
+    <w:lsdException w:name="List Table 3 Accent 1" w:uiPriority="48"/>
+    <w:lsdException w:name="List Table 4 Accent 1" w:uiPriority="49"/>
+    <w:lsdException w:name="List Table 5 Dark Accent 1" w:uiPriority="50"/>
+    <w:lsdException w:name="List Table 6 Colorful Accent 1" w:uiPriority="51"/>
+    <w:lsdException w:name="List Table 7 Colorful Accent 1" w:uiPriority="52"/>
+    <w:lsdException w:name="List Table 1 Light Accent 2" w:uiPriority="46"/>
+    <w:lsdException w:name="List Table 2 Accent 2" w:uiPriority="47"/>
+    <w:lsdException w:name="List Table 3 Accent 2" w:uiPriority="48"/>
+    <w:lsdException w:name="List Table 4 Accent 2" w:uiPriority="49"/>
+    <w:lsdException w:name="List Table 5 Dark Accent 2" w:uiPriority="50"/>
+    <w:lsdException w:name="List Table 6 Colorful Accent 2" w:uiPriority="51"/>
+    <w:lsdException w:name="List Table 7 Colorful Accent 2" w:uiPriority="52"/>
+    <w:lsdException w:name="List Table 1 Light Accent 3" w:uiPriority="46"/>
+    <w:lsdException w:name="List Table 2 Accent 3" w:uiPriority="47"/>
+    <w:lsdException w:name="List Table 3 Accent 3" w:uiPriority="48"/>
+    <w:lsdException w:name="List Table 4 Accent 3" w:uiPriority="49"/>
+    <w:lsdException w:name="List Table 5 Dark Accent 3" w:uiPriority="50"/>
+    <w:lsdException w:name="List Table 6 Colorful Accent 3" w:uiPriority="51"/>
+    <w:lsdException w:name="List Table 7 Colorful Accent 3" w:uiPriority="52"/>
+    <w:lsdException w:name="List Table 1 Light Accent 4" w:uiPriority="46"/>
+    <w:lsdException w:name="List Table 2 Accent 4" w:uiPriority="47"/>
+    <w:lsdException w:name="List Table 3 Accent 4" w:uiPriority="48"/>
+    <w:lsdException w:name="List Table 4 Accent 4" w:uiPriority="49"/>
+    <w:lsdException w:name="List Table 5 Dark Accent 4" w:uiPriority="50"/>
+    <w:lsdException w:name="List Table 6 Colorful Accent 4" w:uiPriority="51"/>
+    <w:lsdException w:name="List Table 7 Colorful Accent 4" w:uiPriority="52"/>
+    <w:lsdException w:name="List Table 1 Light Accent 5" w:uiPriority="46"/>
+    <w:lsdException w:name="List Table 2 Accent 5" w:uiPriority="47"/>
+    <w:lsdException w:name="List Table 3 Accent 5" w:uiPriority="48"/>
+    <w:lsdException w:name="List Table 4 Accent 5" w:uiPriority="49"/>
+    <w:lsdException w:name="List Table 5 Dark Accent 5" w:uiPriority="50"/>
+    <w:lsdException w:name="List Table 6 Colorful Accent 5" w:uiPriority="51"/>
+    <w:lsdException w:name="List Table 7 Colorful Accent 5" w:uiPriority="52"/>
+    <w:lsdException w:name="List Table 1 Light Accent 6" w:uiPriority="46"/>
+    <w:lsdException w:name="List Table 2 Accent 6" w:uiPriority="47"/>
+    <w:lsdException w:name="List Table 3 Accent 6" w:uiPriority="48"/>
+    <w:lsdException w:name="List Table 4 Accent 6" w:uiPriority="49"/>
+    <w:lsdException w:name="List Table 5 Dark Accent 6" w:uiPriority="50"/>
+    <w:lsdException w:name="List Table 6 Colorful Accent 6" w:uiPriority="51"/>
+    <w:lsdException w:name="List Table 7 Colorful Accent 6" w:uiPriority="52"/>
   </w:latentStyles>
   <w:style w:type="paragraph" w:default="1" w:styleId="Normal">
     <w:name w:val="Normal"/>
@@ -11622,196 +11868,6 @@
     <w:pPr>
       <w:spacing w:after="0" w:line="240" w:lineRule="auto"/>
     </w:pPr>
-  </w:style>
-</w:styles>
-</file>
-
-<file path=word/stylesWithEffects.xml><?xml version="1.0" encoding="utf-8"?>
-<w:styles xmlns:wpc="http://schemas.microsoft.com/office/word/2010/wordprocessingCanvas" xmlns:mc="http://schemas.openxmlformats.org/markup-compatibility/2006" xmlns:o="urn:schemas-microsoft-com:office:office" xmlns:r="http://schemas.openxmlformats.org/officeDocument/2006/relationships" xmlns:m="http://schemas.openxmlformats.org/officeDocument/2006/math" xmlns:v="urn:schemas-microsoft-com:vml" xmlns:wp14="http://schemas.microsoft.com/office/word/2010/wordprocessingDrawing" xmlns:wp="http://schemas.openxmlformats.org/drawingml/2006/wordprocessingDrawing" xmlns:w10="urn:schemas-microsoft-com:office:word" xmlns:w="http://schemas.openxmlformats.org/wordprocessingml/2006/main" xmlns:w14="http://schemas.microsoft.com/office/word/2010/wordml" xmlns:wpg="http://schemas.microsoft.com/office/word/2010/wordprocessingGroup" xmlns:wpi="http://schemas.microsoft.com/office/word/2010/wordprocessingInk" xmlns:wne="http://schemas.microsoft.com/office/word/2006/wordml" xmlns:wps="http://schemas.microsoft.com/office/word/2010/wordprocessingShape" mc:Ignorable="w14 wp14">
-  <w:docDefaults>
-    <w:rPrDefault>
-      <w:rPr>
-        <w:rFonts w:asciiTheme="minorHAnsi" w:eastAsiaTheme="minorEastAsia" w:hAnsiTheme="minorHAnsi" w:cstheme="minorBidi"/>
-        <w:sz w:val="22"/>
-        <w:szCs w:val="22"/>
-        <w:lang w:val="en-US" w:eastAsia="en-US" w:bidi="ar-SA"/>
-      </w:rPr>
-    </w:rPrDefault>
-    <w:pPrDefault>
-      <w:pPr>
-        <w:spacing w:after="200" w:line="276" w:lineRule="auto"/>
-      </w:pPr>
-    </w:pPrDefault>
-  </w:docDefaults>
-  <w:latentStyles w:defLockedState="0" w:defUIPriority="99" w:defSemiHidden="1" w:defUnhideWhenUsed="1" w:defQFormat="0" w:count="267">
-    <w:lsdException w:name="Normal" w:semiHidden="0" w:uiPriority="0" w:unhideWhenUsed="0" w:qFormat="1"/>
-    <w:lsdException w:name="heading 1" w:semiHidden="0" w:uiPriority="9" w:unhideWhenUsed="0" w:qFormat="1"/>
-    <w:lsdException w:name="heading 2" w:uiPriority="9" w:qFormat="1"/>
-    <w:lsdException w:name="heading 3" w:uiPriority="9" w:qFormat="1"/>
-    <w:lsdException w:name="heading 4" w:uiPriority="9" w:qFormat="1"/>
-    <w:lsdException w:name="heading 5" w:uiPriority="9" w:qFormat="1"/>
-    <w:lsdException w:name="heading 6" w:uiPriority="9" w:qFormat="1"/>
-    <w:lsdException w:name="heading 7" w:uiPriority="9" w:qFormat="1"/>
-    <w:lsdException w:name="heading 8" w:uiPriority="9" w:qFormat="1"/>
-    <w:lsdException w:name="heading 9" w:uiPriority="9" w:qFormat="1"/>
-    <w:lsdException w:name="toc 1" w:uiPriority="39"/>
-    <w:lsdException w:name="toc 2" w:uiPriority="39"/>
-    <w:lsdException w:name="toc 3" w:uiPriority="39"/>
-    <w:lsdException w:name="toc 4" w:uiPriority="39"/>
-    <w:lsdException w:name="toc 5" w:uiPriority="39"/>
-    <w:lsdException w:name="toc 6" w:uiPriority="39"/>
-    <w:lsdException w:name="toc 7" w:uiPriority="39"/>
-    <w:lsdException w:name="toc 8" w:uiPriority="39"/>
-    <w:lsdException w:name="toc 9" w:uiPriority="39"/>
-    <w:lsdException w:name="caption" w:uiPriority="35" w:qFormat="1"/>
-    <w:lsdException w:name="Title" w:semiHidden="0" w:uiPriority="10" w:unhideWhenUsed="0" w:qFormat="1"/>
-    <w:lsdException w:name="Default Paragraph Font" w:uiPriority="1"/>
-    <w:lsdException w:name="Subtitle" w:semiHidden="0" w:uiPriority="11" w:unhideWhenUsed="0" w:qFormat="1"/>
-    <w:lsdException w:name="Strong" w:semiHidden="0" w:uiPriority="22" w:unhideWhenUsed="0" w:qFormat="1"/>
-    <w:lsdException w:name="Emphasis" w:semiHidden="0" w:uiPriority="20" w:unhideWhenUsed="0" w:qFormat="1"/>
-    <w:lsdException w:name="Table Grid" w:semiHidden="0" w:uiPriority="59" w:unhideWhenUsed="0"/>
-    <w:lsdException w:name="Placeholder Text" w:unhideWhenUsed="0"/>
-    <w:lsdException w:name="No Spacing" w:semiHidden="0" w:uiPriority="1" w:unhideWhenUsed="0" w:qFormat="1"/>
-    <w:lsdException w:name="Light Shading" w:semiHidden="0" w:uiPriority="60" w:unhideWhenUsed="0"/>
-    <w:lsdException w:name="Light List" w:semiHidden="0" w:uiPriority="61" w:unhideWhenUsed="0"/>
-    <w:lsdException w:name="Light Grid" w:semiHidden="0" w:uiPriority="62" w:unhideWhenUsed="0"/>
-    <w:lsdException w:name="Medium Shading 1" w:semiHidden="0" w:uiPriority="63" w:unhideWhenUsed="0"/>
-    <w:lsdException w:name="Medium Shading 2" w:semiHidden="0" w:uiPriority="64" w:unhideWhenUsed="0"/>
-    <w:lsdException w:name="Medium List 1" w:semiHidden="0" w:uiPriority="65" w:unhideWhenUsed="0"/>
-    <w:lsdException w:name="Medium List 2" w:semiHidden="0" w:uiPriority="66" w:unhideWhenUsed="0"/>
-    <w:lsdException w:name="Medium Grid 1" w:semiHidden="0" w:uiPriority="67" w:unhideWhenUsed="0"/>
-    <w:lsdException w:name="Medium Grid 2" w:semiHidden="0" w:uiPriority="68" w:unhideWhenUsed="0"/>
-    <w:lsdException w:name="Medium Grid 3" w:semiHidden="0" w:uiPriority="69" w:unhideWhenUsed="0"/>
-    <w:lsdException w:name="Dark List" w:semiHidden="0" w:uiPriority="70" w:unhideWhenUsed="0"/>
-    <w:lsdException w:name="Colorful Shading" w:semiHidden="0" w:uiPriority="71" w:unhideWhenUsed="0"/>
-    <w:lsdException w:name="Colorful List" w:semiHidden="0" w:uiPriority="72" w:unhideWhenUsed="0"/>
-    <w:lsdException w:name="Colorful Grid" w:semiHidden="0" w:uiPriority="73" w:unhideWhenUsed="0"/>
-    <w:lsdException w:name="Light Shading Accent 1" w:semiHidden="0" w:uiPriority="60" w:unhideWhenUsed="0"/>
-    <w:lsdException w:name="Light List Accent 1" w:semiHidden="0" w:uiPriority="61" w:unhideWhenUsed="0"/>
-    <w:lsdException w:name="Light Grid Accent 1" w:semiHidden="0" w:uiPriority="62" w:unhideWhenUsed="0"/>
-    <w:lsdException w:name="Medium Shading 1 Accent 1" w:semiHidden="0" w:uiPriority="63" w:unhideWhenUsed="0"/>
-    <w:lsdException w:name="Medium Shading 2 Accent 1" w:semiHidden="0" w:uiPriority="64" w:unhideWhenUsed="0"/>
-    <w:lsdException w:name="Medium List 1 Accent 1" w:semiHidden="0" w:uiPriority="65" w:unhideWhenUsed="0"/>
-    <w:lsdException w:name="Revision" w:unhideWhenUsed="0"/>
-    <w:lsdException w:name="List Paragraph" w:semiHidden="0" w:uiPriority="34" w:unhideWhenUsed="0" w:qFormat="1"/>
-    <w:lsdException w:name="Quote" w:semiHidden="0" w:uiPriority="29" w:unhideWhenUsed="0" w:qFormat="1"/>
-    <w:lsdException w:name="Intense Quote" w:semiHidden="0" w:uiPriority="30" w:unhideWhenUsed="0" w:qFormat="1"/>
-    <w:lsdException w:name="Medium List 2 Accent 1" w:semiHidden="0" w:uiPriority="66" w:unhideWhenUsed="0"/>
-    <w:lsdException w:name="Medium Grid 1 Accent 1" w:semiHidden="0" w:uiPriority="67" w:unhideWhenUsed="0"/>
-    <w:lsdException w:name="Medium Grid 2 Accent 1" w:semiHidden="0" w:uiPriority="68" w:unhideWhenUsed="0"/>
-    <w:lsdException w:name="Medium Grid 3 Accent 1" w:semiHidden="0" w:uiPriority="69" w:unhideWhenUsed="0"/>
-    <w:lsdException w:name="Dark List Accent 1" w:semiHidden="0" w:uiPriority="70" w:unhideWhenUsed="0"/>
-    <w:lsdException w:name="Colorful Shading Accent 1" w:semiHidden="0" w:uiPriority="71" w:unhideWhenUsed="0"/>
-    <w:lsdException w:name="Colorful List Accent 1" w:semiHidden="0" w:uiPriority="72" w:unhideWhenUsed="0"/>
-    <w:lsdException w:name="Colorful Grid Accent 1" w:semiHidden="0" w:uiPriority="73" w:unhideWhenUsed="0"/>
-    <w:lsdException w:name="Light Shading Accent 2" w:semiHidden="0" w:uiPriority="60" w:unhideWhenUsed="0"/>
-    <w:lsdException w:name="Light List Accent 2" w:semiHidden="0" w:uiPriority="61" w:unhideWhenUsed="0"/>
-    <w:lsdException w:name="Light Grid Accent 2" w:semiHidden="0" w:uiPriority="62" w:unhideWhenUsed="0"/>
-    <w:lsdException w:name="Medium Shading 1 Accent 2" w:semiHidden="0" w:uiPriority="63" w:unhideWhenUsed="0"/>
-    <w:lsdException w:name="Medium Shading 2 Accent 2" w:semiHidden="0" w:uiPriority="64" w:unhideWhenUsed="0"/>
-    <w:lsdException w:name="Medium List 1 Accent 2" w:semiHidden="0" w:uiPriority="65" w:unhideWhenUsed="0"/>
-    <w:lsdException w:name="Medium List 2 Accent 2" w:semiHidden="0" w:uiPriority="66" w:unhideWhenUsed="0"/>
-    <w:lsdException w:name="Medium Grid 1 Accent 2" w:semiHidden="0" w:uiPriority="67" w:unhideWhenUsed="0"/>
-    <w:lsdException w:name="Medium Grid 2 Accent 2" w:semiHidden="0" w:uiPriority="68" w:unhideWhenUsed="0"/>
-    <w:lsdException w:name="Medium Grid 3 Accent 2" w:semiHidden="0" w:uiPriority="69" w:unhideWhenUsed="0"/>
-    <w:lsdException w:name="Dark List Accent 2" w:semiHidden="0" w:uiPriority="70" w:unhideWhenUsed="0"/>
-    <w:lsdException w:name="Colorful Shading Accent 2" w:semiHidden="0" w:uiPriority="71" w:unhideWhenUsed="0"/>
-    <w:lsdException w:name="Colorful List Accent 2" w:semiHidden="0" w:uiPriority="72" w:unhideWhenUsed="0"/>
-    <w:lsdException w:name="Colorful Grid Accent 2" w:semiHidden="0" w:uiPriority="73" w:unhideWhenUsed="0"/>
-    <w:lsdException w:name="Light Shading Accent 3" w:semiHidden="0" w:uiPriority="60" w:unhideWhenUsed="0"/>
-    <w:lsdException w:name="Light List Accent 3" w:semiHidden="0" w:uiPriority="61" w:unhideWhenUsed="0"/>
-    <w:lsdException w:name="Light Grid Accent 3" w:semiHidden="0" w:uiPriority="62" w:unhideWhenUsed="0"/>
-    <w:lsdException w:name="Medium Shading 1 Accent 3" w:semiHidden="0" w:uiPriority="63" w:unhideWhenUsed="0"/>
-    <w:lsdException w:name="Medium Shading 2 Accent 3" w:semiHidden="0" w:uiPriority="64" w:unhideWhenUsed="0"/>
-    <w:lsdException w:name="Medium List 1 Accent 3" w:semiHidden="0" w:uiPriority="65" w:unhideWhenUsed="0"/>
-    <w:lsdException w:name="Medium List 2 Accent 3" w:semiHidden="0" w:uiPriority="66" w:unhideWhenUsed="0"/>
-    <w:lsdException w:name="Medium Grid 1 Accent 3" w:semiHidden="0" w:uiPriority="67" w:unhideWhenUsed="0"/>
-    <w:lsdException w:name="Medium Grid 2 Accent 3" w:semiHidden="0" w:uiPriority="68" w:unhideWhenUsed="0"/>
-    <w:lsdException w:name="Medium Grid 3 Accent 3" w:semiHidden="0" w:uiPriority="69" w:unhideWhenUsed="0"/>
-    <w:lsdException w:name="Dark List Accent 3" w:semiHidden="0" w:uiPriority="70" w:unhideWhenUsed="0"/>
-    <w:lsdException w:name="Colorful Shading Accent 3" w:semiHidden="0" w:uiPriority="71" w:unhideWhenUsed="0"/>
-    <w:lsdException w:name="Colorful List Accent 3" w:semiHidden="0" w:uiPriority="72" w:unhideWhenUsed="0"/>
-    <w:lsdException w:name="Colorful Grid Accent 3" w:semiHidden="0" w:uiPriority="73" w:unhideWhenUsed="0"/>
-    <w:lsdException w:name="Light Shading Accent 4" w:semiHidden="0" w:uiPriority="60" w:unhideWhenUsed="0"/>
-    <w:lsdException w:name="Light List Accent 4" w:semiHidden="0" w:uiPriority="61" w:unhideWhenUsed="0"/>
-    <w:lsdException w:name="Light Grid Accent 4" w:semiHidden="0" w:uiPriority="62" w:unhideWhenUsed="0"/>
-    <w:lsdException w:name="Medium Shading 1 Accent 4" w:semiHidden="0" w:uiPriority="63" w:unhideWhenUsed="0"/>
-    <w:lsdException w:name="Medium Shading 2 Accent 4" w:semiHidden="0" w:uiPriority="64" w:unhideWhenUsed="0"/>
-    <w:lsdException w:name="Medium List 1 Accent 4" w:semiHidden="0" w:uiPriority="65" w:unhideWhenUsed="0"/>
-    <w:lsdException w:name="Medium List 2 Accent 4" w:semiHidden="0" w:uiPriority="66" w:unhideWhenUsed="0"/>
-    <w:lsdException w:name="Medium Grid 1 Accent 4" w:semiHidden="0" w:uiPriority="67" w:unhideWhenUsed="0"/>
-    <w:lsdException w:name="Medium Grid 2 Accent 4" w:semiHidden="0" w:uiPriority="68" w:unhideWhenUsed="0"/>
-    <w:lsdException w:name="Medium Grid 3 Accent 4" w:semiHidden="0" w:uiPriority="69" w:unhideWhenUsed="0"/>
-    <w:lsdException w:name="Dark List Accent 4" w:semiHidden="0" w:uiPriority="70" w:unhideWhenUsed="0"/>
-    <w:lsdException w:name="Colorful Shading Accent 4" w:semiHidden="0" w:uiPriority="71" w:unhideWhenUsed="0"/>
-    <w:lsdException w:name="Colorful List Accent 4" w:semiHidden="0" w:uiPriority="72" w:unhideWhenUsed="0"/>
-    <w:lsdException w:name="Colorful Grid Accent 4" w:semiHidden="0" w:uiPriority="73" w:unhideWhenUsed="0"/>
-    <w:lsdException w:name="Light Shading Accent 5" w:semiHidden="0" w:uiPriority="60" w:unhideWhenUsed="0"/>
-    <w:lsdException w:name="Light List Accent 5" w:semiHidden="0" w:uiPriority="61" w:unhideWhenUsed="0"/>
-    <w:lsdException w:name="Light Grid Accent 5" w:semiHidden="0" w:uiPriority="62" w:unhideWhenUsed="0"/>
-    <w:lsdException w:name="Medium Shading 1 Accent 5" w:semiHidden="0" w:uiPriority="63" w:unhideWhenUsed="0"/>
-    <w:lsdException w:name="Medium Shading 2 Accent 5" w:semiHidden="0" w:uiPriority="64" w:unhideWhenUsed="0"/>
-    <w:lsdException w:name="Medium List 1 Accent 5" w:semiHidden="0" w:uiPriority="65" w:unhideWhenUsed="0"/>
-    <w:lsdException w:name="Medium List 2 Accent 5" w:semiHidden="0" w:uiPriority="66" w:unhideWhenUsed="0"/>
-    <w:lsdException w:name="Medium Grid 1 Accent 5" w:semiHidden="0" w:uiPriority="67" w:unhideWhenUsed="0"/>
-    <w:lsdException w:name="Medium Grid 2 Accent 5" w:semiHidden="0" w:uiPriority="68" w:unhideWhenUsed="0"/>
-    <w:lsdException w:name="Medium Grid 3 Accent 5" w:semiHidden="0" w:uiPriority="69" w:unhideWhenUsed="0"/>
-    <w:lsdException w:name="Dark List Accent 5" w:semiHidden="0" w:uiPriority="70" w:unhideWhenUsed="0"/>
-    <w:lsdException w:name="Colorful Shading Accent 5" w:semiHidden="0" w:uiPriority="71" w:unhideWhenUsed="0"/>
-    <w:lsdException w:name="Colorful List Accent 5" w:semiHidden="0" w:uiPriority="72" w:unhideWhenUsed="0"/>
-    <w:lsdException w:name="Colorful Grid Accent 5" w:semiHidden="0" w:uiPriority="73" w:unhideWhenUsed="0"/>
-    <w:lsdException w:name="Light Shading Accent 6" w:semiHidden="0" w:uiPriority="60" w:unhideWhenUsed="0"/>
-    <w:lsdException w:name="Light List Accent 6" w:semiHidden="0" w:uiPriority="61" w:unhideWhenUsed="0"/>
-    <w:lsdException w:name="Light Grid Accent 6" w:semiHidden="0" w:uiPriority="62" w:unhideWhenUsed="0"/>
-    <w:lsdException w:name="Medium Shading 1 Accent 6" w:semiHidden="0" w:uiPriority="63" w:unhideWhenUsed="0"/>
-    <w:lsdException w:name="Medium Shading 2 Accent 6" w:semiHidden="0" w:uiPriority="64" w:unhideWhenUsed="0"/>
-    <w:lsdException w:name="Medium List 1 Accent 6" w:semiHidden="0" w:uiPriority="65" w:unhideWhenUsed="0"/>
-    <w:lsdException w:name="Medium List 2 Accent 6" w:semiHidden="0" w:uiPriority="66" w:unhideWhenUsed="0"/>
-    <w:lsdException w:name="Medium Grid 1 Accent 6" w:semiHidden="0" w:uiPriority="67" w:unhideWhenUsed="0"/>
-    <w:lsdException w:name="Medium Grid 2 Accent 6" w:semiHidden="0" w:uiPriority="68" w:unhideWhenUsed="0"/>
-    <w:lsdException w:name="Medium Grid 3 Accent 6" w:semiHidden="0" w:uiPriority="69" w:unhideWhenUsed="0"/>
-    <w:lsdException w:name="Dark List Accent 6" w:semiHidden="0" w:uiPriority="70" w:unhideWhenUsed="0"/>
-    <w:lsdException w:name="Colorful Shading Accent 6" w:semiHidden="0" w:uiPriority="71" w:unhideWhenUsed="0"/>
-    <w:lsdException w:name="Colorful List Accent 6" w:semiHidden="0" w:uiPriority="72" w:unhideWhenUsed="0"/>
-    <w:lsdException w:name="Colorful Grid Accent 6" w:semiHidden="0" w:uiPriority="73" w:unhideWhenUsed="0"/>
-    <w:lsdException w:name="Subtle Emphasis" w:semiHidden="0" w:uiPriority="19" w:unhideWhenUsed="0" w:qFormat="1"/>
-    <w:lsdException w:name="Intense Emphasis" w:semiHidden="0" w:uiPriority="21" w:unhideWhenUsed="0" w:qFormat="1"/>
-    <w:lsdException w:name="Subtle Reference" w:semiHidden="0" w:uiPriority="31" w:unhideWhenUsed="0" w:qFormat="1"/>
-    <w:lsdException w:name="Intense Reference" w:semiHidden="0" w:uiPriority="32" w:unhideWhenUsed="0" w:qFormat="1"/>
-    <w:lsdException w:name="Book Title" w:semiHidden="0" w:uiPriority="33" w:unhideWhenUsed="0" w:qFormat="1"/>
-    <w:lsdException w:name="Bibliography" w:uiPriority="37"/>
-    <w:lsdException w:name="TOC Heading" w:uiPriority="39" w:qFormat="1"/>
-  </w:latentStyles>
-  <w:style w:type="paragraph" w:default="1" w:styleId="Normal">
-    <w:name w:val="Normal"/>
-    <w:qFormat/>
-  </w:style>
-  <w:style w:type="character" w:default="1" w:styleId="DefaultParagraphFont">
-    <w:name w:val="Default Paragraph Font"/>
-    <w:uiPriority w:val="1"/>
-    <w:semiHidden/>
-    <w:unhideWhenUsed/>
-  </w:style>
-  <w:style w:type="table" w:default="1" w:styleId="TableNormal">
-    <w:name w:val="Normal Table"/>
-    <w:uiPriority w:val="99"/>
-    <w:semiHidden/>
-    <w:unhideWhenUsed/>
-    <w:tblPr>
-      <w:tblInd w:w="0" w:type="dxa"/>
-      <w:tblCellMar>
-        <w:top w:w="0" w:type="dxa"/>
-        <w:left w:w="108" w:type="dxa"/>
-        <w:bottom w:w="0" w:type="dxa"/>
-        <w:right w:w="108" w:type="dxa"/>
-      </w:tblCellMar>
-    </w:tblPr>
-  </w:style>
-  <w:style w:type="numbering" w:default="1" w:styleId="NoList">
-    <w:name w:val="No List"/>
-    <w:uiPriority w:val="99"/>
-    <w:semiHidden/>
-    <w:unhideWhenUsed/>
   </w:style>
 </w:styles>
 </file>

</xml_diff>

<commit_message>
Edit Back Log dan Isi Burndown Chart
</commit_message>
<xml_diff>
--- a/log book.docx
+++ b/log book.docx
@@ -1,6 +1,6 @@
 
 <file path=word/document.xml><?xml version="1.0" encoding="utf-8"?>
-<w:document xmlns:wpc="http://schemas.microsoft.com/office/word/2010/wordprocessingCanvas" xmlns:mc="http://schemas.openxmlformats.org/markup-compatibility/2006" xmlns:o="urn:schemas-microsoft-com:office:office" xmlns:r="http://schemas.openxmlformats.org/officeDocument/2006/relationships" xmlns:m="http://schemas.openxmlformats.org/officeDocument/2006/math" xmlns:v="urn:schemas-microsoft-com:vml" xmlns:wp14="http://schemas.microsoft.com/office/word/2010/wordprocessingDrawing" xmlns:wp="http://schemas.openxmlformats.org/drawingml/2006/wordprocessingDrawing" xmlns:w10="urn:schemas-microsoft-com:office:word" xmlns:w="http://schemas.openxmlformats.org/wordprocessingml/2006/main" xmlns:w14="http://schemas.microsoft.com/office/word/2010/wordml" xmlns:w15="http://schemas.microsoft.com/office/word/2012/wordml" xmlns:wpg="http://schemas.microsoft.com/office/word/2010/wordprocessingGroup" xmlns:wpi="http://schemas.microsoft.com/office/word/2010/wordprocessingInk" xmlns:wne="http://schemas.microsoft.com/office/word/2006/wordml" xmlns:wps="http://schemas.microsoft.com/office/word/2010/wordprocessingShape" mc:Ignorable="w14 w15 wp14">
+<w:document xmlns:ve="http://schemas.openxmlformats.org/markup-compatibility/2006" xmlns:o="urn:schemas-microsoft-com:office:office" xmlns:r="http://schemas.openxmlformats.org/officeDocument/2006/relationships" xmlns:m="http://schemas.openxmlformats.org/officeDocument/2006/math" xmlns:v="urn:schemas-microsoft-com:vml" xmlns:wp="http://schemas.openxmlformats.org/drawingml/2006/wordprocessingDrawing" xmlns:w10="urn:schemas-microsoft-com:office:word" xmlns:w="http://schemas.openxmlformats.org/wordprocessingml/2006/main" xmlns:wne="http://schemas.microsoft.com/office/word/2006/wordml">
   <w:body>
     <w:p>
       <w:pPr>
@@ -9249,19 +9249,7 @@
         <w:rPr>
           <w:rFonts w:ascii="Verdana" w:eastAsia="Times New Roman" w:hAnsi="Verdana" w:cs="Courier New"/>
         </w:rPr>
-        <w:t>,</w:t>
-      </w:r>
-      <w:r>
-        <w:rPr>
-          <w:rFonts w:ascii="Verdana" w:eastAsia="Times New Roman" w:hAnsi="Verdana" w:cs="Courier New"/>
-        </w:rPr>
-        <w:t xml:space="preserve"> </w:t>
-      </w:r>
-      <w:r>
-        <w:rPr>
-          <w:rFonts w:ascii="Verdana" w:eastAsia="Times New Roman" w:hAnsi="Verdana" w:cs="Courier New"/>
-        </w:rPr>
-        <w:t>memcoba pengeditan efek transisi slide.</w:t>
+        <w:t>,memcoba pengeditan efek transisi slide.</w:t>
       </w:r>
     </w:p>
     <w:p>
@@ -9506,12 +9494,6 @@
           <w:rFonts w:ascii="Verdana" w:eastAsia="Times New Roman" w:hAnsi="Verdana" w:cs="Courier New"/>
         </w:rPr>
         <w:t>.</w:t>
-      </w:r>
-      <w:r>
-        <w:rPr>
-          <w:rFonts w:ascii="Verdana" w:eastAsia="Times New Roman" w:hAnsi="Verdana" w:cs="Courier New"/>
-        </w:rPr>
-        <w:t xml:space="preserve"> </w:t>
       </w:r>
     </w:p>
     <w:p>
@@ -9873,7 +9855,13 @@
         <w:rPr>
           <w:rFonts w:ascii="Verdana" w:eastAsia="Times New Roman" w:hAnsi="Verdana" w:cs="Courier New"/>
         </w:rPr>
-        <w:t xml:space="preserve"> kendala </w:t>
+        <w:t xml:space="preserve"> </w:t>
+      </w:r>
+      <w:r>
+        <w:rPr>
+          <w:rFonts w:ascii="Verdana" w:eastAsia="Times New Roman" w:hAnsi="Verdana" w:cs="Courier New"/>
+        </w:rPr>
+        <w:t>ada kendala.</w:t>
       </w:r>
     </w:p>
     <w:p>
@@ -10558,71 +10546,95 @@
         <w:rPr>
           <w:rFonts w:ascii="Verdana" w:eastAsia="Times New Roman" w:hAnsi="Verdana" w:cs="Courier New"/>
         </w:rPr>
-        <w:t xml:space="preserve">1.Semalam saya.. </w:t>
-      </w:r>
-    </w:p>
-    <w:p>
-      <w:pPr>
-        <w:tabs>
-          <w:tab w:val="left" w:pos="916"/>
-          <w:tab w:val="left" w:pos="1832"/>
-          <w:tab w:val="left" w:pos="2748"/>
-          <w:tab w:val="left" w:pos="3664"/>
-          <w:tab w:val="left" w:pos="4580"/>
-          <w:tab w:val="left" w:pos="5496"/>
-          <w:tab w:val="left" w:pos="6412"/>
-          <w:tab w:val="left" w:pos="7328"/>
-          <w:tab w:val="left" w:pos="8244"/>
-          <w:tab w:val="left" w:pos="9160"/>
-          <w:tab w:val="left" w:pos="10076"/>
-          <w:tab w:val="left" w:pos="10992"/>
-          <w:tab w:val="left" w:pos="11908"/>
-          <w:tab w:val="left" w:pos="12824"/>
-          <w:tab w:val="left" w:pos="13740"/>
-          <w:tab w:val="left" w:pos="14656"/>
-        </w:tabs>
-        <w:spacing w:after="0" w:line="240" w:lineRule="auto"/>
-        <w:rPr>
-          <w:rFonts w:ascii="Verdana" w:eastAsia="Times New Roman" w:hAnsi="Verdana" w:cs="Courier New"/>
-        </w:rPr>
-      </w:pPr>
-      <w:r>
-        <w:rPr>
-          <w:rFonts w:ascii="Verdana" w:eastAsia="Times New Roman" w:hAnsi="Verdana" w:cs="Courier New"/>
-        </w:rPr>
-        <w:t xml:space="preserve">2. Hari ini saya, </w:t>
-      </w:r>
-    </w:p>
-    <w:p>
-      <w:pPr>
-        <w:tabs>
-          <w:tab w:val="left" w:pos="916"/>
-          <w:tab w:val="left" w:pos="1832"/>
-          <w:tab w:val="left" w:pos="2748"/>
-          <w:tab w:val="left" w:pos="3664"/>
-          <w:tab w:val="left" w:pos="4580"/>
-          <w:tab w:val="left" w:pos="5496"/>
-          <w:tab w:val="left" w:pos="6412"/>
-          <w:tab w:val="left" w:pos="7328"/>
-          <w:tab w:val="left" w:pos="8244"/>
-          <w:tab w:val="left" w:pos="9160"/>
-          <w:tab w:val="left" w:pos="10076"/>
-          <w:tab w:val="left" w:pos="10992"/>
-          <w:tab w:val="left" w:pos="11908"/>
-          <w:tab w:val="left" w:pos="12824"/>
-          <w:tab w:val="left" w:pos="13740"/>
-          <w:tab w:val="left" w:pos="14656"/>
-        </w:tabs>
-        <w:spacing w:after="0" w:line="240" w:lineRule="auto"/>
-        <w:rPr>
-          <w:rFonts w:ascii="Verdana" w:eastAsia="Times New Roman" w:hAnsi="Verdana" w:cs="Courier New"/>
-        </w:rPr>
-      </w:pPr>
-      <w:r>
-        <w:rPr>
-          <w:rFonts w:ascii="Verdana" w:eastAsia="Times New Roman" w:hAnsi="Verdana" w:cs="Courier New"/>
-        </w:rPr>
-        <w:t xml:space="preserve">3. Saya ada kendala </w:t>
+        <w:t>1.Semalam saya,</w:t>
+      </w:r>
+      <w:r>
+        <w:rPr>
+          <w:rFonts w:ascii="Verdana" w:eastAsia="Times New Roman" w:hAnsi="Verdana" w:cs="Courier New"/>
+        </w:rPr>
+        <w:t xml:space="preserve"> </w:t>
+      </w:r>
+      <w:r>
+        <w:rPr>
+          <w:rFonts w:ascii="Verdana" w:eastAsia="Times New Roman" w:hAnsi="Verdana" w:cs="Courier New"/>
+        </w:rPr>
+        <w:t>mengedit backlog dan menambah isi dari slide keuntungan bladeless fan</w:t>
+      </w:r>
+    </w:p>
+    <w:p>
+      <w:pPr>
+        <w:tabs>
+          <w:tab w:val="left" w:pos="916"/>
+          <w:tab w:val="left" w:pos="1832"/>
+          <w:tab w:val="left" w:pos="2748"/>
+          <w:tab w:val="left" w:pos="3664"/>
+          <w:tab w:val="left" w:pos="4580"/>
+          <w:tab w:val="left" w:pos="5496"/>
+          <w:tab w:val="left" w:pos="6412"/>
+          <w:tab w:val="left" w:pos="7328"/>
+          <w:tab w:val="left" w:pos="8244"/>
+          <w:tab w:val="left" w:pos="9160"/>
+          <w:tab w:val="left" w:pos="10076"/>
+          <w:tab w:val="left" w:pos="10992"/>
+          <w:tab w:val="left" w:pos="11908"/>
+          <w:tab w:val="left" w:pos="12824"/>
+          <w:tab w:val="left" w:pos="13740"/>
+          <w:tab w:val="left" w:pos="14656"/>
+        </w:tabs>
+        <w:spacing w:after="0" w:line="240" w:lineRule="auto"/>
+        <w:rPr>
+          <w:rFonts w:ascii="Verdana" w:eastAsia="Times New Roman" w:hAnsi="Verdana" w:cs="Courier New"/>
+        </w:rPr>
+      </w:pPr>
+      <w:r>
+        <w:rPr>
+          <w:rFonts w:ascii="Verdana" w:eastAsia="Times New Roman" w:hAnsi="Verdana" w:cs="Courier New"/>
+        </w:rPr>
+        <w:t>2. Hari ini saya, update backlog</w:t>
+      </w:r>
+      <w:r>
+        <w:rPr>
+          <w:rFonts w:ascii="Verdana" w:eastAsia="Times New Roman" w:hAnsi="Verdana" w:cs="Courier New"/>
+        </w:rPr>
+        <w:t xml:space="preserve"> dan mengubah burndown chart</w:t>
+      </w:r>
+    </w:p>
+    <w:p>
+      <w:pPr>
+        <w:tabs>
+          <w:tab w:val="left" w:pos="916"/>
+          <w:tab w:val="left" w:pos="1832"/>
+          <w:tab w:val="left" w:pos="2748"/>
+          <w:tab w:val="left" w:pos="3664"/>
+          <w:tab w:val="left" w:pos="4580"/>
+          <w:tab w:val="left" w:pos="5496"/>
+          <w:tab w:val="left" w:pos="6412"/>
+          <w:tab w:val="left" w:pos="7328"/>
+          <w:tab w:val="left" w:pos="8244"/>
+          <w:tab w:val="left" w:pos="9160"/>
+          <w:tab w:val="left" w:pos="10076"/>
+          <w:tab w:val="left" w:pos="10992"/>
+          <w:tab w:val="left" w:pos="11908"/>
+          <w:tab w:val="left" w:pos="12824"/>
+          <w:tab w:val="left" w:pos="13740"/>
+          <w:tab w:val="left" w:pos="14656"/>
+        </w:tabs>
+        <w:spacing w:after="0" w:line="240" w:lineRule="auto"/>
+        <w:rPr>
+          <w:rFonts w:ascii="Verdana" w:eastAsia="Times New Roman" w:hAnsi="Verdana" w:cs="Courier New"/>
+        </w:rPr>
+      </w:pPr>
+      <w:r>
+        <w:rPr>
+          <w:rFonts w:ascii="Verdana" w:eastAsia="Times New Roman" w:hAnsi="Verdana" w:cs="Courier New"/>
+        </w:rPr>
+        <w:t xml:space="preserve">3. Saya </w:t>
+      </w:r>
+      <w:r>
+        <w:rPr>
+          <w:rFonts w:ascii="Verdana" w:eastAsia="Times New Roman" w:hAnsi="Verdana" w:cs="Courier New"/>
+        </w:rPr>
+        <w:t>belum ada kendala.</w:t>
       </w:r>
     </w:p>
     <w:p>
@@ -11391,7 +11403,7 @@
 </file>
 
 <file path=word/styles.xml><?xml version="1.0" encoding="utf-8"?>
-<w:styles xmlns:mc="http://schemas.openxmlformats.org/markup-compatibility/2006" xmlns:r="http://schemas.openxmlformats.org/officeDocument/2006/relationships" xmlns:w="http://schemas.openxmlformats.org/wordprocessingml/2006/main" xmlns:w14="http://schemas.microsoft.com/office/word/2010/wordml" xmlns:w15="http://schemas.microsoft.com/office/word/2012/wordml" mc:Ignorable="w14 w15">
+<w:styles xmlns:r="http://schemas.openxmlformats.org/officeDocument/2006/relationships" xmlns:w="http://schemas.openxmlformats.org/wordprocessingml/2006/main">
   <w:docDefaults>
     <w:rPrDefault>
       <w:rPr>
@@ -11407,378 +11419,144 @@
       </w:pPr>
     </w:pPrDefault>
   </w:docDefaults>
-  <w:latentStyles w:defLockedState="0" w:defUIPriority="99" w:defSemiHidden="0" w:defUnhideWhenUsed="0" w:defQFormat="0" w:count="371">
-    <w:lsdException w:name="Normal" w:uiPriority="0" w:qFormat="1"/>
-    <w:lsdException w:name="heading 1" w:uiPriority="9" w:qFormat="1"/>
-    <w:lsdException w:name="heading 2" w:semiHidden="1" w:uiPriority="9" w:unhideWhenUsed="1" w:qFormat="1"/>
-    <w:lsdException w:name="heading 3" w:semiHidden="1" w:uiPriority="9" w:unhideWhenUsed="1" w:qFormat="1"/>
-    <w:lsdException w:name="heading 4" w:semiHidden="1" w:uiPriority="9" w:unhideWhenUsed="1" w:qFormat="1"/>
-    <w:lsdException w:name="heading 5" w:semiHidden="1" w:uiPriority="9" w:unhideWhenUsed="1" w:qFormat="1"/>
-    <w:lsdException w:name="heading 6" w:semiHidden="1" w:uiPriority="9" w:unhideWhenUsed="1" w:qFormat="1"/>
-    <w:lsdException w:name="heading 7" w:semiHidden="1" w:uiPriority="9" w:unhideWhenUsed="1" w:qFormat="1"/>
-    <w:lsdException w:name="heading 8" w:semiHidden="1" w:uiPriority="9" w:unhideWhenUsed="1" w:qFormat="1"/>
-    <w:lsdException w:name="heading 9" w:semiHidden="1" w:uiPriority="9" w:unhideWhenUsed="1" w:qFormat="1"/>
-    <w:lsdException w:name="index 1" w:semiHidden="1" w:unhideWhenUsed="1"/>
-    <w:lsdException w:name="index 2" w:semiHidden="1" w:unhideWhenUsed="1"/>
-    <w:lsdException w:name="index 3" w:semiHidden="1" w:unhideWhenUsed="1"/>
-    <w:lsdException w:name="index 4" w:semiHidden="1" w:unhideWhenUsed="1"/>
-    <w:lsdException w:name="index 5" w:semiHidden="1" w:unhideWhenUsed="1"/>
-    <w:lsdException w:name="index 6" w:semiHidden="1" w:unhideWhenUsed="1"/>
-    <w:lsdException w:name="index 7" w:semiHidden="1" w:unhideWhenUsed="1"/>
-    <w:lsdException w:name="index 8" w:semiHidden="1" w:unhideWhenUsed="1"/>
-    <w:lsdException w:name="index 9" w:semiHidden="1" w:unhideWhenUsed="1"/>
-    <w:lsdException w:name="toc 1" w:semiHidden="1" w:uiPriority="39" w:unhideWhenUsed="1"/>
-    <w:lsdException w:name="toc 2" w:semiHidden="1" w:uiPriority="39" w:unhideWhenUsed="1"/>
-    <w:lsdException w:name="toc 3" w:semiHidden="1" w:uiPriority="39" w:unhideWhenUsed="1"/>
-    <w:lsdException w:name="toc 4" w:semiHidden="1" w:uiPriority="39" w:unhideWhenUsed="1"/>
-    <w:lsdException w:name="toc 5" w:semiHidden="1" w:uiPriority="39" w:unhideWhenUsed="1"/>
-    <w:lsdException w:name="toc 6" w:semiHidden="1" w:uiPriority="39" w:unhideWhenUsed="1"/>
-    <w:lsdException w:name="toc 7" w:semiHidden="1" w:uiPriority="39" w:unhideWhenUsed="1"/>
-    <w:lsdException w:name="toc 8" w:semiHidden="1" w:uiPriority="39" w:unhideWhenUsed="1"/>
-    <w:lsdException w:name="toc 9" w:semiHidden="1" w:uiPriority="39" w:unhideWhenUsed="1"/>
-    <w:lsdException w:name="Normal Indent" w:semiHidden="1" w:unhideWhenUsed="1"/>
-    <w:lsdException w:name="footnote text" w:semiHidden="1" w:unhideWhenUsed="1"/>
-    <w:lsdException w:name="annotation text" w:semiHidden="1" w:unhideWhenUsed="1"/>
-    <w:lsdException w:name="header" w:semiHidden="1" w:unhideWhenUsed="1"/>
-    <w:lsdException w:name="footer" w:semiHidden="1" w:unhideWhenUsed="1"/>
-    <w:lsdException w:name="index heading" w:semiHidden="1" w:unhideWhenUsed="1"/>
-    <w:lsdException w:name="caption" w:semiHidden="1" w:uiPriority="35" w:unhideWhenUsed="1" w:qFormat="1"/>
-    <w:lsdException w:name="table of figures" w:semiHidden="1" w:unhideWhenUsed="1"/>
-    <w:lsdException w:name="envelope address" w:semiHidden="1" w:unhideWhenUsed="1"/>
-    <w:lsdException w:name="envelope return" w:semiHidden="1" w:unhideWhenUsed="1"/>
-    <w:lsdException w:name="footnote reference" w:semiHidden="1" w:unhideWhenUsed="1"/>
-    <w:lsdException w:name="annotation reference" w:semiHidden="1" w:unhideWhenUsed="1"/>
-    <w:lsdException w:name="line number" w:semiHidden="1" w:unhideWhenUsed="1"/>
-    <w:lsdException w:name="page number" w:semiHidden="1" w:unhideWhenUsed="1"/>
-    <w:lsdException w:name="endnote reference" w:semiHidden="1" w:unhideWhenUsed="1"/>
-    <w:lsdException w:name="endnote text" w:semiHidden="1" w:unhideWhenUsed="1"/>
-    <w:lsdException w:name="table of authorities" w:semiHidden="1" w:unhideWhenUsed="1"/>
-    <w:lsdException w:name="macro" w:semiHidden="1" w:unhideWhenUsed="1"/>
-    <w:lsdException w:name="toa heading" w:semiHidden="1" w:unhideWhenUsed="1"/>
-    <w:lsdException w:name="List" w:semiHidden="1" w:unhideWhenUsed="1"/>
-    <w:lsdException w:name="List Bullet" w:semiHidden="1" w:unhideWhenUsed="1"/>
-    <w:lsdException w:name="List Number" w:semiHidden="1" w:unhideWhenUsed="1"/>
-    <w:lsdException w:name="List 2" w:semiHidden="1" w:unhideWhenUsed="1"/>
-    <w:lsdException w:name="List 3" w:semiHidden="1" w:unhideWhenUsed="1"/>
-    <w:lsdException w:name="List 4" w:semiHidden="1" w:unhideWhenUsed="1"/>
-    <w:lsdException w:name="List 5" w:semiHidden="1" w:unhideWhenUsed="1"/>
-    <w:lsdException w:name="List Bullet 2" w:semiHidden="1" w:unhideWhenUsed="1"/>
-    <w:lsdException w:name="List Bullet 3" w:semiHidden="1" w:unhideWhenUsed="1"/>
-    <w:lsdException w:name="List Bullet 4" w:semiHidden="1" w:unhideWhenUsed="1"/>
-    <w:lsdException w:name="List Bullet 5" w:semiHidden="1" w:unhideWhenUsed="1"/>
-    <w:lsdException w:name="List Number 2" w:semiHidden="1" w:unhideWhenUsed="1"/>
-    <w:lsdException w:name="List Number 3" w:semiHidden="1" w:unhideWhenUsed="1"/>
-    <w:lsdException w:name="List Number 4" w:semiHidden="1" w:unhideWhenUsed="1"/>
-    <w:lsdException w:name="List Number 5" w:semiHidden="1" w:unhideWhenUsed="1"/>
-    <w:lsdException w:name="Title" w:uiPriority="10" w:qFormat="1"/>
-    <w:lsdException w:name="Closing" w:semiHidden="1" w:unhideWhenUsed="1"/>
-    <w:lsdException w:name="Signature" w:semiHidden="1" w:unhideWhenUsed="1"/>
-    <w:lsdException w:name="Default Paragraph Font" w:semiHidden="1" w:uiPriority="1" w:unhideWhenUsed="1"/>
-    <w:lsdException w:name="Body Text" w:semiHidden="1" w:unhideWhenUsed="1"/>
-    <w:lsdException w:name="Body Text Indent" w:semiHidden="1" w:unhideWhenUsed="1"/>
-    <w:lsdException w:name="List Continue" w:semiHidden="1" w:unhideWhenUsed="1"/>
-    <w:lsdException w:name="List Continue 2" w:semiHidden="1" w:unhideWhenUsed="1"/>
-    <w:lsdException w:name="List Continue 3" w:semiHidden="1" w:unhideWhenUsed="1"/>
-    <w:lsdException w:name="List Continue 4" w:semiHidden="1" w:unhideWhenUsed="1"/>
-    <w:lsdException w:name="List Continue 5" w:semiHidden="1" w:unhideWhenUsed="1"/>
-    <w:lsdException w:name="Message Header" w:semiHidden="1" w:unhideWhenUsed="1"/>
-    <w:lsdException w:name="Subtitle" w:uiPriority="11" w:qFormat="1"/>
-    <w:lsdException w:name="Salutation" w:semiHidden="1" w:unhideWhenUsed="1"/>
-    <w:lsdException w:name="Date" w:semiHidden="1" w:unhideWhenUsed="1"/>
-    <w:lsdException w:name="Body Text First Indent" w:semiHidden="1" w:unhideWhenUsed="1"/>
-    <w:lsdException w:name="Body Text First Indent 2" w:semiHidden="1" w:unhideWhenUsed="1"/>
-    <w:lsdException w:name="Note Heading" w:semiHidden="1" w:unhideWhenUsed="1"/>
-    <w:lsdException w:name="Body Text 2" w:semiHidden="1" w:unhideWhenUsed="1"/>
-    <w:lsdException w:name="Body Text 3" w:semiHidden="1" w:unhideWhenUsed="1"/>
-    <w:lsdException w:name="Body Text Indent 2" w:semiHidden="1" w:unhideWhenUsed="1"/>
-    <w:lsdException w:name="Body Text Indent 3" w:semiHidden="1" w:unhideWhenUsed="1"/>
-    <w:lsdException w:name="Block Text" w:semiHidden="1" w:unhideWhenUsed="1"/>
-    <w:lsdException w:name="Hyperlink" w:semiHidden="1" w:unhideWhenUsed="1"/>
-    <w:lsdException w:name="FollowedHyperlink" w:semiHidden="1" w:unhideWhenUsed="1"/>
-    <w:lsdException w:name="Strong" w:uiPriority="22" w:qFormat="1"/>
-    <w:lsdException w:name="Emphasis" w:uiPriority="20" w:qFormat="1"/>
-    <w:lsdException w:name="Document Map" w:semiHidden="1" w:unhideWhenUsed="1"/>
-    <w:lsdException w:name="Plain Text" w:semiHidden="1" w:unhideWhenUsed="1"/>
-    <w:lsdException w:name="E-mail Signature" w:semiHidden="1" w:unhideWhenUsed="1"/>
-    <w:lsdException w:name="HTML Top of Form" w:semiHidden="1" w:unhideWhenUsed="1"/>
-    <w:lsdException w:name="HTML Bottom of Form" w:semiHidden="1" w:unhideWhenUsed="1"/>
-    <w:lsdException w:name="Normal (Web)" w:semiHidden="1" w:unhideWhenUsed="1"/>
-    <w:lsdException w:name="HTML Acronym" w:semiHidden="1" w:unhideWhenUsed="1"/>
-    <w:lsdException w:name="HTML Address" w:semiHidden="1" w:unhideWhenUsed="1"/>
-    <w:lsdException w:name="HTML Cite" w:semiHidden="1" w:unhideWhenUsed="1"/>
-    <w:lsdException w:name="HTML Code" w:semiHidden="1" w:unhideWhenUsed="1"/>
-    <w:lsdException w:name="HTML Definition" w:semiHidden="1" w:unhideWhenUsed="1"/>
-    <w:lsdException w:name="HTML Keyboard" w:semiHidden="1" w:unhideWhenUsed="1"/>
-    <w:lsdException w:name="HTML Preformatted" w:semiHidden="1" w:unhideWhenUsed="1"/>
-    <w:lsdException w:name="HTML Sample" w:semiHidden="1" w:unhideWhenUsed="1"/>
-    <w:lsdException w:name="HTML Typewriter" w:semiHidden="1" w:unhideWhenUsed="1"/>
-    <w:lsdException w:name="HTML Variable" w:semiHidden="1" w:unhideWhenUsed="1"/>
-    <w:lsdException w:name="Normal Table" w:semiHidden="1" w:unhideWhenUsed="1"/>
-    <w:lsdException w:name="annotation subject" w:semiHidden="1" w:unhideWhenUsed="1"/>
-    <w:lsdException w:name="No List" w:semiHidden="1" w:unhideWhenUsed="1"/>
-    <w:lsdException w:name="Outline List 1" w:semiHidden="1" w:unhideWhenUsed="1"/>
-    <w:lsdException w:name="Outline List 2" w:semiHidden="1" w:unhideWhenUsed="1"/>
-    <w:lsdException w:name="Outline List 3" w:semiHidden="1" w:unhideWhenUsed="1"/>
-    <w:lsdException w:name="Table Simple 1" w:semiHidden="1" w:unhideWhenUsed="1"/>
-    <w:lsdException w:name="Table Simple 2" w:semiHidden="1" w:unhideWhenUsed="1"/>
-    <w:lsdException w:name="Table Simple 3" w:semiHidden="1" w:unhideWhenUsed="1"/>
-    <w:lsdException w:name="Table Classic 1" w:semiHidden="1" w:unhideWhenUsed="1"/>
-    <w:lsdException w:name="Table Classic 2" w:semiHidden="1" w:unhideWhenUsed="1"/>
-    <w:lsdException w:name="Table Classic 3" w:semiHidden="1" w:unhideWhenUsed="1"/>
-    <w:lsdException w:name="Table Classic 4" w:semiHidden="1" w:unhideWhenUsed="1"/>
-    <w:lsdException w:name="Table Colorful 1" w:semiHidden="1" w:unhideWhenUsed="1"/>
-    <w:lsdException w:name="Table Colorful 2" w:semiHidden="1" w:unhideWhenUsed="1"/>
-    <w:lsdException w:name="Table Colorful 3" w:semiHidden="1" w:unhideWhenUsed="1"/>
-    <w:lsdException w:name="Table Columns 1" w:semiHidden="1" w:unhideWhenUsed="1"/>
-    <w:lsdException w:name="Table Columns 2" w:semiHidden="1" w:unhideWhenUsed="1"/>
-    <w:lsdException w:name="Table Columns 3" w:semiHidden="1" w:unhideWhenUsed="1"/>
-    <w:lsdException w:name="Table Columns 4" w:semiHidden="1" w:unhideWhenUsed="1"/>
-    <w:lsdException w:name="Table Columns 5" w:semiHidden="1" w:unhideWhenUsed="1"/>
-    <w:lsdException w:name="Table Grid 1" w:semiHidden="1" w:unhideWhenUsed="1"/>
-    <w:lsdException w:name="Table Grid 2" w:semiHidden="1" w:unhideWhenUsed="1"/>
-    <w:lsdException w:name="Table Grid 3" w:semiHidden="1" w:unhideWhenUsed="1"/>
-    <w:lsdException w:name="Table Grid 4" w:semiHidden="1" w:unhideWhenUsed="1"/>
-    <w:lsdException w:name="Table Grid 5" w:semiHidden="1" w:unhideWhenUsed="1"/>
-    <w:lsdException w:name="Table Grid 6" w:semiHidden="1" w:unhideWhenUsed="1"/>
-    <w:lsdException w:name="Table Grid 7" w:semiHidden="1" w:unhideWhenUsed="1"/>
-    <w:lsdException w:name="Table Grid 8" w:semiHidden="1" w:unhideWhenUsed="1"/>
-    <w:lsdException w:name="Table List 1" w:semiHidden="1" w:unhideWhenUsed="1"/>
-    <w:lsdException w:name="Table List 2" w:semiHidden="1" w:unhideWhenUsed="1"/>
-    <w:lsdException w:name="Table List 3" w:semiHidden="1" w:unhideWhenUsed="1"/>
-    <w:lsdException w:name="Table List 4" w:semiHidden="1" w:unhideWhenUsed="1"/>
-    <w:lsdException w:name="Table List 5" w:semiHidden="1" w:unhideWhenUsed="1"/>
-    <w:lsdException w:name="Table List 6" w:semiHidden="1" w:unhideWhenUsed="1"/>
-    <w:lsdException w:name="Table List 7" w:semiHidden="1" w:unhideWhenUsed="1"/>
-    <w:lsdException w:name="Table List 8" w:semiHidden="1" w:unhideWhenUsed="1"/>
-    <w:lsdException w:name="Table 3D effects 1" w:semiHidden="1" w:unhideWhenUsed="1"/>
-    <w:lsdException w:name="Table 3D effects 2" w:semiHidden="1" w:unhideWhenUsed="1"/>
-    <w:lsdException w:name="Table 3D effects 3" w:semiHidden="1" w:unhideWhenUsed="1"/>
-    <w:lsdException w:name="Table Contemporary" w:semiHidden="1" w:unhideWhenUsed="1"/>
-    <w:lsdException w:name="Table Elegant" w:semiHidden="1" w:unhideWhenUsed="1"/>
-    <w:lsdException w:name="Table Professional" w:semiHidden="1" w:unhideWhenUsed="1"/>
-    <w:lsdException w:name="Table Subtle 1" w:semiHidden="1" w:unhideWhenUsed="1"/>
-    <w:lsdException w:name="Table Subtle 2" w:semiHidden="1" w:unhideWhenUsed="1"/>
-    <w:lsdException w:name="Table Web 1" w:semiHidden="1" w:unhideWhenUsed="1"/>
-    <w:lsdException w:name="Table Web 2" w:semiHidden="1" w:unhideWhenUsed="1"/>
-    <w:lsdException w:name="Table Web 3" w:semiHidden="1" w:unhideWhenUsed="1"/>
-    <w:lsdException w:name="Balloon Text" w:semiHidden="1" w:unhideWhenUsed="1"/>
-    <w:lsdException w:name="Table Grid" w:uiPriority="59"/>
-    <w:lsdException w:name="Table Theme" w:semiHidden="1" w:unhideWhenUsed="1"/>
-    <w:lsdException w:name="Placeholder Text" w:semiHidden="1"/>
-    <w:lsdException w:name="No Spacing" w:uiPriority="1" w:qFormat="1"/>
-    <w:lsdException w:name="Light Shading" w:uiPriority="60"/>
-    <w:lsdException w:name="Light List" w:uiPriority="61"/>
-    <w:lsdException w:name="Light Grid" w:uiPriority="62"/>
-    <w:lsdException w:name="Medium Shading 1" w:uiPriority="63"/>
-    <w:lsdException w:name="Medium Shading 2" w:uiPriority="64"/>
-    <w:lsdException w:name="Medium List 1" w:uiPriority="65"/>
-    <w:lsdException w:name="Medium List 2" w:uiPriority="66"/>
-    <w:lsdException w:name="Medium Grid 1" w:uiPriority="67"/>
-    <w:lsdException w:name="Medium Grid 2" w:uiPriority="68"/>
-    <w:lsdException w:name="Medium Grid 3" w:uiPriority="69"/>
-    <w:lsdException w:name="Dark List" w:uiPriority="70"/>
-    <w:lsdException w:name="Colorful Shading" w:uiPriority="71"/>
-    <w:lsdException w:name="Colorful List" w:uiPriority="72"/>
-    <w:lsdException w:name="Colorful Grid" w:uiPriority="73"/>
-    <w:lsdException w:name="Light Shading Accent 1" w:uiPriority="60"/>
-    <w:lsdException w:name="Light List Accent 1" w:uiPriority="61"/>
-    <w:lsdException w:name="Light Grid Accent 1" w:uiPriority="62"/>
-    <w:lsdException w:name="Medium Shading 1 Accent 1" w:uiPriority="63"/>
-    <w:lsdException w:name="Medium Shading 2 Accent 1" w:uiPriority="64"/>
-    <w:lsdException w:name="Medium List 1 Accent 1" w:uiPriority="65"/>
-    <w:lsdException w:name="Revision" w:semiHidden="1"/>
-    <w:lsdException w:name="List Paragraph" w:uiPriority="34" w:qFormat="1"/>
-    <w:lsdException w:name="Quote" w:uiPriority="29" w:qFormat="1"/>
-    <w:lsdException w:name="Intense Quote" w:uiPriority="30" w:qFormat="1"/>
-    <w:lsdException w:name="Medium List 2 Accent 1" w:uiPriority="66"/>
-    <w:lsdException w:name="Medium Grid 1 Accent 1" w:uiPriority="67"/>
-    <w:lsdException w:name="Medium Grid 2 Accent 1" w:uiPriority="68"/>
-    <w:lsdException w:name="Medium Grid 3 Accent 1" w:uiPriority="69"/>
-    <w:lsdException w:name="Dark List Accent 1" w:uiPriority="70"/>
-    <w:lsdException w:name="Colorful Shading Accent 1" w:uiPriority="71"/>
-    <w:lsdException w:name="Colorful List Accent 1" w:uiPriority="72"/>
-    <w:lsdException w:name="Colorful Grid Accent 1" w:uiPriority="73"/>
-    <w:lsdException w:name="Light Shading Accent 2" w:uiPriority="60"/>
-    <w:lsdException w:name="Light List Accent 2" w:uiPriority="61"/>
-    <w:lsdException w:name="Light Grid Accent 2" w:uiPriority="62"/>
-    <w:lsdException w:name="Medium Shading 1 Accent 2" w:uiPriority="63"/>
-    <w:lsdException w:name="Medium Shading 2 Accent 2" w:uiPriority="64"/>
-    <w:lsdException w:name="Medium List 1 Accent 2" w:uiPriority="65"/>
-    <w:lsdException w:name="Medium List 2 Accent 2" w:uiPriority="66"/>
-    <w:lsdException w:name="Medium Grid 1 Accent 2" w:uiPriority="67"/>
-    <w:lsdException w:name="Medium Grid 2 Accent 2" w:uiPriority="68"/>
-    <w:lsdException w:name="Medium Grid 3 Accent 2" w:uiPriority="69"/>
-    <w:lsdException w:name="Dark List Accent 2" w:uiPriority="70"/>
-    <w:lsdException w:name="Colorful Shading Accent 2" w:uiPriority="71"/>
-    <w:lsdException w:name="Colorful List Accent 2" w:uiPriority="72"/>
-    <w:lsdException w:name="Colorful Grid Accent 2" w:uiPriority="73"/>
-    <w:lsdException w:name="Light Shading Accent 3" w:uiPriority="60"/>
-    <w:lsdException w:name="Light List Accent 3" w:uiPriority="61"/>
-    <w:lsdException w:name="Light Grid Accent 3" w:uiPriority="62"/>
-    <w:lsdException w:name="Medium Shading 1 Accent 3" w:uiPriority="63"/>
-    <w:lsdException w:name="Medium Shading 2 Accent 3" w:uiPriority="64"/>
-    <w:lsdException w:name="Medium List 1 Accent 3" w:uiPriority="65"/>
-    <w:lsdException w:name="Medium List 2 Accent 3" w:uiPriority="66"/>
-    <w:lsdException w:name="Medium Grid 1 Accent 3" w:uiPriority="67"/>
-    <w:lsdException w:name="Medium Grid 2 Accent 3" w:uiPriority="68"/>
-    <w:lsdException w:name="Medium Grid 3 Accent 3" w:uiPriority="69"/>
-    <w:lsdException w:name="Dark List Accent 3" w:uiPriority="70"/>
-    <w:lsdException w:name="Colorful Shading Accent 3" w:uiPriority="71"/>
-    <w:lsdException w:name="Colorful List Accent 3" w:uiPriority="72"/>
-    <w:lsdException w:name="Colorful Grid Accent 3" w:uiPriority="73"/>
-    <w:lsdException w:name="Light Shading Accent 4" w:uiPriority="60"/>
-    <w:lsdException w:name="Light List Accent 4" w:uiPriority="61"/>
-    <w:lsdException w:name="Light Grid Accent 4" w:uiPriority="62"/>
-    <w:lsdException w:name="Medium Shading 1 Accent 4" w:uiPriority="63"/>
-    <w:lsdException w:name="Medium Shading 2 Accent 4" w:uiPriority="64"/>
-    <w:lsdException w:name="Medium List 1 Accent 4" w:uiPriority="65"/>
-    <w:lsdException w:name="Medium List 2 Accent 4" w:uiPriority="66"/>
-    <w:lsdException w:name="Medium Grid 1 Accent 4" w:uiPriority="67"/>
-    <w:lsdException w:name="Medium Grid 2 Accent 4" w:uiPriority="68"/>
-    <w:lsdException w:name="Medium Grid 3 Accent 4" w:uiPriority="69"/>
-    <w:lsdException w:name="Dark List Accent 4" w:uiPriority="70"/>
-    <w:lsdException w:name="Colorful Shading Accent 4" w:uiPriority="71"/>
-    <w:lsdException w:name="Colorful List Accent 4" w:uiPriority="72"/>
-    <w:lsdException w:name="Colorful Grid Accent 4" w:uiPriority="73"/>
-    <w:lsdException w:name="Light Shading Accent 5" w:uiPriority="60"/>
-    <w:lsdException w:name="Light List Accent 5" w:uiPriority="61"/>
-    <w:lsdException w:name="Light Grid Accent 5" w:uiPriority="62"/>
-    <w:lsdException w:name="Medium Shading 1 Accent 5" w:uiPriority="63"/>
-    <w:lsdException w:name="Medium Shading 2 Accent 5" w:uiPriority="64"/>
-    <w:lsdException w:name="Medium List 1 Accent 5" w:uiPriority="65"/>
-    <w:lsdException w:name="Medium List 2 Accent 5" w:uiPriority="66"/>
-    <w:lsdException w:name="Medium Grid 1 Accent 5" w:uiPriority="67"/>
-    <w:lsdException w:name="Medium Grid 2 Accent 5" w:uiPriority="68"/>
-    <w:lsdException w:name="Medium Grid 3 Accent 5" w:uiPriority="69"/>
-    <w:lsdException w:name="Dark List Accent 5" w:uiPriority="70"/>
-    <w:lsdException w:name="Colorful Shading Accent 5" w:uiPriority="71"/>
-    <w:lsdException w:name="Colorful List Accent 5" w:uiPriority="72"/>
-    <w:lsdException w:name="Colorful Grid Accent 5" w:uiPriority="73"/>
-    <w:lsdException w:name="Light Shading Accent 6" w:uiPriority="60"/>
-    <w:lsdException w:name="Light List Accent 6" w:uiPriority="61"/>
-    <w:lsdException w:name="Light Grid Accent 6" w:uiPriority="62"/>
-    <w:lsdException w:name="Medium Shading 1 Accent 6" w:uiPriority="63"/>
-    <w:lsdException w:name="Medium Shading 2 Accent 6" w:uiPriority="64"/>
-    <w:lsdException w:name="Medium List 1 Accent 6" w:uiPriority="65"/>
-    <w:lsdException w:name="Medium List 2 Accent 6" w:uiPriority="66"/>
-    <w:lsdException w:name="Medium Grid 1 Accent 6" w:uiPriority="67"/>
-    <w:lsdException w:name="Medium Grid 2 Accent 6" w:uiPriority="68"/>
-    <w:lsdException w:name="Medium Grid 3 Accent 6" w:uiPriority="69"/>
-    <w:lsdException w:name="Dark List Accent 6" w:uiPriority="70"/>
-    <w:lsdException w:name="Colorful Shading Accent 6" w:uiPriority="71"/>
-    <w:lsdException w:name="Colorful List Accent 6" w:uiPriority="72"/>
-    <w:lsdException w:name="Colorful Grid Accent 6" w:uiPriority="73"/>
-    <w:lsdException w:name="Subtle Emphasis" w:uiPriority="19" w:qFormat="1"/>
-    <w:lsdException w:name="Intense Emphasis" w:uiPriority="21" w:qFormat="1"/>
-    <w:lsdException w:name="Subtle Reference" w:uiPriority="31" w:qFormat="1"/>
-    <w:lsdException w:name="Intense Reference" w:uiPriority="32" w:qFormat="1"/>
-    <w:lsdException w:name="Book Title" w:uiPriority="33" w:qFormat="1"/>
-    <w:lsdException w:name="Bibliography" w:semiHidden="1" w:uiPriority="37" w:unhideWhenUsed="1"/>
-    <w:lsdException w:name="TOC Heading" w:semiHidden="1" w:uiPriority="39" w:unhideWhenUsed="1" w:qFormat="1"/>
-    <w:lsdException w:name="Plain Table 1" w:uiPriority="41"/>
-    <w:lsdException w:name="Plain Table 2" w:uiPriority="42"/>
-    <w:lsdException w:name="Plain Table 3" w:uiPriority="43"/>
-    <w:lsdException w:name="Plain Table 4" w:uiPriority="44"/>
-    <w:lsdException w:name="Plain Table 5" w:uiPriority="45"/>
-    <w:lsdException w:name="Grid Table Light" w:uiPriority="40"/>
-    <w:lsdException w:name="Grid Table 1 Light" w:uiPriority="46"/>
-    <w:lsdException w:name="Grid Table 2" w:uiPriority="47"/>
-    <w:lsdException w:name="Grid Table 3" w:uiPriority="48"/>
-    <w:lsdException w:name="Grid Table 4" w:uiPriority="49"/>
-    <w:lsdException w:name="Grid Table 5 Dark" w:uiPriority="50"/>
-    <w:lsdException w:name="Grid Table 6 Colorful" w:uiPriority="51"/>
-    <w:lsdException w:name="Grid Table 7 Colorful" w:uiPriority="52"/>
-    <w:lsdException w:name="Grid Table 1 Light Accent 1" w:uiPriority="46"/>
-    <w:lsdException w:name="Grid Table 2 Accent 1" w:uiPriority="47"/>
-    <w:lsdException w:name="Grid Table 3 Accent 1" w:uiPriority="48"/>
-    <w:lsdException w:name="Grid Table 4 Accent 1" w:uiPriority="49"/>
-    <w:lsdException w:name="Grid Table 5 Dark Accent 1" w:uiPriority="50"/>
-    <w:lsdException w:name="Grid Table 6 Colorful Accent 1" w:uiPriority="51"/>
-    <w:lsdException w:name="Grid Table 7 Colorful Accent 1" w:uiPriority="52"/>
-    <w:lsdException w:name="Grid Table 1 Light Accent 2" w:uiPriority="46"/>
-    <w:lsdException w:name="Grid Table 2 Accent 2" w:uiPriority="47"/>
-    <w:lsdException w:name="Grid Table 3 Accent 2" w:uiPriority="48"/>
-    <w:lsdException w:name="Grid Table 4 Accent 2" w:uiPriority="49"/>
-    <w:lsdException w:name="Grid Table 5 Dark Accent 2" w:uiPriority="50"/>
-    <w:lsdException w:name="Grid Table 6 Colorful Accent 2" w:uiPriority="51"/>
-    <w:lsdException w:name="Grid Table 7 Colorful Accent 2" w:uiPriority="52"/>
-    <w:lsdException w:name="Grid Table 1 Light Accent 3" w:uiPriority="46"/>
-    <w:lsdException w:name="Grid Table 2 Accent 3" w:uiPriority="47"/>
-    <w:lsdException w:name="Grid Table 3 Accent 3" w:uiPriority="48"/>
-    <w:lsdException w:name="Grid Table 4 Accent 3" w:uiPriority="49"/>
-    <w:lsdException w:name="Grid Table 5 Dark Accent 3" w:uiPriority="50"/>
-    <w:lsdException w:name="Grid Table 6 Colorful Accent 3" w:uiPriority="51"/>
-    <w:lsdException w:name="Grid Table 7 Colorful Accent 3" w:uiPriority="52"/>
-    <w:lsdException w:name="Grid Table 1 Light Accent 4" w:uiPriority="46"/>
-    <w:lsdException w:name="Grid Table 2 Accent 4" w:uiPriority="47"/>
-    <w:lsdException w:name="Grid Table 3 Accent 4" w:uiPriority="48"/>
-    <w:lsdException w:name="Grid Table 4 Accent 4" w:uiPriority="49"/>
-    <w:lsdException w:name="Grid Table 5 Dark Accent 4" w:uiPriority="50"/>
-    <w:lsdException w:name="Grid Table 6 Colorful Accent 4" w:uiPriority="51"/>
-    <w:lsdException w:name="Grid Table 7 Colorful Accent 4" w:uiPriority="52"/>
-    <w:lsdException w:name="Grid Table 1 Light Accent 5" w:uiPriority="46"/>
-    <w:lsdException w:name="Grid Table 2 Accent 5" w:uiPriority="47"/>
-    <w:lsdException w:name="Grid Table 3 Accent 5" w:uiPriority="48"/>
-    <w:lsdException w:name="Grid Table 4 Accent 5" w:uiPriority="49"/>
-    <w:lsdException w:name="Grid Table 5 Dark Accent 5" w:uiPriority="50"/>
-    <w:lsdException w:name="Grid Table 6 Colorful Accent 5" w:uiPriority="51"/>
-    <w:lsdException w:name="Grid Table 7 Colorful Accent 5" w:uiPriority="52"/>
-    <w:lsdException w:name="Grid Table 1 Light Accent 6" w:uiPriority="46"/>
-    <w:lsdException w:name="Grid Table 2 Accent 6" w:uiPriority="47"/>
-    <w:lsdException w:name="Grid Table 3 Accent 6" w:uiPriority="48"/>
-    <w:lsdException w:name="Grid Table 4 Accent 6" w:uiPriority="49"/>
-    <w:lsdException w:name="Grid Table 5 Dark Accent 6" w:uiPriority="50"/>
-    <w:lsdException w:name="Grid Table 6 Colorful Accent 6" w:uiPriority="51"/>
-    <w:lsdException w:name="Grid Table 7 Colorful Accent 6" w:uiPriority="52"/>
-    <w:lsdException w:name="List Table 1 Light" w:uiPriority="46"/>
-    <w:lsdException w:name="List Table 2" w:uiPriority="47"/>
-    <w:lsdException w:name="List Table 3" w:uiPriority="48"/>
-    <w:lsdException w:name="List Table 4" w:uiPriority="49"/>
-    <w:lsdException w:name="List Table 5 Dark" w:uiPriority="50"/>
-    <w:lsdException w:name="List Table 6 Colorful" w:uiPriority="51"/>
-    <w:lsdException w:name="List Table 7 Colorful" w:uiPriority="52"/>
-    <w:lsdException w:name="List Table 1 Light Accent 1" w:uiPriority="46"/>
-    <w:lsdException w:name="List Table 2 Accent 1" w:uiPriority="47"/>
-    <w:lsdException w:name="List Table 3 Accent 1" w:uiPriority="48"/>
-    <w:lsdException w:name="List Table 4 Accent 1" w:uiPriority="49"/>
-    <w:lsdException w:name="List Table 5 Dark Accent 1" w:uiPriority="50"/>
-    <w:lsdException w:name="List Table 6 Colorful Accent 1" w:uiPriority="51"/>
-    <w:lsdException w:name="List Table 7 Colorful Accent 1" w:uiPriority="52"/>
-    <w:lsdException w:name="List Table 1 Light Accent 2" w:uiPriority="46"/>
-    <w:lsdException w:name="List Table 2 Accent 2" w:uiPriority="47"/>
-    <w:lsdException w:name="List Table 3 Accent 2" w:uiPriority="48"/>
-    <w:lsdException w:name="List Table 4 Accent 2" w:uiPriority="49"/>
-    <w:lsdException w:name="List Table 5 Dark Accent 2" w:uiPriority="50"/>
-    <w:lsdException w:name="List Table 6 Colorful Accent 2" w:uiPriority="51"/>
-    <w:lsdException w:name="List Table 7 Colorful Accent 2" w:uiPriority="52"/>
-    <w:lsdException w:name="List Table 1 Light Accent 3" w:uiPriority="46"/>
-    <w:lsdException w:name="List Table 2 Accent 3" w:uiPriority="47"/>
-    <w:lsdException w:name="List Table 3 Accent 3" w:uiPriority="48"/>
-    <w:lsdException w:name="List Table 4 Accent 3" w:uiPriority="49"/>
-    <w:lsdException w:name="List Table 5 Dark Accent 3" w:uiPriority="50"/>
-    <w:lsdException w:name="List Table 6 Colorful Accent 3" w:uiPriority="51"/>
-    <w:lsdException w:name="List Table 7 Colorful Accent 3" w:uiPriority="52"/>
-    <w:lsdException w:name="List Table 1 Light Accent 4" w:uiPriority="46"/>
-    <w:lsdException w:name="List Table 2 Accent 4" w:uiPriority="47"/>
-    <w:lsdException w:name="List Table 3 Accent 4" w:uiPriority="48"/>
-    <w:lsdException w:name="List Table 4 Accent 4" w:uiPriority="49"/>
-    <w:lsdException w:name="List Table 5 Dark Accent 4" w:uiPriority="50"/>
-    <w:lsdException w:name="List Table 6 Colorful Accent 4" w:uiPriority="51"/>
-    <w:lsdException w:name="List Table 7 Colorful Accent 4" w:uiPriority="52"/>
-    <w:lsdException w:name="List Table 1 Light Accent 5" w:uiPriority="46"/>
-    <w:lsdException w:name="List Table 2 Accent 5" w:uiPriority="47"/>
-    <w:lsdException w:name="List Table 3 Accent 5" w:uiPriority="48"/>
-    <w:lsdException w:name="List Table 4 Accent 5" w:uiPriority="49"/>
-    <w:lsdException w:name="List Table 5 Dark Accent 5" w:uiPriority="50"/>
-    <w:lsdException w:name="List Table 6 Colorful Accent 5" w:uiPriority="51"/>
-    <w:lsdException w:name="List Table 7 Colorful Accent 5" w:uiPriority="52"/>
-    <w:lsdException w:name="List Table 1 Light Accent 6" w:uiPriority="46"/>
-    <w:lsdException w:name="List Table 2 Accent 6" w:uiPriority="47"/>
-    <w:lsdException w:name="List Table 3 Accent 6" w:uiPriority="48"/>
-    <w:lsdException w:name="List Table 4 Accent 6" w:uiPriority="49"/>
-    <w:lsdException w:name="List Table 5 Dark Accent 6" w:uiPriority="50"/>
-    <w:lsdException w:name="List Table 6 Colorful Accent 6" w:uiPriority="51"/>
-    <w:lsdException w:name="List Table 7 Colorful Accent 6" w:uiPriority="52"/>
+  <w:latentStyles w:defLockedState="0" w:defUIPriority="99" w:defSemiHidden="1" w:defUnhideWhenUsed="1" w:defQFormat="0" w:count="267">
+    <w:lsdException w:name="Normal" w:semiHidden="0" w:uiPriority="0" w:unhideWhenUsed="0" w:qFormat="1"/>
+    <w:lsdException w:name="heading 1" w:semiHidden="0" w:uiPriority="9" w:unhideWhenUsed="0" w:qFormat="1"/>
+    <w:lsdException w:name="heading 2" w:uiPriority="9" w:qFormat="1"/>
+    <w:lsdException w:name="heading 3" w:uiPriority="9" w:qFormat="1"/>
+    <w:lsdException w:name="heading 4" w:uiPriority="9" w:qFormat="1"/>
+    <w:lsdException w:name="heading 5" w:uiPriority="9" w:qFormat="1"/>
+    <w:lsdException w:name="heading 6" w:uiPriority="9" w:qFormat="1"/>
+    <w:lsdException w:name="heading 7" w:uiPriority="9" w:qFormat="1"/>
+    <w:lsdException w:name="heading 8" w:uiPriority="9" w:qFormat="1"/>
+    <w:lsdException w:name="heading 9" w:uiPriority="9" w:qFormat="1"/>
+    <w:lsdException w:name="toc 1" w:uiPriority="39"/>
+    <w:lsdException w:name="toc 2" w:uiPriority="39"/>
+    <w:lsdException w:name="toc 3" w:uiPriority="39"/>
+    <w:lsdException w:name="toc 4" w:uiPriority="39"/>
+    <w:lsdException w:name="toc 5" w:uiPriority="39"/>
+    <w:lsdException w:name="toc 6" w:uiPriority="39"/>
+    <w:lsdException w:name="toc 7" w:uiPriority="39"/>
+    <w:lsdException w:name="toc 8" w:uiPriority="39"/>
+    <w:lsdException w:name="toc 9" w:uiPriority="39"/>
+    <w:lsdException w:name="caption" w:uiPriority="35" w:qFormat="1"/>
+    <w:lsdException w:name="Title" w:semiHidden="0" w:uiPriority="10" w:unhideWhenUsed="0" w:qFormat="1"/>
+    <w:lsdException w:name="Default Paragraph Font" w:uiPriority="1"/>
+    <w:lsdException w:name="Subtitle" w:semiHidden="0" w:uiPriority="11" w:unhideWhenUsed="0" w:qFormat="1"/>
+    <w:lsdException w:name="Strong" w:semiHidden="0" w:uiPriority="22" w:unhideWhenUsed="0" w:qFormat="1"/>
+    <w:lsdException w:name="Emphasis" w:semiHidden="0" w:uiPriority="20" w:unhideWhenUsed="0" w:qFormat="1"/>
+    <w:lsdException w:name="Table Grid" w:semiHidden="0" w:uiPriority="59" w:unhideWhenUsed="0"/>
+    <w:lsdException w:name="Placeholder Text" w:unhideWhenUsed="0"/>
+    <w:lsdException w:name="No Spacing" w:semiHidden="0" w:uiPriority="1" w:unhideWhenUsed="0" w:qFormat="1"/>
+    <w:lsdException w:name="Light Shading" w:semiHidden="0" w:uiPriority="60" w:unhideWhenUsed="0"/>
+    <w:lsdException w:name="Light List" w:semiHidden="0" w:uiPriority="61" w:unhideWhenUsed="0"/>
+    <w:lsdException w:name="Light Grid" w:semiHidden="0" w:uiPriority="62" w:unhideWhenUsed="0"/>
+    <w:lsdException w:name="Medium Shading 1" w:semiHidden="0" w:uiPriority="63" w:unhideWhenUsed="0"/>
+    <w:lsdException w:name="Medium Shading 2" w:semiHidden="0" w:uiPriority="64" w:unhideWhenUsed="0"/>
+    <w:lsdException w:name="Medium List 1" w:semiHidden="0" w:uiPriority="65" w:unhideWhenUsed="0"/>
+    <w:lsdException w:name="Medium List 2" w:semiHidden="0" w:uiPriority="66" w:unhideWhenUsed="0"/>
+    <w:lsdException w:name="Medium Grid 1" w:semiHidden="0" w:uiPriority="67" w:unhideWhenUsed="0"/>
+    <w:lsdException w:name="Medium Grid 2" w:semiHidden="0" w:uiPriority="68" w:unhideWhenUsed="0"/>
+    <w:lsdException w:name="Medium Grid 3" w:semiHidden="0" w:uiPriority="69" w:unhideWhenUsed="0"/>
+    <w:lsdException w:name="Dark List" w:semiHidden="0" w:uiPriority="70" w:unhideWhenUsed="0"/>
+    <w:lsdException w:name="Colorful Shading" w:semiHidden="0" w:uiPriority="71" w:unhideWhenUsed="0"/>
+    <w:lsdException w:name="Colorful List" w:semiHidden="0" w:uiPriority="72" w:unhideWhenUsed="0"/>
+    <w:lsdException w:name="Colorful Grid" w:semiHidden="0" w:uiPriority="73" w:unhideWhenUsed="0"/>
+    <w:lsdException w:name="Light Shading Accent 1" w:semiHidden="0" w:uiPriority="60" w:unhideWhenUsed="0"/>
+    <w:lsdException w:name="Light List Accent 1" w:semiHidden="0" w:uiPriority="61" w:unhideWhenUsed="0"/>
+    <w:lsdException w:name="Light Grid Accent 1" w:semiHidden="0" w:uiPriority="62" w:unhideWhenUsed="0"/>
+    <w:lsdException w:name="Medium Shading 1 Accent 1" w:semiHidden="0" w:uiPriority="63" w:unhideWhenUsed="0"/>
+    <w:lsdException w:name="Medium Shading 2 Accent 1" w:semiHidden="0" w:uiPriority="64" w:unhideWhenUsed="0"/>
+    <w:lsdException w:name="Medium List 1 Accent 1" w:semiHidden="0" w:uiPriority="65" w:unhideWhenUsed="0"/>
+    <w:lsdException w:name="Revision" w:unhideWhenUsed="0"/>
+    <w:lsdException w:name="List Paragraph" w:semiHidden="0" w:uiPriority="34" w:unhideWhenUsed="0" w:qFormat="1"/>
+    <w:lsdException w:name="Quote" w:semiHidden="0" w:uiPriority="29" w:unhideWhenUsed="0" w:qFormat="1"/>
+    <w:lsdException w:name="Intense Quote" w:semiHidden="0" w:uiPriority="30" w:unhideWhenUsed="0" w:qFormat="1"/>
+    <w:lsdException w:name="Medium List 2 Accent 1" w:semiHidden="0" w:uiPriority="66" w:unhideWhenUsed="0"/>
+    <w:lsdException w:name="Medium Grid 1 Accent 1" w:semiHidden="0" w:uiPriority="67" w:unhideWhenUsed="0"/>
+    <w:lsdException w:name="Medium Grid 2 Accent 1" w:semiHidden="0" w:uiPriority="68" w:unhideWhenUsed="0"/>
+    <w:lsdException w:name="Medium Grid 3 Accent 1" w:semiHidden="0" w:uiPriority="69" w:unhideWhenUsed="0"/>
+    <w:lsdException w:name="Dark List Accent 1" w:semiHidden="0" w:uiPriority="70" w:unhideWhenUsed="0"/>
+    <w:lsdException w:name="Colorful Shading Accent 1" w:semiHidden="0" w:uiPriority="71" w:unhideWhenUsed="0"/>
+    <w:lsdException w:name="Colorful List Accent 1" w:semiHidden="0" w:uiPriority="72" w:unhideWhenUsed="0"/>
+    <w:lsdException w:name="Colorful Grid Accent 1" w:semiHidden="0" w:uiPriority="73" w:unhideWhenUsed="0"/>
+    <w:lsdException w:name="Light Shading Accent 2" w:semiHidden="0" w:uiPriority="60" w:unhideWhenUsed="0"/>
+    <w:lsdException w:name="Light List Accent 2" w:semiHidden="0" w:uiPriority="61" w:unhideWhenUsed="0"/>
+    <w:lsdException w:name="Light Grid Accent 2" w:semiHidden="0" w:uiPriority="62" w:unhideWhenUsed="0"/>
+    <w:lsdException w:name="Medium Shading 1 Accent 2" w:semiHidden="0" w:uiPriority="63" w:unhideWhenUsed="0"/>
+    <w:lsdException w:name="Medium Shading 2 Accent 2" w:semiHidden="0" w:uiPriority="64" w:unhideWhenUsed="0"/>
+    <w:lsdException w:name="Medium List 1 Accent 2" w:semiHidden="0" w:uiPriority="65" w:unhideWhenUsed="0"/>
+    <w:lsdException w:name="Medium List 2 Accent 2" w:semiHidden="0" w:uiPriority="66" w:unhideWhenUsed="0"/>
+    <w:lsdException w:name="Medium Grid 1 Accent 2" w:semiHidden="0" w:uiPriority="67" w:unhideWhenUsed="0"/>
+    <w:lsdException w:name="Medium Grid 2 Accent 2" w:semiHidden="0" w:uiPriority="68" w:unhideWhenUsed="0"/>
+    <w:lsdException w:name="Medium Grid 3 Accent 2" w:semiHidden="0" w:uiPriority="69" w:unhideWhenUsed="0"/>
+    <w:lsdException w:name="Dark List Accent 2" w:semiHidden="0" w:uiPriority="70" w:unhideWhenUsed="0"/>
+    <w:lsdException w:name="Colorful Shading Accent 2" w:semiHidden="0" w:uiPriority="71" w:unhideWhenUsed="0"/>
+    <w:lsdException w:name="Colorful List Accent 2" w:semiHidden="0" w:uiPriority="72" w:unhideWhenUsed="0"/>
+    <w:lsdException w:name="Colorful Grid Accent 2" w:semiHidden="0" w:uiPriority="73" w:unhideWhenUsed="0"/>
+    <w:lsdException w:name="Light Shading Accent 3" w:semiHidden="0" w:uiPriority="60" w:unhideWhenUsed="0"/>
+    <w:lsdException w:name="Light List Accent 3" w:semiHidden="0" w:uiPriority="61" w:unhideWhenUsed="0"/>
+    <w:lsdException w:name="Light Grid Accent 3" w:semiHidden="0" w:uiPriority="62" w:unhideWhenUsed="0"/>
+    <w:lsdException w:name="Medium Shading 1 Accent 3" w:semiHidden="0" w:uiPriority="63" w:unhideWhenUsed="0"/>
+    <w:lsdException w:name="Medium Shading 2 Accent 3" w:semiHidden="0" w:uiPriority="64" w:unhideWhenUsed="0"/>
+    <w:lsdException w:name="Medium List 1 Accent 3" w:semiHidden="0" w:uiPriority="65" w:unhideWhenUsed="0"/>
+    <w:lsdException w:name="Medium List 2 Accent 3" w:semiHidden="0" w:uiPriority="66" w:unhideWhenUsed="0"/>
+    <w:lsdException w:name="Medium Grid 1 Accent 3" w:semiHidden="0" w:uiPriority="67" w:unhideWhenUsed="0"/>
+    <w:lsdException w:name="Medium Grid 2 Accent 3" w:semiHidden="0" w:uiPriority="68" w:unhideWhenUsed="0"/>
+    <w:lsdException w:name="Medium Grid 3 Accent 3" w:semiHidden="0" w:uiPriority="69" w:unhideWhenUsed="0"/>
+    <w:lsdException w:name="Dark List Accent 3" w:semiHidden="0" w:uiPriority="70" w:unhideWhenUsed="0"/>
+    <w:lsdException w:name="Colorful Shading Accent 3" w:semiHidden="0" w:uiPriority="71" w:unhideWhenUsed="0"/>
+    <w:lsdException w:name="Colorful List Accent 3" w:semiHidden="0" w:uiPriority="72" w:unhideWhenUsed="0"/>
+    <w:lsdException w:name="Colorful Grid Accent 3" w:semiHidden="0" w:uiPriority="73" w:unhideWhenUsed="0"/>
+    <w:lsdException w:name="Light Shading Accent 4" w:semiHidden="0" w:uiPriority="60" w:unhideWhenUsed="0"/>
+    <w:lsdException w:name="Light List Accent 4" w:semiHidden="0" w:uiPriority="61" w:unhideWhenUsed="0"/>
+    <w:lsdException w:name="Light Grid Accent 4" w:semiHidden="0" w:uiPriority="62" w:unhideWhenUsed="0"/>
+    <w:lsdException w:name="Medium Shading 1 Accent 4" w:semiHidden="0" w:uiPriority="63" w:unhideWhenUsed="0"/>
+    <w:lsdException w:name="Medium Shading 2 Accent 4" w:semiHidden="0" w:uiPriority="64" w:unhideWhenUsed="0"/>
+    <w:lsdException w:name="Medium List 1 Accent 4" w:semiHidden="0" w:uiPriority="65" w:unhideWhenUsed="0"/>
+    <w:lsdException w:name="Medium List 2 Accent 4" w:semiHidden="0" w:uiPriority="66" w:unhideWhenUsed="0"/>
+    <w:lsdException w:name="Medium Grid 1 Accent 4" w:semiHidden="0" w:uiPriority="67" w:unhideWhenUsed="0"/>
+    <w:lsdException w:name="Medium Grid 2 Accent 4" w:semiHidden="0" w:uiPriority="68" w:unhideWhenUsed="0"/>
+    <w:lsdException w:name="Medium Grid 3 Accent 4" w:semiHidden="0" w:uiPriority="69" w:unhideWhenUsed="0"/>
+    <w:lsdException w:name="Dark List Accent 4" w:semiHidden="0" w:uiPriority="70" w:unhideWhenUsed="0"/>
+    <w:lsdException w:name="Colorful Shading Accent 4" w:semiHidden="0" w:uiPriority="71" w:unhideWhenUsed="0"/>
+    <w:lsdException w:name="Colorful List Accent 4" w:semiHidden="0" w:uiPriority="72" w:unhideWhenUsed="0"/>
+    <w:lsdException w:name="Colorful Grid Accent 4" w:semiHidden="0" w:uiPriority="73" w:unhideWhenUsed="0"/>
+    <w:lsdException w:name="Light Shading Accent 5" w:semiHidden="0" w:uiPriority="60" w:unhideWhenUsed="0"/>
+    <w:lsdException w:name="Light List Accent 5" w:semiHidden="0" w:uiPriority="61" w:unhideWhenUsed="0"/>
+    <w:lsdException w:name="Light Grid Accent 5" w:semiHidden="0" w:uiPriority="62" w:unhideWhenUsed="0"/>
+    <w:lsdException w:name="Medium Shading 1 Accent 5" w:semiHidden="0" w:uiPriority="63" w:unhideWhenUsed="0"/>
+    <w:lsdException w:name="Medium Shading 2 Accent 5" w:semiHidden="0" w:uiPriority="64" w:unhideWhenUsed="0"/>
+    <w:lsdException w:name="Medium List 1 Accent 5" w:semiHidden="0" w:uiPriority="65" w:unhideWhenUsed="0"/>
+    <w:lsdException w:name="Medium List 2 Accent 5" w:semiHidden="0" w:uiPriority="66" w:unhideWhenUsed="0"/>
+    <w:lsdException w:name="Medium Grid 1 Accent 5" w:semiHidden="0" w:uiPriority="67" w:unhideWhenUsed="0"/>
+    <w:lsdException w:name="Medium Grid 2 Accent 5" w:semiHidden="0" w:uiPriority="68" w:unhideWhenUsed="0"/>
+    <w:lsdException w:name="Medium Grid 3 Accent 5" w:semiHidden="0" w:uiPriority="69" w:unhideWhenUsed="0"/>
+    <w:lsdException w:name="Dark List Accent 5" w:semiHidden="0" w:uiPriority="70" w:unhideWhenUsed="0"/>
+    <w:lsdException w:name="Colorful Shading Accent 5" w:semiHidden="0" w:uiPriority="71" w:unhideWhenUsed="0"/>
+    <w:lsdException w:name="Colorful List Accent 5" w:semiHidden="0" w:uiPriority="72" w:unhideWhenUsed="0"/>
+    <w:lsdException w:name="Colorful Grid Accent 5" w:semiHidden="0" w:uiPriority="73" w:unhideWhenUsed="0"/>
+    <w:lsdException w:name="Light Shading Accent 6" w:semiHidden="0" w:uiPriority="60" w:unhideWhenUsed="0"/>
+    <w:lsdException w:name="Light List Accent 6" w:semiHidden="0" w:uiPriority="61" w:unhideWhenUsed="0"/>
+    <w:lsdException w:name="Light Grid Accent 6" w:semiHidden="0" w:uiPriority="62" w:unhideWhenUsed="0"/>
+    <w:lsdException w:name="Medium Shading 1 Accent 6" w:semiHidden="0" w:uiPriority="63" w:unhideWhenUsed="0"/>
+    <w:lsdException w:name="Medium Shading 2 Accent 6" w:semiHidden="0" w:uiPriority="64" w:unhideWhenUsed="0"/>
+    <w:lsdException w:name="Medium List 1 Accent 6" w:semiHidden="0" w:uiPriority="65" w:unhideWhenUsed="0"/>
+    <w:lsdException w:name="Medium List 2 Accent 6" w:semiHidden="0" w:uiPriority="66" w:unhideWhenUsed="0"/>
+    <w:lsdException w:name="Medium Grid 1 Accent 6" w:semiHidden="0" w:uiPriority="67" w:unhideWhenUsed="0"/>
+    <w:lsdException w:name="Medium Grid 2 Accent 6" w:semiHidden="0" w:uiPriority="68" w:unhideWhenUsed="0"/>
+    <w:lsdException w:name="Medium Grid 3 Accent 6" w:semiHidden="0" w:uiPriority="69" w:unhideWhenUsed="0"/>
+    <w:lsdException w:name="Dark List Accent 6" w:semiHidden="0" w:uiPriority="70" w:unhideWhenUsed="0"/>
+    <w:lsdException w:name="Colorful Shading Accent 6" w:semiHidden="0" w:uiPriority="71" w:unhideWhenUsed="0"/>
+    <w:lsdException w:name="Colorful List Accent 6" w:semiHidden="0" w:uiPriority="72" w:unhideWhenUsed="0"/>
+    <w:lsdException w:name="Colorful Grid Accent 6" w:semiHidden="0" w:uiPriority="73" w:unhideWhenUsed="0"/>
+    <w:lsdException w:name="Subtle Emphasis" w:semiHidden="0" w:uiPriority="19" w:unhideWhenUsed="0" w:qFormat="1"/>
+    <w:lsdException w:name="Intense Emphasis" w:semiHidden="0" w:uiPriority="21" w:unhideWhenUsed="0" w:qFormat="1"/>
+    <w:lsdException w:name="Subtle Reference" w:semiHidden="0" w:uiPriority="31" w:unhideWhenUsed="0" w:qFormat="1"/>
+    <w:lsdException w:name="Intense Reference" w:semiHidden="0" w:uiPriority="32" w:unhideWhenUsed="0" w:qFormat="1"/>
+    <w:lsdException w:name="Book Title" w:semiHidden="0" w:uiPriority="33" w:unhideWhenUsed="0" w:qFormat="1"/>
+    <w:lsdException w:name="Bibliography" w:uiPriority="37"/>
+    <w:lsdException w:name="TOC Heading" w:uiPriority="39" w:qFormat="1"/>
   </w:latentStyles>
   <w:style w:type="paragraph" w:default="1" w:styleId="Normal">
     <w:name w:val="Normal"/>
@@ -11796,6 +11574,7 @@
     <w:uiPriority w:val="99"/>
     <w:semiHidden/>
     <w:unhideWhenUsed/>
+    <w:qFormat/>
     <w:tblPr>
       <w:tblInd w:w="0" w:type="dxa"/>
       <w:tblCellMar>

</xml_diff>

<commit_message>
Menyelesaikan slide ending dan update log book
</commit_message>
<xml_diff>
--- a/log book.docx
+++ b/log book.docx
@@ -1,6 +1,6 @@
 
 <file path=word/document.xml><?xml version="1.0" encoding="utf-8"?>
-<w:document xmlns:ve="http://schemas.openxmlformats.org/markup-compatibility/2006" xmlns:o="urn:schemas-microsoft-com:office:office" xmlns:r="http://schemas.openxmlformats.org/officeDocument/2006/relationships" xmlns:m="http://schemas.openxmlformats.org/officeDocument/2006/math" xmlns:v="urn:schemas-microsoft-com:vml" xmlns:wp="http://schemas.openxmlformats.org/drawingml/2006/wordprocessingDrawing" xmlns:w10="urn:schemas-microsoft-com:office:word" xmlns:w="http://schemas.openxmlformats.org/wordprocessingml/2006/main" xmlns:wne="http://schemas.microsoft.com/office/word/2006/wordml">
+<w:document xmlns:wpc="http://schemas.microsoft.com/office/word/2010/wordprocessingCanvas" xmlns:mc="http://schemas.openxmlformats.org/markup-compatibility/2006" xmlns:o="urn:schemas-microsoft-com:office:office" xmlns:r="http://schemas.openxmlformats.org/officeDocument/2006/relationships" xmlns:m="http://schemas.openxmlformats.org/officeDocument/2006/math" xmlns:v="urn:schemas-microsoft-com:vml" xmlns:wp14="http://schemas.microsoft.com/office/word/2010/wordprocessingDrawing" xmlns:wp="http://schemas.openxmlformats.org/drawingml/2006/wordprocessingDrawing" xmlns:w10="urn:schemas-microsoft-com:office:word" xmlns:w="http://schemas.openxmlformats.org/wordprocessingml/2006/main" xmlns:w14="http://schemas.microsoft.com/office/word/2010/wordml" xmlns:w15="http://schemas.microsoft.com/office/word/2012/wordml" xmlns:wpg="http://schemas.microsoft.com/office/word/2010/wordprocessingGroup" xmlns:wpi="http://schemas.microsoft.com/office/word/2010/wordprocessingInk" xmlns:wne="http://schemas.microsoft.com/office/word/2006/wordml" xmlns:wps="http://schemas.microsoft.com/office/word/2010/wordprocessingShape" mc:Ignorable="w14 w15 wp14">
   <w:body>
     <w:p>
       <w:pPr>
@@ -9663,828 +9663,852 @@
         </w:rPr>
         <w:t>tidak ada kendala.</w:t>
       </w:r>
+    </w:p>
+    <w:p>
+      <w:pPr>
+        <w:tabs>
+          <w:tab w:val="left" w:pos="916"/>
+          <w:tab w:val="left" w:pos="1832"/>
+          <w:tab w:val="left" w:pos="2748"/>
+          <w:tab w:val="left" w:pos="3664"/>
+          <w:tab w:val="left" w:pos="4580"/>
+          <w:tab w:val="left" w:pos="5496"/>
+          <w:tab w:val="left" w:pos="6412"/>
+          <w:tab w:val="left" w:pos="7328"/>
+          <w:tab w:val="left" w:pos="8244"/>
+          <w:tab w:val="left" w:pos="9160"/>
+          <w:tab w:val="left" w:pos="10076"/>
+          <w:tab w:val="left" w:pos="10992"/>
+          <w:tab w:val="left" w:pos="11908"/>
+          <w:tab w:val="left" w:pos="12824"/>
+          <w:tab w:val="left" w:pos="13740"/>
+          <w:tab w:val="left" w:pos="14656"/>
+        </w:tabs>
+        <w:spacing w:after="0" w:line="240" w:lineRule="auto"/>
+        <w:rPr>
+          <w:rFonts w:ascii="Verdana" w:eastAsia="Times New Roman" w:hAnsi="Verdana" w:cs="Courier New"/>
+        </w:rPr>
+      </w:pPr>
+    </w:p>
+    <w:p>
+      <w:pPr>
+        <w:tabs>
+          <w:tab w:val="left" w:pos="916"/>
+          <w:tab w:val="left" w:pos="1832"/>
+          <w:tab w:val="left" w:pos="2748"/>
+          <w:tab w:val="left" w:pos="3664"/>
+          <w:tab w:val="left" w:pos="4580"/>
+          <w:tab w:val="left" w:pos="5496"/>
+          <w:tab w:val="left" w:pos="6412"/>
+          <w:tab w:val="left" w:pos="7328"/>
+          <w:tab w:val="left" w:pos="8244"/>
+          <w:tab w:val="left" w:pos="9160"/>
+          <w:tab w:val="left" w:pos="10076"/>
+          <w:tab w:val="left" w:pos="10992"/>
+          <w:tab w:val="left" w:pos="11908"/>
+          <w:tab w:val="left" w:pos="12824"/>
+          <w:tab w:val="left" w:pos="13740"/>
+          <w:tab w:val="left" w:pos="14656"/>
+        </w:tabs>
+        <w:spacing w:after="0" w:line="240" w:lineRule="auto"/>
+        <w:rPr>
+          <w:rFonts w:ascii="Verdana" w:eastAsia="Times New Roman" w:hAnsi="Verdana" w:cs="Courier New"/>
+          <w:b/>
+        </w:rPr>
+      </w:pPr>
+      <w:r>
+        <w:rPr>
+          <w:rFonts w:ascii="Verdana" w:eastAsia="Times New Roman" w:hAnsi="Verdana" w:cs="Courier New"/>
+          <w:b/>
+        </w:rPr>
+        <w:t>Jimmy Susilo :</w:t>
+      </w:r>
+    </w:p>
+    <w:p>
+      <w:pPr>
+        <w:tabs>
+          <w:tab w:val="left" w:pos="916"/>
+          <w:tab w:val="left" w:pos="1832"/>
+          <w:tab w:val="left" w:pos="2748"/>
+          <w:tab w:val="left" w:pos="3664"/>
+          <w:tab w:val="left" w:pos="4580"/>
+          <w:tab w:val="left" w:pos="5496"/>
+          <w:tab w:val="left" w:pos="6412"/>
+          <w:tab w:val="left" w:pos="7328"/>
+          <w:tab w:val="left" w:pos="8244"/>
+          <w:tab w:val="left" w:pos="9160"/>
+          <w:tab w:val="left" w:pos="10076"/>
+          <w:tab w:val="left" w:pos="10992"/>
+          <w:tab w:val="left" w:pos="11908"/>
+          <w:tab w:val="left" w:pos="12824"/>
+          <w:tab w:val="left" w:pos="13740"/>
+          <w:tab w:val="left" w:pos="14656"/>
+        </w:tabs>
+        <w:spacing w:after="0" w:line="240" w:lineRule="auto"/>
+        <w:rPr>
+          <w:rFonts w:ascii="Verdana" w:eastAsia="Times New Roman" w:hAnsi="Verdana" w:cs="Courier New"/>
+        </w:rPr>
+      </w:pPr>
+      <w:r>
+        <w:rPr>
+          <w:rFonts w:ascii="Verdana" w:eastAsia="Times New Roman" w:hAnsi="Verdana" w:cs="Courier New"/>
+        </w:rPr>
+        <w:t>1.Semalam saya</w:t>
+      </w:r>
+      <w:r>
+        <w:rPr>
+          <w:rFonts w:ascii="Verdana" w:eastAsia="Times New Roman" w:hAnsi="Verdana" w:cs="Courier New"/>
+        </w:rPr>
+        <w:t xml:space="preserve"> </w:t>
+      </w:r>
+      <w:r>
+        <w:rPr>
+          <w:rFonts w:ascii="Verdana" w:eastAsia="Times New Roman" w:hAnsi="Verdana" w:cs="Courier New"/>
+        </w:rPr>
+        <w:t>mengedit back log dan menambah isi slide Keuntungan Bladeless Fan</w:t>
+      </w:r>
+    </w:p>
+    <w:p>
+      <w:pPr>
+        <w:tabs>
+          <w:tab w:val="left" w:pos="916"/>
+          <w:tab w:val="left" w:pos="1832"/>
+          <w:tab w:val="left" w:pos="2748"/>
+          <w:tab w:val="left" w:pos="3664"/>
+          <w:tab w:val="left" w:pos="4580"/>
+          <w:tab w:val="left" w:pos="5496"/>
+          <w:tab w:val="left" w:pos="6412"/>
+          <w:tab w:val="left" w:pos="7328"/>
+          <w:tab w:val="left" w:pos="8244"/>
+          <w:tab w:val="left" w:pos="9160"/>
+          <w:tab w:val="left" w:pos="10076"/>
+          <w:tab w:val="left" w:pos="10992"/>
+          <w:tab w:val="left" w:pos="11908"/>
+          <w:tab w:val="left" w:pos="12824"/>
+          <w:tab w:val="left" w:pos="13740"/>
+          <w:tab w:val="left" w:pos="14656"/>
+        </w:tabs>
+        <w:spacing w:after="0" w:line="240" w:lineRule="auto"/>
+        <w:rPr>
+          <w:rFonts w:ascii="Verdana" w:eastAsia="Times New Roman" w:hAnsi="Verdana" w:cs="Courier New"/>
+        </w:rPr>
+      </w:pPr>
+      <w:r>
+        <w:rPr>
+          <w:rFonts w:ascii="Verdana" w:eastAsia="Times New Roman" w:hAnsi="Verdana" w:cs="Courier New"/>
+        </w:rPr>
+        <w:t xml:space="preserve">2. Hari ini saya, </w:t>
+      </w:r>
+      <w:r>
+        <w:rPr>
+          <w:rFonts w:ascii="Verdana" w:eastAsia="Times New Roman" w:hAnsi="Verdana" w:cs="Courier New"/>
+        </w:rPr>
+        <w:t xml:space="preserve">mengedit backlog dan </w:t>
+      </w:r>
+      <w:r>
+        <w:rPr>
+          <w:rFonts w:ascii="Verdana" w:eastAsia="Times New Roman" w:hAnsi="Verdana" w:cs="Courier New"/>
+        </w:rPr>
+        <w:t>menambah isi dari slide keuntungan bladeless fan</w:t>
+      </w:r>
+    </w:p>
+    <w:p>
+      <w:pPr>
+        <w:tabs>
+          <w:tab w:val="left" w:pos="916"/>
+          <w:tab w:val="left" w:pos="1832"/>
+          <w:tab w:val="left" w:pos="2748"/>
+          <w:tab w:val="left" w:pos="3664"/>
+          <w:tab w:val="left" w:pos="4580"/>
+          <w:tab w:val="left" w:pos="5496"/>
+          <w:tab w:val="left" w:pos="6412"/>
+          <w:tab w:val="left" w:pos="7328"/>
+          <w:tab w:val="left" w:pos="8244"/>
+          <w:tab w:val="left" w:pos="9160"/>
+          <w:tab w:val="left" w:pos="10076"/>
+          <w:tab w:val="left" w:pos="10992"/>
+          <w:tab w:val="left" w:pos="11908"/>
+          <w:tab w:val="left" w:pos="12824"/>
+          <w:tab w:val="left" w:pos="13740"/>
+          <w:tab w:val="left" w:pos="14656"/>
+        </w:tabs>
+        <w:spacing w:after="0" w:line="240" w:lineRule="auto"/>
+        <w:rPr>
+          <w:rFonts w:ascii="Verdana" w:eastAsia="Times New Roman" w:hAnsi="Verdana" w:cs="Courier New"/>
+        </w:rPr>
+      </w:pPr>
+      <w:r>
+        <w:rPr>
+          <w:rFonts w:ascii="Verdana" w:eastAsia="Times New Roman" w:hAnsi="Verdana" w:cs="Courier New"/>
+        </w:rPr>
+        <w:t xml:space="preserve">3. Saya </w:t>
+      </w:r>
+      <w:r>
+        <w:rPr>
+          <w:rFonts w:ascii="Verdana" w:eastAsia="Times New Roman" w:hAnsi="Verdana" w:cs="Courier New"/>
+        </w:rPr>
+        <w:t>belum</w:t>
+      </w:r>
+      <w:r>
+        <w:rPr>
+          <w:rFonts w:ascii="Verdana" w:eastAsia="Times New Roman" w:hAnsi="Verdana" w:cs="Courier New"/>
+        </w:rPr>
+        <w:t xml:space="preserve"> </w:t>
+      </w:r>
+      <w:r>
+        <w:rPr>
+          <w:rFonts w:ascii="Verdana" w:eastAsia="Times New Roman" w:hAnsi="Verdana" w:cs="Courier New"/>
+        </w:rPr>
+        <w:t>ada kendala.</w:t>
+      </w:r>
+    </w:p>
+    <w:p>
+      <w:pPr>
+        <w:rPr>
+          <w:rFonts w:ascii="Verdana" w:hAnsi="Verdana"/>
+        </w:rPr>
+      </w:pPr>
+    </w:p>
+    <w:p>
+      <w:pPr>
+        <w:tabs>
+          <w:tab w:val="left" w:pos="916"/>
+          <w:tab w:val="left" w:pos="1832"/>
+          <w:tab w:val="left" w:pos="2748"/>
+          <w:tab w:val="left" w:pos="3664"/>
+          <w:tab w:val="left" w:pos="4580"/>
+          <w:tab w:val="left" w:pos="5496"/>
+          <w:tab w:val="left" w:pos="6412"/>
+          <w:tab w:val="left" w:pos="7328"/>
+          <w:tab w:val="left" w:pos="8244"/>
+          <w:tab w:val="left" w:pos="9160"/>
+          <w:tab w:val="left" w:pos="10076"/>
+          <w:tab w:val="left" w:pos="10992"/>
+          <w:tab w:val="left" w:pos="11908"/>
+          <w:tab w:val="left" w:pos="12824"/>
+          <w:tab w:val="left" w:pos="13740"/>
+          <w:tab w:val="left" w:pos="14656"/>
+        </w:tabs>
+        <w:spacing w:after="0" w:line="240" w:lineRule="auto"/>
+        <w:jc w:val="center"/>
+        <w:rPr>
+          <w:rFonts w:ascii="Verdana" w:eastAsia="Times New Roman" w:hAnsi="Verdana" w:cs="Courier New"/>
+          <w:b/>
+          <w:sz w:val="26"/>
+        </w:rPr>
+      </w:pPr>
+      <w:r>
+        <w:rPr>
+          <w:rFonts w:ascii="Verdana" w:eastAsia="Times New Roman" w:hAnsi="Verdana" w:cs="Courier New"/>
+          <w:b/>
+          <w:sz w:val="26"/>
+        </w:rPr>
+        <w:t>6</w:t>
+      </w:r>
+      <w:r>
+        <w:rPr>
+          <w:rFonts w:ascii="Verdana" w:eastAsia="Times New Roman" w:hAnsi="Verdana" w:cs="Courier New"/>
+          <w:b/>
+          <w:sz w:val="26"/>
+        </w:rPr>
+        <w:t>/</w:t>
+      </w:r>
+      <w:r>
+        <w:rPr>
+          <w:rFonts w:ascii="Verdana" w:eastAsia="Times New Roman" w:hAnsi="Verdana" w:cs="Courier New"/>
+          <w:b/>
+          <w:sz w:val="26"/>
+        </w:rPr>
+        <w:t>6</w:t>
+      </w:r>
+    </w:p>
+    <w:p>
+      <w:pPr>
+        <w:tabs>
+          <w:tab w:val="left" w:pos="916"/>
+          <w:tab w:val="left" w:pos="1832"/>
+          <w:tab w:val="left" w:pos="2748"/>
+          <w:tab w:val="left" w:pos="3664"/>
+          <w:tab w:val="left" w:pos="4580"/>
+          <w:tab w:val="left" w:pos="5496"/>
+          <w:tab w:val="left" w:pos="6412"/>
+          <w:tab w:val="left" w:pos="7328"/>
+          <w:tab w:val="left" w:pos="8244"/>
+          <w:tab w:val="left" w:pos="9160"/>
+          <w:tab w:val="left" w:pos="10076"/>
+          <w:tab w:val="left" w:pos="10992"/>
+          <w:tab w:val="left" w:pos="11908"/>
+          <w:tab w:val="left" w:pos="12824"/>
+          <w:tab w:val="left" w:pos="13740"/>
+          <w:tab w:val="left" w:pos="14656"/>
+        </w:tabs>
+        <w:spacing w:after="0" w:line="240" w:lineRule="auto"/>
+        <w:jc w:val="center"/>
+        <w:rPr>
+          <w:rFonts w:ascii="Verdana" w:eastAsia="Times New Roman" w:hAnsi="Verdana" w:cs="Courier New"/>
+          <w:b/>
+          <w:sz w:val="26"/>
+        </w:rPr>
+      </w:pPr>
+      <w:r>
+        <w:rPr>
+          <w:rFonts w:ascii="Verdana" w:eastAsia="Times New Roman" w:hAnsi="Verdana" w:cs="Courier New"/>
+          <w:b/>
+          <w:sz w:val="26"/>
+        </w:rPr>
+        <w:t xml:space="preserve">Daily Scrum </w:t>
+      </w:r>
+    </w:p>
+    <w:p>
+      <w:pPr>
+        <w:tabs>
+          <w:tab w:val="left" w:pos="916"/>
+          <w:tab w:val="left" w:pos="1832"/>
+          <w:tab w:val="left" w:pos="2748"/>
+          <w:tab w:val="left" w:pos="3664"/>
+          <w:tab w:val="left" w:pos="4580"/>
+          <w:tab w:val="left" w:pos="5496"/>
+          <w:tab w:val="left" w:pos="6412"/>
+          <w:tab w:val="left" w:pos="7328"/>
+          <w:tab w:val="left" w:pos="8244"/>
+          <w:tab w:val="left" w:pos="9160"/>
+          <w:tab w:val="left" w:pos="10076"/>
+          <w:tab w:val="left" w:pos="10992"/>
+          <w:tab w:val="left" w:pos="11908"/>
+          <w:tab w:val="left" w:pos="12824"/>
+          <w:tab w:val="left" w:pos="13740"/>
+          <w:tab w:val="left" w:pos="14656"/>
+        </w:tabs>
+        <w:spacing w:after="0" w:line="240" w:lineRule="auto"/>
+        <w:jc w:val="center"/>
+        <w:rPr>
+          <w:rFonts w:ascii="Verdana" w:eastAsia="Times New Roman" w:hAnsi="Verdana" w:cs="Courier New"/>
+          <w:b/>
+          <w:sz w:val="26"/>
+        </w:rPr>
+      </w:pPr>
+      <w:r>
+        <w:rPr>
+          <w:rFonts w:ascii="Verdana" w:eastAsia="Times New Roman" w:hAnsi="Verdana" w:cs="Courier New"/>
+          <w:b/>
+          <w:sz w:val="26"/>
+        </w:rPr>
+        <w:t xml:space="preserve">(Scrum Master : </w:t>
+      </w:r>
+      <w:r>
+        <w:rPr>
+          <w:rFonts w:ascii="Verdana" w:eastAsia="Times New Roman" w:hAnsi="Verdana" w:cs="Courier New"/>
+          <w:b/>
+          <w:sz w:val="26"/>
+        </w:rPr>
+        <w:t>Jimmy Susilo</w:t>
+      </w:r>
+      <w:r>
+        <w:rPr>
+          <w:rFonts w:ascii="Verdana" w:eastAsia="Times New Roman" w:hAnsi="Verdana" w:cs="Courier New"/>
+          <w:b/>
+          <w:sz w:val="26"/>
+        </w:rPr>
+        <w:t>)</w:t>
+      </w:r>
+    </w:p>
+    <w:p>
+      <w:pPr>
+        <w:tabs>
+          <w:tab w:val="left" w:pos="916"/>
+          <w:tab w:val="left" w:pos="1832"/>
+          <w:tab w:val="left" w:pos="2748"/>
+          <w:tab w:val="left" w:pos="3664"/>
+          <w:tab w:val="left" w:pos="4580"/>
+          <w:tab w:val="left" w:pos="5496"/>
+          <w:tab w:val="left" w:pos="6412"/>
+          <w:tab w:val="left" w:pos="7328"/>
+          <w:tab w:val="left" w:pos="8244"/>
+          <w:tab w:val="left" w:pos="9160"/>
+          <w:tab w:val="left" w:pos="10076"/>
+          <w:tab w:val="left" w:pos="10992"/>
+          <w:tab w:val="left" w:pos="11908"/>
+          <w:tab w:val="left" w:pos="12824"/>
+          <w:tab w:val="left" w:pos="13740"/>
+          <w:tab w:val="left" w:pos="14656"/>
+        </w:tabs>
+        <w:spacing w:after="0" w:line="240" w:lineRule="auto"/>
+        <w:rPr>
+          <w:rFonts w:ascii="Verdana" w:eastAsia="Times New Roman" w:hAnsi="Verdana" w:cs="Courier New"/>
+          <w:b/>
+        </w:rPr>
+      </w:pPr>
+      <w:r>
+        <w:rPr>
+          <w:rFonts w:ascii="Verdana" w:eastAsia="Times New Roman" w:hAnsi="Verdana" w:cs="Courier New"/>
+          <w:b/>
+        </w:rPr>
+        <w:t>Rudy Chandra :</w:t>
+      </w:r>
+    </w:p>
+    <w:p>
+      <w:pPr>
+        <w:tabs>
+          <w:tab w:val="left" w:pos="916"/>
+          <w:tab w:val="left" w:pos="1832"/>
+          <w:tab w:val="left" w:pos="2748"/>
+          <w:tab w:val="left" w:pos="3664"/>
+          <w:tab w:val="left" w:pos="4580"/>
+          <w:tab w:val="left" w:pos="5496"/>
+          <w:tab w:val="left" w:pos="6412"/>
+          <w:tab w:val="left" w:pos="7328"/>
+          <w:tab w:val="left" w:pos="8244"/>
+          <w:tab w:val="left" w:pos="9160"/>
+          <w:tab w:val="left" w:pos="10076"/>
+          <w:tab w:val="left" w:pos="10992"/>
+          <w:tab w:val="left" w:pos="11908"/>
+          <w:tab w:val="left" w:pos="12824"/>
+          <w:tab w:val="left" w:pos="13740"/>
+          <w:tab w:val="left" w:pos="14656"/>
+        </w:tabs>
+        <w:spacing w:after="0" w:line="240" w:lineRule="auto"/>
+        <w:rPr>
+          <w:rFonts w:ascii="Verdana" w:eastAsia="Times New Roman" w:hAnsi="Verdana" w:cs="Courier New"/>
+        </w:rPr>
+      </w:pPr>
+      <w:r>
+        <w:rPr>
+          <w:rFonts w:ascii="Verdana" w:eastAsia="Times New Roman" w:hAnsi="Verdana" w:cs="Courier New"/>
+        </w:rPr>
+        <w:t xml:space="preserve">1. Semalam saya.. </w:t>
+      </w:r>
+    </w:p>
+    <w:p>
+      <w:pPr>
+        <w:tabs>
+          <w:tab w:val="left" w:pos="916"/>
+          <w:tab w:val="left" w:pos="1832"/>
+          <w:tab w:val="left" w:pos="2748"/>
+          <w:tab w:val="left" w:pos="3664"/>
+          <w:tab w:val="left" w:pos="4580"/>
+          <w:tab w:val="left" w:pos="5496"/>
+          <w:tab w:val="left" w:pos="6412"/>
+          <w:tab w:val="left" w:pos="7328"/>
+          <w:tab w:val="left" w:pos="8244"/>
+          <w:tab w:val="left" w:pos="9160"/>
+          <w:tab w:val="left" w:pos="10076"/>
+          <w:tab w:val="left" w:pos="10992"/>
+          <w:tab w:val="left" w:pos="11908"/>
+          <w:tab w:val="left" w:pos="12824"/>
+          <w:tab w:val="left" w:pos="13740"/>
+          <w:tab w:val="left" w:pos="14656"/>
+        </w:tabs>
+        <w:spacing w:after="0" w:line="240" w:lineRule="auto"/>
+        <w:rPr>
+          <w:rFonts w:ascii="Verdana" w:eastAsia="Times New Roman" w:hAnsi="Verdana" w:cs="Courier New"/>
+        </w:rPr>
+      </w:pPr>
+      <w:r>
+        <w:rPr>
+          <w:rFonts w:ascii="Verdana" w:eastAsia="Times New Roman" w:hAnsi="Verdana" w:cs="Courier New"/>
+        </w:rPr>
+        <w:t xml:space="preserve">2. Hari ini saya, </w:t>
+      </w:r>
+    </w:p>
+    <w:p>
+      <w:pPr>
+        <w:tabs>
+          <w:tab w:val="left" w:pos="916"/>
+          <w:tab w:val="left" w:pos="1832"/>
+          <w:tab w:val="left" w:pos="2748"/>
+          <w:tab w:val="left" w:pos="3664"/>
+          <w:tab w:val="left" w:pos="4580"/>
+          <w:tab w:val="left" w:pos="5496"/>
+          <w:tab w:val="left" w:pos="6412"/>
+          <w:tab w:val="left" w:pos="7328"/>
+          <w:tab w:val="left" w:pos="8244"/>
+          <w:tab w:val="left" w:pos="9160"/>
+          <w:tab w:val="left" w:pos="10076"/>
+          <w:tab w:val="left" w:pos="10992"/>
+          <w:tab w:val="left" w:pos="11908"/>
+          <w:tab w:val="left" w:pos="12824"/>
+          <w:tab w:val="left" w:pos="13740"/>
+          <w:tab w:val="left" w:pos="14656"/>
+        </w:tabs>
+        <w:spacing w:after="0" w:line="240" w:lineRule="auto"/>
+        <w:rPr>
+          <w:rFonts w:ascii="Verdana" w:eastAsia="Times New Roman" w:hAnsi="Verdana" w:cs="Courier New"/>
+        </w:rPr>
+      </w:pPr>
+      <w:r>
+        <w:rPr>
+          <w:rFonts w:ascii="Verdana" w:eastAsia="Times New Roman" w:hAnsi="Verdana" w:cs="Courier New"/>
+        </w:rPr>
+        <w:t>3. Saya ada kendala di..</w:t>
+      </w:r>
+    </w:p>
+    <w:p>
+      <w:pPr>
+        <w:tabs>
+          <w:tab w:val="left" w:pos="916"/>
+          <w:tab w:val="left" w:pos="1832"/>
+          <w:tab w:val="left" w:pos="2748"/>
+          <w:tab w:val="left" w:pos="3664"/>
+          <w:tab w:val="left" w:pos="4580"/>
+          <w:tab w:val="left" w:pos="5496"/>
+          <w:tab w:val="left" w:pos="6412"/>
+          <w:tab w:val="left" w:pos="7328"/>
+          <w:tab w:val="left" w:pos="8244"/>
+          <w:tab w:val="left" w:pos="9160"/>
+          <w:tab w:val="left" w:pos="10076"/>
+          <w:tab w:val="left" w:pos="10992"/>
+          <w:tab w:val="left" w:pos="11908"/>
+          <w:tab w:val="left" w:pos="12824"/>
+          <w:tab w:val="left" w:pos="13740"/>
+          <w:tab w:val="left" w:pos="14656"/>
+        </w:tabs>
+        <w:spacing w:after="0" w:line="240" w:lineRule="auto"/>
+        <w:rPr>
+          <w:rFonts w:ascii="Verdana" w:eastAsia="Times New Roman" w:hAnsi="Verdana" w:cs="Courier New"/>
+        </w:rPr>
+      </w:pPr>
+    </w:p>
+    <w:p>
+      <w:pPr>
+        <w:tabs>
+          <w:tab w:val="left" w:pos="916"/>
+          <w:tab w:val="left" w:pos="1832"/>
+          <w:tab w:val="left" w:pos="2748"/>
+          <w:tab w:val="left" w:pos="3664"/>
+          <w:tab w:val="left" w:pos="4580"/>
+          <w:tab w:val="left" w:pos="5496"/>
+          <w:tab w:val="left" w:pos="6412"/>
+          <w:tab w:val="left" w:pos="7328"/>
+          <w:tab w:val="left" w:pos="8244"/>
+          <w:tab w:val="left" w:pos="9160"/>
+          <w:tab w:val="left" w:pos="10076"/>
+          <w:tab w:val="left" w:pos="10992"/>
+          <w:tab w:val="left" w:pos="11908"/>
+          <w:tab w:val="left" w:pos="12824"/>
+          <w:tab w:val="left" w:pos="13740"/>
+          <w:tab w:val="left" w:pos="14656"/>
+        </w:tabs>
+        <w:spacing w:after="0" w:line="240" w:lineRule="auto"/>
+        <w:rPr>
+          <w:rFonts w:ascii="Verdana" w:eastAsia="Times New Roman" w:hAnsi="Verdana" w:cs="Courier New"/>
+          <w:b/>
+        </w:rPr>
+      </w:pPr>
+      <w:r>
+        <w:rPr>
+          <w:rFonts w:ascii="Verdana" w:eastAsia="Times New Roman" w:hAnsi="Verdana" w:cs="Courier New"/>
+          <w:b/>
+        </w:rPr>
+        <w:t>Ricky :</w:t>
+      </w:r>
+    </w:p>
+    <w:p>
+      <w:pPr>
+        <w:tabs>
+          <w:tab w:val="left" w:pos="916"/>
+          <w:tab w:val="left" w:pos="1832"/>
+          <w:tab w:val="left" w:pos="2748"/>
+          <w:tab w:val="left" w:pos="3664"/>
+          <w:tab w:val="left" w:pos="4580"/>
+          <w:tab w:val="left" w:pos="5496"/>
+          <w:tab w:val="left" w:pos="6412"/>
+          <w:tab w:val="left" w:pos="7328"/>
+          <w:tab w:val="left" w:pos="8244"/>
+          <w:tab w:val="left" w:pos="9160"/>
+          <w:tab w:val="left" w:pos="10076"/>
+          <w:tab w:val="left" w:pos="10992"/>
+          <w:tab w:val="left" w:pos="11908"/>
+          <w:tab w:val="left" w:pos="12824"/>
+          <w:tab w:val="left" w:pos="13740"/>
+          <w:tab w:val="left" w:pos="14656"/>
+        </w:tabs>
+        <w:spacing w:after="0" w:line="240" w:lineRule="auto"/>
+        <w:rPr>
+          <w:rFonts w:ascii="Verdana" w:eastAsia="Times New Roman" w:hAnsi="Verdana" w:cs="Courier New"/>
+        </w:rPr>
+      </w:pPr>
+      <w:r>
+        <w:rPr>
+          <w:rFonts w:ascii="Verdana" w:eastAsia="Times New Roman" w:hAnsi="Verdana" w:cs="Courier New"/>
+        </w:rPr>
+        <w:t>1.Semalam saya mengatur peletakkan slide.</w:t>
+      </w:r>
+    </w:p>
+    <w:p>
+      <w:pPr>
+        <w:tabs>
+          <w:tab w:val="left" w:pos="916"/>
+          <w:tab w:val="left" w:pos="1832"/>
+          <w:tab w:val="left" w:pos="2748"/>
+          <w:tab w:val="left" w:pos="3664"/>
+          <w:tab w:val="left" w:pos="4580"/>
+          <w:tab w:val="left" w:pos="5496"/>
+          <w:tab w:val="left" w:pos="6412"/>
+          <w:tab w:val="left" w:pos="7328"/>
+          <w:tab w:val="left" w:pos="8244"/>
+          <w:tab w:val="left" w:pos="9160"/>
+          <w:tab w:val="left" w:pos="10076"/>
+          <w:tab w:val="left" w:pos="10992"/>
+          <w:tab w:val="left" w:pos="11908"/>
+          <w:tab w:val="left" w:pos="12824"/>
+          <w:tab w:val="left" w:pos="13740"/>
+          <w:tab w:val="left" w:pos="14656"/>
+        </w:tabs>
+        <w:spacing w:after="0" w:line="240" w:lineRule="auto"/>
+        <w:rPr>
+          <w:rFonts w:ascii="Verdana" w:eastAsia="Times New Roman" w:hAnsi="Verdana" w:cs="Courier New"/>
+        </w:rPr>
+      </w:pPr>
+      <w:r>
+        <w:rPr>
+          <w:rFonts w:ascii="Verdana" w:eastAsia="Times New Roman" w:hAnsi="Verdana" w:cs="Courier New"/>
+        </w:rPr>
+        <w:lastRenderedPageBreak/>
+        <w:t xml:space="preserve">2. Hari ini saya, </w:t>
+      </w:r>
+      <w:r>
+        <w:rPr>
+          <w:rFonts w:ascii="Verdana" w:eastAsia="Times New Roman" w:hAnsi="Verdana" w:cs="Courier New"/>
+        </w:rPr>
+        <w:t>menambah efek ke semua slide presentasi.</w:t>
+      </w:r>
+    </w:p>
+    <w:p>
+      <w:pPr>
+        <w:tabs>
+          <w:tab w:val="left" w:pos="916"/>
+          <w:tab w:val="left" w:pos="1832"/>
+          <w:tab w:val="left" w:pos="2748"/>
+          <w:tab w:val="left" w:pos="3664"/>
+          <w:tab w:val="left" w:pos="4580"/>
+          <w:tab w:val="left" w:pos="5496"/>
+          <w:tab w:val="left" w:pos="6412"/>
+          <w:tab w:val="left" w:pos="7328"/>
+          <w:tab w:val="left" w:pos="8244"/>
+          <w:tab w:val="left" w:pos="9160"/>
+          <w:tab w:val="left" w:pos="10076"/>
+          <w:tab w:val="left" w:pos="10992"/>
+          <w:tab w:val="left" w:pos="11908"/>
+          <w:tab w:val="left" w:pos="12824"/>
+          <w:tab w:val="left" w:pos="13740"/>
+          <w:tab w:val="left" w:pos="14656"/>
+        </w:tabs>
+        <w:spacing w:after="0" w:line="240" w:lineRule="auto"/>
+        <w:rPr>
+          <w:rFonts w:ascii="Verdana" w:eastAsia="Times New Roman" w:hAnsi="Verdana" w:cs="Courier New"/>
+        </w:rPr>
+      </w:pPr>
+      <w:r>
+        <w:rPr>
+          <w:rFonts w:ascii="Verdana" w:eastAsia="Times New Roman" w:hAnsi="Verdana" w:cs="Courier New"/>
+        </w:rPr>
+        <w:t xml:space="preserve">3. Saya </w:t>
+      </w:r>
+      <w:r>
+        <w:rPr>
+          <w:rFonts w:ascii="Verdana" w:eastAsia="Times New Roman" w:hAnsi="Verdana" w:cs="Courier New"/>
+        </w:rPr>
+        <w:t xml:space="preserve">tidak </w:t>
+      </w:r>
+      <w:r>
+        <w:rPr>
+          <w:rFonts w:ascii="Verdana" w:eastAsia="Times New Roman" w:hAnsi="Verdana" w:cs="Courier New"/>
+        </w:rPr>
+        <w:t>ada kendala</w:t>
+      </w:r>
+      <w:r>
+        <w:rPr>
+          <w:rFonts w:ascii="Verdana" w:eastAsia="Times New Roman" w:hAnsi="Verdana" w:cs="Courier New"/>
+        </w:rPr>
+        <w:t>.</w:t>
+      </w:r>
+      <w:r>
+        <w:rPr>
+          <w:rFonts w:ascii="Verdana" w:eastAsia="Times New Roman" w:hAnsi="Verdana" w:cs="Courier New"/>
+        </w:rPr>
+        <w:t xml:space="preserve"> </w:t>
+      </w:r>
+    </w:p>
+    <w:p>
+      <w:pPr>
+        <w:tabs>
+          <w:tab w:val="left" w:pos="916"/>
+          <w:tab w:val="left" w:pos="1832"/>
+          <w:tab w:val="left" w:pos="2748"/>
+          <w:tab w:val="left" w:pos="3664"/>
+          <w:tab w:val="left" w:pos="4580"/>
+          <w:tab w:val="left" w:pos="5496"/>
+          <w:tab w:val="left" w:pos="6412"/>
+          <w:tab w:val="left" w:pos="7328"/>
+          <w:tab w:val="left" w:pos="8244"/>
+          <w:tab w:val="left" w:pos="9160"/>
+          <w:tab w:val="left" w:pos="10076"/>
+          <w:tab w:val="left" w:pos="10992"/>
+          <w:tab w:val="left" w:pos="11908"/>
+          <w:tab w:val="left" w:pos="12824"/>
+          <w:tab w:val="left" w:pos="13740"/>
+          <w:tab w:val="left" w:pos="14656"/>
+        </w:tabs>
+        <w:spacing w:after="0" w:line="240" w:lineRule="auto"/>
+        <w:rPr>
+          <w:rFonts w:ascii="Verdana" w:eastAsia="Times New Roman" w:hAnsi="Verdana" w:cs="Courier New"/>
+        </w:rPr>
+      </w:pPr>
+    </w:p>
+    <w:p>
+      <w:pPr>
+        <w:tabs>
+          <w:tab w:val="left" w:pos="916"/>
+          <w:tab w:val="left" w:pos="1832"/>
+          <w:tab w:val="left" w:pos="2748"/>
+          <w:tab w:val="left" w:pos="3664"/>
+          <w:tab w:val="left" w:pos="4580"/>
+          <w:tab w:val="left" w:pos="5496"/>
+          <w:tab w:val="left" w:pos="6412"/>
+          <w:tab w:val="left" w:pos="7328"/>
+          <w:tab w:val="left" w:pos="8244"/>
+          <w:tab w:val="left" w:pos="9160"/>
+          <w:tab w:val="left" w:pos="10076"/>
+          <w:tab w:val="left" w:pos="10992"/>
+          <w:tab w:val="left" w:pos="11908"/>
+          <w:tab w:val="left" w:pos="12824"/>
+          <w:tab w:val="left" w:pos="13740"/>
+          <w:tab w:val="left" w:pos="14656"/>
+        </w:tabs>
+        <w:spacing w:after="0" w:line="240" w:lineRule="auto"/>
+        <w:rPr>
+          <w:rFonts w:ascii="Verdana" w:eastAsia="Times New Roman" w:hAnsi="Verdana" w:cs="Courier New"/>
+          <w:b/>
+        </w:rPr>
+      </w:pPr>
+      <w:r>
+        <w:rPr>
+          <w:rFonts w:ascii="Verdana" w:eastAsia="Times New Roman" w:hAnsi="Verdana" w:cs="Courier New"/>
+          <w:b/>
+        </w:rPr>
+        <w:t>Luis Tono :</w:t>
+      </w:r>
+    </w:p>
+    <w:p>
+      <w:pPr>
+        <w:tabs>
+          <w:tab w:val="left" w:pos="916"/>
+          <w:tab w:val="left" w:pos="1832"/>
+          <w:tab w:val="left" w:pos="2748"/>
+          <w:tab w:val="left" w:pos="3664"/>
+          <w:tab w:val="left" w:pos="4580"/>
+          <w:tab w:val="left" w:pos="5496"/>
+          <w:tab w:val="left" w:pos="6412"/>
+          <w:tab w:val="left" w:pos="7328"/>
+          <w:tab w:val="left" w:pos="8244"/>
+          <w:tab w:val="left" w:pos="9160"/>
+          <w:tab w:val="left" w:pos="10076"/>
+          <w:tab w:val="left" w:pos="10992"/>
+          <w:tab w:val="left" w:pos="11908"/>
+          <w:tab w:val="left" w:pos="12824"/>
+          <w:tab w:val="left" w:pos="13740"/>
+          <w:tab w:val="left" w:pos="14656"/>
+        </w:tabs>
+        <w:spacing w:after="0" w:line="240" w:lineRule="auto"/>
+        <w:rPr>
+          <w:rFonts w:ascii="Verdana" w:eastAsia="Times New Roman" w:hAnsi="Verdana" w:cs="Courier New"/>
+        </w:rPr>
+      </w:pPr>
+      <w:r>
+        <w:rPr>
+          <w:rFonts w:ascii="Verdana" w:eastAsia="Times New Roman" w:hAnsi="Verdana" w:cs="Courier New"/>
+        </w:rPr>
+        <w:t>1.Semalam saya menambahkan info latar belakang</w:t>
+      </w:r>
+      <w:r>
+        <w:rPr>
+          <w:rFonts w:ascii="Verdana" w:eastAsia="Times New Roman" w:hAnsi="Verdana" w:cs="Courier New"/>
+        </w:rPr>
+        <w:t xml:space="preserve"> </w:t>
+      </w:r>
+    </w:p>
+    <w:p>
+      <w:pPr>
+        <w:tabs>
+          <w:tab w:val="left" w:pos="916"/>
+          <w:tab w:val="left" w:pos="1832"/>
+          <w:tab w:val="left" w:pos="2748"/>
+          <w:tab w:val="left" w:pos="3664"/>
+          <w:tab w:val="left" w:pos="4580"/>
+          <w:tab w:val="left" w:pos="5496"/>
+          <w:tab w:val="left" w:pos="6412"/>
+          <w:tab w:val="left" w:pos="7328"/>
+          <w:tab w:val="left" w:pos="8244"/>
+          <w:tab w:val="left" w:pos="9160"/>
+          <w:tab w:val="left" w:pos="10076"/>
+          <w:tab w:val="left" w:pos="10992"/>
+          <w:tab w:val="left" w:pos="11908"/>
+          <w:tab w:val="left" w:pos="12824"/>
+          <w:tab w:val="left" w:pos="13740"/>
+          <w:tab w:val="left" w:pos="14656"/>
+        </w:tabs>
+        <w:spacing w:after="0" w:line="240" w:lineRule="auto"/>
+        <w:rPr>
+          <w:rFonts w:ascii="Verdana" w:eastAsia="Times New Roman" w:hAnsi="Verdana" w:cs="Courier New"/>
+        </w:rPr>
+      </w:pPr>
+      <w:r>
+        <w:rPr>
+          <w:rFonts w:ascii="Verdana" w:eastAsia="Times New Roman" w:hAnsi="Verdana" w:cs="Courier New"/>
+        </w:rPr>
+        <w:t xml:space="preserve">2. Hari ini saya, </w:t>
+      </w:r>
+      <w:r>
+        <w:rPr>
+          <w:rFonts w:ascii="Verdana" w:eastAsia="Times New Roman" w:hAnsi="Verdana" w:cs="Courier New"/>
+        </w:rPr>
+        <w:t>melakukan finshing slide ending</w:t>
+      </w:r>
+    </w:p>
+    <w:p>
+      <w:pPr>
+        <w:tabs>
+          <w:tab w:val="left" w:pos="916"/>
+          <w:tab w:val="left" w:pos="1832"/>
+          <w:tab w:val="left" w:pos="2748"/>
+          <w:tab w:val="left" w:pos="3664"/>
+          <w:tab w:val="left" w:pos="4580"/>
+          <w:tab w:val="left" w:pos="5496"/>
+          <w:tab w:val="left" w:pos="6412"/>
+          <w:tab w:val="left" w:pos="7328"/>
+          <w:tab w:val="left" w:pos="8244"/>
+          <w:tab w:val="left" w:pos="9160"/>
+          <w:tab w:val="left" w:pos="10076"/>
+          <w:tab w:val="left" w:pos="10992"/>
+          <w:tab w:val="left" w:pos="11908"/>
+          <w:tab w:val="left" w:pos="12824"/>
+          <w:tab w:val="left" w:pos="13740"/>
+          <w:tab w:val="left" w:pos="14656"/>
+        </w:tabs>
+        <w:spacing w:after="0" w:line="240" w:lineRule="auto"/>
+        <w:rPr>
+          <w:rFonts w:ascii="Verdana" w:eastAsia="Times New Roman" w:hAnsi="Verdana" w:cs="Courier New"/>
+        </w:rPr>
+      </w:pPr>
+      <w:r>
+        <w:rPr>
+          <w:rFonts w:ascii="Verdana" w:eastAsia="Times New Roman" w:hAnsi="Verdana" w:cs="Courier New"/>
+        </w:rPr>
+        <w:t xml:space="preserve">3. Saya </w:t>
+      </w:r>
+      <w:r>
+        <w:rPr>
+          <w:rFonts w:ascii="Verdana" w:eastAsia="Times New Roman" w:hAnsi="Verdana" w:cs="Courier New"/>
+        </w:rPr>
+        <w:t xml:space="preserve">belum </w:t>
+      </w:r>
       <w:bookmarkStart w:id="0" w:name="_GoBack"/>
       <w:bookmarkEnd w:id="0"/>
-    </w:p>
-    <w:p>
-      <w:pPr>
-        <w:tabs>
-          <w:tab w:val="left" w:pos="916"/>
-          <w:tab w:val="left" w:pos="1832"/>
-          <w:tab w:val="left" w:pos="2748"/>
-          <w:tab w:val="left" w:pos="3664"/>
-          <w:tab w:val="left" w:pos="4580"/>
-          <w:tab w:val="left" w:pos="5496"/>
-          <w:tab w:val="left" w:pos="6412"/>
-          <w:tab w:val="left" w:pos="7328"/>
-          <w:tab w:val="left" w:pos="8244"/>
-          <w:tab w:val="left" w:pos="9160"/>
-          <w:tab w:val="left" w:pos="10076"/>
-          <w:tab w:val="left" w:pos="10992"/>
-          <w:tab w:val="left" w:pos="11908"/>
-          <w:tab w:val="left" w:pos="12824"/>
-          <w:tab w:val="left" w:pos="13740"/>
-          <w:tab w:val="left" w:pos="14656"/>
-        </w:tabs>
-        <w:spacing w:after="0" w:line="240" w:lineRule="auto"/>
-        <w:rPr>
-          <w:rFonts w:ascii="Verdana" w:eastAsia="Times New Roman" w:hAnsi="Verdana" w:cs="Courier New"/>
-        </w:rPr>
-      </w:pPr>
-    </w:p>
-    <w:p>
-      <w:pPr>
-        <w:tabs>
-          <w:tab w:val="left" w:pos="916"/>
-          <w:tab w:val="left" w:pos="1832"/>
-          <w:tab w:val="left" w:pos="2748"/>
-          <w:tab w:val="left" w:pos="3664"/>
-          <w:tab w:val="left" w:pos="4580"/>
-          <w:tab w:val="left" w:pos="5496"/>
-          <w:tab w:val="left" w:pos="6412"/>
-          <w:tab w:val="left" w:pos="7328"/>
-          <w:tab w:val="left" w:pos="8244"/>
-          <w:tab w:val="left" w:pos="9160"/>
-          <w:tab w:val="left" w:pos="10076"/>
-          <w:tab w:val="left" w:pos="10992"/>
-          <w:tab w:val="left" w:pos="11908"/>
-          <w:tab w:val="left" w:pos="12824"/>
-          <w:tab w:val="left" w:pos="13740"/>
-          <w:tab w:val="left" w:pos="14656"/>
-        </w:tabs>
-        <w:spacing w:after="0" w:line="240" w:lineRule="auto"/>
-        <w:rPr>
-          <w:rFonts w:ascii="Verdana" w:eastAsia="Times New Roman" w:hAnsi="Verdana" w:cs="Courier New"/>
-          <w:b/>
-        </w:rPr>
-      </w:pPr>
-      <w:r>
-        <w:rPr>
-          <w:rFonts w:ascii="Verdana" w:eastAsia="Times New Roman" w:hAnsi="Verdana" w:cs="Courier New"/>
-          <w:b/>
-        </w:rPr>
-        <w:t>Jimmy Susilo :</w:t>
-      </w:r>
-    </w:p>
-    <w:p>
-      <w:pPr>
-        <w:tabs>
-          <w:tab w:val="left" w:pos="916"/>
-          <w:tab w:val="left" w:pos="1832"/>
-          <w:tab w:val="left" w:pos="2748"/>
-          <w:tab w:val="left" w:pos="3664"/>
-          <w:tab w:val="left" w:pos="4580"/>
-          <w:tab w:val="left" w:pos="5496"/>
-          <w:tab w:val="left" w:pos="6412"/>
-          <w:tab w:val="left" w:pos="7328"/>
-          <w:tab w:val="left" w:pos="8244"/>
-          <w:tab w:val="left" w:pos="9160"/>
-          <w:tab w:val="left" w:pos="10076"/>
-          <w:tab w:val="left" w:pos="10992"/>
-          <w:tab w:val="left" w:pos="11908"/>
-          <w:tab w:val="left" w:pos="12824"/>
-          <w:tab w:val="left" w:pos="13740"/>
-          <w:tab w:val="left" w:pos="14656"/>
-        </w:tabs>
-        <w:spacing w:after="0" w:line="240" w:lineRule="auto"/>
-        <w:rPr>
-          <w:rFonts w:ascii="Verdana" w:eastAsia="Times New Roman" w:hAnsi="Verdana" w:cs="Courier New"/>
-        </w:rPr>
-      </w:pPr>
-      <w:r>
-        <w:rPr>
-          <w:rFonts w:ascii="Verdana" w:eastAsia="Times New Roman" w:hAnsi="Verdana" w:cs="Courier New"/>
-        </w:rPr>
-        <w:t>1.Semalam saya</w:t>
-      </w:r>
-      <w:r>
-        <w:rPr>
-          <w:rFonts w:ascii="Verdana" w:eastAsia="Times New Roman" w:hAnsi="Verdana" w:cs="Courier New"/>
-        </w:rPr>
-        <w:t xml:space="preserve"> </w:t>
-      </w:r>
-      <w:r>
-        <w:rPr>
-          <w:rFonts w:ascii="Verdana" w:eastAsia="Times New Roman" w:hAnsi="Verdana" w:cs="Courier New"/>
-        </w:rPr>
-        <w:t>mengedit back log dan menambah isi slide Keuntungan Bladeless Fan</w:t>
-      </w:r>
-    </w:p>
-    <w:p>
-      <w:pPr>
-        <w:tabs>
-          <w:tab w:val="left" w:pos="916"/>
-          <w:tab w:val="left" w:pos="1832"/>
-          <w:tab w:val="left" w:pos="2748"/>
-          <w:tab w:val="left" w:pos="3664"/>
-          <w:tab w:val="left" w:pos="4580"/>
-          <w:tab w:val="left" w:pos="5496"/>
-          <w:tab w:val="left" w:pos="6412"/>
-          <w:tab w:val="left" w:pos="7328"/>
-          <w:tab w:val="left" w:pos="8244"/>
-          <w:tab w:val="left" w:pos="9160"/>
-          <w:tab w:val="left" w:pos="10076"/>
-          <w:tab w:val="left" w:pos="10992"/>
-          <w:tab w:val="left" w:pos="11908"/>
-          <w:tab w:val="left" w:pos="12824"/>
-          <w:tab w:val="left" w:pos="13740"/>
-          <w:tab w:val="left" w:pos="14656"/>
-        </w:tabs>
-        <w:spacing w:after="0" w:line="240" w:lineRule="auto"/>
-        <w:rPr>
-          <w:rFonts w:ascii="Verdana" w:eastAsia="Times New Roman" w:hAnsi="Verdana" w:cs="Courier New"/>
-        </w:rPr>
-      </w:pPr>
-      <w:r>
-        <w:rPr>
-          <w:rFonts w:ascii="Verdana" w:eastAsia="Times New Roman" w:hAnsi="Verdana" w:cs="Courier New"/>
-        </w:rPr>
-        <w:t xml:space="preserve">2. Hari ini saya, </w:t>
-      </w:r>
-      <w:r>
-        <w:rPr>
-          <w:rFonts w:ascii="Verdana" w:eastAsia="Times New Roman" w:hAnsi="Verdana" w:cs="Courier New"/>
-        </w:rPr>
-        <w:t xml:space="preserve">mengedit backlog dan </w:t>
-      </w:r>
-      <w:r>
-        <w:rPr>
-          <w:rFonts w:ascii="Verdana" w:eastAsia="Times New Roman" w:hAnsi="Verdana" w:cs="Courier New"/>
-        </w:rPr>
-        <w:t>menambah isi dari slide keuntungan bladeless fan</w:t>
-      </w:r>
-    </w:p>
-    <w:p>
-      <w:pPr>
-        <w:tabs>
-          <w:tab w:val="left" w:pos="916"/>
-          <w:tab w:val="left" w:pos="1832"/>
-          <w:tab w:val="left" w:pos="2748"/>
-          <w:tab w:val="left" w:pos="3664"/>
-          <w:tab w:val="left" w:pos="4580"/>
-          <w:tab w:val="left" w:pos="5496"/>
-          <w:tab w:val="left" w:pos="6412"/>
-          <w:tab w:val="left" w:pos="7328"/>
-          <w:tab w:val="left" w:pos="8244"/>
-          <w:tab w:val="left" w:pos="9160"/>
-          <w:tab w:val="left" w:pos="10076"/>
-          <w:tab w:val="left" w:pos="10992"/>
-          <w:tab w:val="left" w:pos="11908"/>
-          <w:tab w:val="left" w:pos="12824"/>
-          <w:tab w:val="left" w:pos="13740"/>
-          <w:tab w:val="left" w:pos="14656"/>
-        </w:tabs>
-        <w:spacing w:after="0" w:line="240" w:lineRule="auto"/>
-        <w:rPr>
-          <w:rFonts w:ascii="Verdana" w:eastAsia="Times New Roman" w:hAnsi="Verdana" w:cs="Courier New"/>
-        </w:rPr>
-      </w:pPr>
-      <w:r>
-        <w:rPr>
-          <w:rFonts w:ascii="Verdana" w:eastAsia="Times New Roman" w:hAnsi="Verdana" w:cs="Courier New"/>
-        </w:rPr>
-        <w:t xml:space="preserve">3. Saya </w:t>
-      </w:r>
-      <w:r>
-        <w:rPr>
-          <w:rFonts w:ascii="Verdana" w:eastAsia="Times New Roman" w:hAnsi="Verdana" w:cs="Courier New"/>
-        </w:rPr>
-        <w:t>belum</w:t>
-      </w:r>
-      <w:r>
-        <w:rPr>
-          <w:rFonts w:ascii="Verdana" w:eastAsia="Times New Roman" w:hAnsi="Verdana" w:cs="Courier New"/>
-        </w:rPr>
-        <w:t xml:space="preserve"> </w:t>
-      </w:r>
-      <w:r>
-        <w:rPr>
-          <w:rFonts w:ascii="Verdana" w:eastAsia="Times New Roman" w:hAnsi="Verdana" w:cs="Courier New"/>
-        </w:rPr>
-        <w:t>ada kendala.</w:t>
-      </w:r>
-    </w:p>
-    <w:p>
-      <w:pPr>
-        <w:rPr>
-          <w:rFonts w:ascii="Verdana" w:hAnsi="Verdana"/>
-        </w:rPr>
-      </w:pPr>
-    </w:p>
-    <w:p>
-      <w:pPr>
-        <w:tabs>
-          <w:tab w:val="left" w:pos="916"/>
-          <w:tab w:val="left" w:pos="1832"/>
-          <w:tab w:val="left" w:pos="2748"/>
-          <w:tab w:val="left" w:pos="3664"/>
-          <w:tab w:val="left" w:pos="4580"/>
-          <w:tab w:val="left" w:pos="5496"/>
-          <w:tab w:val="left" w:pos="6412"/>
-          <w:tab w:val="left" w:pos="7328"/>
-          <w:tab w:val="left" w:pos="8244"/>
-          <w:tab w:val="left" w:pos="9160"/>
-          <w:tab w:val="left" w:pos="10076"/>
-          <w:tab w:val="left" w:pos="10992"/>
-          <w:tab w:val="left" w:pos="11908"/>
-          <w:tab w:val="left" w:pos="12824"/>
-          <w:tab w:val="left" w:pos="13740"/>
-          <w:tab w:val="left" w:pos="14656"/>
-        </w:tabs>
-        <w:spacing w:after="0" w:line="240" w:lineRule="auto"/>
-        <w:jc w:val="center"/>
-        <w:rPr>
-          <w:rFonts w:ascii="Verdana" w:eastAsia="Times New Roman" w:hAnsi="Verdana" w:cs="Courier New"/>
-          <w:b/>
-          <w:sz w:val="26"/>
-        </w:rPr>
-      </w:pPr>
-      <w:r>
-        <w:rPr>
-          <w:rFonts w:ascii="Verdana" w:eastAsia="Times New Roman" w:hAnsi="Verdana" w:cs="Courier New"/>
-          <w:b/>
-          <w:sz w:val="26"/>
-        </w:rPr>
-        <w:t>6</w:t>
-      </w:r>
-      <w:r>
-        <w:rPr>
-          <w:rFonts w:ascii="Verdana" w:eastAsia="Times New Roman" w:hAnsi="Verdana" w:cs="Courier New"/>
-          <w:b/>
-          <w:sz w:val="26"/>
-        </w:rPr>
-        <w:t>/</w:t>
-      </w:r>
-      <w:r>
-        <w:rPr>
-          <w:rFonts w:ascii="Verdana" w:eastAsia="Times New Roman" w:hAnsi="Verdana" w:cs="Courier New"/>
-          <w:b/>
-          <w:sz w:val="26"/>
-        </w:rPr>
-        <w:t>6</w:t>
-      </w:r>
-    </w:p>
-    <w:p>
-      <w:pPr>
-        <w:tabs>
-          <w:tab w:val="left" w:pos="916"/>
-          <w:tab w:val="left" w:pos="1832"/>
-          <w:tab w:val="left" w:pos="2748"/>
-          <w:tab w:val="left" w:pos="3664"/>
-          <w:tab w:val="left" w:pos="4580"/>
-          <w:tab w:val="left" w:pos="5496"/>
-          <w:tab w:val="left" w:pos="6412"/>
-          <w:tab w:val="left" w:pos="7328"/>
-          <w:tab w:val="left" w:pos="8244"/>
-          <w:tab w:val="left" w:pos="9160"/>
-          <w:tab w:val="left" w:pos="10076"/>
-          <w:tab w:val="left" w:pos="10992"/>
-          <w:tab w:val="left" w:pos="11908"/>
-          <w:tab w:val="left" w:pos="12824"/>
-          <w:tab w:val="left" w:pos="13740"/>
-          <w:tab w:val="left" w:pos="14656"/>
-        </w:tabs>
-        <w:spacing w:after="0" w:line="240" w:lineRule="auto"/>
-        <w:jc w:val="center"/>
-        <w:rPr>
-          <w:rFonts w:ascii="Verdana" w:eastAsia="Times New Roman" w:hAnsi="Verdana" w:cs="Courier New"/>
-          <w:b/>
-          <w:sz w:val="26"/>
-        </w:rPr>
-      </w:pPr>
-      <w:r>
-        <w:rPr>
-          <w:rFonts w:ascii="Verdana" w:eastAsia="Times New Roman" w:hAnsi="Verdana" w:cs="Courier New"/>
-          <w:b/>
-          <w:sz w:val="26"/>
-        </w:rPr>
-        <w:t xml:space="preserve">Daily Scrum </w:t>
-      </w:r>
-    </w:p>
-    <w:p>
-      <w:pPr>
-        <w:tabs>
-          <w:tab w:val="left" w:pos="916"/>
-          <w:tab w:val="left" w:pos="1832"/>
-          <w:tab w:val="left" w:pos="2748"/>
-          <w:tab w:val="left" w:pos="3664"/>
-          <w:tab w:val="left" w:pos="4580"/>
-          <w:tab w:val="left" w:pos="5496"/>
-          <w:tab w:val="left" w:pos="6412"/>
-          <w:tab w:val="left" w:pos="7328"/>
-          <w:tab w:val="left" w:pos="8244"/>
-          <w:tab w:val="left" w:pos="9160"/>
-          <w:tab w:val="left" w:pos="10076"/>
-          <w:tab w:val="left" w:pos="10992"/>
-          <w:tab w:val="left" w:pos="11908"/>
-          <w:tab w:val="left" w:pos="12824"/>
-          <w:tab w:val="left" w:pos="13740"/>
-          <w:tab w:val="left" w:pos="14656"/>
-        </w:tabs>
-        <w:spacing w:after="0" w:line="240" w:lineRule="auto"/>
-        <w:jc w:val="center"/>
-        <w:rPr>
-          <w:rFonts w:ascii="Verdana" w:eastAsia="Times New Roman" w:hAnsi="Verdana" w:cs="Courier New"/>
-          <w:b/>
-          <w:sz w:val="26"/>
-        </w:rPr>
-      </w:pPr>
-      <w:r>
-        <w:rPr>
-          <w:rFonts w:ascii="Verdana" w:eastAsia="Times New Roman" w:hAnsi="Verdana" w:cs="Courier New"/>
-          <w:b/>
-          <w:sz w:val="26"/>
-        </w:rPr>
-        <w:t xml:space="preserve">(Scrum Master : </w:t>
-      </w:r>
-      <w:r>
-        <w:rPr>
-          <w:rFonts w:ascii="Verdana" w:eastAsia="Times New Roman" w:hAnsi="Verdana" w:cs="Courier New"/>
-          <w:b/>
-          <w:sz w:val="26"/>
-        </w:rPr>
-        <w:t>Jimmy Susilo</w:t>
-      </w:r>
-      <w:r>
-        <w:rPr>
-          <w:rFonts w:ascii="Verdana" w:eastAsia="Times New Roman" w:hAnsi="Verdana" w:cs="Courier New"/>
-          <w:b/>
-          <w:sz w:val="26"/>
-        </w:rPr>
-        <w:t>)</w:t>
-      </w:r>
-    </w:p>
-    <w:p>
-      <w:pPr>
-        <w:tabs>
-          <w:tab w:val="left" w:pos="916"/>
-          <w:tab w:val="left" w:pos="1832"/>
-          <w:tab w:val="left" w:pos="2748"/>
-          <w:tab w:val="left" w:pos="3664"/>
-          <w:tab w:val="left" w:pos="4580"/>
-          <w:tab w:val="left" w:pos="5496"/>
-          <w:tab w:val="left" w:pos="6412"/>
-          <w:tab w:val="left" w:pos="7328"/>
-          <w:tab w:val="left" w:pos="8244"/>
-          <w:tab w:val="left" w:pos="9160"/>
-          <w:tab w:val="left" w:pos="10076"/>
-          <w:tab w:val="left" w:pos="10992"/>
-          <w:tab w:val="left" w:pos="11908"/>
-          <w:tab w:val="left" w:pos="12824"/>
-          <w:tab w:val="left" w:pos="13740"/>
-          <w:tab w:val="left" w:pos="14656"/>
-        </w:tabs>
-        <w:spacing w:after="0" w:line="240" w:lineRule="auto"/>
-        <w:rPr>
-          <w:rFonts w:ascii="Verdana" w:eastAsia="Times New Roman" w:hAnsi="Verdana" w:cs="Courier New"/>
-          <w:b/>
-        </w:rPr>
-      </w:pPr>
-      <w:r>
-        <w:rPr>
-          <w:rFonts w:ascii="Verdana" w:eastAsia="Times New Roman" w:hAnsi="Verdana" w:cs="Courier New"/>
-          <w:b/>
-        </w:rPr>
-        <w:t>Rudy Chandra :</w:t>
-      </w:r>
-    </w:p>
-    <w:p>
-      <w:pPr>
-        <w:tabs>
-          <w:tab w:val="left" w:pos="916"/>
-          <w:tab w:val="left" w:pos="1832"/>
-          <w:tab w:val="left" w:pos="2748"/>
-          <w:tab w:val="left" w:pos="3664"/>
-          <w:tab w:val="left" w:pos="4580"/>
-          <w:tab w:val="left" w:pos="5496"/>
-          <w:tab w:val="left" w:pos="6412"/>
-          <w:tab w:val="left" w:pos="7328"/>
-          <w:tab w:val="left" w:pos="8244"/>
-          <w:tab w:val="left" w:pos="9160"/>
-          <w:tab w:val="left" w:pos="10076"/>
-          <w:tab w:val="left" w:pos="10992"/>
-          <w:tab w:val="left" w:pos="11908"/>
-          <w:tab w:val="left" w:pos="12824"/>
-          <w:tab w:val="left" w:pos="13740"/>
-          <w:tab w:val="left" w:pos="14656"/>
-        </w:tabs>
-        <w:spacing w:after="0" w:line="240" w:lineRule="auto"/>
-        <w:rPr>
-          <w:rFonts w:ascii="Verdana" w:eastAsia="Times New Roman" w:hAnsi="Verdana" w:cs="Courier New"/>
-        </w:rPr>
-      </w:pPr>
-      <w:r>
-        <w:rPr>
-          <w:rFonts w:ascii="Verdana" w:eastAsia="Times New Roman" w:hAnsi="Verdana" w:cs="Courier New"/>
-        </w:rPr>
-        <w:t xml:space="preserve">1. Semalam saya.. </w:t>
-      </w:r>
-    </w:p>
-    <w:p>
-      <w:pPr>
-        <w:tabs>
-          <w:tab w:val="left" w:pos="916"/>
-          <w:tab w:val="left" w:pos="1832"/>
-          <w:tab w:val="left" w:pos="2748"/>
-          <w:tab w:val="left" w:pos="3664"/>
-          <w:tab w:val="left" w:pos="4580"/>
-          <w:tab w:val="left" w:pos="5496"/>
-          <w:tab w:val="left" w:pos="6412"/>
-          <w:tab w:val="left" w:pos="7328"/>
-          <w:tab w:val="left" w:pos="8244"/>
-          <w:tab w:val="left" w:pos="9160"/>
-          <w:tab w:val="left" w:pos="10076"/>
-          <w:tab w:val="left" w:pos="10992"/>
-          <w:tab w:val="left" w:pos="11908"/>
-          <w:tab w:val="left" w:pos="12824"/>
-          <w:tab w:val="left" w:pos="13740"/>
-          <w:tab w:val="left" w:pos="14656"/>
-        </w:tabs>
-        <w:spacing w:after="0" w:line="240" w:lineRule="auto"/>
-        <w:rPr>
-          <w:rFonts w:ascii="Verdana" w:eastAsia="Times New Roman" w:hAnsi="Verdana" w:cs="Courier New"/>
-        </w:rPr>
-      </w:pPr>
-      <w:r>
-        <w:rPr>
-          <w:rFonts w:ascii="Verdana" w:eastAsia="Times New Roman" w:hAnsi="Verdana" w:cs="Courier New"/>
-        </w:rPr>
-        <w:t xml:space="preserve">2. Hari ini saya, </w:t>
-      </w:r>
-    </w:p>
-    <w:p>
-      <w:pPr>
-        <w:tabs>
-          <w:tab w:val="left" w:pos="916"/>
-          <w:tab w:val="left" w:pos="1832"/>
-          <w:tab w:val="left" w:pos="2748"/>
-          <w:tab w:val="left" w:pos="3664"/>
-          <w:tab w:val="left" w:pos="4580"/>
-          <w:tab w:val="left" w:pos="5496"/>
-          <w:tab w:val="left" w:pos="6412"/>
-          <w:tab w:val="left" w:pos="7328"/>
-          <w:tab w:val="left" w:pos="8244"/>
-          <w:tab w:val="left" w:pos="9160"/>
-          <w:tab w:val="left" w:pos="10076"/>
-          <w:tab w:val="left" w:pos="10992"/>
-          <w:tab w:val="left" w:pos="11908"/>
-          <w:tab w:val="left" w:pos="12824"/>
-          <w:tab w:val="left" w:pos="13740"/>
-          <w:tab w:val="left" w:pos="14656"/>
-        </w:tabs>
-        <w:spacing w:after="0" w:line="240" w:lineRule="auto"/>
-        <w:rPr>
-          <w:rFonts w:ascii="Verdana" w:eastAsia="Times New Roman" w:hAnsi="Verdana" w:cs="Courier New"/>
-        </w:rPr>
-      </w:pPr>
-      <w:r>
-        <w:rPr>
-          <w:rFonts w:ascii="Verdana" w:eastAsia="Times New Roman" w:hAnsi="Verdana" w:cs="Courier New"/>
-        </w:rPr>
-        <w:t>3. Saya ada kendala di..</w:t>
-      </w:r>
-    </w:p>
-    <w:p>
-      <w:pPr>
-        <w:tabs>
-          <w:tab w:val="left" w:pos="916"/>
-          <w:tab w:val="left" w:pos="1832"/>
-          <w:tab w:val="left" w:pos="2748"/>
-          <w:tab w:val="left" w:pos="3664"/>
-          <w:tab w:val="left" w:pos="4580"/>
-          <w:tab w:val="left" w:pos="5496"/>
-          <w:tab w:val="left" w:pos="6412"/>
-          <w:tab w:val="left" w:pos="7328"/>
-          <w:tab w:val="left" w:pos="8244"/>
-          <w:tab w:val="left" w:pos="9160"/>
-          <w:tab w:val="left" w:pos="10076"/>
-          <w:tab w:val="left" w:pos="10992"/>
-          <w:tab w:val="left" w:pos="11908"/>
-          <w:tab w:val="left" w:pos="12824"/>
-          <w:tab w:val="left" w:pos="13740"/>
-          <w:tab w:val="left" w:pos="14656"/>
-        </w:tabs>
-        <w:spacing w:after="0" w:line="240" w:lineRule="auto"/>
-        <w:rPr>
-          <w:rFonts w:ascii="Verdana" w:eastAsia="Times New Roman" w:hAnsi="Verdana" w:cs="Courier New"/>
-        </w:rPr>
-      </w:pPr>
-    </w:p>
-    <w:p>
-      <w:pPr>
-        <w:tabs>
-          <w:tab w:val="left" w:pos="916"/>
-          <w:tab w:val="left" w:pos="1832"/>
-          <w:tab w:val="left" w:pos="2748"/>
-          <w:tab w:val="left" w:pos="3664"/>
-          <w:tab w:val="left" w:pos="4580"/>
-          <w:tab w:val="left" w:pos="5496"/>
-          <w:tab w:val="left" w:pos="6412"/>
-          <w:tab w:val="left" w:pos="7328"/>
-          <w:tab w:val="left" w:pos="8244"/>
-          <w:tab w:val="left" w:pos="9160"/>
-          <w:tab w:val="left" w:pos="10076"/>
-          <w:tab w:val="left" w:pos="10992"/>
-          <w:tab w:val="left" w:pos="11908"/>
-          <w:tab w:val="left" w:pos="12824"/>
-          <w:tab w:val="left" w:pos="13740"/>
-          <w:tab w:val="left" w:pos="14656"/>
-        </w:tabs>
-        <w:spacing w:after="0" w:line="240" w:lineRule="auto"/>
-        <w:rPr>
-          <w:rFonts w:ascii="Verdana" w:eastAsia="Times New Roman" w:hAnsi="Verdana" w:cs="Courier New"/>
-          <w:b/>
-        </w:rPr>
-      </w:pPr>
-      <w:r>
-        <w:rPr>
-          <w:rFonts w:ascii="Verdana" w:eastAsia="Times New Roman" w:hAnsi="Verdana" w:cs="Courier New"/>
-          <w:b/>
-        </w:rPr>
-        <w:t>Ricky :</w:t>
-      </w:r>
-    </w:p>
-    <w:p>
-      <w:pPr>
-        <w:tabs>
-          <w:tab w:val="left" w:pos="916"/>
-          <w:tab w:val="left" w:pos="1832"/>
-          <w:tab w:val="left" w:pos="2748"/>
-          <w:tab w:val="left" w:pos="3664"/>
-          <w:tab w:val="left" w:pos="4580"/>
-          <w:tab w:val="left" w:pos="5496"/>
-          <w:tab w:val="left" w:pos="6412"/>
-          <w:tab w:val="left" w:pos="7328"/>
-          <w:tab w:val="left" w:pos="8244"/>
-          <w:tab w:val="left" w:pos="9160"/>
-          <w:tab w:val="left" w:pos="10076"/>
-          <w:tab w:val="left" w:pos="10992"/>
-          <w:tab w:val="left" w:pos="11908"/>
-          <w:tab w:val="left" w:pos="12824"/>
-          <w:tab w:val="left" w:pos="13740"/>
-          <w:tab w:val="left" w:pos="14656"/>
-        </w:tabs>
-        <w:spacing w:after="0" w:line="240" w:lineRule="auto"/>
-        <w:rPr>
-          <w:rFonts w:ascii="Verdana" w:eastAsia="Times New Roman" w:hAnsi="Verdana" w:cs="Courier New"/>
-        </w:rPr>
-      </w:pPr>
-      <w:r>
-        <w:rPr>
-          <w:rFonts w:ascii="Verdana" w:eastAsia="Times New Roman" w:hAnsi="Verdana" w:cs="Courier New"/>
-        </w:rPr>
-        <w:t>1.Semalam saya mengatur peletakkan slide.</w:t>
-      </w:r>
-    </w:p>
-    <w:p>
-      <w:pPr>
-        <w:tabs>
-          <w:tab w:val="left" w:pos="916"/>
-          <w:tab w:val="left" w:pos="1832"/>
-          <w:tab w:val="left" w:pos="2748"/>
-          <w:tab w:val="left" w:pos="3664"/>
-          <w:tab w:val="left" w:pos="4580"/>
-          <w:tab w:val="left" w:pos="5496"/>
-          <w:tab w:val="left" w:pos="6412"/>
-          <w:tab w:val="left" w:pos="7328"/>
-          <w:tab w:val="left" w:pos="8244"/>
-          <w:tab w:val="left" w:pos="9160"/>
-          <w:tab w:val="left" w:pos="10076"/>
-          <w:tab w:val="left" w:pos="10992"/>
-          <w:tab w:val="left" w:pos="11908"/>
-          <w:tab w:val="left" w:pos="12824"/>
-          <w:tab w:val="left" w:pos="13740"/>
-          <w:tab w:val="left" w:pos="14656"/>
-        </w:tabs>
-        <w:spacing w:after="0" w:line="240" w:lineRule="auto"/>
-        <w:rPr>
-          <w:rFonts w:ascii="Verdana" w:eastAsia="Times New Roman" w:hAnsi="Verdana" w:cs="Courier New"/>
-        </w:rPr>
-      </w:pPr>
-      <w:r>
-        <w:rPr>
-          <w:rFonts w:ascii="Verdana" w:eastAsia="Times New Roman" w:hAnsi="Verdana" w:cs="Courier New"/>
-        </w:rPr>
-        <w:lastRenderedPageBreak/>
-        <w:t xml:space="preserve">2. Hari ini saya, </w:t>
-      </w:r>
-      <w:r>
-        <w:rPr>
-          <w:rFonts w:ascii="Verdana" w:eastAsia="Times New Roman" w:hAnsi="Verdana" w:cs="Courier New"/>
-        </w:rPr>
-        <w:t>menambah efek ke semua slide presentasi.</w:t>
-      </w:r>
-    </w:p>
-    <w:p>
-      <w:pPr>
-        <w:tabs>
-          <w:tab w:val="left" w:pos="916"/>
-          <w:tab w:val="left" w:pos="1832"/>
-          <w:tab w:val="left" w:pos="2748"/>
-          <w:tab w:val="left" w:pos="3664"/>
-          <w:tab w:val="left" w:pos="4580"/>
-          <w:tab w:val="left" w:pos="5496"/>
-          <w:tab w:val="left" w:pos="6412"/>
-          <w:tab w:val="left" w:pos="7328"/>
-          <w:tab w:val="left" w:pos="8244"/>
-          <w:tab w:val="left" w:pos="9160"/>
-          <w:tab w:val="left" w:pos="10076"/>
-          <w:tab w:val="left" w:pos="10992"/>
-          <w:tab w:val="left" w:pos="11908"/>
-          <w:tab w:val="left" w:pos="12824"/>
-          <w:tab w:val="left" w:pos="13740"/>
-          <w:tab w:val="left" w:pos="14656"/>
-        </w:tabs>
-        <w:spacing w:after="0" w:line="240" w:lineRule="auto"/>
-        <w:rPr>
-          <w:rFonts w:ascii="Verdana" w:eastAsia="Times New Roman" w:hAnsi="Verdana" w:cs="Courier New"/>
-        </w:rPr>
-      </w:pPr>
-      <w:r>
-        <w:rPr>
-          <w:rFonts w:ascii="Verdana" w:eastAsia="Times New Roman" w:hAnsi="Verdana" w:cs="Courier New"/>
-        </w:rPr>
-        <w:t xml:space="preserve">3. Saya </w:t>
-      </w:r>
-      <w:r>
-        <w:rPr>
-          <w:rFonts w:ascii="Verdana" w:eastAsia="Times New Roman" w:hAnsi="Verdana" w:cs="Courier New"/>
-        </w:rPr>
-        <w:t xml:space="preserve">tidak </w:t>
-      </w:r>
-      <w:r>
-        <w:rPr>
-          <w:rFonts w:ascii="Verdana" w:eastAsia="Times New Roman" w:hAnsi="Verdana" w:cs="Courier New"/>
-        </w:rPr>
-        <w:t>ada kendala</w:t>
-      </w:r>
-      <w:r>
-        <w:rPr>
-          <w:rFonts w:ascii="Verdana" w:eastAsia="Times New Roman" w:hAnsi="Verdana" w:cs="Courier New"/>
-        </w:rPr>
-        <w:t>.</w:t>
-      </w:r>
-      <w:r>
-        <w:rPr>
-          <w:rFonts w:ascii="Verdana" w:eastAsia="Times New Roman" w:hAnsi="Verdana" w:cs="Courier New"/>
-        </w:rPr>
-        <w:t xml:space="preserve"> </w:t>
-      </w:r>
-    </w:p>
-    <w:p>
-      <w:pPr>
-        <w:tabs>
-          <w:tab w:val="left" w:pos="916"/>
-          <w:tab w:val="left" w:pos="1832"/>
-          <w:tab w:val="left" w:pos="2748"/>
-          <w:tab w:val="left" w:pos="3664"/>
-          <w:tab w:val="left" w:pos="4580"/>
-          <w:tab w:val="left" w:pos="5496"/>
-          <w:tab w:val="left" w:pos="6412"/>
-          <w:tab w:val="left" w:pos="7328"/>
-          <w:tab w:val="left" w:pos="8244"/>
-          <w:tab w:val="left" w:pos="9160"/>
-          <w:tab w:val="left" w:pos="10076"/>
-          <w:tab w:val="left" w:pos="10992"/>
-          <w:tab w:val="left" w:pos="11908"/>
-          <w:tab w:val="left" w:pos="12824"/>
-          <w:tab w:val="left" w:pos="13740"/>
-          <w:tab w:val="left" w:pos="14656"/>
-        </w:tabs>
-        <w:spacing w:after="0" w:line="240" w:lineRule="auto"/>
-        <w:rPr>
-          <w:rFonts w:ascii="Verdana" w:eastAsia="Times New Roman" w:hAnsi="Verdana" w:cs="Courier New"/>
-        </w:rPr>
-      </w:pPr>
-    </w:p>
-    <w:p>
-      <w:pPr>
-        <w:tabs>
-          <w:tab w:val="left" w:pos="916"/>
-          <w:tab w:val="left" w:pos="1832"/>
-          <w:tab w:val="left" w:pos="2748"/>
-          <w:tab w:val="left" w:pos="3664"/>
-          <w:tab w:val="left" w:pos="4580"/>
-          <w:tab w:val="left" w:pos="5496"/>
-          <w:tab w:val="left" w:pos="6412"/>
-          <w:tab w:val="left" w:pos="7328"/>
-          <w:tab w:val="left" w:pos="8244"/>
-          <w:tab w:val="left" w:pos="9160"/>
-          <w:tab w:val="left" w:pos="10076"/>
-          <w:tab w:val="left" w:pos="10992"/>
-          <w:tab w:val="left" w:pos="11908"/>
-          <w:tab w:val="left" w:pos="12824"/>
-          <w:tab w:val="left" w:pos="13740"/>
-          <w:tab w:val="left" w:pos="14656"/>
-        </w:tabs>
-        <w:spacing w:after="0" w:line="240" w:lineRule="auto"/>
-        <w:rPr>
-          <w:rFonts w:ascii="Verdana" w:eastAsia="Times New Roman" w:hAnsi="Verdana" w:cs="Courier New"/>
-          <w:b/>
-        </w:rPr>
-      </w:pPr>
-      <w:r>
-        <w:rPr>
-          <w:rFonts w:ascii="Verdana" w:eastAsia="Times New Roman" w:hAnsi="Verdana" w:cs="Courier New"/>
-          <w:b/>
-        </w:rPr>
-        <w:t>Luis Tono :</w:t>
-      </w:r>
-    </w:p>
-    <w:p>
-      <w:pPr>
-        <w:tabs>
-          <w:tab w:val="left" w:pos="916"/>
-          <w:tab w:val="left" w:pos="1832"/>
-          <w:tab w:val="left" w:pos="2748"/>
-          <w:tab w:val="left" w:pos="3664"/>
-          <w:tab w:val="left" w:pos="4580"/>
-          <w:tab w:val="left" w:pos="5496"/>
-          <w:tab w:val="left" w:pos="6412"/>
-          <w:tab w:val="left" w:pos="7328"/>
-          <w:tab w:val="left" w:pos="8244"/>
-          <w:tab w:val="left" w:pos="9160"/>
-          <w:tab w:val="left" w:pos="10076"/>
-          <w:tab w:val="left" w:pos="10992"/>
-          <w:tab w:val="left" w:pos="11908"/>
-          <w:tab w:val="left" w:pos="12824"/>
-          <w:tab w:val="left" w:pos="13740"/>
-          <w:tab w:val="left" w:pos="14656"/>
-        </w:tabs>
-        <w:spacing w:after="0" w:line="240" w:lineRule="auto"/>
-        <w:rPr>
-          <w:rFonts w:ascii="Verdana" w:eastAsia="Times New Roman" w:hAnsi="Verdana" w:cs="Courier New"/>
-        </w:rPr>
-      </w:pPr>
-      <w:r>
-        <w:rPr>
-          <w:rFonts w:ascii="Verdana" w:eastAsia="Times New Roman" w:hAnsi="Verdana" w:cs="Courier New"/>
-        </w:rPr>
-        <w:t xml:space="preserve">1.Semalam saya.. </w:t>
-      </w:r>
-    </w:p>
-    <w:p>
-      <w:pPr>
-        <w:tabs>
-          <w:tab w:val="left" w:pos="916"/>
-          <w:tab w:val="left" w:pos="1832"/>
-          <w:tab w:val="left" w:pos="2748"/>
-          <w:tab w:val="left" w:pos="3664"/>
-          <w:tab w:val="left" w:pos="4580"/>
-          <w:tab w:val="left" w:pos="5496"/>
-          <w:tab w:val="left" w:pos="6412"/>
-          <w:tab w:val="left" w:pos="7328"/>
-          <w:tab w:val="left" w:pos="8244"/>
-          <w:tab w:val="left" w:pos="9160"/>
-          <w:tab w:val="left" w:pos="10076"/>
-          <w:tab w:val="left" w:pos="10992"/>
-          <w:tab w:val="left" w:pos="11908"/>
-          <w:tab w:val="left" w:pos="12824"/>
-          <w:tab w:val="left" w:pos="13740"/>
-          <w:tab w:val="left" w:pos="14656"/>
-        </w:tabs>
-        <w:spacing w:after="0" w:line="240" w:lineRule="auto"/>
-        <w:rPr>
-          <w:rFonts w:ascii="Verdana" w:eastAsia="Times New Roman" w:hAnsi="Verdana" w:cs="Courier New"/>
-        </w:rPr>
-      </w:pPr>
-      <w:r>
-        <w:rPr>
-          <w:rFonts w:ascii="Verdana" w:eastAsia="Times New Roman" w:hAnsi="Verdana" w:cs="Courier New"/>
-        </w:rPr>
-        <w:t xml:space="preserve">2. Hari ini saya, </w:t>
-      </w:r>
-    </w:p>
-    <w:p>
-      <w:pPr>
-        <w:tabs>
-          <w:tab w:val="left" w:pos="916"/>
-          <w:tab w:val="left" w:pos="1832"/>
-          <w:tab w:val="left" w:pos="2748"/>
-          <w:tab w:val="left" w:pos="3664"/>
-          <w:tab w:val="left" w:pos="4580"/>
-          <w:tab w:val="left" w:pos="5496"/>
-          <w:tab w:val="left" w:pos="6412"/>
-          <w:tab w:val="left" w:pos="7328"/>
-          <w:tab w:val="left" w:pos="8244"/>
-          <w:tab w:val="left" w:pos="9160"/>
-          <w:tab w:val="left" w:pos="10076"/>
-          <w:tab w:val="left" w:pos="10992"/>
-          <w:tab w:val="left" w:pos="11908"/>
-          <w:tab w:val="left" w:pos="12824"/>
-          <w:tab w:val="left" w:pos="13740"/>
-          <w:tab w:val="left" w:pos="14656"/>
-        </w:tabs>
-        <w:spacing w:after="0" w:line="240" w:lineRule="auto"/>
-        <w:rPr>
-          <w:rFonts w:ascii="Verdana" w:eastAsia="Times New Roman" w:hAnsi="Verdana" w:cs="Courier New"/>
-        </w:rPr>
-      </w:pPr>
-      <w:r>
-        <w:rPr>
-          <w:rFonts w:ascii="Verdana" w:eastAsia="Times New Roman" w:hAnsi="Verdana" w:cs="Courier New"/>
-        </w:rPr>
-        <w:t xml:space="preserve">3. Saya ada kendala </w:t>
+      <w:r>
+        <w:rPr>
+          <w:rFonts w:ascii="Verdana" w:eastAsia="Times New Roman" w:hAnsi="Verdana" w:cs="Courier New"/>
+        </w:rPr>
+        <w:t xml:space="preserve">ada kendala </w:t>
       </w:r>
     </w:p>
     <w:p>
@@ -11445,7 +11469,7 @@
 </file>
 
 <file path=word/styles.xml><?xml version="1.0" encoding="utf-8"?>
-<w:styles xmlns:r="http://schemas.openxmlformats.org/officeDocument/2006/relationships" xmlns:w="http://schemas.openxmlformats.org/wordprocessingml/2006/main">
+<w:styles xmlns:mc="http://schemas.openxmlformats.org/markup-compatibility/2006" xmlns:r="http://schemas.openxmlformats.org/officeDocument/2006/relationships" xmlns:w="http://schemas.openxmlformats.org/wordprocessingml/2006/main" xmlns:w14="http://schemas.microsoft.com/office/word/2010/wordml" xmlns:w15="http://schemas.microsoft.com/office/word/2012/wordml" mc:Ignorable="w14 w15">
   <w:docDefaults>
     <w:rPrDefault>
       <w:rPr>
@@ -11461,144 +11485,378 @@
       </w:pPr>
     </w:pPrDefault>
   </w:docDefaults>
-  <w:latentStyles w:defLockedState="0" w:defUIPriority="99" w:defSemiHidden="1" w:defUnhideWhenUsed="1" w:defQFormat="0" w:count="267">
-    <w:lsdException w:name="Normal" w:semiHidden="0" w:uiPriority="0" w:unhideWhenUsed="0" w:qFormat="1"/>
-    <w:lsdException w:name="heading 1" w:semiHidden="0" w:uiPriority="9" w:unhideWhenUsed="0" w:qFormat="1"/>
-    <w:lsdException w:name="heading 2" w:uiPriority="9" w:qFormat="1"/>
-    <w:lsdException w:name="heading 3" w:uiPriority="9" w:qFormat="1"/>
-    <w:lsdException w:name="heading 4" w:uiPriority="9" w:qFormat="1"/>
-    <w:lsdException w:name="heading 5" w:uiPriority="9" w:qFormat="1"/>
-    <w:lsdException w:name="heading 6" w:uiPriority="9" w:qFormat="1"/>
-    <w:lsdException w:name="heading 7" w:uiPriority="9" w:qFormat="1"/>
-    <w:lsdException w:name="heading 8" w:uiPriority="9" w:qFormat="1"/>
-    <w:lsdException w:name="heading 9" w:uiPriority="9" w:qFormat="1"/>
-    <w:lsdException w:name="toc 1" w:uiPriority="39"/>
-    <w:lsdException w:name="toc 2" w:uiPriority="39"/>
-    <w:lsdException w:name="toc 3" w:uiPriority="39"/>
-    <w:lsdException w:name="toc 4" w:uiPriority="39"/>
-    <w:lsdException w:name="toc 5" w:uiPriority="39"/>
-    <w:lsdException w:name="toc 6" w:uiPriority="39"/>
-    <w:lsdException w:name="toc 7" w:uiPriority="39"/>
-    <w:lsdException w:name="toc 8" w:uiPriority="39"/>
-    <w:lsdException w:name="toc 9" w:uiPriority="39"/>
-    <w:lsdException w:name="caption" w:uiPriority="35" w:qFormat="1"/>
-    <w:lsdException w:name="Title" w:semiHidden="0" w:uiPriority="10" w:unhideWhenUsed="0" w:qFormat="1"/>
-    <w:lsdException w:name="Default Paragraph Font" w:uiPriority="1"/>
-    <w:lsdException w:name="Subtitle" w:semiHidden="0" w:uiPriority="11" w:unhideWhenUsed="0" w:qFormat="1"/>
-    <w:lsdException w:name="Strong" w:semiHidden="0" w:uiPriority="22" w:unhideWhenUsed="0" w:qFormat="1"/>
-    <w:lsdException w:name="Emphasis" w:semiHidden="0" w:uiPriority="20" w:unhideWhenUsed="0" w:qFormat="1"/>
-    <w:lsdException w:name="Table Grid" w:semiHidden="0" w:uiPriority="59" w:unhideWhenUsed="0"/>
-    <w:lsdException w:name="Placeholder Text" w:unhideWhenUsed="0"/>
-    <w:lsdException w:name="No Spacing" w:semiHidden="0" w:uiPriority="1" w:unhideWhenUsed="0" w:qFormat="1"/>
-    <w:lsdException w:name="Light Shading" w:semiHidden="0" w:uiPriority="60" w:unhideWhenUsed="0"/>
-    <w:lsdException w:name="Light List" w:semiHidden="0" w:uiPriority="61" w:unhideWhenUsed="0"/>
-    <w:lsdException w:name="Light Grid" w:semiHidden="0" w:uiPriority="62" w:unhideWhenUsed="0"/>
-    <w:lsdException w:name="Medium Shading 1" w:semiHidden="0" w:uiPriority="63" w:unhideWhenUsed="0"/>
-    <w:lsdException w:name="Medium Shading 2" w:semiHidden="0" w:uiPriority="64" w:unhideWhenUsed="0"/>
-    <w:lsdException w:name="Medium List 1" w:semiHidden="0" w:uiPriority="65" w:unhideWhenUsed="0"/>
-    <w:lsdException w:name="Medium List 2" w:semiHidden="0" w:uiPriority="66" w:unhideWhenUsed="0"/>
-    <w:lsdException w:name="Medium Grid 1" w:semiHidden="0" w:uiPriority="67" w:unhideWhenUsed="0"/>
-    <w:lsdException w:name="Medium Grid 2" w:semiHidden="0" w:uiPriority="68" w:unhideWhenUsed="0"/>
-    <w:lsdException w:name="Medium Grid 3" w:semiHidden="0" w:uiPriority="69" w:unhideWhenUsed="0"/>
-    <w:lsdException w:name="Dark List" w:semiHidden="0" w:uiPriority="70" w:unhideWhenUsed="0"/>
-    <w:lsdException w:name="Colorful Shading" w:semiHidden="0" w:uiPriority="71" w:unhideWhenUsed="0"/>
-    <w:lsdException w:name="Colorful List" w:semiHidden="0" w:uiPriority="72" w:unhideWhenUsed="0"/>
-    <w:lsdException w:name="Colorful Grid" w:semiHidden="0" w:uiPriority="73" w:unhideWhenUsed="0"/>
-    <w:lsdException w:name="Light Shading Accent 1" w:semiHidden="0" w:uiPriority="60" w:unhideWhenUsed="0"/>
-    <w:lsdException w:name="Light List Accent 1" w:semiHidden="0" w:uiPriority="61" w:unhideWhenUsed="0"/>
-    <w:lsdException w:name="Light Grid Accent 1" w:semiHidden="0" w:uiPriority="62" w:unhideWhenUsed="0"/>
-    <w:lsdException w:name="Medium Shading 1 Accent 1" w:semiHidden="0" w:uiPriority="63" w:unhideWhenUsed="0"/>
-    <w:lsdException w:name="Medium Shading 2 Accent 1" w:semiHidden="0" w:uiPriority="64" w:unhideWhenUsed="0"/>
-    <w:lsdException w:name="Medium List 1 Accent 1" w:semiHidden="0" w:uiPriority="65" w:unhideWhenUsed="0"/>
-    <w:lsdException w:name="Revision" w:unhideWhenUsed="0"/>
-    <w:lsdException w:name="List Paragraph" w:semiHidden="0" w:uiPriority="34" w:unhideWhenUsed="0" w:qFormat="1"/>
-    <w:lsdException w:name="Quote" w:semiHidden="0" w:uiPriority="29" w:unhideWhenUsed="0" w:qFormat="1"/>
-    <w:lsdException w:name="Intense Quote" w:semiHidden="0" w:uiPriority="30" w:unhideWhenUsed="0" w:qFormat="1"/>
-    <w:lsdException w:name="Medium List 2 Accent 1" w:semiHidden="0" w:uiPriority="66" w:unhideWhenUsed="0"/>
-    <w:lsdException w:name="Medium Grid 1 Accent 1" w:semiHidden="0" w:uiPriority="67" w:unhideWhenUsed="0"/>
-    <w:lsdException w:name="Medium Grid 2 Accent 1" w:semiHidden="0" w:uiPriority="68" w:unhideWhenUsed="0"/>
-    <w:lsdException w:name="Medium Grid 3 Accent 1" w:semiHidden="0" w:uiPriority="69" w:unhideWhenUsed="0"/>
-    <w:lsdException w:name="Dark List Accent 1" w:semiHidden="0" w:uiPriority="70" w:unhideWhenUsed="0"/>
-    <w:lsdException w:name="Colorful Shading Accent 1" w:semiHidden="0" w:uiPriority="71" w:unhideWhenUsed="0"/>
-    <w:lsdException w:name="Colorful List Accent 1" w:semiHidden="0" w:uiPriority="72" w:unhideWhenUsed="0"/>
-    <w:lsdException w:name="Colorful Grid Accent 1" w:semiHidden="0" w:uiPriority="73" w:unhideWhenUsed="0"/>
-    <w:lsdException w:name="Light Shading Accent 2" w:semiHidden="0" w:uiPriority="60" w:unhideWhenUsed="0"/>
-    <w:lsdException w:name="Light List Accent 2" w:semiHidden="0" w:uiPriority="61" w:unhideWhenUsed="0"/>
-    <w:lsdException w:name="Light Grid Accent 2" w:semiHidden="0" w:uiPriority="62" w:unhideWhenUsed="0"/>
-    <w:lsdException w:name="Medium Shading 1 Accent 2" w:semiHidden="0" w:uiPriority="63" w:unhideWhenUsed="0"/>
-    <w:lsdException w:name="Medium Shading 2 Accent 2" w:semiHidden="0" w:uiPriority="64" w:unhideWhenUsed="0"/>
-    <w:lsdException w:name="Medium List 1 Accent 2" w:semiHidden="0" w:uiPriority="65" w:unhideWhenUsed="0"/>
-    <w:lsdException w:name="Medium List 2 Accent 2" w:semiHidden="0" w:uiPriority="66" w:unhideWhenUsed="0"/>
-    <w:lsdException w:name="Medium Grid 1 Accent 2" w:semiHidden="0" w:uiPriority="67" w:unhideWhenUsed="0"/>
-    <w:lsdException w:name="Medium Grid 2 Accent 2" w:semiHidden="0" w:uiPriority="68" w:unhideWhenUsed="0"/>
-    <w:lsdException w:name="Medium Grid 3 Accent 2" w:semiHidden="0" w:uiPriority="69" w:unhideWhenUsed="0"/>
-    <w:lsdException w:name="Dark List Accent 2" w:semiHidden="0" w:uiPriority="70" w:unhideWhenUsed="0"/>
-    <w:lsdException w:name="Colorful Shading Accent 2" w:semiHidden="0" w:uiPriority="71" w:unhideWhenUsed="0"/>
-    <w:lsdException w:name="Colorful List Accent 2" w:semiHidden="0" w:uiPriority="72" w:unhideWhenUsed="0"/>
-    <w:lsdException w:name="Colorful Grid Accent 2" w:semiHidden="0" w:uiPriority="73" w:unhideWhenUsed="0"/>
-    <w:lsdException w:name="Light Shading Accent 3" w:semiHidden="0" w:uiPriority="60" w:unhideWhenUsed="0"/>
-    <w:lsdException w:name="Light List Accent 3" w:semiHidden="0" w:uiPriority="61" w:unhideWhenUsed="0"/>
-    <w:lsdException w:name="Light Grid Accent 3" w:semiHidden="0" w:uiPriority="62" w:unhideWhenUsed="0"/>
-    <w:lsdException w:name="Medium Shading 1 Accent 3" w:semiHidden="0" w:uiPriority="63" w:unhideWhenUsed="0"/>
-    <w:lsdException w:name="Medium Shading 2 Accent 3" w:semiHidden="0" w:uiPriority="64" w:unhideWhenUsed="0"/>
-    <w:lsdException w:name="Medium List 1 Accent 3" w:semiHidden="0" w:uiPriority="65" w:unhideWhenUsed="0"/>
-    <w:lsdException w:name="Medium List 2 Accent 3" w:semiHidden="0" w:uiPriority="66" w:unhideWhenUsed="0"/>
-    <w:lsdException w:name="Medium Grid 1 Accent 3" w:semiHidden="0" w:uiPriority="67" w:unhideWhenUsed="0"/>
-    <w:lsdException w:name="Medium Grid 2 Accent 3" w:semiHidden="0" w:uiPriority="68" w:unhideWhenUsed="0"/>
-    <w:lsdException w:name="Medium Grid 3 Accent 3" w:semiHidden="0" w:uiPriority="69" w:unhideWhenUsed="0"/>
-    <w:lsdException w:name="Dark List Accent 3" w:semiHidden="0" w:uiPriority="70" w:unhideWhenUsed="0"/>
-    <w:lsdException w:name="Colorful Shading Accent 3" w:semiHidden="0" w:uiPriority="71" w:unhideWhenUsed="0"/>
-    <w:lsdException w:name="Colorful List Accent 3" w:semiHidden="0" w:uiPriority="72" w:unhideWhenUsed="0"/>
-    <w:lsdException w:name="Colorful Grid Accent 3" w:semiHidden="0" w:uiPriority="73" w:unhideWhenUsed="0"/>
-    <w:lsdException w:name="Light Shading Accent 4" w:semiHidden="0" w:uiPriority="60" w:unhideWhenUsed="0"/>
-    <w:lsdException w:name="Light List Accent 4" w:semiHidden="0" w:uiPriority="61" w:unhideWhenUsed="0"/>
-    <w:lsdException w:name="Light Grid Accent 4" w:semiHidden="0" w:uiPriority="62" w:unhideWhenUsed="0"/>
-    <w:lsdException w:name="Medium Shading 1 Accent 4" w:semiHidden="0" w:uiPriority="63" w:unhideWhenUsed="0"/>
-    <w:lsdException w:name="Medium Shading 2 Accent 4" w:semiHidden="0" w:uiPriority="64" w:unhideWhenUsed="0"/>
-    <w:lsdException w:name="Medium List 1 Accent 4" w:semiHidden="0" w:uiPriority="65" w:unhideWhenUsed="0"/>
-    <w:lsdException w:name="Medium List 2 Accent 4" w:semiHidden="0" w:uiPriority="66" w:unhideWhenUsed="0"/>
-    <w:lsdException w:name="Medium Grid 1 Accent 4" w:semiHidden="0" w:uiPriority="67" w:unhideWhenUsed="0"/>
-    <w:lsdException w:name="Medium Grid 2 Accent 4" w:semiHidden="0" w:uiPriority="68" w:unhideWhenUsed="0"/>
-    <w:lsdException w:name="Medium Grid 3 Accent 4" w:semiHidden="0" w:uiPriority="69" w:unhideWhenUsed="0"/>
-    <w:lsdException w:name="Dark List Accent 4" w:semiHidden="0" w:uiPriority="70" w:unhideWhenUsed="0"/>
-    <w:lsdException w:name="Colorful Shading Accent 4" w:semiHidden="0" w:uiPriority="71" w:unhideWhenUsed="0"/>
-    <w:lsdException w:name="Colorful List Accent 4" w:semiHidden="0" w:uiPriority="72" w:unhideWhenUsed="0"/>
-    <w:lsdException w:name="Colorful Grid Accent 4" w:semiHidden="0" w:uiPriority="73" w:unhideWhenUsed="0"/>
-    <w:lsdException w:name="Light Shading Accent 5" w:semiHidden="0" w:uiPriority="60" w:unhideWhenUsed="0"/>
-    <w:lsdException w:name="Light List Accent 5" w:semiHidden="0" w:uiPriority="61" w:unhideWhenUsed="0"/>
-    <w:lsdException w:name="Light Grid Accent 5" w:semiHidden="0" w:uiPriority="62" w:unhideWhenUsed="0"/>
-    <w:lsdException w:name="Medium Shading 1 Accent 5" w:semiHidden="0" w:uiPriority="63" w:unhideWhenUsed="0"/>
-    <w:lsdException w:name="Medium Shading 2 Accent 5" w:semiHidden="0" w:uiPriority="64" w:unhideWhenUsed="0"/>
-    <w:lsdException w:name="Medium List 1 Accent 5" w:semiHidden="0" w:uiPriority="65" w:unhideWhenUsed="0"/>
-    <w:lsdException w:name="Medium List 2 Accent 5" w:semiHidden="0" w:uiPriority="66" w:unhideWhenUsed="0"/>
-    <w:lsdException w:name="Medium Grid 1 Accent 5" w:semiHidden="0" w:uiPriority="67" w:unhideWhenUsed="0"/>
-    <w:lsdException w:name="Medium Grid 2 Accent 5" w:semiHidden="0" w:uiPriority="68" w:unhideWhenUsed="0"/>
-    <w:lsdException w:name="Medium Grid 3 Accent 5" w:semiHidden="0" w:uiPriority="69" w:unhideWhenUsed="0"/>
-    <w:lsdException w:name="Dark List Accent 5" w:semiHidden="0" w:uiPriority="70" w:unhideWhenUsed="0"/>
-    <w:lsdException w:name="Colorful Shading Accent 5" w:semiHidden="0" w:uiPriority="71" w:unhideWhenUsed="0"/>
-    <w:lsdException w:name="Colorful List Accent 5" w:semiHidden="0" w:uiPriority="72" w:unhideWhenUsed="0"/>
-    <w:lsdException w:name="Colorful Grid Accent 5" w:semiHidden="0" w:uiPriority="73" w:unhideWhenUsed="0"/>
-    <w:lsdException w:name="Light Shading Accent 6" w:semiHidden="0" w:uiPriority="60" w:unhideWhenUsed="0"/>
-    <w:lsdException w:name="Light List Accent 6" w:semiHidden="0" w:uiPriority="61" w:unhideWhenUsed="0"/>
-    <w:lsdException w:name="Light Grid Accent 6" w:semiHidden="0" w:uiPriority="62" w:unhideWhenUsed="0"/>
-    <w:lsdException w:name="Medium Shading 1 Accent 6" w:semiHidden="0" w:uiPriority="63" w:unhideWhenUsed="0"/>
-    <w:lsdException w:name="Medium Shading 2 Accent 6" w:semiHidden="0" w:uiPriority="64" w:unhideWhenUsed="0"/>
-    <w:lsdException w:name="Medium List 1 Accent 6" w:semiHidden="0" w:uiPriority="65" w:unhideWhenUsed="0"/>
-    <w:lsdException w:name="Medium List 2 Accent 6" w:semiHidden="0" w:uiPriority="66" w:unhideWhenUsed="0"/>
-    <w:lsdException w:name="Medium Grid 1 Accent 6" w:semiHidden="0" w:uiPriority="67" w:unhideWhenUsed="0"/>
-    <w:lsdException w:name="Medium Grid 2 Accent 6" w:semiHidden="0" w:uiPriority="68" w:unhideWhenUsed="0"/>
-    <w:lsdException w:name="Medium Grid 3 Accent 6" w:semiHidden="0" w:uiPriority="69" w:unhideWhenUsed="0"/>
-    <w:lsdException w:name="Dark List Accent 6" w:semiHidden="0" w:uiPriority="70" w:unhideWhenUsed="0"/>
-    <w:lsdException w:name="Colorful Shading Accent 6" w:semiHidden="0" w:uiPriority="71" w:unhideWhenUsed="0"/>
-    <w:lsdException w:name="Colorful List Accent 6" w:semiHidden="0" w:uiPriority="72" w:unhideWhenUsed="0"/>
-    <w:lsdException w:name="Colorful Grid Accent 6" w:semiHidden="0" w:uiPriority="73" w:unhideWhenUsed="0"/>
-    <w:lsdException w:name="Subtle Emphasis" w:semiHidden="0" w:uiPriority="19" w:unhideWhenUsed="0" w:qFormat="1"/>
-    <w:lsdException w:name="Intense Emphasis" w:semiHidden="0" w:uiPriority="21" w:unhideWhenUsed="0" w:qFormat="1"/>
-    <w:lsdException w:name="Subtle Reference" w:semiHidden="0" w:uiPriority="31" w:unhideWhenUsed="0" w:qFormat="1"/>
-    <w:lsdException w:name="Intense Reference" w:semiHidden="0" w:uiPriority="32" w:unhideWhenUsed="0" w:qFormat="1"/>
-    <w:lsdException w:name="Book Title" w:semiHidden="0" w:uiPriority="33" w:unhideWhenUsed="0" w:qFormat="1"/>
-    <w:lsdException w:name="Bibliography" w:uiPriority="37"/>
-    <w:lsdException w:name="TOC Heading" w:uiPriority="39" w:qFormat="1"/>
+  <w:latentStyles w:defLockedState="0" w:defUIPriority="99" w:defSemiHidden="0" w:defUnhideWhenUsed="0" w:defQFormat="0" w:count="371">
+    <w:lsdException w:name="Normal" w:uiPriority="0" w:qFormat="1"/>
+    <w:lsdException w:name="heading 1" w:uiPriority="9" w:qFormat="1"/>
+    <w:lsdException w:name="heading 2" w:semiHidden="1" w:uiPriority="9" w:unhideWhenUsed="1" w:qFormat="1"/>
+    <w:lsdException w:name="heading 3" w:semiHidden="1" w:uiPriority="9" w:unhideWhenUsed="1" w:qFormat="1"/>
+    <w:lsdException w:name="heading 4" w:semiHidden="1" w:uiPriority="9" w:unhideWhenUsed="1" w:qFormat="1"/>
+    <w:lsdException w:name="heading 5" w:semiHidden="1" w:uiPriority="9" w:unhideWhenUsed="1" w:qFormat="1"/>
+    <w:lsdException w:name="heading 6" w:semiHidden="1" w:uiPriority="9" w:unhideWhenUsed="1" w:qFormat="1"/>
+    <w:lsdException w:name="heading 7" w:semiHidden="1" w:uiPriority="9" w:unhideWhenUsed="1" w:qFormat="1"/>
+    <w:lsdException w:name="heading 8" w:semiHidden="1" w:uiPriority="9" w:unhideWhenUsed="1" w:qFormat="1"/>
+    <w:lsdException w:name="heading 9" w:semiHidden="1" w:uiPriority="9" w:unhideWhenUsed="1" w:qFormat="1"/>
+    <w:lsdException w:name="index 1" w:semiHidden="1" w:unhideWhenUsed="1"/>
+    <w:lsdException w:name="index 2" w:semiHidden="1" w:unhideWhenUsed="1"/>
+    <w:lsdException w:name="index 3" w:semiHidden="1" w:unhideWhenUsed="1"/>
+    <w:lsdException w:name="index 4" w:semiHidden="1" w:unhideWhenUsed="1"/>
+    <w:lsdException w:name="index 5" w:semiHidden="1" w:unhideWhenUsed="1"/>
+    <w:lsdException w:name="index 6" w:semiHidden="1" w:unhideWhenUsed="1"/>
+    <w:lsdException w:name="index 7" w:semiHidden="1" w:unhideWhenUsed="1"/>
+    <w:lsdException w:name="index 8" w:semiHidden="1" w:unhideWhenUsed="1"/>
+    <w:lsdException w:name="index 9" w:semiHidden="1" w:unhideWhenUsed="1"/>
+    <w:lsdException w:name="toc 1" w:semiHidden="1" w:uiPriority="39" w:unhideWhenUsed="1"/>
+    <w:lsdException w:name="toc 2" w:semiHidden="1" w:uiPriority="39" w:unhideWhenUsed="1"/>
+    <w:lsdException w:name="toc 3" w:semiHidden="1" w:uiPriority="39" w:unhideWhenUsed="1"/>
+    <w:lsdException w:name="toc 4" w:semiHidden="1" w:uiPriority="39" w:unhideWhenUsed="1"/>
+    <w:lsdException w:name="toc 5" w:semiHidden="1" w:uiPriority="39" w:unhideWhenUsed="1"/>
+    <w:lsdException w:name="toc 6" w:semiHidden="1" w:uiPriority="39" w:unhideWhenUsed="1"/>
+    <w:lsdException w:name="toc 7" w:semiHidden="1" w:uiPriority="39" w:unhideWhenUsed="1"/>
+    <w:lsdException w:name="toc 8" w:semiHidden="1" w:uiPriority="39" w:unhideWhenUsed="1"/>
+    <w:lsdException w:name="toc 9" w:semiHidden="1" w:uiPriority="39" w:unhideWhenUsed="1"/>
+    <w:lsdException w:name="Normal Indent" w:semiHidden="1" w:unhideWhenUsed="1"/>
+    <w:lsdException w:name="footnote text" w:semiHidden="1" w:unhideWhenUsed="1"/>
+    <w:lsdException w:name="annotation text" w:semiHidden="1" w:unhideWhenUsed="1"/>
+    <w:lsdException w:name="header" w:semiHidden="1" w:unhideWhenUsed="1"/>
+    <w:lsdException w:name="footer" w:semiHidden="1" w:unhideWhenUsed="1"/>
+    <w:lsdException w:name="index heading" w:semiHidden="1" w:unhideWhenUsed="1"/>
+    <w:lsdException w:name="caption" w:semiHidden="1" w:uiPriority="35" w:unhideWhenUsed="1" w:qFormat="1"/>
+    <w:lsdException w:name="table of figures" w:semiHidden="1" w:unhideWhenUsed="1"/>
+    <w:lsdException w:name="envelope address" w:semiHidden="1" w:unhideWhenUsed="1"/>
+    <w:lsdException w:name="envelope return" w:semiHidden="1" w:unhideWhenUsed="1"/>
+    <w:lsdException w:name="footnote reference" w:semiHidden="1" w:unhideWhenUsed="1"/>
+    <w:lsdException w:name="annotation reference" w:semiHidden="1" w:unhideWhenUsed="1"/>
+    <w:lsdException w:name="line number" w:semiHidden="1" w:unhideWhenUsed="1"/>
+    <w:lsdException w:name="page number" w:semiHidden="1" w:unhideWhenUsed="1"/>
+    <w:lsdException w:name="endnote reference" w:semiHidden="1" w:unhideWhenUsed="1"/>
+    <w:lsdException w:name="endnote text" w:semiHidden="1" w:unhideWhenUsed="1"/>
+    <w:lsdException w:name="table of authorities" w:semiHidden="1" w:unhideWhenUsed="1"/>
+    <w:lsdException w:name="macro" w:semiHidden="1" w:unhideWhenUsed="1"/>
+    <w:lsdException w:name="toa heading" w:semiHidden="1" w:unhideWhenUsed="1"/>
+    <w:lsdException w:name="List" w:semiHidden="1" w:unhideWhenUsed="1"/>
+    <w:lsdException w:name="List Bullet" w:semiHidden="1" w:unhideWhenUsed="1"/>
+    <w:lsdException w:name="List Number" w:semiHidden="1" w:unhideWhenUsed="1"/>
+    <w:lsdException w:name="List 2" w:semiHidden="1" w:unhideWhenUsed="1"/>
+    <w:lsdException w:name="List 3" w:semiHidden="1" w:unhideWhenUsed="1"/>
+    <w:lsdException w:name="List 4" w:semiHidden="1" w:unhideWhenUsed="1"/>
+    <w:lsdException w:name="List 5" w:semiHidden="1" w:unhideWhenUsed="1"/>
+    <w:lsdException w:name="List Bullet 2" w:semiHidden="1" w:unhideWhenUsed="1"/>
+    <w:lsdException w:name="List Bullet 3" w:semiHidden="1" w:unhideWhenUsed="1"/>
+    <w:lsdException w:name="List Bullet 4" w:semiHidden="1" w:unhideWhenUsed="1"/>
+    <w:lsdException w:name="List Bullet 5" w:semiHidden="1" w:unhideWhenUsed="1"/>
+    <w:lsdException w:name="List Number 2" w:semiHidden="1" w:unhideWhenUsed="1"/>
+    <w:lsdException w:name="List Number 3" w:semiHidden="1" w:unhideWhenUsed="1"/>
+    <w:lsdException w:name="List Number 4" w:semiHidden="1" w:unhideWhenUsed="1"/>
+    <w:lsdException w:name="List Number 5" w:semiHidden="1" w:unhideWhenUsed="1"/>
+    <w:lsdException w:name="Title" w:uiPriority="10" w:qFormat="1"/>
+    <w:lsdException w:name="Closing" w:semiHidden="1" w:unhideWhenUsed="1"/>
+    <w:lsdException w:name="Signature" w:semiHidden="1" w:unhideWhenUsed="1"/>
+    <w:lsdException w:name="Default Paragraph Font" w:semiHidden="1" w:uiPriority="1" w:unhideWhenUsed="1"/>
+    <w:lsdException w:name="Body Text" w:semiHidden="1" w:unhideWhenUsed="1"/>
+    <w:lsdException w:name="Body Text Indent" w:semiHidden="1" w:unhideWhenUsed="1"/>
+    <w:lsdException w:name="List Continue" w:semiHidden="1" w:unhideWhenUsed="1"/>
+    <w:lsdException w:name="List Continue 2" w:semiHidden="1" w:unhideWhenUsed="1"/>
+    <w:lsdException w:name="List Continue 3" w:semiHidden="1" w:unhideWhenUsed="1"/>
+    <w:lsdException w:name="List Continue 4" w:semiHidden="1" w:unhideWhenUsed="1"/>
+    <w:lsdException w:name="List Continue 5" w:semiHidden="1" w:unhideWhenUsed="1"/>
+    <w:lsdException w:name="Message Header" w:semiHidden="1" w:unhideWhenUsed="1"/>
+    <w:lsdException w:name="Subtitle" w:uiPriority="11" w:qFormat="1"/>
+    <w:lsdException w:name="Salutation" w:semiHidden="1" w:unhideWhenUsed="1"/>
+    <w:lsdException w:name="Date" w:semiHidden="1" w:unhideWhenUsed="1"/>
+    <w:lsdException w:name="Body Text First Indent" w:semiHidden="1" w:unhideWhenUsed="1"/>
+    <w:lsdException w:name="Body Text First Indent 2" w:semiHidden="1" w:unhideWhenUsed="1"/>
+    <w:lsdException w:name="Note Heading" w:semiHidden="1" w:unhideWhenUsed="1"/>
+    <w:lsdException w:name="Body Text 2" w:semiHidden="1" w:unhideWhenUsed="1"/>
+    <w:lsdException w:name="Body Text 3" w:semiHidden="1" w:unhideWhenUsed="1"/>
+    <w:lsdException w:name="Body Text Indent 2" w:semiHidden="1" w:unhideWhenUsed="1"/>
+    <w:lsdException w:name="Body Text Indent 3" w:semiHidden="1" w:unhideWhenUsed="1"/>
+    <w:lsdException w:name="Block Text" w:semiHidden="1" w:unhideWhenUsed="1"/>
+    <w:lsdException w:name="Hyperlink" w:semiHidden="1" w:unhideWhenUsed="1"/>
+    <w:lsdException w:name="FollowedHyperlink" w:semiHidden="1" w:unhideWhenUsed="1"/>
+    <w:lsdException w:name="Strong" w:uiPriority="22" w:qFormat="1"/>
+    <w:lsdException w:name="Emphasis" w:uiPriority="20" w:qFormat="1"/>
+    <w:lsdException w:name="Document Map" w:semiHidden="1" w:unhideWhenUsed="1"/>
+    <w:lsdException w:name="Plain Text" w:semiHidden="1" w:unhideWhenUsed="1"/>
+    <w:lsdException w:name="E-mail Signature" w:semiHidden="1" w:unhideWhenUsed="1"/>
+    <w:lsdException w:name="HTML Top of Form" w:semiHidden="1" w:unhideWhenUsed="1"/>
+    <w:lsdException w:name="HTML Bottom of Form" w:semiHidden="1" w:unhideWhenUsed="1"/>
+    <w:lsdException w:name="Normal (Web)" w:semiHidden="1" w:unhideWhenUsed="1"/>
+    <w:lsdException w:name="HTML Acronym" w:semiHidden="1" w:unhideWhenUsed="1"/>
+    <w:lsdException w:name="HTML Address" w:semiHidden="1" w:unhideWhenUsed="1"/>
+    <w:lsdException w:name="HTML Cite" w:semiHidden="1" w:unhideWhenUsed="1"/>
+    <w:lsdException w:name="HTML Code" w:semiHidden="1" w:unhideWhenUsed="1"/>
+    <w:lsdException w:name="HTML Definition" w:semiHidden="1" w:unhideWhenUsed="1"/>
+    <w:lsdException w:name="HTML Keyboard" w:semiHidden="1" w:unhideWhenUsed="1"/>
+    <w:lsdException w:name="HTML Preformatted" w:semiHidden="1" w:unhideWhenUsed="1"/>
+    <w:lsdException w:name="HTML Sample" w:semiHidden="1" w:unhideWhenUsed="1"/>
+    <w:lsdException w:name="HTML Typewriter" w:semiHidden="1" w:unhideWhenUsed="1"/>
+    <w:lsdException w:name="HTML Variable" w:semiHidden="1" w:unhideWhenUsed="1"/>
+    <w:lsdException w:name="Normal Table" w:semiHidden="1" w:unhideWhenUsed="1"/>
+    <w:lsdException w:name="annotation subject" w:semiHidden="1" w:unhideWhenUsed="1"/>
+    <w:lsdException w:name="No List" w:semiHidden="1" w:unhideWhenUsed="1"/>
+    <w:lsdException w:name="Outline List 1" w:semiHidden="1" w:unhideWhenUsed="1"/>
+    <w:lsdException w:name="Outline List 2" w:semiHidden="1" w:unhideWhenUsed="1"/>
+    <w:lsdException w:name="Outline List 3" w:semiHidden="1" w:unhideWhenUsed="1"/>
+    <w:lsdException w:name="Table Simple 1" w:semiHidden="1" w:unhideWhenUsed="1"/>
+    <w:lsdException w:name="Table Simple 2" w:semiHidden="1" w:unhideWhenUsed="1"/>
+    <w:lsdException w:name="Table Simple 3" w:semiHidden="1" w:unhideWhenUsed="1"/>
+    <w:lsdException w:name="Table Classic 1" w:semiHidden="1" w:unhideWhenUsed="1"/>
+    <w:lsdException w:name="Table Classic 2" w:semiHidden="1" w:unhideWhenUsed="1"/>
+    <w:lsdException w:name="Table Classic 3" w:semiHidden="1" w:unhideWhenUsed="1"/>
+    <w:lsdException w:name="Table Classic 4" w:semiHidden="1" w:unhideWhenUsed="1"/>
+    <w:lsdException w:name="Table Colorful 1" w:semiHidden="1" w:unhideWhenUsed="1"/>
+    <w:lsdException w:name="Table Colorful 2" w:semiHidden="1" w:unhideWhenUsed="1"/>
+    <w:lsdException w:name="Table Colorful 3" w:semiHidden="1" w:unhideWhenUsed="1"/>
+    <w:lsdException w:name="Table Columns 1" w:semiHidden="1" w:unhideWhenUsed="1"/>
+    <w:lsdException w:name="Table Columns 2" w:semiHidden="1" w:unhideWhenUsed="1"/>
+    <w:lsdException w:name="Table Columns 3" w:semiHidden="1" w:unhideWhenUsed="1"/>
+    <w:lsdException w:name="Table Columns 4" w:semiHidden="1" w:unhideWhenUsed="1"/>
+    <w:lsdException w:name="Table Columns 5" w:semiHidden="1" w:unhideWhenUsed="1"/>
+    <w:lsdException w:name="Table Grid 1" w:semiHidden="1" w:unhideWhenUsed="1"/>
+    <w:lsdException w:name="Table Grid 2" w:semiHidden="1" w:unhideWhenUsed="1"/>
+    <w:lsdException w:name="Table Grid 3" w:semiHidden="1" w:unhideWhenUsed="1"/>
+    <w:lsdException w:name="Table Grid 4" w:semiHidden="1" w:unhideWhenUsed="1"/>
+    <w:lsdException w:name="Table Grid 5" w:semiHidden="1" w:unhideWhenUsed="1"/>
+    <w:lsdException w:name="Table Grid 6" w:semiHidden="1" w:unhideWhenUsed="1"/>
+    <w:lsdException w:name="Table Grid 7" w:semiHidden="1" w:unhideWhenUsed="1"/>
+    <w:lsdException w:name="Table Grid 8" w:semiHidden="1" w:unhideWhenUsed="1"/>
+    <w:lsdException w:name="Table List 1" w:semiHidden="1" w:unhideWhenUsed="1"/>
+    <w:lsdException w:name="Table List 2" w:semiHidden="1" w:unhideWhenUsed="1"/>
+    <w:lsdException w:name="Table List 3" w:semiHidden="1" w:unhideWhenUsed="1"/>
+    <w:lsdException w:name="Table List 4" w:semiHidden="1" w:unhideWhenUsed="1"/>
+    <w:lsdException w:name="Table List 5" w:semiHidden="1" w:unhideWhenUsed="1"/>
+    <w:lsdException w:name="Table List 6" w:semiHidden="1" w:unhideWhenUsed="1"/>
+    <w:lsdException w:name="Table List 7" w:semiHidden="1" w:unhideWhenUsed="1"/>
+    <w:lsdException w:name="Table List 8" w:semiHidden="1" w:unhideWhenUsed="1"/>
+    <w:lsdException w:name="Table 3D effects 1" w:semiHidden="1" w:unhideWhenUsed="1"/>
+    <w:lsdException w:name="Table 3D effects 2" w:semiHidden="1" w:unhideWhenUsed="1"/>
+    <w:lsdException w:name="Table 3D effects 3" w:semiHidden="1" w:unhideWhenUsed="1"/>
+    <w:lsdException w:name="Table Contemporary" w:semiHidden="1" w:unhideWhenUsed="1"/>
+    <w:lsdException w:name="Table Elegant" w:semiHidden="1" w:unhideWhenUsed="1"/>
+    <w:lsdException w:name="Table Professional" w:semiHidden="1" w:unhideWhenUsed="1"/>
+    <w:lsdException w:name="Table Subtle 1" w:semiHidden="1" w:unhideWhenUsed="1"/>
+    <w:lsdException w:name="Table Subtle 2" w:semiHidden="1" w:unhideWhenUsed="1"/>
+    <w:lsdException w:name="Table Web 1" w:semiHidden="1" w:unhideWhenUsed="1"/>
+    <w:lsdException w:name="Table Web 2" w:semiHidden="1" w:unhideWhenUsed="1"/>
+    <w:lsdException w:name="Table Web 3" w:semiHidden="1" w:unhideWhenUsed="1"/>
+    <w:lsdException w:name="Balloon Text" w:semiHidden="1" w:unhideWhenUsed="1"/>
+    <w:lsdException w:name="Table Grid" w:uiPriority="59"/>
+    <w:lsdException w:name="Table Theme" w:semiHidden="1" w:unhideWhenUsed="1"/>
+    <w:lsdException w:name="Placeholder Text" w:semiHidden="1"/>
+    <w:lsdException w:name="No Spacing" w:uiPriority="1" w:qFormat="1"/>
+    <w:lsdException w:name="Light Shading" w:uiPriority="60"/>
+    <w:lsdException w:name="Light List" w:uiPriority="61"/>
+    <w:lsdException w:name="Light Grid" w:uiPriority="62"/>
+    <w:lsdException w:name="Medium Shading 1" w:uiPriority="63"/>
+    <w:lsdException w:name="Medium Shading 2" w:uiPriority="64"/>
+    <w:lsdException w:name="Medium List 1" w:uiPriority="65"/>
+    <w:lsdException w:name="Medium List 2" w:uiPriority="66"/>
+    <w:lsdException w:name="Medium Grid 1" w:uiPriority="67"/>
+    <w:lsdException w:name="Medium Grid 2" w:uiPriority="68"/>
+    <w:lsdException w:name="Medium Grid 3" w:uiPriority="69"/>
+    <w:lsdException w:name="Dark List" w:uiPriority="70"/>
+    <w:lsdException w:name="Colorful Shading" w:uiPriority="71"/>
+    <w:lsdException w:name="Colorful List" w:uiPriority="72"/>
+    <w:lsdException w:name="Colorful Grid" w:uiPriority="73"/>
+    <w:lsdException w:name="Light Shading Accent 1" w:uiPriority="60"/>
+    <w:lsdException w:name="Light List Accent 1" w:uiPriority="61"/>
+    <w:lsdException w:name="Light Grid Accent 1" w:uiPriority="62"/>
+    <w:lsdException w:name="Medium Shading 1 Accent 1" w:uiPriority="63"/>
+    <w:lsdException w:name="Medium Shading 2 Accent 1" w:uiPriority="64"/>
+    <w:lsdException w:name="Medium List 1 Accent 1" w:uiPriority="65"/>
+    <w:lsdException w:name="Revision" w:semiHidden="1"/>
+    <w:lsdException w:name="List Paragraph" w:uiPriority="34" w:qFormat="1"/>
+    <w:lsdException w:name="Quote" w:uiPriority="29" w:qFormat="1"/>
+    <w:lsdException w:name="Intense Quote" w:uiPriority="30" w:qFormat="1"/>
+    <w:lsdException w:name="Medium List 2 Accent 1" w:uiPriority="66"/>
+    <w:lsdException w:name="Medium Grid 1 Accent 1" w:uiPriority="67"/>
+    <w:lsdException w:name="Medium Grid 2 Accent 1" w:uiPriority="68"/>
+    <w:lsdException w:name="Medium Grid 3 Accent 1" w:uiPriority="69"/>
+    <w:lsdException w:name="Dark List Accent 1" w:uiPriority="70"/>
+    <w:lsdException w:name="Colorful Shading Accent 1" w:uiPriority="71"/>
+    <w:lsdException w:name="Colorful List Accent 1" w:uiPriority="72"/>
+    <w:lsdException w:name="Colorful Grid Accent 1" w:uiPriority="73"/>
+    <w:lsdException w:name="Light Shading Accent 2" w:uiPriority="60"/>
+    <w:lsdException w:name="Light List Accent 2" w:uiPriority="61"/>
+    <w:lsdException w:name="Light Grid Accent 2" w:uiPriority="62"/>
+    <w:lsdException w:name="Medium Shading 1 Accent 2" w:uiPriority="63"/>
+    <w:lsdException w:name="Medium Shading 2 Accent 2" w:uiPriority="64"/>
+    <w:lsdException w:name="Medium List 1 Accent 2" w:uiPriority="65"/>
+    <w:lsdException w:name="Medium List 2 Accent 2" w:uiPriority="66"/>
+    <w:lsdException w:name="Medium Grid 1 Accent 2" w:uiPriority="67"/>
+    <w:lsdException w:name="Medium Grid 2 Accent 2" w:uiPriority="68"/>
+    <w:lsdException w:name="Medium Grid 3 Accent 2" w:uiPriority="69"/>
+    <w:lsdException w:name="Dark List Accent 2" w:uiPriority="70"/>
+    <w:lsdException w:name="Colorful Shading Accent 2" w:uiPriority="71"/>
+    <w:lsdException w:name="Colorful List Accent 2" w:uiPriority="72"/>
+    <w:lsdException w:name="Colorful Grid Accent 2" w:uiPriority="73"/>
+    <w:lsdException w:name="Light Shading Accent 3" w:uiPriority="60"/>
+    <w:lsdException w:name="Light List Accent 3" w:uiPriority="61"/>
+    <w:lsdException w:name="Light Grid Accent 3" w:uiPriority="62"/>
+    <w:lsdException w:name="Medium Shading 1 Accent 3" w:uiPriority="63"/>
+    <w:lsdException w:name="Medium Shading 2 Accent 3" w:uiPriority="64"/>
+    <w:lsdException w:name="Medium List 1 Accent 3" w:uiPriority="65"/>
+    <w:lsdException w:name="Medium List 2 Accent 3" w:uiPriority="66"/>
+    <w:lsdException w:name="Medium Grid 1 Accent 3" w:uiPriority="67"/>
+    <w:lsdException w:name="Medium Grid 2 Accent 3" w:uiPriority="68"/>
+    <w:lsdException w:name="Medium Grid 3 Accent 3" w:uiPriority="69"/>
+    <w:lsdException w:name="Dark List Accent 3" w:uiPriority="70"/>
+    <w:lsdException w:name="Colorful Shading Accent 3" w:uiPriority="71"/>
+    <w:lsdException w:name="Colorful List Accent 3" w:uiPriority="72"/>
+    <w:lsdException w:name="Colorful Grid Accent 3" w:uiPriority="73"/>
+    <w:lsdException w:name="Light Shading Accent 4" w:uiPriority="60"/>
+    <w:lsdException w:name="Light List Accent 4" w:uiPriority="61"/>
+    <w:lsdException w:name="Light Grid Accent 4" w:uiPriority="62"/>
+    <w:lsdException w:name="Medium Shading 1 Accent 4" w:uiPriority="63"/>
+    <w:lsdException w:name="Medium Shading 2 Accent 4" w:uiPriority="64"/>
+    <w:lsdException w:name="Medium List 1 Accent 4" w:uiPriority="65"/>
+    <w:lsdException w:name="Medium List 2 Accent 4" w:uiPriority="66"/>
+    <w:lsdException w:name="Medium Grid 1 Accent 4" w:uiPriority="67"/>
+    <w:lsdException w:name="Medium Grid 2 Accent 4" w:uiPriority="68"/>
+    <w:lsdException w:name="Medium Grid 3 Accent 4" w:uiPriority="69"/>
+    <w:lsdException w:name="Dark List Accent 4" w:uiPriority="70"/>
+    <w:lsdException w:name="Colorful Shading Accent 4" w:uiPriority="71"/>
+    <w:lsdException w:name="Colorful List Accent 4" w:uiPriority="72"/>
+    <w:lsdException w:name="Colorful Grid Accent 4" w:uiPriority="73"/>
+    <w:lsdException w:name="Light Shading Accent 5" w:uiPriority="60"/>
+    <w:lsdException w:name="Light List Accent 5" w:uiPriority="61"/>
+    <w:lsdException w:name="Light Grid Accent 5" w:uiPriority="62"/>
+    <w:lsdException w:name="Medium Shading 1 Accent 5" w:uiPriority="63"/>
+    <w:lsdException w:name="Medium Shading 2 Accent 5" w:uiPriority="64"/>
+    <w:lsdException w:name="Medium List 1 Accent 5" w:uiPriority="65"/>
+    <w:lsdException w:name="Medium List 2 Accent 5" w:uiPriority="66"/>
+    <w:lsdException w:name="Medium Grid 1 Accent 5" w:uiPriority="67"/>
+    <w:lsdException w:name="Medium Grid 2 Accent 5" w:uiPriority="68"/>
+    <w:lsdException w:name="Medium Grid 3 Accent 5" w:uiPriority="69"/>
+    <w:lsdException w:name="Dark List Accent 5" w:uiPriority="70"/>
+    <w:lsdException w:name="Colorful Shading Accent 5" w:uiPriority="71"/>
+    <w:lsdException w:name="Colorful List Accent 5" w:uiPriority="72"/>
+    <w:lsdException w:name="Colorful Grid Accent 5" w:uiPriority="73"/>
+    <w:lsdException w:name="Light Shading Accent 6" w:uiPriority="60"/>
+    <w:lsdException w:name="Light List Accent 6" w:uiPriority="61"/>
+    <w:lsdException w:name="Light Grid Accent 6" w:uiPriority="62"/>
+    <w:lsdException w:name="Medium Shading 1 Accent 6" w:uiPriority="63"/>
+    <w:lsdException w:name="Medium Shading 2 Accent 6" w:uiPriority="64"/>
+    <w:lsdException w:name="Medium List 1 Accent 6" w:uiPriority="65"/>
+    <w:lsdException w:name="Medium List 2 Accent 6" w:uiPriority="66"/>
+    <w:lsdException w:name="Medium Grid 1 Accent 6" w:uiPriority="67"/>
+    <w:lsdException w:name="Medium Grid 2 Accent 6" w:uiPriority="68"/>
+    <w:lsdException w:name="Medium Grid 3 Accent 6" w:uiPriority="69"/>
+    <w:lsdException w:name="Dark List Accent 6" w:uiPriority="70"/>
+    <w:lsdException w:name="Colorful Shading Accent 6" w:uiPriority="71"/>
+    <w:lsdException w:name="Colorful List Accent 6" w:uiPriority="72"/>
+    <w:lsdException w:name="Colorful Grid Accent 6" w:uiPriority="73"/>
+    <w:lsdException w:name="Subtle Emphasis" w:uiPriority="19" w:qFormat="1"/>
+    <w:lsdException w:name="Intense Emphasis" w:uiPriority="21" w:qFormat="1"/>
+    <w:lsdException w:name="Subtle Reference" w:uiPriority="31" w:qFormat="1"/>
+    <w:lsdException w:name="Intense Reference" w:uiPriority="32" w:qFormat="1"/>
+    <w:lsdException w:name="Book Title" w:uiPriority="33" w:qFormat="1"/>
+    <w:lsdException w:name="Bibliography" w:semiHidden="1" w:uiPriority="37" w:unhideWhenUsed="1"/>
+    <w:lsdException w:name="TOC Heading" w:semiHidden="1" w:uiPriority="39" w:unhideWhenUsed="1" w:qFormat="1"/>
+    <w:lsdException w:name="Plain Table 1" w:uiPriority="41"/>
+    <w:lsdException w:name="Plain Table 2" w:uiPriority="42"/>
+    <w:lsdException w:name="Plain Table 3" w:uiPriority="43"/>
+    <w:lsdException w:name="Plain Table 4" w:uiPriority="44"/>
+    <w:lsdException w:name="Plain Table 5" w:uiPriority="45"/>
+    <w:lsdException w:name="Grid Table Light" w:uiPriority="40"/>
+    <w:lsdException w:name="Grid Table 1 Light" w:uiPriority="46"/>
+    <w:lsdException w:name="Grid Table 2" w:uiPriority="47"/>
+    <w:lsdException w:name="Grid Table 3" w:uiPriority="48"/>
+    <w:lsdException w:name="Grid Table 4" w:uiPriority="49"/>
+    <w:lsdException w:name="Grid Table 5 Dark" w:uiPriority="50"/>
+    <w:lsdException w:name="Grid Table 6 Colorful" w:uiPriority="51"/>
+    <w:lsdException w:name="Grid Table 7 Colorful" w:uiPriority="52"/>
+    <w:lsdException w:name="Grid Table 1 Light Accent 1" w:uiPriority="46"/>
+    <w:lsdException w:name="Grid Table 2 Accent 1" w:uiPriority="47"/>
+    <w:lsdException w:name="Grid Table 3 Accent 1" w:uiPriority="48"/>
+    <w:lsdException w:name="Grid Table 4 Accent 1" w:uiPriority="49"/>
+    <w:lsdException w:name="Grid Table 5 Dark Accent 1" w:uiPriority="50"/>
+    <w:lsdException w:name="Grid Table 6 Colorful Accent 1" w:uiPriority="51"/>
+    <w:lsdException w:name="Grid Table 7 Colorful Accent 1" w:uiPriority="52"/>
+    <w:lsdException w:name="Grid Table 1 Light Accent 2" w:uiPriority="46"/>
+    <w:lsdException w:name="Grid Table 2 Accent 2" w:uiPriority="47"/>
+    <w:lsdException w:name="Grid Table 3 Accent 2" w:uiPriority="48"/>
+    <w:lsdException w:name="Grid Table 4 Accent 2" w:uiPriority="49"/>
+    <w:lsdException w:name="Grid Table 5 Dark Accent 2" w:uiPriority="50"/>
+    <w:lsdException w:name="Grid Table 6 Colorful Accent 2" w:uiPriority="51"/>
+    <w:lsdException w:name="Grid Table 7 Colorful Accent 2" w:uiPriority="52"/>
+    <w:lsdException w:name="Grid Table 1 Light Accent 3" w:uiPriority="46"/>
+    <w:lsdException w:name="Grid Table 2 Accent 3" w:uiPriority="47"/>
+    <w:lsdException w:name="Grid Table 3 Accent 3" w:uiPriority="48"/>
+    <w:lsdException w:name="Grid Table 4 Accent 3" w:uiPriority="49"/>
+    <w:lsdException w:name="Grid Table 5 Dark Accent 3" w:uiPriority="50"/>
+    <w:lsdException w:name="Grid Table 6 Colorful Accent 3" w:uiPriority="51"/>
+    <w:lsdException w:name="Grid Table 7 Colorful Accent 3" w:uiPriority="52"/>
+    <w:lsdException w:name="Grid Table 1 Light Accent 4" w:uiPriority="46"/>
+    <w:lsdException w:name="Grid Table 2 Accent 4" w:uiPriority="47"/>
+    <w:lsdException w:name="Grid Table 3 Accent 4" w:uiPriority="48"/>
+    <w:lsdException w:name="Grid Table 4 Accent 4" w:uiPriority="49"/>
+    <w:lsdException w:name="Grid Table 5 Dark Accent 4" w:uiPriority="50"/>
+    <w:lsdException w:name="Grid Table 6 Colorful Accent 4" w:uiPriority="51"/>
+    <w:lsdException w:name="Grid Table 7 Colorful Accent 4" w:uiPriority="52"/>
+    <w:lsdException w:name="Grid Table 1 Light Accent 5" w:uiPriority="46"/>
+    <w:lsdException w:name="Grid Table 2 Accent 5" w:uiPriority="47"/>
+    <w:lsdException w:name="Grid Table 3 Accent 5" w:uiPriority="48"/>
+    <w:lsdException w:name="Grid Table 4 Accent 5" w:uiPriority="49"/>
+    <w:lsdException w:name="Grid Table 5 Dark Accent 5" w:uiPriority="50"/>
+    <w:lsdException w:name="Grid Table 6 Colorful Accent 5" w:uiPriority="51"/>
+    <w:lsdException w:name="Grid Table 7 Colorful Accent 5" w:uiPriority="52"/>
+    <w:lsdException w:name="Grid Table 1 Light Accent 6" w:uiPriority="46"/>
+    <w:lsdException w:name="Grid Table 2 Accent 6" w:uiPriority="47"/>
+    <w:lsdException w:name="Grid Table 3 Accent 6" w:uiPriority="48"/>
+    <w:lsdException w:name="Grid Table 4 Accent 6" w:uiPriority="49"/>
+    <w:lsdException w:name="Grid Table 5 Dark Accent 6" w:uiPriority="50"/>
+    <w:lsdException w:name="Grid Table 6 Colorful Accent 6" w:uiPriority="51"/>
+    <w:lsdException w:name="Grid Table 7 Colorful Accent 6" w:uiPriority="52"/>
+    <w:lsdException w:name="List Table 1 Light" w:uiPriority="46"/>
+    <w:lsdException w:name="List Table 2" w:uiPriority="47"/>
+    <w:lsdException w:name="List Table 3" w:uiPriority="48"/>
+    <w:lsdException w:name="List Table 4" w:uiPriority="49"/>
+    <w:lsdException w:name="List Table 5 Dark" w:uiPriority="50"/>
+    <w:lsdException w:name="List Table 6 Colorful" w:uiPriority="51"/>
+    <w:lsdException w:name="List Table 7 Colorful" w:uiPriority="52"/>
+    <w:lsdException w:name="List Table 1 Light Accent 1" w:uiPriority="46"/>
+    <w:lsdException w:name="List Table 2 Accent 1" w:uiPriority="47"/>
+    <w:lsdException w:name="List Table 3 Accent 1" w:uiPriority="48"/>
+    <w:lsdException w:name="List Table 4 Accent 1" w:uiPriority="49"/>
+    <w:lsdException w:name="List Table 5 Dark Accent 1" w:uiPriority="50"/>
+    <w:lsdException w:name="List Table 6 Colorful Accent 1" w:uiPriority="51"/>
+    <w:lsdException w:name="List Table 7 Colorful Accent 1" w:uiPriority="52"/>
+    <w:lsdException w:name="List Table 1 Light Accent 2" w:uiPriority="46"/>
+    <w:lsdException w:name="List Table 2 Accent 2" w:uiPriority="47"/>
+    <w:lsdException w:name="List Table 3 Accent 2" w:uiPriority="48"/>
+    <w:lsdException w:name="List Table 4 Accent 2" w:uiPriority="49"/>
+    <w:lsdException w:name="List Table 5 Dark Accent 2" w:uiPriority="50"/>
+    <w:lsdException w:name="List Table 6 Colorful Accent 2" w:uiPriority="51"/>
+    <w:lsdException w:name="List Table 7 Colorful Accent 2" w:uiPriority="52"/>
+    <w:lsdException w:name="List Table 1 Light Accent 3" w:uiPriority="46"/>
+    <w:lsdException w:name="List Table 2 Accent 3" w:uiPriority="47"/>
+    <w:lsdException w:name="List Table 3 Accent 3" w:uiPriority="48"/>
+    <w:lsdException w:name="List Table 4 Accent 3" w:uiPriority="49"/>
+    <w:lsdException w:name="List Table 5 Dark Accent 3" w:uiPriority="50"/>
+    <w:lsdException w:name="List Table 6 Colorful Accent 3" w:uiPriority="51"/>
+    <w:lsdException w:name="List Table 7 Colorful Accent 3" w:uiPriority="52"/>
+    <w:lsdException w:name="List Table 1 Light Accent 4" w:uiPriority="46"/>
+    <w:lsdException w:name="List Table 2 Accent 4" w:uiPriority="47"/>
+    <w:lsdException w:name="List Table 3 Accent 4" w:uiPriority="48"/>
+    <w:lsdException w:name="List Table 4 Accent 4" w:uiPriority="49"/>
+    <w:lsdException w:name="List Table 5 Dark Accent 4" w:uiPriority="50"/>
+    <w:lsdException w:name="List Table 6 Colorful Accent 4" w:uiPriority="51"/>
+    <w:lsdException w:name="List Table 7 Colorful Accent 4" w:uiPriority="52"/>
+    <w:lsdException w:name="List Table 1 Light Accent 5" w:uiPriority="46"/>
+    <w:lsdException w:name="List Table 2 Accent 5" w:uiPriority="47"/>
+    <w:lsdException w:name="List Table 3 Accent 5" w:uiPriority="48"/>
+    <w:lsdException w:name="List Table 4 Accent 5" w:uiPriority="49"/>
+    <w:lsdException w:name="List Table 5 Dark Accent 5" w:uiPriority="50"/>
+    <w:lsdException w:name="List Table 6 Colorful Accent 5" w:uiPriority="51"/>
+    <w:lsdException w:name="List Table 7 Colorful Accent 5" w:uiPriority="52"/>
+    <w:lsdException w:name="List Table 1 Light Accent 6" w:uiPriority="46"/>
+    <w:lsdException w:name="List Table 2 Accent 6" w:uiPriority="47"/>
+    <w:lsdException w:name="List Table 3 Accent 6" w:uiPriority="48"/>
+    <w:lsdException w:name="List Table 4 Accent 6" w:uiPriority="49"/>
+    <w:lsdException w:name="List Table 5 Dark Accent 6" w:uiPriority="50"/>
+    <w:lsdException w:name="List Table 6 Colorful Accent 6" w:uiPriority="51"/>
+    <w:lsdException w:name="List Table 7 Colorful Accent 6" w:uiPriority="52"/>
   </w:latentStyles>
   <w:style w:type="paragraph" w:default="1" w:styleId="Normal">
     <w:name w:val="Normal"/>
@@ -11616,7 +11874,6 @@
     <w:uiPriority w:val="99"/>
     <w:semiHidden/>
     <w:unhideWhenUsed/>
-    <w:qFormat/>
     <w:tblPr>
       <w:tblInd w:w="0" w:type="dxa"/>
       <w:tblCellMar>

</xml_diff>

<commit_message>
Pengubahan sedikit pada slide pengantar dan tambahan note untuk profil Wheeler
</commit_message>
<xml_diff>
--- a/log book.docx
+++ b/log book.docx
@@ -1,6 +1,6 @@
 
 <file path=word/document.xml><?xml version="1.0" encoding="utf-8"?>
-<w:document xmlns:wpc="http://schemas.microsoft.com/office/word/2010/wordprocessingCanvas" xmlns:mc="http://schemas.openxmlformats.org/markup-compatibility/2006" xmlns:o="urn:schemas-microsoft-com:office:office" xmlns:r="http://schemas.openxmlformats.org/officeDocument/2006/relationships" xmlns:m="http://schemas.openxmlformats.org/officeDocument/2006/math" xmlns:v="urn:schemas-microsoft-com:vml" xmlns:wp14="http://schemas.microsoft.com/office/word/2010/wordprocessingDrawing" xmlns:wp="http://schemas.openxmlformats.org/drawingml/2006/wordprocessingDrawing" xmlns:w10="urn:schemas-microsoft-com:office:word" xmlns:w="http://schemas.openxmlformats.org/wordprocessingml/2006/main" xmlns:w14="http://schemas.microsoft.com/office/word/2010/wordml" xmlns:w15="http://schemas.microsoft.com/office/word/2012/wordml" xmlns:wpg="http://schemas.microsoft.com/office/word/2010/wordprocessingGroup" xmlns:wpi="http://schemas.microsoft.com/office/word/2010/wordprocessingInk" xmlns:wne="http://schemas.microsoft.com/office/word/2006/wordml" xmlns:wps="http://schemas.microsoft.com/office/word/2010/wordprocessingShape" mc:Ignorable="w14 w15 wp14">
+<w:document xmlns:ve="http://schemas.openxmlformats.org/markup-compatibility/2006" xmlns:o="urn:schemas-microsoft-com:office:office" xmlns:r="http://schemas.openxmlformats.org/officeDocument/2006/relationships" xmlns:m="http://schemas.openxmlformats.org/officeDocument/2006/math" xmlns:v="urn:schemas-microsoft-com:vml" xmlns:wp="http://schemas.openxmlformats.org/drawingml/2006/wordprocessingDrawing" xmlns:w10="urn:schemas-microsoft-com:office:word" xmlns:w="http://schemas.openxmlformats.org/wordprocessingml/2006/main" xmlns:wne="http://schemas.microsoft.com/office/word/2006/wordml">
   <w:body>
     <w:p>
       <w:pPr>
@@ -11072,71 +11072,83 @@
         <w:rPr>
           <w:rFonts w:ascii="Verdana" w:eastAsia="Times New Roman" w:hAnsi="Verdana" w:cs="Courier New"/>
         </w:rPr>
-        <w:t xml:space="preserve">1.Semalam saya.. </w:t>
-      </w:r>
-    </w:p>
-    <w:p>
-      <w:pPr>
-        <w:tabs>
-          <w:tab w:val="left" w:pos="916"/>
-          <w:tab w:val="left" w:pos="1832"/>
-          <w:tab w:val="left" w:pos="2748"/>
-          <w:tab w:val="left" w:pos="3664"/>
-          <w:tab w:val="left" w:pos="4580"/>
-          <w:tab w:val="left" w:pos="5496"/>
-          <w:tab w:val="left" w:pos="6412"/>
-          <w:tab w:val="left" w:pos="7328"/>
-          <w:tab w:val="left" w:pos="8244"/>
-          <w:tab w:val="left" w:pos="9160"/>
-          <w:tab w:val="left" w:pos="10076"/>
-          <w:tab w:val="left" w:pos="10992"/>
-          <w:tab w:val="left" w:pos="11908"/>
-          <w:tab w:val="left" w:pos="12824"/>
-          <w:tab w:val="left" w:pos="13740"/>
-          <w:tab w:val="left" w:pos="14656"/>
-        </w:tabs>
-        <w:spacing w:after="0" w:line="240" w:lineRule="auto"/>
-        <w:rPr>
-          <w:rFonts w:ascii="Verdana" w:eastAsia="Times New Roman" w:hAnsi="Verdana" w:cs="Courier New"/>
-        </w:rPr>
-      </w:pPr>
-      <w:r>
-        <w:rPr>
-          <w:rFonts w:ascii="Verdana" w:eastAsia="Times New Roman" w:hAnsi="Verdana" w:cs="Courier New"/>
-        </w:rPr>
-        <w:t xml:space="preserve">2. Hari ini saya, </w:t>
-      </w:r>
-    </w:p>
-    <w:p>
-      <w:pPr>
-        <w:tabs>
-          <w:tab w:val="left" w:pos="916"/>
-          <w:tab w:val="left" w:pos="1832"/>
-          <w:tab w:val="left" w:pos="2748"/>
-          <w:tab w:val="left" w:pos="3664"/>
-          <w:tab w:val="left" w:pos="4580"/>
-          <w:tab w:val="left" w:pos="5496"/>
-          <w:tab w:val="left" w:pos="6412"/>
-          <w:tab w:val="left" w:pos="7328"/>
-          <w:tab w:val="left" w:pos="8244"/>
-          <w:tab w:val="left" w:pos="9160"/>
-          <w:tab w:val="left" w:pos="10076"/>
-          <w:tab w:val="left" w:pos="10992"/>
-          <w:tab w:val="left" w:pos="11908"/>
-          <w:tab w:val="left" w:pos="12824"/>
-          <w:tab w:val="left" w:pos="13740"/>
-          <w:tab w:val="left" w:pos="14656"/>
-        </w:tabs>
-        <w:spacing w:after="0" w:line="240" w:lineRule="auto"/>
-        <w:rPr>
-          <w:rFonts w:ascii="Verdana" w:eastAsia="Times New Roman" w:hAnsi="Verdana" w:cs="Courier New"/>
-        </w:rPr>
-      </w:pPr>
-      <w:r>
-        <w:rPr>
-          <w:rFonts w:ascii="Verdana" w:eastAsia="Times New Roman" w:hAnsi="Verdana" w:cs="Courier New"/>
-        </w:rPr>
-        <w:t xml:space="preserve">3. Saya ada kendala </w:t>
+        <w:t>1.Semalam saya menambah efek ke semua slide.</w:t>
+      </w:r>
+    </w:p>
+    <w:p>
+      <w:pPr>
+        <w:tabs>
+          <w:tab w:val="left" w:pos="916"/>
+          <w:tab w:val="left" w:pos="1832"/>
+          <w:tab w:val="left" w:pos="2748"/>
+          <w:tab w:val="left" w:pos="3664"/>
+          <w:tab w:val="left" w:pos="4580"/>
+          <w:tab w:val="left" w:pos="5496"/>
+          <w:tab w:val="left" w:pos="6412"/>
+          <w:tab w:val="left" w:pos="7328"/>
+          <w:tab w:val="left" w:pos="8244"/>
+          <w:tab w:val="left" w:pos="9160"/>
+          <w:tab w:val="left" w:pos="10076"/>
+          <w:tab w:val="left" w:pos="10992"/>
+          <w:tab w:val="left" w:pos="11908"/>
+          <w:tab w:val="left" w:pos="12824"/>
+          <w:tab w:val="left" w:pos="13740"/>
+          <w:tab w:val="left" w:pos="14656"/>
+        </w:tabs>
+        <w:spacing w:after="0" w:line="240" w:lineRule="auto"/>
+        <w:rPr>
+          <w:rFonts w:ascii="Verdana" w:eastAsia="Times New Roman" w:hAnsi="Verdana" w:cs="Courier New"/>
+        </w:rPr>
+      </w:pPr>
+      <w:r>
+        <w:rPr>
+          <w:rFonts w:ascii="Verdana" w:eastAsia="Times New Roman" w:hAnsi="Verdana" w:cs="Courier New"/>
+        </w:rPr>
+        <w:t>2. Hari ini saya melakukan sedikit perubahan pada slide pengantar dan menambah note.</w:t>
+      </w:r>
+    </w:p>
+    <w:p>
+      <w:pPr>
+        <w:tabs>
+          <w:tab w:val="left" w:pos="916"/>
+          <w:tab w:val="left" w:pos="1832"/>
+          <w:tab w:val="left" w:pos="2748"/>
+          <w:tab w:val="left" w:pos="3664"/>
+          <w:tab w:val="left" w:pos="4580"/>
+          <w:tab w:val="left" w:pos="5496"/>
+          <w:tab w:val="left" w:pos="6412"/>
+          <w:tab w:val="left" w:pos="7328"/>
+          <w:tab w:val="left" w:pos="8244"/>
+          <w:tab w:val="left" w:pos="9160"/>
+          <w:tab w:val="left" w:pos="10076"/>
+          <w:tab w:val="left" w:pos="10992"/>
+          <w:tab w:val="left" w:pos="11908"/>
+          <w:tab w:val="left" w:pos="12824"/>
+          <w:tab w:val="left" w:pos="13740"/>
+          <w:tab w:val="left" w:pos="14656"/>
+        </w:tabs>
+        <w:spacing w:after="0" w:line="240" w:lineRule="auto"/>
+        <w:rPr>
+          <w:rFonts w:ascii="Verdana" w:eastAsia="Times New Roman" w:hAnsi="Verdana" w:cs="Courier New"/>
+        </w:rPr>
+      </w:pPr>
+      <w:r>
+        <w:rPr>
+          <w:rFonts w:ascii="Verdana" w:eastAsia="Times New Roman" w:hAnsi="Verdana" w:cs="Courier New"/>
+        </w:rPr>
+        <w:t>3. Saya</w:t>
+      </w:r>
+      <w:r>
+        <w:rPr>
+          <w:rFonts w:ascii="Verdana" w:eastAsia="Times New Roman" w:hAnsi="Verdana" w:cs="Courier New"/>
+        </w:rPr>
+        <w:t xml:space="preserve"> tidak</w:t>
+      </w:r>
+      <w:r>
+        <w:rPr>
+          <w:rFonts w:ascii="Verdana" w:eastAsia="Times New Roman" w:hAnsi="Verdana" w:cs="Courier New"/>
+        </w:rPr>
+        <w:t xml:space="preserve"> ada kendala.</w:t>
       </w:r>
     </w:p>
     <w:p>
@@ -11469,7 +11481,7 @@
 </file>
 
 <file path=word/styles.xml><?xml version="1.0" encoding="utf-8"?>
-<w:styles xmlns:mc="http://schemas.openxmlformats.org/markup-compatibility/2006" xmlns:r="http://schemas.openxmlformats.org/officeDocument/2006/relationships" xmlns:w="http://schemas.openxmlformats.org/wordprocessingml/2006/main" xmlns:w14="http://schemas.microsoft.com/office/word/2010/wordml" xmlns:w15="http://schemas.microsoft.com/office/word/2012/wordml" mc:Ignorable="w14 w15">
+<w:styles xmlns:r="http://schemas.openxmlformats.org/officeDocument/2006/relationships" xmlns:w="http://schemas.openxmlformats.org/wordprocessingml/2006/main">
   <w:docDefaults>
     <w:rPrDefault>
       <w:rPr>
@@ -11485,378 +11497,144 @@
       </w:pPr>
     </w:pPrDefault>
   </w:docDefaults>
-  <w:latentStyles w:defLockedState="0" w:defUIPriority="99" w:defSemiHidden="0" w:defUnhideWhenUsed="0" w:defQFormat="0" w:count="371">
-    <w:lsdException w:name="Normal" w:uiPriority="0" w:qFormat="1"/>
-    <w:lsdException w:name="heading 1" w:uiPriority="9" w:qFormat="1"/>
-    <w:lsdException w:name="heading 2" w:semiHidden="1" w:uiPriority="9" w:unhideWhenUsed="1" w:qFormat="1"/>
-    <w:lsdException w:name="heading 3" w:semiHidden="1" w:uiPriority="9" w:unhideWhenUsed="1" w:qFormat="1"/>
-    <w:lsdException w:name="heading 4" w:semiHidden="1" w:uiPriority="9" w:unhideWhenUsed="1" w:qFormat="1"/>
-    <w:lsdException w:name="heading 5" w:semiHidden="1" w:uiPriority="9" w:unhideWhenUsed="1" w:qFormat="1"/>
-    <w:lsdException w:name="heading 6" w:semiHidden="1" w:uiPriority="9" w:unhideWhenUsed="1" w:qFormat="1"/>
-    <w:lsdException w:name="heading 7" w:semiHidden="1" w:uiPriority="9" w:unhideWhenUsed="1" w:qFormat="1"/>
-    <w:lsdException w:name="heading 8" w:semiHidden="1" w:uiPriority="9" w:unhideWhenUsed="1" w:qFormat="1"/>
-    <w:lsdException w:name="heading 9" w:semiHidden="1" w:uiPriority="9" w:unhideWhenUsed="1" w:qFormat="1"/>
-    <w:lsdException w:name="index 1" w:semiHidden="1" w:unhideWhenUsed="1"/>
-    <w:lsdException w:name="index 2" w:semiHidden="1" w:unhideWhenUsed="1"/>
-    <w:lsdException w:name="index 3" w:semiHidden="1" w:unhideWhenUsed="1"/>
-    <w:lsdException w:name="index 4" w:semiHidden="1" w:unhideWhenUsed="1"/>
-    <w:lsdException w:name="index 5" w:semiHidden="1" w:unhideWhenUsed="1"/>
-    <w:lsdException w:name="index 6" w:semiHidden="1" w:unhideWhenUsed="1"/>
-    <w:lsdException w:name="index 7" w:semiHidden="1" w:unhideWhenUsed="1"/>
-    <w:lsdException w:name="index 8" w:semiHidden="1" w:unhideWhenUsed="1"/>
-    <w:lsdException w:name="index 9" w:semiHidden="1" w:unhideWhenUsed="1"/>
-    <w:lsdException w:name="toc 1" w:semiHidden="1" w:uiPriority="39" w:unhideWhenUsed="1"/>
-    <w:lsdException w:name="toc 2" w:semiHidden="1" w:uiPriority="39" w:unhideWhenUsed="1"/>
-    <w:lsdException w:name="toc 3" w:semiHidden="1" w:uiPriority="39" w:unhideWhenUsed="1"/>
-    <w:lsdException w:name="toc 4" w:semiHidden="1" w:uiPriority="39" w:unhideWhenUsed="1"/>
-    <w:lsdException w:name="toc 5" w:semiHidden="1" w:uiPriority="39" w:unhideWhenUsed="1"/>
-    <w:lsdException w:name="toc 6" w:semiHidden="1" w:uiPriority="39" w:unhideWhenUsed="1"/>
-    <w:lsdException w:name="toc 7" w:semiHidden="1" w:uiPriority="39" w:unhideWhenUsed="1"/>
-    <w:lsdException w:name="toc 8" w:semiHidden="1" w:uiPriority="39" w:unhideWhenUsed="1"/>
-    <w:lsdException w:name="toc 9" w:semiHidden="1" w:uiPriority="39" w:unhideWhenUsed="1"/>
-    <w:lsdException w:name="Normal Indent" w:semiHidden="1" w:unhideWhenUsed="1"/>
-    <w:lsdException w:name="footnote text" w:semiHidden="1" w:unhideWhenUsed="1"/>
-    <w:lsdException w:name="annotation text" w:semiHidden="1" w:unhideWhenUsed="1"/>
-    <w:lsdException w:name="header" w:semiHidden="1" w:unhideWhenUsed="1"/>
-    <w:lsdException w:name="footer" w:semiHidden="1" w:unhideWhenUsed="1"/>
-    <w:lsdException w:name="index heading" w:semiHidden="1" w:unhideWhenUsed="1"/>
-    <w:lsdException w:name="caption" w:semiHidden="1" w:uiPriority="35" w:unhideWhenUsed="1" w:qFormat="1"/>
-    <w:lsdException w:name="table of figures" w:semiHidden="1" w:unhideWhenUsed="1"/>
-    <w:lsdException w:name="envelope address" w:semiHidden="1" w:unhideWhenUsed="1"/>
-    <w:lsdException w:name="envelope return" w:semiHidden="1" w:unhideWhenUsed="1"/>
-    <w:lsdException w:name="footnote reference" w:semiHidden="1" w:unhideWhenUsed="1"/>
-    <w:lsdException w:name="annotation reference" w:semiHidden="1" w:unhideWhenUsed="1"/>
-    <w:lsdException w:name="line number" w:semiHidden="1" w:unhideWhenUsed="1"/>
-    <w:lsdException w:name="page number" w:semiHidden="1" w:unhideWhenUsed="1"/>
-    <w:lsdException w:name="endnote reference" w:semiHidden="1" w:unhideWhenUsed="1"/>
-    <w:lsdException w:name="endnote text" w:semiHidden="1" w:unhideWhenUsed="1"/>
-    <w:lsdException w:name="table of authorities" w:semiHidden="1" w:unhideWhenUsed="1"/>
-    <w:lsdException w:name="macro" w:semiHidden="1" w:unhideWhenUsed="1"/>
-    <w:lsdException w:name="toa heading" w:semiHidden="1" w:unhideWhenUsed="1"/>
-    <w:lsdException w:name="List" w:semiHidden="1" w:unhideWhenUsed="1"/>
-    <w:lsdException w:name="List Bullet" w:semiHidden="1" w:unhideWhenUsed="1"/>
-    <w:lsdException w:name="List Number" w:semiHidden="1" w:unhideWhenUsed="1"/>
-    <w:lsdException w:name="List 2" w:semiHidden="1" w:unhideWhenUsed="1"/>
-    <w:lsdException w:name="List 3" w:semiHidden="1" w:unhideWhenUsed="1"/>
-    <w:lsdException w:name="List 4" w:semiHidden="1" w:unhideWhenUsed="1"/>
-    <w:lsdException w:name="List 5" w:semiHidden="1" w:unhideWhenUsed="1"/>
-    <w:lsdException w:name="List Bullet 2" w:semiHidden="1" w:unhideWhenUsed="1"/>
-    <w:lsdException w:name="List Bullet 3" w:semiHidden="1" w:unhideWhenUsed="1"/>
-    <w:lsdException w:name="List Bullet 4" w:semiHidden="1" w:unhideWhenUsed="1"/>
-    <w:lsdException w:name="List Bullet 5" w:semiHidden="1" w:unhideWhenUsed="1"/>
-    <w:lsdException w:name="List Number 2" w:semiHidden="1" w:unhideWhenUsed="1"/>
-    <w:lsdException w:name="List Number 3" w:semiHidden="1" w:unhideWhenUsed="1"/>
-    <w:lsdException w:name="List Number 4" w:semiHidden="1" w:unhideWhenUsed="1"/>
-    <w:lsdException w:name="List Number 5" w:semiHidden="1" w:unhideWhenUsed="1"/>
-    <w:lsdException w:name="Title" w:uiPriority="10" w:qFormat="1"/>
-    <w:lsdException w:name="Closing" w:semiHidden="1" w:unhideWhenUsed="1"/>
-    <w:lsdException w:name="Signature" w:semiHidden="1" w:unhideWhenUsed="1"/>
-    <w:lsdException w:name="Default Paragraph Font" w:semiHidden="1" w:uiPriority="1" w:unhideWhenUsed="1"/>
-    <w:lsdException w:name="Body Text" w:semiHidden="1" w:unhideWhenUsed="1"/>
-    <w:lsdException w:name="Body Text Indent" w:semiHidden="1" w:unhideWhenUsed="1"/>
-    <w:lsdException w:name="List Continue" w:semiHidden="1" w:unhideWhenUsed="1"/>
-    <w:lsdException w:name="List Continue 2" w:semiHidden="1" w:unhideWhenUsed="1"/>
-    <w:lsdException w:name="List Continue 3" w:semiHidden="1" w:unhideWhenUsed="1"/>
-    <w:lsdException w:name="List Continue 4" w:semiHidden="1" w:unhideWhenUsed="1"/>
-    <w:lsdException w:name="List Continue 5" w:semiHidden="1" w:unhideWhenUsed="1"/>
-    <w:lsdException w:name="Message Header" w:semiHidden="1" w:unhideWhenUsed="1"/>
-    <w:lsdException w:name="Subtitle" w:uiPriority="11" w:qFormat="1"/>
-    <w:lsdException w:name="Salutation" w:semiHidden="1" w:unhideWhenUsed="1"/>
-    <w:lsdException w:name="Date" w:semiHidden="1" w:unhideWhenUsed="1"/>
-    <w:lsdException w:name="Body Text First Indent" w:semiHidden="1" w:unhideWhenUsed="1"/>
-    <w:lsdException w:name="Body Text First Indent 2" w:semiHidden="1" w:unhideWhenUsed="1"/>
-    <w:lsdException w:name="Note Heading" w:semiHidden="1" w:unhideWhenUsed="1"/>
-    <w:lsdException w:name="Body Text 2" w:semiHidden="1" w:unhideWhenUsed="1"/>
-    <w:lsdException w:name="Body Text 3" w:semiHidden="1" w:unhideWhenUsed="1"/>
-    <w:lsdException w:name="Body Text Indent 2" w:semiHidden="1" w:unhideWhenUsed="1"/>
-    <w:lsdException w:name="Body Text Indent 3" w:semiHidden="1" w:unhideWhenUsed="1"/>
-    <w:lsdException w:name="Block Text" w:semiHidden="1" w:unhideWhenUsed="1"/>
-    <w:lsdException w:name="Hyperlink" w:semiHidden="1" w:unhideWhenUsed="1"/>
-    <w:lsdException w:name="FollowedHyperlink" w:semiHidden="1" w:unhideWhenUsed="1"/>
-    <w:lsdException w:name="Strong" w:uiPriority="22" w:qFormat="1"/>
-    <w:lsdException w:name="Emphasis" w:uiPriority="20" w:qFormat="1"/>
-    <w:lsdException w:name="Document Map" w:semiHidden="1" w:unhideWhenUsed="1"/>
-    <w:lsdException w:name="Plain Text" w:semiHidden="1" w:unhideWhenUsed="1"/>
-    <w:lsdException w:name="E-mail Signature" w:semiHidden="1" w:unhideWhenUsed="1"/>
-    <w:lsdException w:name="HTML Top of Form" w:semiHidden="1" w:unhideWhenUsed="1"/>
-    <w:lsdException w:name="HTML Bottom of Form" w:semiHidden="1" w:unhideWhenUsed="1"/>
-    <w:lsdException w:name="Normal (Web)" w:semiHidden="1" w:unhideWhenUsed="1"/>
-    <w:lsdException w:name="HTML Acronym" w:semiHidden="1" w:unhideWhenUsed="1"/>
-    <w:lsdException w:name="HTML Address" w:semiHidden="1" w:unhideWhenUsed="1"/>
-    <w:lsdException w:name="HTML Cite" w:semiHidden="1" w:unhideWhenUsed="1"/>
-    <w:lsdException w:name="HTML Code" w:semiHidden="1" w:unhideWhenUsed="1"/>
-    <w:lsdException w:name="HTML Definition" w:semiHidden="1" w:unhideWhenUsed="1"/>
-    <w:lsdException w:name="HTML Keyboard" w:semiHidden="1" w:unhideWhenUsed="1"/>
-    <w:lsdException w:name="HTML Preformatted" w:semiHidden="1" w:unhideWhenUsed="1"/>
-    <w:lsdException w:name="HTML Sample" w:semiHidden="1" w:unhideWhenUsed="1"/>
-    <w:lsdException w:name="HTML Typewriter" w:semiHidden="1" w:unhideWhenUsed="1"/>
-    <w:lsdException w:name="HTML Variable" w:semiHidden="1" w:unhideWhenUsed="1"/>
-    <w:lsdException w:name="Normal Table" w:semiHidden="1" w:unhideWhenUsed="1"/>
-    <w:lsdException w:name="annotation subject" w:semiHidden="1" w:unhideWhenUsed="1"/>
-    <w:lsdException w:name="No List" w:semiHidden="1" w:unhideWhenUsed="1"/>
-    <w:lsdException w:name="Outline List 1" w:semiHidden="1" w:unhideWhenUsed="1"/>
-    <w:lsdException w:name="Outline List 2" w:semiHidden="1" w:unhideWhenUsed="1"/>
-    <w:lsdException w:name="Outline List 3" w:semiHidden="1" w:unhideWhenUsed="1"/>
-    <w:lsdException w:name="Table Simple 1" w:semiHidden="1" w:unhideWhenUsed="1"/>
-    <w:lsdException w:name="Table Simple 2" w:semiHidden="1" w:unhideWhenUsed="1"/>
-    <w:lsdException w:name="Table Simple 3" w:semiHidden="1" w:unhideWhenUsed="1"/>
-    <w:lsdException w:name="Table Classic 1" w:semiHidden="1" w:unhideWhenUsed="1"/>
-    <w:lsdException w:name="Table Classic 2" w:semiHidden="1" w:unhideWhenUsed="1"/>
-    <w:lsdException w:name="Table Classic 3" w:semiHidden="1" w:unhideWhenUsed="1"/>
-    <w:lsdException w:name="Table Classic 4" w:semiHidden="1" w:unhideWhenUsed="1"/>
-    <w:lsdException w:name="Table Colorful 1" w:semiHidden="1" w:unhideWhenUsed="1"/>
-    <w:lsdException w:name="Table Colorful 2" w:semiHidden="1" w:unhideWhenUsed="1"/>
-    <w:lsdException w:name="Table Colorful 3" w:semiHidden="1" w:unhideWhenUsed="1"/>
-    <w:lsdException w:name="Table Columns 1" w:semiHidden="1" w:unhideWhenUsed="1"/>
-    <w:lsdException w:name="Table Columns 2" w:semiHidden="1" w:unhideWhenUsed="1"/>
-    <w:lsdException w:name="Table Columns 3" w:semiHidden="1" w:unhideWhenUsed="1"/>
-    <w:lsdException w:name="Table Columns 4" w:semiHidden="1" w:unhideWhenUsed="1"/>
-    <w:lsdException w:name="Table Columns 5" w:semiHidden="1" w:unhideWhenUsed="1"/>
-    <w:lsdException w:name="Table Grid 1" w:semiHidden="1" w:unhideWhenUsed="1"/>
-    <w:lsdException w:name="Table Grid 2" w:semiHidden="1" w:unhideWhenUsed="1"/>
-    <w:lsdException w:name="Table Grid 3" w:semiHidden="1" w:unhideWhenUsed="1"/>
-    <w:lsdException w:name="Table Grid 4" w:semiHidden="1" w:unhideWhenUsed="1"/>
-    <w:lsdException w:name="Table Grid 5" w:semiHidden="1" w:unhideWhenUsed="1"/>
-    <w:lsdException w:name="Table Grid 6" w:semiHidden="1" w:unhideWhenUsed="1"/>
-    <w:lsdException w:name="Table Grid 7" w:semiHidden="1" w:unhideWhenUsed="1"/>
-    <w:lsdException w:name="Table Grid 8" w:semiHidden="1" w:unhideWhenUsed="1"/>
-    <w:lsdException w:name="Table List 1" w:semiHidden="1" w:unhideWhenUsed="1"/>
-    <w:lsdException w:name="Table List 2" w:semiHidden="1" w:unhideWhenUsed="1"/>
-    <w:lsdException w:name="Table List 3" w:semiHidden="1" w:unhideWhenUsed="1"/>
-    <w:lsdException w:name="Table List 4" w:semiHidden="1" w:unhideWhenUsed="1"/>
-    <w:lsdException w:name="Table List 5" w:semiHidden="1" w:unhideWhenUsed="1"/>
-    <w:lsdException w:name="Table List 6" w:semiHidden="1" w:unhideWhenUsed="1"/>
-    <w:lsdException w:name="Table List 7" w:semiHidden="1" w:unhideWhenUsed="1"/>
-    <w:lsdException w:name="Table List 8" w:semiHidden="1" w:unhideWhenUsed="1"/>
-    <w:lsdException w:name="Table 3D effects 1" w:semiHidden="1" w:unhideWhenUsed="1"/>
-    <w:lsdException w:name="Table 3D effects 2" w:semiHidden="1" w:unhideWhenUsed="1"/>
-    <w:lsdException w:name="Table 3D effects 3" w:semiHidden="1" w:unhideWhenUsed="1"/>
-    <w:lsdException w:name="Table Contemporary" w:semiHidden="1" w:unhideWhenUsed="1"/>
-    <w:lsdException w:name="Table Elegant" w:semiHidden="1" w:unhideWhenUsed="1"/>
-    <w:lsdException w:name="Table Professional" w:semiHidden="1" w:unhideWhenUsed="1"/>
-    <w:lsdException w:name="Table Subtle 1" w:semiHidden="1" w:unhideWhenUsed="1"/>
-    <w:lsdException w:name="Table Subtle 2" w:semiHidden="1" w:unhideWhenUsed="1"/>
-    <w:lsdException w:name="Table Web 1" w:semiHidden="1" w:unhideWhenUsed="1"/>
-    <w:lsdException w:name="Table Web 2" w:semiHidden="1" w:unhideWhenUsed="1"/>
-    <w:lsdException w:name="Table Web 3" w:semiHidden="1" w:unhideWhenUsed="1"/>
-    <w:lsdException w:name="Balloon Text" w:semiHidden="1" w:unhideWhenUsed="1"/>
-    <w:lsdException w:name="Table Grid" w:uiPriority="59"/>
-    <w:lsdException w:name="Table Theme" w:semiHidden="1" w:unhideWhenUsed="1"/>
-    <w:lsdException w:name="Placeholder Text" w:semiHidden="1"/>
-    <w:lsdException w:name="No Spacing" w:uiPriority="1" w:qFormat="1"/>
-    <w:lsdException w:name="Light Shading" w:uiPriority="60"/>
-    <w:lsdException w:name="Light List" w:uiPriority="61"/>
-    <w:lsdException w:name="Light Grid" w:uiPriority="62"/>
-    <w:lsdException w:name="Medium Shading 1" w:uiPriority="63"/>
-    <w:lsdException w:name="Medium Shading 2" w:uiPriority="64"/>
-    <w:lsdException w:name="Medium List 1" w:uiPriority="65"/>
-    <w:lsdException w:name="Medium List 2" w:uiPriority="66"/>
-    <w:lsdException w:name="Medium Grid 1" w:uiPriority="67"/>
-    <w:lsdException w:name="Medium Grid 2" w:uiPriority="68"/>
-    <w:lsdException w:name="Medium Grid 3" w:uiPriority="69"/>
-    <w:lsdException w:name="Dark List" w:uiPriority="70"/>
-    <w:lsdException w:name="Colorful Shading" w:uiPriority="71"/>
-    <w:lsdException w:name="Colorful List" w:uiPriority="72"/>
-    <w:lsdException w:name="Colorful Grid" w:uiPriority="73"/>
-    <w:lsdException w:name="Light Shading Accent 1" w:uiPriority="60"/>
-    <w:lsdException w:name="Light List Accent 1" w:uiPriority="61"/>
-    <w:lsdException w:name="Light Grid Accent 1" w:uiPriority="62"/>
-    <w:lsdException w:name="Medium Shading 1 Accent 1" w:uiPriority="63"/>
-    <w:lsdException w:name="Medium Shading 2 Accent 1" w:uiPriority="64"/>
-    <w:lsdException w:name="Medium List 1 Accent 1" w:uiPriority="65"/>
-    <w:lsdException w:name="Revision" w:semiHidden="1"/>
-    <w:lsdException w:name="List Paragraph" w:uiPriority="34" w:qFormat="1"/>
-    <w:lsdException w:name="Quote" w:uiPriority="29" w:qFormat="1"/>
-    <w:lsdException w:name="Intense Quote" w:uiPriority="30" w:qFormat="1"/>
-    <w:lsdException w:name="Medium List 2 Accent 1" w:uiPriority="66"/>
-    <w:lsdException w:name="Medium Grid 1 Accent 1" w:uiPriority="67"/>
-    <w:lsdException w:name="Medium Grid 2 Accent 1" w:uiPriority="68"/>
-    <w:lsdException w:name="Medium Grid 3 Accent 1" w:uiPriority="69"/>
-    <w:lsdException w:name="Dark List Accent 1" w:uiPriority="70"/>
-    <w:lsdException w:name="Colorful Shading Accent 1" w:uiPriority="71"/>
-    <w:lsdException w:name="Colorful List Accent 1" w:uiPriority="72"/>
-    <w:lsdException w:name="Colorful Grid Accent 1" w:uiPriority="73"/>
-    <w:lsdException w:name="Light Shading Accent 2" w:uiPriority="60"/>
-    <w:lsdException w:name="Light List Accent 2" w:uiPriority="61"/>
-    <w:lsdException w:name="Light Grid Accent 2" w:uiPriority="62"/>
-    <w:lsdException w:name="Medium Shading 1 Accent 2" w:uiPriority="63"/>
-    <w:lsdException w:name="Medium Shading 2 Accent 2" w:uiPriority="64"/>
-    <w:lsdException w:name="Medium List 1 Accent 2" w:uiPriority="65"/>
-    <w:lsdException w:name="Medium List 2 Accent 2" w:uiPriority="66"/>
-    <w:lsdException w:name="Medium Grid 1 Accent 2" w:uiPriority="67"/>
-    <w:lsdException w:name="Medium Grid 2 Accent 2" w:uiPriority="68"/>
-    <w:lsdException w:name="Medium Grid 3 Accent 2" w:uiPriority="69"/>
-    <w:lsdException w:name="Dark List Accent 2" w:uiPriority="70"/>
-    <w:lsdException w:name="Colorful Shading Accent 2" w:uiPriority="71"/>
-    <w:lsdException w:name="Colorful List Accent 2" w:uiPriority="72"/>
-    <w:lsdException w:name="Colorful Grid Accent 2" w:uiPriority="73"/>
-    <w:lsdException w:name="Light Shading Accent 3" w:uiPriority="60"/>
-    <w:lsdException w:name="Light List Accent 3" w:uiPriority="61"/>
-    <w:lsdException w:name="Light Grid Accent 3" w:uiPriority="62"/>
-    <w:lsdException w:name="Medium Shading 1 Accent 3" w:uiPriority="63"/>
-    <w:lsdException w:name="Medium Shading 2 Accent 3" w:uiPriority="64"/>
-    <w:lsdException w:name="Medium List 1 Accent 3" w:uiPriority="65"/>
-    <w:lsdException w:name="Medium List 2 Accent 3" w:uiPriority="66"/>
-    <w:lsdException w:name="Medium Grid 1 Accent 3" w:uiPriority="67"/>
-    <w:lsdException w:name="Medium Grid 2 Accent 3" w:uiPriority="68"/>
-    <w:lsdException w:name="Medium Grid 3 Accent 3" w:uiPriority="69"/>
-    <w:lsdException w:name="Dark List Accent 3" w:uiPriority="70"/>
-    <w:lsdException w:name="Colorful Shading Accent 3" w:uiPriority="71"/>
-    <w:lsdException w:name="Colorful List Accent 3" w:uiPriority="72"/>
-    <w:lsdException w:name="Colorful Grid Accent 3" w:uiPriority="73"/>
-    <w:lsdException w:name="Light Shading Accent 4" w:uiPriority="60"/>
-    <w:lsdException w:name="Light List Accent 4" w:uiPriority="61"/>
-    <w:lsdException w:name="Light Grid Accent 4" w:uiPriority="62"/>
-    <w:lsdException w:name="Medium Shading 1 Accent 4" w:uiPriority="63"/>
-    <w:lsdException w:name="Medium Shading 2 Accent 4" w:uiPriority="64"/>
-    <w:lsdException w:name="Medium List 1 Accent 4" w:uiPriority="65"/>
-    <w:lsdException w:name="Medium List 2 Accent 4" w:uiPriority="66"/>
-    <w:lsdException w:name="Medium Grid 1 Accent 4" w:uiPriority="67"/>
-    <w:lsdException w:name="Medium Grid 2 Accent 4" w:uiPriority="68"/>
-    <w:lsdException w:name="Medium Grid 3 Accent 4" w:uiPriority="69"/>
-    <w:lsdException w:name="Dark List Accent 4" w:uiPriority="70"/>
-    <w:lsdException w:name="Colorful Shading Accent 4" w:uiPriority="71"/>
-    <w:lsdException w:name="Colorful List Accent 4" w:uiPriority="72"/>
-    <w:lsdException w:name="Colorful Grid Accent 4" w:uiPriority="73"/>
-    <w:lsdException w:name="Light Shading Accent 5" w:uiPriority="60"/>
-    <w:lsdException w:name="Light List Accent 5" w:uiPriority="61"/>
-    <w:lsdException w:name="Light Grid Accent 5" w:uiPriority="62"/>
-    <w:lsdException w:name="Medium Shading 1 Accent 5" w:uiPriority="63"/>
-    <w:lsdException w:name="Medium Shading 2 Accent 5" w:uiPriority="64"/>
-    <w:lsdException w:name="Medium List 1 Accent 5" w:uiPriority="65"/>
-    <w:lsdException w:name="Medium List 2 Accent 5" w:uiPriority="66"/>
-    <w:lsdException w:name="Medium Grid 1 Accent 5" w:uiPriority="67"/>
-    <w:lsdException w:name="Medium Grid 2 Accent 5" w:uiPriority="68"/>
-    <w:lsdException w:name="Medium Grid 3 Accent 5" w:uiPriority="69"/>
-    <w:lsdException w:name="Dark List Accent 5" w:uiPriority="70"/>
-    <w:lsdException w:name="Colorful Shading Accent 5" w:uiPriority="71"/>
-    <w:lsdException w:name="Colorful List Accent 5" w:uiPriority="72"/>
-    <w:lsdException w:name="Colorful Grid Accent 5" w:uiPriority="73"/>
-    <w:lsdException w:name="Light Shading Accent 6" w:uiPriority="60"/>
-    <w:lsdException w:name="Light List Accent 6" w:uiPriority="61"/>
-    <w:lsdException w:name="Light Grid Accent 6" w:uiPriority="62"/>
-    <w:lsdException w:name="Medium Shading 1 Accent 6" w:uiPriority="63"/>
-    <w:lsdException w:name="Medium Shading 2 Accent 6" w:uiPriority="64"/>
-    <w:lsdException w:name="Medium List 1 Accent 6" w:uiPriority="65"/>
-    <w:lsdException w:name="Medium List 2 Accent 6" w:uiPriority="66"/>
-    <w:lsdException w:name="Medium Grid 1 Accent 6" w:uiPriority="67"/>
-    <w:lsdException w:name="Medium Grid 2 Accent 6" w:uiPriority="68"/>
-    <w:lsdException w:name="Medium Grid 3 Accent 6" w:uiPriority="69"/>
-    <w:lsdException w:name="Dark List Accent 6" w:uiPriority="70"/>
-    <w:lsdException w:name="Colorful Shading Accent 6" w:uiPriority="71"/>
-    <w:lsdException w:name="Colorful List Accent 6" w:uiPriority="72"/>
-    <w:lsdException w:name="Colorful Grid Accent 6" w:uiPriority="73"/>
-    <w:lsdException w:name="Subtle Emphasis" w:uiPriority="19" w:qFormat="1"/>
-    <w:lsdException w:name="Intense Emphasis" w:uiPriority="21" w:qFormat="1"/>
-    <w:lsdException w:name="Subtle Reference" w:uiPriority="31" w:qFormat="1"/>
-    <w:lsdException w:name="Intense Reference" w:uiPriority="32" w:qFormat="1"/>
-    <w:lsdException w:name="Book Title" w:uiPriority="33" w:qFormat="1"/>
-    <w:lsdException w:name="Bibliography" w:semiHidden="1" w:uiPriority="37" w:unhideWhenUsed="1"/>
-    <w:lsdException w:name="TOC Heading" w:semiHidden="1" w:uiPriority="39" w:unhideWhenUsed="1" w:qFormat="1"/>
-    <w:lsdException w:name="Plain Table 1" w:uiPriority="41"/>
-    <w:lsdException w:name="Plain Table 2" w:uiPriority="42"/>
-    <w:lsdException w:name="Plain Table 3" w:uiPriority="43"/>
-    <w:lsdException w:name="Plain Table 4" w:uiPriority="44"/>
-    <w:lsdException w:name="Plain Table 5" w:uiPriority="45"/>
-    <w:lsdException w:name="Grid Table Light" w:uiPriority="40"/>
-    <w:lsdException w:name="Grid Table 1 Light" w:uiPriority="46"/>
-    <w:lsdException w:name="Grid Table 2" w:uiPriority="47"/>
-    <w:lsdException w:name="Grid Table 3" w:uiPriority="48"/>
-    <w:lsdException w:name="Grid Table 4" w:uiPriority="49"/>
-    <w:lsdException w:name="Grid Table 5 Dark" w:uiPriority="50"/>
-    <w:lsdException w:name="Grid Table 6 Colorful" w:uiPriority="51"/>
-    <w:lsdException w:name="Grid Table 7 Colorful" w:uiPriority="52"/>
-    <w:lsdException w:name="Grid Table 1 Light Accent 1" w:uiPriority="46"/>
-    <w:lsdException w:name="Grid Table 2 Accent 1" w:uiPriority="47"/>
-    <w:lsdException w:name="Grid Table 3 Accent 1" w:uiPriority="48"/>
-    <w:lsdException w:name="Grid Table 4 Accent 1" w:uiPriority="49"/>
-    <w:lsdException w:name="Grid Table 5 Dark Accent 1" w:uiPriority="50"/>
-    <w:lsdException w:name="Grid Table 6 Colorful Accent 1" w:uiPriority="51"/>
-    <w:lsdException w:name="Grid Table 7 Colorful Accent 1" w:uiPriority="52"/>
-    <w:lsdException w:name="Grid Table 1 Light Accent 2" w:uiPriority="46"/>
-    <w:lsdException w:name="Grid Table 2 Accent 2" w:uiPriority="47"/>
-    <w:lsdException w:name="Grid Table 3 Accent 2" w:uiPriority="48"/>
-    <w:lsdException w:name="Grid Table 4 Accent 2" w:uiPriority="49"/>
-    <w:lsdException w:name="Grid Table 5 Dark Accent 2" w:uiPriority="50"/>
-    <w:lsdException w:name="Grid Table 6 Colorful Accent 2" w:uiPriority="51"/>
-    <w:lsdException w:name="Grid Table 7 Colorful Accent 2" w:uiPriority="52"/>
-    <w:lsdException w:name="Grid Table 1 Light Accent 3" w:uiPriority="46"/>
-    <w:lsdException w:name="Grid Table 2 Accent 3" w:uiPriority="47"/>
-    <w:lsdException w:name="Grid Table 3 Accent 3" w:uiPriority="48"/>
-    <w:lsdException w:name="Grid Table 4 Accent 3" w:uiPriority="49"/>
-    <w:lsdException w:name="Grid Table 5 Dark Accent 3" w:uiPriority="50"/>
-    <w:lsdException w:name="Grid Table 6 Colorful Accent 3" w:uiPriority="51"/>
-    <w:lsdException w:name="Grid Table 7 Colorful Accent 3" w:uiPriority="52"/>
-    <w:lsdException w:name="Grid Table 1 Light Accent 4" w:uiPriority="46"/>
-    <w:lsdException w:name="Grid Table 2 Accent 4" w:uiPriority="47"/>
-    <w:lsdException w:name="Grid Table 3 Accent 4" w:uiPriority="48"/>
-    <w:lsdException w:name="Grid Table 4 Accent 4" w:uiPriority="49"/>
-    <w:lsdException w:name="Grid Table 5 Dark Accent 4" w:uiPriority="50"/>
-    <w:lsdException w:name="Grid Table 6 Colorful Accent 4" w:uiPriority="51"/>
-    <w:lsdException w:name="Grid Table 7 Colorful Accent 4" w:uiPriority="52"/>
-    <w:lsdException w:name="Grid Table 1 Light Accent 5" w:uiPriority="46"/>
-    <w:lsdException w:name="Grid Table 2 Accent 5" w:uiPriority="47"/>
-    <w:lsdException w:name="Grid Table 3 Accent 5" w:uiPriority="48"/>
-    <w:lsdException w:name="Grid Table 4 Accent 5" w:uiPriority="49"/>
-    <w:lsdException w:name="Grid Table 5 Dark Accent 5" w:uiPriority="50"/>
-    <w:lsdException w:name="Grid Table 6 Colorful Accent 5" w:uiPriority="51"/>
-    <w:lsdException w:name="Grid Table 7 Colorful Accent 5" w:uiPriority="52"/>
-    <w:lsdException w:name="Grid Table 1 Light Accent 6" w:uiPriority="46"/>
-    <w:lsdException w:name="Grid Table 2 Accent 6" w:uiPriority="47"/>
-    <w:lsdException w:name="Grid Table 3 Accent 6" w:uiPriority="48"/>
-    <w:lsdException w:name="Grid Table 4 Accent 6" w:uiPriority="49"/>
-    <w:lsdException w:name="Grid Table 5 Dark Accent 6" w:uiPriority="50"/>
-    <w:lsdException w:name="Grid Table 6 Colorful Accent 6" w:uiPriority="51"/>
-    <w:lsdException w:name="Grid Table 7 Colorful Accent 6" w:uiPriority="52"/>
-    <w:lsdException w:name="List Table 1 Light" w:uiPriority="46"/>
-    <w:lsdException w:name="List Table 2" w:uiPriority="47"/>
-    <w:lsdException w:name="List Table 3" w:uiPriority="48"/>
-    <w:lsdException w:name="List Table 4" w:uiPriority="49"/>
-    <w:lsdException w:name="List Table 5 Dark" w:uiPriority="50"/>
-    <w:lsdException w:name="List Table 6 Colorful" w:uiPriority="51"/>
-    <w:lsdException w:name="List Table 7 Colorful" w:uiPriority="52"/>
-    <w:lsdException w:name="List Table 1 Light Accent 1" w:uiPriority="46"/>
-    <w:lsdException w:name="List Table 2 Accent 1" w:uiPriority="47"/>
-    <w:lsdException w:name="List Table 3 Accent 1" w:uiPriority="48"/>
-    <w:lsdException w:name="List Table 4 Accent 1" w:uiPriority="49"/>
-    <w:lsdException w:name="List Table 5 Dark Accent 1" w:uiPriority="50"/>
-    <w:lsdException w:name="List Table 6 Colorful Accent 1" w:uiPriority="51"/>
-    <w:lsdException w:name="List Table 7 Colorful Accent 1" w:uiPriority="52"/>
-    <w:lsdException w:name="List Table 1 Light Accent 2" w:uiPriority="46"/>
-    <w:lsdException w:name="List Table 2 Accent 2" w:uiPriority="47"/>
-    <w:lsdException w:name="List Table 3 Accent 2" w:uiPriority="48"/>
-    <w:lsdException w:name="List Table 4 Accent 2" w:uiPriority="49"/>
-    <w:lsdException w:name="List Table 5 Dark Accent 2" w:uiPriority="50"/>
-    <w:lsdException w:name="List Table 6 Colorful Accent 2" w:uiPriority="51"/>
-    <w:lsdException w:name="List Table 7 Colorful Accent 2" w:uiPriority="52"/>
-    <w:lsdException w:name="List Table 1 Light Accent 3" w:uiPriority="46"/>
-    <w:lsdException w:name="List Table 2 Accent 3" w:uiPriority="47"/>
-    <w:lsdException w:name="List Table 3 Accent 3" w:uiPriority="48"/>
-    <w:lsdException w:name="List Table 4 Accent 3" w:uiPriority="49"/>
-    <w:lsdException w:name="List Table 5 Dark Accent 3" w:uiPriority="50"/>
-    <w:lsdException w:name="List Table 6 Colorful Accent 3" w:uiPriority="51"/>
-    <w:lsdException w:name="List Table 7 Colorful Accent 3" w:uiPriority="52"/>
-    <w:lsdException w:name="List Table 1 Light Accent 4" w:uiPriority="46"/>
-    <w:lsdException w:name="List Table 2 Accent 4" w:uiPriority="47"/>
-    <w:lsdException w:name="List Table 3 Accent 4" w:uiPriority="48"/>
-    <w:lsdException w:name="List Table 4 Accent 4" w:uiPriority="49"/>
-    <w:lsdException w:name="List Table 5 Dark Accent 4" w:uiPriority="50"/>
-    <w:lsdException w:name="List Table 6 Colorful Accent 4" w:uiPriority="51"/>
-    <w:lsdException w:name="List Table 7 Colorful Accent 4" w:uiPriority="52"/>
-    <w:lsdException w:name="List Table 1 Light Accent 5" w:uiPriority="46"/>
-    <w:lsdException w:name="List Table 2 Accent 5" w:uiPriority="47"/>
-    <w:lsdException w:name="List Table 3 Accent 5" w:uiPriority="48"/>
-    <w:lsdException w:name="List Table 4 Accent 5" w:uiPriority="49"/>
-    <w:lsdException w:name="List Table 5 Dark Accent 5" w:uiPriority="50"/>
-    <w:lsdException w:name="List Table 6 Colorful Accent 5" w:uiPriority="51"/>
-    <w:lsdException w:name="List Table 7 Colorful Accent 5" w:uiPriority="52"/>
-    <w:lsdException w:name="List Table 1 Light Accent 6" w:uiPriority="46"/>
-    <w:lsdException w:name="List Table 2 Accent 6" w:uiPriority="47"/>
-    <w:lsdException w:name="List Table 3 Accent 6" w:uiPriority="48"/>
-    <w:lsdException w:name="List Table 4 Accent 6" w:uiPriority="49"/>
-    <w:lsdException w:name="List Table 5 Dark Accent 6" w:uiPriority="50"/>
-    <w:lsdException w:name="List Table 6 Colorful Accent 6" w:uiPriority="51"/>
-    <w:lsdException w:name="List Table 7 Colorful Accent 6" w:uiPriority="52"/>
+  <w:latentStyles w:defLockedState="0" w:defUIPriority="99" w:defSemiHidden="1" w:defUnhideWhenUsed="1" w:defQFormat="0" w:count="267">
+    <w:lsdException w:name="Normal" w:semiHidden="0" w:uiPriority="0" w:unhideWhenUsed="0" w:qFormat="1"/>
+    <w:lsdException w:name="heading 1" w:semiHidden="0" w:uiPriority="9" w:unhideWhenUsed="0" w:qFormat="1"/>
+    <w:lsdException w:name="heading 2" w:uiPriority="9" w:qFormat="1"/>
+    <w:lsdException w:name="heading 3" w:uiPriority="9" w:qFormat="1"/>
+    <w:lsdException w:name="heading 4" w:uiPriority="9" w:qFormat="1"/>
+    <w:lsdException w:name="heading 5" w:uiPriority="9" w:qFormat="1"/>
+    <w:lsdException w:name="heading 6" w:uiPriority="9" w:qFormat="1"/>
+    <w:lsdException w:name="heading 7" w:uiPriority="9" w:qFormat="1"/>
+    <w:lsdException w:name="heading 8" w:uiPriority="9" w:qFormat="1"/>
+    <w:lsdException w:name="heading 9" w:uiPriority="9" w:qFormat="1"/>
+    <w:lsdException w:name="toc 1" w:uiPriority="39"/>
+    <w:lsdException w:name="toc 2" w:uiPriority="39"/>
+    <w:lsdException w:name="toc 3" w:uiPriority="39"/>
+    <w:lsdException w:name="toc 4" w:uiPriority="39"/>
+    <w:lsdException w:name="toc 5" w:uiPriority="39"/>
+    <w:lsdException w:name="toc 6" w:uiPriority="39"/>
+    <w:lsdException w:name="toc 7" w:uiPriority="39"/>
+    <w:lsdException w:name="toc 8" w:uiPriority="39"/>
+    <w:lsdException w:name="toc 9" w:uiPriority="39"/>
+    <w:lsdException w:name="caption" w:uiPriority="35" w:qFormat="1"/>
+    <w:lsdException w:name="Title" w:semiHidden="0" w:uiPriority="10" w:unhideWhenUsed="0" w:qFormat="1"/>
+    <w:lsdException w:name="Default Paragraph Font" w:uiPriority="1"/>
+    <w:lsdException w:name="Subtitle" w:semiHidden="0" w:uiPriority="11" w:unhideWhenUsed="0" w:qFormat="1"/>
+    <w:lsdException w:name="Strong" w:semiHidden="0" w:uiPriority="22" w:unhideWhenUsed="0" w:qFormat="1"/>
+    <w:lsdException w:name="Emphasis" w:semiHidden="0" w:uiPriority="20" w:unhideWhenUsed="0" w:qFormat="1"/>
+    <w:lsdException w:name="Table Grid" w:semiHidden="0" w:uiPriority="59" w:unhideWhenUsed="0"/>
+    <w:lsdException w:name="Placeholder Text" w:unhideWhenUsed="0"/>
+    <w:lsdException w:name="No Spacing" w:semiHidden="0" w:uiPriority="1" w:unhideWhenUsed="0" w:qFormat="1"/>
+    <w:lsdException w:name="Light Shading" w:semiHidden="0" w:uiPriority="60" w:unhideWhenUsed="0"/>
+    <w:lsdException w:name="Light List" w:semiHidden="0" w:uiPriority="61" w:unhideWhenUsed="0"/>
+    <w:lsdException w:name="Light Grid" w:semiHidden="0" w:uiPriority="62" w:unhideWhenUsed="0"/>
+    <w:lsdException w:name="Medium Shading 1" w:semiHidden="0" w:uiPriority="63" w:unhideWhenUsed="0"/>
+    <w:lsdException w:name="Medium Shading 2" w:semiHidden="0" w:uiPriority="64" w:unhideWhenUsed="0"/>
+    <w:lsdException w:name="Medium List 1" w:semiHidden="0" w:uiPriority="65" w:unhideWhenUsed="0"/>
+    <w:lsdException w:name="Medium List 2" w:semiHidden="0" w:uiPriority="66" w:unhideWhenUsed="0"/>
+    <w:lsdException w:name="Medium Grid 1" w:semiHidden="0" w:uiPriority="67" w:unhideWhenUsed="0"/>
+    <w:lsdException w:name="Medium Grid 2" w:semiHidden="0" w:uiPriority="68" w:unhideWhenUsed="0"/>
+    <w:lsdException w:name="Medium Grid 3" w:semiHidden="0" w:uiPriority="69" w:unhideWhenUsed="0"/>
+    <w:lsdException w:name="Dark List" w:semiHidden="0" w:uiPriority="70" w:unhideWhenUsed="0"/>
+    <w:lsdException w:name="Colorful Shading" w:semiHidden="0" w:uiPriority="71" w:unhideWhenUsed="0"/>
+    <w:lsdException w:name="Colorful List" w:semiHidden="0" w:uiPriority="72" w:unhideWhenUsed="0"/>
+    <w:lsdException w:name="Colorful Grid" w:semiHidden="0" w:uiPriority="73" w:unhideWhenUsed="0"/>
+    <w:lsdException w:name="Light Shading Accent 1" w:semiHidden="0" w:uiPriority="60" w:unhideWhenUsed="0"/>
+    <w:lsdException w:name="Light List Accent 1" w:semiHidden="0" w:uiPriority="61" w:unhideWhenUsed="0"/>
+    <w:lsdException w:name="Light Grid Accent 1" w:semiHidden="0" w:uiPriority="62" w:unhideWhenUsed="0"/>
+    <w:lsdException w:name="Medium Shading 1 Accent 1" w:semiHidden="0" w:uiPriority="63" w:unhideWhenUsed="0"/>
+    <w:lsdException w:name="Medium Shading 2 Accent 1" w:semiHidden="0" w:uiPriority="64" w:unhideWhenUsed="0"/>
+    <w:lsdException w:name="Medium List 1 Accent 1" w:semiHidden="0" w:uiPriority="65" w:unhideWhenUsed="0"/>
+    <w:lsdException w:name="Revision" w:unhideWhenUsed="0"/>
+    <w:lsdException w:name="List Paragraph" w:semiHidden="0" w:uiPriority="34" w:unhideWhenUsed="0" w:qFormat="1"/>
+    <w:lsdException w:name="Quote" w:semiHidden="0" w:uiPriority="29" w:unhideWhenUsed="0" w:qFormat="1"/>
+    <w:lsdException w:name="Intense Quote" w:semiHidden="0" w:uiPriority="30" w:unhideWhenUsed="0" w:qFormat="1"/>
+    <w:lsdException w:name="Medium List 2 Accent 1" w:semiHidden="0" w:uiPriority="66" w:unhideWhenUsed="0"/>
+    <w:lsdException w:name="Medium Grid 1 Accent 1" w:semiHidden="0" w:uiPriority="67" w:unhideWhenUsed="0"/>
+    <w:lsdException w:name="Medium Grid 2 Accent 1" w:semiHidden="0" w:uiPriority="68" w:unhideWhenUsed="0"/>
+    <w:lsdException w:name="Medium Grid 3 Accent 1" w:semiHidden="0" w:uiPriority="69" w:unhideWhenUsed="0"/>
+    <w:lsdException w:name="Dark List Accent 1" w:semiHidden="0" w:uiPriority="70" w:unhideWhenUsed="0"/>
+    <w:lsdException w:name="Colorful Shading Accent 1" w:semiHidden="0" w:uiPriority="71" w:unhideWhenUsed="0"/>
+    <w:lsdException w:name="Colorful List Accent 1" w:semiHidden="0" w:uiPriority="72" w:unhideWhenUsed="0"/>
+    <w:lsdException w:name="Colorful Grid Accent 1" w:semiHidden="0" w:uiPriority="73" w:unhideWhenUsed="0"/>
+    <w:lsdException w:name="Light Shading Accent 2" w:semiHidden="0" w:uiPriority="60" w:unhideWhenUsed="0"/>
+    <w:lsdException w:name="Light List Accent 2" w:semiHidden="0" w:uiPriority="61" w:unhideWhenUsed="0"/>
+    <w:lsdException w:name="Light Grid Accent 2" w:semiHidden="0" w:uiPriority="62" w:unhideWhenUsed="0"/>
+    <w:lsdException w:name="Medium Shading 1 Accent 2" w:semiHidden="0" w:uiPriority="63" w:unhideWhenUsed="0"/>
+    <w:lsdException w:name="Medium Shading 2 Accent 2" w:semiHidden="0" w:uiPriority="64" w:unhideWhenUsed="0"/>
+    <w:lsdException w:name="Medium List 1 Accent 2" w:semiHidden="0" w:uiPriority="65" w:unhideWhenUsed="0"/>
+    <w:lsdException w:name="Medium List 2 Accent 2" w:semiHidden="0" w:uiPriority="66" w:unhideWhenUsed="0"/>
+    <w:lsdException w:name="Medium Grid 1 Accent 2" w:semiHidden="0" w:uiPriority="67" w:unhideWhenUsed="0"/>
+    <w:lsdException w:name="Medium Grid 2 Accent 2" w:semiHidden="0" w:uiPriority="68" w:unhideWhenUsed="0"/>
+    <w:lsdException w:name="Medium Grid 3 Accent 2" w:semiHidden="0" w:uiPriority="69" w:unhideWhenUsed="0"/>
+    <w:lsdException w:name="Dark List Accent 2" w:semiHidden="0" w:uiPriority="70" w:unhideWhenUsed="0"/>
+    <w:lsdException w:name="Colorful Shading Accent 2" w:semiHidden="0" w:uiPriority="71" w:unhideWhenUsed="0"/>
+    <w:lsdException w:name="Colorful List Accent 2" w:semiHidden="0" w:uiPriority="72" w:unhideWhenUsed="0"/>
+    <w:lsdException w:name="Colorful Grid Accent 2" w:semiHidden="0" w:uiPriority="73" w:unhideWhenUsed="0"/>
+    <w:lsdException w:name="Light Shading Accent 3" w:semiHidden="0" w:uiPriority="60" w:unhideWhenUsed="0"/>
+    <w:lsdException w:name="Light List Accent 3" w:semiHidden="0" w:uiPriority="61" w:unhideWhenUsed="0"/>
+    <w:lsdException w:name="Light Grid Accent 3" w:semiHidden="0" w:uiPriority="62" w:unhideWhenUsed="0"/>
+    <w:lsdException w:name="Medium Shading 1 Accent 3" w:semiHidden="0" w:uiPriority="63" w:unhideWhenUsed="0"/>
+    <w:lsdException w:name="Medium Shading 2 Accent 3" w:semiHidden="0" w:uiPriority="64" w:unhideWhenUsed="0"/>
+    <w:lsdException w:name="Medium List 1 Accent 3" w:semiHidden="0" w:uiPriority="65" w:unhideWhenUsed="0"/>
+    <w:lsdException w:name="Medium List 2 Accent 3" w:semiHidden="0" w:uiPriority="66" w:unhideWhenUsed="0"/>
+    <w:lsdException w:name="Medium Grid 1 Accent 3" w:semiHidden="0" w:uiPriority="67" w:unhideWhenUsed="0"/>
+    <w:lsdException w:name="Medium Grid 2 Accent 3" w:semiHidden="0" w:uiPriority="68" w:unhideWhenUsed="0"/>
+    <w:lsdException w:name="Medium Grid 3 Accent 3" w:semiHidden="0" w:uiPriority="69" w:unhideWhenUsed="0"/>
+    <w:lsdException w:name="Dark List Accent 3" w:semiHidden="0" w:uiPriority="70" w:unhideWhenUsed="0"/>
+    <w:lsdException w:name="Colorful Shading Accent 3" w:semiHidden="0" w:uiPriority="71" w:unhideWhenUsed="0"/>
+    <w:lsdException w:name="Colorful List Accent 3" w:semiHidden="0" w:uiPriority="72" w:unhideWhenUsed="0"/>
+    <w:lsdException w:name="Colorful Grid Accent 3" w:semiHidden="0" w:uiPriority="73" w:unhideWhenUsed="0"/>
+    <w:lsdException w:name="Light Shading Accent 4" w:semiHidden="0" w:uiPriority="60" w:unhideWhenUsed="0"/>
+    <w:lsdException w:name="Light List Accent 4" w:semiHidden="0" w:uiPriority="61" w:unhideWhenUsed="0"/>
+    <w:lsdException w:name="Light Grid Accent 4" w:semiHidden="0" w:uiPriority="62" w:unhideWhenUsed="0"/>
+    <w:lsdException w:name="Medium Shading 1 Accent 4" w:semiHidden="0" w:uiPriority="63" w:unhideWhenUsed="0"/>
+    <w:lsdException w:name="Medium Shading 2 Accent 4" w:semiHidden="0" w:uiPriority="64" w:unhideWhenUsed="0"/>
+    <w:lsdException w:name="Medium List 1 Accent 4" w:semiHidden="0" w:uiPriority="65" w:unhideWhenUsed="0"/>
+    <w:lsdException w:name="Medium List 2 Accent 4" w:semiHidden="0" w:uiPriority="66" w:unhideWhenUsed="0"/>
+    <w:lsdException w:name="Medium Grid 1 Accent 4" w:semiHidden="0" w:uiPriority="67" w:unhideWhenUsed="0"/>
+    <w:lsdException w:name="Medium Grid 2 Accent 4" w:semiHidden="0" w:uiPriority="68" w:unhideWhenUsed="0"/>
+    <w:lsdException w:name="Medium Grid 3 Accent 4" w:semiHidden="0" w:uiPriority="69" w:unhideWhenUsed="0"/>
+    <w:lsdException w:name="Dark List Accent 4" w:semiHidden="0" w:uiPriority="70" w:unhideWhenUsed="0"/>
+    <w:lsdException w:name="Colorful Shading Accent 4" w:semiHidden="0" w:uiPriority="71" w:unhideWhenUsed="0"/>
+    <w:lsdException w:name="Colorful List Accent 4" w:semiHidden="0" w:uiPriority="72" w:unhideWhenUsed="0"/>
+    <w:lsdException w:name="Colorful Grid Accent 4" w:semiHidden="0" w:uiPriority="73" w:unhideWhenUsed="0"/>
+    <w:lsdException w:name="Light Shading Accent 5" w:semiHidden="0" w:uiPriority="60" w:unhideWhenUsed="0"/>
+    <w:lsdException w:name="Light List Accent 5" w:semiHidden="0" w:uiPriority="61" w:unhideWhenUsed="0"/>
+    <w:lsdException w:name="Light Grid Accent 5" w:semiHidden="0" w:uiPriority="62" w:unhideWhenUsed="0"/>
+    <w:lsdException w:name="Medium Shading 1 Accent 5" w:semiHidden="0" w:uiPriority="63" w:unhideWhenUsed="0"/>
+    <w:lsdException w:name="Medium Shading 2 Accent 5" w:semiHidden="0" w:uiPriority="64" w:unhideWhenUsed="0"/>
+    <w:lsdException w:name="Medium List 1 Accent 5" w:semiHidden="0" w:uiPriority="65" w:unhideWhenUsed="0"/>
+    <w:lsdException w:name="Medium List 2 Accent 5" w:semiHidden="0" w:uiPriority="66" w:unhideWhenUsed="0"/>
+    <w:lsdException w:name="Medium Grid 1 Accent 5" w:semiHidden="0" w:uiPriority="67" w:unhideWhenUsed="0"/>
+    <w:lsdException w:name="Medium Grid 2 Accent 5" w:semiHidden="0" w:uiPriority="68" w:unhideWhenUsed="0"/>
+    <w:lsdException w:name="Medium Grid 3 Accent 5" w:semiHidden="0" w:uiPriority="69" w:unhideWhenUsed="0"/>
+    <w:lsdException w:name="Dark List Accent 5" w:semiHidden="0" w:uiPriority="70" w:unhideWhenUsed="0"/>
+    <w:lsdException w:name="Colorful Shading Accent 5" w:semiHidden="0" w:uiPriority="71" w:unhideWhenUsed="0"/>
+    <w:lsdException w:name="Colorful List Accent 5" w:semiHidden="0" w:uiPriority="72" w:unhideWhenUsed="0"/>
+    <w:lsdException w:name="Colorful Grid Accent 5" w:semiHidden="0" w:uiPriority="73" w:unhideWhenUsed="0"/>
+    <w:lsdException w:name="Light Shading Accent 6" w:semiHidden="0" w:uiPriority="60" w:unhideWhenUsed="0"/>
+    <w:lsdException w:name="Light List Accent 6" w:semiHidden="0" w:uiPriority="61" w:unhideWhenUsed="0"/>
+    <w:lsdException w:name="Light Grid Accent 6" w:semiHidden="0" w:uiPriority="62" w:unhideWhenUsed="0"/>
+    <w:lsdException w:name="Medium Shading 1 Accent 6" w:semiHidden="0" w:uiPriority="63" w:unhideWhenUsed="0"/>
+    <w:lsdException w:name="Medium Shading 2 Accent 6" w:semiHidden="0" w:uiPriority="64" w:unhideWhenUsed="0"/>
+    <w:lsdException w:name="Medium List 1 Accent 6" w:semiHidden="0" w:uiPriority="65" w:unhideWhenUsed="0"/>
+    <w:lsdException w:name="Medium List 2 Accent 6" w:semiHidden="0" w:uiPriority="66" w:unhideWhenUsed="0"/>
+    <w:lsdException w:name="Medium Grid 1 Accent 6" w:semiHidden="0" w:uiPriority="67" w:unhideWhenUsed="0"/>
+    <w:lsdException w:name="Medium Grid 2 Accent 6" w:semiHidden="0" w:uiPriority="68" w:unhideWhenUsed="0"/>
+    <w:lsdException w:name="Medium Grid 3 Accent 6" w:semiHidden="0" w:uiPriority="69" w:unhideWhenUsed="0"/>
+    <w:lsdException w:name="Dark List Accent 6" w:semiHidden="0" w:uiPriority="70" w:unhideWhenUsed="0"/>
+    <w:lsdException w:name="Colorful Shading Accent 6" w:semiHidden="0" w:uiPriority="71" w:unhideWhenUsed="0"/>
+    <w:lsdException w:name="Colorful List Accent 6" w:semiHidden="0" w:uiPriority="72" w:unhideWhenUsed="0"/>
+    <w:lsdException w:name="Colorful Grid Accent 6" w:semiHidden="0" w:uiPriority="73" w:unhideWhenUsed="0"/>
+    <w:lsdException w:name="Subtle Emphasis" w:semiHidden="0" w:uiPriority="19" w:unhideWhenUsed="0" w:qFormat="1"/>
+    <w:lsdException w:name="Intense Emphasis" w:semiHidden="0" w:uiPriority="21" w:unhideWhenUsed="0" w:qFormat="1"/>
+    <w:lsdException w:name="Subtle Reference" w:semiHidden="0" w:uiPriority="31" w:unhideWhenUsed="0" w:qFormat="1"/>
+    <w:lsdException w:name="Intense Reference" w:semiHidden="0" w:uiPriority="32" w:unhideWhenUsed="0" w:qFormat="1"/>
+    <w:lsdException w:name="Book Title" w:semiHidden="0" w:uiPriority="33" w:unhideWhenUsed="0" w:qFormat="1"/>
+    <w:lsdException w:name="Bibliography" w:uiPriority="37"/>
+    <w:lsdException w:name="TOC Heading" w:uiPriority="39" w:qFormat="1"/>
   </w:latentStyles>
   <w:style w:type="paragraph" w:default="1" w:styleId="Normal">
     <w:name w:val="Normal"/>
@@ -11874,6 +11652,7 @@
     <w:uiPriority w:val="99"/>
     <w:semiHidden/>
     <w:unhideWhenUsed/>
+    <w:qFormat/>
     <w:tblPr>
       <w:tblInd w:w="0" w:type="dxa"/>
       <w:tblCellMar>

</xml_diff>

<commit_message>
Finshing tampilan slide dan update log book
</commit_message>
<xml_diff>
--- a/log book.docx
+++ b/log book.docx
@@ -1,6 +1,6 @@
 
 <file path=word/document.xml><?xml version="1.0" encoding="utf-8"?>
-<w:document xmlns:ve="http://schemas.openxmlformats.org/markup-compatibility/2006" xmlns:o="urn:schemas-microsoft-com:office:office" xmlns:r="http://schemas.openxmlformats.org/officeDocument/2006/relationships" xmlns:m="http://schemas.openxmlformats.org/officeDocument/2006/math" xmlns:v="urn:schemas-microsoft-com:vml" xmlns:wp="http://schemas.openxmlformats.org/drawingml/2006/wordprocessingDrawing" xmlns:w10="urn:schemas-microsoft-com:office:word" xmlns:w="http://schemas.openxmlformats.org/wordprocessingml/2006/main" xmlns:wne="http://schemas.microsoft.com/office/word/2006/wordml">
+<w:document xmlns:wpc="http://schemas.microsoft.com/office/word/2010/wordprocessingCanvas" xmlns:mc="http://schemas.openxmlformats.org/markup-compatibility/2006" xmlns:o="urn:schemas-microsoft-com:office:office" xmlns:r="http://schemas.openxmlformats.org/officeDocument/2006/relationships" xmlns:m="http://schemas.openxmlformats.org/officeDocument/2006/math" xmlns:v="urn:schemas-microsoft-com:vml" xmlns:wp14="http://schemas.microsoft.com/office/word/2010/wordprocessingDrawing" xmlns:wp="http://schemas.openxmlformats.org/drawingml/2006/wordprocessingDrawing" xmlns:w10="urn:schemas-microsoft-com:office:word" xmlns:w="http://schemas.openxmlformats.org/wordprocessingml/2006/main" xmlns:w14="http://schemas.microsoft.com/office/word/2010/wordml" xmlns:w15="http://schemas.microsoft.com/office/word/2012/wordml" xmlns:wpg="http://schemas.microsoft.com/office/word/2010/wordprocessingGroup" xmlns:wpi="http://schemas.microsoft.com/office/word/2010/wordprocessingInk" xmlns:wne="http://schemas.microsoft.com/office/word/2006/wordml" xmlns:wps="http://schemas.microsoft.com/office/word/2010/wordprocessingShape" mc:Ignorable="w14 w15 wp14">
   <w:body>
     <w:p>
       <w:pPr>
@@ -10502,6 +10502,820 @@
         </w:rPr>
         <w:t xml:space="preserve">belum </w:t>
       </w:r>
+      <w:r>
+        <w:rPr>
+          <w:rFonts w:ascii="Verdana" w:eastAsia="Times New Roman" w:hAnsi="Verdana" w:cs="Courier New"/>
+        </w:rPr>
+        <w:t xml:space="preserve">ada kendala </w:t>
+      </w:r>
+    </w:p>
+    <w:p>
+      <w:pPr>
+        <w:tabs>
+          <w:tab w:val="left" w:pos="916"/>
+          <w:tab w:val="left" w:pos="1832"/>
+          <w:tab w:val="left" w:pos="2748"/>
+          <w:tab w:val="left" w:pos="3664"/>
+          <w:tab w:val="left" w:pos="4580"/>
+          <w:tab w:val="left" w:pos="5496"/>
+          <w:tab w:val="left" w:pos="6412"/>
+          <w:tab w:val="left" w:pos="7328"/>
+          <w:tab w:val="left" w:pos="8244"/>
+          <w:tab w:val="left" w:pos="9160"/>
+          <w:tab w:val="left" w:pos="10076"/>
+          <w:tab w:val="left" w:pos="10992"/>
+          <w:tab w:val="left" w:pos="11908"/>
+          <w:tab w:val="left" w:pos="12824"/>
+          <w:tab w:val="left" w:pos="13740"/>
+          <w:tab w:val="left" w:pos="14656"/>
+        </w:tabs>
+        <w:spacing w:after="0" w:line="240" w:lineRule="auto"/>
+        <w:rPr>
+          <w:rFonts w:ascii="Verdana" w:eastAsia="Times New Roman" w:hAnsi="Verdana" w:cs="Courier New"/>
+        </w:rPr>
+      </w:pPr>
+    </w:p>
+    <w:p>
+      <w:pPr>
+        <w:tabs>
+          <w:tab w:val="left" w:pos="916"/>
+          <w:tab w:val="left" w:pos="1832"/>
+          <w:tab w:val="left" w:pos="2748"/>
+          <w:tab w:val="left" w:pos="3664"/>
+          <w:tab w:val="left" w:pos="4580"/>
+          <w:tab w:val="left" w:pos="5496"/>
+          <w:tab w:val="left" w:pos="6412"/>
+          <w:tab w:val="left" w:pos="7328"/>
+          <w:tab w:val="left" w:pos="8244"/>
+          <w:tab w:val="left" w:pos="9160"/>
+          <w:tab w:val="left" w:pos="10076"/>
+          <w:tab w:val="left" w:pos="10992"/>
+          <w:tab w:val="left" w:pos="11908"/>
+          <w:tab w:val="left" w:pos="12824"/>
+          <w:tab w:val="left" w:pos="13740"/>
+          <w:tab w:val="left" w:pos="14656"/>
+        </w:tabs>
+        <w:spacing w:after="0" w:line="240" w:lineRule="auto"/>
+        <w:rPr>
+          <w:rFonts w:ascii="Verdana" w:eastAsia="Times New Roman" w:hAnsi="Verdana" w:cs="Courier New"/>
+          <w:b/>
+        </w:rPr>
+      </w:pPr>
+      <w:r>
+        <w:rPr>
+          <w:rFonts w:ascii="Verdana" w:eastAsia="Times New Roman" w:hAnsi="Verdana" w:cs="Courier New"/>
+          <w:b/>
+        </w:rPr>
+        <w:t>Jimmy Susilo :</w:t>
+      </w:r>
+    </w:p>
+    <w:p>
+      <w:pPr>
+        <w:tabs>
+          <w:tab w:val="left" w:pos="916"/>
+          <w:tab w:val="left" w:pos="1832"/>
+          <w:tab w:val="left" w:pos="2748"/>
+          <w:tab w:val="left" w:pos="3664"/>
+          <w:tab w:val="left" w:pos="4580"/>
+          <w:tab w:val="left" w:pos="5496"/>
+          <w:tab w:val="left" w:pos="6412"/>
+          <w:tab w:val="left" w:pos="7328"/>
+          <w:tab w:val="left" w:pos="8244"/>
+          <w:tab w:val="left" w:pos="9160"/>
+          <w:tab w:val="left" w:pos="10076"/>
+          <w:tab w:val="left" w:pos="10992"/>
+          <w:tab w:val="left" w:pos="11908"/>
+          <w:tab w:val="left" w:pos="12824"/>
+          <w:tab w:val="left" w:pos="13740"/>
+          <w:tab w:val="left" w:pos="14656"/>
+        </w:tabs>
+        <w:spacing w:after="0" w:line="240" w:lineRule="auto"/>
+        <w:rPr>
+          <w:rFonts w:ascii="Verdana" w:eastAsia="Times New Roman" w:hAnsi="Verdana" w:cs="Courier New"/>
+        </w:rPr>
+      </w:pPr>
+      <w:r>
+        <w:rPr>
+          <w:rFonts w:ascii="Verdana" w:eastAsia="Times New Roman" w:hAnsi="Verdana" w:cs="Courier New"/>
+        </w:rPr>
+        <w:t>1.Semalam saya,</w:t>
+      </w:r>
+      <w:r>
+        <w:rPr>
+          <w:rFonts w:ascii="Verdana" w:eastAsia="Times New Roman" w:hAnsi="Verdana" w:cs="Courier New"/>
+        </w:rPr>
+        <w:t xml:space="preserve"> </w:t>
+      </w:r>
+      <w:r>
+        <w:rPr>
+          <w:rFonts w:ascii="Verdana" w:eastAsia="Times New Roman" w:hAnsi="Verdana" w:cs="Courier New"/>
+        </w:rPr>
+        <w:t>mengedit backlog dan menambah isi dari slide keuntungan bladeless fan</w:t>
+      </w:r>
+    </w:p>
+    <w:p>
+      <w:pPr>
+        <w:tabs>
+          <w:tab w:val="left" w:pos="916"/>
+          <w:tab w:val="left" w:pos="1832"/>
+          <w:tab w:val="left" w:pos="2748"/>
+          <w:tab w:val="left" w:pos="3664"/>
+          <w:tab w:val="left" w:pos="4580"/>
+          <w:tab w:val="left" w:pos="5496"/>
+          <w:tab w:val="left" w:pos="6412"/>
+          <w:tab w:val="left" w:pos="7328"/>
+          <w:tab w:val="left" w:pos="8244"/>
+          <w:tab w:val="left" w:pos="9160"/>
+          <w:tab w:val="left" w:pos="10076"/>
+          <w:tab w:val="left" w:pos="10992"/>
+          <w:tab w:val="left" w:pos="11908"/>
+          <w:tab w:val="left" w:pos="12824"/>
+          <w:tab w:val="left" w:pos="13740"/>
+          <w:tab w:val="left" w:pos="14656"/>
+        </w:tabs>
+        <w:spacing w:after="0" w:line="240" w:lineRule="auto"/>
+        <w:rPr>
+          <w:rFonts w:ascii="Verdana" w:eastAsia="Times New Roman" w:hAnsi="Verdana" w:cs="Courier New"/>
+        </w:rPr>
+      </w:pPr>
+      <w:r>
+        <w:rPr>
+          <w:rFonts w:ascii="Verdana" w:eastAsia="Times New Roman" w:hAnsi="Verdana" w:cs="Courier New"/>
+        </w:rPr>
+        <w:t>2. Hari ini saya, update backlog</w:t>
+      </w:r>
+      <w:r>
+        <w:rPr>
+          <w:rFonts w:ascii="Verdana" w:eastAsia="Times New Roman" w:hAnsi="Verdana" w:cs="Courier New"/>
+        </w:rPr>
+        <w:t xml:space="preserve"> dan </w:t>
+      </w:r>
+      <w:r>
+        <w:rPr>
+          <w:rFonts w:ascii="Verdana" w:eastAsia="Times New Roman" w:hAnsi="Verdana" w:cs="Courier New"/>
+        </w:rPr>
+        <w:t>isi</w:t>
+      </w:r>
+      <w:r>
+        <w:rPr>
+          <w:rFonts w:ascii="Verdana" w:eastAsia="Times New Roman" w:hAnsi="Verdana" w:cs="Courier New"/>
+        </w:rPr>
+        <w:t xml:space="preserve"> burndown chart</w:t>
+      </w:r>
+    </w:p>
+    <w:p>
+      <w:pPr>
+        <w:tabs>
+          <w:tab w:val="left" w:pos="916"/>
+          <w:tab w:val="left" w:pos="1832"/>
+          <w:tab w:val="left" w:pos="2748"/>
+          <w:tab w:val="left" w:pos="3664"/>
+          <w:tab w:val="left" w:pos="4580"/>
+          <w:tab w:val="left" w:pos="5496"/>
+          <w:tab w:val="left" w:pos="6412"/>
+          <w:tab w:val="left" w:pos="7328"/>
+          <w:tab w:val="left" w:pos="8244"/>
+          <w:tab w:val="left" w:pos="9160"/>
+          <w:tab w:val="left" w:pos="10076"/>
+          <w:tab w:val="left" w:pos="10992"/>
+          <w:tab w:val="left" w:pos="11908"/>
+          <w:tab w:val="left" w:pos="12824"/>
+          <w:tab w:val="left" w:pos="13740"/>
+          <w:tab w:val="left" w:pos="14656"/>
+        </w:tabs>
+        <w:spacing w:after="0" w:line="240" w:lineRule="auto"/>
+        <w:rPr>
+          <w:rFonts w:ascii="Verdana" w:eastAsia="Times New Roman" w:hAnsi="Verdana" w:cs="Courier New"/>
+        </w:rPr>
+      </w:pPr>
+      <w:r>
+        <w:rPr>
+          <w:rFonts w:ascii="Verdana" w:eastAsia="Times New Roman" w:hAnsi="Verdana" w:cs="Courier New"/>
+        </w:rPr>
+        <w:t xml:space="preserve">3. Saya </w:t>
+      </w:r>
+      <w:r>
+        <w:rPr>
+          <w:rFonts w:ascii="Verdana" w:eastAsia="Times New Roman" w:hAnsi="Verdana" w:cs="Courier New"/>
+        </w:rPr>
+        <w:t>belum ada kendala.</w:t>
+      </w:r>
+    </w:p>
+    <w:p>
+      <w:pPr>
+        <w:rPr>
+          <w:rFonts w:ascii="Verdana" w:hAnsi="Verdana"/>
+        </w:rPr>
+      </w:pPr>
+    </w:p>
+    <w:p>
+      <w:pPr>
+        <w:tabs>
+          <w:tab w:val="left" w:pos="916"/>
+          <w:tab w:val="left" w:pos="1832"/>
+          <w:tab w:val="left" w:pos="2748"/>
+          <w:tab w:val="left" w:pos="3664"/>
+          <w:tab w:val="left" w:pos="4580"/>
+          <w:tab w:val="left" w:pos="5496"/>
+          <w:tab w:val="left" w:pos="6412"/>
+          <w:tab w:val="left" w:pos="7328"/>
+          <w:tab w:val="left" w:pos="8244"/>
+          <w:tab w:val="left" w:pos="9160"/>
+          <w:tab w:val="left" w:pos="10076"/>
+          <w:tab w:val="left" w:pos="10992"/>
+          <w:tab w:val="left" w:pos="11908"/>
+          <w:tab w:val="left" w:pos="12824"/>
+          <w:tab w:val="left" w:pos="13740"/>
+          <w:tab w:val="left" w:pos="14656"/>
+        </w:tabs>
+        <w:spacing w:after="0" w:line="240" w:lineRule="auto"/>
+        <w:jc w:val="center"/>
+        <w:rPr>
+          <w:rFonts w:ascii="Verdana" w:eastAsia="Times New Roman" w:hAnsi="Verdana" w:cs="Courier New"/>
+          <w:b/>
+          <w:sz w:val="26"/>
+        </w:rPr>
+      </w:pPr>
+      <w:r>
+        <w:rPr>
+          <w:rFonts w:ascii="Verdana" w:eastAsia="Times New Roman" w:hAnsi="Verdana" w:cs="Courier New"/>
+          <w:b/>
+          <w:sz w:val="26"/>
+        </w:rPr>
+        <w:t>7</w:t>
+      </w:r>
+      <w:r>
+        <w:rPr>
+          <w:rFonts w:ascii="Verdana" w:eastAsia="Times New Roman" w:hAnsi="Verdana" w:cs="Courier New"/>
+          <w:b/>
+          <w:sz w:val="26"/>
+        </w:rPr>
+        <w:t>/</w:t>
+      </w:r>
+      <w:r>
+        <w:rPr>
+          <w:rFonts w:ascii="Verdana" w:eastAsia="Times New Roman" w:hAnsi="Verdana" w:cs="Courier New"/>
+          <w:b/>
+          <w:sz w:val="26"/>
+        </w:rPr>
+        <w:t>6</w:t>
+      </w:r>
+    </w:p>
+    <w:p>
+      <w:pPr>
+        <w:tabs>
+          <w:tab w:val="left" w:pos="916"/>
+          <w:tab w:val="left" w:pos="1832"/>
+          <w:tab w:val="left" w:pos="2748"/>
+          <w:tab w:val="left" w:pos="3664"/>
+          <w:tab w:val="left" w:pos="4580"/>
+          <w:tab w:val="left" w:pos="5496"/>
+          <w:tab w:val="left" w:pos="6412"/>
+          <w:tab w:val="left" w:pos="7328"/>
+          <w:tab w:val="left" w:pos="8244"/>
+          <w:tab w:val="left" w:pos="9160"/>
+          <w:tab w:val="left" w:pos="10076"/>
+          <w:tab w:val="left" w:pos="10992"/>
+          <w:tab w:val="left" w:pos="11908"/>
+          <w:tab w:val="left" w:pos="12824"/>
+          <w:tab w:val="left" w:pos="13740"/>
+          <w:tab w:val="left" w:pos="14656"/>
+        </w:tabs>
+        <w:spacing w:after="0" w:line="240" w:lineRule="auto"/>
+        <w:jc w:val="center"/>
+        <w:rPr>
+          <w:rFonts w:ascii="Verdana" w:eastAsia="Times New Roman" w:hAnsi="Verdana" w:cs="Courier New"/>
+          <w:b/>
+          <w:sz w:val="26"/>
+        </w:rPr>
+      </w:pPr>
+      <w:r>
+        <w:rPr>
+          <w:rFonts w:ascii="Verdana" w:eastAsia="Times New Roman" w:hAnsi="Verdana" w:cs="Courier New"/>
+          <w:b/>
+          <w:sz w:val="26"/>
+        </w:rPr>
+        <w:t xml:space="preserve">Daily Scrum </w:t>
+      </w:r>
+    </w:p>
+    <w:p>
+      <w:pPr>
+        <w:tabs>
+          <w:tab w:val="left" w:pos="916"/>
+          <w:tab w:val="left" w:pos="1832"/>
+          <w:tab w:val="left" w:pos="2748"/>
+          <w:tab w:val="left" w:pos="3664"/>
+          <w:tab w:val="left" w:pos="4580"/>
+          <w:tab w:val="left" w:pos="5496"/>
+          <w:tab w:val="left" w:pos="6412"/>
+          <w:tab w:val="left" w:pos="7328"/>
+          <w:tab w:val="left" w:pos="8244"/>
+          <w:tab w:val="left" w:pos="9160"/>
+          <w:tab w:val="left" w:pos="10076"/>
+          <w:tab w:val="left" w:pos="10992"/>
+          <w:tab w:val="left" w:pos="11908"/>
+          <w:tab w:val="left" w:pos="12824"/>
+          <w:tab w:val="left" w:pos="13740"/>
+          <w:tab w:val="left" w:pos="14656"/>
+        </w:tabs>
+        <w:spacing w:after="0" w:line="240" w:lineRule="auto"/>
+        <w:jc w:val="center"/>
+        <w:rPr>
+          <w:rFonts w:ascii="Verdana" w:eastAsia="Times New Roman" w:hAnsi="Verdana" w:cs="Courier New"/>
+          <w:b/>
+          <w:sz w:val="26"/>
+        </w:rPr>
+      </w:pPr>
+      <w:r>
+        <w:rPr>
+          <w:rFonts w:ascii="Verdana" w:eastAsia="Times New Roman" w:hAnsi="Verdana" w:cs="Courier New"/>
+          <w:b/>
+          <w:sz w:val="26"/>
+        </w:rPr>
+        <w:t xml:space="preserve">(Scrum Master : </w:t>
+      </w:r>
+      <w:r>
+        <w:rPr>
+          <w:rFonts w:ascii="Verdana" w:eastAsia="Times New Roman" w:hAnsi="Verdana" w:cs="Courier New"/>
+          <w:b/>
+          <w:sz w:val="26"/>
+        </w:rPr>
+        <w:t>Jimmy Susilo</w:t>
+      </w:r>
+      <w:r>
+        <w:rPr>
+          <w:rFonts w:ascii="Verdana" w:eastAsia="Times New Roman" w:hAnsi="Verdana" w:cs="Courier New"/>
+          <w:b/>
+          <w:sz w:val="26"/>
+        </w:rPr>
+        <w:t>)</w:t>
+      </w:r>
+    </w:p>
+    <w:p>
+      <w:pPr>
+        <w:tabs>
+          <w:tab w:val="left" w:pos="916"/>
+          <w:tab w:val="left" w:pos="1832"/>
+          <w:tab w:val="left" w:pos="2748"/>
+          <w:tab w:val="left" w:pos="3664"/>
+          <w:tab w:val="left" w:pos="4580"/>
+          <w:tab w:val="left" w:pos="5496"/>
+          <w:tab w:val="left" w:pos="6412"/>
+          <w:tab w:val="left" w:pos="7328"/>
+          <w:tab w:val="left" w:pos="8244"/>
+          <w:tab w:val="left" w:pos="9160"/>
+          <w:tab w:val="left" w:pos="10076"/>
+          <w:tab w:val="left" w:pos="10992"/>
+          <w:tab w:val="left" w:pos="11908"/>
+          <w:tab w:val="left" w:pos="12824"/>
+          <w:tab w:val="left" w:pos="13740"/>
+          <w:tab w:val="left" w:pos="14656"/>
+        </w:tabs>
+        <w:spacing w:after="0" w:line="240" w:lineRule="auto"/>
+        <w:rPr>
+          <w:rFonts w:ascii="Verdana" w:eastAsia="Times New Roman" w:hAnsi="Verdana" w:cs="Courier New"/>
+          <w:b/>
+        </w:rPr>
+      </w:pPr>
+      <w:r>
+        <w:rPr>
+          <w:rFonts w:ascii="Verdana" w:eastAsia="Times New Roman" w:hAnsi="Verdana" w:cs="Courier New"/>
+          <w:b/>
+        </w:rPr>
+        <w:t>Rudy Chandra :</w:t>
+      </w:r>
+    </w:p>
+    <w:p>
+      <w:pPr>
+        <w:tabs>
+          <w:tab w:val="left" w:pos="916"/>
+          <w:tab w:val="left" w:pos="1832"/>
+          <w:tab w:val="left" w:pos="2748"/>
+          <w:tab w:val="left" w:pos="3664"/>
+          <w:tab w:val="left" w:pos="4580"/>
+          <w:tab w:val="left" w:pos="5496"/>
+          <w:tab w:val="left" w:pos="6412"/>
+          <w:tab w:val="left" w:pos="7328"/>
+          <w:tab w:val="left" w:pos="8244"/>
+          <w:tab w:val="left" w:pos="9160"/>
+          <w:tab w:val="left" w:pos="10076"/>
+          <w:tab w:val="left" w:pos="10992"/>
+          <w:tab w:val="left" w:pos="11908"/>
+          <w:tab w:val="left" w:pos="12824"/>
+          <w:tab w:val="left" w:pos="13740"/>
+          <w:tab w:val="left" w:pos="14656"/>
+        </w:tabs>
+        <w:spacing w:after="0" w:line="240" w:lineRule="auto"/>
+        <w:rPr>
+          <w:rFonts w:ascii="Verdana" w:eastAsia="Times New Roman" w:hAnsi="Verdana" w:cs="Courier New"/>
+        </w:rPr>
+      </w:pPr>
+      <w:r>
+        <w:rPr>
+          <w:rFonts w:ascii="Verdana" w:eastAsia="Times New Roman" w:hAnsi="Verdana" w:cs="Courier New"/>
+        </w:rPr>
+        <w:t xml:space="preserve">1. Semalam saya.. </w:t>
+      </w:r>
+    </w:p>
+    <w:p>
+      <w:pPr>
+        <w:tabs>
+          <w:tab w:val="left" w:pos="916"/>
+          <w:tab w:val="left" w:pos="1832"/>
+          <w:tab w:val="left" w:pos="2748"/>
+          <w:tab w:val="left" w:pos="3664"/>
+          <w:tab w:val="left" w:pos="4580"/>
+          <w:tab w:val="left" w:pos="5496"/>
+          <w:tab w:val="left" w:pos="6412"/>
+          <w:tab w:val="left" w:pos="7328"/>
+          <w:tab w:val="left" w:pos="8244"/>
+          <w:tab w:val="left" w:pos="9160"/>
+          <w:tab w:val="left" w:pos="10076"/>
+          <w:tab w:val="left" w:pos="10992"/>
+          <w:tab w:val="left" w:pos="11908"/>
+          <w:tab w:val="left" w:pos="12824"/>
+          <w:tab w:val="left" w:pos="13740"/>
+          <w:tab w:val="left" w:pos="14656"/>
+        </w:tabs>
+        <w:spacing w:after="0" w:line="240" w:lineRule="auto"/>
+        <w:rPr>
+          <w:rFonts w:ascii="Verdana" w:eastAsia="Times New Roman" w:hAnsi="Verdana" w:cs="Courier New"/>
+        </w:rPr>
+      </w:pPr>
+      <w:r>
+        <w:rPr>
+          <w:rFonts w:ascii="Verdana" w:eastAsia="Times New Roman" w:hAnsi="Verdana" w:cs="Courier New"/>
+        </w:rPr>
+        <w:t xml:space="preserve">2. Hari ini saya, </w:t>
+      </w:r>
+    </w:p>
+    <w:p>
+      <w:pPr>
+        <w:tabs>
+          <w:tab w:val="left" w:pos="916"/>
+          <w:tab w:val="left" w:pos="1832"/>
+          <w:tab w:val="left" w:pos="2748"/>
+          <w:tab w:val="left" w:pos="3664"/>
+          <w:tab w:val="left" w:pos="4580"/>
+          <w:tab w:val="left" w:pos="5496"/>
+          <w:tab w:val="left" w:pos="6412"/>
+          <w:tab w:val="left" w:pos="7328"/>
+          <w:tab w:val="left" w:pos="8244"/>
+          <w:tab w:val="left" w:pos="9160"/>
+          <w:tab w:val="left" w:pos="10076"/>
+          <w:tab w:val="left" w:pos="10992"/>
+          <w:tab w:val="left" w:pos="11908"/>
+          <w:tab w:val="left" w:pos="12824"/>
+          <w:tab w:val="left" w:pos="13740"/>
+          <w:tab w:val="left" w:pos="14656"/>
+        </w:tabs>
+        <w:spacing w:after="0" w:line="240" w:lineRule="auto"/>
+        <w:rPr>
+          <w:rFonts w:ascii="Verdana" w:eastAsia="Times New Roman" w:hAnsi="Verdana" w:cs="Courier New"/>
+        </w:rPr>
+      </w:pPr>
+      <w:r>
+        <w:rPr>
+          <w:rFonts w:ascii="Verdana" w:eastAsia="Times New Roman" w:hAnsi="Verdana" w:cs="Courier New"/>
+        </w:rPr>
+        <w:t>3. Saya ada kendala di..</w:t>
+      </w:r>
+    </w:p>
+    <w:p>
+      <w:pPr>
+        <w:tabs>
+          <w:tab w:val="left" w:pos="916"/>
+          <w:tab w:val="left" w:pos="1832"/>
+          <w:tab w:val="left" w:pos="2748"/>
+          <w:tab w:val="left" w:pos="3664"/>
+          <w:tab w:val="left" w:pos="4580"/>
+          <w:tab w:val="left" w:pos="5496"/>
+          <w:tab w:val="left" w:pos="6412"/>
+          <w:tab w:val="left" w:pos="7328"/>
+          <w:tab w:val="left" w:pos="8244"/>
+          <w:tab w:val="left" w:pos="9160"/>
+          <w:tab w:val="left" w:pos="10076"/>
+          <w:tab w:val="left" w:pos="10992"/>
+          <w:tab w:val="left" w:pos="11908"/>
+          <w:tab w:val="left" w:pos="12824"/>
+          <w:tab w:val="left" w:pos="13740"/>
+          <w:tab w:val="left" w:pos="14656"/>
+        </w:tabs>
+        <w:spacing w:after="0" w:line="240" w:lineRule="auto"/>
+        <w:rPr>
+          <w:rFonts w:ascii="Verdana" w:eastAsia="Times New Roman" w:hAnsi="Verdana" w:cs="Courier New"/>
+        </w:rPr>
+      </w:pPr>
+    </w:p>
+    <w:p>
+      <w:pPr>
+        <w:tabs>
+          <w:tab w:val="left" w:pos="916"/>
+          <w:tab w:val="left" w:pos="1832"/>
+          <w:tab w:val="left" w:pos="2748"/>
+          <w:tab w:val="left" w:pos="3664"/>
+          <w:tab w:val="left" w:pos="4580"/>
+          <w:tab w:val="left" w:pos="5496"/>
+          <w:tab w:val="left" w:pos="6412"/>
+          <w:tab w:val="left" w:pos="7328"/>
+          <w:tab w:val="left" w:pos="8244"/>
+          <w:tab w:val="left" w:pos="9160"/>
+          <w:tab w:val="left" w:pos="10076"/>
+          <w:tab w:val="left" w:pos="10992"/>
+          <w:tab w:val="left" w:pos="11908"/>
+          <w:tab w:val="left" w:pos="12824"/>
+          <w:tab w:val="left" w:pos="13740"/>
+          <w:tab w:val="left" w:pos="14656"/>
+        </w:tabs>
+        <w:spacing w:after="0" w:line="240" w:lineRule="auto"/>
+        <w:rPr>
+          <w:rFonts w:ascii="Verdana" w:eastAsia="Times New Roman" w:hAnsi="Verdana" w:cs="Courier New"/>
+          <w:b/>
+        </w:rPr>
+      </w:pPr>
+      <w:r>
+        <w:rPr>
+          <w:rFonts w:ascii="Verdana" w:eastAsia="Times New Roman" w:hAnsi="Verdana" w:cs="Courier New"/>
+          <w:b/>
+        </w:rPr>
+        <w:t>Ricky :</w:t>
+      </w:r>
+    </w:p>
+    <w:p>
+      <w:pPr>
+        <w:tabs>
+          <w:tab w:val="left" w:pos="916"/>
+          <w:tab w:val="left" w:pos="1832"/>
+          <w:tab w:val="left" w:pos="2748"/>
+          <w:tab w:val="left" w:pos="3664"/>
+          <w:tab w:val="left" w:pos="4580"/>
+          <w:tab w:val="left" w:pos="5496"/>
+          <w:tab w:val="left" w:pos="6412"/>
+          <w:tab w:val="left" w:pos="7328"/>
+          <w:tab w:val="left" w:pos="8244"/>
+          <w:tab w:val="left" w:pos="9160"/>
+          <w:tab w:val="left" w:pos="10076"/>
+          <w:tab w:val="left" w:pos="10992"/>
+          <w:tab w:val="left" w:pos="11908"/>
+          <w:tab w:val="left" w:pos="12824"/>
+          <w:tab w:val="left" w:pos="13740"/>
+          <w:tab w:val="left" w:pos="14656"/>
+        </w:tabs>
+        <w:spacing w:after="0" w:line="240" w:lineRule="auto"/>
+        <w:rPr>
+          <w:rFonts w:ascii="Verdana" w:eastAsia="Times New Roman" w:hAnsi="Verdana" w:cs="Courier New"/>
+        </w:rPr>
+      </w:pPr>
+      <w:r>
+        <w:rPr>
+          <w:rFonts w:ascii="Verdana" w:eastAsia="Times New Roman" w:hAnsi="Verdana" w:cs="Courier New"/>
+        </w:rPr>
+        <w:t>1.Semalam saya menambah efek ke semua slide.</w:t>
+      </w:r>
+    </w:p>
+    <w:p>
+      <w:pPr>
+        <w:tabs>
+          <w:tab w:val="left" w:pos="916"/>
+          <w:tab w:val="left" w:pos="1832"/>
+          <w:tab w:val="left" w:pos="2748"/>
+          <w:tab w:val="left" w:pos="3664"/>
+          <w:tab w:val="left" w:pos="4580"/>
+          <w:tab w:val="left" w:pos="5496"/>
+          <w:tab w:val="left" w:pos="6412"/>
+          <w:tab w:val="left" w:pos="7328"/>
+          <w:tab w:val="left" w:pos="8244"/>
+          <w:tab w:val="left" w:pos="9160"/>
+          <w:tab w:val="left" w:pos="10076"/>
+          <w:tab w:val="left" w:pos="10992"/>
+          <w:tab w:val="left" w:pos="11908"/>
+          <w:tab w:val="left" w:pos="12824"/>
+          <w:tab w:val="left" w:pos="13740"/>
+          <w:tab w:val="left" w:pos="14656"/>
+        </w:tabs>
+        <w:spacing w:after="0" w:line="240" w:lineRule="auto"/>
+        <w:rPr>
+          <w:rFonts w:ascii="Verdana" w:eastAsia="Times New Roman" w:hAnsi="Verdana" w:cs="Courier New"/>
+        </w:rPr>
+      </w:pPr>
+      <w:r>
+        <w:rPr>
+          <w:rFonts w:ascii="Verdana" w:eastAsia="Times New Roman" w:hAnsi="Verdana" w:cs="Courier New"/>
+        </w:rPr>
+        <w:t>2. Hari ini saya melakukan sedikit perubahan pada slide pengantar dan menambah note.</w:t>
+      </w:r>
+    </w:p>
+    <w:p>
+      <w:pPr>
+        <w:tabs>
+          <w:tab w:val="left" w:pos="916"/>
+          <w:tab w:val="left" w:pos="1832"/>
+          <w:tab w:val="left" w:pos="2748"/>
+          <w:tab w:val="left" w:pos="3664"/>
+          <w:tab w:val="left" w:pos="4580"/>
+          <w:tab w:val="left" w:pos="5496"/>
+          <w:tab w:val="left" w:pos="6412"/>
+          <w:tab w:val="left" w:pos="7328"/>
+          <w:tab w:val="left" w:pos="8244"/>
+          <w:tab w:val="left" w:pos="9160"/>
+          <w:tab w:val="left" w:pos="10076"/>
+          <w:tab w:val="left" w:pos="10992"/>
+          <w:tab w:val="left" w:pos="11908"/>
+          <w:tab w:val="left" w:pos="12824"/>
+          <w:tab w:val="left" w:pos="13740"/>
+          <w:tab w:val="left" w:pos="14656"/>
+        </w:tabs>
+        <w:spacing w:after="0" w:line="240" w:lineRule="auto"/>
+        <w:rPr>
+          <w:rFonts w:ascii="Verdana" w:eastAsia="Times New Roman" w:hAnsi="Verdana" w:cs="Courier New"/>
+        </w:rPr>
+      </w:pPr>
+      <w:r>
+        <w:rPr>
+          <w:rFonts w:ascii="Verdana" w:eastAsia="Times New Roman" w:hAnsi="Verdana" w:cs="Courier New"/>
+        </w:rPr>
+        <w:t>3. Saya</w:t>
+      </w:r>
+      <w:r>
+        <w:rPr>
+          <w:rFonts w:ascii="Verdana" w:eastAsia="Times New Roman" w:hAnsi="Verdana" w:cs="Courier New"/>
+        </w:rPr>
+        <w:t xml:space="preserve"> tidak</w:t>
+      </w:r>
+      <w:r>
+        <w:rPr>
+          <w:rFonts w:ascii="Verdana" w:eastAsia="Times New Roman" w:hAnsi="Verdana" w:cs="Courier New"/>
+        </w:rPr>
+        <w:t xml:space="preserve"> ada kendala.</w:t>
+      </w:r>
+    </w:p>
+    <w:p>
+      <w:pPr>
+        <w:tabs>
+          <w:tab w:val="left" w:pos="916"/>
+          <w:tab w:val="left" w:pos="1832"/>
+          <w:tab w:val="left" w:pos="2748"/>
+          <w:tab w:val="left" w:pos="3664"/>
+          <w:tab w:val="left" w:pos="4580"/>
+          <w:tab w:val="left" w:pos="5496"/>
+          <w:tab w:val="left" w:pos="6412"/>
+          <w:tab w:val="left" w:pos="7328"/>
+          <w:tab w:val="left" w:pos="8244"/>
+          <w:tab w:val="left" w:pos="9160"/>
+          <w:tab w:val="left" w:pos="10076"/>
+          <w:tab w:val="left" w:pos="10992"/>
+          <w:tab w:val="left" w:pos="11908"/>
+          <w:tab w:val="left" w:pos="12824"/>
+          <w:tab w:val="left" w:pos="13740"/>
+          <w:tab w:val="left" w:pos="14656"/>
+        </w:tabs>
+        <w:spacing w:after="0" w:line="240" w:lineRule="auto"/>
+        <w:rPr>
+          <w:rFonts w:ascii="Verdana" w:eastAsia="Times New Roman" w:hAnsi="Verdana" w:cs="Courier New"/>
+        </w:rPr>
+      </w:pPr>
+    </w:p>
+    <w:p>
+      <w:pPr>
+        <w:tabs>
+          <w:tab w:val="left" w:pos="916"/>
+          <w:tab w:val="left" w:pos="1832"/>
+          <w:tab w:val="left" w:pos="2748"/>
+          <w:tab w:val="left" w:pos="3664"/>
+          <w:tab w:val="left" w:pos="4580"/>
+          <w:tab w:val="left" w:pos="5496"/>
+          <w:tab w:val="left" w:pos="6412"/>
+          <w:tab w:val="left" w:pos="7328"/>
+          <w:tab w:val="left" w:pos="8244"/>
+          <w:tab w:val="left" w:pos="9160"/>
+          <w:tab w:val="left" w:pos="10076"/>
+          <w:tab w:val="left" w:pos="10992"/>
+          <w:tab w:val="left" w:pos="11908"/>
+          <w:tab w:val="left" w:pos="12824"/>
+          <w:tab w:val="left" w:pos="13740"/>
+          <w:tab w:val="left" w:pos="14656"/>
+        </w:tabs>
+        <w:spacing w:after="0" w:line="240" w:lineRule="auto"/>
+        <w:rPr>
+          <w:rFonts w:ascii="Verdana" w:eastAsia="Times New Roman" w:hAnsi="Verdana" w:cs="Courier New"/>
+          <w:b/>
+        </w:rPr>
+      </w:pPr>
+      <w:r>
+        <w:rPr>
+          <w:rFonts w:ascii="Verdana" w:eastAsia="Times New Roman" w:hAnsi="Verdana" w:cs="Courier New"/>
+          <w:b/>
+        </w:rPr>
+        <w:t>Luis Tono :</w:t>
+      </w:r>
+    </w:p>
+    <w:p>
+      <w:pPr>
+        <w:tabs>
+          <w:tab w:val="left" w:pos="916"/>
+          <w:tab w:val="left" w:pos="1832"/>
+          <w:tab w:val="left" w:pos="2748"/>
+          <w:tab w:val="left" w:pos="3664"/>
+          <w:tab w:val="left" w:pos="4580"/>
+          <w:tab w:val="left" w:pos="5496"/>
+          <w:tab w:val="left" w:pos="6412"/>
+          <w:tab w:val="left" w:pos="7328"/>
+          <w:tab w:val="left" w:pos="8244"/>
+          <w:tab w:val="left" w:pos="9160"/>
+          <w:tab w:val="left" w:pos="10076"/>
+          <w:tab w:val="left" w:pos="10992"/>
+          <w:tab w:val="left" w:pos="11908"/>
+          <w:tab w:val="left" w:pos="12824"/>
+          <w:tab w:val="left" w:pos="13740"/>
+          <w:tab w:val="left" w:pos="14656"/>
+        </w:tabs>
+        <w:spacing w:after="0" w:line="240" w:lineRule="auto"/>
+        <w:rPr>
+          <w:rFonts w:ascii="Verdana" w:eastAsia="Times New Roman" w:hAnsi="Verdana" w:cs="Courier New"/>
+        </w:rPr>
+      </w:pPr>
+      <w:r>
+        <w:rPr>
+          <w:rFonts w:ascii="Verdana" w:eastAsia="Times New Roman" w:hAnsi="Verdana" w:cs="Courier New"/>
+        </w:rPr>
+        <w:t>1.Semalam saya melakukan finshing slide ending</w:t>
+      </w:r>
+    </w:p>
+    <w:p>
+      <w:pPr>
+        <w:tabs>
+          <w:tab w:val="left" w:pos="916"/>
+          <w:tab w:val="left" w:pos="1832"/>
+          <w:tab w:val="left" w:pos="2748"/>
+          <w:tab w:val="left" w:pos="3664"/>
+          <w:tab w:val="left" w:pos="4580"/>
+          <w:tab w:val="left" w:pos="5496"/>
+          <w:tab w:val="left" w:pos="6412"/>
+          <w:tab w:val="left" w:pos="7328"/>
+          <w:tab w:val="left" w:pos="8244"/>
+          <w:tab w:val="left" w:pos="9160"/>
+          <w:tab w:val="left" w:pos="10076"/>
+          <w:tab w:val="left" w:pos="10992"/>
+          <w:tab w:val="left" w:pos="11908"/>
+          <w:tab w:val="left" w:pos="12824"/>
+          <w:tab w:val="left" w:pos="13740"/>
+          <w:tab w:val="left" w:pos="14656"/>
+        </w:tabs>
+        <w:spacing w:after="0" w:line="240" w:lineRule="auto"/>
+        <w:rPr>
+          <w:rFonts w:ascii="Verdana" w:eastAsia="Times New Roman" w:hAnsi="Verdana" w:cs="Courier New"/>
+        </w:rPr>
+      </w:pPr>
+      <w:r>
+        <w:rPr>
+          <w:rFonts w:ascii="Verdana" w:eastAsia="Times New Roman" w:hAnsi="Verdana" w:cs="Courier New"/>
+        </w:rPr>
+        <w:t xml:space="preserve">2. Hari ini saya, </w:t>
+      </w:r>
+      <w:r>
+        <w:rPr>
+          <w:rFonts w:ascii="Verdana" w:eastAsia="Times New Roman" w:hAnsi="Verdana" w:cs="Courier New"/>
+        </w:rPr>
+        <w:t>merapikan desain-desain dan mengubah background</w:t>
+      </w:r>
+    </w:p>
+    <w:p>
+      <w:pPr>
+        <w:tabs>
+          <w:tab w:val="left" w:pos="916"/>
+          <w:tab w:val="left" w:pos="1832"/>
+          <w:tab w:val="left" w:pos="2748"/>
+          <w:tab w:val="left" w:pos="3664"/>
+          <w:tab w:val="left" w:pos="4580"/>
+          <w:tab w:val="left" w:pos="5496"/>
+          <w:tab w:val="left" w:pos="6412"/>
+          <w:tab w:val="left" w:pos="7328"/>
+          <w:tab w:val="left" w:pos="8244"/>
+          <w:tab w:val="left" w:pos="9160"/>
+          <w:tab w:val="left" w:pos="10076"/>
+          <w:tab w:val="left" w:pos="10992"/>
+          <w:tab w:val="left" w:pos="11908"/>
+          <w:tab w:val="left" w:pos="12824"/>
+          <w:tab w:val="left" w:pos="13740"/>
+          <w:tab w:val="left" w:pos="14656"/>
+        </w:tabs>
+        <w:spacing w:after="0" w:line="240" w:lineRule="auto"/>
+        <w:rPr>
+          <w:rFonts w:ascii="Verdana" w:eastAsia="Times New Roman" w:hAnsi="Verdana" w:cs="Courier New"/>
+        </w:rPr>
+      </w:pPr>
+      <w:r>
+        <w:rPr>
+          <w:rFonts w:ascii="Verdana" w:eastAsia="Times New Roman" w:hAnsi="Verdana" w:cs="Courier New"/>
+        </w:rPr>
+        <w:t xml:space="preserve">3. Saya </w:t>
+      </w:r>
+      <w:r>
+        <w:rPr>
+          <w:rFonts w:ascii="Verdana" w:eastAsia="Times New Roman" w:hAnsi="Verdana" w:cs="Courier New"/>
+        </w:rPr>
+        <w:t xml:space="preserve">tidak </w:t>
+      </w:r>
       <w:bookmarkStart w:id="0" w:name="_GoBack"/>
       <w:bookmarkEnd w:id="0"/>
       <w:r>
@@ -10509,802 +11323,6 @@
           <w:rFonts w:ascii="Verdana" w:eastAsia="Times New Roman" w:hAnsi="Verdana" w:cs="Courier New"/>
         </w:rPr>
         <w:t xml:space="preserve">ada kendala </w:t>
-      </w:r>
-    </w:p>
-    <w:p>
-      <w:pPr>
-        <w:tabs>
-          <w:tab w:val="left" w:pos="916"/>
-          <w:tab w:val="left" w:pos="1832"/>
-          <w:tab w:val="left" w:pos="2748"/>
-          <w:tab w:val="left" w:pos="3664"/>
-          <w:tab w:val="left" w:pos="4580"/>
-          <w:tab w:val="left" w:pos="5496"/>
-          <w:tab w:val="left" w:pos="6412"/>
-          <w:tab w:val="left" w:pos="7328"/>
-          <w:tab w:val="left" w:pos="8244"/>
-          <w:tab w:val="left" w:pos="9160"/>
-          <w:tab w:val="left" w:pos="10076"/>
-          <w:tab w:val="left" w:pos="10992"/>
-          <w:tab w:val="left" w:pos="11908"/>
-          <w:tab w:val="left" w:pos="12824"/>
-          <w:tab w:val="left" w:pos="13740"/>
-          <w:tab w:val="left" w:pos="14656"/>
-        </w:tabs>
-        <w:spacing w:after="0" w:line="240" w:lineRule="auto"/>
-        <w:rPr>
-          <w:rFonts w:ascii="Verdana" w:eastAsia="Times New Roman" w:hAnsi="Verdana" w:cs="Courier New"/>
-        </w:rPr>
-      </w:pPr>
-    </w:p>
-    <w:p>
-      <w:pPr>
-        <w:tabs>
-          <w:tab w:val="left" w:pos="916"/>
-          <w:tab w:val="left" w:pos="1832"/>
-          <w:tab w:val="left" w:pos="2748"/>
-          <w:tab w:val="left" w:pos="3664"/>
-          <w:tab w:val="left" w:pos="4580"/>
-          <w:tab w:val="left" w:pos="5496"/>
-          <w:tab w:val="left" w:pos="6412"/>
-          <w:tab w:val="left" w:pos="7328"/>
-          <w:tab w:val="left" w:pos="8244"/>
-          <w:tab w:val="left" w:pos="9160"/>
-          <w:tab w:val="left" w:pos="10076"/>
-          <w:tab w:val="left" w:pos="10992"/>
-          <w:tab w:val="left" w:pos="11908"/>
-          <w:tab w:val="left" w:pos="12824"/>
-          <w:tab w:val="left" w:pos="13740"/>
-          <w:tab w:val="left" w:pos="14656"/>
-        </w:tabs>
-        <w:spacing w:after="0" w:line="240" w:lineRule="auto"/>
-        <w:rPr>
-          <w:rFonts w:ascii="Verdana" w:eastAsia="Times New Roman" w:hAnsi="Verdana" w:cs="Courier New"/>
-          <w:b/>
-        </w:rPr>
-      </w:pPr>
-      <w:r>
-        <w:rPr>
-          <w:rFonts w:ascii="Verdana" w:eastAsia="Times New Roman" w:hAnsi="Verdana" w:cs="Courier New"/>
-          <w:b/>
-        </w:rPr>
-        <w:t>Jimmy Susilo :</w:t>
-      </w:r>
-    </w:p>
-    <w:p>
-      <w:pPr>
-        <w:tabs>
-          <w:tab w:val="left" w:pos="916"/>
-          <w:tab w:val="left" w:pos="1832"/>
-          <w:tab w:val="left" w:pos="2748"/>
-          <w:tab w:val="left" w:pos="3664"/>
-          <w:tab w:val="left" w:pos="4580"/>
-          <w:tab w:val="left" w:pos="5496"/>
-          <w:tab w:val="left" w:pos="6412"/>
-          <w:tab w:val="left" w:pos="7328"/>
-          <w:tab w:val="left" w:pos="8244"/>
-          <w:tab w:val="left" w:pos="9160"/>
-          <w:tab w:val="left" w:pos="10076"/>
-          <w:tab w:val="left" w:pos="10992"/>
-          <w:tab w:val="left" w:pos="11908"/>
-          <w:tab w:val="left" w:pos="12824"/>
-          <w:tab w:val="left" w:pos="13740"/>
-          <w:tab w:val="left" w:pos="14656"/>
-        </w:tabs>
-        <w:spacing w:after="0" w:line="240" w:lineRule="auto"/>
-        <w:rPr>
-          <w:rFonts w:ascii="Verdana" w:eastAsia="Times New Roman" w:hAnsi="Verdana" w:cs="Courier New"/>
-        </w:rPr>
-      </w:pPr>
-      <w:r>
-        <w:rPr>
-          <w:rFonts w:ascii="Verdana" w:eastAsia="Times New Roman" w:hAnsi="Verdana" w:cs="Courier New"/>
-        </w:rPr>
-        <w:t>1.Semalam saya,</w:t>
-      </w:r>
-      <w:r>
-        <w:rPr>
-          <w:rFonts w:ascii="Verdana" w:eastAsia="Times New Roman" w:hAnsi="Verdana" w:cs="Courier New"/>
-        </w:rPr>
-        <w:t xml:space="preserve"> </w:t>
-      </w:r>
-      <w:r>
-        <w:rPr>
-          <w:rFonts w:ascii="Verdana" w:eastAsia="Times New Roman" w:hAnsi="Verdana" w:cs="Courier New"/>
-        </w:rPr>
-        <w:t>mengedit backlog dan menambah isi dari slide keuntungan bladeless fan</w:t>
-      </w:r>
-    </w:p>
-    <w:p>
-      <w:pPr>
-        <w:tabs>
-          <w:tab w:val="left" w:pos="916"/>
-          <w:tab w:val="left" w:pos="1832"/>
-          <w:tab w:val="left" w:pos="2748"/>
-          <w:tab w:val="left" w:pos="3664"/>
-          <w:tab w:val="left" w:pos="4580"/>
-          <w:tab w:val="left" w:pos="5496"/>
-          <w:tab w:val="left" w:pos="6412"/>
-          <w:tab w:val="left" w:pos="7328"/>
-          <w:tab w:val="left" w:pos="8244"/>
-          <w:tab w:val="left" w:pos="9160"/>
-          <w:tab w:val="left" w:pos="10076"/>
-          <w:tab w:val="left" w:pos="10992"/>
-          <w:tab w:val="left" w:pos="11908"/>
-          <w:tab w:val="left" w:pos="12824"/>
-          <w:tab w:val="left" w:pos="13740"/>
-          <w:tab w:val="left" w:pos="14656"/>
-        </w:tabs>
-        <w:spacing w:after="0" w:line="240" w:lineRule="auto"/>
-        <w:rPr>
-          <w:rFonts w:ascii="Verdana" w:eastAsia="Times New Roman" w:hAnsi="Verdana" w:cs="Courier New"/>
-        </w:rPr>
-      </w:pPr>
-      <w:r>
-        <w:rPr>
-          <w:rFonts w:ascii="Verdana" w:eastAsia="Times New Roman" w:hAnsi="Verdana" w:cs="Courier New"/>
-        </w:rPr>
-        <w:t>2. Hari ini saya, update backlog</w:t>
-      </w:r>
-      <w:r>
-        <w:rPr>
-          <w:rFonts w:ascii="Verdana" w:eastAsia="Times New Roman" w:hAnsi="Verdana" w:cs="Courier New"/>
-        </w:rPr>
-        <w:t xml:space="preserve"> dan </w:t>
-      </w:r>
-      <w:r>
-        <w:rPr>
-          <w:rFonts w:ascii="Verdana" w:eastAsia="Times New Roman" w:hAnsi="Verdana" w:cs="Courier New"/>
-        </w:rPr>
-        <w:t>isi</w:t>
-      </w:r>
-      <w:r>
-        <w:rPr>
-          <w:rFonts w:ascii="Verdana" w:eastAsia="Times New Roman" w:hAnsi="Verdana" w:cs="Courier New"/>
-        </w:rPr>
-        <w:t xml:space="preserve"> burndown chart</w:t>
-      </w:r>
-    </w:p>
-    <w:p>
-      <w:pPr>
-        <w:tabs>
-          <w:tab w:val="left" w:pos="916"/>
-          <w:tab w:val="left" w:pos="1832"/>
-          <w:tab w:val="left" w:pos="2748"/>
-          <w:tab w:val="left" w:pos="3664"/>
-          <w:tab w:val="left" w:pos="4580"/>
-          <w:tab w:val="left" w:pos="5496"/>
-          <w:tab w:val="left" w:pos="6412"/>
-          <w:tab w:val="left" w:pos="7328"/>
-          <w:tab w:val="left" w:pos="8244"/>
-          <w:tab w:val="left" w:pos="9160"/>
-          <w:tab w:val="left" w:pos="10076"/>
-          <w:tab w:val="left" w:pos="10992"/>
-          <w:tab w:val="left" w:pos="11908"/>
-          <w:tab w:val="left" w:pos="12824"/>
-          <w:tab w:val="left" w:pos="13740"/>
-          <w:tab w:val="left" w:pos="14656"/>
-        </w:tabs>
-        <w:spacing w:after="0" w:line="240" w:lineRule="auto"/>
-        <w:rPr>
-          <w:rFonts w:ascii="Verdana" w:eastAsia="Times New Roman" w:hAnsi="Verdana" w:cs="Courier New"/>
-        </w:rPr>
-      </w:pPr>
-      <w:r>
-        <w:rPr>
-          <w:rFonts w:ascii="Verdana" w:eastAsia="Times New Roman" w:hAnsi="Verdana" w:cs="Courier New"/>
-        </w:rPr>
-        <w:t xml:space="preserve">3. Saya </w:t>
-      </w:r>
-      <w:r>
-        <w:rPr>
-          <w:rFonts w:ascii="Verdana" w:eastAsia="Times New Roman" w:hAnsi="Verdana" w:cs="Courier New"/>
-        </w:rPr>
-        <w:t>belum ada kendala.</w:t>
-      </w:r>
-    </w:p>
-    <w:p>
-      <w:pPr>
-        <w:rPr>
-          <w:rFonts w:ascii="Verdana" w:hAnsi="Verdana"/>
-        </w:rPr>
-      </w:pPr>
-    </w:p>
-    <w:p>
-      <w:pPr>
-        <w:tabs>
-          <w:tab w:val="left" w:pos="916"/>
-          <w:tab w:val="left" w:pos="1832"/>
-          <w:tab w:val="left" w:pos="2748"/>
-          <w:tab w:val="left" w:pos="3664"/>
-          <w:tab w:val="left" w:pos="4580"/>
-          <w:tab w:val="left" w:pos="5496"/>
-          <w:tab w:val="left" w:pos="6412"/>
-          <w:tab w:val="left" w:pos="7328"/>
-          <w:tab w:val="left" w:pos="8244"/>
-          <w:tab w:val="left" w:pos="9160"/>
-          <w:tab w:val="left" w:pos="10076"/>
-          <w:tab w:val="left" w:pos="10992"/>
-          <w:tab w:val="left" w:pos="11908"/>
-          <w:tab w:val="left" w:pos="12824"/>
-          <w:tab w:val="left" w:pos="13740"/>
-          <w:tab w:val="left" w:pos="14656"/>
-        </w:tabs>
-        <w:spacing w:after="0" w:line="240" w:lineRule="auto"/>
-        <w:jc w:val="center"/>
-        <w:rPr>
-          <w:rFonts w:ascii="Verdana" w:eastAsia="Times New Roman" w:hAnsi="Verdana" w:cs="Courier New"/>
-          <w:b/>
-          <w:sz w:val="26"/>
-        </w:rPr>
-      </w:pPr>
-      <w:r>
-        <w:rPr>
-          <w:rFonts w:ascii="Verdana" w:eastAsia="Times New Roman" w:hAnsi="Verdana" w:cs="Courier New"/>
-          <w:b/>
-          <w:sz w:val="26"/>
-        </w:rPr>
-        <w:t>7</w:t>
-      </w:r>
-      <w:r>
-        <w:rPr>
-          <w:rFonts w:ascii="Verdana" w:eastAsia="Times New Roman" w:hAnsi="Verdana" w:cs="Courier New"/>
-          <w:b/>
-          <w:sz w:val="26"/>
-        </w:rPr>
-        <w:t>/</w:t>
-      </w:r>
-      <w:r>
-        <w:rPr>
-          <w:rFonts w:ascii="Verdana" w:eastAsia="Times New Roman" w:hAnsi="Verdana" w:cs="Courier New"/>
-          <w:b/>
-          <w:sz w:val="26"/>
-        </w:rPr>
-        <w:t>6</w:t>
-      </w:r>
-    </w:p>
-    <w:p>
-      <w:pPr>
-        <w:tabs>
-          <w:tab w:val="left" w:pos="916"/>
-          <w:tab w:val="left" w:pos="1832"/>
-          <w:tab w:val="left" w:pos="2748"/>
-          <w:tab w:val="left" w:pos="3664"/>
-          <w:tab w:val="left" w:pos="4580"/>
-          <w:tab w:val="left" w:pos="5496"/>
-          <w:tab w:val="left" w:pos="6412"/>
-          <w:tab w:val="left" w:pos="7328"/>
-          <w:tab w:val="left" w:pos="8244"/>
-          <w:tab w:val="left" w:pos="9160"/>
-          <w:tab w:val="left" w:pos="10076"/>
-          <w:tab w:val="left" w:pos="10992"/>
-          <w:tab w:val="left" w:pos="11908"/>
-          <w:tab w:val="left" w:pos="12824"/>
-          <w:tab w:val="left" w:pos="13740"/>
-          <w:tab w:val="left" w:pos="14656"/>
-        </w:tabs>
-        <w:spacing w:after="0" w:line="240" w:lineRule="auto"/>
-        <w:jc w:val="center"/>
-        <w:rPr>
-          <w:rFonts w:ascii="Verdana" w:eastAsia="Times New Roman" w:hAnsi="Verdana" w:cs="Courier New"/>
-          <w:b/>
-          <w:sz w:val="26"/>
-        </w:rPr>
-      </w:pPr>
-      <w:r>
-        <w:rPr>
-          <w:rFonts w:ascii="Verdana" w:eastAsia="Times New Roman" w:hAnsi="Verdana" w:cs="Courier New"/>
-          <w:b/>
-          <w:sz w:val="26"/>
-        </w:rPr>
-        <w:t xml:space="preserve">Daily Scrum </w:t>
-      </w:r>
-    </w:p>
-    <w:p>
-      <w:pPr>
-        <w:tabs>
-          <w:tab w:val="left" w:pos="916"/>
-          <w:tab w:val="left" w:pos="1832"/>
-          <w:tab w:val="left" w:pos="2748"/>
-          <w:tab w:val="left" w:pos="3664"/>
-          <w:tab w:val="left" w:pos="4580"/>
-          <w:tab w:val="left" w:pos="5496"/>
-          <w:tab w:val="left" w:pos="6412"/>
-          <w:tab w:val="left" w:pos="7328"/>
-          <w:tab w:val="left" w:pos="8244"/>
-          <w:tab w:val="left" w:pos="9160"/>
-          <w:tab w:val="left" w:pos="10076"/>
-          <w:tab w:val="left" w:pos="10992"/>
-          <w:tab w:val="left" w:pos="11908"/>
-          <w:tab w:val="left" w:pos="12824"/>
-          <w:tab w:val="left" w:pos="13740"/>
-          <w:tab w:val="left" w:pos="14656"/>
-        </w:tabs>
-        <w:spacing w:after="0" w:line="240" w:lineRule="auto"/>
-        <w:jc w:val="center"/>
-        <w:rPr>
-          <w:rFonts w:ascii="Verdana" w:eastAsia="Times New Roman" w:hAnsi="Verdana" w:cs="Courier New"/>
-          <w:b/>
-          <w:sz w:val="26"/>
-        </w:rPr>
-      </w:pPr>
-      <w:r>
-        <w:rPr>
-          <w:rFonts w:ascii="Verdana" w:eastAsia="Times New Roman" w:hAnsi="Verdana" w:cs="Courier New"/>
-          <w:b/>
-          <w:sz w:val="26"/>
-        </w:rPr>
-        <w:t xml:space="preserve">(Scrum Master : </w:t>
-      </w:r>
-      <w:r>
-        <w:rPr>
-          <w:rFonts w:ascii="Verdana" w:eastAsia="Times New Roman" w:hAnsi="Verdana" w:cs="Courier New"/>
-          <w:b/>
-          <w:sz w:val="26"/>
-        </w:rPr>
-        <w:t>Jimmy Susilo</w:t>
-      </w:r>
-      <w:r>
-        <w:rPr>
-          <w:rFonts w:ascii="Verdana" w:eastAsia="Times New Roman" w:hAnsi="Verdana" w:cs="Courier New"/>
-          <w:b/>
-          <w:sz w:val="26"/>
-        </w:rPr>
-        <w:t>)</w:t>
-      </w:r>
-    </w:p>
-    <w:p>
-      <w:pPr>
-        <w:tabs>
-          <w:tab w:val="left" w:pos="916"/>
-          <w:tab w:val="left" w:pos="1832"/>
-          <w:tab w:val="left" w:pos="2748"/>
-          <w:tab w:val="left" w:pos="3664"/>
-          <w:tab w:val="left" w:pos="4580"/>
-          <w:tab w:val="left" w:pos="5496"/>
-          <w:tab w:val="left" w:pos="6412"/>
-          <w:tab w:val="left" w:pos="7328"/>
-          <w:tab w:val="left" w:pos="8244"/>
-          <w:tab w:val="left" w:pos="9160"/>
-          <w:tab w:val="left" w:pos="10076"/>
-          <w:tab w:val="left" w:pos="10992"/>
-          <w:tab w:val="left" w:pos="11908"/>
-          <w:tab w:val="left" w:pos="12824"/>
-          <w:tab w:val="left" w:pos="13740"/>
-          <w:tab w:val="left" w:pos="14656"/>
-        </w:tabs>
-        <w:spacing w:after="0" w:line="240" w:lineRule="auto"/>
-        <w:rPr>
-          <w:rFonts w:ascii="Verdana" w:eastAsia="Times New Roman" w:hAnsi="Verdana" w:cs="Courier New"/>
-          <w:b/>
-        </w:rPr>
-      </w:pPr>
-      <w:r>
-        <w:rPr>
-          <w:rFonts w:ascii="Verdana" w:eastAsia="Times New Roman" w:hAnsi="Verdana" w:cs="Courier New"/>
-          <w:b/>
-        </w:rPr>
-        <w:t>Rudy Chandra :</w:t>
-      </w:r>
-    </w:p>
-    <w:p>
-      <w:pPr>
-        <w:tabs>
-          <w:tab w:val="left" w:pos="916"/>
-          <w:tab w:val="left" w:pos="1832"/>
-          <w:tab w:val="left" w:pos="2748"/>
-          <w:tab w:val="left" w:pos="3664"/>
-          <w:tab w:val="left" w:pos="4580"/>
-          <w:tab w:val="left" w:pos="5496"/>
-          <w:tab w:val="left" w:pos="6412"/>
-          <w:tab w:val="left" w:pos="7328"/>
-          <w:tab w:val="left" w:pos="8244"/>
-          <w:tab w:val="left" w:pos="9160"/>
-          <w:tab w:val="left" w:pos="10076"/>
-          <w:tab w:val="left" w:pos="10992"/>
-          <w:tab w:val="left" w:pos="11908"/>
-          <w:tab w:val="left" w:pos="12824"/>
-          <w:tab w:val="left" w:pos="13740"/>
-          <w:tab w:val="left" w:pos="14656"/>
-        </w:tabs>
-        <w:spacing w:after="0" w:line="240" w:lineRule="auto"/>
-        <w:rPr>
-          <w:rFonts w:ascii="Verdana" w:eastAsia="Times New Roman" w:hAnsi="Verdana" w:cs="Courier New"/>
-        </w:rPr>
-      </w:pPr>
-      <w:r>
-        <w:rPr>
-          <w:rFonts w:ascii="Verdana" w:eastAsia="Times New Roman" w:hAnsi="Verdana" w:cs="Courier New"/>
-        </w:rPr>
-        <w:t xml:space="preserve">1. Semalam saya.. </w:t>
-      </w:r>
-    </w:p>
-    <w:p>
-      <w:pPr>
-        <w:tabs>
-          <w:tab w:val="left" w:pos="916"/>
-          <w:tab w:val="left" w:pos="1832"/>
-          <w:tab w:val="left" w:pos="2748"/>
-          <w:tab w:val="left" w:pos="3664"/>
-          <w:tab w:val="left" w:pos="4580"/>
-          <w:tab w:val="left" w:pos="5496"/>
-          <w:tab w:val="left" w:pos="6412"/>
-          <w:tab w:val="left" w:pos="7328"/>
-          <w:tab w:val="left" w:pos="8244"/>
-          <w:tab w:val="left" w:pos="9160"/>
-          <w:tab w:val="left" w:pos="10076"/>
-          <w:tab w:val="left" w:pos="10992"/>
-          <w:tab w:val="left" w:pos="11908"/>
-          <w:tab w:val="left" w:pos="12824"/>
-          <w:tab w:val="left" w:pos="13740"/>
-          <w:tab w:val="left" w:pos="14656"/>
-        </w:tabs>
-        <w:spacing w:after="0" w:line="240" w:lineRule="auto"/>
-        <w:rPr>
-          <w:rFonts w:ascii="Verdana" w:eastAsia="Times New Roman" w:hAnsi="Verdana" w:cs="Courier New"/>
-        </w:rPr>
-      </w:pPr>
-      <w:r>
-        <w:rPr>
-          <w:rFonts w:ascii="Verdana" w:eastAsia="Times New Roman" w:hAnsi="Verdana" w:cs="Courier New"/>
-        </w:rPr>
-        <w:t xml:space="preserve">2. Hari ini saya, </w:t>
-      </w:r>
-    </w:p>
-    <w:p>
-      <w:pPr>
-        <w:tabs>
-          <w:tab w:val="left" w:pos="916"/>
-          <w:tab w:val="left" w:pos="1832"/>
-          <w:tab w:val="left" w:pos="2748"/>
-          <w:tab w:val="left" w:pos="3664"/>
-          <w:tab w:val="left" w:pos="4580"/>
-          <w:tab w:val="left" w:pos="5496"/>
-          <w:tab w:val="left" w:pos="6412"/>
-          <w:tab w:val="left" w:pos="7328"/>
-          <w:tab w:val="left" w:pos="8244"/>
-          <w:tab w:val="left" w:pos="9160"/>
-          <w:tab w:val="left" w:pos="10076"/>
-          <w:tab w:val="left" w:pos="10992"/>
-          <w:tab w:val="left" w:pos="11908"/>
-          <w:tab w:val="left" w:pos="12824"/>
-          <w:tab w:val="left" w:pos="13740"/>
-          <w:tab w:val="left" w:pos="14656"/>
-        </w:tabs>
-        <w:spacing w:after="0" w:line="240" w:lineRule="auto"/>
-        <w:rPr>
-          <w:rFonts w:ascii="Verdana" w:eastAsia="Times New Roman" w:hAnsi="Verdana" w:cs="Courier New"/>
-        </w:rPr>
-      </w:pPr>
-      <w:r>
-        <w:rPr>
-          <w:rFonts w:ascii="Verdana" w:eastAsia="Times New Roman" w:hAnsi="Verdana" w:cs="Courier New"/>
-        </w:rPr>
-        <w:t>3. Saya ada kendala di..</w:t>
-      </w:r>
-    </w:p>
-    <w:p>
-      <w:pPr>
-        <w:tabs>
-          <w:tab w:val="left" w:pos="916"/>
-          <w:tab w:val="left" w:pos="1832"/>
-          <w:tab w:val="left" w:pos="2748"/>
-          <w:tab w:val="left" w:pos="3664"/>
-          <w:tab w:val="left" w:pos="4580"/>
-          <w:tab w:val="left" w:pos="5496"/>
-          <w:tab w:val="left" w:pos="6412"/>
-          <w:tab w:val="left" w:pos="7328"/>
-          <w:tab w:val="left" w:pos="8244"/>
-          <w:tab w:val="left" w:pos="9160"/>
-          <w:tab w:val="left" w:pos="10076"/>
-          <w:tab w:val="left" w:pos="10992"/>
-          <w:tab w:val="left" w:pos="11908"/>
-          <w:tab w:val="left" w:pos="12824"/>
-          <w:tab w:val="left" w:pos="13740"/>
-          <w:tab w:val="left" w:pos="14656"/>
-        </w:tabs>
-        <w:spacing w:after="0" w:line="240" w:lineRule="auto"/>
-        <w:rPr>
-          <w:rFonts w:ascii="Verdana" w:eastAsia="Times New Roman" w:hAnsi="Verdana" w:cs="Courier New"/>
-        </w:rPr>
-      </w:pPr>
-    </w:p>
-    <w:p>
-      <w:pPr>
-        <w:tabs>
-          <w:tab w:val="left" w:pos="916"/>
-          <w:tab w:val="left" w:pos="1832"/>
-          <w:tab w:val="left" w:pos="2748"/>
-          <w:tab w:val="left" w:pos="3664"/>
-          <w:tab w:val="left" w:pos="4580"/>
-          <w:tab w:val="left" w:pos="5496"/>
-          <w:tab w:val="left" w:pos="6412"/>
-          <w:tab w:val="left" w:pos="7328"/>
-          <w:tab w:val="left" w:pos="8244"/>
-          <w:tab w:val="left" w:pos="9160"/>
-          <w:tab w:val="left" w:pos="10076"/>
-          <w:tab w:val="left" w:pos="10992"/>
-          <w:tab w:val="left" w:pos="11908"/>
-          <w:tab w:val="left" w:pos="12824"/>
-          <w:tab w:val="left" w:pos="13740"/>
-          <w:tab w:val="left" w:pos="14656"/>
-        </w:tabs>
-        <w:spacing w:after="0" w:line="240" w:lineRule="auto"/>
-        <w:rPr>
-          <w:rFonts w:ascii="Verdana" w:eastAsia="Times New Roman" w:hAnsi="Verdana" w:cs="Courier New"/>
-          <w:b/>
-        </w:rPr>
-      </w:pPr>
-      <w:r>
-        <w:rPr>
-          <w:rFonts w:ascii="Verdana" w:eastAsia="Times New Roman" w:hAnsi="Verdana" w:cs="Courier New"/>
-          <w:b/>
-        </w:rPr>
-        <w:t>Ricky :</w:t>
-      </w:r>
-    </w:p>
-    <w:p>
-      <w:pPr>
-        <w:tabs>
-          <w:tab w:val="left" w:pos="916"/>
-          <w:tab w:val="left" w:pos="1832"/>
-          <w:tab w:val="left" w:pos="2748"/>
-          <w:tab w:val="left" w:pos="3664"/>
-          <w:tab w:val="left" w:pos="4580"/>
-          <w:tab w:val="left" w:pos="5496"/>
-          <w:tab w:val="left" w:pos="6412"/>
-          <w:tab w:val="left" w:pos="7328"/>
-          <w:tab w:val="left" w:pos="8244"/>
-          <w:tab w:val="left" w:pos="9160"/>
-          <w:tab w:val="left" w:pos="10076"/>
-          <w:tab w:val="left" w:pos="10992"/>
-          <w:tab w:val="left" w:pos="11908"/>
-          <w:tab w:val="left" w:pos="12824"/>
-          <w:tab w:val="left" w:pos="13740"/>
-          <w:tab w:val="left" w:pos="14656"/>
-        </w:tabs>
-        <w:spacing w:after="0" w:line="240" w:lineRule="auto"/>
-        <w:rPr>
-          <w:rFonts w:ascii="Verdana" w:eastAsia="Times New Roman" w:hAnsi="Verdana" w:cs="Courier New"/>
-        </w:rPr>
-      </w:pPr>
-      <w:r>
-        <w:rPr>
-          <w:rFonts w:ascii="Verdana" w:eastAsia="Times New Roman" w:hAnsi="Verdana" w:cs="Courier New"/>
-        </w:rPr>
-        <w:t>1.Semalam saya menambah efek ke semua slide.</w:t>
-      </w:r>
-    </w:p>
-    <w:p>
-      <w:pPr>
-        <w:tabs>
-          <w:tab w:val="left" w:pos="916"/>
-          <w:tab w:val="left" w:pos="1832"/>
-          <w:tab w:val="left" w:pos="2748"/>
-          <w:tab w:val="left" w:pos="3664"/>
-          <w:tab w:val="left" w:pos="4580"/>
-          <w:tab w:val="left" w:pos="5496"/>
-          <w:tab w:val="left" w:pos="6412"/>
-          <w:tab w:val="left" w:pos="7328"/>
-          <w:tab w:val="left" w:pos="8244"/>
-          <w:tab w:val="left" w:pos="9160"/>
-          <w:tab w:val="left" w:pos="10076"/>
-          <w:tab w:val="left" w:pos="10992"/>
-          <w:tab w:val="left" w:pos="11908"/>
-          <w:tab w:val="left" w:pos="12824"/>
-          <w:tab w:val="left" w:pos="13740"/>
-          <w:tab w:val="left" w:pos="14656"/>
-        </w:tabs>
-        <w:spacing w:after="0" w:line="240" w:lineRule="auto"/>
-        <w:rPr>
-          <w:rFonts w:ascii="Verdana" w:eastAsia="Times New Roman" w:hAnsi="Verdana" w:cs="Courier New"/>
-        </w:rPr>
-      </w:pPr>
-      <w:r>
-        <w:rPr>
-          <w:rFonts w:ascii="Verdana" w:eastAsia="Times New Roman" w:hAnsi="Verdana" w:cs="Courier New"/>
-        </w:rPr>
-        <w:t>2. Hari ini saya melakukan sedikit perubahan pada slide pengantar dan menambah note.</w:t>
-      </w:r>
-    </w:p>
-    <w:p>
-      <w:pPr>
-        <w:tabs>
-          <w:tab w:val="left" w:pos="916"/>
-          <w:tab w:val="left" w:pos="1832"/>
-          <w:tab w:val="left" w:pos="2748"/>
-          <w:tab w:val="left" w:pos="3664"/>
-          <w:tab w:val="left" w:pos="4580"/>
-          <w:tab w:val="left" w:pos="5496"/>
-          <w:tab w:val="left" w:pos="6412"/>
-          <w:tab w:val="left" w:pos="7328"/>
-          <w:tab w:val="left" w:pos="8244"/>
-          <w:tab w:val="left" w:pos="9160"/>
-          <w:tab w:val="left" w:pos="10076"/>
-          <w:tab w:val="left" w:pos="10992"/>
-          <w:tab w:val="left" w:pos="11908"/>
-          <w:tab w:val="left" w:pos="12824"/>
-          <w:tab w:val="left" w:pos="13740"/>
-          <w:tab w:val="left" w:pos="14656"/>
-        </w:tabs>
-        <w:spacing w:after="0" w:line="240" w:lineRule="auto"/>
-        <w:rPr>
-          <w:rFonts w:ascii="Verdana" w:eastAsia="Times New Roman" w:hAnsi="Verdana" w:cs="Courier New"/>
-        </w:rPr>
-      </w:pPr>
-      <w:r>
-        <w:rPr>
-          <w:rFonts w:ascii="Verdana" w:eastAsia="Times New Roman" w:hAnsi="Verdana" w:cs="Courier New"/>
-        </w:rPr>
-        <w:t>3. Saya</w:t>
-      </w:r>
-      <w:r>
-        <w:rPr>
-          <w:rFonts w:ascii="Verdana" w:eastAsia="Times New Roman" w:hAnsi="Verdana" w:cs="Courier New"/>
-        </w:rPr>
-        <w:t xml:space="preserve"> tidak</w:t>
-      </w:r>
-      <w:r>
-        <w:rPr>
-          <w:rFonts w:ascii="Verdana" w:eastAsia="Times New Roman" w:hAnsi="Verdana" w:cs="Courier New"/>
-        </w:rPr>
-        <w:t xml:space="preserve"> ada kendala.</w:t>
-      </w:r>
-    </w:p>
-    <w:p>
-      <w:pPr>
-        <w:tabs>
-          <w:tab w:val="left" w:pos="916"/>
-          <w:tab w:val="left" w:pos="1832"/>
-          <w:tab w:val="left" w:pos="2748"/>
-          <w:tab w:val="left" w:pos="3664"/>
-          <w:tab w:val="left" w:pos="4580"/>
-          <w:tab w:val="left" w:pos="5496"/>
-          <w:tab w:val="left" w:pos="6412"/>
-          <w:tab w:val="left" w:pos="7328"/>
-          <w:tab w:val="left" w:pos="8244"/>
-          <w:tab w:val="left" w:pos="9160"/>
-          <w:tab w:val="left" w:pos="10076"/>
-          <w:tab w:val="left" w:pos="10992"/>
-          <w:tab w:val="left" w:pos="11908"/>
-          <w:tab w:val="left" w:pos="12824"/>
-          <w:tab w:val="left" w:pos="13740"/>
-          <w:tab w:val="left" w:pos="14656"/>
-        </w:tabs>
-        <w:spacing w:after="0" w:line="240" w:lineRule="auto"/>
-        <w:rPr>
-          <w:rFonts w:ascii="Verdana" w:eastAsia="Times New Roman" w:hAnsi="Verdana" w:cs="Courier New"/>
-        </w:rPr>
-      </w:pPr>
-    </w:p>
-    <w:p>
-      <w:pPr>
-        <w:tabs>
-          <w:tab w:val="left" w:pos="916"/>
-          <w:tab w:val="left" w:pos="1832"/>
-          <w:tab w:val="left" w:pos="2748"/>
-          <w:tab w:val="left" w:pos="3664"/>
-          <w:tab w:val="left" w:pos="4580"/>
-          <w:tab w:val="left" w:pos="5496"/>
-          <w:tab w:val="left" w:pos="6412"/>
-          <w:tab w:val="left" w:pos="7328"/>
-          <w:tab w:val="left" w:pos="8244"/>
-          <w:tab w:val="left" w:pos="9160"/>
-          <w:tab w:val="left" w:pos="10076"/>
-          <w:tab w:val="left" w:pos="10992"/>
-          <w:tab w:val="left" w:pos="11908"/>
-          <w:tab w:val="left" w:pos="12824"/>
-          <w:tab w:val="left" w:pos="13740"/>
-          <w:tab w:val="left" w:pos="14656"/>
-        </w:tabs>
-        <w:spacing w:after="0" w:line="240" w:lineRule="auto"/>
-        <w:rPr>
-          <w:rFonts w:ascii="Verdana" w:eastAsia="Times New Roman" w:hAnsi="Verdana" w:cs="Courier New"/>
-          <w:b/>
-        </w:rPr>
-      </w:pPr>
-      <w:r>
-        <w:rPr>
-          <w:rFonts w:ascii="Verdana" w:eastAsia="Times New Roman" w:hAnsi="Verdana" w:cs="Courier New"/>
-          <w:b/>
-        </w:rPr>
-        <w:t>Luis Tono :</w:t>
-      </w:r>
-    </w:p>
-    <w:p>
-      <w:pPr>
-        <w:tabs>
-          <w:tab w:val="left" w:pos="916"/>
-          <w:tab w:val="left" w:pos="1832"/>
-          <w:tab w:val="left" w:pos="2748"/>
-          <w:tab w:val="left" w:pos="3664"/>
-          <w:tab w:val="left" w:pos="4580"/>
-          <w:tab w:val="left" w:pos="5496"/>
-          <w:tab w:val="left" w:pos="6412"/>
-          <w:tab w:val="left" w:pos="7328"/>
-          <w:tab w:val="left" w:pos="8244"/>
-          <w:tab w:val="left" w:pos="9160"/>
-          <w:tab w:val="left" w:pos="10076"/>
-          <w:tab w:val="left" w:pos="10992"/>
-          <w:tab w:val="left" w:pos="11908"/>
-          <w:tab w:val="left" w:pos="12824"/>
-          <w:tab w:val="left" w:pos="13740"/>
-          <w:tab w:val="left" w:pos="14656"/>
-        </w:tabs>
-        <w:spacing w:after="0" w:line="240" w:lineRule="auto"/>
-        <w:rPr>
-          <w:rFonts w:ascii="Verdana" w:eastAsia="Times New Roman" w:hAnsi="Verdana" w:cs="Courier New"/>
-        </w:rPr>
-      </w:pPr>
-      <w:r>
-        <w:rPr>
-          <w:rFonts w:ascii="Verdana" w:eastAsia="Times New Roman" w:hAnsi="Verdana" w:cs="Courier New"/>
-        </w:rPr>
-        <w:t xml:space="preserve">1.Semalam saya.. </w:t>
-      </w:r>
-    </w:p>
-    <w:p>
-      <w:pPr>
-        <w:tabs>
-          <w:tab w:val="left" w:pos="916"/>
-          <w:tab w:val="left" w:pos="1832"/>
-          <w:tab w:val="left" w:pos="2748"/>
-          <w:tab w:val="left" w:pos="3664"/>
-          <w:tab w:val="left" w:pos="4580"/>
-          <w:tab w:val="left" w:pos="5496"/>
-          <w:tab w:val="left" w:pos="6412"/>
-          <w:tab w:val="left" w:pos="7328"/>
-          <w:tab w:val="left" w:pos="8244"/>
-          <w:tab w:val="left" w:pos="9160"/>
-          <w:tab w:val="left" w:pos="10076"/>
-          <w:tab w:val="left" w:pos="10992"/>
-          <w:tab w:val="left" w:pos="11908"/>
-          <w:tab w:val="left" w:pos="12824"/>
-          <w:tab w:val="left" w:pos="13740"/>
-          <w:tab w:val="left" w:pos="14656"/>
-        </w:tabs>
-        <w:spacing w:after="0" w:line="240" w:lineRule="auto"/>
-        <w:rPr>
-          <w:rFonts w:ascii="Verdana" w:eastAsia="Times New Roman" w:hAnsi="Verdana" w:cs="Courier New"/>
-        </w:rPr>
-      </w:pPr>
-      <w:r>
-        <w:rPr>
-          <w:rFonts w:ascii="Verdana" w:eastAsia="Times New Roman" w:hAnsi="Verdana" w:cs="Courier New"/>
-        </w:rPr>
-        <w:t xml:space="preserve">2. Hari ini saya, </w:t>
-      </w:r>
-    </w:p>
-    <w:p>
-      <w:pPr>
-        <w:tabs>
-          <w:tab w:val="left" w:pos="916"/>
-          <w:tab w:val="left" w:pos="1832"/>
-          <w:tab w:val="left" w:pos="2748"/>
-          <w:tab w:val="left" w:pos="3664"/>
-          <w:tab w:val="left" w:pos="4580"/>
-          <w:tab w:val="left" w:pos="5496"/>
-          <w:tab w:val="left" w:pos="6412"/>
-          <w:tab w:val="left" w:pos="7328"/>
-          <w:tab w:val="left" w:pos="8244"/>
-          <w:tab w:val="left" w:pos="9160"/>
-          <w:tab w:val="left" w:pos="10076"/>
-          <w:tab w:val="left" w:pos="10992"/>
-          <w:tab w:val="left" w:pos="11908"/>
-          <w:tab w:val="left" w:pos="12824"/>
-          <w:tab w:val="left" w:pos="13740"/>
-          <w:tab w:val="left" w:pos="14656"/>
-        </w:tabs>
-        <w:spacing w:after="0" w:line="240" w:lineRule="auto"/>
-        <w:rPr>
-          <w:rFonts w:ascii="Verdana" w:eastAsia="Times New Roman" w:hAnsi="Verdana" w:cs="Courier New"/>
-        </w:rPr>
-      </w:pPr>
-      <w:r>
-        <w:rPr>
-          <w:rFonts w:ascii="Verdana" w:eastAsia="Times New Roman" w:hAnsi="Verdana" w:cs="Courier New"/>
-        </w:rPr>
-        <w:t xml:space="preserve">3. Saya ada kendala </w:t>
       </w:r>
     </w:p>
     <w:p>
@@ -11481,7 +11499,7 @@
 </file>
 
 <file path=word/styles.xml><?xml version="1.0" encoding="utf-8"?>
-<w:styles xmlns:r="http://schemas.openxmlformats.org/officeDocument/2006/relationships" xmlns:w="http://schemas.openxmlformats.org/wordprocessingml/2006/main">
+<w:styles xmlns:mc="http://schemas.openxmlformats.org/markup-compatibility/2006" xmlns:r="http://schemas.openxmlformats.org/officeDocument/2006/relationships" xmlns:w="http://schemas.openxmlformats.org/wordprocessingml/2006/main" xmlns:w14="http://schemas.microsoft.com/office/word/2010/wordml" xmlns:w15="http://schemas.microsoft.com/office/word/2012/wordml" mc:Ignorable="w14 w15">
   <w:docDefaults>
     <w:rPrDefault>
       <w:rPr>
@@ -11497,144 +11515,378 @@
       </w:pPr>
     </w:pPrDefault>
   </w:docDefaults>
-  <w:latentStyles w:defLockedState="0" w:defUIPriority="99" w:defSemiHidden="1" w:defUnhideWhenUsed="1" w:defQFormat="0" w:count="267">
-    <w:lsdException w:name="Normal" w:semiHidden="0" w:uiPriority="0" w:unhideWhenUsed="0" w:qFormat="1"/>
-    <w:lsdException w:name="heading 1" w:semiHidden="0" w:uiPriority="9" w:unhideWhenUsed="0" w:qFormat="1"/>
-    <w:lsdException w:name="heading 2" w:uiPriority="9" w:qFormat="1"/>
-    <w:lsdException w:name="heading 3" w:uiPriority="9" w:qFormat="1"/>
-    <w:lsdException w:name="heading 4" w:uiPriority="9" w:qFormat="1"/>
-    <w:lsdException w:name="heading 5" w:uiPriority="9" w:qFormat="1"/>
-    <w:lsdException w:name="heading 6" w:uiPriority="9" w:qFormat="1"/>
-    <w:lsdException w:name="heading 7" w:uiPriority="9" w:qFormat="1"/>
-    <w:lsdException w:name="heading 8" w:uiPriority="9" w:qFormat="1"/>
-    <w:lsdException w:name="heading 9" w:uiPriority="9" w:qFormat="1"/>
-    <w:lsdException w:name="toc 1" w:uiPriority="39"/>
-    <w:lsdException w:name="toc 2" w:uiPriority="39"/>
-    <w:lsdException w:name="toc 3" w:uiPriority="39"/>
-    <w:lsdException w:name="toc 4" w:uiPriority="39"/>
-    <w:lsdException w:name="toc 5" w:uiPriority="39"/>
-    <w:lsdException w:name="toc 6" w:uiPriority="39"/>
-    <w:lsdException w:name="toc 7" w:uiPriority="39"/>
-    <w:lsdException w:name="toc 8" w:uiPriority="39"/>
-    <w:lsdException w:name="toc 9" w:uiPriority="39"/>
-    <w:lsdException w:name="caption" w:uiPriority="35" w:qFormat="1"/>
-    <w:lsdException w:name="Title" w:semiHidden="0" w:uiPriority="10" w:unhideWhenUsed="0" w:qFormat="1"/>
-    <w:lsdException w:name="Default Paragraph Font" w:uiPriority="1"/>
-    <w:lsdException w:name="Subtitle" w:semiHidden="0" w:uiPriority="11" w:unhideWhenUsed="0" w:qFormat="1"/>
-    <w:lsdException w:name="Strong" w:semiHidden="0" w:uiPriority="22" w:unhideWhenUsed="0" w:qFormat="1"/>
-    <w:lsdException w:name="Emphasis" w:semiHidden="0" w:uiPriority="20" w:unhideWhenUsed="0" w:qFormat="1"/>
-    <w:lsdException w:name="Table Grid" w:semiHidden="0" w:uiPriority="59" w:unhideWhenUsed="0"/>
-    <w:lsdException w:name="Placeholder Text" w:unhideWhenUsed="0"/>
-    <w:lsdException w:name="No Spacing" w:semiHidden="0" w:uiPriority="1" w:unhideWhenUsed="0" w:qFormat="1"/>
-    <w:lsdException w:name="Light Shading" w:semiHidden="0" w:uiPriority="60" w:unhideWhenUsed="0"/>
-    <w:lsdException w:name="Light List" w:semiHidden="0" w:uiPriority="61" w:unhideWhenUsed="0"/>
-    <w:lsdException w:name="Light Grid" w:semiHidden="0" w:uiPriority="62" w:unhideWhenUsed="0"/>
-    <w:lsdException w:name="Medium Shading 1" w:semiHidden="0" w:uiPriority="63" w:unhideWhenUsed="0"/>
-    <w:lsdException w:name="Medium Shading 2" w:semiHidden="0" w:uiPriority="64" w:unhideWhenUsed="0"/>
-    <w:lsdException w:name="Medium List 1" w:semiHidden="0" w:uiPriority="65" w:unhideWhenUsed="0"/>
-    <w:lsdException w:name="Medium List 2" w:semiHidden="0" w:uiPriority="66" w:unhideWhenUsed="0"/>
-    <w:lsdException w:name="Medium Grid 1" w:semiHidden="0" w:uiPriority="67" w:unhideWhenUsed="0"/>
-    <w:lsdException w:name="Medium Grid 2" w:semiHidden="0" w:uiPriority="68" w:unhideWhenUsed="0"/>
-    <w:lsdException w:name="Medium Grid 3" w:semiHidden="0" w:uiPriority="69" w:unhideWhenUsed="0"/>
-    <w:lsdException w:name="Dark List" w:semiHidden="0" w:uiPriority="70" w:unhideWhenUsed="0"/>
-    <w:lsdException w:name="Colorful Shading" w:semiHidden="0" w:uiPriority="71" w:unhideWhenUsed="0"/>
-    <w:lsdException w:name="Colorful List" w:semiHidden="0" w:uiPriority="72" w:unhideWhenUsed="0"/>
-    <w:lsdException w:name="Colorful Grid" w:semiHidden="0" w:uiPriority="73" w:unhideWhenUsed="0"/>
-    <w:lsdException w:name="Light Shading Accent 1" w:semiHidden="0" w:uiPriority="60" w:unhideWhenUsed="0"/>
-    <w:lsdException w:name="Light List Accent 1" w:semiHidden="0" w:uiPriority="61" w:unhideWhenUsed="0"/>
-    <w:lsdException w:name="Light Grid Accent 1" w:semiHidden="0" w:uiPriority="62" w:unhideWhenUsed="0"/>
-    <w:lsdException w:name="Medium Shading 1 Accent 1" w:semiHidden="0" w:uiPriority="63" w:unhideWhenUsed="0"/>
-    <w:lsdException w:name="Medium Shading 2 Accent 1" w:semiHidden="0" w:uiPriority="64" w:unhideWhenUsed="0"/>
-    <w:lsdException w:name="Medium List 1 Accent 1" w:semiHidden="0" w:uiPriority="65" w:unhideWhenUsed="0"/>
-    <w:lsdException w:name="Revision" w:unhideWhenUsed="0"/>
-    <w:lsdException w:name="List Paragraph" w:semiHidden="0" w:uiPriority="34" w:unhideWhenUsed="0" w:qFormat="1"/>
-    <w:lsdException w:name="Quote" w:semiHidden="0" w:uiPriority="29" w:unhideWhenUsed="0" w:qFormat="1"/>
-    <w:lsdException w:name="Intense Quote" w:semiHidden="0" w:uiPriority="30" w:unhideWhenUsed="0" w:qFormat="1"/>
-    <w:lsdException w:name="Medium List 2 Accent 1" w:semiHidden="0" w:uiPriority="66" w:unhideWhenUsed="0"/>
-    <w:lsdException w:name="Medium Grid 1 Accent 1" w:semiHidden="0" w:uiPriority="67" w:unhideWhenUsed="0"/>
-    <w:lsdException w:name="Medium Grid 2 Accent 1" w:semiHidden="0" w:uiPriority="68" w:unhideWhenUsed="0"/>
-    <w:lsdException w:name="Medium Grid 3 Accent 1" w:semiHidden="0" w:uiPriority="69" w:unhideWhenUsed="0"/>
-    <w:lsdException w:name="Dark List Accent 1" w:semiHidden="0" w:uiPriority="70" w:unhideWhenUsed="0"/>
-    <w:lsdException w:name="Colorful Shading Accent 1" w:semiHidden="0" w:uiPriority="71" w:unhideWhenUsed="0"/>
-    <w:lsdException w:name="Colorful List Accent 1" w:semiHidden="0" w:uiPriority="72" w:unhideWhenUsed="0"/>
-    <w:lsdException w:name="Colorful Grid Accent 1" w:semiHidden="0" w:uiPriority="73" w:unhideWhenUsed="0"/>
-    <w:lsdException w:name="Light Shading Accent 2" w:semiHidden="0" w:uiPriority="60" w:unhideWhenUsed="0"/>
-    <w:lsdException w:name="Light List Accent 2" w:semiHidden="0" w:uiPriority="61" w:unhideWhenUsed="0"/>
-    <w:lsdException w:name="Light Grid Accent 2" w:semiHidden="0" w:uiPriority="62" w:unhideWhenUsed="0"/>
-    <w:lsdException w:name="Medium Shading 1 Accent 2" w:semiHidden="0" w:uiPriority="63" w:unhideWhenUsed="0"/>
-    <w:lsdException w:name="Medium Shading 2 Accent 2" w:semiHidden="0" w:uiPriority="64" w:unhideWhenUsed="0"/>
-    <w:lsdException w:name="Medium List 1 Accent 2" w:semiHidden="0" w:uiPriority="65" w:unhideWhenUsed="0"/>
-    <w:lsdException w:name="Medium List 2 Accent 2" w:semiHidden="0" w:uiPriority="66" w:unhideWhenUsed="0"/>
-    <w:lsdException w:name="Medium Grid 1 Accent 2" w:semiHidden="0" w:uiPriority="67" w:unhideWhenUsed="0"/>
-    <w:lsdException w:name="Medium Grid 2 Accent 2" w:semiHidden="0" w:uiPriority="68" w:unhideWhenUsed="0"/>
-    <w:lsdException w:name="Medium Grid 3 Accent 2" w:semiHidden="0" w:uiPriority="69" w:unhideWhenUsed="0"/>
-    <w:lsdException w:name="Dark List Accent 2" w:semiHidden="0" w:uiPriority="70" w:unhideWhenUsed="0"/>
-    <w:lsdException w:name="Colorful Shading Accent 2" w:semiHidden="0" w:uiPriority="71" w:unhideWhenUsed="0"/>
-    <w:lsdException w:name="Colorful List Accent 2" w:semiHidden="0" w:uiPriority="72" w:unhideWhenUsed="0"/>
-    <w:lsdException w:name="Colorful Grid Accent 2" w:semiHidden="0" w:uiPriority="73" w:unhideWhenUsed="0"/>
-    <w:lsdException w:name="Light Shading Accent 3" w:semiHidden="0" w:uiPriority="60" w:unhideWhenUsed="0"/>
-    <w:lsdException w:name="Light List Accent 3" w:semiHidden="0" w:uiPriority="61" w:unhideWhenUsed="0"/>
-    <w:lsdException w:name="Light Grid Accent 3" w:semiHidden="0" w:uiPriority="62" w:unhideWhenUsed="0"/>
-    <w:lsdException w:name="Medium Shading 1 Accent 3" w:semiHidden="0" w:uiPriority="63" w:unhideWhenUsed="0"/>
-    <w:lsdException w:name="Medium Shading 2 Accent 3" w:semiHidden="0" w:uiPriority="64" w:unhideWhenUsed="0"/>
-    <w:lsdException w:name="Medium List 1 Accent 3" w:semiHidden="0" w:uiPriority="65" w:unhideWhenUsed="0"/>
-    <w:lsdException w:name="Medium List 2 Accent 3" w:semiHidden="0" w:uiPriority="66" w:unhideWhenUsed="0"/>
-    <w:lsdException w:name="Medium Grid 1 Accent 3" w:semiHidden="0" w:uiPriority="67" w:unhideWhenUsed="0"/>
-    <w:lsdException w:name="Medium Grid 2 Accent 3" w:semiHidden="0" w:uiPriority="68" w:unhideWhenUsed="0"/>
-    <w:lsdException w:name="Medium Grid 3 Accent 3" w:semiHidden="0" w:uiPriority="69" w:unhideWhenUsed="0"/>
-    <w:lsdException w:name="Dark List Accent 3" w:semiHidden="0" w:uiPriority="70" w:unhideWhenUsed="0"/>
-    <w:lsdException w:name="Colorful Shading Accent 3" w:semiHidden="0" w:uiPriority="71" w:unhideWhenUsed="0"/>
-    <w:lsdException w:name="Colorful List Accent 3" w:semiHidden="0" w:uiPriority="72" w:unhideWhenUsed="0"/>
-    <w:lsdException w:name="Colorful Grid Accent 3" w:semiHidden="0" w:uiPriority="73" w:unhideWhenUsed="0"/>
-    <w:lsdException w:name="Light Shading Accent 4" w:semiHidden="0" w:uiPriority="60" w:unhideWhenUsed="0"/>
-    <w:lsdException w:name="Light List Accent 4" w:semiHidden="0" w:uiPriority="61" w:unhideWhenUsed="0"/>
-    <w:lsdException w:name="Light Grid Accent 4" w:semiHidden="0" w:uiPriority="62" w:unhideWhenUsed="0"/>
-    <w:lsdException w:name="Medium Shading 1 Accent 4" w:semiHidden="0" w:uiPriority="63" w:unhideWhenUsed="0"/>
-    <w:lsdException w:name="Medium Shading 2 Accent 4" w:semiHidden="0" w:uiPriority="64" w:unhideWhenUsed="0"/>
-    <w:lsdException w:name="Medium List 1 Accent 4" w:semiHidden="0" w:uiPriority="65" w:unhideWhenUsed="0"/>
-    <w:lsdException w:name="Medium List 2 Accent 4" w:semiHidden="0" w:uiPriority="66" w:unhideWhenUsed="0"/>
-    <w:lsdException w:name="Medium Grid 1 Accent 4" w:semiHidden="0" w:uiPriority="67" w:unhideWhenUsed="0"/>
-    <w:lsdException w:name="Medium Grid 2 Accent 4" w:semiHidden="0" w:uiPriority="68" w:unhideWhenUsed="0"/>
-    <w:lsdException w:name="Medium Grid 3 Accent 4" w:semiHidden="0" w:uiPriority="69" w:unhideWhenUsed="0"/>
-    <w:lsdException w:name="Dark List Accent 4" w:semiHidden="0" w:uiPriority="70" w:unhideWhenUsed="0"/>
-    <w:lsdException w:name="Colorful Shading Accent 4" w:semiHidden="0" w:uiPriority="71" w:unhideWhenUsed="0"/>
-    <w:lsdException w:name="Colorful List Accent 4" w:semiHidden="0" w:uiPriority="72" w:unhideWhenUsed="0"/>
-    <w:lsdException w:name="Colorful Grid Accent 4" w:semiHidden="0" w:uiPriority="73" w:unhideWhenUsed="0"/>
-    <w:lsdException w:name="Light Shading Accent 5" w:semiHidden="0" w:uiPriority="60" w:unhideWhenUsed="0"/>
-    <w:lsdException w:name="Light List Accent 5" w:semiHidden="0" w:uiPriority="61" w:unhideWhenUsed="0"/>
-    <w:lsdException w:name="Light Grid Accent 5" w:semiHidden="0" w:uiPriority="62" w:unhideWhenUsed="0"/>
-    <w:lsdException w:name="Medium Shading 1 Accent 5" w:semiHidden="0" w:uiPriority="63" w:unhideWhenUsed="0"/>
-    <w:lsdException w:name="Medium Shading 2 Accent 5" w:semiHidden="0" w:uiPriority="64" w:unhideWhenUsed="0"/>
-    <w:lsdException w:name="Medium List 1 Accent 5" w:semiHidden="0" w:uiPriority="65" w:unhideWhenUsed="0"/>
-    <w:lsdException w:name="Medium List 2 Accent 5" w:semiHidden="0" w:uiPriority="66" w:unhideWhenUsed="0"/>
-    <w:lsdException w:name="Medium Grid 1 Accent 5" w:semiHidden="0" w:uiPriority="67" w:unhideWhenUsed="0"/>
-    <w:lsdException w:name="Medium Grid 2 Accent 5" w:semiHidden="0" w:uiPriority="68" w:unhideWhenUsed="0"/>
-    <w:lsdException w:name="Medium Grid 3 Accent 5" w:semiHidden="0" w:uiPriority="69" w:unhideWhenUsed="0"/>
-    <w:lsdException w:name="Dark List Accent 5" w:semiHidden="0" w:uiPriority="70" w:unhideWhenUsed="0"/>
-    <w:lsdException w:name="Colorful Shading Accent 5" w:semiHidden="0" w:uiPriority="71" w:unhideWhenUsed="0"/>
-    <w:lsdException w:name="Colorful List Accent 5" w:semiHidden="0" w:uiPriority="72" w:unhideWhenUsed="0"/>
-    <w:lsdException w:name="Colorful Grid Accent 5" w:semiHidden="0" w:uiPriority="73" w:unhideWhenUsed="0"/>
-    <w:lsdException w:name="Light Shading Accent 6" w:semiHidden="0" w:uiPriority="60" w:unhideWhenUsed="0"/>
-    <w:lsdException w:name="Light List Accent 6" w:semiHidden="0" w:uiPriority="61" w:unhideWhenUsed="0"/>
-    <w:lsdException w:name="Light Grid Accent 6" w:semiHidden="0" w:uiPriority="62" w:unhideWhenUsed="0"/>
-    <w:lsdException w:name="Medium Shading 1 Accent 6" w:semiHidden="0" w:uiPriority="63" w:unhideWhenUsed="0"/>
-    <w:lsdException w:name="Medium Shading 2 Accent 6" w:semiHidden="0" w:uiPriority="64" w:unhideWhenUsed="0"/>
-    <w:lsdException w:name="Medium List 1 Accent 6" w:semiHidden="0" w:uiPriority="65" w:unhideWhenUsed="0"/>
-    <w:lsdException w:name="Medium List 2 Accent 6" w:semiHidden="0" w:uiPriority="66" w:unhideWhenUsed="0"/>
-    <w:lsdException w:name="Medium Grid 1 Accent 6" w:semiHidden="0" w:uiPriority="67" w:unhideWhenUsed="0"/>
-    <w:lsdException w:name="Medium Grid 2 Accent 6" w:semiHidden="0" w:uiPriority="68" w:unhideWhenUsed="0"/>
-    <w:lsdException w:name="Medium Grid 3 Accent 6" w:semiHidden="0" w:uiPriority="69" w:unhideWhenUsed="0"/>
-    <w:lsdException w:name="Dark List Accent 6" w:semiHidden="0" w:uiPriority="70" w:unhideWhenUsed="0"/>
-    <w:lsdException w:name="Colorful Shading Accent 6" w:semiHidden="0" w:uiPriority="71" w:unhideWhenUsed="0"/>
-    <w:lsdException w:name="Colorful List Accent 6" w:semiHidden="0" w:uiPriority="72" w:unhideWhenUsed="0"/>
-    <w:lsdException w:name="Colorful Grid Accent 6" w:semiHidden="0" w:uiPriority="73" w:unhideWhenUsed="0"/>
-    <w:lsdException w:name="Subtle Emphasis" w:semiHidden="0" w:uiPriority="19" w:unhideWhenUsed="0" w:qFormat="1"/>
-    <w:lsdException w:name="Intense Emphasis" w:semiHidden="0" w:uiPriority="21" w:unhideWhenUsed="0" w:qFormat="1"/>
-    <w:lsdException w:name="Subtle Reference" w:semiHidden="0" w:uiPriority="31" w:unhideWhenUsed="0" w:qFormat="1"/>
-    <w:lsdException w:name="Intense Reference" w:semiHidden="0" w:uiPriority="32" w:unhideWhenUsed="0" w:qFormat="1"/>
-    <w:lsdException w:name="Book Title" w:semiHidden="0" w:uiPriority="33" w:unhideWhenUsed="0" w:qFormat="1"/>
-    <w:lsdException w:name="Bibliography" w:uiPriority="37"/>
-    <w:lsdException w:name="TOC Heading" w:uiPriority="39" w:qFormat="1"/>
+  <w:latentStyles w:defLockedState="0" w:defUIPriority="99" w:defSemiHidden="0" w:defUnhideWhenUsed="0" w:defQFormat="0" w:count="371">
+    <w:lsdException w:name="Normal" w:uiPriority="0" w:qFormat="1"/>
+    <w:lsdException w:name="heading 1" w:uiPriority="9" w:qFormat="1"/>
+    <w:lsdException w:name="heading 2" w:semiHidden="1" w:uiPriority="9" w:unhideWhenUsed="1" w:qFormat="1"/>
+    <w:lsdException w:name="heading 3" w:semiHidden="1" w:uiPriority="9" w:unhideWhenUsed="1" w:qFormat="1"/>
+    <w:lsdException w:name="heading 4" w:semiHidden="1" w:uiPriority="9" w:unhideWhenUsed="1" w:qFormat="1"/>
+    <w:lsdException w:name="heading 5" w:semiHidden="1" w:uiPriority="9" w:unhideWhenUsed="1" w:qFormat="1"/>
+    <w:lsdException w:name="heading 6" w:semiHidden="1" w:uiPriority="9" w:unhideWhenUsed="1" w:qFormat="1"/>
+    <w:lsdException w:name="heading 7" w:semiHidden="1" w:uiPriority="9" w:unhideWhenUsed="1" w:qFormat="1"/>
+    <w:lsdException w:name="heading 8" w:semiHidden="1" w:uiPriority="9" w:unhideWhenUsed="1" w:qFormat="1"/>
+    <w:lsdException w:name="heading 9" w:semiHidden="1" w:uiPriority="9" w:unhideWhenUsed="1" w:qFormat="1"/>
+    <w:lsdException w:name="index 1" w:semiHidden="1" w:unhideWhenUsed="1"/>
+    <w:lsdException w:name="index 2" w:semiHidden="1" w:unhideWhenUsed="1"/>
+    <w:lsdException w:name="index 3" w:semiHidden="1" w:unhideWhenUsed="1"/>
+    <w:lsdException w:name="index 4" w:semiHidden="1" w:unhideWhenUsed="1"/>
+    <w:lsdException w:name="index 5" w:semiHidden="1" w:unhideWhenUsed="1"/>
+    <w:lsdException w:name="index 6" w:semiHidden="1" w:unhideWhenUsed="1"/>
+    <w:lsdException w:name="index 7" w:semiHidden="1" w:unhideWhenUsed="1"/>
+    <w:lsdException w:name="index 8" w:semiHidden="1" w:unhideWhenUsed="1"/>
+    <w:lsdException w:name="index 9" w:semiHidden="1" w:unhideWhenUsed="1"/>
+    <w:lsdException w:name="toc 1" w:semiHidden="1" w:uiPriority="39" w:unhideWhenUsed="1"/>
+    <w:lsdException w:name="toc 2" w:semiHidden="1" w:uiPriority="39" w:unhideWhenUsed="1"/>
+    <w:lsdException w:name="toc 3" w:semiHidden="1" w:uiPriority="39" w:unhideWhenUsed="1"/>
+    <w:lsdException w:name="toc 4" w:semiHidden="1" w:uiPriority="39" w:unhideWhenUsed="1"/>
+    <w:lsdException w:name="toc 5" w:semiHidden="1" w:uiPriority="39" w:unhideWhenUsed="1"/>
+    <w:lsdException w:name="toc 6" w:semiHidden="1" w:uiPriority="39" w:unhideWhenUsed="1"/>
+    <w:lsdException w:name="toc 7" w:semiHidden="1" w:uiPriority="39" w:unhideWhenUsed="1"/>
+    <w:lsdException w:name="toc 8" w:semiHidden="1" w:uiPriority="39" w:unhideWhenUsed="1"/>
+    <w:lsdException w:name="toc 9" w:semiHidden="1" w:uiPriority="39" w:unhideWhenUsed="1"/>
+    <w:lsdException w:name="Normal Indent" w:semiHidden="1" w:unhideWhenUsed="1"/>
+    <w:lsdException w:name="footnote text" w:semiHidden="1" w:unhideWhenUsed="1"/>
+    <w:lsdException w:name="annotation text" w:semiHidden="1" w:unhideWhenUsed="1"/>
+    <w:lsdException w:name="header" w:semiHidden="1" w:unhideWhenUsed="1"/>
+    <w:lsdException w:name="footer" w:semiHidden="1" w:unhideWhenUsed="1"/>
+    <w:lsdException w:name="index heading" w:semiHidden="1" w:unhideWhenUsed="1"/>
+    <w:lsdException w:name="caption" w:semiHidden="1" w:uiPriority="35" w:unhideWhenUsed="1" w:qFormat="1"/>
+    <w:lsdException w:name="table of figures" w:semiHidden="1" w:unhideWhenUsed="1"/>
+    <w:lsdException w:name="envelope address" w:semiHidden="1" w:unhideWhenUsed="1"/>
+    <w:lsdException w:name="envelope return" w:semiHidden="1" w:unhideWhenUsed="1"/>
+    <w:lsdException w:name="footnote reference" w:semiHidden="1" w:unhideWhenUsed="1"/>
+    <w:lsdException w:name="annotation reference" w:semiHidden="1" w:unhideWhenUsed="1"/>
+    <w:lsdException w:name="line number" w:semiHidden="1" w:unhideWhenUsed="1"/>
+    <w:lsdException w:name="page number" w:semiHidden="1" w:unhideWhenUsed="1"/>
+    <w:lsdException w:name="endnote reference" w:semiHidden="1" w:unhideWhenUsed="1"/>
+    <w:lsdException w:name="endnote text" w:semiHidden="1" w:unhideWhenUsed="1"/>
+    <w:lsdException w:name="table of authorities" w:semiHidden="1" w:unhideWhenUsed="1"/>
+    <w:lsdException w:name="macro" w:semiHidden="1" w:unhideWhenUsed="1"/>
+    <w:lsdException w:name="toa heading" w:semiHidden="1" w:unhideWhenUsed="1"/>
+    <w:lsdException w:name="List" w:semiHidden="1" w:unhideWhenUsed="1"/>
+    <w:lsdException w:name="List Bullet" w:semiHidden="1" w:unhideWhenUsed="1"/>
+    <w:lsdException w:name="List Number" w:semiHidden="1" w:unhideWhenUsed="1"/>
+    <w:lsdException w:name="List 2" w:semiHidden="1" w:unhideWhenUsed="1"/>
+    <w:lsdException w:name="List 3" w:semiHidden="1" w:unhideWhenUsed="1"/>
+    <w:lsdException w:name="List 4" w:semiHidden="1" w:unhideWhenUsed="1"/>
+    <w:lsdException w:name="List 5" w:semiHidden="1" w:unhideWhenUsed="1"/>
+    <w:lsdException w:name="List Bullet 2" w:semiHidden="1" w:unhideWhenUsed="1"/>
+    <w:lsdException w:name="List Bullet 3" w:semiHidden="1" w:unhideWhenUsed="1"/>
+    <w:lsdException w:name="List Bullet 4" w:semiHidden="1" w:unhideWhenUsed="1"/>
+    <w:lsdException w:name="List Bullet 5" w:semiHidden="1" w:unhideWhenUsed="1"/>
+    <w:lsdException w:name="List Number 2" w:semiHidden="1" w:unhideWhenUsed="1"/>
+    <w:lsdException w:name="List Number 3" w:semiHidden="1" w:unhideWhenUsed="1"/>
+    <w:lsdException w:name="List Number 4" w:semiHidden="1" w:unhideWhenUsed="1"/>
+    <w:lsdException w:name="List Number 5" w:semiHidden="1" w:unhideWhenUsed="1"/>
+    <w:lsdException w:name="Title" w:uiPriority="10" w:qFormat="1"/>
+    <w:lsdException w:name="Closing" w:semiHidden="1" w:unhideWhenUsed="1"/>
+    <w:lsdException w:name="Signature" w:semiHidden="1" w:unhideWhenUsed="1"/>
+    <w:lsdException w:name="Default Paragraph Font" w:semiHidden="1" w:uiPriority="1" w:unhideWhenUsed="1"/>
+    <w:lsdException w:name="Body Text" w:semiHidden="1" w:unhideWhenUsed="1"/>
+    <w:lsdException w:name="Body Text Indent" w:semiHidden="1" w:unhideWhenUsed="1"/>
+    <w:lsdException w:name="List Continue" w:semiHidden="1" w:unhideWhenUsed="1"/>
+    <w:lsdException w:name="List Continue 2" w:semiHidden="1" w:unhideWhenUsed="1"/>
+    <w:lsdException w:name="List Continue 3" w:semiHidden="1" w:unhideWhenUsed="1"/>
+    <w:lsdException w:name="List Continue 4" w:semiHidden="1" w:unhideWhenUsed="1"/>
+    <w:lsdException w:name="List Continue 5" w:semiHidden="1" w:unhideWhenUsed="1"/>
+    <w:lsdException w:name="Message Header" w:semiHidden="1" w:unhideWhenUsed="1"/>
+    <w:lsdException w:name="Subtitle" w:uiPriority="11" w:qFormat="1"/>
+    <w:lsdException w:name="Salutation" w:semiHidden="1" w:unhideWhenUsed="1"/>
+    <w:lsdException w:name="Date" w:semiHidden="1" w:unhideWhenUsed="1"/>
+    <w:lsdException w:name="Body Text First Indent" w:semiHidden="1" w:unhideWhenUsed="1"/>
+    <w:lsdException w:name="Body Text First Indent 2" w:semiHidden="1" w:unhideWhenUsed="1"/>
+    <w:lsdException w:name="Note Heading" w:semiHidden="1" w:unhideWhenUsed="1"/>
+    <w:lsdException w:name="Body Text 2" w:semiHidden="1" w:unhideWhenUsed="1"/>
+    <w:lsdException w:name="Body Text 3" w:semiHidden="1" w:unhideWhenUsed="1"/>
+    <w:lsdException w:name="Body Text Indent 2" w:semiHidden="1" w:unhideWhenUsed="1"/>
+    <w:lsdException w:name="Body Text Indent 3" w:semiHidden="1" w:unhideWhenUsed="1"/>
+    <w:lsdException w:name="Block Text" w:semiHidden="1" w:unhideWhenUsed="1"/>
+    <w:lsdException w:name="Hyperlink" w:semiHidden="1" w:unhideWhenUsed="1"/>
+    <w:lsdException w:name="FollowedHyperlink" w:semiHidden="1" w:unhideWhenUsed="1"/>
+    <w:lsdException w:name="Strong" w:uiPriority="22" w:qFormat="1"/>
+    <w:lsdException w:name="Emphasis" w:uiPriority="20" w:qFormat="1"/>
+    <w:lsdException w:name="Document Map" w:semiHidden="1" w:unhideWhenUsed="1"/>
+    <w:lsdException w:name="Plain Text" w:semiHidden="1" w:unhideWhenUsed="1"/>
+    <w:lsdException w:name="E-mail Signature" w:semiHidden="1" w:unhideWhenUsed="1"/>
+    <w:lsdException w:name="HTML Top of Form" w:semiHidden="1" w:unhideWhenUsed="1"/>
+    <w:lsdException w:name="HTML Bottom of Form" w:semiHidden="1" w:unhideWhenUsed="1"/>
+    <w:lsdException w:name="Normal (Web)" w:semiHidden="1" w:unhideWhenUsed="1"/>
+    <w:lsdException w:name="HTML Acronym" w:semiHidden="1" w:unhideWhenUsed="1"/>
+    <w:lsdException w:name="HTML Address" w:semiHidden="1" w:unhideWhenUsed="1"/>
+    <w:lsdException w:name="HTML Cite" w:semiHidden="1" w:unhideWhenUsed="1"/>
+    <w:lsdException w:name="HTML Code" w:semiHidden="1" w:unhideWhenUsed="1"/>
+    <w:lsdException w:name="HTML Definition" w:semiHidden="1" w:unhideWhenUsed="1"/>
+    <w:lsdException w:name="HTML Keyboard" w:semiHidden="1" w:unhideWhenUsed="1"/>
+    <w:lsdException w:name="HTML Preformatted" w:semiHidden="1" w:unhideWhenUsed="1"/>
+    <w:lsdException w:name="HTML Sample" w:semiHidden="1" w:unhideWhenUsed="1"/>
+    <w:lsdException w:name="HTML Typewriter" w:semiHidden="1" w:unhideWhenUsed="1"/>
+    <w:lsdException w:name="HTML Variable" w:semiHidden="1" w:unhideWhenUsed="1"/>
+    <w:lsdException w:name="Normal Table" w:semiHidden="1" w:unhideWhenUsed="1"/>
+    <w:lsdException w:name="annotation subject" w:semiHidden="1" w:unhideWhenUsed="1"/>
+    <w:lsdException w:name="No List" w:semiHidden="1" w:unhideWhenUsed="1"/>
+    <w:lsdException w:name="Outline List 1" w:semiHidden="1" w:unhideWhenUsed="1"/>
+    <w:lsdException w:name="Outline List 2" w:semiHidden="1" w:unhideWhenUsed="1"/>
+    <w:lsdException w:name="Outline List 3" w:semiHidden="1" w:unhideWhenUsed="1"/>
+    <w:lsdException w:name="Table Simple 1" w:semiHidden="1" w:unhideWhenUsed="1"/>
+    <w:lsdException w:name="Table Simple 2" w:semiHidden="1" w:unhideWhenUsed="1"/>
+    <w:lsdException w:name="Table Simple 3" w:semiHidden="1" w:unhideWhenUsed="1"/>
+    <w:lsdException w:name="Table Classic 1" w:semiHidden="1" w:unhideWhenUsed="1"/>
+    <w:lsdException w:name="Table Classic 2" w:semiHidden="1" w:unhideWhenUsed="1"/>
+    <w:lsdException w:name="Table Classic 3" w:semiHidden="1" w:unhideWhenUsed="1"/>
+    <w:lsdException w:name="Table Classic 4" w:semiHidden="1" w:unhideWhenUsed="1"/>
+    <w:lsdException w:name="Table Colorful 1" w:semiHidden="1" w:unhideWhenUsed="1"/>
+    <w:lsdException w:name="Table Colorful 2" w:semiHidden="1" w:unhideWhenUsed="1"/>
+    <w:lsdException w:name="Table Colorful 3" w:semiHidden="1" w:unhideWhenUsed="1"/>
+    <w:lsdException w:name="Table Columns 1" w:semiHidden="1" w:unhideWhenUsed="1"/>
+    <w:lsdException w:name="Table Columns 2" w:semiHidden="1" w:unhideWhenUsed="1"/>
+    <w:lsdException w:name="Table Columns 3" w:semiHidden="1" w:unhideWhenUsed="1"/>
+    <w:lsdException w:name="Table Columns 4" w:semiHidden="1" w:unhideWhenUsed="1"/>
+    <w:lsdException w:name="Table Columns 5" w:semiHidden="1" w:unhideWhenUsed="1"/>
+    <w:lsdException w:name="Table Grid 1" w:semiHidden="1" w:unhideWhenUsed="1"/>
+    <w:lsdException w:name="Table Grid 2" w:semiHidden="1" w:unhideWhenUsed="1"/>
+    <w:lsdException w:name="Table Grid 3" w:semiHidden="1" w:unhideWhenUsed="1"/>
+    <w:lsdException w:name="Table Grid 4" w:semiHidden="1" w:unhideWhenUsed="1"/>
+    <w:lsdException w:name="Table Grid 5" w:semiHidden="1" w:unhideWhenUsed="1"/>
+    <w:lsdException w:name="Table Grid 6" w:semiHidden="1" w:unhideWhenUsed="1"/>
+    <w:lsdException w:name="Table Grid 7" w:semiHidden="1" w:unhideWhenUsed="1"/>
+    <w:lsdException w:name="Table Grid 8" w:semiHidden="1" w:unhideWhenUsed="1"/>
+    <w:lsdException w:name="Table List 1" w:semiHidden="1" w:unhideWhenUsed="1"/>
+    <w:lsdException w:name="Table List 2" w:semiHidden="1" w:unhideWhenUsed="1"/>
+    <w:lsdException w:name="Table List 3" w:semiHidden="1" w:unhideWhenUsed="1"/>
+    <w:lsdException w:name="Table List 4" w:semiHidden="1" w:unhideWhenUsed="1"/>
+    <w:lsdException w:name="Table List 5" w:semiHidden="1" w:unhideWhenUsed="1"/>
+    <w:lsdException w:name="Table List 6" w:semiHidden="1" w:unhideWhenUsed="1"/>
+    <w:lsdException w:name="Table List 7" w:semiHidden="1" w:unhideWhenUsed="1"/>
+    <w:lsdException w:name="Table List 8" w:semiHidden="1" w:unhideWhenUsed="1"/>
+    <w:lsdException w:name="Table 3D effects 1" w:semiHidden="1" w:unhideWhenUsed="1"/>
+    <w:lsdException w:name="Table 3D effects 2" w:semiHidden="1" w:unhideWhenUsed="1"/>
+    <w:lsdException w:name="Table 3D effects 3" w:semiHidden="1" w:unhideWhenUsed="1"/>
+    <w:lsdException w:name="Table Contemporary" w:semiHidden="1" w:unhideWhenUsed="1"/>
+    <w:lsdException w:name="Table Elegant" w:semiHidden="1" w:unhideWhenUsed="1"/>
+    <w:lsdException w:name="Table Professional" w:semiHidden="1" w:unhideWhenUsed="1"/>
+    <w:lsdException w:name="Table Subtle 1" w:semiHidden="1" w:unhideWhenUsed="1"/>
+    <w:lsdException w:name="Table Subtle 2" w:semiHidden="1" w:unhideWhenUsed="1"/>
+    <w:lsdException w:name="Table Web 1" w:semiHidden="1" w:unhideWhenUsed="1"/>
+    <w:lsdException w:name="Table Web 2" w:semiHidden="1" w:unhideWhenUsed="1"/>
+    <w:lsdException w:name="Table Web 3" w:semiHidden="1" w:unhideWhenUsed="1"/>
+    <w:lsdException w:name="Balloon Text" w:semiHidden="1" w:unhideWhenUsed="1"/>
+    <w:lsdException w:name="Table Grid" w:uiPriority="59"/>
+    <w:lsdException w:name="Table Theme" w:semiHidden="1" w:unhideWhenUsed="1"/>
+    <w:lsdException w:name="Placeholder Text" w:semiHidden="1"/>
+    <w:lsdException w:name="No Spacing" w:uiPriority="1" w:qFormat="1"/>
+    <w:lsdException w:name="Light Shading" w:uiPriority="60"/>
+    <w:lsdException w:name="Light List" w:uiPriority="61"/>
+    <w:lsdException w:name="Light Grid" w:uiPriority="62"/>
+    <w:lsdException w:name="Medium Shading 1" w:uiPriority="63"/>
+    <w:lsdException w:name="Medium Shading 2" w:uiPriority="64"/>
+    <w:lsdException w:name="Medium List 1" w:uiPriority="65"/>
+    <w:lsdException w:name="Medium List 2" w:uiPriority="66"/>
+    <w:lsdException w:name="Medium Grid 1" w:uiPriority="67"/>
+    <w:lsdException w:name="Medium Grid 2" w:uiPriority="68"/>
+    <w:lsdException w:name="Medium Grid 3" w:uiPriority="69"/>
+    <w:lsdException w:name="Dark List" w:uiPriority="70"/>
+    <w:lsdException w:name="Colorful Shading" w:uiPriority="71"/>
+    <w:lsdException w:name="Colorful List" w:uiPriority="72"/>
+    <w:lsdException w:name="Colorful Grid" w:uiPriority="73"/>
+    <w:lsdException w:name="Light Shading Accent 1" w:uiPriority="60"/>
+    <w:lsdException w:name="Light List Accent 1" w:uiPriority="61"/>
+    <w:lsdException w:name="Light Grid Accent 1" w:uiPriority="62"/>
+    <w:lsdException w:name="Medium Shading 1 Accent 1" w:uiPriority="63"/>
+    <w:lsdException w:name="Medium Shading 2 Accent 1" w:uiPriority="64"/>
+    <w:lsdException w:name="Medium List 1 Accent 1" w:uiPriority="65"/>
+    <w:lsdException w:name="Revision" w:semiHidden="1"/>
+    <w:lsdException w:name="List Paragraph" w:uiPriority="34" w:qFormat="1"/>
+    <w:lsdException w:name="Quote" w:uiPriority="29" w:qFormat="1"/>
+    <w:lsdException w:name="Intense Quote" w:uiPriority="30" w:qFormat="1"/>
+    <w:lsdException w:name="Medium List 2 Accent 1" w:uiPriority="66"/>
+    <w:lsdException w:name="Medium Grid 1 Accent 1" w:uiPriority="67"/>
+    <w:lsdException w:name="Medium Grid 2 Accent 1" w:uiPriority="68"/>
+    <w:lsdException w:name="Medium Grid 3 Accent 1" w:uiPriority="69"/>
+    <w:lsdException w:name="Dark List Accent 1" w:uiPriority="70"/>
+    <w:lsdException w:name="Colorful Shading Accent 1" w:uiPriority="71"/>
+    <w:lsdException w:name="Colorful List Accent 1" w:uiPriority="72"/>
+    <w:lsdException w:name="Colorful Grid Accent 1" w:uiPriority="73"/>
+    <w:lsdException w:name="Light Shading Accent 2" w:uiPriority="60"/>
+    <w:lsdException w:name="Light List Accent 2" w:uiPriority="61"/>
+    <w:lsdException w:name="Light Grid Accent 2" w:uiPriority="62"/>
+    <w:lsdException w:name="Medium Shading 1 Accent 2" w:uiPriority="63"/>
+    <w:lsdException w:name="Medium Shading 2 Accent 2" w:uiPriority="64"/>
+    <w:lsdException w:name="Medium List 1 Accent 2" w:uiPriority="65"/>
+    <w:lsdException w:name="Medium List 2 Accent 2" w:uiPriority="66"/>
+    <w:lsdException w:name="Medium Grid 1 Accent 2" w:uiPriority="67"/>
+    <w:lsdException w:name="Medium Grid 2 Accent 2" w:uiPriority="68"/>
+    <w:lsdException w:name="Medium Grid 3 Accent 2" w:uiPriority="69"/>
+    <w:lsdException w:name="Dark List Accent 2" w:uiPriority="70"/>
+    <w:lsdException w:name="Colorful Shading Accent 2" w:uiPriority="71"/>
+    <w:lsdException w:name="Colorful List Accent 2" w:uiPriority="72"/>
+    <w:lsdException w:name="Colorful Grid Accent 2" w:uiPriority="73"/>
+    <w:lsdException w:name="Light Shading Accent 3" w:uiPriority="60"/>
+    <w:lsdException w:name="Light List Accent 3" w:uiPriority="61"/>
+    <w:lsdException w:name="Light Grid Accent 3" w:uiPriority="62"/>
+    <w:lsdException w:name="Medium Shading 1 Accent 3" w:uiPriority="63"/>
+    <w:lsdException w:name="Medium Shading 2 Accent 3" w:uiPriority="64"/>
+    <w:lsdException w:name="Medium List 1 Accent 3" w:uiPriority="65"/>
+    <w:lsdException w:name="Medium List 2 Accent 3" w:uiPriority="66"/>
+    <w:lsdException w:name="Medium Grid 1 Accent 3" w:uiPriority="67"/>
+    <w:lsdException w:name="Medium Grid 2 Accent 3" w:uiPriority="68"/>
+    <w:lsdException w:name="Medium Grid 3 Accent 3" w:uiPriority="69"/>
+    <w:lsdException w:name="Dark List Accent 3" w:uiPriority="70"/>
+    <w:lsdException w:name="Colorful Shading Accent 3" w:uiPriority="71"/>
+    <w:lsdException w:name="Colorful List Accent 3" w:uiPriority="72"/>
+    <w:lsdException w:name="Colorful Grid Accent 3" w:uiPriority="73"/>
+    <w:lsdException w:name="Light Shading Accent 4" w:uiPriority="60"/>
+    <w:lsdException w:name="Light List Accent 4" w:uiPriority="61"/>
+    <w:lsdException w:name="Light Grid Accent 4" w:uiPriority="62"/>
+    <w:lsdException w:name="Medium Shading 1 Accent 4" w:uiPriority="63"/>
+    <w:lsdException w:name="Medium Shading 2 Accent 4" w:uiPriority="64"/>
+    <w:lsdException w:name="Medium List 1 Accent 4" w:uiPriority="65"/>
+    <w:lsdException w:name="Medium List 2 Accent 4" w:uiPriority="66"/>
+    <w:lsdException w:name="Medium Grid 1 Accent 4" w:uiPriority="67"/>
+    <w:lsdException w:name="Medium Grid 2 Accent 4" w:uiPriority="68"/>
+    <w:lsdException w:name="Medium Grid 3 Accent 4" w:uiPriority="69"/>
+    <w:lsdException w:name="Dark List Accent 4" w:uiPriority="70"/>
+    <w:lsdException w:name="Colorful Shading Accent 4" w:uiPriority="71"/>
+    <w:lsdException w:name="Colorful List Accent 4" w:uiPriority="72"/>
+    <w:lsdException w:name="Colorful Grid Accent 4" w:uiPriority="73"/>
+    <w:lsdException w:name="Light Shading Accent 5" w:uiPriority="60"/>
+    <w:lsdException w:name="Light List Accent 5" w:uiPriority="61"/>
+    <w:lsdException w:name="Light Grid Accent 5" w:uiPriority="62"/>
+    <w:lsdException w:name="Medium Shading 1 Accent 5" w:uiPriority="63"/>
+    <w:lsdException w:name="Medium Shading 2 Accent 5" w:uiPriority="64"/>
+    <w:lsdException w:name="Medium List 1 Accent 5" w:uiPriority="65"/>
+    <w:lsdException w:name="Medium List 2 Accent 5" w:uiPriority="66"/>
+    <w:lsdException w:name="Medium Grid 1 Accent 5" w:uiPriority="67"/>
+    <w:lsdException w:name="Medium Grid 2 Accent 5" w:uiPriority="68"/>
+    <w:lsdException w:name="Medium Grid 3 Accent 5" w:uiPriority="69"/>
+    <w:lsdException w:name="Dark List Accent 5" w:uiPriority="70"/>
+    <w:lsdException w:name="Colorful Shading Accent 5" w:uiPriority="71"/>
+    <w:lsdException w:name="Colorful List Accent 5" w:uiPriority="72"/>
+    <w:lsdException w:name="Colorful Grid Accent 5" w:uiPriority="73"/>
+    <w:lsdException w:name="Light Shading Accent 6" w:uiPriority="60"/>
+    <w:lsdException w:name="Light List Accent 6" w:uiPriority="61"/>
+    <w:lsdException w:name="Light Grid Accent 6" w:uiPriority="62"/>
+    <w:lsdException w:name="Medium Shading 1 Accent 6" w:uiPriority="63"/>
+    <w:lsdException w:name="Medium Shading 2 Accent 6" w:uiPriority="64"/>
+    <w:lsdException w:name="Medium List 1 Accent 6" w:uiPriority="65"/>
+    <w:lsdException w:name="Medium List 2 Accent 6" w:uiPriority="66"/>
+    <w:lsdException w:name="Medium Grid 1 Accent 6" w:uiPriority="67"/>
+    <w:lsdException w:name="Medium Grid 2 Accent 6" w:uiPriority="68"/>
+    <w:lsdException w:name="Medium Grid 3 Accent 6" w:uiPriority="69"/>
+    <w:lsdException w:name="Dark List Accent 6" w:uiPriority="70"/>
+    <w:lsdException w:name="Colorful Shading Accent 6" w:uiPriority="71"/>
+    <w:lsdException w:name="Colorful List Accent 6" w:uiPriority="72"/>
+    <w:lsdException w:name="Colorful Grid Accent 6" w:uiPriority="73"/>
+    <w:lsdException w:name="Subtle Emphasis" w:uiPriority="19" w:qFormat="1"/>
+    <w:lsdException w:name="Intense Emphasis" w:uiPriority="21" w:qFormat="1"/>
+    <w:lsdException w:name="Subtle Reference" w:uiPriority="31" w:qFormat="1"/>
+    <w:lsdException w:name="Intense Reference" w:uiPriority="32" w:qFormat="1"/>
+    <w:lsdException w:name="Book Title" w:uiPriority="33" w:qFormat="1"/>
+    <w:lsdException w:name="Bibliography" w:semiHidden="1" w:uiPriority="37" w:unhideWhenUsed="1"/>
+    <w:lsdException w:name="TOC Heading" w:semiHidden="1" w:uiPriority="39" w:unhideWhenUsed="1" w:qFormat="1"/>
+    <w:lsdException w:name="Plain Table 1" w:uiPriority="41"/>
+    <w:lsdException w:name="Plain Table 2" w:uiPriority="42"/>
+    <w:lsdException w:name="Plain Table 3" w:uiPriority="43"/>
+    <w:lsdException w:name="Plain Table 4" w:uiPriority="44"/>
+    <w:lsdException w:name="Plain Table 5" w:uiPriority="45"/>
+    <w:lsdException w:name="Grid Table Light" w:uiPriority="40"/>
+    <w:lsdException w:name="Grid Table 1 Light" w:uiPriority="46"/>
+    <w:lsdException w:name="Grid Table 2" w:uiPriority="47"/>
+    <w:lsdException w:name="Grid Table 3" w:uiPriority="48"/>
+    <w:lsdException w:name="Grid Table 4" w:uiPriority="49"/>
+    <w:lsdException w:name="Grid Table 5 Dark" w:uiPriority="50"/>
+    <w:lsdException w:name="Grid Table 6 Colorful" w:uiPriority="51"/>
+    <w:lsdException w:name="Grid Table 7 Colorful" w:uiPriority="52"/>
+    <w:lsdException w:name="Grid Table 1 Light Accent 1" w:uiPriority="46"/>
+    <w:lsdException w:name="Grid Table 2 Accent 1" w:uiPriority="47"/>
+    <w:lsdException w:name="Grid Table 3 Accent 1" w:uiPriority="48"/>
+    <w:lsdException w:name="Grid Table 4 Accent 1" w:uiPriority="49"/>
+    <w:lsdException w:name="Grid Table 5 Dark Accent 1" w:uiPriority="50"/>
+    <w:lsdException w:name="Grid Table 6 Colorful Accent 1" w:uiPriority="51"/>
+    <w:lsdException w:name="Grid Table 7 Colorful Accent 1" w:uiPriority="52"/>
+    <w:lsdException w:name="Grid Table 1 Light Accent 2" w:uiPriority="46"/>
+    <w:lsdException w:name="Grid Table 2 Accent 2" w:uiPriority="47"/>
+    <w:lsdException w:name="Grid Table 3 Accent 2" w:uiPriority="48"/>
+    <w:lsdException w:name="Grid Table 4 Accent 2" w:uiPriority="49"/>
+    <w:lsdException w:name="Grid Table 5 Dark Accent 2" w:uiPriority="50"/>
+    <w:lsdException w:name="Grid Table 6 Colorful Accent 2" w:uiPriority="51"/>
+    <w:lsdException w:name="Grid Table 7 Colorful Accent 2" w:uiPriority="52"/>
+    <w:lsdException w:name="Grid Table 1 Light Accent 3" w:uiPriority="46"/>
+    <w:lsdException w:name="Grid Table 2 Accent 3" w:uiPriority="47"/>
+    <w:lsdException w:name="Grid Table 3 Accent 3" w:uiPriority="48"/>
+    <w:lsdException w:name="Grid Table 4 Accent 3" w:uiPriority="49"/>
+    <w:lsdException w:name="Grid Table 5 Dark Accent 3" w:uiPriority="50"/>
+    <w:lsdException w:name="Grid Table 6 Colorful Accent 3" w:uiPriority="51"/>
+    <w:lsdException w:name="Grid Table 7 Colorful Accent 3" w:uiPriority="52"/>
+    <w:lsdException w:name="Grid Table 1 Light Accent 4" w:uiPriority="46"/>
+    <w:lsdException w:name="Grid Table 2 Accent 4" w:uiPriority="47"/>
+    <w:lsdException w:name="Grid Table 3 Accent 4" w:uiPriority="48"/>
+    <w:lsdException w:name="Grid Table 4 Accent 4" w:uiPriority="49"/>
+    <w:lsdException w:name="Grid Table 5 Dark Accent 4" w:uiPriority="50"/>
+    <w:lsdException w:name="Grid Table 6 Colorful Accent 4" w:uiPriority="51"/>
+    <w:lsdException w:name="Grid Table 7 Colorful Accent 4" w:uiPriority="52"/>
+    <w:lsdException w:name="Grid Table 1 Light Accent 5" w:uiPriority="46"/>
+    <w:lsdException w:name="Grid Table 2 Accent 5" w:uiPriority="47"/>
+    <w:lsdException w:name="Grid Table 3 Accent 5" w:uiPriority="48"/>
+    <w:lsdException w:name="Grid Table 4 Accent 5" w:uiPriority="49"/>
+    <w:lsdException w:name="Grid Table 5 Dark Accent 5" w:uiPriority="50"/>
+    <w:lsdException w:name="Grid Table 6 Colorful Accent 5" w:uiPriority="51"/>
+    <w:lsdException w:name="Grid Table 7 Colorful Accent 5" w:uiPriority="52"/>
+    <w:lsdException w:name="Grid Table 1 Light Accent 6" w:uiPriority="46"/>
+    <w:lsdException w:name="Grid Table 2 Accent 6" w:uiPriority="47"/>
+    <w:lsdException w:name="Grid Table 3 Accent 6" w:uiPriority="48"/>
+    <w:lsdException w:name="Grid Table 4 Accent 6" w:uiPriority="49"/>
+    <w:lsdException w:name="Grid Table 5 Dark Accent 6" w:uiPriority="50"/>
+    <w:lsdException w:name="Grid Table 6 Colorful Accent 6" w:uiPriority="51"/>
+    <w:lsdException w:name="Grid Table 7 Colorful Accent 6" w:uiPriority="52"/>
+    <w:lsdException w:name="List Table 1 Light" w:uiPriority="46"/>
+    <w:lsdException w:name="List Table 2" w:uiPriority="47"/>
+    <w:lsdException w:name="List Table 3" w:uiPriority="48"/>
+    <w:lsdException w:name="List Table 4" w:uiPriority="49"/>
+    <w:lsdException w:name="List Table 5 Dark" w:uiPriority="50"/>
+    <w:lsdException w:name="List Table 6 Colorful" w:uiPriority="51"/>
+    <w:lsdException w:name="List Table 7 Colorful" w:uiPriority="52"/>
+    <w:lsdException w:name="List Table 1 Light Accent 1" w:uiPriority="46"/>
+    <w:lsdException w:name="List Table 2 Accent 1" w:uiPriority="47"/>
+    <w:lsdException w:name="List Table 3 Accent 1" w:uiPriority="48"/>
+    <w:lsdException w:name="List Table 4 Accent 1" w:uiPriority="49"/>
+    <w:lsdException w:name="List Table 5 Dark Accent 1" w:uiPriority="50"/>
+    <w:lsdException w:name="List Table 6 Colorful Accent 1" w:uiPriority="51"/>
+    <w:lsdException w:name="List Table 7 Colorful Accent 1" w:uiPriority="52"/>
+    <w:lsdException w:name="List Table 1 Light Accent 2" w:uiPriority="46"/>
+    <w:lsdException w:name="List Table 2 Accent 2" w:uiPriority="47"/>
+    <w:lsdException w:name="List Table 3 Accent 2" w:uiPriority="48"/>
+    <w:lsdException w:name="List Table 4 Accent 2" w:uiPriority="49"/>
+    <w:lsdException w:name="List Table 5 Dark Accent 2" w:uiPriority="50"/>
+    <w:lsdException w:name="List Table 6 Colorful Accent 2" w:uiPriority="51"/>
+    <w:lsdException w:name="List Table 7 Colorful Accent 2" w:uiPriority="52"/>
+    <w:lsdException w:name="List Table 1 Light Accent 3" w:uiPriority="46"/>
+    <w:lsdException w:name="List Table 2 Accent 3" w:uiPriority="47"/>
+    <w:lsdException w:name="List Table 3 Accent 3" w:uiPriority="48"/>
+    <w:lsdException w:name="List Table 4 Accent 3" w:uiPriority="49"/>
+    <w:lsdException w:name="List Table 5 Dark Accent 3" w:uiPriority="50"/>
+    <w:lsdException w:name="List Table 6 Colorful Accent 3" w:uiPriority="51"/>
+    <w:lsdException w:name="List Table 7 Colorful Accent 3" w:uiPriority="52"/>
+    <w:lsdException w:name="List Table 1 Light Accent 4" w:uiPriority="46"/>
+    <w:lsdException w:name="List Table 2 Accent 4" w:uiPriority="47"/>
+    <w:lsdException w:name="List Table 3 Accent 4" w:uiPriority="48"/>
+    <w:lsdException w:name="List Table 4 Accent 4" w:uiPriority="49"/>
+    <w:lsdException w:name="List Table 5 Dark Accent 4" w:uiPriority="50"/>
+    <w:lsdException w:name="List Table 6 Colorful Accent 4" w:uiPriority="51"/>
+    <w:lsdException w:name="List Table 7 Colorful Accent 4" w:uiPriority="52"/>
+    <w:lsdException w:name="List Table 1 Light Accent 5" w:uiPriority="46"/>
+    <w:lsdException w:name="List Table 2 Accent 5" w:uiPriority="47"/>
+    <w:lsdException w:name="List Table 3 Accent 5" w:uiPriority="48"/>
+    <w:lsdException w:name="List Table 4 Accent 5" w:uiPriority="49"/>
+    <w:lsdException w:name="List Table 5 Dark Accent 5" w:uiPriority="50"/>
+    <w:lsdException w:name="List Table 6 Colorful Accent 5" w:uiPriority="51"/>
+    <w:lsdException w:name="List Table 7 Colorful Accent 5" w:uiPriority="52"/>
+    <w:lsdException w:name="List Table 1 Light Accent 6" w:uiPriority="46"/>
+    <w:lsdException w:name="List Table 2 Accent 6" w:uiPriority="47"/>
+    <w:lsdException w:name="List Table 3 Accent 6" w:uiPriority="48"/>
+    <w:lsdException w:name="List Table 4 Accent 6" w:uiPriority="49"/>
+    <w:lsdException w:name="List Table 5 Dark Accent 6" w:uiPriority="50"/>
+    <w:lsdException w:name="List Table 6 Colorful Accent 6" w:uiPriority="51"/>
+    <w:lsdException w:name="List Table 7 Colorful Accent 6" w:uiPriority="52"/>
   </w:latentStyles>
   <w:style w:type="paragraph" w:default="1" w:styleId="Normal">
     <w:name w:val="Normal"/>
@@ -11652,7 +11904,6 @@
     <w:uiPriority w:val="99"/>
     <w:semiHidden/>
     <w:unhideWhenUsed/>
-    <w:qFormat/>
     <w:tblPr>
       <w:tblInd w:w="0" w:type="dxa"/>
       <w:tblCellMar>

</xml_diff>